<commit_message>
Added Multi scale section to report and Added roc curve example
</commit_message>
<xml_diff>
--- a/Documents/Report.docx
+++ b/Documents/Report.docx
@@ -1,6 +1,6 @@
 
 <file path=word/document.xml><?xml version="1.0" encoding="utf-8"?>
-<w:document xmlns:wpc="http://schemas.microsoft.com/office/word/2010/wordprocessingCanvas" xmlns:mc="http://schemas.openxmlformats.org/markup-compatibility/2006" xmlns:o="urn:schemas-microsoft-com:office:office" xmlns:r="http://schemas.openxmlformats.org/officeDocument/2006/relationships" xmlns:m="http://schemas.openxmlformats.org/officeDocument/2006/math" xmlns:v="urn:schemas-microsoft-com:vml" xmlns:wp14="http://schemas.microsoft.com/office/word/2010/wordprocessingDrawing" xmlns:wp="http://schemas.openxmlformats.org/drawingml/2006/wordprocessingDrawing" xmlns:w10="urn:schemas-microsoft-com:office:word" xmlns:w="http://schemas.openxmlformats.org/wordprocessingml/2006/main" xmlns:w14="http://schemas.microsoft.com/office/word/2010/wordml" xmlns:wpg="http://schemas.microsoft.com/office/word/2010/wordprocessingGroup" xmlns:wpi="http://schemas.microsoft.com/office/word/2010/wordprocessingInk" xmlns:wne="http://schemas.microsoft.com/office/word/2006/wordml" xmlns:wps="http://schemas.microsoft.com/office/word/2010/wordprocessingShape" mc:Ignorable="w14 wp14">
+<w:document xmlns:wpc="http://schemas.microsoft.com/office/word/2010/wordprocessingCanvas" xmlns:mc="http://schemas.openxmlformats.org/markup-compatibility/2006" xmlns:o="urn:schemas-microsoft-com:office:office" xmlns:r="http://schemas.openxmlformats.org/officeDocument/2006/relationships" xmlns:m="http://schemas.openxmlformats.org/officeDocument/2006/math" xmlns:v="urn:schemas-microsoft-com:vml" xmlns:wp14="http://schemas.microsoft.com/office/word/2010/wordprocessingDrawing" xmlns:wp="http://schemas.openxmlformats.org/drawingml/2006/wordprocessingDrawing" xmlns:w10="urn:schemas-microsoft-com:office:word" xmlns:w="http://schemas.openxmlformats.org/wordprocessingml/2006/main" xmlns:w14="http://schemas.microsoft.com/office/word/2010/wordml" xmlns:w15="http://schemas.microsoft.com/office/word/2012/wordml" xmlns:wpg="http://schemas.microsoft.com/office/word/2010/wordprocessingGroup" xmlns:wpi="http://schemas.microsoft.com/office/word/2010/wordprocessingInk" xmlns:wne="http://schemas.microsoft.com/office/word/2006/wordml" xmlns:wps="http://schemas.microsoft.com/office/word/2010/wordprocessingShape" mc:Ignorable="w14 w15 wp14">
   <w:body>
     <w:p>
       <w:pPr>
@@ -244,15 +244,7 @@
           <w:rFonts w:cs="Calibri"/>
           <w:color w:val="000000" w:themeColor="text1"/>
         </w:rPr>
-        <w:t xml:space="preserve">An issue to keep in mind during feature extraction and classification is that of </w:t>
-      </w:r>
-      <w:proofErr w:type="gramStart"/>
-      <w:r>
-        <w:rPr>
-          <w:rFonts w:cs="Calibri"/>
-          <w:color w:val="000000" w:themeColor="text1"/>
-        </w:rPr>
-        <w:t>overfitting</w:t>
+        <w:t>An issue to keep in mind during feature extraction and classification is that of overfitting</w:t>
       </w:r>
       <w:r>
         <w:rPr>
@@ -260,16 +252,7 @@
           <w:color w:val="000000" w:themeColor="text1"/>
           <w:vertAlign w:val="superscript"/>
         </w:rPr>
-        <w:t>[</w:t>
-      </w:r>
-      <w:proofErr w:type="gramEnd"/>
-      <w:r>
-        <w:rPr>
-          <w:rFonts w:cs="Calibri"/>
-          <w:color w:val="000000" w:themeColor="text1"/>
-          <w:vertAlign w:val="superscript"/>
-        </w:rPr>
-        <w:t>1</w:t>
+        <w:t>[1</w:t>
       </w:r>
       <w:r>
         <w:rPr>
@@ -557,25 +540,7 @@
           <w:bCs/>
           <w:color w:val="000000" w:themeColor="text1"/>
         </w:rPr>
-        <w:t xml:space="preserve">Grayscale conversion is simply converting each of the images used from RGB to 255 shades of </w:t>
-      </w:r>
-      <w:proofErr w:type="spellStart"/>
-      <w:r>
-        <w:rPr>
-          <w:rFonts w:cs="Calibri"/>
-          <w:bCs/>
-          <w:color w:val="000000" w:themeColor="text1"/>
-        </w:rPr>
-        <w:t>gray</w:t>
-      </w:r>
-      <w:proofErr w:type="spellEnd"/>
-      <w:r>
-        <w:rPr>
-          <w:rFonts w:cs="Calibri"/>
-          <w:bCs/>
-          <w:color w:val="000000" w:themeColor="text1"/>
-        </w:rPr>
-        <w:t xml:space="preserve">. </w:t>
+        <w:t xml:space="preserve">Grayscale conversion is simply converting each of the images used from RGB to 255 shades of gray. </w:t>
       </w:r>
       <w:r>
         <w:rPr>
@@ -696,7 +661,7 @@
                     </pic:cNvPicPr>
                   </pic:nvPicPr>
                   <pic:blipFill>
-                    <a:blip r:embed="rId8" cstate="print">
+                    <a:blip r:embed="rId7" cstate="print">
                       <a:extLst>
                         <a:ext uri="{28A0092B-C50C-407E-A947-70E740481C1C}">
                           <a14:useLocalDpi xmlns:a14="http://schemas.microsoft.com/office/drawing/2010/main" val="0"/>
@@ -741,14 +706,30 @@
       <w:r>
         <w:t xml:space="preserve">Figure </w:t>
       </w:r>
-      <w:fldSimple w:instr=" SEQ Figure \* ARABIC ">
-        <w:r>
-          <w:rPr>
-            <w:noProof/>
-          </w:rPr>
-          <w:t>1</w:t>
-        </w:r>
-      </w:fldSimple>
+      <w:r>
+        <w:fldChar w:fldCharType="begin"/>
+      </w:r>
+      <w:r>
+        <w:instrText xml:space="preserve"> </w:instrText>
+      </w:r>
+      <w:r>
+        <w:instrText xml:space="preserve">SEQ Figure \* ARABIC </w:instrText>
+      </w:r>
+      <w:r>
+        <w:fldChar w:fldCharType="separate"/>
+      </w:r>
+      <w:r>
+        <w:rPr>
+          <w:noProof/>
+        </w:rPr>
+        <w:t>1</w:t>
+      </w:r>
+      <w:r>
+        <w:rPr>
+          <w:noProof/>
+        </w:rPr>
+        <w:fldChar w:fldCharType="end"/>
+      </w:r>
       <w:r>
         <w:t xml:space="preserve"> - Luminance and Chrominance</w:t>
       </w:r>
@@ -780,25 +761,7 @@
           <w:bCs/>
           <w:color w:val="000000" w:themeColor="text1"/>
         </w:rPr>
-        <w:t xml:space="preserve"> This changes the range of intensity values from the grayscale image from 0</w:t>
-      </w:r>
-      <w:proofErr w:type="gramStart"/>
-      <w:r>
-        <w:rPr>
-          <w:rFonts w:cs="Calibri"/>
-          <w:bCs/>
-          <w:color w:val="000000" w:themeColor="text1"/>
-        </w:rPr>
-        <w:t>..255</w:t>
-      </w:r>
-      <w:proofErr w:type="gramEnd"/>
-      <w:r>
-        <w:rPr>
-          <w:rFonts w:cs="Calibri"/>
-          <w:bCs/>
-          <w:color w:val="000000" w:themeColor="text1"/>
-        </w:rPr>
-        <w:t xml:space="preserve"> to 0..1. To normalise </w:t>
+        <w:t xml:space="preserve"> This changes the range of intensity values from the grayscale image from 0..255 to 0..1. To normalise </w:t>
       </w:r>
       <w:r>
         <w:rPr>
@@ -814,16 +777,7 @@
           <w:bCs/>
           <w:color w:val="000000" w:themeColor="text1"/>
         </w:rPr>
-        <w:t xml:space="preserve"> images the MatLab built in function </w:t>
-      </w:r>
-      <w:proofErr w:type="gramStart"/>
-      <w:r>
-        <w:rPr>
-          <w:rFonts w:cs="Calibri"/>
-          <w:bCs/>
-          <w:color w:val="000000" w:themeColor="text1"/>
-        </w:rPr>
-        <w:t>im2double</w:t>
+        <w:t xml:space="preserve"> images the MatLab built in function im2double</w:t>
       </w:r>
       <w:r>
         <w:rPr>
@@ -832,17 +786,7 @@
           <w:color w:val="000000" w:themeColor="text1"/>
           <w:vertAlign w:val="superscript"/>
         </w:rPr>
-        <w:t>[</w:t>
-      </w:r>
-      <w:proofErr w:type="gramEnd"/>
-      <w:r>
-        <w:rPr>
-          <w:rFonts w:cs="Calibri"/>
-          <w:bCs/>
-          <w:color w:val="000000" w:themeColor="text1"/>
-          <w:vertAlign w:val="superscript"/>
-        </w:rPr>
-        <w:t>2]</w:t>
+        <w:t>[2]</w:t>
       </w:r>
       <w:r>
         <w:rPr>
@@ -858,25 +802,7 @@
           <w:bCs/>
           <w:color w:val="000000" w:themeColor="text1"/>
         </w:rPr>
-        <w:t>also converts the 0</w:t>
-      </w:r>
-      <w:proofErr w:type="gramStart"/>
-      <w:r>
-        <w:rPr>
-          <w:rFonts w:cs="Calibri"/>
-          <w:bCs/>
-          <w:color w:val="000000" w:themeColor="text1"/>
-        </w:rPr>
-        <w:t>..1</w:t>
-      </w:r>
-      <w:proofErr w:type="gramEnd"/>
-      <w:r>
-        <w:rPr>
-          <w:rFonts w:cs="Calibri"/>
-          <w:bCs/>
-          <w:color w:val="000000" w:themeColor="text1"/>
-        </w:rPr>
-        <w:t xml:space="preserve"> value to fill the entire dynamic range of the image.</w:t>
+        <w:t>also converts the 0..1 value to fill the entire dynamic range of the image.</w:t>
       </w:r>
     </w:p>
     <w:p>
@@ -1002,7 +928,6 @@
       <w:tblPr>
         <w:tblW w:w="0" w:type="auto"/>
         <w:jc w:val="center"/>
-        <w:tblInd w:w="93" w:type="dxa"/>
         <w:tblBorders>
           <w:top w:val="single" w:sz="4" w:space="0" w:color="auto"/>
           <w:left w:val="single" w:sz="4" w:space="0" w:color="auto"/>
@@ -2127,21 +2052,12 @@
                 <w:color w:val="000000"/>
               </w:rPr>
             </w:pPr>
-            <w:proofErr w:type="spellStart"/>
             <w:r>
               <w:rPr>
                 <w:rFonts w:ascii="Calibri" w:eastAsia="Times New Roman" w:hAnsi="Calibri"/>
                 <w:color w:val="000000"/>
               </w:rPr>
-              <w:t>Adaboost</w:t>
-            </w:r>
-            <w:proofErr w:type="spellEnd"/>
-            <w:r>
-              <w:rPr>
-                <w:rFonts w:ascii="Calibri" w:eastAsia="Times New Roman" w:hAnsi="Calibri"/>
-                <w:color w:val="000000"/>
-              </w:rPr>
-              <w:t xml:space="preserve"> Raw</w:t>
+              <w:t>Adaboost Raw</w:t>
             </w:r>
           </w:p>
         </w:tc>
@@ -2245,21 +2161,12 @@
                 <w:color w:val="000000"/>
               </w:rPr>
             </w:pPr>
-            <w:proofErr w:type="spellStart"/>
             <w:r>
               <w:rPr>
                 <w:rFonts w:ascii="Calibri" w:eastAsia="Times New Roman" w:hAnsi="Calibri"/>
                 <w:color w:val="000000"/>
               </w:rPr>
-              <w:t>Adaboost</w:t>
-            </w:r>
-            <w:proofErr w:type="spellEnd"/>
-            <w:r>
-              <w:rPr>
-                <w:rFonts w:ascii="Calibri" w:eastAsia="Times New Roman" w:hAnsi="Calibri"/>
-                <w:color w:val="000000"/>
-              </w:rPr>
-              <w:t xml:space="preserve"> HOG</w:t>
+              <w:t>Adaboost HOG</w:t>
             </w:r>
           </w:p>
         </w:tc>
@@ -2363,21 +2270,12 @@
                 <w:color w:val="000000"/>
               </w:rPr>
             </w:pPr>
-            <w:proofErr w:type="spellStart"/>
             <w:r>
               <w:rPr>
                 <w:rFonts w:ascii="Calibri" w:eastAsia="Times New Roman" w:hAnsi="Calibri"/>
                 <w:color w:val="000000"/>
               </w:rPr>
-              <w:t>Adaboost</w:t>
-            </w:r>
-            <w:proofErr w:type="spellEnd"/>
-            <w:r>
-              <w:rPr>
-                <w:rFonts w:ascii="Calibri" w:eastAsia="Times New Roman" w:hAnsi="Calibri"/>
-                <w:color w:val="000000"/>
-              </w:rPr>
-              <w:t xml:space="preserve"> PCA</w:t>
+              <w:t>Adaboost PCA</w:t>
             </w:r>
           </w:p>
         </w:tc>
@@ -2580,21 +2478,12 @@
           <w:bCs/>
         </w:rPr>
       </w:pPr>
-      <w:proofErr w:type="gramStart"/>
-      <w:r>
-        <w:rPr>
-          <w:rFonts w:cs="Calibri"/>
-          <w:bCs/>
-        </w:rPr>
-        <w:t>A “feature extractor” with nothing exciting.</w:t>
-      </w:r>
-      <w:proofErr w:type="gramEnd"/>
-      <w:r>
-        <w:rPr>
-          <w:rFonts w:cs="Calibri"/>
-          <w:bCs/>
-        </w:rPr>
-        <w:t xml:space="preserve"> This is simply using the images as they are loaded in our classifiers. As each image is a 2 dimensional matrix of floats, it can be used as a set of numbers which can be compared to other sets of numbers. This extractor tends to have poor acc</w:t>
+      <w:r>
+        <w:rPr>
+          <w:rFonts w:cs="Calibri"/>
+          <w:bCs/>
+        </w:rPr>
+        <w:t>A “feature extractor” with nothing exciting. This is simply using the images as they are loaded in our classifiers. As each image is a 2 dimensional matrix of floats, it can be used as a set of numbers which can be compared to other sets of numbers. This extractor tends to have poor acc</w:t>
       </w:r>
       <w:r>
         <w:rPr>
@@ -2634,7 +2523,7 @@
                     <pic:cNvPicPr/>
                   </pic:nvPicPr>
                   <pic:blipFill>
-                    <a:blip r:embed="rId9"/>
+                    <a:blip r:embed="rId8"/>
                     <a:stretch>
                       <a:fillRect/>
                     </a:stretch>
@@ -2667,14 +2556,27 @@
       <w:r>
         <w:t xml:space="preserve">Figure </w:t>
       </w:r>
-      <w:fldSimple w:instr=" SEQ Figure \* ARABIC ">
-        <w:r>
-          <w:rPr>
-            <w:noProof/>
-          </w:rPr>
-          <w:t>2</w:t>
-        </w:r>
-      </w:fldSimple>
+      <w:r>
+        <w:fldChar w:fldCharType="begin"/>
+      </w:r>
+      <w:r>
+        <w:instrText xml:space="preserve"> SEQ Figure \* ARABIC </w:instrText>
+      </w:r>
+      <w:r>
+        <w:fldChar w:fldCharType="separate"/>
+      </w:r>
+      <w:r>
+        <w:rPr>
+          <w:noProof/>
+        </w:rPr>
+        <w:t>2</w:t>
+      </w:r>
+      <w:r>
+        <w:rPr>
+          <w:noProof/>
+        </w:rPr>
+        <w:fldChar w:fldCharType="end"/>
+      </w:r>
       <w:r>
         <w:t xml:space="preserve"> - Sample of raw images</w:t>
       </w:r>
@@ -2831,7 +2733,7 @@
                     </pic:cNvPicPr>
                   </pic:nvPicPr>
                   <pic:blipFill>
-                    <a:blip r:embed="rId10">
+                    <a:blip r:embed="rId9">
                       <a:extLst>
                         <a:ext uri="{28A0092B-C50C-407E-A947-70E740481C1C}">
                           <a14:useLocalDpi xmlns:a14="http://schemas.microsoft.com/office/drawing/2010/main" val="0"/>
@@ -2871,128 +2773,113 @@
       <w:r>
         <w:t xml:space="preserve">Figure </w:t>
       </w:r>
-      <w:fldSimple w:instr=" SEQ Figure \* ARABIC ">
-        <w:r>
-          <w:rPr>
-            <w:noProof/>
-          </w:rPr>
-          <w:t>3</w:t>
-        </w:r>
-      </w:fldSimple>
-      <w:r>
-        <w:t xml:space="preserve"> - Simple dimensionality reduction with </w:t>
-      </w:r>
-      <w:proofErr w:type="gramStart"/>
-      <w:r>
-        <w:t>triangles</w:t>
+      <w:r>
+        <w:fldChar w:fldCharType="begin"/>
+      </w:r>
+      <w:r>
+        <w:instrText xml:space="preserve"> SEQ Figure \* ARABIC </w:instrText>
+      </w:r>
+      <w:r>
+        <w:fldChar w:fldCharType="separate"/>
+      </w:r>
+      <w:r>
+        <w:rPr>
+          <w:noProof/>
+        </w:rPr>
+        <w:t>3</w:t>
+      </w:r>
+      <w:r>
+        <w:rPr>
+          <w:noProof/>
+        </w:rPr>
+        <w:fldChar w:fldCharType="end"/>
+      </w:r>
+      <w:r>
+        <w:t xml:space="preserve"> - Simple dimensionality reduction with triangles</w:t>
       </w:r>
       <w:r>
         <w:rPr>
           <w:vertAlign w:val="superscript"/>
         </w:rPr>
-        <w:t>[</w:t>
-      </w:r>
-      <w:proofErr w:type="gramEnd"/>
-      <w:r>
-        <w:rPr>
+        <w:t>[3]</w:t>
+      </w:r>
+    </w:p>
+    <w:p>
+      <w:r>
+        <w:t xml:space="preserve">One major downside to PCA is the initial overhead of reducing our training images to a lower dimensionality. </w:t>
+      </w:r>
+      <w:r>
+        <w:t>This is</w:t>
+      </w:r>
+      <w:r>
+        <w:t xml:space="preserve"> </w:t>
+      </w:r>
+      <w:r>
+        <w:t>counteracted</w:t>
+      </w:r>
+      <w:r>
+        <w:t xml:space="preserve"> by scaling each of </w:t>
+      </w:r>
+      <w:r>
+        <w:t>the</w:t>
+      </w:r>
+      <w:r>
+        <w:t xml:space="preserve"> training and testing images to half their size before applying PCA. This also means that any further testing images would also need to be scaled down to half size as well. </w:t>
+      </w:r>
+    </w:p>
+    <w:p>
+      <w:r>
+        <w:t>PCA’s results tend to be found very quickly, but are not quite as accurate as HOG.</w:t>
+      </w:r>
+    </w:p>
+    <w:p>
+      <w:pPr>
+        <w:widowControl w:val="0"/>
+        <w:autoSpaceDE w:val="0"/>
+        <w:autoSpaceDN w:val="0"/>
+        <w:adjustRightInd w:val="0"/>
+        <w:spacing w:after="200" w:line="276" w:lineRule="auto"/>
+        <w:rPr>
+          <w:rFonts w:cs="Calibri"/>
+          <w:b/>
+          <w:bCs/>
+        </w:rPr>
+      </w:pPr>
+      <w:r>
+        <w:rPr>
+          <w:rFonts w:cs="Calibri"/>
+          <w:b/>
+          <w:bCs/>
+        </w:rPr>
+        <w:t>2.2.3 HOG</w:t>
+      </w:r>
+    </w:p>
+    <w:p>
+      <w:pPr>
+        <w:widowControl w:val="0"/>
+        <w:autoSpaceDE w:val="0"/>
+        <w:autoSpaceDN w:val="0"/>
+        <w:adjustRightInd w:val="0"/>
+        <w:spacing w:after="200" w:line="276" w:lineRule="auto"/>
+        <w:rPr>
+          <w:rFonts w:cs="Calibri"/>
+          <w:bCs/>
+        </w:rPr>
+      </w:pPr>
+      <w:r>
+        <w:rPr>
+          <w:rFonts w:cs="Calibri"/>
+          <w:bCs/>
+        </w:rPr>
+        <w:t>The Histogram of Oriented Gradients is a feature extraction method designed for use with pedestrian detection</w:t>
+      </w:r>
+      <w:r>
+        <w:rPr>
+          <w:rFonts w:cs="Calibri"/>
+          <w:bCs/>
           <w:vertAlign w:val="superscript"/>
         </w:rPr>
-        <w:t>3]</w:t>
-      </w:r>
-    </w:p>
-    <w:p>
-      <w:r>
-        <w:t xml:space="preserve">One major downside to PCA is the initial overhead of reducing our training images to a lower dimensionality. </w:t>
-      </w:r>
-      <w:r>
-        <w:t>This is</w:t>
-      </w:r>
-      <w:r>
-        <w:t xml:space="preserve"> </w:t>
-      </w:r>
-      <w:r>
-        <w:t>counteracted</w:t>
-      </w:r>
-      <w:r>
-        <w:t xml:space="preserve"> by scaling each of </w:t>
-      </w:r>
-      <w:r>
-        <w:t>the</w:t>
-      </w:r>
-      <w:r>
-        <w:t xml:space="preserve"> training and testing images to half their size before applying PCA. This also means that any further testing images would also need to be scaled down to half size as well. </w:t>
-      </w:r>
-    </w:p>
-    <w:p>
-      <w:r>
-        <w:t>PCA’s results tend to be found very quickly, but are not quite as accurate as HOG.</w:t>
-      </w:r>
-    </w:p>
-    <w:p>
-      <w:pPr>
-        <w:widowControl w:val="0"/>
-        <w:autoSpaceDE w:val="0"/>
-        <w:autoSpaceDN w:val="0"/>
-        <w:adjustRightInd w:val="0"/>
-        <w:spacing w:after="200" w:line="276" w:lineRule="auto"/>
-        <w:rPr>
-          <w:rFonts w:cs="Calibri"/>
-          <w:b/>
-          <w:bCs/>
-        </w:rPr>
-      </w:pPr>
-      <w:r>
-        <w:rPr>
-          <w:rFonts w:cs="Calibri"/>
-          <w:b/>
-          <w:bCs/>
-        </w:rPr>
-        <w:t>2.2.3 HOG</w:t>
-      </w:r>
-    </w:p>
-    <w:p>
-      <w:pPr>
-        <w:widowControl w:val="0"/>
-        <w:autoSpaceDE w:val="0"/>
-        <w:autoSpaceDN w:val="0"/>
-        <w:adjustRightInd w:val="0"/>
-        <w:spacing w:after="200" w:line="276" w:lineRule="auto"/>
-        <w:rPr>
-          <w:rFonts w:cs="Calibri"/>
-          <w:bCs/>
-        </w:rPr>
-      </w:pPr>
-      <w:r>
-        <w:rPr>
-          <w:rFonts w:cs="Calibri"/>
-          <w:bCs/>
-        </w:rPr>
-        <w:t xml:space="preserve">The Histogram of Oriented Gradients is a feature extraction method designed for use with pedestrian </w:t>
-      </w:r>
-      <w:proofErr w:type="gramStart"/>
-      <w:r>
-        <w:rPr>
-          <w:rFonts w:cs="Calibri"/>
-          <w:bCs/>
-        </w:rPr>
-        <w:t>detection</w:t>
-      </w:r>
-      <w:r>
-        <w:rPr>
-          <w:rFonts w:cs="Calibri"/>
-          <w:bCs/>
-          <w:vertAlign w:val="superscript"/>
-        </w:rPr>
-        <w:t>[</w:t>
-      </w:r>
-      <w:proofErr w:type="gramEnd"/>
-      <w:r>
-        <w:rPr>
-          <w:rFonts w:cs="Calibri"/>
-          <w:bCs/>
-          <w:vertAlign w:val="superscript"/>
-        </w:rPr>
-        <w:t>4]</w:t>
+        <w:t>[4]</w:t>
       </w:r>
       <w:r>
         <w:rPr>
@@ -3077,7 +2964,7 @@
                     </pic:cNvPicPr>
                   </pic:nvPicPr>
                   <pic:blipFill rotWithShape="1">
-                    <a:blip r:embed="rId11">
+                    <a:blip r:embed="rId10">
                       <a:extLst>
                         <a:ext uri="{28A0092B-C50C-407E-A947-70E740481C1C}">
                           <a14:useLocalDpi xmlns:a14="http://schemas.microsoft.com/office/drawing/2010/main" val="0"/>
@@ -3124,14 +3011,27 @@
       <w:r>
         <w:t xml:space="preserve">Figure </w:t>
       </w:r>
-      <w:fldSimple w:instr=" SEQ Figure \* ARABIC ">
-        <w:r>
-          <w:rPr>
-            <w:noProof/>
-          </w:rPr>
-          <w:t>4</w:t>
-        </w:r>
-      </w:fldSimple>
+      <w:r>
+        <w:fldChar w:fldCharType="begin"/>
+      </w:r>
+      <w:r>
+        <w:instrText xml:space="preserve"> SEQ Figure \* ARABIC </w:instrText>
+      </w:r>
+      <w:r>
+        <w:fldChar w:fldCharType="separate"/>
+      </w:r>
+      <w:r>
+        <w:rPr>
+          <w:noProof/>
+        </w:rPr>
+        <w:t>4</w:t>
+      </w:r>
+      <w:r>
+        <w:rPr>
+          <w:noProof/>
+        </w:rPr>
+        <w:fldChar w:fldCharType="end"/>
+      </w:r>
       <w:r>
         <w:t xml:space="preserve"> - Lena and her Histogram of Oriented Gradients</w:t>
       </w:r>
@@ -3290,28 +3190,7 @@
           <w:rFonts w:cs="Calibri"/>
           <w:bCs/>
         </w:rPr>
-        <w:t xml:space="preserve">The following subsections contain brief summaries of the </w:t>
-      </w:r>
-      <w:r>
-        <w:rPr>
-          <w:rFonts w:cs="Calibri"/>
-          <w:bCs/>
-        </w:rPr>
-        <w:t>classification</w:t>
-      </w:r>
-      <w:r>
-        <w:rPr>
-          <w:rFonts w:cs="Calibri"/>
-          <w:bCs/>
-        </w:rPr>
-        <w:t xml:space="preserve"> methods that were tested during the development of the pedestrian detector</w:t>
-      </w:r>
-      <w:r>
-        <w:rPr>
-          <w:rFonts w:cs="Calibri"/>
-          <w:bCs/>
-        </w:rPr>
-        <w:t>.</w:t>
+        <w:t>The following subsections contain brief summaries of the classification methods that were tested during the development of the pedestrian detector.</w:t>
       </w:r>
     </w:p>
     <w:p>
@@ -3383,7 +3262,7 @@
                     </pic:cNvPicPr>
                   </pic:nvPicPr>
                   <pic:blipFill>
-                    <a:blip r:embed="rId12">
+                    <a:blip r:embed="rId11">
                       <a:extLst>
                         <a:ext uri="{28A0092B-C50C-407E-A947-70E740481C1C}">
                           <a14:useLocalDpi xmlns:a14="http://schemas.microsoft.com/office/drawing/2010/main" val="0"/>
@@ -3423,14 +3302,27 @@
       <w:r>
         <w:t xml:space="preserve">Figure </w:t>
       </w:r>
-      <w:fldSimple w:instr=" SEQ Figure \* ARABIC ">
-        <w:r>
-          <w:rPr>
-            <w:noProof/>
-          </w:rPr>
-          <w:t>5</w:t>
-        </w:r>
-      </w:fldSimple>
+      <w:r>
+        <w:fldChar w:fldCharType="begin"/>
+      </w:r>
+      <w:r>
+        <w:instrText xml:space="preserve"> SEQ Figure \* ARABIC </w:instrText>
+      </w:r>
+      <w:r>
+        <w:fldChar w:fldCharType="separate"/>
+      </w:r>
+      <w:r>
+        <w:rPr>
+          <w:noProof/>
+        </w:rPr>
+        <w:t>5</w:t>
+      </w:r>
+      <w:r>
+        <w:rPr>
+          <w:noProof/>
+        </w:rPr>
+        <w:fldChar w:fldCharType="end"/>
+      </w:r>
       <w:r>
         <w:t xml:space="preserve"> - Nearest Neighbour example</w:t>
       </w:r>
@@ -3603,16 +3495,7 @@
           <w:bCs/>
           <w:color w:val="000000" w:themeColor="text1"/>
         </w:rPr>
-        <w:t xml:space="preserve"> and will then attempt to assign new samples to one of those </w:t>
-      </w:r>
-      <w:proofErr w:type="gramStart"/>
-      <w:r>
-        <w:rPr>
-          <w:rFonts w:cs="Calibri"/>
-          <w:bCs/>
-          <w:color w:val="000000" w:themeColor="text1"/>
-        </w:rPr>
-        <w:t>categories</w:t>
+        <w:t xml:space="preserve"> and will then attempt to assign new samples to one of those categories</w:t>
       </w:r>
       <w:r>
         <w:rPr>
@@ -3628,16 +3511,7 @@
           <w:bCs/>
           <w:color w:val="000000" w:themeColor="text1"/>
         </w:rPr>
-        <w:t>.</w:t>
-      </w:r>
-      <w:proofErr w:type="gramEnd"/>
-      <w:r>
-        <w:rPr>
-          <w:rFonts w:cs="Calibri"/>
-          <w:bCs/>
-          <w:color w:val="000000" w:themeColor="text1"/>
-        </w:rPr>
-        <w:t xml:space="preserve"> The </w:t>
+        <w:t xml:space="preserve">. The </w:t>
       </w:r>
       <w:r>
         <w:rPr>
@@ -3707,7 +3581,7 @@
                     </pic:cNvPicPr>
                   </pic:nvPicPr>
                   <pic:blipFill>
-                    <a:blip r:embed="rId13">
+                    <a:blip r:embed="rId12">
                       <a:extLst>
                         <a:ext uri="{28A0092B-C50C-407E-A947-70E740481C1C}">
                           <a14:useLocalDpi xmlns:a14="http://schemas.microsoft.com/office/drawing/2010/main" val="0"/>
@@ -3747,14 +3621,27 @@
       <w:r>
         <w:t xml:space="preserve">Figure </w:t>
       </w:r>
-      <w:fldSimple w:instr=" SEQ Figure \* ARABIC ">
-        <w:r>
-          <w:rPr>
-            <w:noProof/>
-          </w:rPr>
-          <w:t>6</w:t>
-        </w:r>
-      </w:fldSimple>
+      <w:r>
+        <w:fldChar w:fldCharType="begin"/>
+      </w:r>
+      <w:r>
+        <w:instrText xml:space="preserve"> SEQ Figure \* ARABIC </w:instrText>
+      </w:r>
+      <w:r>
+        <w:fldChar w:fldCharType="separate"/>
+      </w:r>
+      <w:r>
+        <w:rPr>
+          <w:noProof/>
+        </w:rPr>
+        <w:t>6</w:t>
+      </w:r>
+      <w:r>
+        <w:rPr>
+          <w:noProof/>
+        </w:rPr>
+        <w:fldChar w:fldCharType="end"/>
+      </w:r>
       <w:r>
         <w:t xml:space="preserve"> - 2d SVM example</w:t>
       </w:r>
@@ -3831,45 +3718,8 @@
           <w:sz w:val="22"/>
           <w:szCs w:val="22"/>
         </w:rPr>
-        <w:t xml:space="preserve">g the boundary. An example of this can be seen in figure 7. There is no straight line which can divide red and blue, so the system is converted to a 3 dimensional space where a plane can separate them. For higher dimensions a </w:t>
-      </w:r>
-      <w:proofErr w:type="spellStart"/>
-      <w:r>
-        <w:rPr>
-          <w:rFonts w:cs="Calibri"/>
-          <w:b w:val="0"/>
-          <w:bCs w:val="0"/>
-          <w:color w:val="000000" w:themeColor="text1"/>
-          <w:sz w:val="22"/>
-          <w:szCs w:val="22"/>
-        </w:rPr>
-        <w:t>hyperplane</w:t>
-      </w:r>
-      <w:proofErr w:type="spellEnd"/>
-      <w:r>
-        <w:rPr>
-          <w:rFonts w:cs="Calibri"/>
-          <w:b w:val="0"/>
-          <w:bCs w:val="0"/>
-          <w:color w:val="000000" w:themeColor="text1"/>
-          <w:sz w:val="22"/>
-          <w:szCs w:val="22"/>
-        </w:rPr>
-        <w:t xml:space="preserve"> can be constructed to separate them. A further example of this is available at </w:t>
-      </w:r>
-      <w:proofErr w:type="gramStart"/>
-      <w:r>
-        <w:rPr>
-          <w:rFonts w:cs="Calibri"/>
-          <w:b w:val="0"/>
-          <w:bCs w:val="0"/>
-          <w:color w:val="000000" w:themeColor="text1"/>
-          <w:sz w:val="22"/>
-          <w:szCs w:val="22"/>
-        </w:rPr>
-        <w:t>reference  5</w:t>
-      </w:r>
-      <w:proofErr w:type="gramEnd"/>
+        <w:t>g the boundary. An example of this can be seen in figure 7. There is no straight line which can divide red and blue, so the system is converted to a 3 dimensional space where a plane can separate them. For higher dimensions a hyperplane can be constructed to separate them. A further example of this is available at reference  5</w:t>
+      </w:r>
       <w:r>
         <w:rPr>
           <w:rFonts w:cs="Calibri"/>
@@ -3929,7 +3779,7 @@
                     </pic:cNvPicPr>
                   </pic:nvPicPr>
                   <pic:blipFill>
-                    <a:blip r:embed="rId14">
+                    <a:blip r:embed="rId13">
                       <a:extLst>
                         <a:ext uri="{28A0092B-C50C-407E-A947-70E740481C1C}">
                           <a14:useLocalDpi xmlns:a14="http://schemas.microsoft.com/office/drawing/2010/main" val="0"/>
@@ -3974,14 +3824,27 @@
       <w:r>
         <w:t xml:space="preserve">Figure </w:t>
       </w:r>
-      <w:fldSimple w:instr=" SEQ Figure \* ARABIC ">
-        <w:r>
-          <w:rPr>
-            <w:noProof/>
-          </w:rPr>
-          <w:t>7</w:t>
-        </w:r>
-      </w:fldSimple>
+      <w:r>
+        <w:fldChar w:fldCharType="begin"/>
+      </w:r>
+      <w:r>
+        <w:instrText xml:space="preserve"> SEQ Figure \* ARABIC </w:instrText>
+      </w:r>
+      <w:r>
+        <w:fldChar w:fldCharType="separate"/>
+      </w:r>
+      <w:r>
+        <w:rPr>
+          <w:noProof/>
+        </w:rPr>
+        <w:t>7</w:t>
+      </w:r>
+      <w:r>
+        <w:rPr>
+          <w:noProof/>
+        </w:rPr>
+        <w:fldChar w:fldCharType="end"/>
+      </w:r>
       <w:r>
         <w:t xml:space="preserve"> - SVM for non-linear partitions</w:t>
       </w:r>
@@ -4003,15 +3866,7 @@
           <w:rFonts w:cs="Calibri"/>
           <w:bCs/>
         </w:rPr>
-        <w:t xml:space="preserve">SVM is a good classifier which works well in practice and works very quickly during the testing stage. It also guarantees an optimal solution for a </w:t>
-      </w:r>
-      <w:proofErr w:type="gramStart"/>
-      <w:r>
-        <w:rPr>
-          <w:rFonts w:cs="Calibri"/>
-          <w:bCs/>
-        </w:rPr>
-        <w:t>dataset</w:t>
+        <w:t>SVM is a good classifier which works well in practice and works very quickly during the testing stage. It also guarantees an optimal solution for a dataset</w:t>
       </w:r>
       <w:r>
         <w:rPr>
@@ -4019,16 +3874,7 @@
           <w:bCs/>
           <w:vertAlign w:val="superscript"/>
         </w:rPr>
-        <w:t>[</w:t>
-      </w:r>
-      <w:proofErr w:type="gramEnd"/>
-      <w:r>
-        <w:rPr>
-          <w:rFonts w:cs="Calibri"/>
-          <w:bCs/>
-          <w:vertAlign w:val="superscript"/>
-        </w:rPr>
-        <w:t>6]</w:t>
+        <w:t>[6]</w:t>
       </w:r>
       <w:r>
         <w:rPr>
@@ -4044,8 +3890,6 @@
         </w:rPr>
         <w:t xml:space="preserve"> During the testing part of this project, SVM was a consistent good contender for being the chosen model based on both speed and accuracy.</w:t>
       </w:r>
-      <w:bookmarkStart w:id="0" w:name="_GoBack"/>
-      <w:bookmarkEnd w:id="0"/>
     </w:p>
     <w:p>
       <w:pPr>
@@ -4081,18 +3925,8 @@
           <w:bCs/>
         </w:rPr>
         <w:lastRenderedPageBreak/>
-        <w:t xml:space="preserve">2.3.3 </w:t>
-      </w:r>
-      <w:proofErr w:type="spellStart"/>
-      <w:r>
-        <w:rPr>
-          <w:rFonts w:cs="Calibri"/>
-          <w:b/>
-          <w:bCs/>
-        </w:rPr>
-        <w:t>Adaboost</w:t>
-      </w:r>
-      <w:proofErr w:type="spellEnd"/>
+        <w:t>2.3.3 Adaboost</w:t>
+      </w:r>
       <w:r>
         <w:rPr>
           <w:rFonts w:cs="Calibri"/>
@@ -4143,23 +3977,139 @@
           <w:rFonts w:cs="Calibri"/>
           <w:color w:val="FF0000"/>
         </w:rPr>
-        <w:t xml:space="preserve">We haven't even done this. What </w:t>
-      </w:r>
-      <w:proofErr w:type="spellStart"/>
+        <w:t>We haven't even done this. What params can we tune?</w:t>
+      </w:r>
+    </w:p>
+    <w:p>
+      <w:pPr>
+        <w:widowControl w:val="0"/>
+        <w:autoSpaceDE w:val="0"/>
+        <w:autoSpaceDN w:val="0"/>
+        <w:adjustRightInd w:val="0"/>
+        <w:spacing w:after="200" w:line="276" w:lineRule="auto"/>
+        <w:jc w:val="center"/>
+        <w:rPr>
+          <w:rFonts w:cs="Calibri"/>
+          <w:b/>
+          <w:bCs/>
+        </w:rPr>
+      </w:pPr>
+      <w:r>
+        <w:rPr>
+          <w:rFonts w:cs="Calibri"/>
+          <w:b/>
+          <w:bCs/>
+        </w:rPr>
+        <w:t>3. Testing</w:t>
+      </w:r>
+    </w:p>
+    <w:p>
+      <w:pPr>
+        <w:widowControl w:val="0"/>
+        <w:autoSpaceDE w:val="0"/>
+        <w:autoSpaceDN w:val="0"/>
+        <w:adjustRightInd w:val="0"/>
+        <w:spacing w:after="200" w:line="276" w:lineRule="auto"/>
+        <w:jc w:val="center"/>
+        <w:rPr>
+          <w:rFonts w:cs="Calibri"/>
+          <w:b/>
+          <w:bCs/>
+        </w:rPr>
+      </w:pPr>
+      <w:r>
+        <w:rPr>
+          <w:rFonts w:cs="Calibri"/>
+          <w:b/>
+          <w:bCs/>
+        </w:rPr>
+        <w:t>3.1 Data Split</w:t>
+      </w:r>
+    </w:p>
+    <w:p>
+      <w:pPr>
+        <w:widowControl w:val="0"/>
+        <w:autoSpaceDE w:val="0"/>
+        <w:autoSpaceDN w:val="0"/>
+        <w:adjustRightInd w:val="0"/>
+        <w:spacing w:after="200" w:line="276" w:lineRule="auto"/>
+        <w:rPr>
+          <w:rFonts w:cs="Calibri"/>
+          <w:b/>
+          <w:bCs/>
+        </w:rPr>
+      </w:pPr>
+      <w:r>
+        <w:rPr>
+          <w:rFonts w:cs="Calibri"/>
+          <w:b/>
+          <w:bCs/>
+        </w:rPr>
+        <w:t>3.1.1 Half Split</w:t>
+      </w:r>
+    </w:p>
+    <w:p>
+      <w:pPr>
+        <w:widowControl w:val="0"/>
+        <w:autoSpaceDE w:val="0"/>
+        <w:autoSpaceDN w:val="0"/>
+        <w:adjustRightInd w:val="0"/>
+        <w:spacing w:after="200" w:line="276" w:lineRule="auto"/>
+        <w:rPr>
+          <w:rFonts w:cs="Calibri"/>
+          <w:b/>
+          <w:bCs/>
+        </w:rPr>
+      </w:pPr>
       <w:r>
         <w:rPr>
           <w:rFonts w:cs="Calibri"/>
           <w:color w:val="FF0000"/>
         </w:rPr>
-        <w:t>params</w:t>
-      </w:r>
-      <w:proofErr w:type="spellEnd"/>
+        <w:t>We split the dataset into two halves. How and why did we do this? Explain how the split was performed (1 for train, 1 for test, 1 for train, etc)</w:t>
+      </w:r>
+    </w:p>
+    <w:p>
+      <w:pPr>
+        <w:widowControl w:val="0"/>
+        <w:autoSpaceDE w:val="0"/>
+        <w:autoSpaceDN w:val="0"/>
+        <w:adjustRightInd w:val="0"/>
+        <w:spacing w:after="200" w:line="276" w:lineRule="auto"/>
+        <w:rPr>
+          <w:rFonts w:cs="Calibri"/>
+          <w:b/>
+          <w:bCs/>
+        </w:rPr>
+      </w:pPr>
+      <w:r>
+        <w:rPr>
+          <w:rFonts w:cs="Calibri"/>
+          <w:b/>
+          <w:bCs/>
+        </w:rPr>
+        <w:t>3.1.2 Cross Validation</w:t>
+      </w:r>
+    </w:p>
+    <w:p>
+      <w:pPr>
+        <w:widowControl w:val="0"/>
+        <w:autoSpaceDE w:val="0"/>
+        <w:autoSpaceDN w:val="0"/>
+        <w:adjustRightInd w:val="0"/>
+        <w:spacing w:after="200" w:line="276" w:lineRule="auto"/>
+        <w:rPr>
+          <w:rFonts w:cs="Calibri"/>
+          <w:b/>
+          <w:bCs/>
+        </w:rPr>
+      </w:pPr>
       <w:r>
         <w:rPr>
           <w:rFonts w:cs="Calibri"/>
           <w:color w:val="FF0000"/>
         </w:rPr>
-        <w:t xml:space="preserve"> can we tune?</w:t>
+        <w:t>What is cross-validation in this context and why is it useful? Did we choose to use it over half split?</w:t>
       </w:r>
     </w:p>
     <w:p>
@@ -4182,52 +4132,29 @@
           <w:b/>
           <w:bCs/>
         </w:rPr>
-        <w:t>3. Testing</w:t>
-      </w:r>
-    </w:p>
-    <w:p>
-      <w:pPr>
-        <w:widowControl w:val="0"/>
-        <w:autoSpaceDE w:val="0"/>
-        <w:autoSpaceDN w:val="0"/>
-        <w:adjustRightInd w:val="0"/>
-        <w:spacing w:after="200" w:line="276" w:lineRule="auto"/>
-        <w:jc w:val="center"/>
-        <w:rPr>
-          <w:rFonts w:cs="Calibri"/>
-          <w:b/>
-          <w:bCs/>
-        </w:rPr>
-      </w:pPr>
-      <w:r>
-        <w:rPr>
-          <w:rFonts w:cs="Calibri"/>
-          <w:b/>
-          <w:bCs/>
-        </w:rPr>
-        <w:t>3.1 Data Split</w:t>
-      </w:r>
-    </w:p>
-    <w:p>
-      <w:pPr>
-        <w:widowControl w:val="0"/>
-        <w:autoSpaceDE w:val="0"/>
-        <w:autoSpaceDN w:val="0"/>
-        <w:adjustRightInd w:val="0"/>
-        <w:spacing w:after="200" w:line="276" w:lineRule="auto"/>
-        <w:rPr>
-          <w:rFonts w:cs="Calibri"/>
-          <w:b/>
-          <w:bCs/>
-        </w:rPr>
-      </w:pPr>
-      <w:r>
-        <w:rPr>
-          <w:rFonts w:cs="Calibri"/>
-          <w:b/>
-          <w:bCs/>
-        </w:rPr>
-        <w:t>3.1.1 Half Split</w:t>
+        <w:t>3.2 Evaluation</w:t>
+      </w:r>
+    </w:p>
+    <w:p>
+      <w:pPr>
+        <w:widowControl w:val="0"/>
+        <w:autoSpaceDE w:val="0"/>
+        <w:autoSpaceDN w:val="0"/>
+        <w:adjustRightInd w:val="0"/>
+        <w:spacing w:after="200" w:line="276" w:lineRule="auto"/>
+        <w:rPr>
+          <w:rFonts w:cs="Calibri"/>
+          <w:b/>
+          <w:bCs/>
+        </w:rPr>
+      </w:pPr>
+      <w:r>
+        <w:rPr>
+          <w:rFonts w:cs="Calibri"/>
+          <w:b/>
+          <w:bCs/>
+        </w:rPr>
+        <w:t>3.2.1 Recognition Rate</w:t>
       </w:r>
     </w:p>
     <w:p>
@@ -4248,193 +4175,50 @@
           <w:rFonts w:cs="Calibri"/>
           <w:color w:val="FF0000"/>
         </w:rPr>
-        <w:t xml:space="preserve">We split the dataset into two halves. How and why did we do this? Explain how the split was performed (1 for train, 1 for test, 1 for train, </w:t>
-      </w:r>
-      <w:proofErr w:type="spellStart"/>
+        <w:t>Discuss the accuracy of each feature/model combo. Table of results, especially accuracy for this section.</w:t>
+      </w:r>
+    </w:p>
+    <w:p>
+      <w:pPr>
+        <w:widowControl w:val="0"/>
+        <w:autoSpaceDE w:val="0"/>
+        <w:autoSpaceDN w:val="0"/>
+        <w:adjustRightInd w:val="0"/>
+        <w:spacing w:after="200" w:line="276" w:lineRule="auto"/>
+        <w:rPr>
+          <w:rFonts w:cs="Calibri"/>
+          <w:b/>
+          <w:bCs/>
+        </w:rPr>
+      </w:pPr>
+      <w:r>
+        <w:rPr>
+          <w:rFonts w:cs="Calibri"/>
+          <w:b/>
+          <w:bCs/>
+        </w:rPr>
+        <w:t>3.2.2 Type 1 and 2 Errors</w:t>
+      </w:r>
+    </w:p>
+    <w:p>
+      <w:pPr>
+        <w:widowControl w:val="0"/>
+        <w:autoSpaceDE w:val="0"/>
+        <w:autoSpaceDN w:val="0"/>
+        <w:adjustRightInd w:val="0"/>
+        <w:spacing w:after="200" w:line="276" w:lineRule="auto"/>
+        <w:rPr>
+          <w:rFonts w:cs="Calibri"/>
+          <w:b/>
+          <w:bCs/>
+        </w:rPr>
+      </w:pPr>
       <w:r>
         <w:rPr>
           <w:rFonts w:cs="Calibri"/>
           <w:color w:val="FF0000"/>
         </w:rPr>
-        <w:t>etc</w:t>
-      </w:r>
-      <w:proofErr w:type="spellEnd"/>
-      <w:r>
-        <w:rPr>
-          <w:rFonts w:cs="Calibri"/>
-          <w:color w:val="FF0000"/>
-        </w:rPr>
-        <w:t>)</w:t>
-      </w:r>
-    </w:p>
-    <w:p>
-      <w:pPr>
-        <w:widowControl w:val="0"/>
-        <w:autoSpaceDE w:val="0"/>
-        <w:autoSpaceDN w:val="0"/>
-        <w:adjustRightInd w:val="0"/>
-        <w:spacing w:after="200" w:line="276" w:lineRule="auto"/>
-        <w:rPr>
-          <w:rFonts w:cs="Calibri"/>
-          <w:b/>
-          <w:bCs/>
-        </w:rPr>
-      </w:pPr>
-      <w:r>
-        <w:rPr>
-          <w:rFonts w:cs="Calibri"/>
-          <w:b/>
-          <w:bCs/>
-        </w:rPr>
-        <w:t>3.1.2 Cross Validation</w:t>
-      </w:r>
-    </w:p>
-    <w:p>
-      <w:pPr>
-        <w:widowControl w:val="0"/>
-        <w:autoSpaceDE w:val="0"/>
-        <w:autoSpaceDN w:val="0"/>
-        <w:adjustRightInd w:val="0"/>
-        <w:spacing w:after="200" w:line="276" w:lineRule="auto"/>
-        <w:rPr>
-          <w:rFonts w:cs="Calibri"/>
-          <w:b/>
-          <w:bCs/>
-        </w:rPr>
-      </w:pPr>
-      <w:r>
-        <w:rPr>
-          <w:rFonts w:cs="Calibri"/>
-          <w:color w:val="FF0000"/>
-        </w:rPr>
-        <w:t>What is cross-validation in this context and why is it useful? Did we choose to use it over half split?</w:t>
-      </w:r>
-    </w:p>
-    <w:p>
-      <w:pPr>
-        <w:widowControl w:val="0"/>
-        <w:autoSpaceDE w:val="0"/>
-        <w:autoSpaceDN w:val="0"/>
-        <w:adjustRightInd w:val="0"/>
-        <w:spacing w:after="200" w:line="276" w:lineRule="auto"/>
-        <w:jc w:val="center"/>
-        <w:rPr>
-          <w:rFonts w:cs="Calibri"/>
-          <w:b/>
-          <w:bCs/>
-        </w:rPr>
-      </w:pPr>
-      <w:r>
-        <w:rPr>
-          <w:rFonts w:cs="Calibri"/>
-          <w:b/>
-          <w:bCs/>
-        </w:rPr>
-        <w:t>3.2 Evaluation</w:t>
-      </w:r>
-    </w:p>
-    <w:p>
-      <w:pPr>
-        <w:widowControl w:val="0"/>
-        <w:autoSpaceDE w:val="0"/>
-        <w:autoSpaceDN w:val="0"/>
-        <w:adjustRightInd w:val="0"/>
-        <w:spacing w:after="200" w:line="276" w:lineRule="auto"/>
-        <w:rPr>
-          <w:rFonts w:cs="Calibri"/>
-          <w:b/>
-          <w:bCs/>
-        </w:rPr>
-      </w:pPr>
-      <w:r>
-        <w:rPr>
-          <w:rFonts w:cs="Calibri"/>
-          <w:b/>
-          <w:bCs/>
-        </w:rPr>
-        <w:t>3.2.1 Recognition Rate</w:t>
-      </w:r>
-    </w:p>
-    <w:p>
-      <w:pPr>
-        <w:widowControl w:val="0"/>
-        <w:autoSpaceDE w:val="0"/>
-        <w:autoSpaceDN w:val="0"/>
-        <w:adjustRightInd w:val="0"/>
-        <w:spacing w:after="200" w:line="276" w:lineRule="auto"/>
-        <w:rPr>
-          <w:rFonts w:cs="Calibri"/>
-          <w:b/>
-          <w:bCs/>
-        </w:rPr>
-      </w:pPr>
-      <w:r>
-        <w:rPr>
-          <w:rFonts w:cs="Calibri"/>
-          <w:color w:val="FF0000"/>
-        </w:rPr>
-        <w:t xml:space="preserve">Discuss the accuracy of each feature/model combo. </w:t>
-      </w:r>
-      <w:proofErr w:type="gramStart"/>
-      <w:r>
-        <w:rPr>
-          <w:rFonts w:cs="Calibri"/>
-          <w:color w:val="FF0000"/>
-        </w:rPr>
-        <w:t>Table of results, especially accuracy for this section.</w:t>
-      </w:r>
-      <w:proofErr w:type="gramEnd"/>
-    </w:p>
-    <w:p>
-      <w:pPr>
-        <w:widowControl w:val="0"/>
-        <w:autoSpaceDE w:val="0"/>
-        <w:autoSpaceDN w:val="0"/>
-        <w:adjustRightInd w:val="0"/>
-        <w:spacing w:after="200" w:line="276" w:lineRule="auto"/>
-        <w:rPr>
-          <w:rFonts w:cs="Calibri"/>
-          <w:b/>
-          <w:bCs/>
-        </w:rPr>
-      </w:pPr>
-      <w:r>
-        <w:rPr>
-          <w:rFonts w:cs="Calibri"/>
-          <w:b/>
-          <w:bCs/>
-        </w:rPr>
-        <w:t>3.2.2 Type 1 and 2 Errors</w:t>
-      </w:r>
-    </w:p>
-    <w:p>
-      <w:pPr>
-        <w:widowControl w:val="0"/>
-        <w:autoSpaceDE w:val="0"/>
-        <w:autoSpaceDN w:val="0"/>
-        <w:adjustRightInd w:val="0"/>
-        <w:spacing w:after="200" w:line="276" w:lineRule="auto"/>
-        <w:rPr>
-          <w:rFonts w:cs="Calibri"/>
-          <w:b/>
-          <w:bCs/>
-        </w:rPr>
-      </w:pPr>
-      <w:proofErr w:type="gramStart"/>
-      <w:r>
-        <w:rPr>
-          <w:rFonts w:cs="Calibri"/>
-          <w:color w:val="FF0000"/>
-        </w:rPr>
-        <w:t>Table of errors.</w:t>
-      </w:r>
-      <w:proofErr w:type="gramEnd"/>
-      <w:r>
-        <w:rPr>
-          <w:rFonts w:cs="Calibri"/>
-          <w:color w:val="FF0000"/>
-        </w:rPr>
-        <w:t xml:space="preserve"> Throw in a confusion matrix per combination for maximum spook.</w:t>
+        <w:t>Table of errors. Throw in a confusion matrix per combination for maximum spook.</w:t>
       </w:r>
     </w:p>
     <w:p>
@@ -4476,32 +4260,7 @@
           <w:rFonts w:cs="Calibri"/>
           <w:bCs/>
         </w:rPr>
-        <w:t xml:space="preserve">Roc curves are created by plotting the true positive rate against the false positive rate, in our case we do this for various classifier combinations these can be seen in </w:t>
-      </w:r>
-      <w:proofErr w:type="spellStart"/>
-      <w:proofErr w:type="gramStart"/>
-      <w:r>
-        <w:rPr>
-          <w:rFonts w:cs="Calibri"/>
-          <w:bCs/>
-        </w:rPr>
-        <w:t>Fg</w:t>
-      </w:r>
-      <w:proofErr w:type="spellEnd"/>
-      <w:r>
-        <w:rPr>
-          <w:rFonts w:cs="Calibri"/>
-          <w:bCs/>
-        </w:rPr>
-        <w:t>[</w:t>
-      </w:r>
-      <w:proofErr w:type="gramEnd"/>
-      <w:r>
-        <w:rPr>
-          <w:rFonts w:cs="Calibri"/>
-          <w:bCs/>
-        </w:rPr>
-        <w:t>].</w:t>
+        <w:t>Roc curves are created by plotting the true positive rate against the false positive rate, in our case we do this for various classifier combinations these can be seen in Fg[].</w:t>
       </w:r>
     </w:p>
     <w:p>
@@ -4540,7 +4299,7 @@
                     </pic:cNvPicPr>
                   </pic:nvPicPr>
                   <pic:blipFill>
-                    <a:blip r:embed="rId15" cstate="print">
+                    <a:blip r:embed="rId14" cstate="print">
                       <a:extLst>
                         <a:ext uri="{28A0092B-C50C-407E-A947-70E740481C1C}">
                           <a14:useLocalDpi xmlns:a14="http://schemas.microsoft.com/office/drawing/2010/main" val="0"/>
@@ -4590,23 +4349,7 @@
           <w:bCs/>
         </w:rPr>
         <w:lastRenderedPageBreak/>
-        <w:t xml:space="preserve">Roc curves are very useful in identifying the most optimal combination, using a built in method of </w:t>
-      </w:r>
-      <w:proofErr w:type="spellStart"/>
-      <w:r>
-        <w:rPr>
-          <w:rFonts w:cs="Calibri"/>
-          <w:bCs/>
-        </w:rPr>
-        <w:t>matlab</w:t>
-      </w:r>
-      <w:proofErr w:type="spellEnd"/>
-      <w:r>
-        <w:rPr>
-          <w:rFonts w:cs="Calibri"/>
-          <w:bCs/>
-        </w:rPr>
-        <w:t xml:space="preserve"> it is easy to plot a Roc curve with existing variables.</w:t>
+        <w:t>Roc curves are very useful in identifying the most optimal combination, using a built in method of matlab it is easy to plot a Roc curve with existing variables.</w:t>
       </w:r>
     </w:p>
     <w:p>
@@ -4685,68 +4428,117 @@
           <w:rFonts w:cs="Calibri"/>
           <w:color w:val="FF0000"/>
         </w:rPr>
-        <w:t xml:space="preserve">Which is our most accurate model (SVM using HOG for full sample rate, although </w:t>
-      </w:r>
-      <w:proofErr w:type="spellStart"/>
-      <w:proofErr w:type="gramStart"/>
+        <w:t>Which is our most accurate model (SVM using HOG for full sample rate, although thats not using full scale PCA)</w:t>
+      </w:r>
+    </w:p>
+    <w:p>
+      <w:pPr>
+        <w:widowControl w:val="0"/>
+        <w:autoSpaceDE w:val="0"/>
+        <w:autoSpaceDN w:val="0"/>
+        <w:adjustRightInd w:val="0"/>
+        <w:spacing w:after="200" w:line="276" w:lineRule="auto"/>
+        <w:rPr>
+          <w:rFonts w:cs="Calibri"/>
+          <w:b/>
+          <w:bCs/>
+        </w:rPr>
+      </w:pPr>
+      <w:r>
+        <w:rPr>
+          <w:rFonts w:cs="Calibri"/>
+          <w:b/>
+          <w:bCs/>
+        </w:rPr>
+        <w:t>3.3.2 Known Failures</w:t>
+      </w:r>
+    </w:p>
+    <w:p>
+      <w:pPr>
+        <w:widowControl w:val="0"/>
+        <w:autoSpaceDE w:val="0"/>
+        <w:autoSpaceDN w:val="0"/>
+        <w:adjustRightInd w:val="0"/>
+        <w:spacing w:after="200" w:line="276" w:lineRule="auto"/>
+        <w:rPr>
+          <w:rFonts w:cs="Calibri"/>
+          <w:b/>
+          <w:bCs/>
+        </w:rPr>
+      </w:pPr>
       <w:r>
         <w:rPr>
           <w:rFonts w:cs="Calibri"/>
           <w:color w:val="FF0000"/>
         </w:rPr>
-        <w:t>thats</w:t>
-      </w:r>
-      <w:proofErr w:type="spellEnd"/>
-      <w:proofErr w:type="gramEnd"/>
+        <w:t>Do we have any way of identifying images which are incorrectly predicted using multiple models? If so, drop it in here because that's an excellent indication of something being wrong.</w:t>
+      </w:r>
+    </w:p>
+    <w:p>
+      <w:pPr>
+        <w:widowControl w:val="0"/>
+        <w:autoSpaceDE w:val="0"/>
+        <w:autoSpaceDN w:val="0"/>
+        <w:adjustRightInd w:val="0"/>
+        <w:spacing w:after="200" w:line="276" w:lineRule="auto"/>
+        <w:jc w:val="center"/>
+        <w:rPr>
+          <w:rFonts w:cs="Calibri"/>
+          <w:b/>
+          <w:bCs/>
+        </w:rPr>
+      </w:pPr>
+      <w:r>
+        <w:rPr>
+          <w:rFonts w:cs="Calibri"/>
+          <w:b/>
+          <w:bCs/>
+        </w:rPr>
+        <w:t>4. Detection</w:t>
+      </w:r>
+    </w:p>
+    <w:p>
+      <w:pPr>
+        <w:widowControl w:val="0"/>
+        <w:autoSpaceDE w:val="0"/>
+        <w:autoSpaceDN w:val="0"/>
+        <w:adjustRightInd w:val="0"/>
+        <w:spacing w:after="200" w:line="276" w:lineRule="auto"/>
+        <w:jc w:val="center"/>
+        <w:rPr>
+          <w:rFonts w:cs="Calibri"/>
+          <w:b/>
+          <w:bCs/>
+        </w:rPr>
+      </w:pPr>
+      <w:r>
+        <w:rPr>
+          <w:rFonts w:cs="Calibri"/>
+          <w:b/>
+          <w:bCs/>
+        </w:rPr>
+        <w:t>4.1 Chosen Model</w:t>
+      </w:r>
+    </w:p>
+    <w:p>
+      <w:pPr>
+        <w:widowControl w:val="0"/>
+        <w:autoSpaceDE w:val="0"/>
+        <w:autoSpaceDN w:val="0"/>
+        <w:adjustRightInd w:val="0"/>
+        <w:spacing w:after="200" w:line="276" w:lineRule="auto"/>
+        <w:rPr>
+          <w:rFonts w:cs="Calibri"/>
+          <w:b/>
+          <w:bCs/>
+        </w:rPr>
+      </w:pPr>
       <w:r>
         <w:rPr>
           <w:rFonts w:cs="Calibri"/>
           <w:color w:val="FF0000"/>
         </w:rPr>
-        <w:t xml:space="preserve"> not using full scale PCA)</w:t>
-      </w:r>
-    </w:p>
-    <w:p>
-      <w:pPr>
-        <w:widowControl w:val="0"/>
-        <w:autoSpaceDE w:val="0"/>
-        <w:autoSpaceDN w:val="0"/>
-        <w:adjustRightInd w:val="0"/>
-        <w:spacing w:after="200" w:line="276" w:lineRule="auto"/>
-        <w:rPr>
-          <w:rFonts w:cs="Calibri"/>
-          <w:b/>
-          <w:bCs/>
-        </w:rPr>
-      </w:pPr>
-      <w:r>
-        <w:rPr>
-          <w:rFonts w:cs="Calibri"/>
-          <w:b/>
-          <w:bCs/>
-        </w:rPr>
-        <w:t>3.3.2 Known Failures</w:t>
-      </w:r>
-    </w:p>
-    <w:p>
-      <w:pPr>
-        <w:widowControl w:val="0"/>
-        <w:autoSpaceDE w:val="0"/>
-        <w:autoSpaceDN w:val="0"/>
-        <w:adjustRightInd w:val="0"/>
-        <w:spacing w:after="200" w:line="276" w:lineRule="auto"/>
-        <w:rPr>
-          <w:rFonts w:cs="Calibri"/>
-          <w:b/>
-          <w:bCs/>
-        </w:rPr>
-      </w:pPr>
-      <w:r>
-        <w:rPr>
-          <w:rFonts w:cs="Calibri"/>
-          <w:color w:val="FF0000"/>
-        </w:rPr>
-        <w:t>Do we have any way of identifying images which are incorrectly predicted using multiple models? If so, drop it in here because that's an excellent indication of something being wrong.</w:t>
+        <w:t>Relate to section 3.3.1. Line on why we chose it. Even if full scale PCA is faster, SVM HOG might be the better choice due to execution time.</w:t>
       </w:r>
     </w:p>
     <w:p>
@@ -4769,73 +4561,6 @@
           <w:b/>
           <w:bCs/>
         </w:rPr>
-        <w:t>4. Detection</w:t>
-      </w:r>
-    </w:p>
-    <w:p>
-      <w:pPr>
-        <w:widowControl w:val="0"/>
-        <w:autoSpaceDE w:val="0"/>
-        <w:autoSpaceDN w:val="0"/>
-        <w:adjustRightInd w:val="0"/>
-        <w:spacing w:after="200" w:line="276" w:lineRule="auto"/>
-        <w:jc w:val="center"/>
-        <w:rPr>
-          <w:rFonts w:cs="Calibri"/>
-          <w:b/>
-          <w:bCs/>
-        </w:rPr>
-      </w:pPr>
-      <w:r>
-        <w:rPr>
-          <w:rFonts w:cs="Calibri"/>
-          <w:b/>
-          <w:bCs/>
-        </w:rPr>
-        <w:t>4.1 Chosen Model</w:t>
-      </w:r>
-    </w:p>
-    <w:p>
-      <w:pPr>
-        <w:widowControl w:val="0"/>
-        <w:autoSpaceDE w:val="0"/>
-        <w:autoSpaceDN w:val="0"/>
-        <w:adjustRightInd w:val="0"/>
-        <w:spacing w:after="200" w:line="276" w:lineRule="auto"/>
-        <w:rPr>
-          <w:rFonts w:cs="Calibri"/>
-          <w:b/>
-          <w:bCs/>
-        </w:rPr>
-      </w:pPr>
-      <w:r>
-        <w:rPr>
-          <w:rFonts w:cs="Calibri"/>
-          <w:color w:val="FF0000"/>
-        </w:rPr>
-        <w:t>Relate to section 3.3.1. Line on why we chose it. Even if full scale PCA is faster, SVM HOG might be the better choice due to execution time.</w:t>
-      </w:r>
-    </w:p>
-    <w:p>
-      <w:pPr>
-        <w:widowControl w:val="0"/>
-        <w:autoSpaceDE w:val="0"/>
-        <w:autoSpaceDN w:val="0"/>
-        <w:adjustRightInd w:val="0"/>
-        <w:spacing w:after="200" w:line="276" w:lineRule="auto"/>
-        <w:jc w:val="center"/>
-        <w:rPr>
-          <w:rFonts w:cs="Calibri"/>
-          <w:b/>
-          <w:bCs/>
-        </w:rPr>
-      </w:pPr>
-      <w:r>
-        <w:rPr>
-          <w:rFonts w:cs="Calibri"/>
-          <w:b/>
-          <w:bCs/>
-        </w:rPr>
         <w:t>4.2 Sliding Window [8]</w:t>
       </w:r>
     </w:p>
@@ -4856,39 +4581,7 @@
           <w:rFonts w:cs="Calibri"/>
           <w:bCs/>
         </w:rPr>
-        <w:t xml:space="preserve">Sliding window steps through a given image segmenting it up into smaller chunks, this individual pieces of the image then have their features extracted and classified, enabling us to locate multiple objects per image, an example of how sliding window segments up </w:t>
-      </w:r>
-      <w:proofErr w:type="spellStart"/>
-      <w:r>
-        <w:rPr>
-          <w:rFonts w:cs="Calibri"/>
-          <w:bCs/>
-        </w:rPr>
-        <w:t>a</w:t>
-      </w:r>
-      <w:proofErr w:type="spellEnd"/>
-      <w:r>
-        <w:rPr>
-          <w:rFonts w:cs="Calibri"/>
-          <w:bCs/>
-        </w:rPr>
-        <w:t xml:space="preserve"> image is shown in </w:t>
-      </w:r>
-      <w:proofErr w:type="spellStart"/>
-      <w:r>
-        <w:rPr>
-          <w:rFonts w:cs="Calibri"/>
-          <w:bCs/>
-        </w:rPr>
-        <w:t>Fg</w:t>
-      </w:r>
-      <w:proofErr w:type="spellEnd"/>
-      <w:r>
-        <w:rPr>
-          <w:rFonts w:cs="Calibri"/>
-          <w:bCs/>
-        </w:rPr>
-        <w:t>[].</w:t>
+        <w:t>Sliding window steps through a given image segmenting it up into smaller chunks, this individual pieces of the image then have their features extracted and classified, enabling us to locate multiple objects per image, an example of how sliding window segments up a image is shown in Fg[].</w:t>
       </w:r>
     </w:p>
     <w:p>
@@ -4926,7 +4619,7 @@
                     </pic:cNvPicPr>
                   </pic:nvPicPr>
                   <pic:blipFill>
-                    <a:blip r:embed="rId16" cstate="print">
+                    <a:blip r:embed="rId15" cstate="print">
                       <a:extLst>
                         <a:ext uri="{28A0092B-C50C-407E-A947-70E740481C1C}">
                           <a14:useLocalDpi xmlns:a14="http://schemas.microsoft.com/office/drawing/2010/main" val="0"/>
@@ -4965,9 +4658,107 @@
         <w:autoSpaceDN w:val="0"/>
         <w:adjustRightInd w:val="0"/>
         <w:spacing w:after="200" w:line="276" w:lineRule="auto"/>
+        <w:rPr>
+          <w:rFonts w:cs="Calibri"/>
+          <w:bCs/>
+        </w:rPr>
+      </w:pPr>
+      <w:r>
+        <w:rPr>
+          <w:rFonts w:cs="Calibri"/>
+          <w:bCs/>
+        </w:rPr>
+        <w:t>We take this a step further and apply the same technique multiple times with different window sizes this gives us greater chance of detecting people close to the camera and far away, Fg[] shows an example of windows produced we use multi scale.</w:t>
+      </w:r>
+    </w:p>
+    <w:p>
+      <w:pPr>
+        <w:widowControl w:val="0"/>
+        <w:autoSpaceDE w:val="0"/>
+        <w:autoSpaceDN w:val="0"/>
+        <w:adjustRightInd w:val="0"/>
+        <w:spacing w:after="200" w:line="276" w:lineRule="auto"/>
+        <w:rPr>
+          <w:rFonts w:cs="Calibri"/>
+          <w:bCs/>
+        </w:rPr>
+      </w:pPr>
+    </w:p>
+    <w:p>
+      <w:pPr>
+        <w:widowControl w:val="0"/>
+        <w:autoSpaceDE w:val="0"/>
+        <w:autoSpaceDN w:val="0"/>
+        <w:adjustRightInd w:val="0"/>
+        <w:spacing w:after="200" w:line="276" w:lineRule="auto"/>
         <w:jc w:val="center"/>
         <w:rPr>
           <w:rFonts w:cs="Calibri"/>
+          <w:bCs/>
+        </w:rPr>
+      </w:pPr>
+      <w:r>
+        <w:rPr>
+          <w:rFonts w:cs="Calibri"/>
+          <w:bCs/>
+          <w:noProof/>
+        </w:rPr>
+        <w:lastRenderedPageBreak/>
+        <w:drawing>
+          <wp:inline distT="0" distB="0" distL="0" distR="0">
+            <wp:extent cx="4940135" cy="3553097"/>
+            <wp:effectExtent l="0" t="0" r="0" b="0"/>
+            <wp:docPr id="1" name="Picture 1"/>
+            <wp:cNvGraphicFramePr>
+              <a:graphicFrameLocks xmlns:a="http://schemas.openxmlformats.org/drawingml/2006/main" noChangeAspect="1"/>
+            </wp:cNvGraphicFramePr>
+            <a:graphic xmlns:a="http://schemas.openxmlformats.org/drawingml/2006/main">
+              <a:graphicData uri="http://schemas.openxmlformats.org/drawingml/2006/picture">
+                <pic:pic xmlns:pic="http://schemas.openxmlformats.org/drawingml/2006/picture">
+                  <pic:nvPicPr>
+                    <pic:cNvPr id="1" name="MultiScaleSlidingWindowExample.png"/>
+                    <pic:cNvPicPr/>
+                  </pic:nvPicPr>
+                  <pic:blipFill>
+                    <a:blip r:embed="rId16" cstate="print">
+                      <a:extLst>
+                        <a:ext uri="{28A0092B-C50C-407E-A947-70E740481C1C}">
+                          <a14:useLocalDpi xmlns:a14="http://schemas.microsoft.com/office/drawing/2010/main" val="0"/>
+                        </a:ext>
+                      </a:extLst>
+                    </a:blip>
+                    <a:stretch>
+                      <a:fillRect/>
+                    </a:stretch>
+                  </pic:blipFill>
+                  <pic:spPr>
+                    <a:xfrm>
+                      <a:off x="0" y="0"/>
+                      <a:ext cx="4940135" cy="3553097"/>
+                    </a:xfrm>
+                    <a:prstGeom prst="rect">
+                      <a:avLst/>
+                    </a:prstGeom>
+                  </pic:spPr>
+                </pic:pic>
+              </a:graphicData>
+            </a:graphic>
+          </wp:inline>
+        </w:drawing>
+      </w:r>
+      <w:bookmarkStart w:id="0" w:name="_GoBack"/>
+      <w:bookmarkEnd w:id="0"/>
+    </w:p>
+    <w:p>
+      <w:pPr>
+        <w:widowControl w:val="0"/>
+        <w:autoSpaceDE w:val="0"/>
+        <w:autoSpaceDN w:val="0"/>
+        <w:adjustRightInd w:val="0"/>
+        <w:spacing w:after="200" w:line="276" w:lineRule="auto"/>
+        <w:jc w:val="center"/>
+        <w:rPr>
+          <w:rFonts w:cs="Calibri"/>
           <w:b/>
           <w:bCs/>
         </w:rPr>
@@ -4998,40 +4789,7 @@
           <w:rFonts w:cs="Calibri"/>
           <w:bCs/>
         </w:rPr>
-        <w:t xml:space="preserve">As shown in </w:t>
-      </w:r>
-      <w:proofErr w:type="spellStart"/>
-      <w:proofErr w:type="gramStart"/>
-      <w:r>
-        <w:rPr>
-          <w:rFonts w:cs="Calibri"/>
-          <w:bCs/>
-        </w:rPr>
-        <w:t>Fg</w:t>
-      </w:r>
-      <w:proofErr w:type="spellEnd"/>
-      <w:r>
-        <w:rPr>
-          <w:rFonts w:cs="Calibri"/>
-          <w:bCs/>
-        </w:rPr>
-        <w:t>[</w:t>
-      </w:r>
-      <w:proofErr w:type="gramEnd"/>
-      <w:r>
-        <w:rPr>
-          <w:rFonts w:cs="Calibri"/>
-          <w:bCs/>
-        </w:rPr>
-        <w:t xml:space="preserve">], due to the segmenting of the image we will get multiple positive results produced for the same image area, the algorithm then places bounding boxes around what it thinks is a positive result, by using NMS however we can check for intersections of the bounding boxes that are produced </w:t>
-      </w:r>
-      <w:r>
-        <w:rPr>
-          <w:rFonts w:cs="Calibri"/>
-          <w:bCs/>
-        </w:rPr>
-        <w:lastRenderedPageBreak/>
-        <w:t>by the classifier and discard the bounding box with the lower confidence, this reduces the number of bounding boxes on screen and helps deal with cases of overlap that may occur.</w:t>
+        <w:t>As shown in Fg[], due to the segmenting of the image we will get multiple positive results produced for the same image area, the algorithm then places bounding boxes around what it thinks is a positive result, by using NMS however we can check for intersections of the bounding boxes that are produced by the classifier and discard the bounding box with the lower confidence, this reduces the number of bounding boxes on screen and helps deal with cases of overlap that may occur.</w:t>
       </w:r>
     </w:p>
     <w:p>
@@ -5076,18 +4834,8 @@
           <w:b/>
           <w:bCs/>
         </w:rPr>
-        <w:t xml:space="preserve">4.4.1 Comparison to </w:t>
-      </w:r>
-      <w:proofErr w:type="spellStart"/>
-      <w:r>
-        <w:rPr>
-          <w:rFonts w:cs="Calibri"/>
-          <w:b/>
-          <w:bCs/>
-        </w:rPr>
-        <w:t>test.dataset</w:t>
-      </w:r>
-      <w:proofErr w:type="spellEnd"/>
+        <w:t>4.4.1 Comparison to test.dataset</w:t>
+      </w:r>
     </w:p>
     <w:p>
       <w:pPr>
@@ -5107,146 +4855,50 @@
           <w:rFonts w:cs="Calibri"/>
           <w:color w:val="FF0000"/>
         </w:rPr>
-        <w:t xml:space="preserve">Show a few </w:t>
-      </w:r>
-      <w:proofErr w:type="spellStart"/>
+        <w:t>Show a few screencaps of our detection vs the testing one. We need to get test.dataset drawn on top of the video for this. I can do that ezpz.</w:t>
+      </w:r>
+    </w:p>
+    <w:p>
+      <w:pPr>
+        <w:widowControl w:val="0"/>
+        <w:autoSpaceDE w:val="0"/>
+        <w:autoSpaceDN w:val="0"/>
+        <w:adjustRightInd w:val="0"/>
+        <w:spacing w:after="200" w:line="276" w:lineRule="auto"/>
+        <w:rPr>
+          <w:rFonts w:cs="Calibri"/>
+          <w:b/>
+          <w:bCs/>
+        </w:rPr>
+      </w:pPr>
+      <w:r>
+        <w:rPr>
+          <w:rFonts w:cs="Calibri"/>
+          <w:b/>
+          <w:bCs/>
+        </w:rPr>
+        <w:t>4.4.2 Known Failures</w:t>
+      </w:r>
+    </w:p>
+    <w:p>
+      <w:pPr>
+        <w:widowControl w:val="0"/>
+        <w:autoSpaceDE w:val="0"/>
+        <w:autoSpaceDN w:val="0"/>
+        <w:adjustRightInd w:val="0"/>
+        <w:spacing w:after="200" w:line="276" w:lineRule="auto"/>
+        <w:rPr>
+          <w:rFonts w:cs="Calibri"/>
+          <w:b/>
+          <w:bCs/>
+        </w:rPr>
+      </w:pPr>
       <w:r>
         <w:rPr>
           <w:rFonts w:cs="Calibri"/>
           <w:color w:val="FF0000"/>
         </w:rPr>
-        <w:t>screencaps</w:t>
-      </w:r>
-      <w:proofErr w:type="spellEnd"/>
-      <w:r>
-        <w:rPr>
-          <w:rFonts w:cs="Calibri"/>
-          <w:color w:val="FF0000"/>
-        </w:rPr>
-        <w:t xml:space="preserve"> of our detection </w:t>
-      </w:r>
-      <w:proofErr w:type="spellStart"/>
-      <w:r>
-        <w:rPr>
-          <w:rFonts w:cs="Calibri"/>
-          <w:color w:val="FF0000"/>
-        </w:rPr>
-        <w:t>vs</w:t>
-      </w:r>
-      <w:proofErr w:type="spellEnd"/>
-      <w:r>
-        <w:rPr>
-          <w:rFonts w:cs="Calibri"/>
-          <w:color w:val="FF0000"/>
-        </w:rPr>
-        <w:t xml:space="preserve"> the testing one. We need to get </w:t>
-      </w:r>
-      <w:proofErr w:type="spellStart"/>
-      <w:r>
-        <w:rPr>
-          <w:rFonts w:cs="Calibri"/>
-          <w:color w:val="FF0000"/>
-        </w:rPr>
-        <w:t>test.dataset</w:t>
-      </w:r>
-      <w:proofErr w:type="spellEnd"/>
-      <w:r>
-        <w:rPr>
-          <w:rFonts w:cs="Calibri"/>
-          <w:color w:val="FF0000"/>
-        </w:rPr>
-        <w:t xml:space="preserve"> drawn on top of the video for this. I can do that </w:t>
-      </w:r>
-      <w:proofErr w:type="spellStart"/>
-      <w:r>
-        <w:rPr>
-          <w:rFonts w:cs="Calibri"/>
-          <w:color w:val="FF0000"/>
-        </w:rPr>
-        <w:t>ezpz</w:t>
-      </w:r>
-      <w:proofErr w:type="spellEnd"/>
-      <w:r>
-        <w:rPr>
-          <w:rFonts w:cs="Calibri"/>
-          <w:color w:val="FF0000"/>
-        </w:rPr>
-        <w:t>.</w:t>
-      </w:r>
-    </w:p>
-    <w:p>
-      <w:pPr>
-        <w:widowControl w:val="0"/>
-        <w:autoSpaceDE w:val="0"/>
-        <w:autoSpaceDN w:val="0"/>
-        <w:adjustRightInd w:val="0"/>
-        <w:spacing w:after="200" w:line="276" w:lineRule="auto"/>
-        <w:rPr>
-          <w:rFonts w:cs="Calibri"/>
-          <w:b/>
-          <w:bCs/>
-        </w:rPr>
-      </w:pPr>
-      <w:r>
-        <w:rPr>
-          <w:rFonts w:cs="Calibri"/>
-          <w:b/>
-          <w:bCs/>
-        </w:rPr>
-        <w:t>4.4.2 Known Failures</w:t>
-      </w:r>
-    </w:p>
-    <w:p>
-      <w:pPr>
-        <w:widowControl w:val="0"/>
-        <w:autoSpaceDE w:val="0"/>
-        <w:autoSpaceDN w:val="0"/>
-        <w:adjustRightInd w:val="0"/>
-        <w:spacing w:after="200" w:line="276" w:lineRule="auto"/>
-        <w:rPr>
-          <w:rFonts w:cs="Calibri"/>
-          <w:b/>
-          <w:bCs/>
-        </w:rPr>
-      </w:pPr>
-      <w:r>
-        <w:rPr>
-          <w:rFonts w:cs="Calibri"/>
-          <w:color w:val="FF0000"/>
-        </w:rPr>
-        <w:t xml:space="preserve">Which frames or people are we missing? Do visual inspection </w:t>
-      </w:r>
-      <w:proofErr w:type="spellStart"/>
-      <w:r>
-        <w:rPr>
-          <w:rFonts w:cs="Calibri"/>
-          <w:color w:val="FF0000"/>
-        </w:rPr>
-        <w:t>vs</w:t>
-      </w:r>
-      <w:proofErr w:type="spellEnd"/>
-      <w:r>
-        <w:rPr>
-          <w:rFonts w:cs="Calibri"/>
-          <w:color w:val="FF0000"/>
-        </w:rPr>
-        <w:t xml:space="preserve"> </w:t>
-      </w:r>
-      <w:proofErr w:type="spellStart"/>
-      <w:r>
-        <w:rPr>
-          <w:rFonts w:cs="Calibri"/>
-          <w:color w:val="FF0000"/>
-        </w:rPr>
-        <w:t>test.dataset</w:t>
-      </w:r>
-      <w:proofErr w:type="spellEnd"/>
-      <w:r>
-        <w:rPr>
-          <w:rFonts w:cs="Calibri"/>
-          <w:color w:val="FF0000"/>
-        </w:rPr>
-        <w:t xml:space="preserve"> to see if we can spot anyone who stands out. All those tiny people in the background probably don't count.</w:t>
+        <w:t>Which frames or people are we missing? Do visual inspection vs test.dataset to see if we can spot anyone who stands out. All those tiny people in the background probably don't count.</w:t>
       </w:r>
     </w:p>
     <w:p>
@@ -5317,21 +4969,7 @@
         <w:rPr>
           <w:rStyle w:val="selectable"/>
         </w:rPr>
-        <w:t>[1]"</w:t>
-      </w:r>
-      <w:proofErr w:type="spellStart"/>
-      <w:r>
-        <w:rPr>
-          <w:rStyle w:val="selectable"/>
-        </w:rPr>
-        <w:t>xkcd</w:t>
-      </w:r>
-      <w:proofErr w:type="spellEnd"/>
-      <w:r>
-        <w:rPr>
-          <w:rStyle w:val="selectable"/>
-        </w:rPr>
-        <w:t xml:space="preserve">: Electoral Precedent", </w:t>
+        <w:t xml:space="preserve">[1]"xkcd: Electoral Precedent", </w:t>
       </w:r>
       <w:r>
         <w:rPr>
@@ -5345,21 +4983,7 @@
         <w:rPr>
           <w:rStyle w:val="selectable"/>
         </w:rPr>
-        <w:t xml:space="preserve">, 2016. </w:t>
-      </w:r>
-      <w:proofErr w:type="gramStart"/>
-      <w:r>
-        <w:rPr>
-          <w:rStyle w:val="selectable"/>
-        </w:rPr>
-        <w:t>[Online].</w:t>
-      </w:r>
-      <w:proofErr w:type="gramEnd"/>
-      <w:r>
-        <w:rPr>
-          <w:rStyle w:val="selectable"/>
-        </w:rPr>
-        <w:t xml:space="preserve"> Available: </w:t>
+        <w:t xml:space="preserve">, 2016. [Online]. Available: </w:t>
       </w:r>
       <w:hyperlink r:id="rId17" w:history="1">
         <w:r>
@@ -5402,21 +5026,7 @@
         <w:rPr>
           <w:rStyle w:val="selectable"/>
         </w:rPr>
-        <w:t xml:space="preserve">, 2016. </w:t>
-      </w:r>
-      <w:proofErr w:type="gramStart"/>
-      <w:r>
-        <w:rPr>
-          <w:rStyle w:val="selectable"/>
-        </w:rPr>
-        <w:t>[Online].</w:t>
-      </w:r>
-      <w:proofErr w:type="gramEnd"/>
-      <w:r>
-        <w:rPr>
-          <w:rStyle w:val="selectable"/>
-        </w:rPr>
-        <w:t xml:space="preserve"> Available: </w:t>
+        <w:t xml:space="preserve">, 2016. [Online]. Available: </w:t>
       </w:r>
       <w:hyperlink r:id="rId18" w:history="1">
         <w:r>
@@ -5463,21 +5073,7 @@
         <w:rPr>
           <w:rStyle w:val="selectable"/>
         </w:rPr>
-        <w:t xml:space="preserve">, 2013. </w:t>
-      </w:r>
-      <w:proofErr w:type="gramStart"/>
-      <w:r>
-        <w:rPr>
-          <w:rStyle w:val="selectable"/>
-        </w:rPr>
-        <w:t>[Online].</w:t>
-      </w:r>
-      <w:proofErr w:type="gramEnd"/>
-      <w:r>
-        <w:rPr>
-          <w:rStyle w:val="selectable"/>
-        </w:rPr>
-        <w:t xml:space="preserve"> Available: </w:t>
+        <w:t xml:space="preserve">, 2013. [Online]. Available: </w:t>
       </w:r>
       <w:hyperlink r:id="rId19" w:history="1">
         <w:r>
@@ -5509,35 +5105,7 @@
         <w:rPr>
           <w:rStyle w:val="selectable"/>
         </w:rPr>
-        <w:t xml:space="preserve">[4]N. </w:t>
-      </w:r>
-      <w:proofErr w:type="spellStart"/>
-      <w:r>
-        <w:rPr>
-          <w:rStyle w:val="selectable"/>
-        </w:rPr>
-        <w:t>Dalal</w:t>
-      </w:r>
-      <w:proofErr w:type="spellEnd"/>
-      <w:r>
-        <w:rPr>
-          <w:rStyle w:val="selectable"/>
-        </w:rPr>
-        <w:t xml:space="preserve"> and B. </w:t>
-      </w:r>
-      <w:proofErr w:type="spellStart"/>
-      <w:r>
-        <w:rPr>
-          <w:rStyle w:val="selectable"/>
-        </w:rPr>
-        <w:t>Triggs</w:t>
-      </w:r>
-      <w:proofErr w:type="spellEnd"/>
-      <w:r>
-        <w:rPr>
-          <w:rStyle w:val="selectable"/>
-        </w:rPr>
-        <w:t xml:space="preserve">, "Histograms of Oriented Gradients for Human Detection", </w:t>
+        <w:t xml:space="preserve">[4]N. Dalal and B. Triggs, "Histograms of Oriented Gradients for Human Detection", </w:t>
       </w:r>
       <w:r>
         <w:rPr>
@@ -5586,21 +5154,7 @@
         <w:rPr>
           <w:rStyle w:val="selectable"/>
         </w:rPr>
-        <w:t xml:space="preserve">, 2016. </w:t>
-      </w:r>
-      <w:proofErr w:type="gramStart"/>
-      <w:r>
-        <w:rPr>
-          <w:rStyle w:val="selectable"/>
-        </w:rPr>
-        <w:t>[Online].</w:t>
-      </w:r>
-      <w:proofErr w:type="gramEnd"/>
-      <w:r>
-        <w:rPr>
-          <w:rStyle w:val="selectable"/>
-        </w:rPr>
-        <w:t xml:space="preserve"> Available: </w:t>
+        <w:t xml:space="preserve">, 2016. [Online]. Available: </w:t>
       </w:r>
       <w:hyperlink r:id="rId20" w:history="1">
         <w:r>
@@ -5631,19 +5185,11 @@
           <w:rStyle w:val="selectable"/>
         </w:rPr>
       </w:pPr>
-      <w:proofErr w:type="gramStart"/>
       <w:r>
         <w:rPr>
           <w:rStyle w:val="selectable"/>
         </w:rPr>
-        <w:t>[6]”Analysis of SVMs” [Online].</w:t>
-      </w:r>
-      <w:proofErr w:type="gramEnd"/>
-      <w:r>
-        <w:rPr>
-          <w:rStyle w:val="selectable"/>
-        </w:rPr>
-        <w:t xml:space="preserve"> Available: </w:t>
+        <w:t xml:space="preserve">[6]”Analysis of SVMs” [Online]. Available: </w:t>
       </w:r>
       <w:hyperlink r:id="rId21" w:history="1">
         <w:r>
@@ -5949,7 +5495,7 @@
 </file>
 
 <file path=word/endnotes.xml><?xml version="1.0" encoding="utf-8"?>
-<w:endnotes xmlns:wpc="http://schemas.microsoft.com/office/word/2010/wordprocessingCanvas" xmlns:mc="http://schemas.openxmlformats.org/markup-compatibility/2006" xmlns:o="urn:schemas-microsoft-com:office:office" xmlns:r="http://schemas.openxmlformats.org/officeDocument/2006/relationships" xmlns:m="http://schemas.openxmlformats.org/officeDocument/2006/math" xmlns:v="urn:schemas-microsoft-com:vml" xmlns:wp14="http://schemas.microsoft.com/office/word/2010/wordprocessingDrawing" xmlns:wp="http://schemas.openxmlformats.org/drawingml/2006/wordprocessingDrawing" xmlns:w10="urn:schemas-microsoft-com:office:word" xmlns:w="http://schemas.openxmlformats.org/wordprocessingml/2006/main" xmlns:w14="http://schemas.microsoft.com/office/word/2010/wordml" xmlns:wpg="http://schemas.microsoft.com/office/word/2010/wordprocessingGroup" xmlns:wpi="http://schemas.microsoft.com/office/word/2010/wordprocessingInk" xmlns:wne="http://schemas.microsoft.com/office/word/2006/wordml" xmlns:wps="http://schemas.microsoft.com/office/word/2010/wordprocessingShape" mc:Ignorable="w14 wp14">
+<w:endnotes xmlns:wpc="http://schemas.microsoft.com/office/word/2010/wordprocessingCanvas" xmlns:mc="http://schemas.openxmlformats.org/markup-compatibility/2006" xmlns:o="urn:schemas-microsoft-com:office:office" xmlns:r="http://schemas.openxmlformats.org/officeDocument/2006/relationships" xmlns:m="http://schemas.openxmlformats.org/officeDocument/2006/math" xmlns:v="urn:schemas-microsoft-com:vml" xmlns:wp14="http://schemas.microsoft.com/office/word/2010/wordprocessingDrawing" xmlns:wp="http://schemas.openxmlformats.org/drawingml/2006/wordprocessingDrawing" xmlns:w10="urn:schemas-microsoft-com:office:word" xmlns:w="http://schemas.openxmlformats.org/wordprocessingml/2006/main" xmlns:w14="http://schemas.microsoft.com/office/word/2010/wordml" xmlns:w15="http://schemas.microsoft.com/office/word/2012/wordml" xmlns:wpg="http://schemas.microsoft.com/office/word/2010/wordprocessingGroup" xmlns:wpi="http://schemas.microsoft.com/office/word/2010/wordprocessingInk" xmlns:wne="http://schemas.microsoft.com/office/word/2006/wordml" xmlns:wps="http://schemas.microsoft.com/office/word/2010/wordprocessingShape" mc:Ignorable="w14 w15 wp14">
   <w:endnote w:type="separator" w:id="-1">
     <w:p>
       <w:pPr>
@@ -5974,7 +5520,7 @@
 </file>
 
 <file path=word/footnotes.xml><?xml version="1.0" encoding="utf-8"?>
-<w:footnotes xmlns:wpc="http://schemas.microsoft.com/office/word/2010/wordprocessingCanvas" xmlns:mc="http://schemas.openxmlformats.org/markup-compatibility/2006" xmlns:o="urn:schemas-microsoft-com:office:office" xmlns:r="http://schemas.openxmlformats.org/officeDocument/2006/relationships" xmlns:m="http://schemas.openxmlformats.org/officeDocument/2006/math" xmlns:v="urn:schemas-microsoft-com:vml" xmlns:wp14="http://schemas.microsoft.com/office/word/2010/wordprocessingDrawing" xmlns:wp="http://schemas.openxmlformats.org/drawingml/2006/wordprocessingDrawing" xmlns:w10="urn:schemas-microsoft-com:office:word" xmlns:w="http://schemas.openxmlformats.org/wordprocessingml/2006/main" xmlns:w14="http://schemas.microsoft.com/office/word/2010/wordml" xmlns:wpg="http://schemas.microsoft.com/office/word/2010/wordprocessingGroup" xmlns:wpi="http://schemas.microsoft.com/office/word/2010/wordprocessingInk" xmlns:wne="http://schemas.microsoft.com/office/word/2006/wordml" xmlns:wps="http://schemas.microsoft.com/office/word/2010/wordprocessingShape" mc:Ignorable="w14 wp14">
+<w:footnotes xmlns:wpc="http://schemas.microsoft.com/office/word/2010/wordprocessingCanvas" xmlns:mc="http://schemas.openxmlformats.org/markup-compatibility/2006" xmlns:o="urn:schemas-microsoft-com:office:office" xmlns:r="http://schemas.openxmlformats.org/officeDocument/2006/relationships" xmlns:m="http://schemas.openxmlformats.org/officeDocument/2006/math" xmlns:v="urn:schemas-microsoft-com:vml" xmlns:wp14="http://schemas.microsoft.com/office/word/2010/wordprocessingDrawing" xmlns:wp="http://schemas.openxmlformats.org/drawingml/2006/wordprocessingDrawing" xmlns:w10="urn:schemas-microsoft-com:office:word" xmlns:w="http://schemas.openxmlformats.org/wordprocessingml/2006/main" xmlns:w14="http://schemas.microsoft.com/office/word/2010/wordml" xmlns:w15="http://schemas.microsoft.com/office/word/2012/wordml" xmlns:wpg="http://schemas.microsoft.com/office/word/2010/wordprocessingGroup" xmlns:wpi="http://schemas.microsoft.com/office/word/2010/wordprocessingInk" xmlns:wne="http://schemas.microsoft.com/office/word/2006/wordml" xmlns:wps="http://schemas.microsoft.com/office/word/2010/wordprocessingShape" mc:Ignorable="w14 w15 wp14">
   <w:footnote w:type="separator" w:id="-1">
     <w:p>
       <w:pPr>
@@ -5999,8 +5545,8 @@
 </file>
 
 <file path=word/numbering.xml><?xml version="1.0" encoding="utf-8"?>
-<w:numbering xmlns:wpc="http://schemas.microsoft.com/office/word/2010/wordprocessingCanvas" xmlns:mc="http://schemas.openxmlformats.org/markup-compatibility/2006" xmlns:o="urn:schemas-microsoft-com:office:office" xmlns:r="http://schemas.openxmlformats.org/officeDocument/2006/relationships" xmlns:m="http://schemas.openxmlformats.org/officeDocument/2006/math" xmlns:v="urn:schemas-microsoft-com:vml" xmlns:wp14="http://schemas.microsoft.com/office/word/2010/wordprocessingDrawing" xmlns:wp="http://schemas.openxmlformats.org/drawingml/2006/wordprocessingDrawing" xmlns:w10="urn:schemas-microsoft-com:office:word" xmlns:w="http://schemas.openxmlformats.org/wordprocessingml/2006/main" xmlns:w14="http://schemas.microsoft.com/office/word/2010/wordml" xmlns:wpg="http://schemas.microsoft.com/office/word/2010/wordprocessingGroup" xmlns:wpi="http://schemas.microsoft.com/office/word/2010/wordprocessingInk" xmlns:wne="http://schemas.microsoft.com/office/word/2006/wordml" xmlns:wps="http://schemas.microsoft.com/office/word/2010/wordprocessingShape" mc:Ignorable="w14 wp14">
-  <w:abstractNum w:abstractNumId="0">
+<w:numbering xmlns:wpc="http://schemas.microsoft.com/office/word/2010/wordprocessingCanvas" xmlns:mc="http://schemas.openxmlformats.org/markup-compatibility/2006" xmlns:o="urn:schemas-microsoft-com:office:office" xmlns:r="http://schemas.openxmlformats.org/officeDocument/2006/relationships" xmlns:m="http://schemas.openxmlformats.org/officeDocument/2006/math" xmlns:v="urn:schemas-microsoft-com:vml" xmlns:wp14="http://schemas.microsoft.com/office/word/2010/wordprocessingDrawing" xmlns:wp="http://schemas.openxmlformats.org/drawingml/2006/wordprocessingDrawing" xmlns:w10="urn:schemas-microsoft-com:office:word" xmlns:w="http://schemas.openxmlformats.org/wordprocessingml/2006/main" xmlns:w14="http://schemas.microsoft.com/office/word/2010/wordml" xmlns:w15="http://schemas.microsoft.com/office/word/2012/wordml" xmlns:wpg="http://schemas.microsoft.com/office/word/2010/wordprocessingGroup" xmlns:wpi="http://schemas.microsoft.com/office/word/2010/wordprocessingInk" xmlns:wne="http://schemas.microsoft.com/office/word/2006/wordml" xmlns:wps="http://schemas.microsoft.com/office/word/2010/wordprocessingShape" mc:Ignorable="w14 w15 wp14">
+  <w:abstractNum w:abstractNumId="0" w15:restartNumberingAfterBreak="0">
     <w:nsid w:val="5E012154"/>
     <w:multiLevelType w:val="hybridMultilevel"/>
     <w:tmpl w:val="1532758E"/>
@@ -6120,7 +5666,7 @@
 </file>
 
 <file path=word/styles.xml><?xml version="1.0" encoding="utf-8"?>
-<w:styles xmlns:mc="http://schemas.openxmlformats.org/markup-compatibility/2006" xmlns:r="http://schemas.openxmlformats.org/officeDocument/2006/relationships" xmlns:w="http://schemas.openxmlformats.org/wordprocessingml/2006/main" xmlns:w14="http://schemas.microsoft.com/office/word/2010/wordml" mc:Ignorable="w14">
+<w:styles xmlns:mc="http://schemas.openxmlformats.org/markup-compatibility/2006" xmlns:r="http://schemas.openxmlformats.org/officeDocument/2006/relationships" xmlns:w="http://schemas.openxmlformats.org/wordprocessingml/2006/main" xmlns:w14="http://schemas.microsoft.com/office/word/2010/wordml" xmlns:w15="http://schemas.microsoft.com/office/word/2012/wordml" mc:Ignorable="w14 w15">
   <w:docDefaults>
     <w:rPrDefault>
       <w:rPr>
@@ -6136,472 +5682,378 @@
       </w:pPr>
     </w:pPrDefault>
   </w:docDefaults>
-  <w:latentStyles w:defLockedState="0" w:defUIPriority="99" w:defSemiHidden="1" w:defUnhideWhenUsed="1" w:defQFormat="0" w:count="267">
-    <w:lsdException w:name="Normal" w:semiHidden="0" w:uiPriority="0" w:unhideWhenUsed="0" w:qFormat="1"/>
-    <w:lsdException w:name="heading 1" w:semiHidden="0" w:uiPriority="9" w:unhideWhenUsed="0" w:qFormat="1"/>
-    <w:lsdException w:name="heading 2" w:uiPriority="9" w:qFormat="1"/>
-    <w:lsdException w:name="heading 3" w:uiPriority="9" w:qFormat="1"/>
-    <w:lsdException w:name="heading 4" w:uiPriority="9" w:qFormat="1"/>
-    <w:lsdException w:name="heading 5" w:uiPriority="9" w:qFormat="1"/>
-    <w:lsdException w:name="heading 6" w:uiPriority="9" w:qFormat="1"/>
-    <w:lsdException w:name="heading 7" w:uiPriority="9" w:qFormat="1"/>
-    <w:lsdException w:name="heading 8" w:uiPriority="9" w:qFormat="1"/>
-    <w:lsdException w:name="heading 9" w:uiPriority="9" w:qFormat="1"/>
-    <w:lsdException w:name="toc 1" w:uiPriority="39"/>
-    <w:lsdException w:name="toc 2" w:uiPriority="39"/>
-    <w:lsdException w:name="toc 3" w:uiPriority="39"/>
-    <w:lsdException w:name="toc 4" w:uiPriority="39"/>
-    <w:lsdException w:name="toc 5" w:uiPriority="39"/>
-    <w:lsdException w:name="toc 6" w:uiPriority="39"/>
-    <w:lsdException w:name="toc 7" w:uiPriority="39"/>
-    <w:lsdException w:name="toc 8" w:uiPriority="39"/>
-    <w:lsdException w:name="toc 9" w:uiPriority="39"/>
-    <w:lsdException w:name="caption" w:uiPriority="35" w:qFormat="1"/>
-    <w:lsdException w:name="Title" w:semiHidden="0" w:uiPriority="10" w:unhideWhenUsed="0" w:qFormat="1"/>
-    <w:lsdException w:name="Default Paragraph Font" w:uiPriority="1"/>
-    <w:lsdException w:name="Subtitle" w:semiHidden="0" w:uiPriority="11" w:unhideWhenUsed="0" w:qFormat="1"/>
-    <w:lsdException w:name="Strong" w:semiHidden="0" w:uiPriority="22" w:unhideWhenUsed="0" w:qFormat="1"/>
-    <w:lsdException w:name="Emphasis" w:semiHidden="0" w:uiPriority="20" w:unhideWhenUsed="0" w:qFormat="1"/>
-    <w:lsdException w:name="Table Grid" w:semiHidden="0" w:uiPriority="59" w:unhideWhenUsed="0"/>
-    <w:lsdException w:name="Placeholder Text" w:unhideWhenUsed="0"/>
-    <w:lsdException w:name="No Spacing" w:semiHidden="0" w:uiPriority="1" w:unhideWhenUsed="0" w:qFormat="1"/>
-    <w:lsdException w:name="Light Shading" w:semiHidden="0" w:uiPriority="60" w:unhideWhenUsed="0"/>
-    <w:lsdException w:name="Light List" w:semiHidden="0" w:uiPriority="61" w:unhideWhenUsed="0"/>
-    <w:lsdException w:name="Light Grid" w:semiHidden="0" w:uiPriority="62" w:unhideWhenUsed="0"/>
-    <w:lsdException w:name="Medium Shading 1" w:semiHidden="0" w:uiPriority="63" w:unhideWhenUsed="0"/>
-    <w:lsdException w:name="Medium Shading 2" w:semiHidden="0" w:uiPriority="64" w:unhideWhenUsed="0"/>
-    <w:lsdException w:name="Medium List 1" w:semiHidden="0" w:uiPriority="65" w:unhideWhenUsed="0"/>
-    <w:lsdException w:name="Medium List 2" w:semiHidden="0" w:uiPriority="66" w:unhideWhenUsed="0"/>
-    <w:lsdException w:name="Medium Grid 1" w:semiHidden="0" w:uiPriority="67" w:unhideWhenUsed="0"/>
-    <w:lsdException w:name="Medium Grid 2" w:semiHidden="0" w:uiPriority="68" w:unhideWhenUsed="0"/>
-    <w:lsdException w:name="Medium Grid 3" w:semiHidden="0" w:uiPriority="69" w:unhideWhenUsed="0"/>
-    <w:lsdException w:name="Dark List" w:semiHidden="0" w:uiPriority="70" w:unhideWhenUsed="0"/>
-    <w:lsdException w:name="Colorful Shading" w:semiHidden="0" w:uiPriority="71" w:unhideWhenUsed="0"/>
-    <w:lsdException w:name="Colorful List" w:semiHidden="0" w:uiPriority="72" w:unhideWhenUsed="0"/>
-    <w:lsdException w:name="Colorful Grid" w:semiHidden="0" w:uiPriority="73" w:unhideWhenUsed="0"/>
-    <w:lsdException w:name="Light Shading Accent 1" w:semiHidden="0" w:uiPriority="60" w:unhideWhenUsed="0"/>
-    <w:lsdException w:name="Light List Accent 1" w:semiHidden="0" w:uiPriority="61" w:unhideWhenUsed="0"/>
-    <w:lsdException w:name="Light Grid Accent 1" w:semiHidden="0" w:uiPriority="62" w:unhideWhenUsed="0"/>
-    <w:lsdException w:name="Medium Shading 1 Accent 1" w:semiHidden="0" w:uiPriority="63" w:unhideWhenUsed="0"/>
-    <w:lsdException w:name="Medium Shading 2 Accent 1" w:semiHidden="0" w:uiPriority="64" w:unhideWhenUsed="0"/>
-    <w:lsdException w:name="Medium List 1 Accent 1" w:semiHidden="0" w:uiPriority="65" w:unhideWhenUsed="0"/>
-    <w:lsdException w:name="Revision" w:unhideWhenUsed="0"/>
-    <w:lsdException w:name="List Paragraph" w:semiHidden="0" w:uiPriority="34" w:unhideWhenUsed="0" w:qFormat="1"/>
-    <w:lsdException w:name="Quote" w:semiHidden="0" w:uiPriority="29" w:unhideWhenUsed="0" w:qFormat="1"/>
-    <w:lsdException w:name="Intense Quote" w:semiHidden="0" w:uiPriority="30" w:unhideWhenUsed="0" w:qFormat="1"/>
-    <w:lsdException w:name="Medium List 2 Accent 1" w:semiHidden="0" w:uiPriority="66" w:unhideWhenUsed="0"/>
-    <w:lsdException w:name="Medium Grid 1 Accent 1" w:semiHidden="0" w:uiPriority="67" w:unhideWhenUsed="0"/>
-    <w:lsdException w:name="Medium Grid 2 Accent 1" w:semiHidden="0" w:uiPriority="68" w:unhideWhenUsed="0"/>
-    <w:lsdException w:name="Medium Grid 3 Accent 1" w:semiHidden="0" w:uiPriority="69" w:unhideWhenUsed="0"/>
-    <w:lsdException w:name="Dark List Accent 1" w:semiHidden="0" w:uiPriority="70" w:unhideWhenUsed="0"/>
-    <w:lsdException w:name="Colorful Shading Accent 1" w:semiHidden="0" w:uiPriority="71" w:unhideWhenUsed="0"/>
-    <w:lsdException w:name="Colorful List Accent 1" w:semiHidden="0" w:uiPriority="72" w:unhideWhenUsed="0"/>
-    <w:lsdException w:name="Colorful Grid Accent 1" w:semiHidden="0" w:uiPriority="73" w:unhideWhenUsed="0"/>
-    <w:lsdException w:name="Light Shading Accent 2" w:semiHidden="0" w:uiPriority="60" w:unhideWhenUsed="0"/>
-    <w:lsdException w:name="Light List Accent 2" w:semiHidden="0" w:uiPriority="61" w:unhideWhenUsed="0"/>
-    <w:lsdException w:name="Light Grid Accent 2" w:semiHidden="0" w:uiPriority="62" w:unhideWhenUsed="0"/>
-    <w:lsdException w:name="Medium Shading 1 Accent 2" w:semiHidden="0" w:uiPriority="63" w:unhideWhenUsed="0"/>
-    <w:lsdException w:name="Medium Shading 2 Accent 2" w:semiHidden="0" w:uiPriority="64" w:unhideWhenUsed="0"/>
-    <w:lsdException w:name="Medium List 1 Accent 2" w:semiHidden="0" w:uiPriority="65" w:unhideWhenUsed="0"/>
-    <w:lsdException w:name="Medium List 2 Accent 2" w:semiHidden="0" w:uiPriority="66" w:unhideWhenUsed="0"/>
-    <w:lsdException w:name="Medium Grid 1 Accent 2" w:semiHidden="0" w:uiPriority="67" w:unhideWhenUsed="0"/>
-    <w:lsdException w:name="Medium Grid 2 Accent 2" w:semiHidden="0" w:uiPriority="68" w:unhideWhenUsed="0"/>
-    <w:lsdException w:name="Medium Grid 3 Accent 2" w:semiHidden="0" w:uiPriority="69" w:unhideWhenUsed="0"/>
-    <w:lsdException w:name="Dark List Accent 2" w:semiHidden="0" w:uiPriority="70" w:unhideWhenUsed="0"/>
-    <w:lsdException w:name="Colorful Shading Accent 2" w:semiHidden="0" w:uiPriority="71" w:unhideWhenUsed="0"/>
-    <w:lsdException w:name="Colorful List Accent 2" w:semiHidden="0" w:uiPriority="72" w:unhideWhenUsed="0"/>
-    <w:lsdException w:name="Colorful Grid Accent 2" w:semiHidden="0" w:uiPriority="73" w:unhideWhenUsed="0"/>
-    <w:lsdException w:name="Light Shading Accent 3" w:semiHidden="0" w:uiPriority="60" w:unhideWhenUsed="0"/>
-    <w:lsdException w:name="Light List Accent 3" w:semiHidden="0" w:uiPriority="61" w:unhideWhenUsed="0"/>
-    <w:lsdException w:name="Light Grid Accent 3" w:semiHidden="0" w:uiPriority="62" w:unhideWhenUsed="0"/>
-    <w:lsdException w:name="Medium Shading 1 Accent 3" w:semiHidden="0" w:uiPriority="63" w:unhideWhenUsed="0"/>
-    <w:lsdException w:name="Medium Shading 2 Accent 3" w:semiHidden="0" w:uiPriority="64" w:unhideWhenUsed="0"/>
-    <w:lsdException w:name="Medium List 1 Accent 3" w:semiHidden="0" w:uiPriority="65" w:unhideWhenUsed="0"/>
-    <w:lsdException w:name="Medium List 2 Accent 3" w:semiHidden="0" w:uiPriority="66" w:unhideWhenUsed="0"/>
-    <w:lsdException w:name="Medium Grid 1 Accent 3" w:semiHidden="0" w:uiPriority="67" w:unhideWhenUsed="0"/>
-    <w:lsdException w:name="Medium Grid 2 Accent 3" w:semiHidden="0" w:uiPriority="68" w:unhideWhenUsed="0"/>
-    <w:lsdException w:name="Medium Grid 3 Accent 3" w:semiHidden="0" w:uiPriority="69" w:unhideWhenUsed="0"/>
-    <w:lsdException w:name="Dark List Accent 3" w:semiHidden="0" w:uiPriority="70" w:unhideWhenUsed="0"/>
-    <w:lsdException w:name="Colorful Shading Accent 3" w:semiHidden="0" w:uiPriority="71" w:unhideWhenUsed="0"/>
-    <w:lsdException w:name="Colorful List Accent 3" w:semiHidden="0" w:uiPriority="72" w:unhideWhenUsed="0"/>
-    <w:lsdException w:name="Colorful Grid Accent 3" w:semiHidden="0" w:uiPriority="73" w:unhideWhenUsed="0"/>
-    <w:lsdException w:name="Light Shading Accent 4" w:semiHidden="0" w:uiPriority="60" w:unhideWhenUsed="0"/>
-    <w:lsdException w:name="Light List Accent 4" w:semiHidden="0" w:uiPriority="61" w:unhideWhenUsed="0"/>
-    <w:lsdException w:name="Light Grid Accent 4" w:semiHidden="0" w:uiPriority="62" w:unhideWhenUsed="0"/>
-    <w:lsdException w:name="Medium Shading 1 Accent 4" w:semiHidden="0" w:uiPriority="63" w:unhideWhenUsed="0"/>
-    <w:lsdException w:name="Medium Shading 2 Accent 4" w:semiHidden="0" w:uiPriority="64" w:unhideWhenUsed="0"/>
-    <w:lsdException w:name="Medium List 1 Accent 4" w:semiHidden="0" w:uiPriority="65" w:unhideWhenUsed="0"/>
-    <w:lsdException w:name="Medium List 2 Accent 4" w:semiHidden="0" w:uiPriority="66" w:unhideWhenUsed="0"/>
-    <w:lsdException w:name="Medium Grid 1 Accent 4" w:semiHidden="0" w:uiPriority="67" w:unhideWhenUsed="0"/>
-    <w:lsdException w:name="Medium Grid 2 Accent 4" w:semiHidden="0" w:uiPriority="68" w:unhideWhenUsed="0"/>
-    <w:lsdException w:name="Medium Grid 3 Accent 4" w:semiHidden="0" w:uiPriority="69" w:unhideWhenUsed="0"/>
-    <w:lsdException w:name="Dark List Accent 4" w:semiHidden="0" w:uiPriority="70" w:unhideWhenUsed="0"/>
-    <w:lsdException w:name="Colorful Shading Accent 4" w:semiHidden="0" w:uiPriority="71" w:unhideWhenUsed="0"/>
-    <w:lsdException w:name="Colorful List Accent 4" w:semiHidden="0" w:uiPriority="72" w:unhideWhenUsed="0"/>
-    <w:lsdException w:name="Colorful Grid Accent 4" w:semiHidden="0" w:uiPriority="73" w:unhideWhenUsed="0"/>
-    <w:lsdException w:name="Light Shading Accent 5" w:semiHidden="0" w:uiPriority="60" w:unhideWhenUsed="0"/>
-    <w:lsdException w:name="Light List Accent 5" w:semiHidden="0" w:uiPriority="61" w:unhideWhenUsed="0"/>
-    <w:lsdException w:name="Light Grid Accent 5" w:semiHidden="0" w:uiPriority="62" w:unhideWhenUsed="0"/>
-    <w:lsdException w:name="Medium Shading 1 Accent 5" w:semiHidden="0" w:uiPriority="63" w:unhideWhenUsed="0"/>
-    <w:lsdException w:name="Medium Shading 2 Accent 5" w:semiHidden="0" w:uiPriority="64" w:unhideWhenUsed="0"/>
-    <w:lsdException w:name="Medium List 1 Accent 5" w:semiHidden="0" w:uiPriority="65" w:unhideWhenUsed="0"/>
-    <w:lsdException w:name="Medium List 2 Accent 5" w:semiHidden="0" w:uiPriority="66" w:unhideWhenUsed="0"/>
-    <w:lsdException w:name="Medium Grid 1 Accent 5" w:semiHidden="0" w:uiPriority="67" w:unhideWhenUsed="0"/>
-    <w:lsdException w:name="Medium Grid 2 Accent 5" w:semiHidden="0" w:uiPriority="68" w:unhideWhenUsed="0"/>
-    <w:lsdException w:name="Medium Grid 3 Accent 5" w:semiHidden="0" w:uiPriority="69" w:unhideWhenUsed="0"/>
-    <w:lsdException w:name="Dark List Accent 5" w:semiHidden="0" w:uiPriority="70" w:unhideWhenUsed="0"/>
-    <w:lsdException w:name="Colorful Shading Accent 5" w:semiHidden="0" w:uiPriority="71" w:unhideWhenUsed="0"/>
-    <w:lsdException w:name="Colorful List Accent 5" w:semiHidden="0" w:uiPriority="72" w:unhideWhenUsed="0"/>
-    <w:lsdException w:name="Colorful Grid Accent 5" w:semiHidden="0" w:uiPriority="73" w:unhideWhenUsed="0"/>
-    <w:lsdException w:name="Light Shading Accent 6" w:semiHidden="0" w:uiPriority="60" w:unhideWhenUsed="0"/>
-    <w:lsdException w:name="Light List Accent 6" w:semiHidden="0" w:uiPriority="61" w:unhideWhenUsed="0"/>
-    <w:lsdException w:name="Light Grid Accent 6" w:semiHidden="0" w:uiPriority="62" w:unhideWhenUsed="0"/>
-    <w:lsdException w:name="Medium Shading 1 Accent 6" w:semiHidden="0" w:uiPriority="63" w:unhideWhenUsed="0"/>
-    <w:lsdException w:name="Medium Shading 2 Accent 6" w:semiHidden="0" w:uiPriority="64" w:unhideWhenUsed="0"/>
-    <w:lsdException w:name="Medium List 1 Accent 6" w:semiHidden="0" w:uiPriority="65" w:unhideWhenUsed="0"/>
-    <w:lsdException w:name="Medium List 2 Accent 6" w:semiHidden="0" w:uiPriority="66" w:unhideWhenUsed="0"/>
-    <w:lsdException w:name="Medium Grid 1 Accent 6" w:semiHidden="0" w:uiPriority="67" w:unhideWhenUsed="0"/>
-    <w:lsdException w:name="Medium Grid 2 Accent 6" w:semiHidden="0" w:uiPriority="68" w:unhideWhenUsed="0"/>
-    <w:lsdException w:name="Medium Grid 3 Accent 6" w:semiHidden="0" w:uiPriority="69" w:unhideWhenUsed="0"/>
-    <w:lsdException w:name="Dark List Accent 6" w:semiHidden="0" w:uiPriority="70" w:unhideWhenUsed="0"/>
-    <w:lsdException w:name="Colorful Shading Accent 6" w:semiHidden="0" w:uiPriority="71" w:unhideWhenUsed="0"/>
-    <w:lsdException w:name="Colorful List Accent 6" w:semiHidden="0" w:uiPriority="72" w:unhideWhenUsed="0"/>
-    <w:lsdException w:name="Colorful Grid Accent 6" w:semiHidden="0" w:uiPriority="73" w:unhideWhenUsed="0"/>
-    <w:lsdException w:name="Subtle Emphasis" w:semiHidden="0" w:uiPriority="19" w:unhideWhenUsed="0" w:qFormat="1"/>
-    <w:lsdException w:name="Intense Emphasis" w:semiHidden="0" w:uiPriority="21" w:unhideWhenUsed="0" w:qFormat="1"/>
-    <w:lsdException w:name="Subtle Reference" w:semiHidden="0" w:uiPriority="31" w:unhideWhenUsed="0" w:qFormat="1"/>
-    <w:lsdException w:name="Intense Reference" w:semiHidden="0" w:uiPriority="32" w:unhideWhenUsed="0" w:qFormat="1"/>
-    <w:lsdException w:name="Book Title" w:semiHidden="0" w:uiPriority="33" w:unhideWhenUsed="0" w:qFormat="1"/>
-    <w:lsdException w:name="Bibliography" w:uiPriority="37"/>
-    <w:lsdException w:name="TOC Heading" w:uiPriority="39" w:qFormat="1"/>
-  </w:latentStyles>
-  <w:style w:type="paragraph" w:default="1" w:styleId="Normal">
-    <w:name w:val="Normal"/>
-    <w:qFormat/>
-    <w:rsid w:val="0020488C"/>
-    <w:pPr>
-      <w:spacing w:after="160" w:line="259" w:lineRule="auto"/>
-    </w:pPr>
-    <w:rPr>
-      <w:rFonts w:eastAsiaTheme="minorEastAsia" w:cs="Times New Roman"/>
-      <w:lang w:eastAsia="en-GB"/>
-    </w:rPr>
-  </w:style>
-  <w:style w:type="character" w:default="1" w:styleId="DefaultParagraphFont">
-    <w:name w:val="Default Paragraph Font"/>
-    <w:uiPriority w:val="1"/>
-    <w:semiHidden/>
-    <w:unhideWhenUsed/>
-  </w:style>
-  <w:style w:type="table" w:default="1" w:styleId="TableNormal">
-    <w:name w:val="Normal Table"/>
-    <w:uiPriority w:val="99"/>
-    <w:semiHidden/>
-    <w:unhideWhenUsed/>
-    <w:tblPr>
-      <w:tblInd w:w="0" w:type="dxa"/>
-      <w:tblCellMar>
-        <w:top w:w="0" w:type="dxa"/>
-        <w:left w:w="108" w:type="dxa"/>
-        <w:bottom w:w="0" w:type="dxa"/>
-        <w:right w:w="108" w:type="dxa"/>
-      </w:tblCellMar>
-    </w:tblPr>
-  </w:style>
-  <w:style w:type="numbering" w:default="1" w:styleId="NoList">
-    <w:name w:val="No List"/>
-    <w:uiPriority w:val="99"/>
-    <w:semiHidden/>
-    <w:unhideWhenUsed/>
-  </w:style>
-  <w:style w:type="character" w:styleId="Hyperlink">
-    <w:name w:val="Hyperlink"/>
-    <w:basedOn w:val="DefaultParagraphFont"/>
-    <w:uiPriority w:val="99"/>
-    <w:unhideWhenUsed/>
-    <w:rsid w:val="0020488C"/>
-    <w:rPr>
-      <w:rFonts w:cs="Times New Roman"/>
-      <w:color w:val="0000FF" w:themeColor="hyperlink"/>
-      <w:u w:val="single"/>
-    </w:rPr>
-  </w:style>
-  <w:style w:type="paragraph" w:styleId="BalloonText">
-    <w:name w:val="Balloon Text"/>
-    <w:basedOn w:val="Normal"/>
-    <w:link w:val="BalloonTextChar"/>
-    <w:uiPriority w:val="99"/>
-    <w:semiHidden/>
-    <w:unhideWhenUsed/>
-    <w:rsid w:val="0020488C"/>
-    <w:pPr>
-      <w:spacing w:after="0" w:line="240" w:lineRule="auto"/>
-    </w:pPr>
-    <w:rPr>
-      <w:rFonts w:ascii="Tahoma" w:hAnsi="Tahoma" w:cs="Tahoma"/>
-      <w:sz w:val="16"/>
-      <w:szCs w:val="16"/>
-    </w:rPr>
-  </w:style>
-  <w:style w:type="character" w:customStyle="1" w:styleId="BalloonTextChar">
-    <w:name w:val="Balloon Text Char"/>
-    <w:basedOn w:val="DefaultParagraphFont"/>
-    <w:link w:val="BalloonText"/>
-    <w:uiPriority w:val="99"/>
-    <w:semiHidden/>
-    <w:rsid w:val="0020488C"/>
-    <w:rPr>
-      <w:rFonts w:ascii="Tahoma" w:eastAsiaTheme="minorEastAsia" w:hAnsi="Tahoma" w:cs="Tahoma"/>
-      <w:sz w:val="16"/>
-      <w:szCs w:val="16"/>
-      <w:lang w:eastAsia="en-GB"/>
-    </w:rPr>
-  </w:style>
-  <w:style w:type="character" w:customStyle="1" w:styleId="selectable">
-    <w:name w:val="selectable"/>
-    <w:basedOn w:val="DefaultParagraphFont"/>
-    <w:rsid w:val="007031C3"/>
-  </w:style>
-  <w:style w:type="paragraph" w:styleId="ListParagraph">
-    <w:name w:val="List Paragraph"/>
-    <w:basedOn w:val="Normal"/>
-    <w:uiPriority w:val="34"/>
-    <w:qFormat/>
-    <w:rsid w:val="00495179"/>
-    <w:pPr>
-      <w:ind w:left="720"/>
-      <w:contextualSpacing/>
-    </w:pPr>
-  </w:style>
-  <w:style w:type="paragraph" w:styleId="Caption">
-    <w:name w:val="caption"/>
-    <w:basedOn w:val="Normal"/>
-    <w:next w:val="Normal"/>
-    <w:uiPriority w:val="35"/>
-    <w:unhideWhenUsed/>
-    <w:qFormat/>
-    <w:rsid w:val="00F2243F"/>
-    <w:pPr>
-      <w:spacing w:after="200" w:line="240" w:lineRule="auto"/>
-    </w:pPr>
-    <w:rPr>
-      <w:b/>
-      <w:bCs/>
-      <w:color w:val="4F81BD" w:themeColor="accent1"/>
-      <w:sz w:val="18"/>
-      <w:szCs w:val="18"/>
-    </w:rPr>
-  </w:style>
-  <w:style w:type="paragraph" w:styleId="Header">
-    <w:name w:val="header"/>
-    <w:basedOn w:val="Normal"/>
-    <w:link w:val="HeaderChar"/>
-    <w:uiPriority w:val="99"/>
-    <w:unhideWhenUsed/>
-    <w:rsid w:val="00833547"/>
-    <w:pPr>
-      <w:tabs>
-        <w:tab w:val="center" w:pos="4513"/>
-        <w:tab w:val="right" w:pos="9026"/>
-      </w:tabs>
-      <w:spacing w:after="0" w:line="240" w:lineRule="auto"/>
-    </w:pPr>
-  </w:style>
-  <w:style w:type="character" w:customStyle="1" w:styleId="HeaderChar">
-    <w:name w:val="Header Char"/>
-    <w:basedOn w:val="DefaultParagraphFont"/>
-    <w:link w:val="Header"/>
-    <w:uiPriority w:val="99"/>
-    <w:rsid w:val="00833547"/>
-    <w:rPr>
-      <w:rFonts w:eastAsiaTheme="minorEastAsia" w:cs="Times New Roman"/>
-      <w:lang w:eastAsia="en-GB"/>
-    </w:rPr>
-  </w:style>
-  <w:style w:type="paragraph" w:styleId="Footer">
-    <w:name w:val="footer"/>
-    <w:basedOn w:val="Normal"/>
-    <w:link w:val="FooterChar"/>
-    <w:uiPriority w:val="99"/>
-    <w:unhideWhenUsed/>
-    <w:rsid w:val="00833547"/>
-    <w:pPr>
-      <w:tabs>
-        <w:tab w:val="center" w:pos="4513"/>
-        <w:tab w:val="right" w:pos="9026"/>
-      </w:tabs>
-      <w:spacing w:after="0" w:line="240" w:lineRule="auto"/>
-    </w:pPr>
-  </w:style>
-  <w:style w:type="character" w:customStyle="1" w:styleId="FooterChar">
-    <w:name w:val="Footer Char"/>
-    <w:basedOn w:val="DefaultParagraphFont"/>
-    <w:link w:val="Footer"/>
-    <w:uiPriority w:val="99"/>
-    <w:rsid w:val="00833547"/>
-    <w:rPr>
-      <w:rFonts w:eastAsiaTheme="minorEastAsia" w:cs="Times New Roman"/>
-      <w:lang w:eastAsia="en-GB"/>
-    </w:rPr>
-  </w:style>
-</w:styles>
-</file>
-
-<file path=word/stylesWithEffects.xml><?xml version="1.0" encoding="utf-8"?>
-<w:styles xmlns:wpc="http://schemas.microsoft.com/office/word/2010/wordprocessingCanvas" xmlns:mc="http://schemas.openxmlformats.org/markup-compatibility/2006" xmlns:o="urn:schemas-microsoft-com:office:office" xmlns:r="http://schemas.openxmlformats.org/officeDocument/2006/relationships" xmlns:m="http://schemas.openxmlformats.org/officeDocument/2006/math" xmlns:v="urn:schemas-microsoft-com:vml" xmlns:wp14="http://schemas.microsoft.com/office/word/2010/wordprocessingDrawing" xmlns:wp="http://schemas.openxmlformats.org/drawingml/2006/wordprocessingDrawing" xmlns:w10="urn:schemas-microsoft-com:office:word" xmlns:w="http://schemas.openxmlformats.org/wordprocessingml/2006/main" xmlns:w14="http://schemas.microsoft.com/office/word/2010/wordml" xmlns:wpg="http://schemas.microsoft.com/office/word/2010/wordprocessingGroup" xmlns:wpi="http://schemas.microsoft.com/office/word/2010/wordprocessingInk" xmlns:wne="http://schemas.microsoft.com/office/word/2006/wordml" xmlns:wps="http://schemas.microsoft.com/office/word/2010/wordprocessingShape" mc:Ignorable="w14 wp14">
-  <w:docDefaults>
-    <w:rPrDefault>
-      <w:rPr>
-        <w:rFonts w:asciiTheme="minorHAnsi" w:eastAsiaTheme="minorHAnsi" w:hAnsiTheme="minorHAnsi" w:cstheme="minorBidi"/>
-        <w:sz w:val="22"/>
-        <w:szCs w:val="22"/>
-        <w:lang w:val="en-GB" w:eastAsia="en-US" w:bidi="ar-SA"/>
-      </w:rPr>
-    </w:rPrDefault>
-    <w:pPrDefault>
-      <w:pPr>
-        <w:spacing w:after="200" w:line="276" w:lineRule="auto"/>
-      </w:pPr>
-    </w:pPrDefault>
-  </w:docDefaults>
-  <w:latentStyles w:defLockedState="0" w:defUIPriority="99" w:defSemiHidden="1" w:defUnhideWhenUsed="1" w:defQFormat="0" w:count="267">
-    <w:lsdException w:name="Normal" w:semiHidden="0" w:uiPriority="0" w:unhideWhenUsed="0" w:qFormat="1"/>
-    <w:lsdException w:name="heading 1" w:semiHidden="0" w:uiPriority="9" w:unhideWhenUsed="0" w:qFormat="1"/>
-    <w:lsdException w:name="heading 2" w:uiPriority="9" w:qFormat="1"/>
-    <w:lsdException w:name="heading 3" w:uiPriority="9" w:qFormat="1"/>
-    <w:lsdException w:name="heading 4" w:uiPriority="9" w:qFormat="1"/>
-    <w:lsdException w:name="heading 5" w:uiPriority="9" w:qFormat="1"/>
-    <w:lsdException w:name="heading 6" w:uiPriority="9" w:qFormat="1"/>
-    <w:lsdException w:name="heading 7" w:uiPriority="9" w:qFormat="1"/>
-    <w:lsdException w:name="heading 8" w:uiPriority="9" w:qFormat="1"/>
-    <w:lsdException w:name="heading 9" w:uiPriority="9" w:qFormat="1"/>
-    <w:lsdException w:name="toc 1" w:uiPriority="39"/>
-    <w:lsdException w:name="toc 2" w:uiPriority="39"/>
-    <w:lsdException w:name="toc 3" w:uiPriority="39"/>
-    <w:lsdException w:name="toc 4" w:uiPriority="39"/>
-    <w:lsdException w:name="toc 5" w:uiPriority="39"/>
-    <w:lsdException w:name="toc 6" w:uiPriority="39"/>
-    <w:lsdException w:name="toc 7" w:uiPriority="39"/>
-    <w:lsdException w:name="toc 8" w:uiPriority="39"/>
-    <w:lsdException w:name="toc 9" w:uiPriority="39"/>
-    <w:lsdException w:name="caption" w:uiPriority="35" w:qFormat="1"/>
-    <w:lsdException w:name="Title" w:semiHidden="0" w:uiPriority="10" w:unhideWhenUsed="0" w:qFormat="1"/>
-    <w:lsdException w:name="Default Paragraph Font" w:uiPriority="1"/>
-    <w:lsdException w:name="Subtitle" w:semiHidden="0" w:uiPriority="11" w:unhideWhenUsed="0" w:qFormat="1"/>
-    <w:lsdException w:name="Strong" w:semiHidden="0" w:uiPriority="22" w:unhideWhenUsed="0" w:qFormat="1"/>
-    <w:lsdException w:name="Emphasis" w:semiHidden="0" w:uiPriority="20" w:unhideWhenUsed="0" w:qFormat="1"/>
-    <w:lsdException w:name="Table Grid" w:semiHidden="0" w:uiPriority="59" w:unhideWhenUsed="0"/>
-    <w:lsdException w:name="Placeholder Text" w:unhideWhenUsed="0"/>
-    <w:lsdException w:name="No Spacing" w:semiHidden="0" w:uiPriority="1" w:unhideWhenUsed="0" w:qFormat="1"/>
-    <w:lsdException w:name="Light Shading" w:semiHidden="0" w:uiPriority="60" w:unhideWhenUsed="0"/>
-    <w:lsdException w:name="Light List" w:semiHidden="0" w:uiPriority="61" w:unhideWhenUsed="0"/>
-    <w:lsdException w:name="Light Grid" w:semiHidden="0" w:uiPriority="62" w:unhideWhenUsed="0"/>
-    <w:lsdException w:name="Medium Shading 1" w:semiHidden="0" w:uiPriority="63" w:unhideWhenUsed="0"/>
-    <w:lsdException w:name="Medium Shading 2" w:semiHidden="0" w:uiPriority="64" w:unhideWhenUsed="0"/>
-    <w:lsdException w:name="Medium List 1" w:semiHidden="0" w:uiPriority="65" w:unhideWhenUsed="0"/>
-    <w:lsdException w:name="Medium List 2" w:semiHidden="0" w:uiPriority="66" w:unhideWhenUsed="0"/>
-    <w:lsdException w:name="Medium Grid 1" w:semiHidden="0" w:uiPriority="67" w:unhideWhenUsed="0"/>
-    <w:lsdException w:name="Medium Grid 2" w:semiHidden="0" w:uiPriority="68" w:unhideWhenUsed="0"/>
-    <w:lsdException w:name="Medium Grid 3" w:semiHidden="0" w:uiPriority="69" w:unhideWhenUsed="0"/>
-    <w:lsdException w:name="Dark List" w:semiHidden="0" w:uiPriority="70" w:unhideWhenUsed="0"/>
-    <w:lsdException w:name="Colorful Shading" w:semiHidden="0" w:uiPriority="71" w:unhideWhenUsed="0"/>
-    <w:lsdException w:name="Colorful List" w:semiHidden="0" w:uiPriority="72" w:unhideWhenUsed="0"/>
-    <w:lsdException w:name="Colorful Grid" w:semiHidden="0" w:uiPriority="73" w:unhideWhenUsed="0"/>
-    <w:lsdException w:name="Light Shading Accent 1" w:semiHidden="0" w:uiPriority="60" w:unhideWhenUsed="0"/>
-    <w:lsdException w:name="Light List Accent 1" w:semiHidden="0" w:uiPriority="61" w:unhideWhenUsed="0"/>
-    <w:lsdException w:name="Light Grid Accent 1" w:semiHidden="0" w:uiPriority="62" w:unhideWhenUsed="0"/>
-    <w:lsdException w:name="Medium Shading 1 Accent 1" w:semiHidden="0" w:uiPriority="63" w:unhideWhenUsed="0"/>
-    <w:lsdException w:name="Medium Shading 2 Accent 1" w:semiHidden="0" w:uiPriority="64" w:unhideWhenUsed="0"/>
-    <w:lsdException w:name="Medium List 1 Accent 1" w:semiHidden="0" w:uiPriority="65" w:unhideWhenUsed="0"/>
-    <w:lsdException w:name="Revision" w:unhideWhenUsed="0"/>
-    <w:lsdException w:name="List Paragraph" w:semiHidden="0" w:uiPriority="34" w:unhideWhenUsed="0" w:qFormat="1"/>
-    <w:lsdException w:name="Quote" w:semiHidden="0" w:uiPriority="29" w:unhideWhenUsed="0" w:qFormat="1"/>
-    <w:lsdException w:name="Intense Quote" w:semiHidden="0" w:uiPriority="30" w:unhideWhenUsed="0" w:qFormat="1"/>
-    <w:lsdException w:name="Medium List 2 Accent 1" w:semiHidden="0" w:uiPriority="66" w:unhideWhenUsed="0"/>
-    <w:lsdException w:name="Medium Grid 1 Accent 1" w:semiHidden="0" w:uiPriority="67" w:unhideWhenUsed="0"/>
-    <w:lsdException w:name="Medium Grid 2 Accent 1" w:semiHidden="0" w:uiPriority="68" w:unhideWhenUsed="0"/>
-    <w:lsdException w:name="Medium Grid 3 Accent 1" w:semiHidden="0" w:uiPriority="69" w:unhideWhenUsed="0"/>
-    <w:lsdException w:name="Dark List Accent 1" w:semiHidden="0" w:uiPriority="70" w:unhideWhenUsed="0"/>
-    <w:lsdException w:name="Colorful Shading Accent 1" w:semiHidden="0" w:uiPriority="71" w:unhideWhenUsed="0"/>
-    <w:lsdException w:name="Colorful List Accent 1" w:semiHidden="0" w:uiPriority="72" w:unhideWhenUsed="0"/>
-    <w:lsdException w:name="Colorful Grid Accent 1" w:semiHidden="0" w:uiPriority="73" w:unhideWhenUsed="0"/>
-    <w:lsdException w:name="Light Shading Accent 2" w:semiHidden="0" w:uiPriority="60" w:unhideWhenUsed="0"/>
-    <w:lsdException w:name="Light List Accent 2" w:semiHidden="0" w:uiPriority="61" w:unhideWhenUsed="0"/>
-    <w:lsdException w:name="Light Grid Accent 2" w:semiHidden="0" w:uiPriority="62" w:unhideWhenUsed="0"/>
-    <w:lsdException w:name="Medium Shading 1 Accent 2" w:semiHidden="0" w:uiPriority="63" w:unhideWhenUsed="0"/>
-    <w:lsdException w:name="Medium Shading 2 Accent 2" w:semiHidden="0" w:uiPriority="64" w:unhideWhenUsed="0"/>
-    <w:lsdException w:name="Medium List 1 Accent 2" w:semiHidden="0" w:uiPriority="65" w:unhideWhenUsed="0"/>
-    <w:lsdException w:name="Medium List 2 Accent 2" w:semiHidden="0" w:uiPriority="66" w:unhideWhenUsed="0"/>
-    <w:lsdException w:name="Medium Grid 1 Accent 2" w:semiHidden="0" w:uiPriority="67" w:unhideWhenUsed="0"/>
-    <w:lsdException w:name="Medium Grid 2 Accent 2" w:semiHidden="0" w:uiPriority="68" w:unhideWhenUsed="0"/>
-    <w:lsdException w:name="Medium Grid 3 Accent 2" w:semiHidden="0" w:uiPriority="69" w:unhideWhenUsed="0"/>
-    <w:lsdException w:name="Dark List Accent 2" w:semiHidden="0" w:uiPriority="70" w:unhideWhenUsed="0"/>
-    <w:lsdException w:name="Colorful Shading Accent 2" w:semiHidden="0" w:uiPriority="71" w:unhideWhenUsed="0"/>
-    <w:lsdException w:name="Colorful List Accent 2" w:semiHidden="0" w:uiPriority="72" w:unhideWhenUsed="0"/>
-    <w:lsdException w:name="Colorful Grid Accent 2" w:semiHidden="0" w:uiPriority="73" w:unhideWhenUsed="0"/>
-    <w:lsdException w:name="Light Shading Accent 3" w:semiHidden="0" w:uiPriority="60" w:unhideWhenUsed="0"/>
-    <w:lsdException w:name="Light List Accent 3" w:semiHidden="0" w:uiPriority="61" w:unhideWhenUsed="0"/>
-    <w:lsdException w:name="Light Grid Accent 3" w:semiHidden="0" w:uiPriority="62" w:unhideWhenUsed="0"/>
-    <w:lsdException w:name="Medium Shading 1 Accent 3" w:semiHidden="0" w:uiPriority="63" w:unhideWhenUsed="0"/>
-    <w:lsdException w:name="Medium Shading 2 Accent 3" w:semiHidden="0" w:uiPriority="64" w:unhideWhenUsed="0"/>
-    <w:lsdException w:name="Medium List 1 Accent 3" w:semiHidden="0" w:uiPriority="65" w:unhideWhenUsed="0"/>
-    <w:lsdException w:name="Medium List 2 Accent 3" w:semiHidden="0" w:uiPriority="66" w:unhideWhenUsed="0"/>
-    <w:lsdException w:name="Medium Grid 1 Accent 3" w:semiHidden="0" w:uiPriority="67" w:unhideWhenUsed="0"/>
-    <w:lsdException w:name="Medium Grid 2 Accent 3" w:semiHidden="0" w:uiPriority="68" w:unhideWhenUsed="0"/>
-    <w:lsdException w:name="Medium Grid 3 Accent 3" w:semiHidden="0" w:uiPriority="69" w:unhideWhenUsed="0"/>
-    <w:lsdException w:name="Dark List Accent 3" w:semiHidden="0" w:uiPriority="70" w:unhideWhenUsed="0"/>
-    <w:lsdException w:name="Colorful Shading Accent 3" w:semiHidden="0" w:uiPriority="71" w:unhideWhenUsed="0"/>
-    <w:lsdException w:name="Colorful List Accent 3" w:semiHidden="0" w:uiPriority="72" w:unhideWhenUsed="0"/>
-    <w:lsdException w:name="Colorful Grid Accent 3" w:semiHidden="0" w:uiPriority="73" w:unhideWhenUsed="0"/>
-    <w:lsdException w:name="Light Shading Accent 4" w:semiHidden="0" w:uiPriority="60" w:unhideWhenUsed="0"/>
-    <w:lsdException w:name="Light List Accent 4" w:semiHidden="0" w:uiPriority="61" w:unhideWhenUsed="0"/>
-    <w:lsdException w:name="Light Grid Accent 4" w:semiHidden="0" w:uiPriority="62" w:unhideWhenUsed="0"/>
-    <w:lsdException w:name="Medium Shading 1 Accent 4" w:semiHidden="0" w:uiPriority="63" w:unhideWhenUsed="0"/>
-    <w:lsdException w:name="Medium Shading 2 Accent 4" w:semiHidden="0" w:uiPriority="64" w:unhideWhenUsed="0"/>
-    <w:lsdException w:name="Medium List 1 Accent 4" w:semiHidden="0" w:uiPriority="65" w:unhideWhenUsed="0"/>
-    <w:lsdException w:name="Medium List 2 Accent 4" w:semiHidden="0" w:uiPriority="66" w:unhideWhenUsed="0"/>
-    <w:lsdException w:name="Medium Grid 1 Accent 4" w:semiHidden="0" w:uiPriority="67" w:unhideWhenUsed="0"/>
-    <w:lsdException w:name="Medium Grid 2 Accent 4" w:semiHidden="0" w:uiPriority="68" w:unhideWhenUsed="0"/>
-    <w:lsdException w:name="Medium Grid 3 Accent 4" w:semiHidden="0" w:uiPriority="69" w:unhideWhenUsed="0"/>
-    <w:lsdException w:name="Dark List Accent 4" w:semiHidden="0" w:uiPriority="70" w:unhideWhenUsed="0"/>
-    <w:lsdException w:name="Colorful Shading Accent 4" w:semiHidden="0" w:uiPriority="71" w:unhideWhenUsed="0"/>
-    <w:lsdException w:name="Colorful List Accent 4" w:semiHidden="0" w:uiPriority="72" w:unhideWhenUsed="0"/>
-    <w:lsdException w:name="Colorful Grid Accent 4" w:semiHidden="0" w:uiPriority="73" w:unhideWhenUsed="0"/>
-    <w:lsdException w:name="Light Shading Accent 5" w:semiHidden="0" w:uiPriority="60" w:unhideWhenUsed="0"/>
-    <w:lsdException w:name="Light List Accent 5" w:semiHidden="0" w:uiPriority="61" w:unhideWhenUsed="0"/>
-    <w:lsdException w:name="Light Grid Accent 5" w:semiHidden="0" w:uiPriority="62" w:unhideWhenUsed="0"/>
-    <w:lsdException w:name="Medium Shading 1 Accent 5" w:semiHidden="0" w:uiPriority="63" w:unhideWhenUsed="0"/>
-    <w:lsdException w:name="Medium Shading 2 Accent 5" w:semiHidden="0" w:uiPriority="64" w:unhideWhenUsed="0"/>
-    <w:lsdException w:name="Medium List 1 Accent 5" w:semiHidden="0" w:uiPriority="65" w:unhideWhenUsed="0"/>
-    <w:lsdException w:name="Medium List 2 Accent 5" w:semiHidden="0" w:uiPriority="66" w:unhideWhenUsed="0"/>
-    <w:lsdException w:name="Medium Grid 1 Accent 5" w:semiHidden="0" w:uiPriority="67" w:unhideWhenUsed="0"/>
-    <w:lsdException w:name="Medium Grid 2 Accent 5" w:semiHidden="0" w:uiPriority="68" w:unhideWhenUsed="0"/>
-    <w:lsdException w:name="Medium Grid 3 Accent 5" w:semiHidden="0" w:uiPriority="69" w:unhideWhenUsed="0"/>
-    <w:lsdException w:name="Dark List Accent 5" w:semiHidden="0" w:uiPriority="70" w:unhideWhenUsed="0"/>
-    <w:lsdException w:name="Colorful Shading Accent 5" w:semiHidden="0" w:uiPriority="71" w:unhideWhenUsed="0"/>
-    <w:lsdException w:name="Colorful List Accent 5" w:semiHidden="0" w:uiPriority="72" w:unhideWhenUsed="0"/>
-    <w:lsdException w:name="Colorful Grid Accent 5" w:semiHidden="0" w:uiPriority="73" w:unhideWhenUsed="0"/>
-    <w:lsdException w:name="Light Shading Accent 6" w:semiHidden="0" w:uiPriority="60" w:unhideWhenUsed="0"/>
-    <w:lsdException w:name="Light List Accent 6" w:semiHidden="0" w:uiPriority="61" w:unhideWhenUsed="0"/>
-    <w:lsdException w:name="Light Grid Accent 6" w:semiHidden="0" w:uiPriority="62" w:unhideWhenUsed="0"/>
-    <w:lsdException w:name="Medium Shading 1 Accent 6" w:semiHidden="0" w:uiPriority="63" w:unhideWhenUsed="0"/>
-    <w:lsdException w:name="Medium Shading 2 Accent 6" w:semiHidden="0" w:uiPriority="64" w:unhideWhenUsed="0"/>
-    <w:lsdException w:name="Medium List 1 Accent 6" w:semiHidden="0" w:uiPriority="65" w:unhideWhenUsed="0"/>
-    <w:lsdException w:name="Medium List 2 Accent 6" w:semiHidden="0" w:uiPriority="66" w:unhideWhenUsed="0"/>
-    <w:lsdException w:name="Medium Grid 1 Accent 6" w:semiHidden="0" w:uiPriority="67" w:unhideWhenUsed="0"/>
-    <w:lsdException w:name="Medium Grid 2 Accent 6" w:semiHidden="0" w:uiPriority="68" w:unhideWhenUsed="0"/>
-    <w:lsdException w:name="Medium Grid 3 Accent 6" w:semiHidden="0" w:uiPriority="69" w:unhideWhenUsed="0"/>
-    <w:lsdException w:name="Dark List Accent 6" w:semiHidden="0" w:uiPriority="70" w:unhideWhenUsed="0"/>
-    <w:lsdException w:name="Colorful Shading Accent 6" w:semiHidden="0" w:uiPriority="71" w:unhideWhenUsed="0"/>
-    <w:lsdException w:name="Colorful List Accent 6" w:semiHidden="0" w:uiPriority="72" w:unhideWhenUsed="0"/>
-    <w:lsdException w:name="Colorful Grid Accent 6" w:semiHidden="0" w:uiPriority="73" w:unhideWhenUsed="0"/>
-    <w:lsdException w:name="Subtle Emphasis" w:semiHidden="0" w:uiPriority="19" w:unhideWhenUsed="0" w:qFormat="1"/>
-    <w:lsdException w:name="Intense Emphasis" w:semiHidden="0" w:uiPriority="21" w:unhideWhenUsed="0" w:qFormat="1"/>
-    <w:lsdException w:name="Subtle Reference" w:semiHidden="0" w:uiPriority="31" w:unhideWhenUsed="0" w:qFormat="1"/>
-    <w:lsdException w:name="Intense Reference" w:semiHidden="0" w:uiPriority="32" w:unhideWhenUsed="0" w:qFormat="1"/>
-    <w:lsdException w:name="Book Title" w:semiHidden="0" w:uiPriority="33" w:unhideWhenUsed="0" w:qFormat="1"/>
-    <w:lsdException w:name="Bibliography" w:uiPriority="37"/>
-    <w:lsdException w:name="TOC Heading" w:uiPriority="39" w:qFormat="1"/>
+  <w:latentStyles w:defLockedState="0" w:defUIPriority="99" w:defSemiHidden="0" w:defUnhideWhenUsed="0" w:defQFormat="0" w:count="371">
+    <w:lsdException w:name="Normal" w:uiPriority="0" w:qFormat="1"/>
+    <w:lsdException w:name="heading 1" w:uiPriority="9" w:qFormat="1"/>
+    <w:lsdException w:name="heading 2" w:semiHidden="1" w:uiPriority="9" w:unhideWhenUsed="1" w:qFormat="1"/>
+    <w:lsdException w:name="heading 3" w:semiHidden="1" w:uiPriority="9" w:unhideWhenUsed="1" w:qFormat="1"/>
+    <w:lsdException w:name="heading 4" w:semiHidden="1" w:uiPriority="9" w:unhideWhenUsed="1" w:qFormat="1"/>
+    <w:lsdException w:name="heading 5" w:semiHidden="1" w:uiPriority="9" w:unhideWhenUsed="1" w:qFormat="1"/>
+    <w:lsdException w:name="heading 6" w:semiHidden="1" w:uiPriority="9" w:unhideWhenUsed="1" w:qFormat="1"/>
+    <w:lsdException w:name="heading 7" w:semiHidden="1" w:uiPriority="9" w:unhideWhenUsed="1" w:qFormat="1"/>
+    <w:lsdException w:name="heading 8" w:semiHidden="1" w:uiPriority="9" w:unhideWhenUsed="1" w:qFormat="1"/>
+    <w:lsdException w:name="heading 9" w:semiHidden="1" w:uiPriority="9" w:unhideWhenUsed="1" w:qFormat="1"/>
+    <w:lsdException w:name="index 1" w:semiHidden="1" w:unhideWhenUsed="1"/>
+    <w:lsdException w:name="index 2" w:semiHidden="1" w:unhideWhenUsed="1"/>
+    <w:lsdException w:name="index 3" w:semiHidden="1" w:unhideWhenUsed="1"/>
+    <w:lsdException w:name="index 4" w:semiHidden="1" w:unhideWhenUsed="1"/>
+    <w:lsdException w:name="index 5" w:semiHidden="1" w:unhideWhenUsed="1"/>
+    <w:lsdException w:name="index 6" w:semiHidden="1" w:unhideWhenUsed="1"/>
+    <w:lsdException w:name="index 7" w:semiHidden="1" w:unhideWhenUsed="1"/>
+    <w:lsdException w:name="index 8" w:semiHidden="1" w:unhideWhenUsed="1"/>
+    <w:lsdException w:name="index 9" w:semiHidden="1" w:unhideWhenUsed="1"/>
+    <w:lsdException w:name="toc 1" w:semiHidden="1" w:uiPriority="39" w:unhideWhenUsed="1"/>
+    <w:lsdException w:name="toc 2" w:semiHidden="1" w:uiPriority="39" w:unhideWhenUsed="1"/>
+    <w:lsdException w:name="toc 3" w:semiHidden="1" w:uiPriority="39" w:unhideWhenUsed="1"/>
+    <w:lsdException w:name="toc 4" w:semiHidden="1" w:uiPriority="39" w:unhideWhenUsed="1"/>
+    <w:lsdException w:name="toc 5" w:semiHidden="1" w:uiPriority="39" w:unhideWhenUsed="1"/>
+    <w:lsdException w:name="toc 6" w:semiHidden="1" w:uiPriority="39" w:unhideWhenUsed="1"/>
+    <w:lsdException w:name="toc 7" w:semiHidden="1" w:uiPriority="39" w:unhideWhenUsed="1"/>
+    <w:lsdException w:name="toc 8" w:semiHidden="1" w:uiPriority="39" w:unhideWhenUsed="1"/>
+    <w:lsdException w:name="toc 9" w:semiHidden="1" w:uiPriority="39" w:unhideWhenUsed="1"/>
+    <w:lsdException w:name="Normal Indent" w:semiHidden="1" w:unhideWhenUsed="1"/>
+    <w:lsdException w:name="footnote text" w:semiHidden="1" w:unhideWhenUsed="1"/>
+    <w:lsdException w:name="annotation text" w:semiHidden="1" w:unhideWhenUsed="1"/>
+    <w:lsdException w:name="header" w:semiHidden="1" w:unhideWhenUsed="1"/>
+    <w:lsdException w:name="footer" w:semiHidden="1" w:unhideWhenUsed="1"/>
+    <w:lsdException w:name="index heading" w:semiHidden="1" w:unhideWhenUsed="1"/>
+    <w:lsdException w:name="caption" w:semiHidden="1" w:uiPriority="35" w:unhideWhenUsed="1" w:qFormat="1"/>
+    <w:lsdException w:name="table of figures" w:semiHidden="1" w:unhideWhenUsed="1"/>
+    <w:lsdException w:name="envelope address" w:semiHidden="1" w:unhideWhenUsed="1"/>
+    <w:lsdException w:name="envelope return" w:semiHidden="1" w:unhideWhenUsed="1"/>
+    <w:lsdException w:name="footnote reference" w:semiHidden="1" w:unhideWhenUsed="1"/>
+    <w:lsdException w:name="annotation reference" w:semiHidden="1" w:unhideWhenUsed="1"/>
+    <w:lsdException w:name="line number" w:semiHidden="1" w:unhideWhenUsed="1"/>
+    <w:lsdException w:name="page number" w:semiHidden="1" w:unhideWhenUsed="1"/>
+    <w:lsdException w:name="endnote reference" w:semiHidden="1" w:unhideWhenUsed="1"/>
+    <w:lsdException w:name="endnote text" w:semiHidden="1" w:unhideWhenUsed="1"/>
+    <w:lsdException w:name="table of authorities" w:semiHidden="1" w:unhideWhenUsed="1"/>
+    <w:lsdException w:name="macro" w:semiHidden="1" w:unhideWhenUsed="1"/>
+    <w:lsdException w:name="toa heading" w:semiHidden="1" w:unhideWhenUsed="1"/>
+    <w:lsdException w:name="List" w:semiHidden="1" w:unhideWhenUsed="1"/>
+    <w:lsdException w:name="List Bullet" w:semiHidden="1" w:unhideWhenUsed="1"/>
+    <w:lsdException w:name="List Number" w:semiHidden="1" w:unhideWhenUsed="1"/>
+    <w:lsdException w:name="List 2" w:semiHidden="1" w:unhideWhenUsed="1"/>
+    <w:lsdException w:name="List 3" w:semiHidden="1" w:unhideWhenUsed="1"/>
+    <w:lsdException w:name="List 4" w:semiHidden="1" w:unhideWhenUsed="1"/>
+    <w:lsdException w:name="List 5" w:semiHidden="1" w:unhideWhenUsed="1"/>
+    <w:lsdException w:name="List Bullet 2" w:semiHidden="1" w:unhideWhenUsed="1"/>
+    <w:lsdException w:name="List Bullet 3" w:semiHidden="1" w:unhideWhenUsed="1"/>
+    <w:lsdException w:name="List Bullet 4" w:semiHidden="1" w:unhideWhenUsed="1"/>
+    <w:lsdException w:name="List Bullet 5" w:semiHidden="1" w:unhideWhenUsed="1"/>
+    <w:lsdException w:name="List Number 2" w:semiHidden="1" w:unhideWhenUsed="1"/>
+    <w:lsdException w:name="List Number 3" w:semiHidden="1" w:unhideWhenUsed="1"/>
+    <w:lsdException w:name="List Number 4" w:semiHidden="1" w:unhideWhenUsed="1"/>
+    <w:lsdException w:name="List Number 5" w:semiHidden="1" w:unhideWhenUsed="1"/>
+    <w:lsdException w:name="Title" w:uiPriority="10" w:qFormat="1"/>
+    <w:lsdException w:name="Closing" w:semiHidden="1" w:unhideWhenUsed="1"/>
+    <w:lsdException w:name="Signature" w:semiHidden="1" w:unhideWhenUsed="1"/>
+    <w:lsdException w:name="Default Paragraph Font" w:semiHidden="1" w:uiPriority="1" w:unhideWhenUsed="1"/>
+    <w:lsdException w:name="Body Text" w:semiHidden="1" w:unhideWhenUsed="1"/>
+    <w:lsdException w:name="Body Text Indent" w:semiHidden="1" w:unhideWhenUsed="1"/>
+    <w:lsdException w:name="List Continue" w:semiHidden="1" w:unhideWhenUsed="1"/>
+    <w:lsdException w:name="List Continue 2" w:semiHidden="1" w:unhideWhenUsed="1"/>
+    <w:lsdException w:name="List Continue 3" w:semiHidden="1" w:unhideWhenUsed="1"/>
+    <w:lsdException w:name="List Continue 4" w:semiHidden="1" w:unhideWhenUsed="1"/>
+    <w:lsdException w:name="List Continue 5" w:semiHidden="1" w:unhideWhenUsed="1"/>
+    <w:lsdException w:name="Message Header" w:semiHidden="1" w:unhideWhenUsed="1"/>
+    <w:lsdException w:name="Subtitle" w:uiPriority="11" w:qFormat="1"/>
+    <w:lsdException w:name="Salutation" w:semiHidden="1" w:unhideWhenUsed="1"/>
+    <w:lsdException w:name="Date" w:semiHidden="1" w:unhideWhenUsed="1"/>
+    <w:lsdException w:name="Body Text First Indent" w:semiHidden="1" w:unhideWhenUsed="1"/>
+    <w:lsdException w:name="Body Text First Indent 2" w:semiHidden="1" w:unhideWhenUsed="1"/>
+    <w:lsdException w:name="Note Heading" w:semiHidden="1" w:unhideWhenUsed="1"/>
+    <w:lsdException w:name="Body Text 2" w:semiHidden="1" w:unhideWhenUsed="1"/>
+    <w:lsdException w:name="Body Text 3" w:semiHidden="1" w:unhideWhenUsed="1"/>
+    <w:lsdException w:name="Body Text Indent 2" w:semiHidden="1" w:unhideWhenUsed="1"/>
+    <w:lsdException w:name="Body Text Indent 3" w:semiHidden="1" w:unhideWhenUsed="1"/>
+    <w:lsdException w:name="Block Text" w:semiHidden="1" w:unhideWhenUsed="1"/>
+    <w:lsdException w:name="Hyperlink" w:semiHidden="1" w:unhideWhenUsed="1"/>
+    <w:lsdException w:name="FollowedHyperlink" w:semiHidden="1" w:unhideWhenUsed="1"/>
+    <w:lsdException w:name="Strong" w:uiPriority="22" w:qFormat="1"/>
+    <w:lsdException w:name="Emphasis" w:uiPriority="20" w:qFormat="1"/>
+    <w:lsdException w:name="Document Map" w:semiHidden="1" w:unhideWhenUsed="1"/>
+    <w:lsdException w:name="Plain Text" w:semiHidden="1" w:unhideWhenUsed="1"/>
+    <w:lsdException w:name="E-mail Signature" w:semiHidden="1" w:unhideWhenUsed="1"/>
+    <w:lsdException w:name="HTML Top of Form" w:semiHidden="1" w:unhideWhenUsed="1"/>
+    <w:lsdException w:name="HTML Bottom of Form" w:semiHidden="1" w:unhideWhenUsed="1"/>
+    <w:lsdException w:name="Normal (Web)" w:semiHidden="1" w:unhideWhenUsed="1"/>
+    <w:lsdException w:name="HTML Acronym" w:semiHidden="1" w:unhideWhenUsed="1"/>
+    <w:lsdException w:name="HTML Address" w:semiHidden="1" w:unhideWhenUsed="1"/>
+    <w:lsdException w:name="HTML Cite" w:semiHidden="1" w:unhideWhenUsed="1"/>
+    <w:lsdException w:name="HTML Code" w:semiHidden="1" w:unhideWhenUsed="1"/>
+    <w:lsdException w:name="HTML Definition" w:semiHidden="1" w:unhideWhenUsed="1"/>
+    <w:lsdException w:name="HTML Keyboard" w:semiHidden="1" w:unhideWhenUsed="1"/>
+    <w:lsdException w:name="HTML Preformatted" w:semiHidden="1" w:unhideWhenUsed="1"/>
+    <w:lsdException w:name="HTML Sample" w:semiHidden="1" w:unhideWhenUsed="1"/>
+    <w:lsdException w:name="HTML Typewriter" w:semiHidden="1" w:unhideWhenUsed="1"/>
+    <w:lsdException w:name="HTML Variable" w:semiHidden="1" w:unhideWhenUsed="1"/>
+    <w:lsdException w:name="Normal Table" w:semiHidden="1" w:unhideWhenUsed="1"/>
+    <w:lsdException w:name="annotation subject" w:semiHidden="1" w:unhideWhenUsed="1"/>
+    <w:lsdException w:name="No List" w:semiHidden="1" w:unhideWhenUsed="1"/>
+    <w:lsdException w:name="Outline List 1" w:semiHidden="1" w:unhideWhenUsed="1"/>
+    <w:lsdException w:name="Outline List 2" w:semiHidden="1" w:unhideWhenUsed="1"/>
+    <w:lsdException w:name="Outline List 3" w:semiHidden="1" w:unhideWhenUsed="1"/>
+    <w:lsdException w:name="Table Simple 1" w:semiHidden="1" w:unhideWhenUsed="1"/>
+    <w:lsdException w:name="Table Simple 2" w:semiHidden="1" w:unhideWhenUsed="1"/>
+    <w:lsdException w:name="Table Simple 3" w:semiHidden="1" w:unhideWhenUsed="1"/>
+    <w:lsdException w:name="Table Classic 1" w:semiHidden="1" w:unhideWhenUsed="1"/>
+    <w:lsdException w:name="Table Classic 2" w:semiHidden="1" w:unhideWhenUsed="1"/>
+    <w:lsdException w:name="Table Classic 3" w:semiHidden="1" w:unhideWhenUsed="1"/>
+    <w:lsdException w:name="Table Classic 4" w:semiHidden="1" w:unhideWhenUsed="1"/>
+    <w:lsdException w:name="Table Colorful 1" w:semiHidden="1" w:unhideWhenUsed="1"/>
+    <w:lsdException w:name="Table Colorful 2" w:semiHidden="1" w:unhideWhenUsed="1"/>
+    <w:lsdException w:name="Table Colorful 3" w:semiHidden="1" w:unhideWhenUsed="1"/>
+    <w:lsdException w:name="Table Columns 1" w:semiHidden="1" w:unhideWhenUsed="1"/>
+    <w:lsdException w:name="Table Columns 2" w:semiHidden="1" w:unhideWhenUsed="1"/>
+    <w:lsdException w:name="Table Columns 3" w:semiHidden="1" w:unhideWhenUsed="1"/>
+    <w:lsdException w:name="Table Columns 4" w:semiHidden="1" w:unhideWhenUsed="1"/>
+    <w:lsdException w:name="Table Columns 5" w:semiHidden="1" w:unhideWhenUsed="1"/>
+    <w:lsdException w:name="Table Grid 1" w:semiHidden="1" w:unhideWhenUsed="1"/>
+    <w:lsdException w:name="Table Grid 2" w:semiHidden="1" w:unhideWhenUsed="1"/>
+    <w:lsdException w:name="Table Grid 3" w:semiHidden="1" w:unhideWhenUsed="1"/>
+    <w:lsdException w:name="Table Grid 4" w:semiHidden="1" w:unhideWhenUsed="1"/>
+    <w:lsdException w:name="Table Grid 5" w:semiHidden="1" w:unhideWhenUsed="1"/>
+    <w:lsdException w:name="Table Grid 6" w:semiHidden="1" w:unhideWhenUsed="1"/>
+    <w:lsdException w:name="Table Grid 7" w:semiHidden="1" w:unhideWhenUsed="1"/>
+    <w:lsdException w:name="Table Grid 8" w:semiHidden="1" w:unhideWhenUsed="1"/>
+    <w:lsdException w:name="Table List 1" w:semiHidden="1" w:unhideWhenUsed="1"/>
+    <w:lsdException w:name="Table List 2" w:semiHidden="1" w:unhideWhenUsed="1"/>
+    <w:lsdException w:name="Table List 3" w:semiHidden="1" w:unhideWhenUsed="1"/>
+    <w:lsdException w:name="Table List 4" w:semiHidden="1" w:unhideWhenUsed="1"/>
+    <w:lsdException w:name="Table List 5" w:semiHidden="1" w:unhideWhenUsed="1"/>
+    <w:lsdException w:name="Table List 6" w:semiHidden="1" w:unhideWhenUsed="1"/>
+    <w:lsdException w:name="Table List 7" w:semiHidden="1" w:unhideWhenUsed="1"/>
+    <w:lsdException w:name="Table List 8" w:semiHidden="1" w:unhideWhenUsed="1"/>
+    <w:lsdException w:name="Table 3D effects 1" w:semiHidden="1" w:unhideWhenUsed="1"/>
+    <w:lsdException w:name="Table 3D effects 2" w:semiHidden="1" w:unhideWhenUsed="1"/>
+    <w:lsdException w:name="Table 3D effects 3" w:semiHidden="1" w:unhideWhenUsed="1"/>
+    <w:lsdException w:name="Table Contemporary" w:semiHidden="1" w:unhideWhenUsed="1"/>
+    <w:lsdException w:name="Table Elegant" w:semiHidden="1" w:unhideWhenUsed="1"/>
+    <w:lsdException w:name="Table Professional" w:semiHidden="1" w:unhideWhenUsed="1"/>
+    <w:lsdException w:name="Table Subtle 1" w:semiHidden="1" w:unhideWhenUsed="1"/>
+    <w:lsdException w:name="Table Subtle 2" w:semiHidden="1" w:unhideWhenUsed="1"/>
+    <w:lsdException w:name="Table Web 1" w:semiHidden="1" w:unhideWhenUsed="1"/>
+    <w:lsdException w:name="Table Web 2" w:semiHidden="1" w:unhideWhenUsed="1"/>
+    <w:lsdException w:name="Table Web 3" w:semiHidden="1" w:unhideWhenUsed="1"/>
+    <w:lsdException w:name="Balloon Text" w:semiHidden="1" w:unhideWhenUsed="1"/>
+    <w:lsdException w:name="Table Grid" w:uiPriority="59"/>
+    <w:lsdException w:name="Table Theme" w:semiHidden="1" w:unhideWhenUsed="1"/>
+    <w:lsdException w:name="Placeholder Text" w:semiHidden="1"/>
+    <w:lsdException w:name="No Spacing" w:uiPriority="1" w:qFormat="1"/>
+    <w:lsdException w:name="Light Shading" w:uiPriority="60"/>
+    <w:lsdException w:name="Light List" w:uiPriority="61"/>
+    <w:lsdException w:name="Light Grid" w:uiPriority="62"/>
+    <w:lsdException w:name="Medium Shading 1" w:uiPriority="63"/>
+    <w:lsdException w:name="Medium Shading 2" w:uiPriority="64"/>
+    <w:lsdException w:name="Medium List 1" w:uiPriority="65"/>
+    <w:lsdException w:name="Medium List 2" w:uiPriority="66"/>
+    <w:lsdException w:name="Medium Grid 1" w:uiPriority="67"/>
+    <w:lsdException w:name="Medium Grid 2" w:uiPriority="68"/>
+    <w:lsdException w:name="Medium Grid 3" w:uiPriority="69"/>
+    <w:lsdException w:name="Dark List" w:uiPriority="70"/>
+    <w:lsdException w:name="Colorful Shading" w:uiPriority="71"/>
+    <w:lsdException w:name="Colorful List" w:uiPriority="72"/>
+    <w:lsdException w:name="Colorful Grid" w:uiPriority="73"/>
+    <w:lsdException w:name="Light Shading Accent 1" w:uiPriority="60"/>
+    <w:lsdException w:name="Light List Accent 1" w:uiPriority="61"/>
+    <w:lsdException w:name="Light Grid Accent 1" w:uiPriority="62"/>
+    <w:lsdException w:name="Medium Shading 1 Accent 1" w:uiPriority="63"/>
+    <w:lsdException w:name="Medium Shading 2 Accent 1" w:uiPriority="64"/>
+    <w:lsdException w:name="Medium List 1 Accent 1" w:uiPriority="65"/>
+    <w:lsdException w:name="Revision" w:semiHidden="1"/>
+    <w:lsdException w:name="List Paragraph" w:uiPriority="34" w:qFormat="1"/>
+    <w:lsdException w:name="Quote" w:uiPriority="29" w:qFormat="1"/>
+    <w:lsdException w:name="Intense Quote" w:uiPriority="30" w:qFormat="1"/>
+    <w:lsdException w:name="Medium List 2 Accent 1" w:uiPriority="66"/>
+    <w:lsdException w:name="Medium Grid 1 Accent 1" w:uiPriority="67"/>
+    <w:lsdException w:name="Medium Grid 2 Accent 1" w:uiPriority="68"/>
+    <w:lsdException w:name="Medium Grid 3 Accent 1" w:uiPriority="69"/>
+    <w:lsdException w:name="Dark List Accent 1" w:uiPriority="70"/>
+    <w:lsdException w:name="Colorful Shading Accent 1" w:uiPriority="71"/>
+    <w:lsdException w:name="Colorful List Accent 1" w:uiPriority="72"/>
+    <w:lsdException w:name="Colorful Grid Accent 1" w:uiPriority="73"/>
+    <w:lsdException w:name="Light Shading Accent 2" w:uiPriority="60"/>
+    <w:lsdException w:name="Light List Accent 2" w:uiPriority="61"/>
+    <w:lsdException w:name="Light Grid Accent 2" w:uiPriority="62"/>
+    <w:lsdException w:name="Medium Shading 1 Accent 2" w:uiPriority="63"/>
+    <w:lsdException w:name="Medium Shading 2 Accent 2" w:uiPriority="64"/>
+    <w:lsdException w:name="Medium List 1 Accent 2" w:uiPriority="65"/>
+    <w:lsdException w:name="Medium List 2 Accent 2" w:uiPriority="66"/>
+    <w:lsdException w:name="Medium Grid 1 Accent 2" w:uiPriority="67"/>
+    <w:lsdException w:name="Medium Grid 2 Accent 2" w:uiPriority="68"/>
+    <w:lsdException w:name="Medium Grid 3 Accent 2" w:uiPriority="69"/>
+    <w:lsdException w:name="Dark List Accent 2" w:uiPriority="70"/>
+    <w:lsdException w:name="Colorful Shading Accent 2" w:uiPriority="71"/>
+    <w:lsdException w:name="Colorful List Accent 2" w:uiPriority="72"/>
+    <w:lsdException w:name="Colorful Grid Accent 2" w:uiPriority="73"/>
+    <w:lsdException w:name="Light Shading Accent 3" w:uiPriority="60"/>
+    <w:lsdException w:name="Light List Accent 3" w:uiPriority="61"/>
+    <w:lsdException w:name="Light Grid Accent 3" w:uiPriority="62"/>
+    <w:lsdException w:name="Medium Shading 1 Accent 3" w:uiPriority="63"/>
+    <w:lsdException w:name="Medium Shading 2 Accent 3" w:uiPriority="64"/>
+    <w:lsdException w:name="Medium List 1 Accent 3" w:uiPriority="65"/>
+    <w:lsdException w:name="Medium List 2 Accent 3" w:uiPriority="66"/>
+    <w:lsdException w:name="Medium Grid 1 Accent 3" w:uiPriority="67"/>
+    <w:lsdException w:name="Medium Grid 2 Accent 3" w:uiPriority="68"/>
+    <w:lsdException w:name="Medium Grid 3 Accent 3" w:uiPriority="69"/>
+    <w:lsdException w:name="Dark List Accent 3" w:uiPriority="70"/>
+    <w:lsdException w:name="Colorful Shading Accent 3" w:uiPriority="71"/>
+    <w:lsdException w:name="Colorful List Accent 3" w:uiPriority="72"/>
+    <w:lsdException w:name="Colorful Grid Accent 3" w:uiPriority="73"/>
+    <w:lsdException w:name="Light Shading Accent 4" w:uiPriority="60"/>
+    <w:lsdException w:name="Light List Accent 4" w:uiPriority="61"/>
+    <w:lsdException w:name="Light Grid Accent 4" w:uiPriority="62"/>
+    <w:lsdException w:name="Medium Shading 1 Accent 4" w:uiPriority="63"/>
+    <w:lsdException w:name="Medium Shading 2 Accent 4" w:uiPriority="64"/>
+    <w:lsdException w:name="Medium List 1 Accent 4" w:uiPriority="65"/>
+    <w:lsdException w:name="Medium List 2 Accent 4" w:uiPriority="66"/>
+    <w:lsdException w:name="Medium Grid 1 Accent 4" w:uiPriority="67"/>
+    <w:lsdException w:name="Medium Grid 2 Accent 4" w:uiPriority="68"/>
+    <w:lsdException w:name="Medium Grid 3 Accent 4" w:uiPriority="69"/>
+    <w:lsdException w:name="Dark List Accent 4" w:uiPriority="70"/>
+    <w:lsdException w:name="Colorful Shading Accent 4" w:uiPriority="71"/>
+    <w:lsdException w:name="Colorful List Accent 4" w:uiPriority="72"/>
+    <w:lsdException w:name="Colorful Grid Accent 4" w:uiPriority="73"/>
+    <w:lsdException w:name="Light Shading Accent 5" w:uiPriority="60"/>
+    <w:lsdException w:name="Light List Accent 5" w:uiPriority="61"/>
+    <w:lsdException w:name="Light Grid Accent 5" w:uiPriority="62"/>
+    <w:lsdException w:name="Medium Shading 1 Accent 5" w:uiPriority="63"/>
+    <w:lsdException w:name="Medium Shading 2 Accent 5" w:uiPriority="64"/>
+    <w:lsdException w:name="Medium List 1 Accent 5" w:uiPriority="65"/>
+    <w:lsdException w:name="Medium List 2 Accent 5" w:uiPriority="66"/>
+    <w:lsdException w:name="Medium Grid 1 Accent 5" w:uiPriority="67"/>
+    <w:lsdException w:name="Medium Grid 2 Accent 5" w:uiPriority="68"/>
+    <w:lsdException w:name="Medium Grid 3 Accent 5" w:uiPriority="69"/>
+    <w:lsdException w:name="Dark List Accent 5" w:uiPriority="70"/>
+    <w:lsdException w:name="Colorful Shading Accent 5" w:uiPriority="71"/>
+    <w:lsdException w:name="Colorful List Accent 5" w:uiPriority="72"/>
+    <w:lsdException w:name="Colorful Grid Accent 5" w:uiPriority="73"/>
+    <w:lsdException w:name="Light Shading Accent 6" w:uiPriority="60"/>
+    <w:lsdException w:name="Light List Accent 6" w:uiPriority="61"/>
+    <w:lsdException w:name="Light Grid Accent 6" w:uiPriority="62"/>
+    <w:lsdException w:name="Medium Shading 1 Accent 6" w:uiPriority="63"/>
+    <w:lsdException w:name="Medium Shading 2 Accent 6" w:uiPriority="64"/>
+    <w:lsdException w:name="Medium List 1 Accent 6" w:uiPriority="65"/>
+    <w:lsdException w:name="Medium List 2 Accent 6" w:uiPriority="66"/>
+    <w:lsdException w:name="Medium Grid 1 Accent 6" w:uiPriority="67"/>
+    <w:lsdException w:name="Medium Grid 2 Accent 6" w:uiPriority="68"/>
+    <w:lsdException w:name="Medium Grid 3 Accent 6" w:uiPriority="69"/>
+    <w:lsdException w:name="Dark List Accent 6" w:uiPriority="70"/>
+    <w:lsdException w:name="Colorful Shading Accent 6" w:uiPriority="71"/>
+    <w:lsdException w:name="Colorful List Accent 6" w:uiPriority="72"/>
+    <w:lsdException w:name="Colorful Grid Accent 6" w:uiPriority="73"/>
+    <w:lsdException w:name="Subtle Emphasis" w:uiPriority="19" w:qFormat="1"/>
+    <w:lsdException w:name="Intense Emphasis" w:uiPriority="21" w:qFormat="1"/>
+    <w:lsdException w:name="Subtle Reference" w:uiPriority="31" w:qFormat="1"/>
+    <w:lsdException w:name="Intense Reference" w:uiPriority="32" w:qFormat="1"/>
+    <w:lsdException w:name="Book Title" w:uiPriority="33" w:qFormat="1"/>
+    <w:lsdException w:name="Bibliography" w:semiHidden="1" w:uiPriority="37" w:unhideWhenUsed="1"/>
+    <w:lsdException w:name="TOC Heading" w:semiHidden="1" w:uiPriority="39" w:unhideWhenUsed="1" w:qFormat="1"/>
+    <w:lsdException w:name="Plain Table 1" w:uiPriority="41"/>
+    <w:lsdException w:name="Plain Table 2" w:uiPriority="42"/>
+    <w:lsdException w:name="Plain Table 3" w:uiPriority="43"/>
+    <w:lsdException w:name="Plain Table 4" w:uiPriority="44"/>
+    <w:lsdException w:name="Plain Table 5" w:uiPriority="45"/>
+    <w:lsdException w:name="Grid Table Light" w:uiPriority="40"/>
+    <w:lsdException w:name="Grid Table 1 Light" w:uiPriority="46"/>
+    <w:lsdException w:name="Grid Table 2" w:uiPriority="47"/>
+    <w:lsdException w:name="Grid Table 3" w:uiPriority="48"/>
+    <w:lsdException w:name="Grid Table 4" w:uiPriority="49"/>
+    <w:lsdException w:name="Grid Table 5 Dark" w:uiPriority="50"/>
+    <w:lsdException w:name="Grid Table 6 Colorful" w:uiPriority="51"/>
+    <w:lsdException w:name="Grid Table 7 Colorful" w:uiPriority="52"/>
+    <w:lsdException w:name="Grid Table 1 Light Accent 1" w:uiPriority="46"/>
+    <w:lsdException w:name="Grid Table 2 Accent 1" w:uiPriority="47"/>
+    <w:lsdException w:name="Grid Table 3 Accent 1" w:uiPriority="48"/>
+    <w:lsdException w:name="Grid Table 4 Accent 1" w:uiPriority="49"/>
+    <w:lsdException w:name="Grid Table 5 Dark Accent 1" w:uiPriority="50"/>
+    <w:lsdException w:name="Grid Table 6 Colorful Accent 1" w:uiPriority="51"/>
+    <w:lsdException w:name="Grid Table 7 Colorful Accent 1" w:uiPriority="52"/>
+    <w:lsdException w:name="Grid Table 1 Light Accent 2" w:uiPriority="46"/>
+    <w:lsdException w:name="Grid Table 2 Accent 2" w:uiPriority="47"/>
+    <w:lsdException w:name="Grid Table 3 Accent 2" w:uiPriority="48"/>
+    <w:lsdException w:name="Grid Table 4 Accent 2" w:uiPriority="49"/>
+    <w:lsdException w:name="Grid Table 5 Dark Accent 2" w:uiPriority="50"/>
+    <w:lsdException w:name="Grid Table 6 Colorful Accent 2" w:uiPriority="51"/>
+    <w:lsdException w:name="Grid Table 7 Colorful Accent 2" w:uiPriority="52"/>
+    <w:lsdException w:name="Grid Table 1 Light Accent 3" w:uiPriority="46"/>
+    <w:lsdException w:name="Grid Table 2 Accent 3" w:uiPriority="47"/>
+    <w:lsdException w:name="Grid Table 3 Accent 3" w:uiPriority="48"/>
+    <w:lsdException w:name="Grid Table 4 Accent 3" w:uiPriority="49"/>
+    <w:lsdException w:name="Grid Table 5 Dark Accent 3" w:uiPriority="50"/>
+    <w:lsdException w:name="Grid Table 6 Colorful Accent 3" w:uiPriority="51"/>
+    <w:lsdException w:name="Grid Table 7 Colorful Accent 3" w:uiPriority="52"/>
+    <w:lsdException w:name="Grid Table 1 Light Accent 4" w:uiPriority="46"/>
+    <w:lsdException w:name="Grid Table 2 Accent 4" w:uiPriority="47"/>
+    <w:lsdException w:name="Grid Table 3 Accent 4" w:uiPriority="48"/>
+    <w:lsdException w:name="Grid Table 4 Accent 4" w:uiPriority="49"/>
+    <w:lsdException w:name="Grid Table 5 Dark Accent 4" w:uiPriority="50"/>
+    <w:lsdException w:name="Grid Table 6 Colorful Accent 4" w:uiPriority="51"/>
+    <w:lsdException w:name="Grid Table 7 Colorful Accent 4" w:uiPriority="52"/>
+    <w:lsdException w:name="Grid Table 1 Light Accent 5" w:uiPriority="46"/>
+    <w:lsdException w:name="Grid Table 2 Accent 5" w:uiPriority="47"/>
+    <w:lsdException w:name="Grid Table 3 Accent 5" w:uiPriority="48"/>
+    <w:lsdException w:name="Grid Table 4 Accent 5" w:uiPriority="49"/>
+    <w:lsdException w:name="Grid Table 5 Dark Accent 5" w:uiPriority="50"/>
+    <w:lsdException w:name="Grid Table 6 Colorful Accent 5" w:uiPriority="51"/>
+    <w:lsdException w:name="Grid Table 7 Colorful Accent 5" w:uiPriority="52"/>
+    <w:lsdException w:name="Grid Table 1 Light Accent 6" w:uiPriority="46"/>
+    <w:lsdException w:name="Grid Table 2 Accent 6" w:uiPriority="47"/>
+    <w:lsdException w:name="Grid Table 3 Accent 6" w:uiPriority="48"/>
+    <w:lsdException w:name="Grid Table 4 Accent 6" w:uiPriority="49"/>
+    <w:lsdException w:name="Grid Table 5 Dark Accent 6" w:uiPriority="50"/>
+    <w:lsdException w:name="Grid Table 6 Colorful Accent 6" w:uiPriority="51"/>
+    <w:lsdException w:name="Grid Table 7 Colorful Accent 6" w:uiPriority="52"/>
+    <w:lsdException w:name="List Table 1 Light" w:uiPriority="46"/>
+    <w:lsdException w:name="List Table 2" w:uiPriority="47"/>
+    <w:lsdException w:name="List Table 3" w:uiPriority="48"/>
+    <w:lsdException w:name="List Table 4" w:uiPriority="49"/>
+    <w:lsdException w:name="List Table 5 Dark" w:uiPriority="50"/>
+    <w:lsdException w:name="List Table 6 Colorful" w:uiPriority="51"/>
+    <w:lsdException w:name="List Table 7 Colorful" w:uiPriority="52"/>
+    <w:lsdException w:name="List Table 1 Light Accent 1" w:uiPriority="46"/>
+    <w:lsdException w:name="List Table 2 Accent 1" w:uiPriority="47"/>
+    <w:lsdException w:name="List Table 3 Accent 1" w:uiPriority="48"/>
+    <w:lsdException w:name="List Table 4 Accent 1" w:uiPriority="49"/>
+    <w:lsdException w:name="List Table 5 Dark Accent 1" w:uiPriority="50"/>
+    <w:lsdException w:name="List Table 6 Colorful Accent 1" w:uiPriority="51"/>
+    <w:lsdException w:name="List Table 7 Colorful Accent 1" w:uiPriority="52"/>
+    <w:lsdException w:name="List Table 1 Light Accent 2" w:uiPriority="46"/>
+    <w:lsdException w:name="List Table 2 Accent 2" w:uiPriority="47"/>
+    <w:lsdException w:name="List Table 3 Accent 2" w:uiPriority="48"/>
+    <w:lsdException w:name="List Table 4 Accent 2" w:uiPriority="49"/>
+    <w:lsdException w:name="List Table 5 Dark Accent 2" w:uiPriority="50"/>
+    <w:lsdException w:name="List Table 6 Colorful Accent 2" w:uiPriority="51"/>
+    <w:lsdException w:name="List Table 7 Colorful Accent 2" w:uiPriority="52"/>
+    <w:lsdException w:name="List Table 1 Light Accent 3" w:uiPriority="46"/>
+    <w:lsdException w:name="List Table 2 Accent 3" w:uiPriority="47"/>
+    <w:lsdException w:name="List Table 3 Accent 3" w:uiPriority="48"/>
+    <w:lsdException w:name="List Table 4 Accent 3" w:uiPriority="49"/>
+    <w:lsdException w:name="List Table 5 Dark Accent 3" w:uiPriority="50"/>
+    <w:lsdException w:name="List Table 6 Colorful Accent 3" w:uiPriority="51"/>
+    <w:lsdException w:name="List Table 7 Colorful Accent 3" w:uiPriority="52"/>
+    <w:lsdException w:name="List Table 1 Light Accent 4" w:uiPriority="46"/>
+    <w:lsdException w:name="List Table 2 Accent 4" w:uiPriority="47"/>
+    <w:lsdException w:name="List Table 3 Accent 4" w:uiPriority="48"/>
+    <w:lsdException w:name="List Table 4 Accent 4" w:uiPriority="49"/>
+    <w:lsdException w:name="List Table 5 Dark Accent 4" w:uiPriority="50"/>
+    <w:lsdException w:name="List Table 6 Colorful Accent 4" w:uiPriority="51"/>
+    <w:lsdException w:name="List Table 7 Colorful Accent 4" w:uiPriority="52"/>
+    <w:lsdException w:name="List Table 1 Light Accent 5" w:uiPriority="46"/>
+    <w:lsdException w:name="List Table 2 Accent 5" w:uiPriority="47"/>
+    <w:lsdException w:name="List Table 3 Accent 5" w:uiPriority="48"/>
+    <w:lsdException w:name="List Table 4 Accent 5" w:uiPriority="49"/>
+    <w:lsdException w:name="List Table 5 Dark Accent 5" w:uiPriority="50"/>
+    <w:lsdException w:name="List Table 6 Colorful Accent 5" w:uiPriority="51"/>
+    <w:lsdException w:name="List Table 7 Colorful Accent 5" w:uiPriority="52"/>
+    <w:lsdException w:name="List Table 1 Light Accent 6" w:uiPriority="46"/>
+    <w:lsdException w:name="List Table 2 Accent 6" w:uiPriority="47"/>
+    <w:lsdException w:name="List Table 3 Accent 6" w:uiPriority="48"/>
+    <w:lsdException w:name="List Table 4 Accent 6" w:uiPriority="49"/>
+    <w:lsdException w:name="List Table 5 Dark Accent 6" w:uiPriority="50"/>
+    <w:lsdException w:name="List Table 6 Colorful Accent 6" w:uiPriority="51"/>
+    <w:lsdException w:name="List Table 7 Colorful Accent 6" w:uiPriority="52"/>
   </w:latentStyles>
   <w:style w:type="paragraph" w:default="1" w:styleId="Normal">
     <w:name w:val="Normal"/>

</xml_diff>

<commit_message>
Adaboost Results and my Report stuff
</commit_message>
<xml_diff>
--- a/Documents/Report.docx
+++ b/Documents/Report.docx
@@ -1,6 +1,6 @@
 
 <file path=word/document.xml><?xml version="1.0" encoding="utf-8"?>
-<w:document xmlns:wpc="http://schemas.microsoft.com/office/word/2010/wordprocessingCanvas" xmlns:mc="http://schemas.openxmlformats.org/markup-compatibility/2006" xmlns:o="urn:schemas-microsoft-com:office:office" xmlns:r="http://schemas.openxmlformats.org/officeDocument/2006/relationships" xmlns:m="http://schemas.openxmlformats.org/officeDocument/2006/math" xmlns:v="urn:schemas-microsoft-com:vml" xmlns:wp14="http://schemas.microsoft.com/office/word/2010/wordprocessingDrawing" xmlns:wp="http://schemas.openxmlformats.org/drawingml/2006/wordprocessingDrawing" xmlns:w10="urn:schemas-microsoft-com:office:word" xmlns:w="http://schemas.openxmlformats.org/wordprocessingml/2006/main" xmlns:w14="http://schemas.microsoft.com/office/word/2010/wordml" xmlns:wpg="http://schemas.microsoft.com/office/word/2010/wordprocessingGroup" xmlns:wpi="http://schemas.microsoft.com/office/word/2010/wordprocessingInk" xmlns:wne="http://schemas.microsoft.com/office/word/2006/wordml" xmlns:wps="http://schemas.microsoft.com/office/word/2010/wordprocessingShape" mc:Ignorable="w14 wp14">
+<w:document xmlns:wpc="http://schemas.microsoft.com/office/word/2010/wordprocessingCanvas" xmlns:mc="http://schemas.openxmlformats.org/markup-compatibility/2006" xmlns:o="urn:schemas-microsoft-com:office:office" xmlns:r="http://schemas.openxmlformats.org/officeDocument/2006/relationships" xmlns:m="http://schemas.openxmlformats.org/officeDocument/2006/math" xmlns:v="urn:schemas-microsoft-com:vml" xmlns:wp14="http://schemas.microsoft.com/office/word/2010/wordprocessingDrawing" xmlns:wp="http://schemas.openxmlformats.org/drawingml/2006/wordprocessingDrawing" xmlns:w10="urn:schemas-microsoft-com:office:word" xmlns:w="http://schemas.openxmlformats.org/wordprocessingml/2006/main" xmlns:w14="http://schemas.microsoft.com/office/word/2010/wordml" xmlns:w15="http://schemas.microsoft.com/office/word/2012/wordml" xmlns:wpg="http://schemas.microsoft.com/office/word/2010/wordprocessingGroup" xmlns:wpi="http://schemas.microsoft.com/office/word/2010/wordprocessingInk" xmlns:wne="http://schemas.microsoft.com/office/word/2006/wordml" xmlns:wps="http://schemas.microsoft.com/office/word/2010/wordprocessingShape" mc:Ignorable="w14 w15 wp14">
   <w:body>
     <w:p>
       <w:pPr>
@@ -244,15 +244,7 @@
           <w:rFonts w:cs="Calibri"/>
           <w:color w:val="000000" w:themeColor="text1"/>
         </w:rPr>
-        <w:t xml:space="preserve">An issue to keep in mind during feature extraction and classification is that of </w:t>
-      </w:r>
-      <w:proofErr w:type="gramStart"/>
-      <w:r>
-        <w:rPr>
-          <w:rFonts w:cs="Calibri"/>
-          <w:color w:val="000000" w:themeColor="text1"/>
-        </w:rPr>
-        <w:t>overfitting</w:t>
+        <w:t>An issue to keep in mind during feature extraction and classification is that of overfitting</w:t>
       </w:r>
       <w:r>
         <w:rPr>
@@ -260,16 +252,7 @@
           <w:color w:val="000000" w:themeColor="text1"/>
           <w:vertAlign w:val="superscript"/>
         </w:rPr>
-        <w:t>[</w:t>
-      </w:r>
-      <w:proofErr w:type="gramEnd"/>
-      <w:r>
-        <w:rPr>
-          <w:rFonts w:cs="Calibri"/>
-          <w:color w:val="000000" w:themeColor="text1"/>
-          <w:vertAlign w:val="superscript"/>
-        </w:rPr>
-        <w:t>1</w:t>
+        <w:t>[1</w:t>
       </w:r>
       <w:r>
         <w:rPr>
@@ -557,25 +540,7 @@
           <w:bCs/>
           <w:color w:val="000000" w:themeColor="text1"/>
         </w:rPr>
-        <w:t xml:space="preserve">Grayscale conversion is simply converting each of the images used from RGB to 255 shades of </w:t>
-      </w:r>
-      <w:proofErr w:type="spellStart"/>
-      <w:r>
-        <w:rPr>
-          <w:rFonts w:cs="Calibri"/>
-          <w:bCs/>
-          <w:color w:val="000000" w:themeColor="text1"/>
-        </w:rPr>
-        <w:t>gray</w:t>
-      </w:r>
-      <w:proofErr w:type="spellEnd"/>
-      <w:r>
-        <w:rPr>
-          <w:rFonts w:cs="Calibri"/>
-          <w:bCs/>
-          <w:color w:val="000000" w:themeColor="text1"/>
-        </w:rPr>
-        <w:t xml:space="preserve">. </w:t>
+        <w:t xml:space="preserve">Grayscale conversion is simply converting each of the images used from RGB to 255 shades of gray. </w:t>
       </w:r>
       <w:r>
         <w:rPr>
@@ -696,7 +661,7 @@
                     </pic:cNvPicPr>
                   </pic:nvPicPr>
                   <pic:blipFill>
-                    <a:blip r:embed="rId9" cstate="print">
+                    <a:blip r:embed="rId8" cstate="print">
                       <a:extLst>
                         <a:ext uri="{28A0092B-C50C-407E-A947-70E740481C1C}">
                           <a14:useLocalDpi xmlns:a14="http://schemas.microsoft.com/office/drawing/2010/main" val="0"/>
@@ -741,14 +706,30 @@
       <w:r>
         <w:t xml:space="preserve">Figure </w:t>
       </w:r>
-      <w:fldSimple w:instr=" SEQ Figure \* ARABIC ">
-        <w:r>
-          <w:rPr>
-            <w:noProof/>
-          </w:rPr>
-          <w:t>1</w:t>
-        </w:r>
-      </w:fldSimple>
+      <w:r>
+        <w:fldChar w:fldCharType="begin"/>
+      </w:r>
+      <w:r>
+        <w:instrText xml:space="preserve"> </w:instrText>
+      </w:r>
+      <w:r>
+        <w:instrText xml:space="preserve">SEQ Figure \* ARABIC </w:instrText>
+      </w:r>
+      <w:r>
+        <w:fldChar w:fldCharType="separate"/>
+      </w:r>
+      <w:r>
+        <w:rPr>
+          <w:noProof/>
+        </w:rPr>
+        <w:t>1</w:t>
+      </w:r>
+      <w:r>
+        <w:rPr>
+          <w:noProof/>
+        </w:rPr>
+        <w:fldChar w:fldCharType="end"/>
+      </w:r>
       <w:r>
         <w:t xml:space="preserve"> - Luminance and Chrominance</w:t>
       </w:r>
@@ -780,25 +761,7 @@
           <w:bCs/>
           <w:color w:val="000000" w:themeColor="text1"/>
         </w:rPr>
-        <w:t xml:space="preserve"> This changes the range of intensity values from the grayscale image from 0</w:t>
-      </w:r>
-      <w:proofErr w:type="gramStart"/>
-      <w:r>
-        <w:rPr>
-          <w:rFonts w:cs="Calibri"/>
-          <w:bCs/>
-          <w:color w:val="000000" w:themeColor="text1"/>
-        </w:rPr>
-        <w:t>..255</w:t>
-      </w:r>
-      <w:proofErr w:type="gramEnd"/>
-      <w:r>
-        <w:rPr>
-          <w:rFonts w:cs="Calibri"/>
-          <w:bCs/>
-          <w:color w:val="000000" w:themeColor="text1"/>
-        </w:rPr>
-        <w:t xml:space="preserve"> to 0..1. To normalise </w:t>
+        <w:t xml:space="preserve"> This changes the range of intensity values from the grayscale image from 0..255 to 0..1. To normalise </w:t>
       </w:r>
       <w:r>
         <w:rPr>
@@ -814,16 +777,7 @@
           <w:bCs/>
           <w:color w:val="000000" w:themeColor="text1"/>
         </w:rPr>
-        <w:t xml:space="preserve"> images the MatLab built in function </w:t>
-      </w:r>
-      <w:proofErr w:type="gramStart"/>
-      <w:r>
-        <w:rPr>
-          <w:rFonts w:cs="Calibri"/>
-          <w:bCs/>
-          <w:color w:val="000000" w:themeColor="text1"/>
-        </w:rPr>
-        <w:t>im2double</w:t>
+        <w:t xml:space="preserve"> images the MatLab built in function im2double</w:t>
       </w:r>
       <w:r>
         <w:rPr>
@@ -832,17 +786,7 @@
           <w:color w:val="000000" w:themeColor="text1"/>
           <w:vertAlign w:val="superscript"/>
         </w:rPr>
-        <w:t>[</w:t>
-      </w:r>
-      <w:proofErr w:type="gramEnd"/>
-      <w:r>
-        <w:rPr>
-          <w:rFonts w:cs="Calibri"/>
-          <w:bCs/>
-          <w:color w:val="000000" w:themeColor="text1"/>
-          <w:vertAlign w:val="superscript"/>
-        </w:rPr>
-        <w:t>2]</w:t>
+        <w:t>[2]</w:t>
       </w:r>
       <w:r>
         <w:rPr>
@@ -858,25 +802,7 @@
           <w:bCs/>
           <w:color w:val="000000" w:themeColor="text1"/>
         </w:rPr>
-        <w:t>also converts the 0</w:t>
-      </w:r>
-      <w:proofErr w:type="gramStart"/>
-      <w:r>
-        <w:rPr>
-          <w:rFonts w:cs="Calibri"/>
-          <w:bCs/>
-          <w:color w:val="000000" w:themeColor="text1"/>
-        </w:rPr>
-        <w:t>..1</w:t>
-      </w:r>
-      <w:proofErr w:type="gramEnd"/>
-      <w:r>
-        <w:rPr>
-          <w:rFonts w:cs="Calibri"/>
-          <w:bCs/>
-          <w:color w:val="000000" w:themeColor="text1"/>
-        </w:rPr>
-        <w:t xml:space="preserve"> value to fill the entire dynamic range of the image.</w:t>
+        <w:t>also converts the 0..1 value to fill the entire dynamic range of the image.</w:t>
       </w:r>
     </w:p>
     <w:p>
@@ -1002,7 +928,6 @@
       <w:tblPr>
         <w:tblW w:w="0" w:type="auto"/>
         <w:jc w:val="center"/>
-        <w:tblInd w:w="93" w:type="dxa"/>
         <w:tblBorders>
           <w:top w:val="single" w:sz="4" w:space="0" w:color="auto"/>
           <w:left w:val="single" w:sz="4" w:space="0" w:color="auto"/>
@@ -2127,21 +2052,12 @@
                 <w:color w:val="000000"/>
               </w:rPr>
             </w:pPr>
-            <w:proofErr w:type="spellStart"/>
             <w:r>
               <w:rPr>
                 <w:rFonts w:ascii="Calibri" w:eastAsia="Times New Roman" w:hAnsi="Calibri"/>
                 <w:color w:val="000000"/>
               </w:rPr>
-              <w:t>Adaboost</w:t>
-            </w:r>
-            <w:proofErr w:type="spellEnd"/>
-            <w:r>
-              <w:rPr>
-                <w:rFonts w:ascii="Calibri" w:eastAsia="Times New Roman" w:hAnsi="Calibri"/>
-                <w:color w:val="000000"/>
-              </w:rPr>
-              <w:t xml:space="preserve"> Raw</w:t>
+              <w:t>Adaboost Raw</w:t>
             </w:r>
           </w:p>
         </w:tc>
@@ -2245,21 +2161,12 @@
                 <w:color w:val="000000"/>
               </w:rPr>
             </w:pPr>
-            <w:proofErr w:type="spellStart"/>
             <w:r>
               <w:rPr>
                 <w:rFonts w:ascii="Calibri" w:eastAsia="Times New Roman" w:hAnsi="Calibri"/>
                 <w:color w:val="000000"/>
               </w:rPr>
-              <w:t>Adaboost</w:t>
-            </w:r>
-            <w:proofErr w:type="spellEnd"/>
-            <w:r>
-              <w:rPr>
-                <w:rFonts w:ascii="Calibri" w:eastAsia="Times New Roman" w:hAnsi="Calibri"/>
-                <w:color w:val="000000"/>
-              </w:rPr>
-              <w:t xml:space="preserve"> HOG</w:t>
+              <w:t>Adaboost HOG</w:t>
             </w:r>
           </w:p>
         </w:tc>
@@ -2363,21 +2270,12 @@
                 <w:color w:val="000000"/>
               </w:rPr>
             </w:pPr>
-            <w:proofErr w:type="spellStart"/>
             <w:r>
               <w:rPr>
                 <w:rFonts w:ascii="Calibri" w:eastAsia="Times New Roman" w:hAnsi="Calibri"/>
                 <w:color w:val="000000"/>
               </w:rPr>
-              <w:t>Adaboost</w:t>
-            </w:r>
-            <w:proofErr w:type="spellEnd"/>
-            <w:r>
-              <w:rPr>
-                <w:rFonts w:ascii="Calibri" w:eastAsia="Times New Roman" w:hAnsi="Calibri"/>
-                <w:color w:val="000000"/>
-              </w:rPr>
-              <w:t xml:space="preserve"> PCA</w:t>
+              <w:t>Adaboost PCA</w:t>
             </w:r>
           </w:p>
         </w:tc>
@@ -2580,21 +2478,12 @@
           <w:bCs/>
         </w:rPr>
       </w:pPr>
-      <w:proofErr w:type="gramStart"/>
-      <w:r>
-        <w:rPr>
-          <w:rFonts w:cs="Calibri"/>
-          <w:bCs/>
-        </w:rPr>
-        <w:t>A “feature extractor” with nothing exciting.</w:t>
-      </w:r>
-      <w:proofErr w:type="gramEnd"/>
-      <w:r>
-        <w:rPr>
-          <w:rFonts w:cs="Calibri"/>
-          <w:bCs/>
-        </w:rPr>
-        <w:t xml:space="preserve"> This is simply using the images as they are loaded in our classifiers. As each image is a 2 dimensional matrix of floats, it can be used as a set of numbers which can be compared to other sets of numbers. This extractor tends to have poor acc</w:t>
+      <w:r>
+        <w:rPr>
+          <w:rFonts w:cs="Calibri"/>
+          <w:bCs/>
+        </w:rPr>
+        <w:t>A “feature extractor” with nothing exciting. This is simply using the images as they are loaded in our classifiers. As each image is a 2 dimensional matrix of floats, it can be used as a set of numbers which can be compared to other sets of numbers. This extractor tends to have poor acc</w:t>
       </w:r>
       <w:r>
         <w:rPr>
@@ -2634,7 +2523,7 @@
                     <pic:cNvPicPr/>
                   </pic:nvPicPr>
                   <pic:blipFill>
-                    <a:blip r:embed="rId10"/>
+                    <a:blip r:embed="rId9"/>
                     <a:stretch>
                       <a:fillRect/>
                     </a:stretch>
@@ -2667,14 +2556,27 @@
       <w:r>
         <w:t xml:space="preserve">Figure </w:t>
       </w:r>
-      <w:fldSimple w:instr=" SEQ Figure \* ARABIC ">
-        <w:r>
-          <w:rPr>
-            <w:noProof/>
-          </w:rPr>
-          <w:t>2</w:t>
-        </w:r>
-      </w:fldSimple>
+      <w:r>
+        <w:fldChar w:fldCharType="begin"/>
+      </w:r>
+      <w:r>
+        <w:instrText xml:space="preserve"> SEQ Figure \* ARABIC </w:instrText>
+      </w:r>
+      <w:r>
+        <w:fldChar w:fldCharType="separate"/>
+      </w:r>
+      <w:r>
+        <w:rPr>
+          <w:noProof/>
+        </w:rPr>
+        <w:t>2</w:t>
+      </w:r>
+      <w:r>
+        <w:rPr>
+          <w:noProof/>
+        </w:rPr>
+        <w:fldChar w:fldCharType="end"/>
+      </w:r>
       <w:r>
         <w:t xml:space="preserve"> - Sample of raw images</w:t>
       </w:r>
@@ -2831,7 +2733,7 @@
                     </pic:cNvPicPr>
                   </pic:nvPicPr>
                   <pic:blipFill>
-                    <a:blip r:embed="rId11">
+                    <a:blip r:embed="rId10">
                       <a:extLst>
                         <a:ext uri="{28A0092B-C50C-407E-A947-70E740481C1C}">
                           <a14:useLocalDpi xmlns:a14="http://schemas.microsoft.com/office/drawing/2010/main" val="0"/>
@@ -2871,128 +2773,113 @@
       <w:r>
         <w:t xml:space="preserve">Figure </w:t>
       </w:r>
-      <w:fldSimple w:instr=" SEQ Figure \* ARABIC ">
-        <w:r>
-          <w:rPr>
-            <w:noProof/>
-          </w:rPr>
-          <w:t>3</w:t>
-        </w:r>
-      </w:fldSimple>
-      <w:r>
-        <w:t xml:space="preserve"> - Simple dimensionality reduction with </w:t>
-      </w:r>
-      <w:proofErr w:type="gramStart"/>
-      <w:r>
-        <w:t>triangles</w:t>
+      <w:r>
+        <w:fldChar w:fldCharType="begin"/>
+      </w:r>
+      <w:r>
+        <w:instrText xml:space="preserve"> SEQ Figure \* ARABIC </w:instrText>
+      </w:r>
+      <w:r>
+        <w:fldChar w:fldCharType="separate"/>
+      </w:r>
+      <w:r>
+        <w:rPr>
+          <w:noProof/>
+        </w:rPr>
+        <w:t>3</w:t>
+      </w:r>
+      <w:r>
+        <w:rPr>
+          <w:noProof/>
+        </w:rPr>
+        <w:fldChar w:fldCharType="end"/>
+      </w:r>
+      <w:r>
+        <w:t xml:space="preserve"> - Simple dimensionality reduction with triangles</w:t>
       </w:r>
       <w:r>
         <w:rPr>
           <w:vertAlign w:val="superscript"/>
         </w:rPr>
-        <w:t>[</w:t>
-      </w:r>
-      <w:proofErr w:type="gramEnd"/>
-      <w:r>
-        <w:rPr>
+        <w:t>[3]</w:t>
+      </w:r>
+    </w:p>
+    <w:p>
+      <w:r>
+        <w:t xml:space="preserve">One major downside to PCA is the initial overhead of reducing our training images to a lower dimensionality. </w:t>
+      </w:r>
+      <w:r>
+        <w:t>This is</w:t>
+      </w:r>
+      <w:r>
+        <w:t xml:space="preserve"> </w:t>
+      </w:r>
+      <w:r>
+        <w:t>counteracted</w:t>
+      </w:r>
+      <w:r>
+        <w:t xml:space="preserve"> by scaling each of </w:t>
+      </w:r>
+      <w:r>
+        <w:t>the</w:t>
+      </w:r>
+      <w:r>
+        <w:t xml:space="preserve"> training and testing images to half their size before applying PCA. This also means that any further testing images would also need to be scaled down to half size as well. </w:t>
+      </w:r>
+    </w:p>
+    <w:p>
+      <w:r>
+        <w:t>PCA’s results tend to be found very quickly, but are not quite as accurate as HOG.</w:t>
+      </w:r>
+    </w:p>
+    <w:p>
+      <w:pPr>
+        <w:widowControl w:val="0"/>
+        <w:autoSpaceDE w:val="0"/>
+        <w:autoSpaceDN w:val="0"/>
+        <w:adjustRightInd w:val="0"/>
+        <w:spacing w:after="200" w:line="276" w:lineRule="auto"/>
+        <w:rPr>
+          <w:rFonts w:cs="Calibri"/>
+          <w:b/>
+          <w:bCs/>
+        </w:rPr>
+      </w:pPr>
+      <w:r>
+        <w:rPr>
+          <w:rFonts w:cs="Calibri"/>
+          <w:b/>
+          <w:bCs/>
+        </w:rPr>
+        <w:t>2.2.3 HOG</w:t>
+      </w:r>
+    </w:p>
+    <w:p>
+      <w:pPr>
+        <w:widowControl w:val="0"/>
+        <w:autoSpaceDE w:val="0"/>
+        <w:autoSpaceDN w:val="0"/>
+        <w:adjustRightInd w:val="0"/>
+        <w:spacing w:after="200" w:line="276" w:lineRule="auto"/>
+        <w:rPr>
+          <w:rFonts w:cs="Calibri"/>
+          <w:bCs/>
+        </w:rPr>
+      </w:pPr>
+      <w:r>
+        <w:rPr>
+          <w:rFonts w:cs="Calibri"/>
+          <w:bCs/>
+        </w:rPr>
+        <w:t>The Histogram of Oriented Gradients is a feature extraction method designed for use with pedestrian detection</w:t>
+      </w:r>
+      <w:r>
+        <w:rPr>
+          <w:rFonts w:cs="Calibri"/>
+          <w:bCs/>
           <w:vertAlign w:val="superscript"/>
         </w:rPr>
-        <w:t>3]</w:t>
-      </w:r>
-    </w:p>
-    <w:p>
-      <w:r>
-        <w:t xml:space="preserve">One major downside to PCA is the initial overhead of reducing our training images to a lower dimensionality. </w:t>
-      </w:r>
-      <w:r>
-        <w:t>This is</w:t>
-      </w:r>
-      <w:r>
-        <w:t xml:space="preserve"> </w:t>
-      </w:r>
-      <w:r>
-        <w:t>counteracted</w:t>
-      </w:r>
-      <w:r>
-        <w:t xml:space="preserve"> by scaling each of </w:t>
-      </w:r>
-      <w:r>
-        <w:t>the</w:t>
-      </w:r>
-      <w:r>
-        <w:t xml:space="preserve"> training and testing images to half their size before applying PCA. This also means that any further testing images would also need to be scaled down to half size as well. </w:t>
-      </w:r>
-    </w:p>
-    <w:p>
-      <w:r>
-        <w:t>PCA’s results tend to be found very quickly, but are not quite as accurate as HOG.</w:t>
-      </w:r>
-    </w:p>
-    <w:p>
-      <w:pPr>
-        <w:widowControl w:val="0"/>
-        <w:autoSpaceDE w:val="0"/>
-        <w:autoSpaceDN w:val="0"/>
-        <w:adjustRightInd w:val="0"/>
-        <w:spacing w:after="200" w:line="276" w:lineRule="auto"/>
-        <w:rPr>
-          <w:rFonts w:cs="Calibri"/>
-          <w:b/>
-          <w:bCs/>
-        </w:rPr>
-      </w:pPr>
-      <w:r>
-        <w:rPr>
-          <w:rFonts w:cs="Calibri"/>
-          <w:b/>
-          <w:bCs/>
-        </w:rPr>
-        <w:t>2.2.3 HOG</w:t>
-      </w:r>
-    </w:p>
-    <w:p>
-      <w:pPr>
-        <w:widowControl w:val="0"/>
-        <w:autoSpaceDE w:val="0"/>
-        <w:autoSpaceDN w:val="0"/>
-        <w:adjustRightInd w:val="0"/>
-        <w:spacing w:after="200" w:line="276" w:lineRule="auto"/>
-        <w:rPr>
-          <w:rFonts w:cs="Calibri"/>
-          <w:bCs/>
-        </w:rPr>
-      </w:pPr>
-      <w:r>
-        <w:rPr>
-          <w:rFonts w:cs="Calibri"/>
-          <w:bCs/>
-        </w:rPr>
-        <w:t xml:space="preserve">The Histogram of Oriented Gradients is a feature extraction method designed for use with pedestrian </w:t>
-      </w:r>
-      <w:proofErr w:type="gramStart"/>
-      <w:r>
-        <w:rPr>
-          <w:rFonts w:cs="Calibri"/>
-          <w:bCs/>
-        </w:rPr>
-        <w:t>detection</w:t>
-      </w:r>
-      <w:r>
-        <w:rPr>
-          <w:rFonts w:cs="Calibri"/>
-          <w:bCs/>
-          <w:vertAlign w:val="superscript"/>
-        </w:rPr>
-        <w:t>[</w:t>
-      </w:r>
-      <w:proofErr w:type="gramEnd"/>
-      <w:r>
-        <w:rPr>
-          <w:rFonts w:cs="Calibri"/>
-          <w:bCs/>
-          <w:vertAlign w:val="superscript"/>
-        </w:rPr>
-        <w:t>4]</w:t>
+        <w:t>[4]</w:t>
       </w:r>
       <w:r>
         <w:rPr>
@@ -3077,7 +2964,7 @@
                     </pic:cNvPicPr>
                   </pic:nvPicPr>
                   <pic:blipFill rotWithShape="1">
-                    <a:blip r:embed="rId12">
+                    <a:blip r:embed="rId11">
                       <a:extLst>
                         <a:ext uri="{28A0092B-C50C-407E-A947-70E740481C1C}">
                           <a14:useLocalDpi xmlns:a14="http://schemas.microsoft.com/office/drawing/2010/main" val="0"/>
@@ -3124,14 +3011,27 @@
       <w:r>
         <w:t xml:space="preserve">Figure </w:t>
       </w:r>
-      <w:fldSimple w:instr=" SEQ Figure \* ARABIC ">
-        <w:r>
-          <w:rPr>
-            <w:noProof/>
-          </w:rPr>
-          <w:t>4</w:t>
-        </w:r>
-      </w:fldSimple>
+      <w:r>
+        <w:fldChar w:fldCharType="begin"/>
+      </w:r>
+      <w:r>
+        <w:instrText xml:space="preserve"> SEQ Figure \* ARABIC </w:instrText>
+      </w:r>
+      <w:r>
+        <w:fldChar w:fldCharType="separate"/>
+      </w:r>
+      <w:r>
+        <w:rPr>
+          <w:noProof/>
+        </w:rPr>
+        <w:t>4</w:t>
+      </w:r>
+      <w:r>
+        <w:rPr>
+          <w:noProof/>
+        </w:rPr>
+        <w:fldChar w:fldCharType="end"/>
+      </w:r>
       <w:r>
         <w:t xml:space="preserve"> - Lena and her Histogram of Oriented Gradients</w:t>
       </w:r>
@@ -3281,7 +3181,6 @@
       <w:pPr>
         <w:rPr>
           <w:rFonts w:cs="Calibri"/>
-          <w:b/>
           <w:bCs/>
         </w:rPr>
       </w:pPr>
@@ -3312,7 +3211,59 @@
           <w:b/>
           <w:bCs/>
         </w:rPr>
-        <w:t>2.3.1 Nearest Neighbour and K-Nearest Neighbour</w:t>
+        <w:t>2.3.1 Blind</w:t>
+      </w:r>
+    </w:p>
+    <w:p>
+      <w:pPr>
+        <w:rPr>
+          <w:rFonts w:cs="Calibri"/>
+        </w:rPr>
+      </w:pPr>
+      <w:r>
+        <w:rPr>
+          <w:rFonts w:cs="Calibri"/>
+        </w:rPr>
+        <w:t>This implementation is only technically a classifier. It does not consider the state of the objects it is provided with when developing its model, nor does it when asked to classify an object. Instead, it simply assigns every object it is given to classify a positive value. In practise, it serves more as an indication of how a given split of the dataset looks, as the accuracy value it gives is equivalent to the number of positively labelled objects in the test set. It is largely useless as a classifier in practise, as the values it gives are as useful as a random classifier.</w:t>
+      </w:r>
+    </w:p>
+    <w:p>
+      <w:pPr>
+        <w:rPr>
+          <w:rFonts w:cs="Calibri"/>
+          <w:b/>
+          <w:bCs/>
+        </w:rPr>
+      </w:pPr>
+    </w:p>
+    <w:p>
+      <w:pPr>
+        <w:widowControl w:val="0"/>
+        <w:autoSpaceDE w:val="0"/>
+        <w:autoSpaceDN w:val="0"/>
+        <w:adjustRightInd w:val="0"/>
+        <w:spacing w:after="200" w:line="276" w:lineRule="auto"/>
+        <w:rPr>
+          <w:rFonts w:cs="Calibri"/>
+          <w:b/>
+          <w:bCs/>
+        </w:rPr>
+      </w:pPr>
+      <w:r>
+        <w:rPr>
+          <w:rFonts w:cs="Calibri"/>
+          <w:b/>
+          <w:bCs/>
+        </w:rPr>
+        <w:t>2.3.2</w:t>
+      </w:r>
+      <w:r>
+        <w:rPr>
+          <w:rFonts w:cs="Calibri"/>
+          <w:b/>
+          <w:bCs/>
+        </w:rPr>
+        <w:t xml:space="preserve"> Nearest Neighbour and K-Nearest Neighbour</w:t>
       </w:r>
     </w:p>
     <w:p>
@@ -3362,7 +3313,7 @@
                     </pic:cNvPicPr>
                   </pic:nvPicPr>
                   <pic:blipFill>
-                    <a:blip r:embed="rId13">
+                    <a:blip r:embed="rId12">
                       <a:extLst>
                         <a:ext uri="{28A0092B-C50C-407E-A947-70E740481C1C}">
                           <a14:useLocalDpi xmlns:a14="http://schemas.microsoft.com/office/drawing/2010/main" val="0"/>
@@ -3402,21 +3353,38 @@
       <w:r>
         <w:t xml:space="preserve">Figure </w:t>
       </w:r>
-      <w:fldSimple w:instr=" SEQ Figure \* ARABIC ">
-        <w:r>
-          <w:rPr>
-            <w:noProof/>
-          </w:rPr>
-          <w:t>5</w:t>
-        </w:r>
-      </w:fldSimple>
+      <w:r>
+        <w:fldChar w:fldCharType="begin"/>
+      </w:r>
+      <w:r>
+        <w:instrText xml:space="preserve"> SEQ Figure \* ARABIC </w:instrText>
+      </w:r>
+      <w:r>
+        <w:fldChar w:fldCharType="separate"/>
+      </w:r>
+      <w:r>
+        <w:rPr>
+          <w:noProof/>
+        </w:rPr>
+        <w:t>5</w:t>
+      </w:r>
+      <w:r>
+        <w:rPr>
+          <w:noProof/>
+        </w:rPr>
+        <w:fldChar w:fldCharType="end"/>
+      </w:r>
       <w:r>
         <w:t xml:space="preserve"> - Nearest Neighbour example</w:t>
       </w:r>
     </w:p>
     <w:p>
       <w:r>
-        <w:t>In this example, the red dot is the testing image and the surrounding + and – symbols represent positive and negative labels from the training model. For a single nearest neighbour, this system would return a positive value for this test because the closest single object is positive. If KNN is then used, with a value of K=5, a negative value would be returned instead. This is because the 5 closest objects contain 2 positive and 3 negative values, so the most common value is negative and that will be the prediction given.</w:t>
+        <w:t xml:space="preserve">In this example, the red dot is the testing image and the surrounding + and – symbols represent positive and negative labels from the training model. For a single nearest neighbour, this system would return a positive value for this test because the closest single object is positive. If KNN is then used, with a value of K=5, a negative value would be returned instead. This is because the 5 closest objects contain 2 positive and 3 negative values, so the most common value is negative and that will be the prediction </w:t>
+      </w:r>
+      <w:r>
+        <w:lastRenderedPageBreak/>
+        <w:t>given.</w:t>
       </w:r>
       <w:r>
         <w:t xml:space="preserve"> Using KNN instead of NN has the benefit that outliers tend to be ignored. In the example above, if the further positive value was also a negative it would be clear that the dot belongs to the negative group, however single NN would return positive despite that single positive being an outlier.</w:t>
@@ -3508,8 +3476,23 @@
           <w:b/>
           <w:bCs/>
         </w:rPr>
-        <w:lastRenderedPageBreak/>
-        <w:t xml:space="preserve">2.3.2 SVM </w:t>
+        <w:t>2.3.</w:t>
+      </w:r>
+      <w:r>
+        <w:rPr>
+          <w:rFonts w:cs="Calibri"/>
+          <w:b/>
+          <w:bCs/>
+        </w:rPr>
+        <w:t>3</w:t>
+      </w:r>
+      <w:r>
+        <w:rPr>
+          <w:rFonts w:cs="Calibri"/>
+          <w:b/>
+          <w:bCs/>
+        </w:rPr>
+        <w:t xml:space="preserve"> SVM </w:t>
       </w:r>
     </w:p>
     <w:p>
@@ -3582,16 +3565,7 @@
           <w:bCs/>
           <w:color w:val="000000" w:themeColor="text1"/>
         </w:rPr>
-        <w:t xml:space="preserve"> and will then attempt to assign new samples to one of those </w:t>
-      </w:r>
-      <w:proofErr w:type="gramStart"/>
-      <w:r>
-        <w:rPr>
-          <w:rFonts w:cs="Calibri"/>
-          <w:bCs/>
-          <w:color w:val="000000" w:themeColor="text1"/>
-        </w:rPr>
-        <w:t>categories</w:t>
+        <w:t xml:space="preserve"> and will then attempt to assign new samples to one of those categories</w:t>
       </w:r>
       <w:r>
         <w:rPr>
@@ -3607,16 +3581,7 @@
           <w:bCs/>
           <w:color w:val="000000" w:themeColor="text1"/>
         </w:rPr>
-        <w:t>.</w:t>
-      </w:r>
-      <w:proofErr w:type="gramEnd"/>
-      <w:r>
-        <w:rPr>
-          <w:rFonts w:cs="Calibri"/>
-          <w:bCs/>
-          <w:color w:val="000000" w:themeColor="text1"/>
-        </w:rPr>
-        <w:t xml:space="preserve"> The </w:t>
+        <w:t xml:space="preserve">. The </w:t>
       </w:r>
       <w:r>
         <w:rPr>
@@ -3686,7 +3651,7 @@
                     </pic:cNvPicPr>
                   </pic:nvPicPr>
                   <pic:blipFill>
-                    <a:blip r:embed="rId14">
+                    <a:blip r:embed="rId13">
                       <a:extLst>
                         <a:ext uri="{28A0092B-C50C-407E-A947-70E740481C1C}">
                           <a14:useLocalDpi xmlns:a14="http://schemas.microsoft.com/office/drawing/2010/main" val="0"/>
@@ -3726,14 +3691,27 @@
       <w:r>
         <w:t xml:space="preserve">Figure </w:t>
       </w:r>
-      <w:fldSimple w:instr=" SEQ Figure \* ARABIC ">
-        <w:r>
-          <w:rPr>
-            <w:noProof/>
-          </w:rPr>
-          <w:t>6</w:t>
-        </w:r>
-      </w:fldSimple>
+      <w:r>
+        <w:fldChar w:fldCharType="begin"/>
+      </w:r>
+      <w:r>
+        <w:instrText xml:space="preserve"> SEQ Figure \* ARABIC </w:instrText>
+      </w:r>
+      <w:r>
+        <w:fldChar w:fldCharType="separate"/>
+      </w:r>
+      <w:r>
+        <w:rPr>
+          <w:noProof/>
+        </w:rPr>
+        <w:t>6</w:t>
+      </w:r>
+      <w:r>
+        <w:rPr>
+          <w:noProof/>
+        </w:rPr>
+        <w:fldChar w:fldCharType="end"/>
+      </w:r>
       <w:r>
         <w:t xml:space="preserve"> - 2d SVM example</w:t>
       </w:r>
@@ -3810,45 +3788,8 @@
           <w:sz w:val="22"/>
           <w:szCs w:val="22"/>
         </w:rPr>
-        <w:t xml:space="preserve">g the boundary. An example of this can be seen in figure 7. There is no straight line which can divide red and blue, so the system is converted to a 3 dimensional space where a plane can separate them. For higher dimensions a </w:t>
-      </w:r>
-      <w:proofErr w:type="spellStart"/>
-      <w:r>
-        <w:rPr>
-          <w:rFonts w:cs="Calibri"/>
-          <w:b w:val="0"/>
-          <w:bCs w:val="0"/>
-          <w:color w:val="000000" w:themeColor="text1"/>
-          <w:sz w:val="22"/>
-          <w:szCs w:val="22"/>
-        </w:rPr>
-        <w:t>hyperplane</w:t>
-      </w:r>
-      <w:proofErr w:type="spellEnd"/>
-      <w:r>
-        <w:rPr>
-          <w:rFonts w:cs="Calibri"/>
-          <w:b w:val="0"/>
-          <w:bCs w:val="0"/>
-          <w:color w:val="000000" w:themeColor="text1"/>
-          <w:sz w:val="22"/>
-          <w:szCs w:val="22"/>
-        </w:rPr>
-        <w:t xml:space="preserve"> can be constructed to separate them. A further example of this is available at </w:t>
-      </w:r>
-      <w:proofErr w:type="gramStart"/>
-      <w:r>
-        <w:rPr>
-          <w:rFonts w:cs="Calibri"/>
-          <w:b w:val="0"/>
-          <w:bCs w:val="0"/>
-          <w:color w:val="000000" w:themeColor="text1"/>
-          <w:sz w:val="22"/>
-          <w:szCs w:val="22"/>
-        </w:rPr>
-        <w:t>reference  5</w:t>
-      </w:r>
-      <w:proofErr w:type="gramEnd"/>
+        <w:t>g the boundary. An example of this can be seen in figure 7. There is no straight line which can divide red and blue, so the system is converted to a 3 dimensional space where a plane can separate them. For higher dimensions a hyperplane can be constructed to separate them. A further example of this is available at reference  5</w:t>
+      </w:r>
       <w:r>
         <w:rPr>
           <w:rFonts w:cs="Calibri"/>
@@ -3890,6 +3831,7 @@
           <w:noProof/>
           <w:color w:val="000000" w:themeColor="text1"/>
         </w:rPr>
+        <w:lastRenderedPageBreak/>
         <w:drawing>
           <wp:inline distT="0" distB="0" distL="0" distR="0" wp14:anchorId="0BE37A31" wp14:editId="30D373AE">
             <wp:extent cx="3657600" cy="2045677"/>
@@ -3908,7 +3850,7 @@
                     </pic:cNvPicPr>
                   </pic:nvPicPr>
                   <pic:blipFill>
-                    <a:blip r:embed="rId15">
+                    <a:blip r:embed="rId14">
                       <a:extLst>
                         <a:ext uri="{28A0092B-C50C-407E-A947-70E740481C1C}">
                           <a14:useLocalDpi xmlns:a14="http://schemas.microsoft.com/office/drawing/2010/main" val="0"/>
@@ -3953,14 +3895,27 @@
       <w:r>
         <w:t xml:space="preserve">Figure </w:t>
       </w:r>
-      <w:fldSimple w:instr=" SEQ Figure \* ARABIC ">
-        <w:r>
-          <w:rPr>
-            <w:noProof/>
-          </w:rPr>
-          <w:t>7</w:t>
-        </w:r>
-      </w:fldSimple>
+      <w:r>
+        <w:fldChar w:fldCharType="begin"/>
+      </w:r>
+      <w:r>
+        <w:instrText xml:space="preserve"> SEQ Figure \* ARABIC </w:instrText>
+      </w:r>
+      <w:r>
+        <w:fldChar w:fldCharType="separate"/>
+      </w:r>
+      <w:r>
+        <w:rPr>
+          <w:noProof/>
+        </w:rPr>
+        <w:t>7</w:t>
+      </w:r>
+      <w:r>
+        <w:rPr>
+          <w:noProof/>
+        </w:rPr>
+        <w:fldChar w:fldCharType="end"/>
+      </w:r>
       <w:r>
         <w:t xml:space="preserve"> - SVM for non-linear partitions</w:t>
       </w:r>
@@ -3982,15 +3937,7 @@
           <w:rFonts w:cs="Calibri"/>
           <w:bCs/>
         </w:rPr>
-        <w:t xml:space="preserve">SVM is a good classifier which works well in practice and works very quickly during the testing stage. It also guarantees an optimal solution for a </w:t>
-      </w:r>
-      <w:proofErr w:type="gramStart"/>
-      <w:r>
-        <w:rPr>
-          <w:rFonts w:cs="Calibri"/>
-          <w:bCs/>
-        </w:rPr>
-        <w:t>dataset</w:t>
+        <w:t>SVM is a good classifier which works well in practice and works very quickly during the testing stage. It also guarantees an optimal solution for a dataset</w:t>
       </w:r>
       <w:r>
         <w:rPr>
@@ -3998,16 +3945,7 @@
           <w:bCs/>
           <w:vertAlign w:val="superscript"/>
         </w:rPr>
-        <w:t>[</w:t>
-      </w:r>
-      <w:proofErr w:type="gramEnd"/>
-      <w:r>
-        <w:rPr>
-          <w:rFonts w:cs="Calibri"/>
-          <w:bCs/>
-          <w:vertAlign w:val="superscript"/>
-        </w:rPr>
-        <w:t>6]</w:t>
+        <w:t>[6]</w:t>
       </w:r>
       <w:r>
         <w:rPr>
@@ -4057,95 +3995,88 @@
           <w:b/>
           <w:bCs/>
         </w:rPr>
+        <w:t>2.3.</w:t>
+      </w:r>
+      <w:r>
+        <w:rPr>
+          <w:rFonts w:cs="Calibri"/>
+          <w:b/>
+          <w:bCs/>
+        </w:rPr>
+        <w:t>4</w:t>
+      </w:r>
+      <w:r>
+        <w:rPr>
+          <w:rFonts w:cs="Calibri"/>
+          <w:b/>
+          <w:bCs/>
+        </w:rPr>
+        <w:t xml:space="preserve"> AdaB</w:t>
+      </w:r>
+      <w:r>
+        <w:rPr>
+          <w:rFonts w:cs="Calibri"/>
+          <w:b/>
+          <w:bCs/>
+        </w:rPr>
+        <w:t>oost</w:t>
+      </w:r>
+    </w:p>
+    <w:p>
+      <w:pPr>
+        <w:autoSpaceDE w:val="0"/>
+        <w:spacing w:after="200" w:line="276" w:lineRule="auto"/>
+        <w:rPr>
+          <w:color w:val="000000"/>
+        </w:rPr>
+      </w:pPr>
+      <w:r>
+        <w:rPr>
+          <w:color w:val="000000"/>
+        </w:rPr>
+        <w:t xml:space="preserve">AdaBoosting, or Adaptive Boosting, is a boosting machine learning technique. As a boosting technique, it is a supervised learning mode, and consists of multiple weak learners. This is in contrast to techniques such as SVM, which consist of a single arbitrary strong classifier. A weak learner is any classifier that shows only marginal correlation with the dataset – that is, is typically only slightly better than randomly guessing the label of a sample.  </w:t>
+      </w:r>
+    </w:p>
+    <w:p>
+      <w:pPr>
+        <w:autoSpaceDE w:val="0"/>
+        <w:spacing w:after="200" w:line="276" w:lineRule="auto"/>
+        <w:rPr>
+          <w:color w:val="000000"/>
+        </w:rPr>
+      </w:pPr>
+      <w:r>
+        <w:rPr>
+          <w:color w:val="000000"/>
+        </w:rPr>
+        <w:t>To generate each weak learner of the model, the model evaluates many weak classifiers to separate the samples, which are equally weighted to begin with. From the generated weak samples, it selects those that most accurately reflect the labels of the training set. Each misclassified sample then has their weight increased. The process is then repeated the desired number of times, with all subsequent classifiers being chosen to attempt to classify the newly weighted sample set as accurately as possible and then re-weighting the now misclassified sample. A visualisation of this process across multiple steps is shown in figure 8. By building a composite of these weak learners, the accuracy of the combined weak learners will converge to a high accuracy and thus a strong learner.</w:t>
+      </w:r>
+    </w:p>
+    <w:p>
+      <w:pPr>
+        <w:widowControl w:val="0"/>
+        <w:autoSpaceDE w:val="0"/>
+        <w:autoSpaceDN w:val="0"/>
+        <w:adjustRightInd w:val="0"/>
+        <w:spacing w:after="200" w:line="276" w:lineRule="auto"/>
+        <w:rPr>
+          <w:rFonts w:cs="Calibri"/>
+          <w:b/>
+          <w:bCs/>
+        </w:rPr>
+      </w:pPr>
+      <w:r>
+        <w:rPr>
+          <w:rFonts w:eastAsia="Times New Roman"/>
+        </w:rPr>
+        <w:t xml:space="preserve">For this implementation, a decision tree is used as the weak learner. The resulting performance of the system indicates a long time for generating the model given the number of decision points used to generate it. However, we have chosen this number of points for high accuracy, and classifying a sample with the model is still quite fast. Thus, by pre-generating the model, the performance with this classifier is good enough that it can be used in real-time purposes. The model itself can have issues with outlier values and noise in the training set, but is very unlikely to be prone to overfitting. Additionally, the results generated for large sample datasets show this classification to consistently have one of the </w:t>
+      </w:r>
+      <w:r>
+        <w:rPr>
+          <w:rFonts w:eastAsia="Times New Roman"/>
+        </w:rPr>
         <w:lastRenderedPageBreak/>
-        <w:t xml:space="preserve">2.3.3 </w:t>
-      </w:r>
-      <w:proofErr w:type="spellStart"/>
-      <w:r>
-        <w:rPr>
-          <w:rFonts w:cs="Calibri"/>
-          <w:b/>
-          <w:bCs/>
-        </w:rPr>
-        <w:t>AdaB</w:t>
-      </w:r>
-      <w:r>
-        <w:rPr>
-          <w:rFonts w:cs="Calibri"/>
-          <w:b/>
-          <w:bCs/>
-        </w:rPr>
-        <w:t>oost</w:t>
-      </w:r>
-      <w:proofErr w:type="spellEnd"/>
-    </w:p>
-    <w:p>
-      <w:pPr>
-        <w:autoSpaceDE w:val="0"/>
-        <w:spacing w:after="200" w:line="276" w:lineRule="auto"/>
-        <w:rPr>
-          <w:color w:val="000000"/>
-        </w:rPr>
-      </w:pPr>
-      <w:proofErr w:type="spellStart"/>
-      <w:r>
-        <w:rPr>
-          <w:color w:val="000000"/>
-        </w:rPr>
-        <w:t>AdaBoosting</w:t>
-      </w:r>
-      <w:proofErr w:type="spellEnd"/>
-      <w:r>
-        <w:rPr>
-          <w:color w:val="000000"/>
-        </w:rPr>
-        <w:t xml:space="preserve">, or Adaptive Boosting, is a boosting machine learning technique. As a boosting technique, it is a supervised learning mode, and consists of multiple weak learners. This is in contrast to techniques such as SVM, which consist of a single arbitrary strong classifier. A weak learner is any classifier that shows only marginal correlation with the dataset – that is, is typically only slightly better than randomly guessing the label of a sample.  To generate each weak learner of the model, the </w:t>
-      </w:r>
-      <w:proofErr w:type="gramStart"/>
-      <w:r>
-        <w:rPr>
-          <w:color w:val="000000"/>
-        </w:rPr>
-        <w:t>model  evaluates</w:t>
-      </w:r>
-      <w:proofErr w:type="gramEnd"/>
-      <w:r>
-        <w:rPr>
-          <w:color w:val="000000"/>
-        </w:rPr>
-        <w:t xml:space="preserve"> many weak classifiers to separate the samples, which are equally weighted to begin with. From the generated weak samples, it selects those that most accurately reflect the labels of the training set. Each misclassified sample then has their weight increased. The process is then repeated the desired number of times, with all subsequent classifiers being chosen to attempt to classify the newly weighted sample set as accurately as possible and then re-weighting the now misclassified sample. A visualisation of this process across multiple steps is shown in </w:t>
-      </w:r>
-      <w:r>
-        <w:rPr>
-          <w:color w:val="000000"/>
-        </w:rPr>
-        <w:t>figure 8.</w:t>
-      </w:r>
-      <w:r>
-        <w:rPr>
-          <w:color w:val="000000"/>
-        </w:rPr>
-        <w:t xml:space="preserve"> By building a composite of these weak learners, the accuracy of the combined weak learners will converge to a high accuracy and thus a strong learner.</w:t>
-      </w:r>
-    </w:p>
-    <w:p>
-      <w:pPr>
-        <w:widowControl w:val="0"/>
-        <w:autoSpaceDE w:val="0"/>
-        <w:autoSpaceDN w:val="0"/>
-        <w:adjustRightInd w:val="0"/>
-        <w:spacing w:after="200" w:line="276" w:lineRule="auto"/>
-        <w:rPr>
-          <w:rFonts w:cs="Calibri"/>
-          <w:b/>
-          <w:bCs/>
-        </w:rPr>
-      </w:pPr>
-      <w:r>
-        <w:rPr>
-          <w:rFonts w:eastAsia="Times New Roman"/>
-        </w:rPr>
-        <w:t>For this implementation, we use a decision tree as the weak learner, which results in poor time performance for generating the model given the number of decision points we use to generate it. However, we have chosen this number of points for high accuracy, and classifying a sample with the model is still quite fast. The model itself can have issues with outlier values and noise in the training set, but is very unlikely to be prone to overfitting.</w:t>
+        <w:t>highest degrees of accuracy of the tested classification implementations.</w:t>
       </w:r>
     </w:p>
     <w:p>
@@ -4157,6 +4088,8 @@
         <w:adjustRightInd w:val="0"/>
         <w:spacing w:after="200" w:line="276" w:lineRule="auto"/>
       </w:pPr>
+      <w:bookmarkStart w:id="0" w:name="_GoBack"/>
+      <w:bookmarkEnd w:id="0"/>
       <w:r>
         <w:rPr>
           <w:noProof/>
@@ -4179,7 +4112,7 @@
                     </pic:cNvPicPr>
                   </pic:nvPicPr>
                   <pic:blipFill>
-                    <a:blip r:embed="rId16">
+                    <a:blip r:embed="rId15">
                       <a:extLst>
                         <a:ext uri="{28A0092B-C50C-407E-A947-70E740481C1C}">
                           <a14:useLocalDpi xmlns:a14="http://schemas.microsoft.com/office/drawing/2010/main" val="0"/>
@@ -4225,14 +4158,27 @@
       <w:r>
         <w:t xml:space="preserve">Figure </w:t>
       </w:r>
-      <w:fldSimple w:instr=" SEQ Figure \* ARABIC ">
-        <w:r>
-          <w:rPr>
-            <w:noProof/>
-          </w:rPr>
-          <w:t>8</w:t>
-        </w:r>
-      </w:fldSimple>
+      <w:r>
+        <w:fldChar w:fldCharType="begin"/>
+      </w:r>
+      <w:r>
+        <w:instrText xml:space="preserve"> SEQ Figure \* ARABIC </w:instrText>
+      </w:r>
+      <w:r>
+        <w:fldChar w:fldCharType="separate"/>
+      </w:r>
+      <w:r>
+        <w:rPr>
+          <w:noProof/>
+        </w:rPr>
+        <w:t>8</w:t>
+      </w:r>
+      <w:r>
+        <w:rPr>
+          <w:noProof/>
+        </w:rPr>
+        <w:fldChar w:fldCharType="end"/>
+      </w:r>
       <w:r>
         <w:t xml:space="preserve"> - </w:t>
       </w:r>
@@ -4250,6 +4196,80 @@
         <w:autoSpaceDN w:val="0"/>
         <w:adjustRightInd w:val="0"/>
         <w:spacing w:after="200" w:line="276" w:lineRule="auto"/>
+        <w:rPr>
+          <w:rFonts w:cs="Calibri"/>
+          <w:b/>
+          <w:bCs/>
+        </w:rPr>
+      </w:pPr>
+      <w:r>
+        <w:rPr>
+          <w:rFonts w:cs="Calibri"/>
+          <w:b/>
+          <w:bCs/>
+        </w:rPr>
+        <w:t>2.3.5</w:t>
+      </w:r>
+      <w:r>
+        <w:rPr>
+          <w:rFonts w:cs="Calibri"/>
+          <w:b/>
+          <w:bCs/>
+        </w:rPr>
+        <w:t xml:space="preserve"> </w:t>
+      </w:r>
+      <w:r>
+        <w:rPr>
+          <w:rFonts w:cs="Calibri"/>
+          <w:b/>
+          <w:bCs/>
+        </w:rPr>
+        <w:t>Composite Classifier</w:t>
+      </w:r>
+    </w:p>
+    <w:p>
+      <w:pPr>
+        <w:widowControl w:val="0"/>
+        <w:autoSpaceDE w:val="0"/>
+        <w:autoSpaceDN w:val="0"/>
+        <w:adjustRightInd w:val="0"/>
+        <w:spacing w:after="200" w:line="276" w:lineRule="auto"/>
+        <w:rPr>
+          <w:rFonts w:cs="Calibri"/>
+        </w:rPr>
+      </w:pPr>
+      <w:r>
+        <w:rPr>
+          <w:rFonts w:cs="Calibri"/>
+        </w:rPr>
+        <w:t>This particular method of classification is not, by itself, a classifier. It instead, as the name implies, is a composition of multiple classifiers with weights, and works by determining both the results from each classifier and the confidence the classifier has in the result it chose. For each classifier it consists of, it generates a model, using the same training data with each of them. It then stores the resulting set of models to use as its own model. Similarly, it iterates through the corresponding testing methods of the classifiers and then adjusts the confidences they produce by the weight the classifier was given. It uses this value to represent this classifier’s vote in what the result is. The result with the highest total confidence value from all classifiers is the result the composite classifier returns, while the final confidence value is calculated based on level of disagreement in the weighted votes.</w:t>
+      </w:r>
+    </w:p>
+    <w:p>
+      <w:pPr>
+        <w:widowControl w:val="0"/>
+        <w:autoSpaceDE w:val="0"/>
+        <w:autoSpaceDN w:val="0"/>
+        <w:adjustRightInd w:val="0"/>
+        <w:spacing w:after="200" w:line="276" w:lineRule="auto"/>
+        <w:rPr>
+          <w:rFonts w:cs="Calibri"/>
+        </w:rPr>
+      </w:pPr>
+      <w:r>
+        <w:rPr>
+          <w:rFonts w:cs="Calibri"/>
+        </w:rPr>
+        <w:t>This classifier has the overhead of every constituent classifier as well as the additional overhead of calculating the final result, and it suffers at least partially from the problems with each of the components. However, the results generated typically, depending on the weighting values used, result in accuracy at worst equivalent to the least accurate of the classifiers, while being capable of outstripping the accuracy of all sampled classifiers. This is, however, unlikely, as one set tends to dominate the others by demonstrating higher confidences.</w:t>
+      </w:r>
+    </w:p>
+    <w:p>
+      <w:pPr>
+        <w:widowControl w:val="0"/>
+        <w:autoSpaceDE w:val="0"/>
+        <w:autoSpaceDN w:val="0"/>
+        <w:adjustRightInd w:val="0"/>
+        <w:spacing w:after="200" w:line="276" w:lineRule="auto"/>
         <w:jc w:val="center"/>
         <w:rPr>
           <w:rFonts w:cs="Calibri"/>
@@ -4257,6 +4277,21 @@
           <w:bCs/>
         </w:rPr>
       </w:pPr>
+    </w:p>
+    <w:p>
+      <w:pPr>
+        <w:widowControl w:val="0"/>
+        <w:autoSpaceDE w:val="0"/>
+        <w:autoSpaceDN w:val="0"/>
+        <w:adjustRightInd w:val="0"/>
+        <w:spacing w:after="200" w:line="276" w:lineRule="auto"/>
+        <w:jc w:val="center"/>
+        <w:rPr>
+          <w:rFonts w:cs="Calibri"/>
+          <w:b/>
+          <w:bCs/>
+        </w:rPr>
+      </w:pPr>
       <w:r>
         <w:rPr>
           <w:rFonts w:cs="Calibri"/>
@@ -4319,21 +4354,7 @@
         <w:rPr>
           <w:rFonts w:cs="Calibri"/>
         </w:rPr>
-        <w:t xml:space="preserve">As PCA changes the way data is viewed by giving the eigenvectors that best represent the data, it is possible to choose a set of eigenvectors to work on which provide the greatest variance. In the code for this project, that is found as the second parameter of the </w:t>
-      </w:r>
-      <w:proofErr w:type="spellStart"/>
-      <w:r>
-        <w:rPr>
-          <w:rFonts w:cs="Calibri"/>
-        </w:rPr>
-        <w:t>applyPCA</w:t>
-      </w:r>
-      <w:proofErr w:type="spellEnd"/>
-      <w:r>
-        <w:rPr>
-          <w:rFonts w:cs="Calibri"/>
-        </w:rPr>
-        <w:t xml:space="preserve"> method. As changing the number of dimensions to retain changes the results, there was some evaluation of accuracies before settling on a final value for the number of dimensions. The results of this experimentation are found below in table 2.</w:t>
+        <w:t>As PCA changes the way data is viewed by giving the eigenvectors that best represent the data, it is possible to choose a set of eigenvectors to work on which provide the greatest variance. In the code for this project, that is found as the second parameter of the applyPCA method. As changing the number of dimensions to retain changes the results, there was some evaluation of accuracies before settling on a final value for the number of dimensions. The results of this experimentation are found below in table 2.</w:t>
       </w:r>
     </w:p>
     <w:p>
@@ -4352,7 +4373,6 @@
       <w:tblPr>
         <w:tblW w:w="0" w:type="auto"/>
         <w:jc w:val="center"/>
-        <w:tblInd w:w="93" w:type="dxa"/>
         <w:tblBorders>
           <w:top w:val="single" w:sz="4" w:space="0" w:color="auto"/>
           <w:left w:val="single" w:sz="4" w:space="0" w:color="auto"/>
@@ -4394,7 +4414,6 @@
                 <w:rFonts w:ascii="Calibri" w:eastAsia="Times New Roman" w:hAnsi="Calibri"/>
                 <w:color w:val="000000"/>
               </w:rPr>
-              <w:lastRenderedPageBreak/>
               <w:t>Classifier</w:t>
             </w:r>
           </w:p>
@@ -4803,7 +4822,6 @@
                 <w:color w:val="000000"/>
               </w:rPr>
             </w:pPr>
-            <w:proofErr w:type="spellStart"/>
             <w:r>
               <w:rPr>
                 <w:rFonts w:ascii="Calibri" w:eastAsia="Times New Roman" w:hAnsi="Calibri"/>
@@ -4811,7 +4829,6 @@
               </w:rPr>
               <w:t>AdaBoost</w:t>
             </w:r>
-            <w:proofErr w:type="spellEnd"/>
           </w:p>
         </w:tc>
         <w:tc>
@@ -4888,7 +4905,6 @@
                 <w:color w:val="000000"/>
               </w:rPr>
             </w:pPr>
-            <w:proofErr w:type="spellStart"/>
             <w:r>
               <w:rPr>
                 <w:rFonts w:ascii="Calibri" w:eastAsia="Times New Roman" w:hAnsi="Calibri"/>
@@ -4896,7 +4912,6 @@
               </w:rPr>
               <w:t>AdaBoost</w:t>
             </w:r>
-            <w:proofErr w:type="spellEnd"/>
           </w:p>
         </w:tc>
         <w:tc>
@@ -4973,7 +4988,6 @@
                 <w:color w:val="000000"/>
               </w:rPr>
             </w:pPr>
-            <w:proofErr w:type="spellStart"/>
             <w:r>
               <w:rPr>
                 <w:rFonts w:ascii="Calibri" w:eastAsia="Times New Roman" w:hAnsi="Calibri"/>
@@ -4981,7 +4995,6 @@
               </w:rPr>
               <w:t>AdaBoost</w:t>
             </w:r>
-            <w:proofErr w:type="spellEnd"/>
           </w:p>
         </w:tc>
         <w:tc>
@@ -5058,7 +5071,6 @@
                 <w:color w:val="000000"/>
               </w:rPr>
             </w:pPr>
-            <w:proofErr w:type="spellStart"/>
             <w:r>
               <w:rPr>
                 <w:rFonts w:ascii="Calibri" w:eastAsia="Times New Roman" w:hAnsi="Calibri"/>
@@ -5066,7 +5078,6 @@
               </w:rPr>
               <w:t>AdaBoost</w:t>
             </w:r>
-            <w:proofErr w:type="spellEnd"/>
           </w:p>
         </w:tc>
         <w:tc>
@@ -5151,21 +5162,7 @@
         <w:rPr>
           <w:rFonts w:cs="Calibri"/>
         </w:rPr>
-        <w:t xml:space="preserve">The numbers of dimensions chosen were the numbers which represent keeping 95% of data, 90%, 85%, and 80% respectively. These values were tested with both the SVM and </w:t>
-      </w:r>
-      <w:proofErr w:type="spellStart"/>
-      <w:r>
-        <w:rPr>
-          <w:rFonts w:cs="Calibri"/>
-        </w:rPr>
-        <w:t>AdaBoost</w:t>
-      </w:r>
-      <w:proofErr w:type="spellEnd"/>
-      <w:r>
-        <w:rPr>
-          <w:rFonts w:cs="Calibri"/>
-        </w:rPr>
-        <w:t xml:space="preserve"> classifiers and the final value found to be used is 101, or 90% of data.</w:t>
+        <w:t>The numbers of dimensions chosen were the numbers which represent keeping 95% of data, 90%, 85%, and 80% respectively. These values were tested with both the SVM and AdaBoost classifiers and the final value found to be used is 101, or 90% of data.</w:t>
       </w:r>
       <w:r>
         <w:rPr>
@@ -5329,7 +5326,7 @@
                     </pic:cNvPicPr>
                   </pic:nvPicPr>
                   <pic:blipFill>
-                    <a:blip r:embed="rId17">
+                    <a:blip r:embed="rId16">
                       <a:extLst>
                         <a:ext uri="{28A0092B-C50C-407E-A947-70E740481C1C}">
                           <a14:useLocalDpi xmlns:a14="http://schemas.microsoft.com/office/drawing/2010/main" val="0"/>
@@ -5372,14 +5369,27 @@
       <w:r>
         <w:t xml:space="preserve">Figure </w:t>
       </w:r>
-      <w:fldSimple w:instr=" SEQ Figure \* ARABIC ">
-        <w:r>
-          <w:rPr>
-            <w:noProof/>
-          </w:rPr>
-          <w:t>9</w:t>
-        </w:r>
-      </w:fldSimple>
+      <w:r>
+        <w:fldChar w:fldCharType="begin"/>
+      </w:r>
+      <w:r>
+        <w:instrText xml:space="preserve"> SEQ Figure \* ARABIC </w:instrText>
+      </w:r>
+      <w:r>
+        <w:fldChar w:fldCharType="separate"/>
+      </w:r>
+      <w:r>
+        <w:rPr>
+          <w:noProof/>
+        </w:rPr>
+        <w:t>9</w:t>
+      </w:r>
+      <w:r>
+        <w:rPr>
+          <w:noProof/>
+        </w:rPr>
+        <w:fldChar w:fldCharType="end"/>
+      </w:r>
       <w:r>
         <w:t xml:space="preserve"> - </w:t>
       </w:r>
@@ -5450,68 +5460,50 @@
           <w:rFonts w:cs="Calibri"/>
           <w:color w:val="FF0000"/>
         </w:rPr>
-        <w:t xml:space="preserve">Discuss the accuracy of each feature/model combo. </w:t>
-      </w:r>
-      <w:proofErr w:type="gramStart"/>
+        <w:t>Discuss the accuracy of each feature/model combo. Table of results, especially accuracy for this section.</w:t>
+      </w:r>
+    </w:p>
+    <w:p>
+      <w:pPr>
+        <w:widowControl w:val="0"/>
+        <w:autoSpaceDE w:val="0"/>
+        <w:autoSpaceDN w:val="0"/>
+        <w:adjustRightInd w:val="0"/>
+        <w:spacing w:after="200" w:line="276" w:lineRule="auto"/>
+        <w:rPr>
+          <w:rFonts w:cs="Calibri"/>
+          <w:b/>
+          <w:bCs/>
+        </w:rPr>
+      </w:pPr>
+      <w:r>
+        <w:rPr>
+          <w:rFonts w:cs="Calibri"/>
+          <w:b/>
+          <w:bCs/>
+        </w:rPr>
+        <w:t>3.2.2 Type 1 and 2 Errors</w:t>
+      </w:r>
+    </w:p>
+    <w:p>
+      <w:pPr>
+        <w:widowControl w:val="0"/>
+        <w:autoSpaceDE w:val="0"/>
+        <w:autoSpaceDN w:val="0"/>
+        <w:adjustRightInd w:val="0"/>
+        <w:spacing w:after="200" w:line="276" w:lineRule="auto"/>
+        <w:rPr>
+          <w:rFonts w:cs="Calibri"/>
+          <w:b/>
+          <w:bCs/>
+        </w:rPr>
+      </w:pPr>
       <w:r>
         <w:rPr>
           <w:rFonts w:cs="Calibri"/>
           <w:color w:val="FF0000"/>
         </w:rPr>
-        <w:t>Table of results, especially accuracy for this section.</w:t>
-      </w:r>
-      <w:proofErr w:type="gramEnd"/>
-    </w:p>
-    <w:p>
-      <w:pPr>
-        <w:widowControl w:val="0"/>
-        <w:autoSpaceDE w:val="0"/>
-        <w:autoSpaceDN w:val="0"/>
-        <w:adjustRightInd w:val="0"/>
-        <w:spacing w:after="200" w:line="276" w:lineRule="auto"/>
-        <w:rPr>
-          <w:rFonts w:cs="Calibri"/>
-          <w:b/>
-          <w:bCs/>
-        </w:rPr>
-      </w:pPr>
-      <w:r>
-        <w:rPr>
-          <w:rFonts w:cs="Calibri"/>
-          <w:b/>
-          <w:bCs/>
-        </w:rPr>
-        <w:t>3.2.2 Type 1 and 2 Errors</w:t>
-      </w:r>
-    </w:p>
-    <w:p>
-      <w:pPr>
-        <w:widowControl w:val="0"/>
-        <w:autoSpaceDE w:val="0"/>
-        <w:autoSpaceDN w:val="0"/>
-        <w:adjustRightInd w:val="0"/>
-        <w:spacing w:after="200" w:line="276" w:lineRule="auto"/>
-        <w:rPr>
-          <w:rFonts w:cs="Calibri"/>
-          <w:b/>
-          <w:bCs/>
-        </w:rPr>
-      </w:pPr>
-      <w:proofErr w:type="gramStart"/>
-      <w:r>
-        <w:rPr>
-          <w:rFonts w:cs="Calibri"/>
-          <w:color w:val="FF0000"/>
-        </w:rPr>
-        <w:t>Table of errors.</w:t>
-      </w:r>
-      <w:proofErr w:type="gramEnd"/>
-      <w:r>
-        <w:rPr>
-          <w:rFonts w:cs="Calibri"/>
-          <w:color w:val="FF0000"/>
-        </w:rPr>
-        <w:t xml:space="preserve"> Throw in a confusion matrix per combination for maximum spook.</w:t>
+        <w:t>Table of errors. Throw in a confusion matrix per combination for maximum spook.</w:t>
       </w:r>
     </w:p>
     <w:p>
@@ -5636,39 +5628,7 @@
           <w:rFonts w:cs="Calibri"/>
           <w:bCs/>
         </w:rPr>
-        <w:t xml:space="preserve">The ROC curves for the SVM-HOG, SVM-PCA, </w:t>
-      </w:r>
-      <w:proofErr w:type="spellStart"/>
-      <w:r>
-        <w:rPr>
-          <w:rFonts w:cs="Calibri"/>
-          <w:bCs/>
-        </w:rPr>
-        <w:t>AdaBoost</w:t>
-      </w:r>
-      <w:proofErr w:type="spellEnd"/>
-      <w:r>
-        <w:rPr>
-          <w:rFonts w:cs="Calibri"/>
-          <w:bCs/>
-        </w:rPr>
-        <w:t xml:space="preserve">-HOG, and </w:t>
-      </w:r>
-      <w:proofErr w:type="spellStart"/>
-      <w:r>
-        <w:rPr>
-          <w:rFonts w:cs="Calibri"/>
-          <w:bCs/>
-        </w:rPr>
-        <w:t>AdaBoost</w:t>
-      </w:r>
-      <w:proofErr w:type="spellEnd"/>
-      <w:r>
-        <w:rPr>
-          <w:rFonts w:cs="Calibri"/>
-          <w:bCs/>
-        </w:rPr>
-        <w:t xml:space="preserve">-PCA combinations are shown below in figure </w:t>
+        <w:t xml:space="preserve">The ROC curves for the SVM-HOG, SVM-PCA, AdaBoost-HOG, and AdaBoost-PCA combinations are shown below in figure </w:t>
       </w:r>
       <w:r>
         <w:rPr>
@@ -5709,23 +5669,7 @@
           <w:rFonts w:cs="Calibri"/>
           <w:bCs/>
         </w:rPr>
-        <w:t xml:space="preserve"> in the examples, both </w:t>
-      </w:r>
-      <w:proofErr w:type="spellStart"/>
-      <w:r>
-        <w:rPr>
-          <w:rFonts w:cs="Calibri"/>
-          <w:bCs/>
-        </w:rPr>
-        <w:t>AdaBoost</w:t>
-      </w:r>
-      <w:proofErr w:type="spellEnd"/>
-      <w:r>
-        <w:rPr>
-          <w:rFonts w:cs="Calibri"/>
-          <w:bCs/>
-        </w:rPr>
-        <w:t xml:space="preserve"> and SVM have lower accuracies</w:t>
+        <w:t xml:space="preserve"> in the examples, both AdaBoost and SVM have lower accuracies</w:t>
       </w:r>
       <w:r>
         <w:rPr>
@@ -5769,7 +5713,7 @@
                     </pic:cNvPicPr>
                   </pic:nvPicPr>
                   <pic:blipFill>
-                    <a:blip r:embed="rId18">
+                    <a:blip r:embed="rId17">
                       <a:extLst>
                         <a:ext uri="{28A0092B-C50C-407E-A947-70E740481C1C}">
                           <a14:useLocalDpi xmlns:a14="http://schemas.microsoft.com/office/drawing/2010/main" val="0"/>
@@ -5813,14 +5757,27 @@
       <w:r>
         <w:t xml:space="preserve">Figure </w:t>
       </w:r>
-      <w:fldSimple w:instr=" SEQ Figure \* ARABIC ">
-        <w:r>
-          <w:rPr>
-            <w:noProof/>
-          </w:rPr>
-          <w:t>10</w:t>
-        </w:r>
-      </w:fldSimple>
+      <w:r>
+        <w:fldChar w:fldCharType="begin"/>
+      </w:r>
+      <w:r>
+        <w:instrText xml:space="preserve"> SEQ Figure \* ARABIC </w:instrText>
+      </w:r>
+      <w:r>
+        <w:fldChar w:fldCharType="separate"/>
+      </w:r>
+      <w:r>
+        <w:rPr>
+          <w:noProof/>
+        </w:rPr>
+        <w:t>10</w:t>
+      </w:r>
+      <w:r>
+        <w:rPr>
+          <w:noProof/>
+        </w:rPr>
+        <w:fldChar w:fldCharType="end"/>
+      </w:r>
       <w:r>
         <w:t xml:space="preserve"> - ROC Curves samples.</w:t>
       </w:r>
@@ -5888,25 +5845,7 @@
           <w:rFonts w:cs="Calibri"/>
           <w:color w:val="FF0000"/>
         </w:rPr>
-        <w:t xml:space="preserve">Which is our most accurate model (SVM using HOG for full sample rate, although </w:t>
-      </w:r>
-      <w:proofErr w:type="spellStart"/>
-      <w:proofErr w:type="gramStart"/>
-      <w:r>
-        <w:rPr>
-          <w:rFonts w:cs="Calibri"/>
-          <w:color w:val="FF0000"/>
-        </w:rPr>
-        <w:t>thats</w:t>
-      </w:r>
-      <w:proofErr w:type="spellEnd"/>
-      <w:proofErr w:type="gramEnd"/>
-      <w:r>
-        <w:rPr>
-          <w:rFonts w:cs="Calibri"/>
-          <w:color w:val="FF0000"/>
-        </w:rPr>
-        <w:t xml:space="preserve"> not using full scale PCA)</w:t>
+        <w:t>Which is our most accurate model (SVM using HOG for full sample rate, although thats not using full scale PCA)</w:t>
       </w:r>
     </w:p>
     <w:p>
@@ -6110,7 +6049,7 @@
                     </pic:cNvPicPr>
                   </pic:nvPicPr>
                   <pic:blipFill>
-                    <a:blip r:embed="rId19" cstate="print">
+                    <a:blip r:embed="rId18" cstate="print">
                       <a:extLst>
                         <a:ext uri="{28A0092B-C50C-407E-A947-70E740481C1C}">
                           <a14:useLocalDpi xmlns:a14="http://schemas.microsoft.com/office/drawing/2010/main" val="0"/>
@@ -6154,14 +6093,27 @@
       <w:r>
         <w:t xml:space="preserve">Figure </w:t>
       </w:r>
-      <w:fldSimple w:instr=" SEQ Figure \* ARABIC ">
-        <w:r>
-          <w:rPr>
-            <w:noProof/>
-          </w:rPr>
-          <w:t>11</w:t>
-        </w:r>
-      </w:fldSimple>
+      <w:r>
+        <w:fldChar w:fldCharType="begin"/>
+      </w:r>
+      <w:r>
+        <w:instrText xml:space="preserve"> SEQ Figure \* ARABIC </w:instrText>
+      </w:r>
+      <w:r>
+        <w:fldChar w:fldCharType="separate"/>
+      </w:r>
+      <w:r>
+        <w:rPr>
+          <w:noProof/>
+        </w:rPr>
+        <w:t>11</w:t>
+      </w:r>
+      <w:r>
+        <w:rPr>
+          <w:noProof/>
+        </w:rPr>
+        <w:fldChar w:fldCharType="end"/>
+      </w:r>
       <w:r>
         <w:t xml:space="preserve"> - Sliding Window example</w:t>
       </w:r>
@@ -6183,23 +6135,7 @@
           <w:rFonts w:cs="Calibri"/>
           <w:bCs/>
         </w:rPr>
-        <w:t xml:space="preserve">This still leaves the problem of having people in the distance appear smaller in the video, and people nearby appear larger. To combat this, a multi-scale sliding window is used. Instead of making a single pass over the video, multiple passes are used with different window sizes. For this system the sizes used are the training image size, 1.5 times the training image size, and 0.5 times the training image size. The general </w:t>
-      </w:r>
-      <w:proofErr w:type="spellStart"/>
-      <w:r>
-        <w:rPr>
-          <w:rFonts w:cs="Calibri"/>
-          <w:bCs/>
-        </w:rPr>
-        <w:t>cutout</w:t>
-      </w:r>
-      <w:proofErr w:type="spellEnd"/>
-      <w:r>
-        <w:rPr>
-          <w:rFonts w:cs="Calibri"/>
-          <w:bCs/>
-        </w:rPr>
-        <w:t xml:space="preserve"> of the video for all three frame sizes can be seen in figure 1</w:t>
+        <w:t>This still leaves the problem of having people in the distance appear smaller in the video, and people nearby appear larger. To combat this, a multi-scale sliding window is used. Instead of making a single pass over the video, multiple passes are used with different window sizes. For this system the sizes used are the training image size, 1.5 times the training image size, and 0.5 times the training image size. The general cutout of the video for all three frame sizes can be seen in figure 1</w:t>
       </w:r>
       <w:r>
         <w:rPr>
@@ -6249,7 +6185,7 @@
                     <pic:cNvPicPr/>
                   </pic:nvPicPr>
                   <pic:blipFill>
-                    <a:blip r:embed="rId20" cstate="print">
+                    <a:blip r:embed="rId19" cstate="print">
                       <a:extLst>
                         <a:ext uri="{28A0092B-C50C-407E-A947-70E740481C1C}">
                           <a14:useLocalDpi xmlns:a14="http://schemas.microsoft.com/office/drawing/2010/main" val="0"/>
@@ -6288,14 +6224,27 @@
       <w:r>
         <w:t xml:space="preserve">Figure </w:t>
       </w:r>
-      <w:fldSimple w:instr=" SEQ Figure \* ARABIC ">
-        <w:r>
-          <w:rPr>
-            <w:noProof/>
-          </w:rPr>
-          <w:t>12</w:t>
-        </w:r>
-      </w:fldSimple>
+      <w:r>
+        <w:fldChar w:fldCharType="begin"/>
+      </w:r>
+      <w:r>
+        <w:instrText xml:space="preserve"> SEQ Figure \* ARABIC </w:instrText>
+      </w:r>
+      <w:r>
+        <w:fldChar w:fldCharType="separate"/>
+      </w:r>
+      <w:r>
+        <w:rPr>
+          <w:noProof/>
+        </w:rPr>
+        <w:t>12</w:t>
+      </w:r>
+      <w:r>
+        <w:rPr>
+          <w:noProof/>
+        </w:rPr>
+        <w:fldChar w:fldCharType="end"/>
+      </w:r>
       <w:r>
         <w:t xml:space="preserve"> - Multi-Scale Sliding Window Example</w:t>
       </w:r>
@@ -6440,7 +6389,7 @@
                     </pic:cNvPicPr>
                   </pic:nvPicPr>
                   <pic:blipFill>
-                    <a:blip r:embed="rId21" cstate="print">
+                    <a:blip r:embed="rId20" cstate="print">
                       <a:extLst>
                         <a:ext uri="{28A0092B-C50C-407E-A947-70E740481C1C}">
                           <a14:useLocalDpi xmlns:a14="http://schemas.microsoft.com/office/drawing/2010/main" val="0"/>
@@ -6484,14 +6433,27 @@
       <w:r>
         <w:t xml:space="preserve">Figure </w:t>
       </w:r>
-      <w:fldSimple w:instr=" SEQ Figure \* ARABIC ">
-        <w:r>
-          <w:rPr>
-            <w:noProof/>
-          </w:rPr>
-          <w:t>13</w:t>
-        </w:r>
-      </w:fldSimple>
+      <w:r>
+        <w:fldChar w:fldCharType="begin"/>
+      </w:r>
+      <w:r>
+        <w:instrText xml:space="preserve"> SEQ Figure \* ARABIC </w:instrText>
+      </w:r>
+      <w:r>
+        <w:fldChar w:fldCharType="separate"/>
+      </w:r>
+      <w:r>
+        <w:rPr>
+          <w:noProof/>
+        </w:rPr>
+        <w:t>13</w:t>
+      </w:r>
+      <w:r>
+        <w:rPr>
+          <w:noProof/>
+        </w:rPr>
+        <w:fldChar w:fldCharType="end"/>
+      </w:r>
       <w:r>
         <w:t xml:space="preserve"> - Non-Maxima Suppression Example</w:t>
       </w:r>
@@ -6539,18 +6501,8 @@
           <w:bCs/>
         </w:rPr>
         <w:lastRenderedPageBreak/>
-        <w:t xml:space="preserve">4.4.1 Comparison to </w:t>
-      </w:r>
-      <w:proofErr w:type="spellStart"/>
-      <w:r>
-        <w:rPr>
-          <w:rFonts w:cs="Calibri"/>
-          <w:b/>
-          <w:bCs/>
-        </w:rPr>
-        <w:t>test.dataset</w:t>
-      </w:r>
-      <w:proofErr w:type="spellEnd"/>
+        <w:t>4.4.1 Comparison to test.dataset</w:t>
+      </w:r>
     </w:p>
     <w:p>
       <w:pPr>
@@ -6570,146 +6522,50 @@
           <w:rFonts w:cs="Calibri"/>
           <w:color w:val="FF0000"/>
         </w:rPr>
-        <w:t xml:space="preserve">Show a few </w:t>
-      </w:r>
-      <w:proofErr w:type="spellStart"/>
+        <w:t>Show a few screencaps of our detection vs the testing one. We need to get test.dataset drawn on top of the video for this. I can do that ezpz.</w:t>
+      </w:r>
+    </w:p>
+    <w:p>
+      <w:pPr>
+        <w:widowControl w:val="0"/>
+        <w:autoSpaceDE w:val="0"/>
+        <w:autoSpaceDN w:val="0"/>
+        <w:adjustRightInd w:val="0"/>
+        <w:spacing w:after="200" w:line="276" w:lineRule="auto"/>
+        <w:rPr>
+          <w:rFonts w:cs="Calibri"/>
+          <w:b/>
+          <w:bCs/>
+        </w:rPr>
+      </w:pPr>
+      <w:r>
+        <w:rPr>
+          <w:rFonts w:cs="Calibri"/>
+          <w:b/>
+          <w:bCs/>
+        </w:rPr>
+        <w:t>4.4.2 Known Failures</w:t>
+      </w:r>
+    </w:p>
+    <w:p>
+      <w:pPr>
+        <w:widowControl w:val="0"/>
+        <w:autoSpaceDE w:val="0"/>
+        <w:autoSpaceDN w:val="0"/>
+        <w:adjustRightInd w:val="0"/>
+        <w:spacing w:after="200" w:line="276" w:lineRule="auto"/>
+        <w:rPr>
+          <w:rFonts w:cs="Calibri"/>
+          <w:b/>
+          <w:bCs/>
+        </w:rPr>
+      </w:pPr>
       <w:r>
         <w:rPr>
           <w:rFonts w:cs="Calibri"/>
           <w:color w:val="FF0000"/>
         </w:rPr>
-        <w:t>screencaps</w:t>
-      </w:r>
-      <w:proofErr w:type="spellEnd"/>
-      <w:r>
-        <w:rPr>
-          <w:rFonts w:cs="Calibri"/>
-          <w:color w:val="FF0000"/>
-        </w:rPr>
-        <w:t xml:space="preserve"> of our detection </w:t>
-      </w:r>
-      <w:proofErr w:type="spellStart"/>
-      <w:r>
-        <w:rPr>
-          <w:rFonts w:cs="Calibri"/>
-          <w:color w:val="FF0000"/>
-        </w:rPr>
-        <w:t>vs</w:t>
-      </w:r>
-      <w:proofErr w:type="spellEnd"/>
-      <w:r>
-        <w:rPr>
-          <w:rFonts w:cs="Calibri"/>
-          <w:color w:val="FF0000"/>
-        </w:rPr>
-        <w:t xml:space="preserve"> the testing one. We need to get </w:t>
-      </w:r>
-      <w:proofErr w:type="spellStart"/>
-      <w:r>
-        <w:rPr>
-          <w:rFonts w:cs="Calibri"/>
-          <w:color w:val="FF0000"/>
-        </w:rPr>
-        <w:t>test.dataset</w:t>
-      </w:r>
-      <w:proofErr w:type="spellEnd"/>
-      <w:r>
-        <w:rPr>
-          <w:rFonts w:cs="Calibri"/>
-          <w:color w:val="FF0000"/>
-        </w:rPr>
-        <w:t xml:space="preserve"> drawn on top of the video for this. I can do that </w:t>
-      </w:r>
-      <w:proofErr w:type="spellStart"/>
-      <w:r>
-        <w:rPr>
-          <w:rFonts w:cs="Calibri"/>
-          <w:color w:val="FF0000"/>
-        </w:rPr>
-        <w:t>ezpz</w:t>
-      </w:r>
-      <w:proofErr w:type="spellEnd"/>
-      <w:r>
-        <w:rPr>
-          <w:rFonts w:cs="Calibri"/>
-          <w:color w:val="FF0000"/>
-        </w:rPr>
-        <w:t>.</w:t>
-      </w:r>
-    </w:p>
-    <w:p>
-      <w:pPr>
-        <w:widowControl w:val="0"/>
-        <w:autoSpaceDE w:val="0"/>
-        <w:autoSpaceDN w:val="0"/>
-        <w:adjustRightInd w:val="0"/>
-        <w:spacing w:after="200" w:line="276" w:lineRule="auto"/>
-        <w:rPr>
-          <w:rFonts w:cs="Calibri"/>
-          <w:b/>
-          <w:bCs/>
-        </w:rPr>
-      </w:pPr>
-      <w:r>
-        <w:rPr>
-          <w:rFonts w:cs="Calibri"/>
-          <w:b/>
-          <w:bCs/>
-        </w:rPr>
-        <w:t>4.4.2 Known Failures</w:t>
-      </w:r>
-    </w:p>
-    <w:p>
-      <w:pPr>
-        <w:widowControl w:val="0"/>
-        <w:autoSpaceDE w:val="0"/>
-        <w:autoSpaceDN w:val="0"/>
-        <w:adjustRightInd w:val="0"/>
-        <w:spacing w:after="200" w:line="276" w:lineRule="auto"/>
-        <w:rPr>
-          <w:rFonts w:cs="Calibri"/>
-          <w:b/>
-          <w:bCs/>
-        </w:rPr>
-      </w:pPr>
-      <w:r>
-        <w:rPr>
-          <w:rFonts w:cs="Calibri"/>
-          <w:color w:val="FF0000"/>
-        </w:rPr>
-        <w:t xml:space="preserve">Which frames or people are we missing? Do visual inspection </w:t>
-      </w:r>
-      <w:proofErr w:type="spellStart"/>
-      <w:r>
-        <w:rPr>
-          <w:rFonts w:cs="Calibri"/>
-          <w:color w:val="FF0000"/>
-        </w:rPr>
-        <w:t>vs</w:t>
-      </w:r>
-      <w:proofErr w:type="spellEnd"/>
-      <w:r>
-        <w:rPr>
-          <w:rFonts w:cs="Calibri"/>
-          <w:color w:val="FF0000"/>
-        </w:rPr>
-        <w:t xml:space="preserve"> </w:t>
-      </w:r>
-      <w:proofErr w:type="spellStart"/>
-      <w:r>
-        <w:rPr>
-          <w:rFonts w:cs="Calibri"/>
-          <w:color w:val="FF0000"/>
-        </w:rPr>
-        <w:t>test.dataset</w:t>
-      </w:r>
-      <w:proofErr w:type="spellEnd"/>
-      <w:r>
-        <w:rPr>
-          <w:rFonts w:cs="Calibri"/>
-          <w:color w:val="FF0000"/>
-        </w:rPr>
-        <w:t xml:space="preserve"> to see if we can spot anyone who stands out. All those tiny people in the background probably don't count.</w:t>
+        <w:t>Which frames or people are we missing? Do visual inspection vs test.dataset to see if we can spot anyone who stands out. All those tiny people in the background probably don't count.</w:t>
       </w:r>
     </w:p>
     <w:p>
@@ -6760,8 +6616,6 @@
           <w:bCs/>
         </w:rPr>
       </w:pPr>
-      <w:bookmarkStart w:id="0" w:name="_GoBack"/>
-      <w:bookmarkEnd w:id="0"/>
       <w:r>
         <w:rPr>
           <w:rFonts w:cs="Calibri"/>
@@ -6835,6 +6689,87 @@
             <wp:extent cx="2714625" cy="361950"/>
             <wp:effectExtent l="0" t="0" r="9525" b="0"/>
             <wp:docPr id="18" name="Picture 18"/>
+            <wp:cNvGraphicFramePr>
+              <a:graphicFrameLocks xmlns:a="http://schemas.openxmlformats.org/drawingml/2006/main" noChangeAspect="1"/>
+            </wp:cNvGraphicFramePr>
+            <a:graphic xmlns:a="http://schemas.openxmlformats.org/drawingml/2006/main">
+              <a:graphicData uri="http://schemas.openxmlformats.org/drawingml/2006/picture">
+                <pic:pic xmlns:pic="http://schemas.openxmlformats.org/drawingml/2006/picture">
+                  <pic:nvPicPr>
+                    <pic:cNvPr id="0" name=""/>
+                    <pic:cNvPicPr/>
+                  </pic:nvPicPr>
+                  <pic:blipFill>
+                    <a:blip r:embed="rId21"/>
+                    <a:stretch>
+                      <a:fillRect/>
+                    </a:stretch>
+                  </pic:blipFill>
+                  <pic:spPr>
+                    <a:xfrm>
+                      <a:off x="0" y="0"/>
+                      <a:ext cx="2714625" cy="361950"/>
+                    </a:xfrm>
+                    <a:prstGeom prst="rect">
+                      <a:avLst/>
+                    </a:prstGeom>
+                  </pic:spPr>
+                </pic:pic>
+              </a:graphicData>
+            </a:graphic>
+          </wp:inline>
+        </w:drawing>
+      </w:r>
+    </w:p>
+    <w:p>
+      <w:pPr>
+        <w:rPr>
+          <w:rFonts w:cs="Calibri"/>
+          <w:b/>
+          <w:bCs/>
+        </w:rPr>
+      </w:pPr>
+      <w:r>
+        <w:rPr>
+          <w:rFonts w:cs="Calibri"/>
+          <w:b/>
+          <w:bCs/>
+        </w:rPr>
+        <w:t>5.2 ROC Curves</w:t>
+      </w:r>
+    </w:p>
+    <w:p>
+      <w:pPr>
+        <w:rPr>
+          <w:rFonts w:cs="Calibri"/>
+          <w:bCs/>
+        </w:rPr>
+      </w:pPr>
+      <w:r>
+        <w:rPr>
+          <w:rFonts w:cs="Calibri"/>
+          <w:bCs/>
+        </w:rPr>
+        <w:t>ROC Curves are generated by creating a model, testing the model, and calling the rocCurves method.</w:t>
+      </w:r>
+    </w:p>
+    <w:p>
+      <w:pPr>
+        <w:jc w:val="center"/>
+        <w:rPr>
+          <w:rFonts w:cs="Calibri"/>
+          <w:bCs/>
+        </w:rPr>
+      </w:pPr>
+      <w:r>
+        <w:rPr>
+          <w:noProof/>
+        </w:rPr>
+        <w:drawing>
+          <wp:inline distT="0" distB="0" distL="0" distR="0" wp14:anchorId="6DF707E4" wp14:editId="677F1305">
+            <wp:extent cx="5372100" cy="733425"/>
+            <wp:effectExtent l="0" t="0" r="0" b="9525"/>
+            <wp:docPr id="15" name="Picture 15"/>
             <wp:cNvGraphicFramePr>
               <a:graphicFrameLocks xmlns:a="http://schemas.openxmlformats.org/drawingml/2006/main" noChangeAspect="1"/>
             </wp:cNvGraphicFramePr>
@@ -6854,7 +6789,7 @@
                   <pic:spPr>
                     <a:xfrm>
                       <a:off x="0" y="0"/>
-                      <a:ext cx="2714625" cy="361950"/>
+                      <a:ext cx="5372100" cy="733425"/>
                     </a:xfrm>
                     <a:prstGeom prst="rect">
                       <a:avLst/>
@@ -6881,43 +6816,26 @@
           <w:b/>
           <w:bCs/>
         </w:rPr>
-        <w:t>5.2 ROC Curves</w:t>
-      </w:r>
-    </w:p>
-    <w:p>
-      <w:pPr>
-        <w:rPr>
-          <w:rFonts w:cs="Calibri"/>
-          <w:bCs/>
-        </w:rPr>
-      </w:pPr>
-      <w:r>
-        <w:rPr>
-          <w:rFonts w:cs="Calibri"/>
-          <w:bCs/>
-        </w:rPr>
-        <w:t xml:space="preserve">ROC Curves are generated by creating a model, testing the model, and calling the </w:t>
-      </w:r>
-      <w:proofErr w:type="spellStart"/>
-      <w:r>
-        <w:rPr>
-          <w:rFonts w:cs="Calibri"/>
-          <w:bCs/>
-        </w:rPr>
-        <w:t>rocCurves</w:t>
-      </w:r>
-      <w:proofErr w:type="spellEnd"/>
-      <w:r>
-        <w:rPr>
-          <w:rFonts w:cs="Calibri"/>
-          <w:bCs/>
-        </w:rPr>
-        <w:t xml:space="preserve"> method.</w:t>
-      </w:r>
-    </w:p>
-    <w:p>
-      <w:pPr>
-        <w:jc w:val="center"/>
+        <w:t>5.3 Cross Validation</w:t>
+      </w:r>
+    </w:p>
+    <w:p>
+      <w:pPr>
+        <w:rPr>
+          <w:rFonts w:cs="Calibri"/>
+          <w:bCs/>
+        </w:rPr>
+      </w:pPr>
+      <w:r>
+        <w:rPr>
+          <w:rFonts w:cs="Calibri"/>
+          <w:bCs/>
+        </w:rPr>
+        <w:t>The cross validated results can be viewed by uncommenting these lines in the main script.</w:t>
+      </w:r>
+    </w:p>
+    <w:p>
+      <w:pPr>
         <w:rPr>
           <w:rFonts w:cs="Calibri"/>
           <w:bCs/>
@@ -6928,10 +6846,10 @@
           <w:noProof/>
         </w:rPr>
         <w:drawing>
-          <wp:inline distT="0" distB="0" distL="0" distR="0" wp14:anchorId="6DF707E4" wp14:editId="677F1305">
-            <wp:extent cx="5372100" cy="733425"/>
-            <wp:effectExtent l="0" t="0" r="0" b="9525"/>
-            <wp:docPr id="15" name="Picture 15"/>
+          <wp:inline distT="0" distB="0" distL="0" distR="0" wp14:anchorId="1EE3DF55" wp14:editId="1951270A">
+            <wp:extent cx="5943600" cy="481330"/>
+            <wp:effectExtent l="0" t="0" r="0" b="0"/>
+            <wp:docPr id="16" name="Picture 16"/>
             <wp:cNvGraphicFramePr>
               <a:graphicFrameLocks xmlns:a="http://schemas.openxmlformats.org/drawingml/2006/main" noChangeAspect="1"/>
             </wp:cNvGraphicFramePr>
@@ -6951,7 +6869,7 @@
                   <pic:spPr>
                     <a:xfrm>
                       <a:off x="0" y="0"/>
-                      <a:ext cx="5372100" cy="733425"/>
+                      <a:ext cx="5943600" cy="481330"/>
                     </a:xfrm>
                     <a:prstGeom prst="rect">
                       <a:avLst/>
@@ -6978,26 +6896,27 @@
           <w:b/>
           <w:bCs/>
         </w:rPr>
-        <w:t>5.3 Cross Validation</w:t>
-      </w:r>
-    </w:p>
-    <w:p>
-      <w:pPr>
-        <w:rPr>
-          <w:rFonts w:cs="Calibri"/>
-          <w:bCs/>
-        </w:rPr>
-      </w:pPr>
-      <w:r>
-        <w:rPr>
-          <w:rFonts w:cs="Calibri"/>
-          <w:bCs/>
-        </w:rPr>
-        <w:t>The cross validated results can be viewed by uncommenting these lines in the main script.</w:t>
-      </w:r>
-    </w:p>
-    <w:p>
-      <w:pPr>
+        <w:t>5.4 Type 1 and 2 errors, sensitivity, precision, etc</w:t>
+      </w:r>
+    </w:p>
+    <w:p>
+      <w:pPr>
+        <w:rPr>
+          <w:rFonts w:cs="Calibri"/>
+          <w:bCs/>
+        </w:rPr>
+      </w:pPr>
+      <w:r>
+        <w:rPr>
+          <w:rFonts w:cs="Calibri"/>
+          <w:bCs/>
+        </w:rPr>
+        <w:t>These are viewable with the following lines of code (example for SVM-PCA)</w:t>
+      </w:r>
+    </w:p>
+    <w:p>
+      <w:pPr>
+        <w:jc w:val="center"/>
         <w:rPr>
           <w:rFonts w:cs="Calibri"/>
           <w:bCs/>
@@ -7008,10 +6927,10 @@
           <w:noProof/>
         </w:rPr>
         <w:drawing>
-          <wp:inline distT="0" distB="0" distL="0" distR="0" wp14:anchorId="1EE3DF55" wp14:editId="1951270A">
-            <wp:extent cx="5943600" cy="481330"/>
+          <wp:inline distT="0" distB="0" distL="0" distR="0" wp14:anchorId="79652343" wp14:editId="73D77EDD">
+            <wp:extent cx="5105400" cy="648706"/>
             <wp:effectExtent l="0" t="0" r="0" b="0"/>
-            <wp:docPr id="16" name="Picture 16"/>
+            <wp:docPr id="17" name="Picture 17"/>
             <wp:cNvGraphicFramePr>
               <a:graphicFrameLocks xmlns:a="http://schemas.openxmlformats.org/drawingml/2006/main" noChangeAspect="1"/>
             </wp:cNvGraphicFramePr>
@@ -7031,97 +6950,6 @@
                   <pic:spPr>
                     <a:xfrm>
                       <a:off x="0" y="0"/>
-                      <a:ext cx="5943600" cy="481330"/>
-                    </a:xfrm>
-                    <a:prstGeom prst="rect">
-                      <a:avLst/>
-                    </a:prstGeom>
-                  </pic:spPr>
-                </pic:pic>
-              </a:graphicData>
-            </a:graphic>
-          </wp:inline>
-        </w:drawing>
-      </w:r>
-    </w:p>
-    <w:p>
-      <w:pPr>
-        <w:rPr>
-          <w:rFonts w:cs="Calibri"/>
-          <w:b/>
-          <w:bCs/>
-        </w:rPr>
-      </w:pPr>
-      <w:r>
-        <w:rPr>
-          <w:rFonts w:cs="Calibri"/>
-          <w:b/>
-          <w:bCs/>
-        </w:rPr>
-        <w:t xml:space="preserve">5.4 Type 1 and 2 errors, sensitivity, precision, </w:t>
-      </w:r>
-      <w:proofErr w:type="spellStart"/>
-      <w:r>
-        <w:rPr>
-          <w:rFonts w:cs="Calibri"/>
-          <w:b/>
-          <w:bCs/>
-        </w:rPr>
-        <w:t>etc</w:t>
-      </w:r>
-      <w:proofErr w:type="spellEnd"/>
-    </w:p>
-    <w:p>
-      <w:pPr>
-        <w:rPr>
-          <w:rFonts w:cs="Calibri"/>
-          <w:bCs/>
-        </w:rPr>
-      </w:pPr>
-      <w:r>
-        <w:rPr>
-          <w:rFonts w:cs="Calibri"/>
-          <w:bCs/>
-        </w:rPr>
-        <w:t>These are viewable with the following lines of code (example for SVM-PCA)</w:t>
-      </w:r>
-    </w:p>
-    <w:p>
-      <w:pPr>
-        <w:jc w:val="center"/>
-        <w:rPr>
-          <w:rFonts w:cs="Calibri"/>
-          <w:bCs/>
-        </w:rPr>
-      </w:pPr>
-      <w:r>
-        <w:rPr>
-          <w:noProof/>
-        </w:rPr>
-        <w:drawing>
-          <wp:inline distT="0" distB="0" distL="0" distR="0" wp14:anchorId="79652343" wp14:editId="73D77EDD">
-            <wp:extent cx="5105400" cy="648706"/>
-            <wp:effectExtent l="0" t="0" r="0" b="0"/>
-            <wp:docPr id="17" name="Picture 17"/>
-            <wp:cNvGraphicFramePr>
-              <a:graphicFrameLocks xmlns:a="http://schemas.openxmlformats.org/drawingml/2006/main" noChangeAspect="1"/>
-            </wp:cNvGraphicFramePr>
-            <a:graphic xmlns:a="http://schemas.openxmlformats.org/drawingml/2006/main">
-              <a:graphicData uri="http://schemas.openxmlformats.org/drawingml/2006/picture">
-                <pic:pic xmlns:pic="http://schemas.openxmlformats.org/drawingml/2006/picture">
-                  <pic:nvPicPr>
-                    <pic:cNvPr id="0" name=""/>
-                    <pic:cNvPicPr/>
-                  </pic:nvPicPr>
-                  <pic:blipFill>
-                    <a:blip r:embed="rId25"/>
-                    <a:stretch>
-                      <a:fillRect/>
-                    </a:stretch>
-                  </pic:blipFill>
-                  <pic:spPr>
-                    <a:xfrm>
-                      <a:off x="0" y="0"/>
                       <a:ext cx="5105400" cy="648706"/>
                     </a:xfrm>
                     <a:prstGeom prst="rect">
@@ -7201,21 +7029,7 @@
         <w:rPr>
           <w:rStyle w:val="selectable"/>
         </w:rPr>
-        <w:t>[1]"</w:t>
-      </w:r>
-      <w:proofErr w:type="spellStart"/>
-      <w:r>
-        <w:rPr>
-          <w:rStyle w:val="selectable"/>
-        </w:rPr>
-        <w:t>xkcd</w:t>
-      </w:r>
-      <w:proofErr w:type="spellEnd"/>
-      <w:r>
-        <w:rPr>
-          <w:rStyle w:val="selectable"/>
-        </w:rPr>
-        <w:t xml:space="preserve">: Electoral Precedent", </w:t>
+        <w:t xml:space="preserve">[1]"xkcd: Electoral Precedent", </w:t>
       </w:r>
       <w:r>
         <w:rPr>
@@ -7229,23 +7043,9 @@
         <w:rPr>
           <w:rStyle w:val="selectable"/>
         </w:rPr>
-        <w:t xml:space="preserve">, 2016. </w:t>
-      </w:r>
-      <w:proofErr w:type="gramStart"/>
-      <w:r>
-        <w:rPr>
-          <w:rStyle w:val="selectable"/>
-        </w:rPr>
-        <w:t>[Online].</w:t>
-      </w:r>
-      <w:proofErr w:type="gramEnd"/>
-      <w:r>
-        <w:rPr>
-          <w:rStyle w:val="selectable"/>
-        </w:rPr>
-        <w:t xml:space="preserve"> Available: </w:t>
-      </w:r>
-      <w:hyperlink r:id="rId26" w:history="1">
+        <w:t xml:space="preserve">, 2016. [Online]. Available: </w:t>
+      </w:r>
+      <w:hyperlink r:id="rId25" w:history="1">
         <w:r>
           <w:rPr>
             <w:rStyle w:val="Hyperlink"/>
@@ -7286,23 +7086,9 @@
         <w:rPr>
           <w:rStyle w:val="selectable"/>
         </w:rPr>
-        <w:t xml:space="preserve">, 2016. </w:t>
-      </w:r>
-      <w:proofErr w:type="gramStart"/>
-      <w:r>
-        <w:rPr>
-          <w:rStyle w:val="selectable"/>
-        </w:rPr>
-        <w:t>[Online].</w:t>
-      </w:r>
-      <w:proofErr w:type="gramEnd"/>
-      <w:r>
-        <w:rPr>
-          <w:rStyle w:val="selectable"/>
-        </w:rPr>
-        <w:t xml:space="preserve"> Available: </w:t>
-      </w:r>
-      <w:hyperlink r:id="rId27" w:history="1">
+        <w:t xml:space="preserve">, 2016. [Online]. Available: </w:t>
+      </w:r>
+      <w:hyperlink r:id="rId26" w:history="1">
         <w:r>
           <w:rPr>
             <w:rStyle w:val="Hyperlink"/>
@@ -7347,23 +7133,9 @@
         <w:rPr>
           <w:rStyle w:val="selectable"/>
         </w:rPr>
-        <w:t xml:space="preserve">, 2013. </w:t>
-      </w:r>
-      <w:proofErr w:type="gramStart"/>
-      <w:r>
-        <w:rPr>
-          <w:rStyle w:val="selectable"/>
-        </w:rPr>
-        <w:t>[Online].</w:t>
-      </w:r>
-      <w:proofErr w:type="gramEnd"/>
-      <w:r>
-        <w:rPr>
-          <w:rStyle w:val="selectable"/>
-        </w:rPr>
-        <w:t xml:space="preserve"> Available: </w:t>
-      </w:r>
-      <w:hyperlink r:id="rId28" w:history="1">
+        <w:t xml:space="preserve">, 2013. [Online]. Available: </w:t>
+      </w:r>
+      <w:hyperlink r:id="rId27" w:history="1">
         <w:r>
           <w:rPr>
             <w:rStyle w:val="Hyperlink"/>
@@ -7393,35 +7165,7 @@
         <w:rPr>
           <w:rStyle w:val="selectable"/>
         </w:rPr>
-        <w:t xml:space="preserve">[4]N. </w:t>
-      </w:r>
-      <w:proofErr w:type="spellStart"/>
-      <w:r>
-        <w:rPr>
-          <w:rStyle w:val="selectable"/>
-        </w:rPr>
-        <w:t>Dalal</w:t>
-      </w:r>
-      <w:proofErr w:type="spellEnd"/>
-      <w:r>
-        <w:rPr>
-          <w:rStyle w:val="selectable"/>
-        </w:rPr>
-        <w:t xml:space="preserve"> and B. </w:t>
-      </w:r>
-      <w:proofErr w:type="spellStart"/>
-      <w:r>
-        <w:rPr>
-          <w:rStyle w:val="selectable"/>
-        </w:rPr>
-        <w:t>Triggs</w:t>
-      </w:r>
-      <w:proofErr w:type="spellEnd"/>
-      <w:r>
-        <w:rPr>
-          <w:rStyle w:val="selectable"/>
-        </w:rPr>
-        <w:t xml:space="preserve">, "Histograms of Oriented Gradients for Human Detection", </w:t>
+        <w:t xml:space="preserve">[4]N. Dalal and B. Triggs, "Histograms of Oriented Gradients for Human Detection", </w:t>
       </w:r>
       <w:r>
         <w:rPr>
@@ -7470,23 +7214,9 @@
         <w:rPr>
           <w:rStyle w:val="selectable"/>
         </w:rPr>
-        <w:t xml:space="preserve">, 2016. </w:t>
-      </w:r>
-      <w:proofErr w:type="gramStart"/>
-      <w:r>
-        <w:rPr>
-          <w:rStyle w:val="selectable"/>
-        </w:rPr>
-        <w:t>[Online].</w:t>
-      </w:r>
-      <w:proofErr w:type="gramEnd"/>
-      <w:r>
-        <w:rPr>
-          <w:rStyle w:val="selectable"/>
-        </w:rPr>
-        <w:t xml:space="preserve"> Available: </w:t>
-      </w:r>
-      <w:hyperlink r:id="rId29" w:history="1">
+        <w:t xml:space="preserve">, 2016. [Online]. Available: </w:t>
+      </w:r>
+      <w:hyperlink r:id="rId28" w:history="1">
         <w:r>
           <w:rPr>
             <w:rStyle w:val="Hyperlink"/>
@@ -7515,21 +7245,13 @@
           <w:rStyle w:val="selectable"/>
         </w:rPr>
       </w:pPr>
-      <w:proofErr w:type="gramStart"/>
       <w:r>
         <w:rPr>
           <w:rStyle w:val="selectable"/>
         </w:rPr>
-        <w:t>[6]”Analysis of SVMs” [Online].</w:t>
-      </w:r>
-      <w:proofErr w:type="gramEnd"/>
-      <w:r>
-        <w:rPr>
-          <w:rStyle w:val="selectable"/>
-        </w:rPr>
-        <w:t xml:space="preserve"> Available: </w:t>
-      </w:r>
-      <w:hyperlink r:id="rId30" w:history="1">
+        <w:t xml:space="preserve">[6]”Analysis of SVMs” [Online]. Available: </w:t>
+      </w:r>
+      <w:hyperlink r:id="rId29" w:history="1">
         <w:r>
           <w:rPr>
             <w:rStyle w:val="Hyperlink"/>
@@ -7557,7 +7279,7 @@
       </w:pPr>
     </w:p>
     <w:sectPr>
-      <w:footerReference w:type="default" r:id="rId31"/>
+      <w:footerReference w:type="default" r:id="rId30"/>
       <w:pgSz w:w="12240" w:h="15840"/>
       <w:pgMar w:top="1440" w:right="1440" w:bottom="1440" w:left="1440" w:header="720" w:footer="720" w:gutter="0"/>
       <w:cols w:space="720"/>
@@ -7568,7 +7290,7 @@
 </file>
 
 <file path=word/endnotes.xml><?xml version="1.0" encoding="utf-8"?>
-<w:endnotes xmlns:wpc="http://schemas.microsoft.com/office/word/2010/wordprocessingCanvas" xmlns:mc="http://schemas.openxmlformats.org/markup-compatibility/2006" xmlns:o="urn:schemas-microsoft-com:office:office" xmlns:r="http://schemas.openxmlformats.org/officeDocument/2006/relationships" xmlns:m="http://schemas.openxmlformats.org/officeDocument/2006/math" xmlns:v="urn:schemas-microsoft-com:vml" xmlns:wp14="http://schemas.microsoft.com/office/word/2010/wordprocessingDrawing" xmlns:wp="http://schemas.openxmlformats.org/drawingml/2006/wordprocessingDrawing" xmlns:w10="urn:schemas-microsoft-com:office:word" xmlns:w="http://schemas.openxmlformats.org/wordprocessingml/2006/main" xmlns:w14="http://schemas.microsoft.com/office/word/2010/wordml" xmlns:wpg="http://schemas.microsoft.com/office/word/2010/wordprocessingGroup" xmlns:wpi="http://schemas.microsoft.com/office/word/2010/wordprocessingInk" xmlns:wne="http://schemas.microsoft.com/office/word/2006/wordml" xmlns:wps="http://schemas.microsoft.com/office/word/2010/wordprocessingShape" mc:Ignorable="w14 wp14">
+<w:endnotes xmlns:wpc="http://schemas.microsoft.com/office/word/2010/wordprocessingCanvas" xmlns:mc="http://schemas.openxmlformats.org/markup-compatibility/2006" xmlns:o="urn:schemas-microsoft-com:office:office" xmlns:r="http://schemas.openxmlformats.org/officeDocument/2006/relationships" xmlns:m="http://schemas.openxmlformats.org/officeDocument/2006/math" xmlns:v="urn:schemas-microsoft-com:vml" xmlns:wp14="http://schemas.microsoft.com/office/word/2010/wordprocessingDrawing" xmlns:wp="http://schemas.openxmlformats.org/drawingml/2006/wordprocessingDrawing" xmlns:w10="urn:schemas-microsoft-com:office:word" xmlns:w="http://schemas.openxmlformats.org/wordprocessingml/2006/main" xmlns:w14="http://schemas.microsoft.com/office/word/2010/wordml" xmlns:w15="http://schemas.microsoft.com/office/word/2012/wordml" xmlns:wpg="http://schemas.microsoft.com/office/word/2010/wordprocessingGroup" xmlns:wpi="http://schemas.microsoft.com/office/word/2010/wordprocessingInk" xmlns:wne="http://schemas.microsoft.com/office/word/2006/wordml" xmlns:wps="http://schemas.microsoft.com/office/word/2010/wordprocessingShape" mc:Ignorable="w14 w15 wp14">
   <w:endnote w:type="separator" w:id="-1">
     <w:p>
       <w:pPr>
@@ -7593,7 +7315,7 @@
 </file>
 
 <file path=word/footer1.xml><?xml version="1.0" encoding="utf-8"?>
-<w:ftr xmlns:wpc="http://schemas.microsoft.com/office/word/2010/wordprocessingCanvas" xmlns:mc="http://schemas.openxmlformats.org/markup-compatibility/2006" xmlns:o="urn:schemas-microsoft-com:office:office" xmlns:r="http://schemas.openxmlformats.org/officeDocument/2006/relationships" xmlns:m="http://schemas.openxmlformats.org/officeDocument/2006/math" xmlns:v="urn:schemas-microsoft-com:vml" xmlns:wp14="http://schemas.microsoft.com/office/word/2010/wordprocessingDrawing" xmlns:wp="http://schemas.openxmlformats.org/drawingml/2006/wordprocessingDrawing" xmlns:w10="urn:schemas-microsoft-com:office:word" xmlns:w="http://schemas.openxmlformats.org/wordprocessingml/2006/main" xmlns:w14="http://schemas.microsoft.com/office/word/2010/wordml" xmlns:wpg="http://schemas.microsoft.com/office/word/2010/wordprocessingGroup" xmlns:wpi="http://schemas.microsoft.com/office/word/2010/wordprocessingInk" xmlns:wne="http://schemas.microsoft.com/office/word/2006/wordml" xmlns:wps="http://schemas.microsoft.com/office/word/2010/wordprocessingShape" mc:Ignorable="w14 wp14">
+<w:ftr xmlns:wpc="http://schemas.microsoft.com/office/word/2010/wordprocessingCanvas" xmlns:mc="http://schemas.openxmlformats.org/markup-compatibility/2006" xmlns:o="urn:schemas-microsoft-com:office:office" xmlns:r="http://schemas.openxmlformats.org/officeDocument/2006/relationships" xmlns:m="http://schemas.openxmlformats.org/officeDocument/2006/math" xmlns:v="urn:schemas-microsoft-com:vml" xmlns:wp14="http://schemas.microsoft.com/office/word/2010/wordprocessingDrawing" xmlns:wp="http://schemas.openxmlformats.org/drawingml/2006/wordprocessingDrawing" xmlns:w10="urn:schemas-microsoft-com:office:word" xmlns:w="http://schemas.openxmlformats.org/wordprocessingml/2006/main" xmlns:w14="http://schemas.microsoft.com/office/word/2010/wordml" xmlns:w15="http://schemas.microsoft.com/office/word/2012/wordml" xmlns:wpg="http://schemas.microsoft.com/office/word/2010/wordprocessingGroup" xmlns:wpi="http://schemas.microsoft.com/office/word/2010/wordprocessingInk" xmlns:wne="http://schemas.microsoft.com/office/word/2006/wordml" xmlns:wps="http://schemas.microsoft.com/office/word/2010/wordprocessingShape" mc:Ignorable="w14 w15 wp14">
   <w:sdt>
     <w:sdtPr>
       <w:id w:val="-238406137"/>
@@ -7626,7 +7348,7 @@
           <w:rPr>
             <w:noProof/>
           </w:rPr>
-          <w:t>9</w:t>
+          <w:t>7</w:t>
         </w:r>
         <w:r>
           <w:rPr>
@@ -7646,7 +7368,7 @@
 </file>
 
 <file path=word/footnotes.xml><?xml version="1.0" encoding="utf-8"?>
-<w:footnotes xmlns:wpc="http://schemas.microsoft.com/office/word/2010/wordprocessingCanvas" xmlns:mc="http://schemas.openxmlformats.org/markup-compatibility/2006" xmlns:o="urn:schemas-microsoft-com:office:office" xmlns:r="http://schemas.openxmlformats.org/officeDocument/2006/relationships" xmlns:m="http://schemas.openxmlformats.org/officeDocument/2006/math" xmlns:v="urn:schemas-microsoft-com:vml" xmlns:wp14="http://schemas.microsoft.com/office/word/2010/wordprocessingDrawing" xmlns:wp="http://schemas.openxmlformats.org/drawingml/2006/wordprocessingDrawing" xmlns:w10="urn:schemas-microsoft-com:office:word" xmlns:w="http://schemas.openxmlformats.org/wordprocessingml/2006/main" xmlns:w14="http://schemas.microsoft.com/office/word/2010/wordml" xmlns:wpg="http://schemas.microsoft.com/office/word/2010/wordprocessingGroup" xmlns:wpi="http://schemas.microsoft.com/office/word/2010/wordprocessingInk" xmlns:wne="http://schemas.microsoft.com/office/word/2006/wordml" xmlns:wps="http://schemas.microsoft.com/office/word/2010/wordprocessingShape" mc:Ignorable="w14 wp14">
+<w:footnotes xmlns:wpc="http://schemas.microsoft.com/office/word/2010/wordprocessingCanvas" xmlns:mc="http://schemas.openxmlformats.org/markup-compatibility/2006" xmlns:o="urn:schemas-microsoft-com:office:office" xmlns:r="http://schemas.openxmlformats.org/officeDocument/2006/relationships" xmlns:m="http://schemas.openxmlformats.org/officeDocument/2006/math" xmlns:v="urn:schemas-microsoft-com:vml" xmlns:wp14="http://schemas.microsoft.com/office/word/2010/wordprocessingDrawing" xmlns:wp="http://schemas.openxmlformats.org/drawingml/2006/wordprocessingDrawing" xmlns:w10="urn:schemas-microsoft-com:office:word" xmlns:w="http://schemas.openxmlformats.org/wordprocessingml/2006/main" xmlns:w14="http://schemas.microsoft.com/office/word/2010/wordml" xmlns:w15="http://schemas.microsoft.com/office/word/2012/wordml" xmlns:wpg="http://schemas.microsoft.com/office/word/2010/wordprocessingGroup" xmlns:wpi="http://schemas.microsoft.com/office/word/2010/wordprocessingInk" xmlns:wne="http://schemas.microsoft.com/office/word/2006/wordml" xmlns:wps="http://schemas.microsoft.com/office/word/2010/wordprocessingShape" mc:Ignorable="w14 w15 wp14">
   <w:footnote w:type="separator" w:id="-1">
     <w:p>
       <w:pPr>
@@ -7671,8 +7393,8 @@
 </file>
 
 <file path=word/numbering.xml><?xml version="1.0" encoding="utf-8"?>
-<w:numbering xmlns:wpc="http://schemas.microsoft.com/office/word/2010/wordprocessingCanvas" xmlns:mc="http://schemas.openxmlformats.org/markup-compatibility/2006" xmlns:o="urn:schemas-microsoft-com:office:office" xmlns:r="http://schemas.openxmlformats.org/officeDocument/2006/relationships" xmlns:m="http://schemas.openxmlformats.org/officeDocument/2006/math" xmlns:v="urn:schemas-microsoft-com:vml" xmlns:wp14="http://schemas.microsoft.com/office/word/2010/wordprocessingDrawing" xmlns:wp="http://schemas.openxmlformats.org/drawingml/2006/wordprocessingDrawing" xmlns:w10="urn:schemas-microsoft-com:office:word" xmlns:w="http://schemas.openxmlformats.org/wordprocessingml/2006/main" xmlns:w14="http://schemas.microsoft.com/office/word/2010/wordml" xmlns:wpg="http://schemas.microsoft.com/office/word/2010/wordprocessingGroup" xmlns:wpi="http://schemas.microsoft.com/office/word/2010/wordprocessingInk" xmlns:wne="http://schemas.microsoft.com/office/word/2006/wordml" xmlns:wps="http://schemas.microsoft.com/office/word/2010/wordprocessingShape" mc:Ignorable="w14 wp14">
-  <w:abstractNum w:abstractNumId="0">
+<w:numbering xmlns:wpc="http://schemas.microsoft.com/office/word/2010/wordprocessingCanvas" xmlns:mc="http://schemas.openxmlformats.org/markup-compatibility/2006" xmlns:o="urn:schemas-microsoft-com:office:office" xmlns:r="http://schemas.openxmlformats.org/officeDocument/2006/relationships" xmlns:m="http://schemas.openxmlformats.org/officeDocument/2006/math" xmlns:v="urn:schemas-microsoft-com:vml" xmlns:wp14="http://schemas.microsoft.com/office/word/2010/wordprocessingDrawing" xmlns:wp="http://schemas.openxmlformats.org/drawingml/2006/wordprocessingDrawing" xmlns:w10="urn:schemas-microsoft-com:office:word" xmlns:w="http://schemas.openxmlformats.org/wordprocessingml/2006/main" xmlns:w14="http://schemas.microsoft.com/office/word/2010/wordml" xmlns:w15="http://schemas.microsoft.com/office/word/2012/wordml" xmlns:wpg="http://schemas.microsoft.com/office/word/2010/wordprocessingGroup" xmlns:wpi="http://schemas.microsoft.com/office/word/2010/wordprocessingInk" xmlns:wne="http://schemas.microsoft.com/office/word/2006/wordml" xmlns:wps="http://schemas.microsoft.com/office/word/2010/wordprocessingShape" mc:Ignorable="w14 w15 wp14">
+  <w:abstractNum w:abstractNumId="0" w15:restartNumberingAfterBreak="0">
     <w:nsid w:val="5E012154"/>
     <w:multiLevelType w:val="hybridMultilevel"/>
     <w:tmpl w:val="1532758E"/>
@@ -7792,7 +7514,7 @@
 </file>
 
 <file path=word/styles.xml><?xml version="1.0" encoding="utf-8"?>
-<w:styles xmlns:mc="http://schemas.openxmlformats.org/markup-compatibility/2006" xmlns:r="http://schemas.openxmlformats.org/officeDocument/2006/relationships" xmlns:w="http://schemas.openxmlformats.org/wordprocessingml/2006/main" xmlns:w14="http://schemas.microsoft.com/office/word/2010/wordml" mc:Ignorable="w14">
+<w:styles xmlns:mc="http://schemas.openxmlformats.org/markup-compatibility/2006" xmlns:r="http://schemas.openxmlformats.org/officeDocument/2006/relationships" xmlns:w="http://schemas.openxmlformats.org/wordprocessingml/2006/main" xmlns:w14="http://schemas.microsoft.com/office/word/2010/wordml" xmlns:w15="http://schemas.microsoft.com/office/word/2012/wordml" mc:Ignorable="w14 w15">
   <w:docDefaults>
     <w:rPrDefault>
       <w:rPr>
@@ -7808,484 +7530,378 @@
       </w:pPr>
     </w:pPrDefault>
   </w:docDefaults>
-  <w:latentStyles w:defLockedState="0" w:defUIPriority="99" w:defSemiHidden="1" w:defUnhideWhenUsed="1" w:defQFormat="0" w:count="267">
-    <w:lsdException w:name="Normal" w:semiHidden="0" w:uiPriority="0" w:unhideWhenUsed="0" w:qFormat="1"/>
-    <w:lsdException w:name="heading 1" w:semiHidden="0" w:uiPriority="9" w:unhideWhenUsed="0" w:qFormat="1"/>
-    <w:lsdException w:name="heading 2" w:uiPriority="9" w:qFormat="1"/>
-    <w:lsdException w:name="heading 3" w:uiPriority="9" w:qFormat="1"/>
-    <w:lsdException w:name="heading 4" w:uiPriority="9" w:qFormat="1"/>
-    <w:lsdException w:name="heading 5" w:uiPriority="9" w:qFormat="1"/>
-    <w:lsdException w:name="heading 6" w:uiPriority="9" w:qFormat="1"/>
-    <w:lsdException w:name="heading 7" w:uiPriority="9" w:qFormat="1"/>
-    <w:lsdException w:name="heading 8" w:uiPriority="9" w:qFormat="1"/>
-    <w:lsdException w:name="heading 9" w:uiPriority="9" w:qFormat="1"/>
-    <w:lsdException w:name="toc 1" w:uiPriority="39"/>
-    <w:lsdException w:name="toc 2" w:uiPriority="39"/>
-    <w:lsdException w:name="toc 3" w:uiPriority="39"/>
-    <w:lsdException w:name="toc 4" w:uiPriority="39"/>
-    <w:lsdException w:name="toc 5" w:uiPriority="39"/>
-    <w:lsdException w:name="toc 6" w:uiPriority="39"/>
-    <w:lsdException w:name="toc 7" w:uiPriority="39"/>
-    <w:lsdException w:name="toc 8" w:uiPriority="39"/>
-    <w:lsdException w:name="toc 9" w:uiPriority="39"/>
-    <w:lsdException w:name="caption" w:uiPriority="35" w:qFormat="1"/>
-    <w:lsdException w:name="Title" w:semiHidden="0" w:uiPriority="10" w:unhideWhenUsed="0" w:qFormat="1"/>
-    <w:lsdException w:name="Default Paragraph Font" w:uiPriority="1"/>
-    <w:lsdException w:name="Subtitle" w:semiHidden="0" w:uiPriority="11" w:unhideWhenUsed="0" w:qFormat="1"/>
-    <w:lsdException w:name="Strong" w:semiHidden="0" w:uiPriority="22" w:unhideWhenUsed="0" w:qFormat="1"/>
-    <w:lsdException w:name="Emphasis" w:semiHidden="0" w:uiPriority="20" w:unhideWhenUsed="0" w:qFormat="1"/>
-    <w:lsdException w:name="Table Grid" w:semiHidden="0" w:uiPriority="59" w:unhideWhenUsed="0"/>
-    <w:lsdException w:name="Placeholder Text" w:unhideWhenUsed="0"/>
-    <w:lsdException w:name="No Spacing" w:semiHidden="0" w:uiPriority="1" w:unhideWhenUsed="0" w:qFormat="1"/>
-    <w:lsdException w:name="Light Shading" w:semiHidden="0" w:uiPriority="60" w:unhideWhenUsed="0"/>
-    <w:lsdException w:name="Light List" w:semiHidden="0" w:uiPriority="61" w:unhideWhenUsed="0"/>
-    <w:lsdException w:name="Light Grid" w:semiHidden="0" w:uiPriority="62" w:unhideWhenUsed="0"/>
-    <w:lsdException w:name="Medium Shading 1" w:semiHidden="0" w:uiPriority="63" w:unhideWhenUsed="0"/>
-    <w:lsdException w:name="Medium Shading 2" w:semiHidden="0" w:uiPriority="64" w:unhideWhenUsed="0"/>
-    <w:lsdException w:name="Medium List 1" w:semiHidden="0" w:uiPriority="65" w:unhideWhenUsed="0"/>
-    <w:lsdException w:name="Medium List 2" w:semiHidden="0" w:uiPriority="66" w:unhideWhenUsed="0"/>
-    <w:lsdException w:name="Medium Grid 1" w:semiHidden="0" w:uiPriority="67" w:unhideWhenUsed="0"/>
-    <w:lsdException w:name="Medium Grid 2" w:semiHidden="0" w:uiPriority="68" w:unhideWhenUsed="0"/>
-    <w:lsdException w:name="Medium Grid 3" w:semiHidden="0" w:uiPriority="69" w:unhideWhenUsed="0"/>
-    <w:lsdException w:name="Dark List" w:semiHidden="0" w:uiPriority="70" w:unhideWhenUsed="0"/>
-    <w:lsdException w:name="Colorful Shading" w:semiHidden="0" w:uiPriority="71" w:unhideWhenUsed="0"/>
-    <w:lsdException w:name="Colorful List" w:semiHidden="0" w:uiPriority="72" w:unhideWhenUsed="0"/>
-    <w:lsdException w:name="Colorful Grid" w:semiHidden="0" w:uiPriority="73" w:unhideWhenUsed="0"/>
-    <w:lsdException w:name="Light Shading Accent 1" w:semiHidden="0" w:uiPriority="60" w:unhideWhenUsed="0"/>
-    <w:lsdException w:name="Light List Accent 1" w:semiHidden="0" w:uiPriority="61" w:unhideWhenUsed="0"/>
-    <w:lsdException w:name="Light Grid Accent 1" w:semiHidden="0" w:uiPriority="62" w:unhideWhenUsed="0"/>
-    <w:lsdException w:name="Medium Shading 1 Accent 1" w:semiHidden="0" w:uiPriority="63" w:unhideWhenUsed="0"/>
-    <w:lsdException w:name="Medium Shading 2 Accent 1" w:semiHidden="0" w:uiPriority="64" w:unhideWhenUsed="0"/>
-    <w:lsdException w:name="Medium List 1 Accent 1" w:semiHidden="0" w:uiPriority="65" w:unhideWhenUsed="0"/>
-    <w:lsdException w:name="Revision" w:unhideWhenUsed="0"/>
-    <w:lsdException w:name="List Paragraph" w:semiHidden="0" w:uiPriority="34" w:unhideWhenUsed="0" w:qFormat="1"/>
-    <w:lsdException w:name="Quote" w:semiHidden="0" w:uiPriority="29" w:unhideWhenUsed="0" w:qFormat="1"/>
-    <w:lsdException w:name="Intense Quote" w:semiHidden="0" w:uiPriority="30" w:unhideWhenUsed="0" w:qFormat="1"/>
-    <w:lsdException w:name="Medium List 2 Accent 1" w:semiHidden="0" w:uiPriority="66" w:unhideWhenUsed="0"/>
-    <w:lsdException w:name="Medium Grid 1 Accent 1" w:semiHidden="0" w:uiPriority="67" w:unhideWhenUsed="0"/>
-    <w:lsdException w:name="Medium Grid 2 Accent 1" w:semiHidden="0" w:uiPriority="68" w:unhideWhenUsed="0"/>
-    <w:lsdException w:name="Medium Grid 3 Accent 1" w:semiHidden="0" w:uiPriority="69" w:unhideWhenUsed="0"/>
-    <w:lsdException w:name="Dark List Accent 1" w:semiHidden="0" w:uiPriority="70" w:unhideWhenUsed="0"/>
-    <w:lsdException w:name="Colorful Shading Accent 1" w:semiHidden="0" w:uiPriority="71" w:unhideWhenUsed="0"/>
-    <w:lsdException w:name="Colorful List Accent 1" w:semiHidden="0" w:uiPriority="72" w:unhideWhenUsed="0"/>
-    <w:lsdException w:name="Colorful Grid Accent 1" w:semiHidden="0" w:uiPriority="73" w:unhideWhenUsed="0"/>
-    <w:lsdException w:name="Light Shading Accent 2" w:semiHidden="0" w:uiPriority="60" w:unhideWhenUsed="0"/>
-    <w:lsdException w:name="Light List Accent 2" w:semiHidden="0" w:uiPriority="61" w:unhideWhenUsed="0"/>
-    <w:lsdException w:name="Light Grid Accent 2" w:semiHidden="0" w:uiPriority="62" w:unhideWhenUsed="0"/>
-    <w:lsdException w:name="Medium Shading 1 Accent 2" w:semiHidden="0" w:uiPriority="63" w:unhideWhenUsed="0"/>
-    <w:lsdException w:name="Medium Shading 2 Accent 2" w:semiHidden="0" w:uiPriority="64" w:unhideWhenUsed="0"/>
-    <w:lsdException w:name="Medium List 1 Accent 2" w:semiHidden="0" w:uiPriority="65" w:unhideWhenUsed="0"/>
-    <w:lsdException w:name="Medium List 2 Accent 2" w:semiHidden="0" w:uiPriority="66" w:unhideWhenUsed="0"/>
-    <w:lsdException w:name="Medium Grid 1 Accent 2" w:semiHidden="0" w:uiPriority="67" w:unhideWhenUsed="0"/>
-    <w:lsdException w:name="Medium Grid 2 Accent 2" w:semiHidden="0" w:uiPriority="68" w:unhideWhenUsed="0"/>
-    <w:lsdException w:name="Medium Grid 3 Accent 2" w:semiHidden="0" w:uiPriority="69" w:unhideWhenUsed="0"/>
-    <w:lsdException w:name="Dark List Accent 2" w:semiHidden="0" w:uiPriority="70" w:unhideWhenUsed="0"/>
-    <w:lsdException w:name="Colorful Shading Accent 2" w:semiHidden="0" w:uiPriority="71" w:unhideWhenUsed="0"/>
-    <w:lsdException w:name="Colorful List Accent 2" w:semiHidden="0" w:uiPriority="72" w:unhideWhenUsed="0"/>
-    <w:lsdException w:name="Colorful Grid Accent 2" w:semiHidden="0" w:uiPriority="73" w:unhideWhenUsed="0"/>
-    <w:lsdException w:name="Light Shading Accent 3" w:semiHidden="0" w:uiPriority="60" w:unhideWhenUsed="0"/>
-    <w:lsdException w:name="Light List Accent 3" w:semiHidden="0" w:uiPriority="61" w:unhideWhenUsed="0"/>
-    <w:lsdException w:name="Light Grid Accent 3" w:semiHidden="0" w:uiPriority="62" w:unhideWhenUsed="0"/>
-    <w:lsdException w:name="Medium Shading 1 Accent 3" w:semiHidden="0" w:uiPriority="63" w:unhideWhenUsed="0"/>
-    <w:lsdException w:name="Medium Shading 2 Accent 3" w:semiHidden="0" w:uiPriority="64" w:unhideWhenUsed="0"/>
-    <w:lsdException w:name="Medium List 1 Accent 3" w:semiHidden="0" w:uiPriority="65" w:unhideWhenUsed="0"/>
-    <w:lsdException w:name="Medium List 2 Accent 3" w:semiHidden="0" w:uiPriority="66" w:unhideWhenUsed="0"/>
-    <w:lsdException w:name="Medium Grid 1 Accent 3" w:semiHidden="0" w:uiPriority="67" w:unhideWhenUsed="0"/>
-    <w:lsdException w:name="Medium Grid 2 Accent 3" w:semiHidden="0" w:uiPriority="68" w:unhideWhenUsed="0"/>
-    <w:lsdException w:name="Medium Grid 3 Accent 3" w:semiHidden="0" w:uiPriority="69" w:unhideWhenUsed="0"/>
-    <w:lsdException w:name="Dark List Accent 3" w:semiHidden="0" w:uiPriority="70" w:unhideWhenUsed="0"/>
-    <w:lsdException w:name="Colorful Shading Accent 3" w:semiHidden="0" w:uiPriority="71" w:unhideWhenUsed="0"/>
-    <w:lsdException w:name="Colorful List Accent 3" w:semiHidden="0" w:uiPriority="72" w:unhideWhenUsed="0"/>
-    <w:lsdException w:name="Colorful Grid Accent 3" w:semiHidden="0" w:uiPriority="73" w:unhideWhenUsed="0"/>
-    <w:lsdException w:name="Light Shading Accent 4" w:semiHidden="0" w:uiPriority="60" w:unhideWhenUsed="0"/>
-    <w:lsdException w:name="Light List Accent 4" w:semiHidden="0" w:uiPriority="61" w:unhideWhenUsed="0"/>
-    <w:lsdException w:name="Light Grid Accent 4" w:semiHidden="0" w:uiPriority="62" w:unhideWhenUsed="0"/>
-    <w:lsdException w:name="Medium Shading 1 Accent 4" w:semiHidden="0" w:uiPriority="63" w:unhideWhenUsed="0"/>
-    <w:lsdException w:name="Medium Shading 2 Accent 4" w:semiHidden="0" w:uiPriority="64" w:unhideWhenUsed="0"/>
-    <w:lsdException w:name="Medium List 1 Accent 4" w:semiHidden="0" w:uiPriority="65" w:unhideWhenUsed="0"/>
-    <w:lsdException w:name="Medium List 2 Accent 4" w:semiHidden="0" w:uiPriority="66" w:unhideWhenUsed="0"/>
-    <w:lsdException w:name="Medium Grid 1 Accent 4" w:semiHidden="0" w:uiPriority="67" w:unhideWhenUsed="0"/>
-    <w:lsdException w:name="Medium Grid 2 Accent 4" w:semiHidden="0" w:uiPriority="68" w:unhideWhenUsed="0"/>
-    <w:lsdException w:name="Medium Grid 3 Accent 4" w:semiHidden="0" w:uiPriority="69" w:unhideWhenUsed="0"/>
-    <w:lsdException w:name="Dark List Accent 4" w:semiHidden="0" w:uiPriority="70" w:unhideWhenUsed="0"/>
-    <w:lsdException w:name="Colorful Shading Accent 4" w:semiHidden="0" w:uiPriority="71" w:unhideWhenUsed="0"/>
-    <w:lsdException w:name="Colorful List Accent 4" w:semiHidden="0" w:uiPriority="72" w:unhideWhenUsed="0"/>
-    <w:lsdException w:name="Colorful Grid Accent 4" w:semiHidden="0" w:uiPriority="73" w:unhideWhenUsed="0"/>
-    <w:lsdException w:name="Light Shading Accent 5" w:semiHidden="0" w:uiPriority="60" w:unhideWhenUsed="0"/>
-    <w:lsdException w:name="Light List Accent 5" w:semiHidden="0" w:uiPriority="61" w:unhideWhenUsed="0"/>
-    <w:lsdException w:name="Light Grid Accent 5" w:semiHidden="0" w:uiPriority="62" w:unhideWhenUsed="0"/>
-    <w:lsdException w:name="Medium Shading 1 Accent 5" w:semiHidden="0" w:uiPriority="63" w:unhideWhenUsed="0"/>
-    <w:lsdException w:name="Medium Shading 2 Accent 5" w:semiHidden="0" w:uiPriority="64" w:unhideWhenUsed="0"/>
-    <w:lsdException w:name="Medium List 1 Accent 5" w:semiHidden="0" w:uiPriority="65" w:unhideWhenUsed="0"/>
-    <w:lsdException w:name="Medium List 2 Accent 5" w:semiHidden="0" w:uiPriority="66" w:unhideWhenUsed="0"/>
-    <w:lsdException w:name="Medium Grid 1 Accent 5" w:semiHidden="0" w:uiPriority="67" w:unhideWhenUsed="0"/>
-    <w:lsdException w:name="Medium Grid 2 Accent 5" w:semiHidden="0" w:uiPriority="68" w:unhideWhenUsed="0"/>
-    <w:lsdException w:name="Medium Grid 3 Accent 5" w:semiHidden="0" w:uiPriority="69" w:unhideWhenUsed="0"/>
-    <w:lsdException w:name="Dark List Accent 5" w:semiHidden="0" w:uiPriority="70" w:unhideWhenUsed="0"/>
-    <w:lsdException w:name="Colorful Shading Accent 5" w:semiHidden="0" w:uiPriority="71" w:unhideWhenUsed="0"/>
-    <w:lsdException w:name="Colorful List Accent 5" w:semiHidden="0" w:uiPriority="72" w:unhideWhenUsed="0"/>
-    <w:lsdException w:name="Colorful Grid Accent 5" w:semiHidden="0" w:uiPriority="73" w:unhideWhenUsed="0"/>
-    <w:lsdException w:name="Light Shading Accent 6" w:semiHidden="0" w:uiPriority="60" w:unhideWhenUsed="0"/>
-    <w:lsdException w:name="Light List Accent 6" w:semiHidden="0" w:uiPriority="61" w:unhideWhenUsed="0"/>
-    <w:lsdException w:name="Light Grid Accent 6" w:semiHidden="0" w:uiPriority="62" w:unhideWhenUsed="0"/>
-    <w:lsdException w:name="Medium Shading 1 Accent 6" w:semiHidden="0" w:uiPriority="63" w:unhideWhenUsed="0"/>
-    <w:lsdException w:name="Medium Shading 2 Accent 6" w:semiHidden="0" w:uiPriority="64" w:unhideWhenUsed="0"/>
-    <w:lsdException w:name="Medium List 1 Accent 6" w:semiHidden="0" w:uiPriority="65" w:unhideWhenUsed="0"/>
-    <w:lsdException w:name="Medium List 2 Accent 6" w:semiHidden="0" w:uiPriority="66" w:unhideWhenUsed="0"/>
-    <w:lsdException w:name="Medium Grid 1 Accent 6" w:semiHidden="0" w:uiPriority="67" w:unhideWhenUsed="0"/>
-    <w:lsdException w:name="Medium Grid 2 Accent 6" w:semiHidden="0" w:uiPriority="68" w:unhideWhenUsed="0"/>
-    <w:lsdException w:name="Medium Grid 3 Accent 6" w:semiHidden="0" w:uiPriority="69" w:unhideWhenUsed="0"/>
-    <w:lsdException w:name="Dark List Accent 6" w:semiHidden="0" w:uiPriority="70" w:unhideWhenUsed="0"/>
-    <w:lsdException w:name="Colorful Shading Accent 6" w:semiHidden="0" w:uiPriority="71" w:unhideWhenUsed="0"/>
-    <w:lsdException w:name="Colorful List Accent 6" w:semiHidden="0" w:uiPriority="72" w:unhideWhenUsed="0"/>
-    <w:lsdException w:name="Colorful Grid Accent 6" w:semiHidden="0" w:uiPriority="73" w:unhideWhenUsed="0"/>
-    <w:lsdException w:name="Subtle Emphasis" w:semiHidden="0" w:uiPriority="19" w:unhideWhenUsed="0" w:qFormat="1"/>
-    <w:lsdException w:name="Intense Emphasis" w:semiHidden="0" w:uiPriority="21" w:unhideWhenUsed="0" w:qFormat="1"/>
-    <w:lsdException w:name="Subtle Reference" w:semiHidden="0" w:uiPriority="31" w:unhideWhenUsed="0" w:qFormat="1"/>
-    <w:lsdException w:name="Intense Reference" w:semiHidden="0" w:uiPriority="32" w:unhideWhenUsed="0" w:qFormat="1"/>
-    <w:lsdException w:name="Book Title" w:semiHidden="0" w:uiPriority="33" w:unhideWhenUsed="0" w:qFormat="1"/>
-    <w:lsdException w:name="Bibliography" w:uiPriority="37"/>
-    <w:lsdException w:name="TOC Heading" w:uiPriority="39" w:qFormat="1"/>
-  </w:latentStyles>
-  <w:style w:type="paragraph" w:default="1" w:styleId="Normal">
-    <w:name w:val="Normal"/>
-    <w:qFormat/>
-    <w:rsid w:val="0020488C"/>
-    <w:pPr>
-      <w:spacing w:after="160" w:line="259" w:lineRule="auto"/>
-    </w:pPr>
-    <w:rPr>
-      <w:rFonts w:eastAsiaTheme="minorEastAsia" w:cs="Times New Roman"/>
-      <w:lang w:eastAsia="en-GB"/>
-    </w:rPr>
-  </w:style>
-  <w:style w:type="character" w:default="1" w:styleId="DefaultParagraphFont">
-    <w:name w:val="Default Paragraph Font"/>
-    <w:uiPriority w:val="1"/>
-    <w:semiHidden/>
-    <w:unhideWhenUsed/>
-  </w:style>
-  <w:style w:type="table" w:default="1" w:styleId="TableNormal">
-    <w:name w:val="Normal Table"/>
-    <w:uiPriority w:val="99"/>
-    <w:semiHidden/>
-    <w:unhideWhenUsed/>
-    <w:tblPr>
-      <w:tblInd w:w="0" w:type="dxa"/>
-      <w:tblCellMar>
-        <w:top w:w="0" w:type="dxa"/>
-        <w:left w:w="108" w:type="dxa"/>
-        <w:bottom w:w="0" w:type="dxa"/>
-        <w:right w:w="108" w:type="dxa"/>
-      </w:tblCellMar>
-    </w:tblPr>
-  </w:style>
-  <w:style w:type="numbering" w:default="1" w:styleId="NoList">
-    <w:name w:val="No List"/>
-    <w:uiPriority w:val="99"/>
-    <w:semiHidden/>
-    <w:unhideWhenUsed/>
-  </w:style>
-  <w:style w:type="character" w:styleId="Hyperlink">
-    <w:name w:val="Hyperlink"/>
-    <w:basedOn w:val="DefaultParagraphFont"/>
-    <w:uiPriority w:val="99"/>
-    <w:unhideWhenUsed/>
-    <w:rsid w:val="0020488C"/>
-    <w:rPr>
-      <w:rFonts w:cs="Times New Roman"/>
-      <w:color w:val="0000FF" w:themeColor="hyperlink"/>
-      <w:u w:val="single"/>
-    </w:rPr>
-  </w:style>
-  <w:style w:type="paragraph" w:styleId="BalloonText">
-    <w:name w:val="Balloon Text"/>
-    <w:basedOn w:val="Normal"/>
-    <w:link w:val="BalloonTextChar"/>
-    <w:uiPriority w:val="99"/>
-    <w:semiHidden/>
-    <w:unhideWhenUsed/>
-    <w:rsid w:val="0020488C"/>
-    <w:pPr>
-      <w:spacing w:after="0" w:line="240" w:lineRule="auto"/>
-    </w:pPr>
-    <w:rPr>
-      <w:rFonts w:ascii="Tahoma" w:hAnsi="Tahoma" w:cs="Tahoma"/>
-      <w:sz w:val="16"/>
-      <w:szCs w:val="16"/>
-    </w:rPr>
-  </w:style>
-  <w:style w:type="character" w:customStyle="1" w:styleId="BalloonTextChar">
-    <w:name w:val="Balloon Text Char"/>
-    <w:basedOn w:val="DefaultParagraphFont"/>
-    <w:link w:val="BalloonText"/>
-    <w:uiPriority w:val="99"/>
-    <w:semiHidden/>
-    <w:rsid w:val="0020488C"/>
-    <w:rPr>
-      <w:rFonts w:ascii="Tahoma" w:eastAsiaTheme="minorEastAsia" w:hAnsi="Tahoma" w:cs="Tahoma"/>
-      <w:sz w:val="16"/>
-      <w:szCs w:val="16"/>
-      <w:lang w:eastAsia="en-GB"/>
-    </w:rPr>
-  </w:style>
-  <w:style w:type="character" w:customStyle="1" w:styleId="selectable">
-    <w:name w:val="selectable"/>
-    <w:basedOn w:val="DefaultParagraphFont"/>
-    <w:rsid w:val="007031C3"/>
-  </w:style>
-  <w:style w:type="paragraph" w:styleId="ListParagraph">
-    <w:name w:val="List Paragraph"/>
-    <w:basedOn w:val="Normal"/>
-    <w:uiPriority w:val="34"/>
-    <w:qFormat/>
-    <w:rsid w:val="00495179"/>
-    <w:pPr>
-      <w:ind w:left="720"/>
-      <w:contextualSpacing/>
-    </w:pPr>
-  </w:style>
-  <w:style w:type="paragraph" w:styleId="Caption">
-    <w:name w:val="caption"/>
-    <w:basedOn w:val="Normal"/>
-    <w:next w:val="Normal"/>
-    <w:uiPriority w:val="35"/>
-    <w:unhideWhenUsed/>
-    <w:qFormat/>
-    <w:rsid w:val="00F2243F"/>
-    <w:pPr>
-      <w:spacing w:after="200" w:line="240" w:lineRule="auto"/>
-    </w:pPr>
-    <w:rPr>
-      <w:b/>
-      <w:bCs/>
-      <w:color w:val="4F81BD" w:themeColor="accent1"/>
-      <w:sz w:val="18"/>
-      <w:szCs w:val="18"/>
-    </w:rPr>
-  </w:style>
-  <w:style w:type="paragraph" w:styleId="Header">
-    <w:name w:val="header"/>
-    <w:basedOn w:val="Normal"/>
-    <w:link w:val="HeaderChar"/>
-    <w:uiPriority w:val="99"/>
-    <w:unhideWhenUsed/>
-    <w:rsid w:val="00833547"/>
-    <w:pPr>
-      <w:tabs>
-        <w:tab w:val="center" w:pos="4513"/>
-        <w:tab w:val="right" w:pos="9026"/>
-      </w:tabs>
-      <w:spacing w:after="0" w:line="240" w:lineRule="auto"/>
-    </w:pPr>
-  </w:style>
-  <w:style w:type="character" w:customStyle="1" w:styleId="HeaderChar">
-    <w:name w:val="Header Char"/>
-    <w:basedOn w:val="DefaultParagraphFont"/>
-    <w:link w:val="Header"/>
-    <w:uiPriority w:val="99"/>
-    <w:rsid w:val="00833547"/>
-    <w:rPr>
-      <w:rFonts w:eastAsiaTheme="minorEastAsia" w:cs="Times New Roman"/>
-      <w:lang w:eastAsia="en-GB"/>
-    </w:rPr>
-  </w:style>
-  <w:style w:type="paragraph" w:styleId="Footer">
-    <w:name w:val="footer"/>
-    <w:basedOn w:val="Normal"/>
-    <w:link w:val="FooterChar"/>
-    <w:uiPriority w:val="99"/>
-    <w:unhideWhenUsed/>
-    <w:rsid w:val="00833547"/>
-    <w:pPr>
-      <w:tabs>
-        <w:tab w:val="center" w:pos="4513"/>
-        <w:tab w:val="right" w:pos="9026"/>
-      </w:tabs>
-      <w:spacing w:after="0" w:line="240" w:lineRule="auto"/>
-    </w:pPr>
-  </w:style>
-  <w:style w:type="character" w:customStyle="1" w:styleId="FooterChar">
-    <w:name w:val="Footer Char"/>
-    <w:basedOn w:val="DefaultParagraphFont"/>
-    <w:link w:val="Footer"/>
-    <w:uiPriority w:val="99"/>
-    <w:rsid w:val="00833547"/>
-    <w:rPr>
-      <w:rFonts w:eastAsiaTheme="minorEastAsia" w:cs="Times New Roman"/>
-      <w:lang w:eastAsia="en-GB"/>
-    </w:rPr>
-  </w:style>
-  <w:style w:type="character" w:styleId="FollowedHyperlink">
-    <w:name w:val="FollowedHyperlink"/>
-    <w:basedOn w:val="DefaultParagraphFont"/>
-    <w:uiPriority w:val="99"/>
-    <w:semiHidden/>
-    <w:unhideWhenUsed/>
-    <w:rsid w:val="000F6516"/>
-    <w:rPr>
-      <w:color w:val="800080" w:themeColor="followedHyperlink"/>
-      <w:u w:val="single"/>
-    </w:rPr>
-  </w:style>
-</w:styles>
-</file>
-
-<file path=word/stylesWithEffects.xml><?xml version="1.0" encoding="utf-8"?>
-<w:styles xmlns:wpc="http://schemas.microsoft.com/office/word/2010/wordprocessingCanvas" xmlns:mc="http://schemas.openxmlformats.org/markup-compatibility/2006" xmlns:o="urn:schemas-microsoft-com:office:office" xmlns:r="http://schemas.openxmlformats.org/officeDocument/2006/relationships" xmlns:m="http://schemas.openxmlformats.org/officeDocument/2006/math" xmlns:v="urn:schemas-microsoft-com:vml" xmlns:wp14="http://schemas.microsoft.com/office/word/2010/wordprocessingDrawing" xmlns:wp="http://schemas.openxmlformats.org/drawingml/2006/wordprocessingDrawing" xmlns:w10="urn:schemas-microsoft-com:office:word" xmlns:w="http://schemas.openxmlformats.org/wordprocessingml/2006/main" xmlns:w14="http://schemas.microsoft.com/office/word/2010/wordml" xmlns:wpg="http://schemas.microsoft.com/office/word/2010/wordprocessingGroup" xmlns:wpi="http://schemas.microsoft.com/office/word/2010/wordprocessingInk" xmlns:wne="http://schemas.microsoft.com/office/word/2006/wordml" xmlns:wps="http://schemas.microsoft.com/office/word/2010/wordprocessingShape" mc:Ignorable="w14 wp14">
-  <w:docDefaults>
-    <w:rPrDefault>
-      <w:rPr>
-        <w:rFonts w:asciiTheme="minorHAnsi" w:eastAsiaTheme="minorHAnsi" w:hAnsiTheme="minorHAnsi" w:cstheme="minorBidi"/>
-        <w:sz w:val="22"/>
-        <w:szCs w:val="22"/>
-        <w:lang w:val="en-GB" w:eastAsia="en-US" w:bidi="ar-SA"/>
-      </w:rPr>
-    </w:rPrDefault>
-    <w:pPrDefault>
-      <w:pPr>
-        <w:spacing w:after="200" w:line="276" w:lineRule="auto"/>
-      </w:pPr>
-    </w:pPrDefault>
-  </w:docDefaults>
-  <w:latentStyles w:defLockedState="0" w:defUIPriority="99" w:defSemiHidden="1" w:defUnhideWhenUsed="1" w:defQFormat="0" w:count="267">
-    <w:lsdException w:name="Normal" w:semiHidden="0" w:uiPriority="0" w:unhideWhenUsed="0" w:qFormat="1"/>
-    <w:lsdException w:name="heading 1" w:semiHidden="0" w:uiPriority="9" w:unhideWhenUsed="0" w:qFormat="1"/>
-    <w:lsdException w:name="heading 2" w:uiPriority="9" w:qFormat="1"/>
-    <w:lsdException w:name="heading 3" w:uiPriority="9" w:qFormat="1"/>
-    <w:lsdException w:name="heading 4" w:uiPriority="9" w:qFormat="1"/>
-    <w:lsdException w:name="heading 5" w:uiPriority="9" w:qFormat="1"/>
-    <w:lsdException w:name="heading 6" w:uiPriority="9" w:qFormat="1"/>
-    <w:lsdException w:name="heading 7" w:uiPriority="9" w:qFormat="1"/>
-    <w:lsdException w:name="heading 8" w:uiPriority="9" w:qFormat="1"/>
-    <w:lsdException w:name="heading 9" w:uiPriority="9" w:qFormat="1"/>
-    <w:lsdException w:name="toc 1" w:uiPriority="39"/>
-    <w:lsdException w:name="toc 2" w:uiPriority="39"/>
-    <w:lsdException w:name="toc 3" w:uiPriority="39"/>
-    <w:lsdException w:name="toc 4" w:uiPriority="39"/>
-    <w:lsdException w:name="toc 5" w:uiPriority="39"/>
-    <w:lsdException w:name="toc 6" w:uiPriority="39"/>
-    <w:lsdException w:name="toc 7" w:uiPriority="39"/>
-    <w:lsdException w:name="toc 8" w:uiPriority="39"/>
-    <w:lsdException w:name="toc 9" w:uiPriority="39"/>
-    <w:lsdException w:name="caption" w:uiPriority="35" w:qFormat="1"/>
-    <w:lsdException w:name="Title" w:semiHidden="0" w:uiPriority="10" w:unhideWhenUsed="0" w:qFormat="1"/>
-    <w:lsdException w:name="Default Paragraph Font" w:uiPriority="1"/>
-    <w:lsdException w:name="Subtitle" w:semiHidden="0" w:uiPriority="11" w:unhideWhenUsed="0" w:qFormat="1"/>
-    <w:lsdException w:name="Strong" w:semiHidden="0" w:uiPriority="22" w:unhideWhenUsed="0" w:qFormat="1"/>
-    <w:lsdException w:name="Emphasis" w:semiHidden="0" w:uiPriority="20" w:unhideWhenUsed="0" w:qFormat="1"/>
-    <w:lsdException w:name="Table Grid" w:semiHidden="0" w:uiPriority="59" w:unhideWhenUsed="0"/>
-    <w:lsdException w:name="Placeholder Text" w:unhideWhenUsed="0"/>
-    <w:lsdException w:name="No Spacing" w:semiHidden="0" w:uiPriority="1" w:unhideWhenUsed="0" w:qFormat="1"/>
-    <w:lsdException w:name="Light Shading" w:semiHidden="0" w:uiPriority="60" w:unhideWhenUsed="0"/>
-    <w:lsdException w:name="Light List" w:semiHidden="0" w:uiPriority="61" w:unhideWhenUsed="0"/>
-    <w:lsdException w:name="Light Grid" w:semiHidden="0" w:uiPriority="62" w:unhideWhenUsed="0"/>
-    <w:lsdException w:name="Medium Shading 1" w:semiHidden="0" w:uiPriority="63" w:unhideWhenUsed="0"/>
-    <w:lsdException w:name="Medium Shading 2" w:semiHidden="0" w:uiPriority="64" w:unhideWhenUsed="0"/>
-    <w:lsdException w:name="Medium List 1" w:semiHidden="0" w:uiPriority="65" w:unhideWhenUsed="0"/>
-    <w:lsdException w:name="Medium List 2" w:semiHidden="0" w:uiPriority="66" w:unhideWhenUsed="0"/>
-    <w:lsdException w:name="Medium Grid 1" w:semiHidden="0" w:uiPriority="67" w:unhideWhenUsed="0"/>
-    <w:lsdException w:name="Medium Grid 2" w:semiHidden="0" w:uiPriority="68" w:unhideWhenUsed="0"/>
-    <w:lsdException w:name="Medium Grid 3" w:semiHidden="0" w:uiPriority="69" w:unhideWhenUsed="0"/>
-    <w:lsdException w:name="Dark List" w:semiHidden="0" w:uiPriority="70" w:unhideWhenUsed="0"/>
-    <w:lsdException w:name="Colorful Shading" w:semiHidden="0" w:uiPriority="71" w:unhideWhenUsed="0"/>
-    <w:lsdException w:name="Colorful List" w:semiHidden="0" w:uiPriority="72" w:unhideWhenUsed="0"/>
-    <w:lsdException w:name="Colorful Grid" w:semiHidden="0" w:uiPriority="73" w:unhideWhenUsed="0"/>
-    <w:lsdException w:name="Light Shading Accent 1" w:semiHidden="0" w:uiPriority="60" w:unhideWhenUsed="0"/>
-    <w:lsdException w:name="Light List Accent 1" w:semiHidden="0" w:uiPriority="61" w:unhideWhenUsed="0"/>
-    <w:lsdException w:name="Light Grid Accent 1" w:semiHidden="0" w:uiPriority="62" w:unhideWhenUsed="0"/>
-    <w:lsdException w:name="Medium Shading 1 Accent 1" w:semiHidden="0" w:uiPriority="63" w:unhideWhenUsed="0"/>
-    <w:lsdException w:name="Medium Shading 2 Accent 1" w:semiHidden="0" w:uiPriority="64" w:unhideWhenUsed="0"/>
-    <w:lsdException w:name="Medium List 1 Accent 1" w:semiHidden="0" w:uiPriority="65" w:unhideWhenUsed="0"/>
-    <w:lsdException w:name="Revision" w:unhideWhenUsed="0"/>
-    <w:lsdException w:name="List Paragraph" w:semiHidden="0" w:uiPriority="34" w:unhideWhenUsed="0" w:qFormat="1"/>
-    <w:lsdException w:name="Quote" w:semiHidden="0" w:uiPriority="29" w:unhideWhenUsed="0" w:qFormat="1"/>
-    <w:lsdException w:name="Intense Quote" w:semiHidden="0" w:uiPriority="30" w:unhideWhenUsed="0" w:qFormat="1"/>
-    <w:lsdException w:name="Medium List 2 Accent 1" w:semiHidden="0" w:uiPriority="66" w:unhideWhenUsed="0"/>
-    <w:lsdException w:name="Medium Grid 1 Accent 1" w:semiHidden="0" w:uiPriority="67" w:unhideWhenUsed="0"/>
-    <w:lsdException w:name="Medium Grid 2 Accent 1" w:semiHidden="0" w:uiPriority="68" w:unhideWhenUsed="0"/>
-    <w:lsdException w:name="Medium Grid 3 Accent 1" w:semiHidden="0" w:uiPriority="69" w:unhideWhenUsed="0"/>
-    <w:lsdException w:name="Dark List Accent 1" w:semiHidden="0" w:uiPriority="70" w:unhideWhenUsed="0"/>
-    <w:lsdException w:name="Colorful Shading Accent 1" w:semiHidden="0" w:uiPriority="71" w:unhideWhenUsed="0"/>
-    <w:lsdException w:name="Colorful List Accent 1" w:semiHidden="0" w:uiPriority="72" w:unhideWhenUsed="0"/>
-    <w:lsdException w:name="Colorful Grid Accent 1" w:semiHidden="0" w:uiPriority="73" w:unhideWhenUsed="0"/>
-    <w:lsdException w:name="Light Shading Accent 2" w:semiHidden="0" w:uiPriority="60" w:unhideWhenUsed="0"/>
-    <w:lsdException w:name="Light List Accent 2" w:semiHidden="0" w:uiPriority="61" w:unhideWhenUsed="0"/>
-    <w:lsdException w:name="Light Grid Accent 2" w:semiHidden="0" w:uiPriority="62" w:unhideWhenUsed="0"/>
-    <w:lsdException w:name="Medium Shading 1 Accent 2" w:semiHidden="0" w:uiPriority="63" w:unhideWhenUsed="0"/>
-    <w:lsdException w:name="Medium Shading 2 Accent 2" w:semiHidden="0" w:uiPriority="64" w:unhideWhenUsed="0"/>
-    <w:lsdException w:name="Medium List 1 Accent 2" w:semiHidden="0" w:uiPriority="65" w:unhideWhenUsed="0"/>
-    <w:lsdException w:name="Medium List 2 Accent 2" w:semiHidden="0" w:uiPriority="66" w:unhideWhenUsed="0"/>
-    <w:lsdException w:name="Medium Grid 1 Accent 2" w:semiHidden="0" w:uiPriority="67" w:unhideWhenUsed="0"/>
-    <w:lsdException w:name="Medium Grid 2 Accent 2" w:semiHidden="0" w:uiPriority="68" w:unhideWhenUsed="0"/>
-    <w:lsdException w:name="Medium Grid 3 Accent 2" w:semiHidden="0" w:uiPriority="69" w:unhideWhenUsed="0"/>
-    <w:lsdException w:name="Dark List Accent 2" w:semiHidden="0" w:uiPriority="70" w:unhideWhenUsed="0"/>
-    <w:lsdException w:name="Colorful Shading Accent 2" w:semiHidden="0" w:uiPriority="71" w:unhideWhenUsed="0"/>
-    <w:lsdException w:name="Colorful List Accent 2" w:semiHidden="0" w:uiPriority="72" w:unhideWhenUsed="0"/>
-    <w:lsdException w:name="Colorful Grid Accent 2" w:semiHidden="0" w:uiPriority="73" w:unhideWhenUsed="0"/>
-    <w:lsdException w:name="Light Shading Accent 3" w:semiHidden="0" w:uiPriority="60" w:unhideWhenUsed="0"/>
-    <w:lsdException w:name="Light List Accent 3" w:semiHidden="0" w:uiPriority="61" w:unhideWhenUsed="0"/>
-    <w:lsdException w:name="Light Grid Accent 3" w:semiHidden="0" w:uiPriority="62" w:unhideWhenUsed="0"/>
-    <w:lsdException w:name="Medium Shading 1 Accent 3" w:semiHidden="0" w:uiPriority="63" w:unhideWhenUsed="0"/>
-    <w:lsdException w:name="Medium Shading 2 Accent 3" w:semiHidden="0" w:uiPriority="64" w:unhideWhenUsed="0"/>
-    <w:lsdException w:name="Medium List 1 Accent 3" w:semiHidden="0" w:uiPriority="65" w:unhideWhenUsed="0"/>
-    <w:lsdException w:name="Medium List 2 Accent 3" w:semiHidden="0" w:uiPriority="66" w:unhideWhenUsed="0"/>
-    <w:lsdException w:name="Medium Grid 1 Accent 3" w:semiHidden="0" w:uiPriority="67" w:unhideWhenUsed="0"/>
-    <w:lsdException w:name="Medium Grid 2 Accent 3" w:semiHidden="0" w:uiPriority="68" w:unhideWhenUsed="0"/>
-    <w:lsdException w:name="Medium Grid 3 Accent 3" w:semiHidden="0" w:uiPriority="69" w:unhideWhenUsed="0"/>
-    <w:lsdException w:name="Dark List Accent 3" w:semiHidden="0" w:uiPriority="70" w:unhideWhenUsed="0"/>
-    <w:lsdException w:name="Colorful Shading Accent 3" w:semiHidden="0" w:uiPriority="71" w:unhideWhenUsed="0"/>
-    <w:lsdException w:name="Colorful List Accent 3" w:semiHidden="0" w:uiPriority="72" w:unhideWhenUsed="0"/>
-    <w:lsdException w:name="Colorful Grid Accent 3" w:semiHidden="0" w:uiPriority="73" w:unhideWhenUsed="0"/>
-    <w:lsdException w:name="Light Shading Accent 4" w:semiHidden="0" w:uiPriority="60" w:unhideWhenUsed="0"/>
-    <w:lsdException w:name="Light List Accent 4" w:semiHidden="0" w:uiPriority="61" w:unhideWhenUsed="0"/>
-    <w:lsdException w:name="Light Grid Accent 4" w:semiHidden="0" w:uiPriority="62" w:unhideWhenUsed="0"/>
-    <w:lsdException w:name="Medium Shading 1 Accent 4" w:semiHidden="0" w:uiPriority="63" w:unhideWhenUsed="0"/>
-    <w:lsdException w:name="Medium Shading 2 Accent 4" w:semiHidden="0" w:uiPriority="64" w:unhideWhenUsed="0"/>
-    <w:lsdException w:name="Medium List 1 Accent 4" w:semiHidden="0" w:uiPriority="65" w:unhideWhenUsed="0"/>
-    <w:lsdException w:name="Medium List 2 Accent 4" w:semiHidden="0" w:uiPriority="66" w:unhideWhenUsed="0"/>
-    <w:lsdException w:name="Medium Grid 1 Accent 4" w:semiHidden="0" w:uiPriority="67" w:unhideWhenUsed="0"/>
-    <w:lsdException w:name="Medium Grid 2 Accent 4" w:semiHidden="0" w:uiPriority="68" w:unhideWhenUsed="0"/>
-    <w:lsdException w:name="Medium Grid 3 Accent 4" w:semiHidden="0" w:uiPriority="69" w:unhideWhenUsed="0"/>
-    <w:lsdException w:name="Dark List Accent 4" w:semiHidden="0" w:uiPriority="70" w:unhideWhenUsed="0"/>
-    <w:lsdException w:name="Colorful Shading Accent 4" w:semiHidden="0" w:uiPriority="71" w:unhideWhenUsed="0"/>
-    <w:lsdException w:name="Colorful List Accent 4" w:semiHidden="0" w:uiPriority="72" w:unhideWhenUsed="0"/>
-    <w:lsdException w:name="Colorful Grid Accent 4" w:semiHidden="0" w:uiPriority="73" w:unhideWhenUsed="0"/>
-    <w:lsdException w:name="Light Shading Accent 5" w:semiHidden="0" w:uiPriority="60" w:unhideWhenUsed="0"/>
-    <w:lsdException w:name="Light List Accent 5" w:semiHidden="0" w:uiPriority="61" w:unhideWhenUsed="0"/>
-    <w:lsdException w:name="Light Grid Accent 5" w:semiHidden="0" w:uiPriority="62" w:unhideWhenUsed="0"/>
-    <w:lsdException w:name="Medium Shading 1 Accent 5" w:semiHidden="0" w:uiPriority="63" w:unhideWhenUsed="0"/>
-    <w:lsdException w:name="Medium Shading 2 Accent 5" w:semiHidden="0" w:uiPriority="64" w:unhideWhenUsed="0"/>
-    <w:lsdException w:name="Medium List 1 Accent 5" w:semiHidden="0" w:uiPriority="65" w:unhideWhenUsed="0"/>
-    <w:lsdException w:name="Medium List 2 Accent 5" w:semiHidden="0" w:uiPriority="66" w:unhideWhenUsed="0"/>
-    <w:lsdException w:name="Medium Grid 1 Accent 5" w:semiHidden="0" w:uiPriority="67" w:unhideWhenUsed="0"/>
-    <w:lsdException w:name="Medium Grid 2 Accent 5" w:semiHidden="0" w:uiPriority="68" w:unhideWhenUsed="0"/>
-    <w:lsdException w:name="Medium Grid 3 Accent 5" w:semiHidden="0" w:uiPriority="69" w:unhideWhenUsed="0"/>
-    <w:lsdException w:name="Dark List Accent 5" w:semiHidden="0" w:uiPriority="70" w:unhideWhenUsed="0"/>
-    <w:lsdException w:name="Colorful Shading Accent 5" w:semiHidden="0" w:uiPriority="71" w:unhideWhenUsed="0"/>
-    <w:lsdException w:name="Colorful List Accent 5" w:semiHidden="0" w:uiPriority="72" w:unhideWhenUsed="0"/>
-    <w:lsdException w:name="Colorful Grid Accent 5" w:semiHidden="0" w:uiPriority="73" w:unhideWhenUsed="0"/>
-    <w:lsdException w:name="Light Shading Accent 6" w:semiHidden="0" w:uiPriority="60" w:unhideWhenUsed="0"/>
-    <w:lsdException w:name="Light List Accent 6" w:semiHidden="0" w:uiPriority="61" w:unhideWhenUsed="0"/>
-    <w:lsdException w:name="Light Grid Accent 6" w:semiHidden="0" w:uiPriority="62" w:unhideWhenUsed="0"/>
-    <w:lsdException w:name="Medium Shading 1 Accent 6" w:semiHidden="0" w:uiPriority="63" w:unhideWhenUsed="0"/>
-    <w:lsdException w:name="Medium Shading 2 Accent 6" w:semiHidden="0" w:uiPriority="64" w:unhideWhenUsed="0"/>
-    <w:lsdException w:name="Medium List 1 Accent 6" w:semiHidden="0" w:uiPriority="65" w:unhideWhenUsed="0"/>
-    <w:lsdException w:name="Medium List 2 Accent 6" w:semiHidden="0" w:uiPriority="66" w:unhideWhenUsed="0"/>
-    <w:lsdException w:name="Medium Grid 1 Accent 6" w:semiHidden="0" w:uiPriority="67" w:unhideWhenUsed="0"/>
-    <w:lsdException w:name="Medium Grid 2 Accent 6" w:semiHidden="0" w:uiPriority="68" w:unhideWhenUsed="0"/>
-    <w:lsdException w:name="Medium Grid 3 Accent 6" w:semiHidden="0" w:uiPriority="69" w:unhideWhenUsed="0"/>
-    <w:lsdException w:name="Dark List Accent 6" w:semiHidden="0" w:uiPriority="70" w:unhideWhenUsed="0"/>
-    <w:lsdException w:name="Colorful Shading Accent 6" w:semiHidden="0" w:uiPriority="71" w:unhideWhenUsed="0"/>
-    <w:lsdException w:name="Colorful List Accent 6" w:semiHidden="0" w:uiPriority="72" w:unhideWhenUsed="0"/>
-    <w:lsdException w:name="Colorful Grid Accent 6" w:semiHidden="0" w:uiPriority="73" w:unhideWhenUsed="0"/>
-    <w:lsdException w:name="Subtle Emphasis" w:semiHidden="0" w:uiPriority="19" w:unhideWhenUsed="0" w:qFormat="1"/>
-    <w:lsdException w:name="Intense Emphasis" w:semiHidden="0" w:uiPriority="21" w:unhideWhenUsed="0" w:qFormat="1"/>
-    <w:lsdException w:name="Subtle Reference" w:semiHidden="0" w:uiPriority="31" w:unhideWhenUsed="0" w:qFormat="1"/>
-    <w:lsdException w:name="Intense Reference" w:semiHidden="0" w:uiPriority="32" w:unhideWhenUsed="0" w:qFormat="1"/>
-    <w:lsdException w:name="Book Title" w:semiHidden="0" w:uiPriority="33" w:unhideWhenUsed="0" w:qFormat="1"/>
-    <w:lsdException w:name="Bibliography" w:uiPriority="37"/>
-    <w:lsdException w:name="TOC Heading" w:uiPriority="39" w:qFormat="1"/>
+  <w:latentStyles w:defLockedState="0" w:defUIPriority="99" w:defSemiHidden="0" w:defUnhideWhenUsed="0" w:defQFormat="0" w:count="371">
+    <w:lsdException w:name="Normal" w:uiPriority="0" w:qFormat="1"/>
+    <w:lsdException w:name="heading 1" w:uiPriority="9" w:qFormat="1"/>
+    <w:lsdException w:name="heading 2" w:semiHidden="1" w:uiPriority="9" w:unhideWhenUsed="1" w:qFormat="1"/>
+    <w:lsdException w:name="heading 3" w:semiHidden="1" w:uiPriority="9" w:unhideWhenUsed="1" w:qFormat="1"/>
+    <w:lsdException w:name="heading 4" w:semiHidden="1" w:uiPriority="9" w:unhideWhenUsed="1" w:qFormat="1"/>
+    <w:lsdException w:name="heading 5" w:semiHidden="1" w:uiPriority="9" w:unhideWhenUsed="1" w:qFormat="1"/>
+    <w:lsdException w:name="heading 6" w:semiHidden="1" w:uiPriority="9" w:unhideWhenUsed="1" w:qFormat="1"/>
+    <w:lsdException w:name="heading 7" w:semiHidden="1" w:uiPriority="9" w:unhideWhenUsed="1" w:qFormat="1"/>
+    <w:lsdException w:name="heading 8" w:semiHidden="1" w:uiPriority="9" w:unhideWhenUsed="1" w:qFormat="1"/>
+    <w:lsdException w:name="heading 9" w:semiHidden="1" w:uiPriority="9" w:unhideWhenUsed="1" w:qFormat="1"/>
+    <w:lsdException w:name="index 1" w:semiHidden="1" w:unhideWhenUsed="1"/>
+    <w:lsdException w:name="index 2" w:semiHidden="1" w:unhideWhenUsed="1"/>
+    <w:lsdException w:name="index 3" w:semiHidden="1" w:unhideWhenUsed="1"/>
+    <w:lsdException w:name="index 4" w:semiHidden="1" w:unhideWhenUsed="1"/>
+    <w:lsdException w:name="index 5" w:semiHidden="1" w:unhideWhenUsed="1"/>
+    <w:lsdException w:name="index 6" w:semiHidden="1" w:unhideWhenUsed="1"/>
+    <w:lsdException w:name="index 7" w:semiHidden="1" w:unhideWhenUsed="1"/>
+    <w:lsdException w:name="index 8" w:semiHidden="1" w:unhideWhenUsed="1"/>
+    <w:lsdException w:name="index 9" w:semiHidden="1" w:unhideWhenUsed="1"/>
+    <w:lsdException w:name="toc 1" w:semiHidden="1" w:uiPriority="39" w:unhideWhenUsed="1"/>
+    <w:lsdException w:name="toc 2" w:semiHidden="1" w:uiPriority="39" w:unhideWhenUsed="1"/>
+    <w:lsdException w:name="toc 3" w:semiHidden="1" w:uiPriority="39" w:unhideWhenUsed="1"/>
+    <w:lsdException w:name="toc 4" w:semiHidden="1" w:uiPriority="39" w:unhideWhenUsed="1"/>
+    <w:lsdException w:name="toc 5" w:semiHidden="1" w:uiPriority="39" w:unhideWhenUsed="1"/>
+    <w:lsdException w:name="toc 6" w:semiHidden="1" w:uiPriority="39" w:unhideWhenUsed="1"/>
+    <w:lsdException w:name="toc 7" w:semiHidden="1" w:uiPriority="39" w:unhideWhenUsed="1"/>
+    <w:lsdException w:name="toc 8" w:semiHidden="1" w:uiPriority="39" w:unhideWhenUsed="1"/>
+    <w:lsdException w:name="toc 9" w:semiHidden="1" w:uiPriority="39" w:unhideWhenUsed="1"/>
+    <w:lsdException w:name="Normal Indent" w:semiHidden="1" w:unhideWhenUsed="1"/>
+    <w:lsdException w:name="footnote text" w:semiHidden="1" w:unhideWhenUsed="1"/>
+    <w:lsdException w:name="annotation text" w:semiHidden="1" w:unhideWhenUsed="1"/>
+    <w:lsdException w:name="header" w:semiHidden="1" w:unhideWhenUsed="1"/>
+    <w:lsdException w:name="footer" w:semiHidden="1" w:unhideWhenUsed="1"/>
+    <w:lsdException w:name="index heading" w:semiHidden="1" w:unhideWhenUsed="1"/>
+    <w:lsdException w:name="caption" w:semiHidden="1" w:uiPriority="35" w:unhideWhenUsed="1" w:qFormat="1"/>
+    <w:lsdException w:name="table of figures" w:semiHidden="1" w:unhideWhenUsed="1"/>
+    <w:lsdException w:name="envelope address" w:semiHidden="1" w:unhideWhenUsed="1"/>
+    <w:lsdException w:name="envelope return" w:semiHidden="1" w:unhideWhenUsed="1"/>
+    <w:lsdException w:name="footnote reference" w:semiHidden="1" w:unhideWhenUsed="1"/>
+    <w:lsdException w:name="annotation reference" w:semiHidden="1" w:unhideWhenUsed="1"/>
+    <w:lsdException w:name="line number" w:semiHidden="1" w:unhideWhenUsed="1"/>
+    <w:lsdException w:name="page number" w:semiHidden="1" w:unhideWhenUsed="1"/>
+    <w:lsdException w:name="endnote reference" w:semiHidden="1" w:unhideWhenUsed="1"/>
+    <w:lsdException w:name="endnote text" w:semiHidden="1" w:unhideWhenUsed="1"/>
+    <w:lsdException w:name="table of authorities" w:semiHidden="1" w:unhideWhenUsed="1"/>
+    <w:lsdException w:name="macro" w:semiHidden="1" w:unhideWhenUsed="1"/>
+    <w:lsdException w:name="toa heading" w:semiHidden="1" w:unhideWhenUsed="1"/>
+    <w:lsdException w:name="List" w:semiHidden="1" w:unhideWhenUsed="1"/>
+    <w:lsdException w:name="List Bullet" w:semiHidden="1" w:unhideWhenUsed="1"/>
+    <w:lsdException w:name="List Number" w:semiHidden="1" w:unhideWhenUsed="1"/>
+    <w:lsdException w:name="List 2" w:semiHidden="1" w:unhideWhenUsed="1"/>
+    <w:lsdException w:name="List 3" w:semiHidden="1" w:unhideWhenUsed="1"/>
+    <w:lsdException w:name="List 4" w:semiHidden="1" w:unhideWhenUsed="1"/>
+    <w:lsdException w:name="List 5" w:semiHidden="1" w:unhideWhenUsed="1"/>
+    <w:lsdException w:name="List Bullet 2" w:semiHidden="1" w:unhideWhenUsed="1"/>
+    <w:lsdException w:name="List Bullet 3" w:semiHidden="1" w:unhideWhenUsed="1"/>
+    <w:lsdException w:name="List Bullet 4" w:semiHidden="1" w:unhideWhenUsed="1"/>
+    <w:lsdException w:name="List Bullet 5" w:semiHidden="1" w:unhideWhenUsed="1"/>
+    <w:lsdException w:name="List Number 2" w:semiHidden="1" w:unhideWhenUsed="1"/>
+    <w:lsdException w:name="List Number 3" w:semiHidden="1" w:unhideWhenUsed="1"/>
+    <w:lsdException w:name="List Number 4" w:semiHidden="1" w:unhideWhenUsed="1"/>
+    <w:lsdException w:name="List Number 5" w:semiHidden="1" w:unhideWhenUsed="1"/>
+    <w:lsdException w:name="Title" w:uiPriority="10" w:qFormat="1"/>
+    <w:lsdException w:name="Closing" w:semiHidden="1" w:unhideWhenUsed="1"/>
+    <w:lsdException w:name="Signature" w:semiHidden="1" w:unhideWhenUsed="1"/>
+    <w:lsdException w:name="Default Paragraph Font" w:semiHidden="1" w:uiPriority="1" w:unhideWhenUsed="1"/>
+    <w:lsdException w:name="Body Text" w:semiHidden="1" w:unhideWhenUsed="1"/>
+    <w:lsdException w:name="Body Text Indent" w:semiHidden="1" w:unhideWhenUsed="1"/>
+    <w:lsdException w:name="List Continue" w:semiHidden="1" w:unhideWhenUsed="1"/>
+    <w:lsdException w:name="List Continue 2" w:semiHidden="1" w:unhideWhenUsed="1"/>
+    <w:lsdException w:name="List Continue 3" w:semiHidden="1" w:unhideWhenUsed="1"/>
+    <w:lsdException w:name="List Continue 4" w:semiHidden="1" w:unhideWhenUsed="1"/>
+    <w:lsdException w:name="List Continue 5" w:semiHidden="1" w:unhideWhenUsed="1"/>
+    <w:lsdException w:name="Message Header" w:semiHidden="1" w:unhideWhenUsed="1"/>
+    <w:lsdException w:name="Subtitle" w:uiPriority="11" w:qFormat="1"/>
+    <w:lsdException w:name="Salutation" w:semiHidden="1" w:unhideWhenUsed="1"/>
+    <w:lsdException w:name="Date" w:semiHidden="1" w:unhideWhenUsed="1"/>
+    <w:lsdException w:name="Body Text First Indent" w:semiHidden="1" w:unhideWhenUsed="1"/>
+    <w:lsdException w:name="Body Text First Indent 2" w:semiHidden="1" w:unhideWhenUsed="1"/>
+    <w:lsdException w:name="Note Heading" w:semiHidden="1" w:unhideWhenUsed="1"/>
+    <w:lsdException w:name="Body Text 2" w:semiHidden="1" w:unhideWhenUsed="1"/>
+    <w:lsdException w:name="Body Text 3" w:semiHidden="1" w:unhideWhenUsed="1"/>
+    <w:lsdException w:name="Body Text Indent 2" w:semiHidden="1" w:unhideWhenUsed="1"/>
+    <w:lsdException w:name="Body Text Indent 3" w:semiHidden="1" w:unhideWhenUsed="1"/>
+    <w:lsdException w:name="Block Text" w:semiHidden="1" w:unhideWhenUsed="1"/>
+    <w:lsdException w:name="Hyperlink" w:semiHidden="1" w:unhideWhenUsed="1"/>
+    <w:lsdException w:name="FollowedHyperlink" w:semiHidden="1" w:unhideWhenUsed="1"/>
+    <w:lsdException w:name="Strong" w:uiPriority="22" w:qFormat="1"/>
+    <w:lsdException w:name="Emphasis" w:uiPriority="20" w:qFormat="1"/>
+    <w:lsdException w:name="Document Map" w:semiHidden="1" w:unhideWhenUsed="1"/>
+    <w:lsdException w:name="Plain Text" w:semiHidden="1" w:unhideWhenUsed="1"/>
+    <w:lsdException w:name="E-mail Signature" w:semiHidden="1" w:unhideWhenUsed="1"/>
+    <w:lsdException w:name="HTML Top of Form" w:semiHidden="1" w:unhideWhenUsed="1"/>
+    <w:lsdException w:name="HTML Bottom of Form" w:semiHidden="1" w:unhideWhenUsed="1"/>
+    <w:lsdException w:name="Normal (Web)" w:semiHidden="1" w:unhideWhenUsed="1"/>
+    <w:lsdException w:name="HTML Acronym" w:semiHidden="1" w:unhideWhenUsed="1"/>
+    <w:lsdException w:name="HTML Address" w:semiHidden="1" w:unhideWhenUsed="1"/>
+    <w:lsdException w:name="HTML Cite" w:semiHidden="1" w:unhideWhenUsed="1"/>
+    <w:lsdException w:name="HTML Code" w:semiHidden="1" w:unhideWhenUsed="1"/>
+    <w:lsdException w:name="HTML Definition" w:semiHidden="1" w:unhideWhenUsed="1"/>
+    <w:lsdException w:name="HTML Keyboard" w:semiHidden="1" w:unhideWhenUsed="1"/>
+    <w:lsdException w:name="HTML Preformatted" w:semiHidden="1" w:unhideWhenUsed="1"/>
+    <w:lsdException w:name="HTML Sample" w:semiHidden="1" w:unhideWhenUsed="1"/>
+    <w:lsdException w:name="HTML Typewriter" w:semiHidden="1" w:unhideWhenUsed="1"/>
+    <w:lsdException w:name="HTML Variable" w:semiHidden="1" w:unhideWhenUsed="1"/>
+    <w:lsdException w:name="Normal Table" w:semiHidden="1" w:unhideWhenUsed="1"/>
+    <w:lsdException w:name="annotation subject" w:semiHidden="1" w:unhideWhenUsed="1"/>
+    <w:lsdException w:name="No List" w:semiHidden="1" w:unhideWhenUsed="1"/>
+    <w:lsdException w:name="Outline List 1" w:semiHidden="1" w:unhideWhenUsed="1"/>
+    <w:lsdException w:name="Outline List 2" w:semiHidden="1" w:unhideWhenUsed="1"/>
+    <w:lsdException w:name="Outline List 3" w:semiHidden="1" w:unhideWhenUsed="1"/>
+    <w:lsdException w:name="Table Simple 1" w:semiHidden="1" w:unhideWhenUsed="1"/>
+    <w:lsdException w:name="Table Simple 2" w:semiHidden="1" w:unhideWhenUsed="1"/>
+    <w:lsdException w:name="Table Simple 3" w:semiHidden="1" w:unhideWhenUsed="1"/>
+    <w:lsdException w:name="Table Classic 1" w:semiHidden="1" w:unhideWhenUsed="1"/>
+    <w:lsdException w:name="Table Classic 2" w:semiHidden="1" w:unhideWhenUsed="1"/>
+    <w:lsdException w:name="Table Classic 3" w:semiHidden="1" w:unhideWhenUsed="1"/>
+    <w:lsdException w:name="Table Classic 4" w:semiHidden="1" w:unhideWhenUsed="1"/>
+    <w:lsdException w:name="Table Colorful 1" w:semiHidden="1" w:unhideWhenUsed="1"/>
+    <w:lsdException w:name="Table Colorful 2" w:semiHidden="1" w:unhideWhenUsed="1"/>
+    <w:lsdException w:name="Table Colorful 3" w:semiHidden="1" w:unhideWhenUsed="1"/>
+    <w:lsdException w:name="Table Columns 1" w:semiHidden="1" w:unhideWhenUsed="1"/>
+    <w:lsdException w:name="Table Columns 2" w:semiHidden="1" w:unhideWhenUsed="1"/>
+    <w:lsdException w:name="Table Columns 3" w:semiHidden="1" w:unhideWhenUsed="1"/>
+    <w:lsdException w:name="Table Columns 4" w:semiHidden="1" w:unhideWhenUsed="1"/>
+    <w:lsdException w:name="Table Columns 5" w:semiHidden="1" w:unhideWhenUsed="1"/>
+    <w:lsdException w:name="Table Grid 1" w:semiHidden="1" w:unhideWhenUsed="1"/>
+    <w:lsdException w:name="Table Grid 2" w:semiHidden="1" w:unhideWhenUsed="1"/>
+    <w:lsdException w:name="Table Grid 3" w:semiHidden="1" w:unhideWhenUsed="1"/>
+    <w:lsdException w:name="Table Grid 4" w:semiHidden="1" w:unhideWhenUsed="1"/>
+    <w:lsdException w:name="Table Grid 5" w:semiHidden="1" w:unhideWhenUsed="1"/>
+    <w:lsdException w:name="Table Grid 6" w:semiHidden="1" w:unhideWhenUsed="1"/>
+    <w:lsdException w:name="Table Grid 7" w:semiHidden="1" w:unhideWhenUsed="1"/>
+    <w:lsdException w:name="Table Grid 8" w:semiHidden="1" w:unhideWhenUsed="1"/>
+    <w:lsdException w:name="Table List 1" w:semiHidden="1" w:unhideWhenUsed="1"/>
+    <w:lsdException w:name="Table List 2" w:semiHidden="1" w:unhideWhenUsed="1"/>
+    <w:lsdException w:name="Table List 3" w:semiHidden="1" w:unhideWhenUsed="1"/>
+    <w:lsdException w:name="Table List 4" w:semiHidden="1" w:unhideWhenUsed="1"/>
+    <w:lsdException w:name="Table List 5" w:semiHidden="1" w:unhideWhenUsed="1"/>
+    <w:lsdException w:name="Table List 6" w:semiHidden="1" w:unhideWhenUsed="1"/>
+    <w:lsdException w:name="Table List 7" w:semiHidden="1" w:unhideWhenUsed="1"/>
+    <w:lsdException w:name="Table List 8" w:semiHidden="1" w:unhideWhenUsed="1"/>
+    <w:lsdException w:name="Table 3D effects 1" w:semiHidden="1" w:unhideWhenUsed="1"/>
+    <w:lsdException w:name="Table 3D effects 2" w:semiHidden="1" w:unhideWhenUsed="1"/>
+    <w:lsdException w:name="Table 3D effects 3" w:semiHidden="1" w:unhideWhenUsed="1"/>
+    <w:lsdException w:name="Table Contemporary" w:semiHidden="1" w:unhideWhenUsed="1"/>
+    <w:lsdException w:name="Table Elegant" w:semiHidden="1" w:unhideWhenUsed="1"/>
+    <w:lsdException w:name="Table Professional" w:semiHidden="1" w:unhideWhenUsed="1"/>
+    <w:lsdException w:name="Table Subtle 1" w:semiHidden="1" w:unhideWhenUsed="1"/>
+    <w:lsdException w:name="Table Subtle 2" w:semiHidden="1" w:unhideWhenUsed="1"/>
+    <w:lsdException w:name="Table Web 1" w:semiHidden="1" w:unhideWhenUsed="1"/>
+    <w:lsdException w:name="Table Web 2" w:semiHidden="1" w:unhideWhenUsed="1"/>
+    <w:lsdException w:name="Table Web 3" w:semiHidden="1" w:unhideWhenUsed="1"/>
+    <w:lsdException w:name="Balloon Text" w:semiHidden="1" w:unhideWhenUsed="1"/>
+    <w:lsdException w:name="Table Grid" w:uiPriority="59"/>
+    <w:lsdException w:name="Table Theme" w:semiHidden="1" w:unhideWhenUsed="1"/>
+    <w:lsdException w:name="Placeholder Text" w:semiHidden="1"/>
+    <w:lsdException w:name="No Spacing" w:uiPriority="1" w:qFormat="1"/>
+    <w:lsdException w:name="Light Shading" w:uiPriority="60"/>
+    <w:lsdException w:name="Light List" w:uiPriority="61"/>
+    <w:lsdException w:name="Light Grid" w:uiPriority="62"/>
+    <w:lsdException w:name="Medium Shading 1" w:uiPriority="63"/>
+    <w:lsdException w:name="Medium Shading 2" w:uiPriority="64"/>
+    <w:lsdException w:name="Medium List 1" w:uiPriority="65"/>
+    <w:lsdException w:name="Medium List 2" w:uiPriority="66"/>
+    <w:lsdException w:name="Medium Grid 1" w:uiPriority="67"/>
+    <w:lsdException w:name="Medium Grid 2" w:uiPriority="68"/>
+    <w:lsdException w:name="Medium Grid 3" w:uiPriority="69"/>
+    <w:lsdException w:name="Dark List" w:uiPriority="70"/>
+    <w:lsdException w:name="Colorful Shading" w:uiPriority="71"/>
+    <w:lsdException w:name="Colorful List" w:uiPriority="72"/>
+    <w:lsdException w:name="Colorful Grid" w:uiPriority="73"/>
+    <w:lsdException w:name="Light Shading Accent 1" w:uiPriority="60"/>
+    <w:lsdException w:name="Light List Accent 1" w:uiPriority="61"/>
+    <w:lsdException w:name="Light Grid Accent 1" w:uiPriority="62"/>
+    <w:lsdException w:name="Medium Shading 1 Accent 1" w:uiPriority="63"/>
+    <w:lsdException w:name="Medium Shading 2 Accent 1" w:uiPriority="64"/>
+    <w:lsdException w:name="Medium List 1 Accent 1" w:uiPriority="65"/>
+    <w:lsdException w:name="Revision" w:semiHidden="1"/>
+    <w:lsdException w:name="List Paragraph" w:uiPriority="34" w:qFormat="1"/>
+    <w:lsdException w:name="Quote" w:uiPriority="29" w:qFormat="1"/>
+    <w:lsdException w:name="Intense Quote" w:uiPriority="30" w:qFormat="1"/>
+    <w:lsdException w:name="Medium List 2 Accent 1" w:uiPriority="66"/>
+    <w:lsdException w:name="Medium Grid 1 Accent 1" w:uiPriority="67"/>
+    <w:lsdException w:name="Medium Grid 2 Accent 1" w:uiPriority="68"/>
+    <w:lsdException w:name="Medium Grid 3 Accent 1" w:uiPriority="69"/>
+    <w:lsdException w:name="Dark List Accent 1" w:uiPriority="70"/>
+    <w:lsdException w:name="Colorful Shading Accent 1" w:uiPriority="71"/>
+    <w:lsdException w:name="Colorful List Accent 1" w:uiPriority="72"/>
+    <w:lsdException w:name="Colorful Grid Accent 1" w:uiPriority="73"/>
+    <w:lsdException w:name="Light Shading Accent 2" w:uiPriority="60"/>
+    <w:lsdException w:name="Light List Accent 2" w:uiPriority="61"/>
+    <w:lsdException w:name="Light Grid Accent 2" w:uiPriority="62"/>
+    <w:lsdException w:name="Medium Shading 1 Accent 2" w:uiPriority="63"/>
+    <w:lsdException w:name="Medium Shading 2 Accent 2" w:uiPriority="64"/>
+    <w:lsdException w:name="Medium List 1 Accent 2" w:uiPriority="65"/>
+    <w:lsdException w:name="Medium List 2 Accent 2" w:uiPriority="66"/>
+    <w:lsdException w:name="Medium Grid 1 Accent 2" w:uiPriority="67"/>
+    <w:lsdException w:name="Medium Grid 2 Accent 2" w:uiPriority="68"/>
+    <w:lsdException w:name="Medium Grid 3 Accent 2" w:uiPriority="69"/>
+    <w:lsdException w:name="Dark List Accent 2" w:uiPriority="70"/>
+    <w:lsdException w:name="Colorful Shading Accent 2" w:uiPriority="71"/>
+    <w:lsdException w:name="Colorful List Accent 2" w:uiPriority="72"/>
+    <w:lsdException w:name="Colorful Grid Accent 2" w:uiPriority="73"/>
+    <w:lsdException w:name="Light Shading Accent 3" w:uiPriority="60"/>
+    <w:lsdException w:name="Light List Accent 3" w:uiPriority="61"/>
+    <w:lsdException w:name="Light Grid Accent 3" w:uiPriority="62"/>
+    <w:lsdException w:name="Medium Shading 1 Accent 3" w:uiPriority="63"/>
+    <w:lsdException w:name="Medium Shading 2 Accent 3" w:uiPriority="64"/>
+    <w:lsdException w:name="Medium List 1 Accent 3" w:uiPriority="65"/>
+    <w:lsdException w:name="Medium List 2 Accent 3" w:uiPriority="66"/>
+    <w:lsdException w:name="Medium Grid 1 Accent 3" w:uiPriority="67"/>
+    <w:lsdException w:name="Medium Grid 2 Accent 3" w:uiPriority="68"/>
+    <w:lsdException w:name="Medium Grid 3 Accent 3" w:uiPriority="69"/>
+    <w:lsdException w:name="Dark List Accent 3" w:uiPriority="70"/>
+    <w:lsdException w:name="Colorful Shading Accent 3" w:uiPriority="71"/>
+    <w:lsdException w:name="Colorful List Accent 3" w:uiPriority="72"/>
+    <w:lsdException w:name="Colorful Grid Accent 3" w:uiPriority="73"/>
+    <w:lsdException w:name="Light Shading Accent 4" w:uiPriority="60"/>
+    <w:lsdException w:name="Light List Accent 4" w:uiPriority="61"/>
+    <w:lsdException w:name="Light Grid Accent 4" w:uiPriority="62"/>
+    <w:lsdException w:name="Medium Shading 1 Accent 4" w:uiPriority="63"/>
+    <w:lsdException w:name="Medium Shading 2 Accent 4" w:uiPriority="64"/>
+    <w:lsdException w:name="Medium List 1 Accent 4" w:uiPriority="65"/>
+    <w:lsdException w:name="Medium List 2 Accent 4" w:uiPriority="66"/>
+    <w:lsdException w:name="Medium Grid 1 Accent 4" w:uiPriority="67"/>
+    <w:lsdException w:name="Medium Grid 2 Accent 4" w:uiPriority="68"/>
+    <w:lsdException w:name="Medium Grid 3 Accent 4" w:uiPriority="69"/>
+    <w:lsdException w:name="Dark List Accent 4" w:uiPriority="70"/>
+    <w:lsdException w:name="Colorful Shading Accent 4" w:uiPriority="71"/>
+    <w:lsdException w:name="Colorful List Accent 4" w:uiPriority="72"/>
+    <w:lsdException w:name="Colorful Grid Accent 4" w:uiPriority="73"/>
+    <w:lsdException w:name="Light Shading Accent 5" w:uiPriority="60"/>
+    <w:lsdException w:name="Light List Accent 5" w:uiPriority="61"/>
+    <w:lsdException w:name="Light Grid Accent 5" w:uiPriority="62"/>
+    <w:lsdException w:name="Medium Shading 1 Accent 5" w:uiPriority="63"/>
+    <w:lsdException w:name="Medium Shading 2 Accent 5" w:uiPriority="64"/>
+    <w:lsdException w:name="Medium List 1 Accent 5" w:uiPriority="65"/>
+    <w:lsdException w:name="Medium List 2 Accent 5" w:uiPriority="66"/>
+    <w:lsdException w:name="Medium Grid 1 Accent 5" w:uiPriority="67"/>
+    <w:lsdException w:name="Medium Grid 2 Accent 5" w:uiPriority="68"/>
+    <w:lsdException w:name="Medium Grid 3 Accent 5" w:uiPriority="69"/>
+    <w:lsdException w:name="Dark List Accent 5" w:uiPriority="70"/>
+    <w:lsdException w:name="Colorful Shading Accent 5" w:uiPriority="71"/>
+    <w:lsdException w:name="Colorful List Accent 5" w:uiPriority="72"/>
+    <w:lsdException w:name="Colorful Grid Accent 5" w:uiPriority="73"/>
+    <w:lsdException w:name="Light Shading Accent 6" w:uiPriority="60"/>
+    <w:lsdException w:name="Light List Accent 6" w:uiPriority="61"/>
+    <w:lsdException w:name="Light Grid Accent 6" w:uiPriority="62"/>
+    <w:lsdException w:name="Medium Shading 1 Accent 6" w:uiPriority="63"/>
+    <w:lsdException w:name="Medium Shading 2 Accent 6" w:uiPriority="64"/>
+    <w:lsdException w:name="Medium List 1 Accent 6" w:uiPriority="65"/>
+    <w:lsdException w:name="Medium List 2 Accent 6" w:uiPriority="66"/>
+    <w:lsdException w:name="Medium Grid 1 Accent 6" w:uiPriority="67"/>
+    <w:lsdException w:name="Medium Grid 2 Accent 6" w:uiPriority="68"/>
+    <w:lsdException w:name="Medium Grid 3 Accent 6" w:uiPriority="69"/>
+    <w:lsdException w:name="Dark List Accent 6" w:uiPriority="70"/>
+    <w:lsdException w:name="Colorful Shading Accent 6" w:uiPriority="71"/>
+    <w:lsdException w:name="Colorful List Accent 6" w:uiPriority="72"/>
+    <w:lsdException w:name="Colorful Grid Accent 6" w:uiPriority="73"/>
+    <w:lsdException w:name="Subtle Emphasis" w:uiPriority="19" w:qFormat="1"/>
+    <w:lsdException w:name="Intense Emphasis" w:uiPriority="21" w:qFormat="1"/>
+    <w:lsdException w:name="Subtle Reference" w:uiPriority="31" w:qFormat="1"/>
+    <w:lsdException w:name="Intense Reference" w:uiPriority="32" w:qFormat="1"/>
+    <w:lsdException w:name="Book Title" w:uiPriority="33" w:qFormat="1"/>
+    <w:lsdException w:name="Bibliography" w:semiHidden="1" w:uiPriority="37" w:unhideWhenUsed="1"/>
+    <w:lsdException w:name="TOC Heading" w:semiHidden="1" w:uiPriority="39" w:unhideWhenUsed="1" w:qFormat="1"/>
+    <w:lsdException w:name="Plain Table 1" w:uiPriority="41"/>
+    <w:lsdException w:name="Plain Table 2" w:uiPriority="42"/>
+    <w:lsdException w:name="Plain Table 3" w:uiPriority="43"/>
+    <w:lsdException w:name="Plain Table 4" w:uiPriority="44"/>
+    <w:lsdException w:name="Plain Table 5" w:uiPriority="45"/>
+    <w:lsdException w:name="Grid Table Light" w:uiPriority="40"/>
+    <w:lsdException w:name="Grid Table 1 Light" w:uiPriority="46"/>
+    <w:lsdException w:name="Grid Table 2" w:uiPriority="47"/>
+    <w:lsdException w:name="Grid Table 3" w:uiPriority="48"/>
+    <w:lsdException w:name="Grid Table 4" w:uiPriority="49"/>
+    <w:lsdException w:name="Grid Table 5 Dark" w:uiPriority="50"/>
+    <w:lsdException w:name="Grid Table 6 Colorful" w:uiPriority="51"/>
+    <w:lsdException w:name="Grid Table 7 Colorful" w:uiPriority="52"/>
+    <w:lsdException w:name="Grid Table 1 Light Accent 1" w:uiPriority="46"/>
+    <w:lsdException w:name="Grid Table 2 Accent 1" w:uiPriority="47"/>
+    <w:lsdException w:name="Grid Table 3 Accent 1" w:uiPriority="48"/>
+    <w:lsdException w:name="Grid Table 4 Accent 1" w:uiPriority="49"/>
+    <w:lsdException w:name="Grid Table 5 Dark Accent 1" w:uiPriority="50"/>
+    <w:lsdException w:name="Grid Table 6 Colorful Accent 1" w:uiPriority="51"/>
+    <w:lsdException w:name="Grid Table 7 Colorful Accent 1" w:uiPriority="52"/>
+    <w:lsdException w:name="Grid Table 1 Light Accent 2" w:uiPriority="46"/>
+    <w:lsdException w:name="Grid Table 2 Accent 2" w:uiPriority="47"/>
+    <w:lsdException w:name="Grid Table 3 Accent 2" w:uiPriority="48"/>
+    <w:lsdException w:name="Grid Table 4 Accent 2" w:uiPriority="49"/>
+    <w:lsdException w:name="Grid Table 5 Dark Accent 2" w:uiPriority="50"/>
+    <w:lsdException w:name="Grid Table 6 Colorful Accent 2" w:uiPriority="51"/>
+    <w:lsdException w:name="Grid Table 7 Colorful Accent 2" w:uiPriority="52"/>
+    <w:lsdException w:name="Grid Table 1 Light Accent 3" w:uiPriority="46"/>
+    <w:lsdException w:name="Grid Table 2 Accent 3" w:uiPriority="47"/>
+    <w:lsdException w:name="Grid Table 3 Accent 3" w:uiPriority="48"/>
+    <w:lsdException w:name="Grid Table 4 Accent 3" w:uiPriority="49"/>
+    <w:lsdException w:name="Grid Table 5 Dark Accent 3" w:uiPriority="50"/>
+    <w:lsdException w:name="Grid Table 6 Colorful Accent 3" w:uiPriority="51"/>
+    <w:lsdException w:name="Grid Table 7 Colorful Accent 3" w:uiPriority="52"/>
+    <w:lsdException w:name="Grid Table 1 Light Accent 4" w:uiPriority="46"/>
+    <w:lsdException w:name="Grid Table 2 Accent 4" w:uiPriority="47"/>
+    <w:lsdException w:name="Grid Table 3 Accent 4" w:uiPriority="48"/>
+    <w:lsdException w:name="Grid Table 4 Accent 4" w:uiPriority="49"/>
+    <w:lsdException w:name="Grid Table 5 Dark Accent 4" w:uiPriority="50"/>
+    <w:lsdException w:name="Grid Table 6 Colorful Accent 4" w:uiPriority="51"/>
+    <w:lsdException w:name="Grid Table 7 Colorful Accent 4" w:uiPriority="52"/>
+    <w:lsdException w:name="Grid Table 1 Light Accent 5" w:uiPriority="46"/>
+    <w:lsdException w:name="Grid Table 2 Accent 5" w:uiPriority="47"/>
+    <w:lsdException w:name="Grid Table 3 Accent 5" w:uiPriority="48"/>
+    <w:lsdException w:name="Grid Table 4 Accent 5" w:uiPriority="49"/>
+    <w:lsdException w:name="Grid Table 5 Dark Accent 5" w:uiPriority="50"/>
+    <w:lsdException w:name="Grid Table 6 Colorful Accent 5" w:uiPriority="51"/>
+    <w:lsdException w:name="Grid Table 7 Colorful Accent 5" w:uiPriority="52"/>
+    <w:lsdException w:name="Grid Table 1 Light Accent 6" w:uiPriority="46"/>
+    <w:lsdException w:name="Grid Table 2 Accent 6" w:uiPriority="47"/>
+    <w:lsdException w:name="Grid Table 3 Accent 6" w:uiPriority="48"/>
+    <w:lsdException w:name="Grid Table 4 Accent 6" w:uiPriority="49"/>
+    <w:lsdException w:name="Grid Table 5 Dark Accent 6" w:uiPriority="50"/>
+    <w:lsdException w:name="Grid Table 6 Colorful Accent 6" w:uiPriority="51"/>
+    <w:lsdException w:name="Grid Table 7 Colorful Accent 6" w:uiPriority="52"/>
+    <w:lsdException w:name="List Table 1 Light" w:uiPriority="46"/>
+    <w:lsdException w:name="List Table 2" w:uiPriority="47"/>
+    <w:lsdException w:name="List Table 3" w:uiPriority="48"/>
+    <w:lsdException w:name="List Table 4" w:uiPriority="49"/>
+    <w:lsdException w:name="List Table 5 Dark" w:uiPriority="50"/>
+    <w:lsdException w:name="List Table 6 Colorful" w:uiPriority="51"/>
+    <w:lsdException w:name="List Table 7 Colorful" w:uiPriority="52"/>
+    <w:lsdException w:name="List Table 1 Light Accent 1" w:uiPriority="46"/>
+    <w:lsdException w:name="List Table 2 Accent 1" w:uiPriority="47"/>
+    <w:lsdException w:name="List Table 3 Accent 1" w:uiPriority="48"/>
+    <w:lsdException w:name="List Table 4 Accent 1" w:uiPriority="49"/>
+    <w:lsdException w:name="List Table 5 Dark Accent 1" w:uiPriority="50"/>
+    <w:lsdException w:name="List Table 6 Colorful Accent 1" w:uiPriority="51"/>
+    <w:lsdException w:name="List Table 7 Colorful Accent 1" w:uiPriority="52"/>
+    <w:lsdException w:name="List Table 1 Light Accent 2" w:uiPriority="46"/>
+    <w:lsdException w:name="List Table 2 Accent 2" w:uiPriority="47"/>
+    <w:lsdException w:name="List Table 3 Accent 2" w:uiPriority="48"/>
+    <w:lsdException w:name="List Table 4 Accent 2" w:uiPriority="49"/>
+    <w:lsdException w:name="List Table 5 Dark Accent 2" w:uiPriority="50"/>
+    <w:lsdException w:name="List Table 6 Colorful Accent 2" w:uiPriority="51"/>
+    <w:lsdException w:name="List Table 7 Colorful Accent 2" w:uiPriority="52"/>
+    <w:lsdException w:name="List Table 1 Light Accent 3" w:uiPriority="46"/>
+    <w:lsdException w:name="List Table 2 Accent 3" w:uiPriority="47"/>
+    <w:lsdException w:name="List Table 3 Accent 3" w:uiPriority="48"/>
+    <w:lsdException w:name="List Table 4 Accent 3" w:uiPriority="49"/>
+    <w:lsdException w:name="List Table 5 Dark Accent 3" w:uiPriority="50"/>
+    <w:lsdException w:name="List Table 6 Colorful Accent 3" w:uiPriority="51"/>
+    <w:lsdException w:name="List Table 7 Colorful Accent 3" w:uiPriority="52"/>
+    <w:lsdException w:name="List Table 1 Light Accent 4" w:uiPriority="46"/>
+    <w:lsdException w:name="List Table 2 Accent 4" w:uiPriority="47"/>
+    <w:lsdException w:name="List Table 3 Accent 4" w:uiPriority="48"/>
+    <w:lsdException w:name="List Table 4 Accent 4" w:uiPriority="49"/>
+    <w:lsdException w:name="List Table 5 Dark Accent 4" w:uiPriority="50"/>
+    <w:lsdException w:name="List Table 6 Colorful Accent 4" w:uiPriority="51"/>
+    <w:lsdException w:name="List Table 7 Colorful Accent 4" w:uiPriority="52"/>
+    <w:lsdException w:name="List Table 1 Light Accent 5" w:uiPriority="46"/>
+    <w:lsdException w:name="List Table 2 Accent 5" w:uiPriority="47"/>
+    <w:lsdException w:name="List Table 3 Accent 5" w:uiPriority="48"/>
+    <w:lsdException w:name="List Table 4 Accent 5" w:uiPriority="49"/>
+    <w:lsdException w:name="List Table 5 Dark Accent 5" w:uiPriority="50"/>
+    <w:lsdException w:name="List Table 6 Colorful Accent 5" w:uiPriority="51"/>
+    <w:lsdException w:name="List Table 7 Colorful Accent 5" w:uiPriority="52"/>
+    <w:lsdException w:name="List Table 1 Light Accent 6" w:uiPriority="46"/>
+    <w:lsdException w:name="List Table 2 Accent 6" w:uiPriority="47"/>
+    <w:lsdException w:name="List Table 3 Accent 6" w:uiPriority="48"/>
+    <w:lsdException w:name="List Table 4 Accent 6" w:uiPriority="49"/>
+    <w:lsdException w:name="List Table 5 Dark Accent 6" w:uiPriority="50"/>
+    <w:lsdException w:name="List Table 6 Colorful Accent 6" w:uiPriority="51"/>
+    <w:lsdException w:name="List Table 7 Colorful Accent 6" w:uiPriority="52"/>
   </w:latentStyles>
   <w:style w:type="paragraph" w:default="1" w:styleId="Normal">
     <w:name w:val="Normal"/>
@@ -8761,7 +8377,7 @@
 </file>
 
 <file path=customXml/itemProps1.xml><?xml version="1.0" encoding="utf-8"?>
-<ds:datastoreItem xmlns:ds="http://schemas.openxmlformats.org/officeDocument/2006/customXml" ds:itemID="{17676CC4-EDC7-4596-AFDE-599208166BD1}">
+<ds:datastoreItem xmlns:ds="http://schemas.openxmlformats.org/officeDocument/2006/customXml" ds:itemID="{B1135903-F2C8-4EC1-B3C9-9CD09CA235A5}">
   <ds:schemaRefs>
     <ds:schemaRef ds:uri="http://schemas.openxmlformats.org/officeDocument/2006/bibliography"/>
   </ds:schemaRefs>

</xml_diff>

<commit_message>
AdaBoost parameter tuning discussed
</commit_message>
<xml_diff>
--- a/Documents/Report.docx
+++ b/Documents/Report.docx
@@ -1,6 +1,6 @@
 
 <file path=word/document.xml><?xml version="1.0" encoding="utf-8"?>
-<w:document xmlns:wpc="http://schemas.microsoft.com/office/word/2010/wordprocessingCanvas" xmlns:mc="http://schemas.openxmlformats.org/markup-compatibility/2006" xmlns:o="urn:schemas-microsoft-com:office:office" xmlns:r="http://schemas.openxmlformats.org/officeDocument/2006/relationships" xmlns:m="http://schemas.openxmlformats.org/officeDocument/2006/math" xmlns:v="urn:schemas-microsoft-com:vml" xmlns:wp14="http://schemas.microsoft.com/office/word/2010/wordprocessingDrawing" xmlns:wp="http://schemas.openxmlformats.org/drawingml/2006/wordprocessingDrawing" xmlns:w10="urn:schemas-microsoft-com:office:word" xmlns:w="http://schemas.openxmlformats.org/wordprocessingml/2006/main" xmlns:w14="http://schemas.microsoft.com/office/word/2010/wordml" xmlns:wpg="http://schemas.microsoft.com/office/word/2010/wordprocessingGroup" xmlns:wpi="http://schemas.microsoft.com/office/word/2010/wordprocessingInk" xmlns:wne="http://schemas.microsoft.com/office/word/2006/wordml" xmlns:wps="http://schemas.microsoft.com/office/word/2010/wordprocessingShape" mc:Ignorable="w14 wp14">
+<w:document xmlns:wpc="http://schemas.microsoft.com/office/word/2010/wordprocessingCanvas" xmlns:mc="http://schemas.openxmlformats.org/markup-compatibility/2006" xmlns:o="urn:schemas-microsoft-com:office:office" xmlns:r="http://schemas.openxmlformats.org/officeDocument/2006/relationships" xmlns:m="http://schemas.openxmlformats.org/officeDocument/2006/math" xmlns:v="urn:schemas-microsoft-com:vml" xmlns:wp14="http://schemas.microsoft.com/office/word/2010/wordprocessingDrawing" xmlns:wp="http://schemas.openxmlformats.org/drawingml/2006/wordprocessingDrawing" xmlns:w10="urn:schemas-microsoft-com:office:word" xmlns:w="http://schemas.openxmlformats.org/wordprocessingml/2006/main" xmlns:w14="http://schemas.microsoft.com/office/word/2010/wordml" xmlns:w15="http://schemas.microsoft.com/office/word/2012/wordml" xmlns:wpg="http://schemas.microsoft.com/office/word/2010/wordprocessingGroup" xmlns:wpi="http://schemas.microsoft.com/office/word/2010/wordprocessingInk" xmlns:wne="http://schemas.microsoft.com/office/word/2006/wordml" xmlns:wps="http://schemas.microsoft.com/office/word/2010/wordprocessingShape" mc:Ignorable="w14 w15 wp14">
   <w:body>
     <w:p>
       <w:pPr>
@@ -244,15 +244,7 @@
           <w:rFonts w:cs="Calibri"/>
           <w:color w:val="000000" w:themeColor="text1"/>
         </w:rPr>
-        <w:t xml:space="preserve">An issue to keep in mind during feature extraction and classification is that of </w:t>
-      </w:r>
-      <w:proofErr w:type="gramStart"/>
-      <w:r>
-        <w:rPr>
-          <w:rFonts w:cs="Calibri"/>
-          <w:color w:val="000000" w:themeColor="text1"/>
-        </w:rPr>
-        <w:t>overfitting</w:t>
+        <w:t>An issue to keep in mind during feature extraction and classification is that of overfitting</w:t>
       </w:r>
       <w:r>
         <w:rPr>
@@ -260,16 +252,7 @@
           <w:color w:val="000000" w:themeColor="text1"/>
           <w:vertAlign w:val="superscript"/>
         </w:rPr>
-        <w:t>[</w:t>
-      </w:r>
-      <w:proofErr w:type="gramEnd"/>
-      <w:r>
-        <w:rPr>
-          <w:rFonts w:cs="Calibri"/>
-          <w:color w:val="000000" w:themeColor="text1"/>
-          <w:vertAlign w:val="superscript"/>
-        </w:rPr>
-        <w:t>1</w:t>
+        <w:t>[1</w:t>
       </w:r>
       <w:r>
         <w:rPr>
@@ -557,25 +540,7 @@
           <w:bCs/>
           <w:color w:val="000000" w:themeColor="text1"/>
         </w:rPr>
-        <w:t xml:space="preserve">Grayscale conversion is simply converting each of the images used from RGB to 255 shades of </w:t>
-      </w:r>
-      <w:proofErr w:type="spellStart"/>
-      <w:r>
-        <w:rPr>
-          <w:rFonts w:cs="Calibri"/>
-          <w:bCs/>
-          <w:color w:val="000000" w:themeColor="text1"/>
-        </w:rPr>
-        <w:t>gray</w:t>
-      </w:r>
-      <w:proofErr w:type="spellEnd"/>
-      <w:r>
-        <w:rPr>
-          <w:rFonts w:cs="Calibri"/>
-          <w:bCs/>
-          <w:color w:val="000000" w:themeColor="text1"/>
-        </w:rPr>
-        <w:t xml:space="preserve">. </w:t>
+        <w:t xml:space="preserve">Grayscale conversion is simply converting each of the images used from RGB to 255 shades of gray. </w:t>
       </w:r>
       <w:r>
         <w:rPr>
@@ -696,7 +661,7 @@
                     </pic:cNvPicPr>
                   </pic:nvPicPr>
                   <pic:blipFill>
-                    <a:blip r:embed="rId9" cstate="print">
+                    <a:blip r:embed="rId8" cstate="print">
                       <a:extLst>
                         <a:ext uri="{28A0092B-C50C-407E-A947-70E740481C1C}">
                           <a14:useLocalDpi xmlns:a14="http://schemas.microsoft.com/office/drawing/2010/main" val="0"/>
@@ -741,14 +706,30 @@
       <w:r>
         <w:t xml:space="preserve">Figure </w:t>
       </w:r>
-      <w:fldSimple w:instr=" SEQ Figure \* ARABIC ">
-        <w:r>
-          <w:rPr>
-            <w:noProof/>
-          </w:rPr>
-          <w:t>1</w:t>
-        </w:r>
-      </w:fldSimple>
+      <w:r>
+        <w:fldChar w:fldCharType="begin"/>
+      </w:r>
+      <w:r>
+        <w:instrText xml:space="preserve"> </w:instrText>
+      </w:r>
+      <w:r>
+        <w:instrText xml:space="preserve">SEQ Figure \* ARABIC </w:instrText>
+      </w:r>
+      <w:r>
+        <w:fldChar w:fldCharType="separate"/>
+      </w:r>
+      <w:r>
+        <w:rPr>
+          <w:noProof/>
+        </w:rPr>
+        <w:t>1</w:t>
+      </w:r>
+      <w:r>
+        <w:rPr>
+          <w:noProof/>
+        </w:rPr>
+        <w:fldChar w:fldCharType="end"/>
+      </w:r>
       <w:r>
         <w:t xml:space="preserve"> - Luminance and Chrominance</w:t>
       </w:r>
@@ -780,50 +761,23 @@
           <w:bCs/>
           <w:color w:val="000000" w:themeColor="text1"/>
         </w:rPr>
-        <w:t xml:space="preserve"> This changes the range of intensity values from the grayscale image from 0</w:t>
-      </w:r>
-      <w:proofErr w:type="gramStart"/>
+        <w:t xml:space="preserve"> This changes the range of intensity values from the grayscale image from 0..255 to 0..1. To normalise </w:t>
+      </w:r>
       <w:r>
         <w:rPr>
           <w:rFonts w:cs="Calibri"/>
           <w:bCs/>
           <w:color w:val="000000" w:themeColor="text1"/>
         </w:rPr>
-        <w:t>..255</w:t>
-      </w:r>
-      <w:proofErr w:type="gramEnd"/>
+        <w:t>the</w:t>
+      </w:r>
       <w:r>
         <w:rPr>
           <w:rFonts w:cs="Calibri"/>
           <w:bCs/>
           <w:color w:val="000000" w:themeColor="text1"/>
         </w:rPr>
-        <w:t xml:space="preserve"> to 0..1. To normalise </w:t>
-      </w:r>
-      <w:r>
-        <w:rPr>
-          <w:rFonts w:cs="Calibri"/>
-          <w:bCs/>
-          <w:color w:val="000000" w:themeColor="text1"/>
-        </w:rPr>
-        <w:t>the</w:t>
-      </w:r>
-      <w:r>
-        <w:rPr>
-          <w:rFonts w:cs="Calibri"/>
-          <w:bCs/>
-          <w:color w:val="000000" w:themeColor="text1"/>
-        </w:rPr>
-        <w:t xml:space="preserve"> images the MatLab built in function </w:t>
-      </w:r>
-      <w:proofErr w:type="gramStart"/>
-      <w:r>
-        <w:rPr>
-          <w:rFonts w:cs="Calibri"/>
-          <w:bCs/>
-          <w:color w:val="000000" w:themeColor="text1"/>
-        </w:rPr>
-        <w:t>im2double</w:t>
+        <w:t xml:space="preserve"> images the MatLab built in function im2double</w:t>
       </w:r>
       <w:r>
         <w:rPr>
@@ -832,17 +786,15 @@
           <w:color w:val="000000" w:themeColor="text1"/>
           <w:vertAlign w:val="superscript"/>
         </w:rPr>
-        <w:t>[</w:t>
-      </w:r>
-      <w:proofErr w:type="gramEnd"/>
+        <w:t>[2]</w:t>
+      </w:r>
       <w:r>
         <w:rPr>
           <w:rFonts w:cs="Calibri"/>
           <w:bCs/>
           <w:color w:val="000000" w:themeColor="text1"/>
-          <w:vertAlign w:val="superscript"/>
-        </w:rPr>
-        <w:t>2]</w:t>
+        </w:rPr>
+        <w:t xml:space="preserve"> is used. This function </w:t>
       </w:r>
       <w:r>
         <w:rPr>
@@ -850,33 +802,7 @@
           <w:bCs/>
           <w:color w:val="000000" w:themeColor="text1"/>
         </w:rPr>
-        <w:t xml:space="preserve"> is used. This function </w:t>
-      </w:r>
-      <w:r>
-        <w:rPr>
-          <w:rFonts w:cs="Calibri"/>
-          <w:bCs/>
-          <w:color w:val="000000" w:themeColor="text1"/>
-        </w:rPr>
-        <w:t>also converts the 0</w:t>
-      </w:r>
-      <w:proofErr w:type="gramStart"/>
-      <w:r>
-        <w:rPr>
-          <w:rFonts w:cs="Calibri"/>
-          <w:bCs/>
-          <w:color w:val="000000" w:themeColor="text1"/>
-        </w:rPr>
-        <w:t>..1</w:t>
-      </w:r>
-      <w:proofErr w:type="gramEnd"/>
-      <w:r>
-        <w:rPr>
-          <w:rFonts w:cs="Calibri"/>
-          <w:bCs/>
-          <w:color w:val="000000" w:themeColor="text1"/>
-        </w:rPr>
-        <w:t xml:space="preserve"> value to fill the entire dynamic range of the image.</w:t>
+        <w:t>also converts the 0..1 value to fill the entire dynamic range of the image.</w:t>
       </w:r>
     </w:p>
     <w:p>
@@ -1002,7 +928,6 @@
       <w:tblPr>
         <w:tblW w:w="0" w:type="auto"/>
         <w:jc w:val="center"/>
-        <w:tblInd w:w="93" w:type="dxa"/>
         <w:tblBorders>
           <w:top w:val="single" w:sz="4" w:space="0" w:color="auto"/>
           <w:left w:val="single" w:sz="4" w:space="0" w:color="auto"/>
@@ -2127,21 +2052,12 @@
                 <w:color w:val="000000"/>
               </w:rPr>
             </w:pPr>
-            <w:proofErr w:type="spellStart"/>
-            <w:r>
-              <w:rPr>
-                <w:rFonts w:ascii="Calibri" w:eastAsia="Times New Roman" w:hAnsi="Calibri"/>
-                <w:color w:val="000000"/>
-              </w:rPr>
-              <w:t>Adaboost</w:t>
-            </w:r>
-            <w:proofErr w:type="spellEnd"/>
-            <w:r>
-              <w:rPr>
-                <w:rFonts w:ascii="Calibri" w:eastAsia="Times New Roman" w:hAnsi="Calibri"/>
-                <w:color w:val="000000"/>
-              </w:rPr>
-              <w:t xml:space="preserve"> Raw</w:t>
+            <w:r>
+              <w:rPr>
+                <w:rFonts w:ascii="Calibri" w:eastAsia="Times New Roman" w:hAnsi="Calibri"/>
+                <w:color w:val="000000"/>
+              </w:rPr>
+              <w:t>Adaboost Raw</w:t>
             </w:r>
           </w:p>
         </w:tc>
@@ -2245,21 +2161,12 @@
                 <w:color w:val="000000"/>
               </w:rPr>
             </w:pPr>
-            <w:proofErr w:type="spellStart"/>
-            <w:r>
-              <w:rPr>
-                <w:rFonts w:ascii="Calibri" w:eastAsia="Times New Roman" w:hAnsi="Calibri"/>
-                <w:color w:val="000000"/>
-              </w:rPr>
-              <w:t>Adaboost</w:t>
-            </w:r>
-            <w:proofErr w:type="spellEnd"/>
-            <w:r>
-              <w:rPr>
-                <w:rFonts w:ascii="Calibri" w:eastAsia="Times New Roman" w:hAnsi="Calibri"/>
-                <w:color w:val="000000"/>
-              </w:rPr>
-              <w:t xml:space="preserve"> HOG</w:t>
+            <w:r>
+              <w:rPr>
+                <w:rFonts w:ascii="Calibri" w:eastAsia="Times New Roman" w:hAnsi="Calibri"/>
+                <w:color w:val="000000"/>
+              </w:rPr>
+              <w:t>Adaboost HOG</w:t>
             </w:r>
           </w:p>
         </w:tc>
@@ -2363,21 +2270,12 @@
                 <w:color w:val="000000"/>
               </w:rPr>
             </w:pPr>
-            <w:proofErr w:type="spellStart"/>
-            <w:r>
-              <w:rPr>
-                <w:rFonts w:ascii="Calibri" w:eastAsia="Times New Roman" w:hAnsi="Calibri"/>
-                <w:color w:val="000000"/>
-              </w:rPr>
-              <w:t>Adaboost</w:t>
-            </w:r>
-            <w:proofErr w:type="spellEnd"/>
-            <w:r>
-              <w:rPr>
-                <w:rFonts w:ascii="Calibri" w:eastAsia="Times New Roman" w:hAnsi="Calibri"/>
-                <w:color w:val="000000"/>
-              </w:rPr>
-              <w:t xml:space="preserve"> PCA</w:t>
+            <w:r>
+              <w:rPr>
+                <w:rFonts w:ascii="Calibri" w:eastAsia="Times New Roman" w:hAnsi="Calibri"/>
+                <w:color w:val="000000"/>
+              </w:rPr>
+              <w:t>Adaboost PCA</w:t>
             </w:r>
           </w:p>
         </w:tc>
@@ -2580,21 +2478,12 @@
           <w:bCs/>
         </w:rPr>
       </w:pPr>
-      <w:proofErr w:type="gramStart"/>
-      <w:r>
-        <w:rPr>
-          <w:rFonts w:cs="Calibri"/>
-          <w:bCs/>
-        </w:rPr>
-        <w:t>A “feature extractor” with nothing exciting.</w:t>
-      </w:r>
-      <w:proofErr w:type="gramEnd"/>
-      <w:r>
-        <w:rPr>
-          <w:rFonts w:cs="Calibri"/>
-          <w:bCs/>
-        </w:rPr>
-        <w:t xml:space="preserve"> This is simply using the images as they are loaded in our classifiers. As each image is a 2 dimensional matrix of floats, it can be used as a set of numbers which can be compared to other sets of numbers. This extractor tends to have poor acc</w:t>
+      <w:r>
+        <w:rPr>
+          <w:rFonts w:cs="Calibri"/>
+          <w:bCs/>
+        </w:rPr>
+        <w:t>A “feature extractor” with nothing exciting. This is simply using the images as they are loaded in our classifiers. As each image is a 2 dimensional matrix of floats, it can be used as a set of numbers which can be compared to other sets of numbers. This extractor tends to have poor acc</w:t>
       </w:r>
       <w:r>
         <w:rPr>
@@ -2634,7 +2523,7 @@
                     <pic:cNvPicPr/>
                   </pic:nvPicPr>
                   <pic:blipFill>
-                    <a:blip r:embed="rId10"/>
+                    <a:blip r:embed="rId9"/>
                     <a:stretch>
                       <a:fillRect/>
                     </a:stretch>
@@ -2667,14 +2556,27 @@
       <w:r>
         <w:t xml:space="preserve">Figure </w:t>
       </w:r>
-      <w:fldSimple w:instr=" SEQ Figure \* ARABIC ">
-        <w:r>
-          <w:rPr>
-            <w:noProof/>
-          </w:rPr>
-          <w:t>2</w:t>
-        </w:r>
-      </w:fldSimple>
+      <w:r>
+        <w:fldChar w:fldCharType="begin"/>
+      </w:r>
+      <w:r>
+        <w:instrText xml:space="preserve"> SEQ Figure \* ARABIC </w:instrText>
+      </w:r>
+      <w:r>
+        <w:fldChar w:fldCharType="separate"/>
+      </w:r>
+      <w:r>
+        <w:rPr>
+          <w:noProof/>
+        </w:rPr>
+        <w:t>2</w:t>
+      </w:r>
+      <w:r>
+        <w:rPr>
+          <w:noProof/>
+        </w:rPr>
+        <w:fldChar w:fldCharType="end"/>
+      </w:r>
       <w:r>
         <w:t xml:space="preserve"> - Sample of raw images</w:t>
       </w:r>
@@ -2831,7 +2733,7 @@
                     </pic:cNvPicPr>
                   </pic:nvPicPr>
                   <pic:blipFill>
-                    <a:blip r:embed="rId11">
+                    <a:blip r:embed="rId10">
                       <a:extLst>
                         <a:ext uri="{28A0092B-C50C-407E-A947-70E740481C1C}">
                           <a14:useLocalDpi xmlns:a14="http://schemas.microsoft.com/office/drawing/2010/main" val="0"/>
@@ -2871,33 +2773,35 @@
       <w:r>
         <w:t xml:space="preserve">Figure </w:t>
       </w:r>
-      <w:fldSimple w:instr=" SEQ Figure \* ARABIC ">
-        <w:r>
-          <w:rPr>
-            <w:noProof/>
-          </w:rPr>
-          <w:t>3</w:t>
-        </w:r>
-      </w:fldSimple>
-      <w:r>
-        <w:t xml:space="preserve"> - Simple dimensionality reduction with </w:t>
-      </w:r>
-      <w:proofErr w:type="gramStart"/>
-      <w:r>
-        <w:t>triangles</w:t>
+      <w:r>
+        <w:fldChar w:fldCharType="begin"/>
+      </w:r>
+      <w:r>
+        <w:instrText xml:space="preserve"> SEQ Figure \* ARABIC </w:instrText>
+      </w:r>
+      <w:r>
+        <w:fldChar w:fldCharType="separate"/>
+      </w:r>
+      <w:r>
+        <w:rPr>
+          <w:noProof/>
+        </w:rPr>
+        <w:t>3</w:t>
+      </w:r>
+      <w:r>
+        <w:rPr>
+          <w:noProof/>
+        </w:rPr>
+        <w:fldChar w:fldCharType="end"/>
+      </w:r>
+      <w:r>
+        <w:t xml:space="preserve"> - Simple dimensionality reduction with triangles</w:t>
       </w:r>
       <w:r>
         <w:rPr>
           <w:vertAlign w:val="superscript"/>
         </w:rPr>
-        <w:t>[</w:t>
-      </w:r>
-      <w:proofErr w:type="gramEnd"/>
-      <w:r>
-        <w:rPr>
-          <w:vertAlign w:val="superscript"/>
-        </w:rPr>
-        <w:t>3]</w:t>
+        <w:t>[3]</w:t>
       </w:r>
     </w:p>
     <w:p>
@@ -2967,15 +2871,7 @@
           <w:rFonts w:cs="Calibri"/>
           <w:bCs/>
         </w:rPr>
-        <w:t xml:space="preserve">The Histogram of Oriented Gradients is a feature extraction method designed for use with pedestrian </w:t>
-      </w:r>
-      <w:proofErr w:type="gramStart"/>
-      <w:r>
-        <w:rPr>
-          <w:rFonts w:cs="Calibri"/>
-          <w:bCs/>
-        </w:rPr>
-        <w:t>detection</w:t>
+        <w:t>The Histogram of Oriented Gradients is a feature extraction method designed for use with pedestrian detection</w:t>
       </w:r>
       <w:r>
         <w:rPr>
@@ -2983,16 +2879,7 @@
           <w:bCs/>
           <w:vertAlign w:val="superscript"/>
         </w:rPr>
-        <w:t>[</w:t>
-      </w:r>
-      <w:proofErr w:type="gramEnd"/>
-      <w:r>
-        <w:rPr>
-          <w:rFonts w:cs="Calibri"/>
-          <w:bCs/>
-          <w:vertAlign w:val="superscript"/>
-        </w:rPr>
-        <w:t>4]</w:t>
+        <w:t>[4]</w:t>
       </w:r>
       <w:r>
         <w:rPr>
@@ -3077,7 +2964,7 @@
                     </pic:cNvPicPr>
                   </pic:nvPicPr>
                   <pic:blipFill rotWithShape="1">
-                    <a:blip r:embed="rId12">
+                    <a:blip r:embed="rId11">
                       <a:extLst>
                         <a:ext uri="{28A0092B-C50C-407E-A947-70E740481C1C}">
                           <a14:useLocalDpi xmlns:a14="http://schemas.microsoft.com/office/drawing/2010/main" val="0"/>
@@ -3124,14 +3011,27 @@
       <w:r>
         <w:t xml:space="preserve">Figure </w:t>
       </w:r>
-      <w:fldSimple w:instr=" SEQ Figure \* ARABIC ">
-        <w:r>
-          <w:rPr>
-            <w:noProof/>
-          </w:rPr>
-          <w:t>4</w:t>
-        </w:r>
-      </w:fldSimple>
+      <w:r>
+        <w:fldChar w:fldCharType="begin"/>
+      </w:r>
+      <w:r>
+        <w:instrText xml:space="preserve"> SEQ Figure \* ARABIC </w:instrText>
+      </w:r>
+      <w:r>
+        <w:fldChar w:fldCharType="separate"/>
+      </w:r>
+      <w:r>
+        <w:rPr>
+          <w:noProof/>
+        </w:rPr>
+        <w:t>4</w:t>
+      </w:r>
+      <w:r>
+        <w:rPr>
+          <w:noProof/>
+        </w:rPr>
+        <w:fldChar w:fldCharType="end"/>
+      </w:r>
       <w:r>
         <w:t xml:space="preserve"> - Lena and her Histogram of Oriented Gradients</w:t>
       </w:r>
@@ -3405,7 +3305,7 @@
                     </pic:cNvPicPr>
                   </pic:nvPicPr>
                   <pic:blipFill>
-                    <a:blip r:embed="rId13">
+                    <a:blip r:embed="rId12">
                       <a:extLst>
                         <a:ext uri="{28A0092B-C50C-407E-A947-70E740481C1C}">
                           <a14:useLocalDpi xmlns:a14="http://schemas.microsoft.com/office/drawing/2010/main" val="0"/>
@@ -3445,14 +3345,27 @@
       <w:r>
         <w:t xml:space="preserve">Figure </w:t>
       </w:r>
-      <w:fldSimple w:instr=" SEQ Figure \* ARABIC ">
-        <w:r>
-          <w:rPr>
-            <w:noProof/>
-          </w:rPr>
-          <w:t>5</w:t>
-        </w:r>
-      </w:fldSimple>
+      <w:r>
+        <w:fldChar w:fldCharType="begin"/>
+      </w:r>
+      <w:r>
+        <w:instrText xml:space="preserve"> SEQ Figure \* ARABIC </w:instrText>
+      </w:r>
+      <w:r>
+        <w:fldChar w:fldCharType="separate"/>
+      </w:r>
+      <w:r>
+        <w:rPr>
+          <w:noProof/>
+        </w:rPr>
+        <w:t>5</w:t>
+      </w:r>
+      <w:r>
+        <w:rPr>
+          <w:noProof/>
+        </w:rPr>
+        <w:fldChar w:fldCharType="end"/>
+      </w:r>
       <w:r>
         <w:t xml:space="preserve"> - Nearest Neighbour example</w:t>
       </w:r>
@@ -3700,7 +3613,7 @@
                     </pic:cNvPicPr>
                   </pic:nvPicPr>
                   <pic:blipFill>
-                    <a:blip r:embed="rId14">
+                    <a:blip r:embed="rId13">
                       <a:extLst>
                         <a:ext uri="{28A0092B-C50C-407E-A947-70E740481C1C}">
                           <a14:useLocalDpi xmlns:a14="http://schemas.microsoft.com/office/drawing/2010/main" val="0"/>
@@ -3740,14 +3653,30 @@
       <w:r>
         <w:t xml:space="preserve">Figure </w:t>
       </w:r>
-      <w:fldSimple w:instr=" SEQ Figure \* ARABIC ">
-        <w:r>
-          <w:rPr>
-            <w:noProof/>
-          </w:rPr>
-          <w:t>6</w:t>
-        </w:r>
-      </w:fldSimple>
+      <w:r>
+        <w:fldChar w:fldCharType="begin"/>
+      </w:r>
+      <w:r>
+        <w:instrText xml:space="preserve"> </w:instrText>
+      </w:r>
+      <w:r>
+        <w:instrText xml:space="preserve">SEQ Figure \* ARABIC </w:instrText>
+      </w:r>
+      <w:r>
+        <w:fldChar w:fldCharType="separate"/>
+      </w:r>
+      <w:r>
+        <w:rPr>
+          <w:noProof/>
+        </w:rPr>
+        <w:t>6</w:t>
+      </w:r>
+      <w:r>
+        <w:rPr>
+          <w:noProof/>
+        </w:rPr>
+        <w:fldChar w:fldCharType="end"/>
+      </w:r>
       <w:r>
         <w:t xml:space="preserve"> - 2d SVM example</w:t>
       </w:r>
@@ -3824,31 +3753,7 @@
           <w:sz w:val="22"/>
           <w:szCs w:val="22"/>
         </w:rPr>
-        <w:t xml:space="preserve">g the boundary. An example of this can be seen in figure 7. There is no straight line which can divide red and blue, so the system is converted to a 3 dimensional space where a plane can separate them. For higher dimensions a </w:t>
-      </w:r>
-      <w:proofErr w:type="spellStart"/>
-      <w:r>
-        <w:rPr>
-          <w:rFonts w:cs="Calibri"/>
-          <w:b w:val="0"/>
-          <w:bCs w:val="0"/>
-          <w:color w:val="000000" w:themeColor="text1"/>
-          <w:sz w:val="22"/>
-          <w:szCs w:val="22"/>
-        </w:rPr>
-        <w:t>hyperplane</w:t>
-      </w:r>
-      <w:proofErr w:type="spellEnd"/>
-      <w:r>
-        <w:rPr>
-          <w:rFonts w:cs="Calibri"/>
-          <w:b w:val="0"/>
-          <w:bCs w:val="0"/>
-          <w:color w:val="000000" w:themeColor="text1"/>
-          <w:sz w:val="22"/>
-          <w:szCs w:val="22"/>
-        </w:rPr>
-        <w:t xml:space="preserve"> can be constructed to separate them. A further example of</w:t>
+        <w:t>g the boundary. An example of this can be seen in figure 7. There is no straight line which can divide red and blue, so the system is converted to a 3 dimensional space where a plane can separate them. For higher dimensions a hyperplane can be constructed to separate them. A further example of</w:t>
       </w:r>
       <w:r>
         <w:rPr>
@@ -3932,7 +3837,7 @@
                     </pic:cNvPicPr>
                   </pic:nvPicPr>
                   <pic:blipFill>
-                    <a:blip r:embed="rId15">
+                    <a:blip r:embed="rId14">
                       <a:extLst>
                         <a:ext uri="{28A0092B-C50C-407E-A947-70E740481C1C}">
                           <a14:useLocalDpi xmlns:a14="http://schemas.microsoft.com/office/drawing/2010/main" val="0"/>
@@ -3977,14 +3882,27 @@
       <w:r>
         <w:t xml:space="preserve">Figure </w:t>
       </w:r>
-      <w:fldSimple w:instr=" SEQ Figure \* ARABIC ">
-        <w:r>
-          <w:rPr>
-            <w:noProof/>
-          </w:rPr>
-          <w:t>7</w:t>
-        </w:r>
-      </w:fldSimple>
+      <w:r>
+        <w:fldChar w:fldCharType="begin"/>
+      </w:r>
+      <w:r>
+        <w:instrText xml:space="preserve"> SEQ Figure \* ARABIC </w:instrText>
+      </w:r>
+      <w:r>
+        <w:fldChar w:fldCharType="separate"/>
+      </w:r>
+      <w:r>
+        <w:rPr>
+          <w:noProof/>
+        </w:rPr>
+        <w:t>7</w:t>
+      </w:r>
+      <w:r>
+        <w:rPr>
+          <w:noProof/>
+        </w:rPr>
+        <w:fldChar w:fldCharType="end"/>
+      </w:r>
       <w:r>
         <w:t xml:space="preserve"> - SVM for non-linear partitions</w:t>
       </w:r>
@@ -4006,15 +3924,7 @@
           <w:rFonts w:cs="Calibri"/>
           <w:bCs/>
         </w:rPr>
-        <w:t xml:space="preserve">SVM is a good classifier which works well in practice and works very quickly during the testing stage. It also guarantees an optimal solution for a </w:t>
-      </w:r>
-      <w:proofErr w:type="gramStart"/>
-      <w:r>
-        <w:rPr>
-          <w:rFonts w:cs="Calibri"/>
-          <w:bCs/>
-        </w:rPr>
-        <w:t>dataset</w:t>
+        <w:t>SVM is a good classifier which works well in practice and works very quickly during the testing stage. It also guarantees an optimal solution for a dataset</w:t>
       </w:r>
       <w:r>
         <w:rPr>
@@ -4022,16 +3932,7 @@
           <w:bCs/>
           <w:vertAlign w:val="superscript"/>
         </w:rPr>
-        <w:t>[</w:t>
-      </w:r>
-      <w:proofErr w:type="gramEnd"/>
-      <w:r>
-        <w:rPr>
-          <w:rFonts w:cs="Calibri"/>
-          <w:bCs/>
-          <w:vertAlign w:val="superscript"/>
-        </w:rPr>
-        <w:t>6]</w:t>
+        <w:t>[6]</w:t>
       </w:r>
       <w:r>
         <w:rPr>
@@ -4097,16 +3998,7 @@
           <w:b/>
           <w:bCs/>
         </w:rPr>
-        <w:t xml:space="preserve"> </w:t>
-      </w:r>
-      <w:proofErr w:type="spellStart"/>
-      <w:r>
-        <w:rPr>
-          <w:rFonts w:cs="Calibri"/>
-          <w:b/>
-          <w:bCs/>
-        </w:rPr>
-        <w:t>AdaB</w:t>
+        <w:t xml:space="preserve"> AdaB</w:t>
       </w:r>
       <w:r>
         <w:rPr>
@@ -4116,7 +4008,6 @@
         </w:rPr>
         <w:t>oost</w:t>
       </w:r>
-      <w:proofErr w:type="spellEnd"/>
     </w:p>
     <w:p>
       <w:pPr>
@@ -4126,19 +4017,11 @@
           <w:color w:val="000000"/>
         </w:rPr>
       </w:pPr>
-      <w:proofErr w:type="spellStart"/>
       <w:r>
         <w:rPr>
           <w:color w:val="000000"/>
         </w:rPr>
-        <w:t>AdaBoosting</w:t>
-      </w:r>
-      <w:proofErr w:type="spellEnd"/>
-      <w:r>
-        <w:rPr>
-          <w:color w:val="000000"/>
-        </w:rPr>
-        <w:t xml:space="preserve">, or Adaptive Boosting, is a boosting machine learning technique. As a boosting technique, it is a supervised learning mode, and consists of multiple weak learners. This is in contrast to techniques such as SVM, which consist of a single arbitrary strong classifier. A weak learner is any classifier that shows only marginal correlation with the dataset – that is, is typically only slightly better than randomly guessing the label of a sample.  </w:t>
+        <w:t xml:space="preserve">AdaBoosting, or Adaptive Boosting, is a boosting machine learning technique. As a boosting technique, it is a supervised learning mode, and consists of multiple weak learners. This is in contrast to techniques such as SVM, which consist of a single arbitrary strong classifier. A weak learner is any classifier that shows only marginal correlation with the dataset – that is, is typically only slightly better than randomly guessing the label of a sample.  </w:t>
       </w:r>
     </w:p>
     <w:p>
@@ -4214,7 +4097,7 @@
                     </pic:cNvPicPr>
                   </pic:nvPicPr>
                   <pic:blipFill>
-                    <a:blip r:embed="rId16">
+                    <a:blip r:embed="rId15">
                       <a:extLst>
                         <a:ext uri="{28A0092B-C50C-407E-A947-70E740481C1C}">
                           <a14:useLocalDpi xmlns:a14="http://schemas.microsoft.com/office/drawing/2010/main" val="0"/>
@@ -4260,14 +4143,27 @@
       <w:r>
         <w:t xml:space="preserve">Figure </w:t>
       </w:r>
-      <w:fldSimple w:instr=" SEQ Figure \* ARABIC ">
-        <w:r>
-          <w:rPr>
-            <w:noProof/>
-          </w:rPr>
-          <w:t>8</w:t>
-        </w:r>
-      </w:fldSimple>
+      <w:r>
+        <w:fldChar w:fldCharType="begin"/>
+      </w:r>
+      <w:r>
+        <w:instrText xml:space="preserve"> SEQ Figure \* ARABIC </w:instrText>
+      </w:r>
+      <w:r>
+        <w:fldChar w:fldCharType="separate"/>
+      </w:r>
+      <w:r>
+        <w:rPr>
+          <w:noProof/>
+        </w:rPr>
+        <w:t>8</w:t>
+      </w:r>
+      <w:r>
+        <w:rPr>
+          <w:noProof/>
+        </w:rPr>
+        <w:fldChar w:fldCharType="end"/>
+      </w:r>
       <w:r>
         <w:t xml:space="preserve"> - </w:t>
       </w:r>
@@ -4351,8 +4247,6 @@
         </w:rPr>
         <w:t>This classifier has the overhead of every constituent classifier as well as the additional overhead of calculating the final result, and it suffers at least partially from the problems with each of the components. However, the results generated typically, depending on the weighting values used, result in accuracy at worst equivalent to the least accurate of the classifiers, while being capable of outstripping the accuracy of all sampled classifiers. This is, however, unlikely, as one set tends to dominate the others by demonstrating higher confidences.</w:t>
       </w:r>
-      <w:bookmarkStart w:id="0" w:name="_GoBack"/>
-      <w:bookmarkEnd w:id="0"/>
     </w:p>
     <w:p>
       <w:pPr>
@@ -4430,21 +4324,7 @@
         <w:rPr>
           <w:rFonts w:cs="Calibri"/>
         </w:rPr>
-        <w:t xml:space="preserve">As PCA changes the way data is viewed by giving the eigenvectors that best represent the data, it is possible to choose a set of eigenvectors to work on which provide the greatest variance. In the code for this project, that is found as the second parameter of the </w:t>
-      </w:r>
-      <w:proofErr w:type="spellStart"/>
-      <w:r>
-        <w:rPr>
-          <w:rFonts w:cs="Calibri"/>
-        </w:rPr>
-        <w:t>applyPCA</w:t>
-      </w:r>
-      <w:proofErr w:type="spellEnd"/>
-      <w:r>
-        <w:rPr>
-          <w:rFonts w:cs="Calibri"/>
-        </w:rPr>
-        <w:t xml:space="preserve"> method. As changing the number of dimensions to retain changes the results, there was some evaluation of accuracies before settling on a final value for the number of dimensions. The results of this experimentation are found below in table 2.</w:t>
+        <w:t>As PCA changes the way data is viewed by giving the eigenvectors that best represent the data, it is possible to choose a set of eigenvectors to work on which provide the greatest variance. In the code for this project, that is found as the second parameter of the applyPCA method. As changing the number of dimensions to retain changes the results, there was some evaluation of accuracies before settling on a final value for the number of dimensions. The results of this experimentation are found below in table 2.</w:t>
       </w:r>
     </w:p>
     <w:p>
@@ -4463,7 +4343,6 @@
       <w:tblPr>
         <w:tblW w:w="0" w:type="auto"/>
         <w:jc w:val="center"/>
-        <w:tblInd w:w="93" w:type="dxa"/>
         <w:tblBorders>
           <w:top w:val="single" w:sz="4" w:space="0" w:color="auto"/>
           <w:left w:val="single" w:sz="4" w:space="0" w:color="auto"/>
@@ -4914,7 +4793,6 @@
                 <w:color w:val="000000"/>
               </w:rPr>
             </w:pPr>
-            <w:proofErr w:type="spellStart"/>
             <w:r>
               <w:rPr>
                 <w:rFonts w:ascii="Calibri" w:eastAsia="Times New Roman" w:hAnsi="Calibri"/>
@@ -4922,7 +4800,6 @@
               </w:rPr>
               <w:t>AdaBoost</w:t>
             </w:r>
-            <w:proofErr w:type="spellEnd"/>
           </w:p>
         </w:tc>
         <w:tc>
@@ -4999,7 +4876,6 @@
                 <w:color w:val="000000"/>
               </w:rPr>
             </w:pPr>
-            <w:proofErr w:type="spellStart"/>
             <w:r>
               <w:rPr>
                 <w:rFonts w:ascii="Calibri" w:eastAsia="Times New Roman" w:hAnsi="Calibri"/>
@@ -5007,7 +4883,6 @@
               </w:rPr>
               <w:t>AdaBoost</w:t>
             </w:r>
-            <w:proofErr w:type="spellEnd"/>
           </w:p>
         </w:tc>
         <w:tc>
@@ -5084,7 +4959,6 @@
                 <w:color w:val="000000"/>
               </w:rPr>
             </w:pPr>
-            <w:proofErr w:type="spellStart"/>
             <w:r>
               <w:rPr>
                 <w:rFonts w:ascii="Calibri" w:eastAsia="Times New Roman" w:hAnsi="Calibri"/>
@@ -5092,7 +4966,6 @@
               </w:rPr>
               <w:t>AdaBoost</w:t>
             </w:r>
-            <w:proofErr w:type="spellEnd"/>
           </w:p>
         </w:tc>
         <w:tc>
@@ -5169,7 +5042,6 @@
                 <w:color w:val="000000"/>
               </w:rPr>
             </w:pPr>
-            <w:proofErr w:type="spellStart"/>
             <w:r>
               <w:rPr>
                 <w:rFonts w:ascii="Calibri" w:eastAsia="Times New Roman" w:hAnsi="Calibri"/>
@@ -5177,7 +5049,6 @@
               </w:rPr>
               <w:t>AdaBoost</w:t>
             </w:r>
-            <w:proofErr w:type="spellEnd"/>
           </w:p>
         </w:tc>
         <w:tc>
@@ -5262,21 +5133,7 @@
         <w:rPr>
           <w:rFonts w:cs="Calibri"/>
         </w:rPr>
-        <w:t xml:space="preserve">The numbers of dimensions chosen were the numbers which represent keeping 95% of data, 90%, 85%, and 80% respectively. These values were tested with both the SVM and </w:t>
-      </w:r>
-      <w:proofErr w:type="spellStart"/>
-      <w:r>
-        <w:rPr>
-          <w:rFonts w:cs="Calibri"/>
-        </w:rPr>
-        <w:t>AdaBoost</w:t>
-      </w:r>
-      <w:proofErr w:type="spellEnd"/>
-      <w:r>
-        <w:rPr>
-          <w:rFonts w:cs="Calibri"/>
-        </w:rPr>
-        <w:t xml:space="preserve"> classifiers and the final value found to be used is 101, or 90% of data.</w:t>
+        <w:t>The numbers of dimensions chosen were the numbers which represent keeping 95% of data, 90%, 85%, and 80% respectively. These values were tested with both the SVM and AdaBoost classifiers and the final value found to be used is 101, or 90% of data.</w:t>
       </w:r>
       <w:r>
         <w:rPr>
@@ -5284,6 +5141,1477 @@
         </w:rPr>
         <w:t xml:space="preserve"> While this isn’t a huge change, it is still a relevant value.</w:t>
       </w:r>
+    </w:p>
+    <w:p>
+      <w:pPr>
+        <w:widowControl w:val="0"/>
+        <w:autoSpaceDE w:val="0"/>
+        <w:autoSpaceDN w:val="0"/>
+        <w:adjustRightInd w:val="0"/>
+        <w:spacing w:after="200" w:line="276" w:lineRule="auto"/>
+        <w:rPr>
+          <w:rFonts w:cs="Calibri"/>
+          <w:b/>
+        </w:rPr>
+      </w:pPr>
+      <w:r>
+        <w:rPr>
+          <w:rFonts w:cs="Calibri"/>
+          <w:b/>
+        </w:rPr>
+        <w:t>2.4.2 Adaboost Learning Cycles</w:t>
+      </w:r>
+    </w:p>
+    <w:p>
+      <w:pPr>
+        <w:widowControl w:val="0"/>
+        <w:autoSpaceDE w:val="0"/>
+        <w:autoSpaceDN w:val="0"/>
+        <w:adjustRightInd w:val="0"/>
+        <w:spacing w:after="200" w:line="276" w:lineRule="auto"/>
+        <w:rPr>
+          <w:rFonts w:cs="Calibri"/>
+        </w:rPr>
+      </w:pPr>
+      <w:r>
+        <w:rPr>
+          <w:rFonts w:cs="Calibri"/>
+        </w:rPr>
+        <w:t xml:space="preserve">Owing to the nature of Adaboost, that of generating a number of weak classifiers and compositing them, both the accuracy and performance of the function depends on the number of classifiers created. Through experimentation, the effects of varying this parameter were examined, and this was used to choose the number of classifiers generated. This is shown below. Note that these results were cross-validated with ten iterations using a 1:1 split. </w:t>
+      </w:r>
+    </w:p>
+    <w:tbl>
+      <w:tblPr>
+        <w:tblW w:w="0" w:type="auto"/>
+        <w:jc w:val="center"/>
+        <w:tblBorders>
+          <w:top w:val="single" w:sz="4" w:space="0" w:color="auto"/>
+          <w:left w:val="single" w:sz="4" w:space="0" w:color="auto"/>
+          <w:bottom w:val="single" w:sz="4" w:space="0" w:color="auto"/>
+          <w:right w:val="single" w:sz="4" w:space="0" w:color="auto"/>
+          <w:insideH w:val="single" w:sz="4" w:space="0" w:color="auto"/>
+          <w:insideV w:val="single" w:sz="4" w:space="0" w:color="auto"/>
+        </w:tblBorders>
+        <w:tblLook w:val="04A0" w:firstRow="1" w:lastRow="0" w:firstColumn="1" w:lastColumn="0" w:noHBand="0" w:noVBand="1"/>
+      </w:tblPr>
+      <w:tblGrid>
+        <w:gridCol w:w="1536"/>
+        <w:gridCol w:w="1641"/>
+        <w:gridCol w:w="1410"/>
+        <w:gridCol w:w="1532"/>
+      </w:tblGrid>
+      <w:tr>
+        <w:trPr>
+          <w:trHeight w:val="300"/>
+          <w:jc w:val="center"/>
+        </w:trPr>
+        <w:tc>
+          <w:tcPr>
+            <w:tcW w:w="0" w:type="auto"/>
+            <w:shd w:val="clear" w:color="auto" w:fill="auto"/>
+            <w:noWrap/>
+            <w:vAlign w:val="bottom"/>
+            <w:hideMark/>
+          </w:tcPr>
+          <w:p>
+            <w:pPr>
+              <w:spacing w:after="0" w:line="240" w:lineRule="auto"/>
+              <w:rPr>
+                <w:rFonts w:ascii="Calibri" w:eastAsia="Times New Roman" w:hAnsi="Calibri"/>
+                <w:color w:val="000000"/>
+              </w:rPr>
+            </w:pPr>
+            <w:r>
+              <w:rPr>
+                <w:rFonts w:ascii="Calibri" w:eastAsia="Times New Roman" w:hAnsi="Calibri"/>
+                <w:color w:val="000000"/>
+              </w:rPr>
+              <w:t>Pre-processing</w:t>
+            </w:r>
+          </w:p>
+        </w:tc>
+        <w:tc>
+          <w:tcPr>
+            <w:tcW w:w="0" w:type="auto"/>
+            <w:shd w:val="clear" w:color="auto" w:fill="auto"/>
+            <w:noWrap/>
+            <w:vAlign w:val="bottom"/>
+            <w:hideMark/>
+          </w:tcPr>
+          <w:p>
+            <w:pPr>
+              <w:spacing w:after="0" w:line="240" w:lineRule="auto"/>
+              <w:rPr>
+                <w:rFonts w:ascii="Calibri" w:eastAsia="Times New Roman" w:hAnsi="Calibri"/>
+                <w:color w:val="000000"/>
+              </w:rPr>
+            </w:pPr>
+            <w:r>
+              <w:rPr>
+                <w:rFonts w:ascii="Calibri" w:eastAsia="Times New Roman" w:hAnsi="Calibri"/>
+                <w:color w:val="000000"/>
+              </w:rPr>
+              <w:t xml:space="preserve"> </w:t>
+            </w:r>
+            <w:r>
+              <w:rPr>
+                <w:rFonts w:ascii="Calibri" w:eastAsia="Times New Roman" w:hAnsi="Calibri"/>
+                <w:color w:val="000000"/>
+              </w:rPr>
+              <w:t>Learning Cycles</w:t>
+            </w:r>
+          </w:p>
+        </w:tc>
+        <w:tc>
+          <w:tcPr>
+            <w:tcW w:w="0" w:type="auto"/>
+            <w:shd w:val="clear" w:color="auto" w:fill="auto"/>
+            <w:noWrap/>
+            <w:vAlign w:val="bottom"/>
+            <w:hideMark/>
+          </w:tcPr>
+          <w:p>
+            <w:pPr>
+              <w:spacing w:after="0" w:line="240" w:lineRule="auto"/>
+              <w:rPr>
+                <w:rFonts w:ascii="Calibri" w:eastAsia="Times New Roman" w:hAnsi="Calibri"/>
+                <w:color w:val="000000"/>
+              </w:rPr>
+            </w:pPr>
+            <w:r>
+              <w:rPr>
+                <w:rFonts w:ascii="Calibri" w:eastAsia="Times New Roman" w:hAnsi="Calibri"/>
+                <w:color w:val="000000"/>
+              </w:rPr>
+              <w:t xml:space="preserve"> Accuracy</w:t>
+            </w:r>
+            <w:r>
+              <w:rPr>
+                <w:rFonts w:ascii="Calibri" w:eastAsia="Times New Roman" w:hAnsi="Calibri"/>
+                <w:color w:val="000000"/>
+              </w:rPr>
+              <w:t xml:space="preserve"> (%)</w:t>
+            </w:r>
+          </w:p>
+        </w:tc>
+        <w:tc>
+          <w:tcPr>
+            <w:tcW w:w="0" w:type="auto"/>
+            <w:vAlign w:val="bottom"/>
+          </w:tcPr>
+          <w:p>
+            <w:pPr>
+              <w:spacing w:after="0" w:line="240" w:lineRule="auto"/>
+              <w:rPr>
+                <w:rFonts w:ascii="Calibri" w:eastAsia="Times New Roman" w:hAnsi="Calibri"/>
+                <w:color w:val="000000"/>
+              </w:rPr>
+            </w:pPr>
+            <w:r>
+              <w:rPr>
+                <w:rFonts w:ascii="Calibri" w:eastAsia="Times New Roman" w:hAnsi="Calibri"/>
+                <w:color w:val="000000"/>
+              </w:rPr>
+              <w:t xml:space="preserve"> </w:t>
+            </w:r>
+            <w:r>
+              <w:rPr>
+                <w:rFonts w:ascii="Calibri" w:eastAsia="Times New Roman" w:hAnsi="Calibri"/>
+                <w:color w:val="000000"/>
+              </w:rPr>
+              <w:t>Time taken (s)</w:t>
+            </w:r>
+          </w:p>
+        </w:tc>
+      </w:tr>
+      <w:tr>
+        <w:trPr>
+          <w:trHeight w:val="300"/>
+          <w:jc w:val="center"/>
+        </w:trPr>
+        <w:tc>
+          <w:tcPr>
+            <w:tcW w:w="0" w:type="auto"/>
+            <w:shd w:val="clear" w:color="auto" w:fill="auto"/>
+            <w:noWrap/>
+            <w:vAlign w:val="bottom"/>
+            <w:hideMark/>
+          </w:tcPr>
+          <w:p>
+            <w:pPr>
+              <w:spacing w:after="0" w:line="240" w:lineRule="auto"/>
+              <w:rPr>
+                <w:rFonts w:ascii="Calibri" w:eastAsia="Times New Roman" w:hAnsi="Calibri"/>
+                <w:color w:val="000000"/>
+              </w:rPr>
+            </w:pPr>
+            <w:r>
+              <w:rPr>
+                <w:rFonts w:ascii="Calibri" w:eastAsia="Times New Roman" w:hAnsi="Calibri"/>
+                <w:color w:val="000000"/>
+              </w:rPr>
+              <w:t>Raw</w:t>
+            </w:r>
+          </w:p>
+        </w:tc>
+        <w:tc>
+          <w:tcPr>
+            <w:tcW w:w="0" w:type="auto"/>
+            <w:shd w:val="clear" w:color="auto" w:fill="auto"/>
+            <w:noWrap/>
+            <w:vAlign w:val="bottom"/>
+            <w:hideMark/>
+          </w:tcPr>
+          <w:p>
+            <w:pPr>
+              <w:spacing w:after="0" w:line="240" w:lineRule="auto"/>
+              <w:jc w:val="right"/>
+              <w:rPr>
+                <w:rFonts w:ascii="Calibri" w:eastAsia="Times New Roman" w:hAnsi="Calibri"/>
+                <w:color w:val="000000"/>
+              </w:rPr>
+            </w:pPr>
+            <w:r>
+              <w:rPr>
+                <w:rFonts w:ascii="Calibri" w:eastAsia="Times New Roman" w:hAnsi="Calibri"/>
+                <w:color w:val="000000"/>
+              </w:rPr>
+              <w:t>1</w:t>
+            </w:r>
+          </w:p>
+        </w:tc>
+        <w:tc>
+          <w:tcPr>
+            <w:tcW w:w="0" w:type="auto"/>
+            <w:shd w:val="clear" w:color="auto" w:fill="auto"/>
+            <w:noWrap/>
+            <w:vAlign w:val="bottom"/>
+            <w:hideMark/>
+          </w:tcPr>
+          <w:p>
+            <w:pPr>
+              <w:spacing w:after="0" w:line="240" w:lineRule="auto"/>
+              <w:jc w:val="right"/>
+              <w:rPr>
+                <w:rFonts w:ascii="Calibri" w:eastAsia="Times New Roman" w:hAnsi="Calibri"/>
+                <w:color w:val="000000"/>
+              </w:rPr>
+            </w:pPr>
+            <w:r>
+              <w:rPr>
+                <w:rFonts w:ascii="Calibri" w:eastAsia="Times New Roman" w:hAnsi="Calibri"/>
+                <w:color w:val="000000"/>
+              </w:rPr>
+              <w:t>74.5333</w:t>
+            </w:r>
+          </w:p>
+        </w:tc>
+        <w:tc>
+          <w:tcPr>
+            <w:tcW w:w="0" w:type="auto"/>
+            <w:vAlign w:val="bottom"/>
+          </w:tcPr>
+          <w:p>
+            <w:pPr>
+              <w:spacing w:after="0" w:line="240" w:lineRule="auto"/>
+              <w:jc w:val="right"/>
+              <w:rPr>
+                <w:rFonts w:ascii="Calibri" w:eastAsia="Times New Roman" w:hAnsi="Calibri"/>
+                <w:color w:val="000000"/>
+              </w:rPr>
+            </w:pPr>
+            <w:r>
+              <w:rPr>
+                <w:rFonts w:ascii="Calibri" w:eastAsia="Times New Roman" w:hAnsi="Calibri"/>
+                <w:color w:val="000000"/>
+              </w:rPr>
+              <w:t>0.80835</w:t>
+            </w:r>
+          </w:p>
+        </w:tc>
+      </w:tr>
+      <w:tr>
+        <w:trPr>
+          <w:trHeight w:val="300"/>
+          <w:jc w:val="center"/>
+        </w:trPr>
+        <w:tc>
+          <w:tcPr>
+            <w:tcW w:w="0" w:type="auto"/>
+            <w:shd w:val="clear" w:color="auto" w:fill="auto"/>
+            <w:noWrap/>
+            <w:vAlign w:val="bottom"/>
+          </w:tcPr>
+          <w:p>
+            <w:pPr>
+              <w:spacing w:after="0" w:line="240" w:lineRule="auto"/>
+              <w:rPr>
+                <w:rFonts w:ascii="Calibri" w:eastAsia="Times New Roman" w:hAnsi="Calibri"/>
+                <w:color w:val="000000"/>
+              </w:rPr>
+            </w:pPr>
+            <w:r>
+              <w:rPr>
+                <w:rFonts w:ascii="Calibri" w:eastAsia="Times New Roman" w:hAnsi="Calibri"/>
+                <w:color w:val="000000"/>
+              </w:rPr>
+              <w:t>Raw</w:t>
+            </w:r>
+          </w:p>
+        </w:tc>
+        <w:tc>
+          <w:tcPr>
+            <w:tcW w:w="0" w:type="auto"/>
+            <w:shd w:val="clear" w:color="auto" w:fill="auto"/>
+            <w:noWrap/>
+            <w:vAlign w:val="bottom"/>
+          </w:tcPr>
+          <w:p>
+            <w:pPr>
+              <w:spacing w:after="0" w:line="240" w:lineRule="auto"/>
+              <w:jc w:val="right"/>
+              <w:rPr>
+                <w:rFonts w:ascii="Calibri" w:eastAsia="Times New Roman" w:hAnsi="Calibri"/>
+                <w:color w:val="000000"/>
+              </w:rPr>
+            </w:pPr>
+            <w:r>
+              <w:rPr>
+                <w:rFonts w:ascii="Calibri" w:eastAsia="Times New Roman" w:hAnsi="Calibri"/>
+                <w:color w:val="000000"/>
+              </w:rPr>
+              <w:t>10</w:t>
+            </w:r>
+          </w:p>
+        </w:tc>
+        <w:tc>
+          <w:tcPr>
+            <w:tcW w:w="0" w:type="auto"/>
+            <w:shd w:val="clear" w:color="auto" w:fill="auto"/>
+            <w:noWrap/>
+            <w:vAlign w:val="bottom"/>
+          </w:tcPr>
+          <w:p>
+            <w:pPr>
+              <w:spacing w:after="0" w:line="240" w:lineRule="auto"/>
+              <w:jc w:val="right"/>
+              <w:rPr>
+                <w:rFonts w:ascii="Calibri" w:eastAsia="Times New Roman" w:hAnsi="Calibri"/>
+                <w:color w:val="000000"/>
+              </w:rPr>
+            </w:pPr>
+            <w:r>
+              <w:rPr>
+                <w:rFonts w:ascii="Calibri" w:eastAsia="Times New Roman" w:hAnsi="Calibri"/>
+                <w:color w:val="000000"/>
+              </w:rPr>
+              <w:t>76.1333</w:t>
+            </w:r>
+          </w:p>
+        </w:tc>
+        <w:tc>
+          <w:tcPr>
+            <w:tcW w:w="0" w:type="auto"/>
+            <w:vAlign w:val="bottom"/>
+          </w:tcPr>
+          <w:p>
+            <w:pPr>
+              <w:spacing w:after="0" w:line="240" w:lineRule="auto"/>
+              <w:jc w:val="right"/>
+              <w:rPr>
+                <w:rFonts w:ascii="Calibri" w:eastAsia="Times New Roman" w:hAnsi="Calibri"/>
+                <w:color w:val="000000"/>
+              </w:rPr>
+            </w:pPr>
+            <w:r>
+              <w:rPr>
+                <w:rFonts w:ascii="Calibri" w:eastAsia="Times New Roman" w:hAnsi="Calibri"/>
+                <w:color w:val="000000"/>
+              </w:rPr>
+              <w:t>9.4399</w:t>
+            </w:r>
+          </w:p>
+        </w:tc>
+      </w:tr>
+      <w:tr>
+        <w:trPr>
+          <w:trHeight w:val="300"/>
+          <w:jc w:val="center"/>
+        </w:trPr>
+        <w:tc>
+          <w:tcPr>
+            <w:tcW w:w="0" w:type="auto"/>
+            <w:shd w:val="clear" w:color="auto" w:fill="auto"/>
+            <w:noWrap/>
+            <w:vAlign w:val="bottom"/>
+          </w:tcPr>
+          <w:p>
+            <w:pPr>
+              <w:spacing w:after="0" w:line="240" w:lineRule="auto"/>
+              <w:rPr>
+                <w:rFonts w:ascii="Calibri" w:eastAsia="Times New Roman" w:hAnsi="Calibri"/>
+                <w:color w:val="000000"/>
+              </w:rPr>
+            </w:pPr>
+            <w:r>
+              <w:rPr>
+                <w:rFonts w:ascii="Calibri" w:eastAsia="Times New Roman" w:hAnsi="Calibri"/>
+                <w:color w:val="000000"/>
+              </w:rPr>
+              <w:t>Raw</w:t>
+            </w:r>
+          </w:p>
+        </w:tc>
+        <w:tc>
+          <w:tcPr>
+            <w:tcW w:w="0" w:type="auto"/>
+            <w:shd w:val="clear" w:color="auto" w:fill="auto"/>
+            <w:noWrap/>
+            <w:vAlign w:val="bottom"/>
+          </w:tcPr>
+          <w:p>
+            <w:pPr>
+              <w:spacing w:after="0" w:line="240" w:lineRule="auto"/>
+              <w:jc w:val="right"/>
+              <w:rPr>
+                <w:rFonts w:ascii="Calibri" w:eastAsia="Times New Roman" w:hAnsi="Calibri"/>
+                <w:color w:val="000000"/>
+              </w:rPr>
+            </w:pPr>
+            <w:r>
+              <w:rPr>
+                <w:rFonts w:ascii="Calibri" w:eastAsia="Times New Roman" w:hAnsi="Calibri"/>
+                <w:color w:val="000000"/>
+              </w:rPr>
+              <w:t>20</w:t>
+            </w:r>
+          </w:p>
+        </w:tc>
+        <w:tc>
+          <w:tcPr>
+            <w:tcW w:w="0" w:type="auto"/>
+            <w:shd w:val="clear" w:color="auto" w:fill="auto"/>
+            <w:noWrap/>
+            <w:vAlign w:val="bottom"/>
+          </w:tcPr>
+          <w:p>
+            <w:pPr>
+              <w:spacing w:after="0" w:line="240" w:lineRule="auto"/>
+              <w:jc w:val="right"/>
+              <w:rPr>
+                <w:rFonts w:ascii="Calibri" w:eastAsia="Times New Roman" w:hAnsi="Calibri"/>
+                <w:color w:val="000000"/>
+              </w:rPr>
+            </w:pPr>
+            <w:r>
+              <w:rPr>
+                <w:rFonts w:ascii="Calibri" w:eastAsia="Times New Roman" w:hAnsi="Calibri"/>
+                <w:color w:val="000000"/>
+              </w:rPr>
+              <w:t>81.1333</w:t>
+            </w:r>
+          </w:p>
+        </w:tc>
+        <w:tc>
+          <w:tcPr>
+            <w:tcW w:w="0" w:type="auto"/>
+            <w:vAlign w:val="bottom"/>
+          </w:tcPr>
+          <w:p>
+            <w:pPr>
+              <w:spacing w:after="0" w:line="240" w:lineRule="auto"/>
+              <w:jc w:val="right"/>
+              <w:rPr>
+                <w:rFonts w:ascii="Calibri" w:eastAsia="Times New Roman" w:hAnsi="Calibri"/>
+                <w:color w:val="000000"/>
+              </w:rPr>
+            </w:pPr>
+            <w:r>
+              <w:rPr>
+                <w:rFonts w:ascii="Calibri" w:eastAsia="Times New Roman" w:hAnsi="Calibri"/>
+                <w:color w:val="000000"/>
+              </w:rPr>
+              <w:t>17.8625</w:t>
+            </w:r>
+          </w:p>
+        </w:tc>
+      </w:tr>
+      <w:tr>
+        <w:trPr>
+          <w:trHeight w:val="300"/>
+          <w:jc w:val="center"/>
+        </w:trPr>
+        <w:tc>
+          <w:tcPr>
+            <w:tcW w:w="0" w:type="auto"/>
+            <w:shd w:val="clear" w:color="auto" w:fill="auto"/>
+            <w:noWrap/>
+            <w:vAlign w:val="bottom"/>
+          </w:tcPr>
+          <w:p>
+            <w:pPr>
+              <w:spacing w:after="0" w:line="240" w:lineRule="auto"/>
+              <w:rPr>
+                <w:rFonts w:ascii="Calibri" w:eastAsia="Times New Roman" w:hAnsi="Calibri"/>
+                <w:color w:val="000000"/>
+              </w:rPr>
+            </w:pPr>
+            <w:r>
+              <w:rPr>
+                <w:rFonts w:ascii="Calibri" w:eastAsia="Times New Roman" w:hAnsi="Calibri"/>
+                <w:color w:val="000000"/>
+              </w:rPr>
+              <w:t>Raw</w:t>
+            </w:r>
+          </w:p>
+        </w:tc>
+        <w:tc>
+          <w:tcPr>
+            <w:tcW w:w="0" w:type="auto"/>
+            <w:shd w:val="clear" w:color="auto" w:fill="auto"/>
+            <w:noWrap/>
+            <w:vAlign w:val="bottom"/>
+          </w:tcPr>
+          <w:p>
+            <w:pPr>
+              <w:spacing w:after="0" w:line="240" w:lineRule="auto"/>
+              <w:jc w:val="right"/>
+              <w:rPr>
+                <w:rFonts w:ascii="Calibri" w:eastAsia="Times New Roman" w:hAnsi="Calibri"/>
+                <w:color w:val="000000"/>
+              </w:rPr>
+            </w:pPr>
+            <w:r>
+              <w:rPr>
+                <w:rFonts w:ascii="Calibri" w:eastAsia="Times New Roman" w:hAnsi="Calibri"/>
+                <w:color w:val="000000"/>
+              </w:rPr>
+              <w:t>50</w:t>
+            </w:r>
+          </w:p>
+        </w:tc>
+        <w:tc>
+          <w:tcPr>
+            <w:tcW w:w="0" w:type="auto"/>
+            <w:shd w:val="clear" w:color="auto" w:fill="auto"/>
+            <w:noWrap/>
+            <w:vAlign w:val="bottom"/>
+          </w:tcPr>
+          <w:p>
+            <w:pPr>
+              <w:keepNext/>
+              <w:spacing w:after="0" w:line="240" w:lineRule="auto"/>
+              <w:jc w:val="right"/>
+              <w:rPr>
+                <w:rFonts w:ascii="Calibri" w:eastAsia="Times New Roman" w:hAnsi="Calibri"/>
+                <w:color w:val="000000"/>
+              </w:rPr>
+            </w:pPr>
+            <w:r>
+              <w:rPr>
+                <w:rFonts w:ascii="Calibri" w:eastAsia="Times New Roman" w:hAnsi="Calibri"/>
+                <w:color w:val="000000"/>
+              </w:rPr>
+              <w:t>82.4667</w:t>
+            </w:r>
+          </w:p>
+        </w:tc>
+        <w:tc>
+          <w:tcPr>
+            <w:tcW w:w="0" w:type="auto"/>
+            <w:vAlign w:val="bottom"/>
+          </w:tcPr>
+          <w:p>
+            <w:pPr>
+              <w:keepNext/>
+              <w:spacing w:after="0" w:line="240" w:lineRule="auto"/>
+              <w:jc w:val="right"/>
+              <w:rPr>
+                <w:rFonts w:ascii="Calibri" w:eastAsia="Times New Roman" w:hAnsi="Calibri"/>
+                <w:color w:val="000000"/>
+              </w:rPr>
+            </w:pPr>
+            <w:r>
+              <w:rPr>
+                <w:rFonts w:ascii="Calibri" w:eastAsia="Times New Roman" w:hAnsi="Calibri"/>
+                <w:color w:val="000000"/>
+              </w:rPr>
+              <w:t>48.1654</w:t>
+            </w:r>
+          </w:p>
+        </w:tc>
+      </w:tr>
+      <w:tr>
+        <w:trPr>
+          <w:trHeight w:val="300"/>
+          <w:jc w:val="center"/>
+        </w:trPr>
+        <w:tc>
+          <w:tcPr>
+            <w:tcW w:w="0" w:type="auto"/>
+            <w:shd w:val="clear" w:color="auto" w:fill="auto"/>
+            <w:noWrap/>
+            <w:vAlign w:val="bottom"/>
+          </w:tcPr>
+          <w:p>
+            <w:pPr>
+              <w:spacing w:after="0" w:line="240" w:lineRule="auto"/>
+              <w:rPr>
+                <w:rFonts w:ascii="Calibri" w:eastAsia="Times New Roman" w:hAnsi="Calibri"/>
+                <w:color w:val="000000"/>
+              </w:rPr>
+            </w:pPr>
+            <w:r>
+              <w:rPr>
+                <w:rFonts w:ascii="Calibri" w:eastAsia="Times New Roman" w:hAnsi="Calibri"/>
+                <w:color w:val="000000"/>
+              </w:rPr>
+              <w:t>HOG</w:t>
+            </w:r>
+          </w:p>
+        </w:tc>
+        <w:tc>
+          <w:tcPr>
+            <w:tcW w:w="0" w:type="auto"/>
+            <w:shd w:val="clear" w:color="auto" w:fill="auto"/>
+            <w:noWrap/>
+            <w:vAlign w:val="bottom"/>
+          </w:tcPr>
+          <w:p>
+            <w:pPr>
+              <w:spacing w:after="0" w:line="240" w:lineRule="auto"/>
+              <w:jc w:val="right"/>
+              <w:rPr>
+                <w:rFonts w:ascii="Calibri" w:eastAsia="Times New Roman" w:hAnsi="Calibri"/>
+                <w:color w:val="000000"/>
+              </w:rPr>
+            </w:pPr>
+            <w:r>
+              <w:rPr>
+                <w:rFonts w:ascii="Calibri" w:eastAsia="Times New Roman" w:hAnsi="Calibri"/>
+                <w:color w:val="000000"/>
+              </w:rPr>
+              <w:t>1</w:t>
+            </w:r>
+          </w:p>
+        </w:tc>
+        <w:tc>
+          <w:tcPr>
+            <w:tcW w:w="0" w:type="auto"/>
+            <w:shd w:val="clear" w:color="auto" w:fill="auto"/>
+            <w:noWrap/>
+            <w:vAlign w:val="bottom"/>
+          </w:tcPr>
+          <w:p>
+            <w:pPr>
+              <w:spacing w:after="0" w:line="240" w:lineRule="auto"/>
+              <w:jc w:val="right"/>
+              <w:rPr>
+                <w:rFonts w:ascii="Calibri" w:eastAsia="Times New Roman" w:hAnsi="Calibri"/>
+                <w:color w:val="000000"/>
+              </w:rPr>
+            </w:pPr>
+            <w:r>
+              <w:rPr>
+                <w:rFonts w:ascii="Calibri" w:eastAsia="Times New Roman" w:hAnsi="Calibri"/>
+                <w:color w:val="000000"/>
+              </w:rPr>
+              <w:t>71.4</w:t>
+            </w:r>
+          </w:p>
+        </w:tc>
+        <w:tc>
+          <w:tcPr>
+            <w:tcW w:w="0" w:type="auto"/>
+            <w:vAlign w:val="bottom"/>
+          </w:tcPr>
+          <w:p>
+            <w:pPr>
+              <w:spacing w:after="0" w:line="240" w:lineRule="auto"/>
+              <w:jc w:val="right"/>
+              <w:rPr>
+                <w:rFonts w:ascii="Calibri" w:eastAsia="Times New Roman" w:hAnsi="Calibri"/>
+                <w:color w:val="000000"/>
+              </w:rPr>
+            </w:pPr>
+            <w:r>
+              <w:rPr>
+                <w:rFonts w:ascii="Calibri" w:eastAsia="Times New Roman" w:hAnsi="Calibri"/>
+                <w:color w:val="000000"/>
+              </w:rPr>
+              <w:t>0.42253</w:t>
+            </w:r>
+          </w:p>
+        </w:tc>
+      </w:tr>
+      <w:tr>
+        <w:trPr>
+          <w:trHeight w:val="300"/>
+          <w:jc w:val="center"/>
+        </w:trPr>
+        <w:tc>
+          <w:tcPr>
+            <w:tcW w:w="0" w:type="auto"/>
+            <w:shd w:val="clear" w:color="auto" w:fill="auto"/>
+            <w:noWrap/>
+            <w:vAlign w:val="bottom"/>
+          </w:tcPr>
+          <w:p>
+            <w:pPr>
+              <w:spacing w:after="0" w:line="240" w:lineRule="auto"/>
+              <w:rPr>
+                <w:rFonts w:ascii="Calibri" w:eastAsia="Times New Roman" w:hAnsi="Calibri"/>
+                <w:color w:val="000000"/>
+              </w:rPr>
+            </w:pPr>
+            <w:r>
+              <w:rPr>
+                <w:rFonts w:ascii="Calibri" w:eastAsia="Times New Roman" w:hAnsi="Calibri"/>
+                <w:color w:val="000000"/>
+              </w:rPr>
+              <w:t>HOG</w:t>
+            </w:r>
+          </w:p>
+        </w:tc>
+        <w:tc>
+          <w:tcPr>
+            <w:tcW w:w="0" w:type="auto"/>
+            <w:shd w:val="clear" w:color="auto" w:fill="auto"/>
+            <w:noWrap/>
+            <w:vAlign w:val="bottom"/>
+          </w:tcPr>
+          <w:p>
+            <w:pPr>
+              <w:spacing w:after="0" w:line="240" w:lineRule="auto"/>
+              <w:jc w:val="right"/>
+              <w:rPr>
+                <w:rFonts w:ascii="Calibri" w:eastAsia="Times New Roman" w:hAnsi="Calibri"/>
+                <w:color w:val="000000"/>
+              </w:rPr>
+            </w:pPr>
+            <w:r>
+              <w:rPr>
+                <w:rFonts w:ascii="Calibri" w:eastAsia="Times New Roman" w:hAnsi="Calibri"/>
+                <w:color w:val="000000"/>
+              </w:rPr>
+              <w:t>10</w:t>
+            </w:r>
+          </w:p>
+        </w:tc>
+        <w:tc>
+          <w:tcPr>
+            <w:tcW w:w="0" w:type="auto"/>
+            <w:shd w:val="clear" w:color="auto" w:fill="auto"/>
+            <w:noWrap/>
+            <w:vAlign w:val="bottom"/>
+          </w:tcPr>
+          <w:p>
+            <w:pPr>
+              <w:spacing w:after="0" w:line="240" w:lineRule="auto"/>
+              <w:jc w:val="right"/>
+              <w:rPr>
+                <w:rFonts w:ascii="Calibri" w:eastAsia="Times New Roman" w:hAnsi="Calibri"/>
+                <w:color w:val="000000"/>
+              </w:rPr>
+            </w:pPr>
+            <w:r>
+              <w:rPr>
+                <w:rFonts w:ascii="Calibri" w:eastAsia="Times New Roman" w:hAnsi="Calibri"/>
+                <w:color w:val="000000"/>
+              </w:rPr>
+              <w:t>82.1333</w:t>
+            </w:r>
+          </w:p>
+        </w:tc>
+        <w:tc>
+          <w:tcPr>
+            <w:tcW w:w="0" w:type="auto"/>
+            <w:vAlign w:val="bottom"/>
+          </w:tcPr>
+          <w:p>
+            <w:pPr>
+              <w:spacing w:after="0" w:line="240" w:lineRule="auto"/>
+              <w:jc w:val="right"/>
+              <w:rPr>
+                <w:rFonts w:ascii="Calibri" w:eastAsia="Times New Roman" w:hAnsi="Calibri"/>
+                <w:color w:val="000000"/>
+              </w:rPr>
+            </w:pPr>
+            <w:r>
+              <w:rPr>
+                <w:rFonts w:ascii="Calibri" w:eastAsia="Times New Roman" w:hAnsi="Calibri"/>
+                <w:color w:val="000000"/>
+              </w:rPr>
+              <w:t>5.0243</w:t>
+            </w:r>
+          </w:p>
+        </w:tc>
+      </w:tr>
+      <w:tr>
+        <w:trPr>
+          <w:trHeight w:val="300"/>
+          <w:jc w:val="center"/>
+        </w:trPr>
+        <w:tc>
+          <w:tcPr>
+            <w:tcW w:w="0" w:type="auto"/>
+            <w:shd w:val="clear" w:color="auto" w:fill="auto"/>
+            <w:noWrap/>
+            <w:vAlign w:val="bottom"/>
+          </w:tcPr>
+          <w:p>
+            <w:pPr>
+              <w:spacing w:after="0" w:line="240" w:lineRule="auto"/>
+              <w:rPr>
+                <w:rFonts w:ascii="Calibri" w:eastAsia="Times New Roman" w:hAnsi="Calibri"/>
+                <w:color w:val="000000"/>
+              </w:rPr>
+            </w:pPr>
+            <w:r>
+              <w:rPr>
+                <w:rFonts w:ascii="Calibri" w:eastAsia="Times New Roman" w:hAnsi="Calibri"/>
+                <w:color w:val="000000"/>
+              </w:rPr>
+              <w:t>HOG</w:t>
+            </w:r>
+          </w:p>
+        </w:tc>
+        <w:tc>
+          <w:tcPr>
+            <w:tcW w:w="0" w:type="auto"/>
+            <w:shd w:val="clear" w:color="auto" w:fill="auto"/>
+            <w:noWrap/>
+            <w:vAlign w:val="bottom"/>
+          </w:tcPr>
+          <w:p>
+            <w:pPr>
+              <w:spacing w:after="0" w:line="240" w:lineRule="auto"/>
+              <w:jc w:val="right"/>
+              <w:rPr>
+                <w:rFonts w:ascii="Calibri" w:eastAsia="Times New Roman" w:hAnsi="Calibri"/>
+                <w:color w:val="000000"/>
+              </w:rPr>
+            </w:pPr>
+            <w:r>
+              <w:rPr>
+                <w:rFonts w:ascii="Calibri" w:eastAsia="Times New Roman" w:hAnsi="Calibri"/>
+                <w:color w:val="000000"/>
+              </w:rPr>
+              <w:t>20</w:t>
+            </w:r>
+          </w:p>
+        </w:tc>
+        <w:tc>
+          <w:tcPr>
+            <w:tcW w:w="0" w:type="auto"/>
+            <w:shd w:val="clear" w:color="auto" w:fill="auto"/>
+            <w:noWrap/>
+            <w:vAlign w:val="bottom"/>
+          </w:tcPr>
+          <w:p>
+            <w:pPr>
+              <w:keepNext/>
+              <w:spacing w:after="0" w:line="240" w:lineRule="auto"/>
+              <w:jc w:val="right"/>
+              <w:rPr>
+                <w:rFonts w:ascii="Calibri" w:eastAsia="Times New Roman" w:hAnsi="Calibri"/>
+                <w:color w:val="000000"/>
+              </w:rPr>
+            </w:pPr>
+            <w:r>
+              <w:rPr>
+                <w:rFonts w:ascii="Calibri" w:eastAsia="Times New Roman" w:hAnsi="Calibri"/>
+                <w:color w:val="000000"/>
+              </w:rPr>
+              <w:t>85.1333</w:t>
+            </w:r>
+          </w:p>
+        </w:tc>
+        <w:tc>
+          <w:tcPr>
+            <w:tcW w:w="0" w:type="auto"/>
+            <w:vAlign w:val="bottom"/>
+          </w:tcPr>
+          <w:p>
+            <w:pPr>
+              <w:keepNext/>
+              <w:spacing w:after="0" w:line="240" w:lineRule="auto"/>
+              <w:jc w:val="right"/>
+              <w:rPr>
+                <w:rFonts w:ascii="Calibri" w:eastAsia="Times New Roman" w:hAnsi="Calibri"/>
+                <w:color w:val="000000"/>
+              </w:rPr>
+            </w:pPr>
+            <w:r>
+              <w:rPr>
+                <w:rFonts w:ascii="Calibri" w:eastAsia="Times New Roman" w:hAnsi="Calibri"/>
+                <w:color w:val="000000"/>
+              </w:rPr>
+              <w:t>9.2188</w:t>
+            </w:r>
+          </w:p>
+        </w:tc>
+      </w:tr>
+      <w:tr>
+        <w:trPr>
+          <w:trHeight w:val="300"/>
+          <w:jc w:val="center"/>
+        </w:trPr>
+        <w:tc>
+          <w:tcPr>
+            <w:tcW w:w="0" w:type="auto"/>
+            <w:shd w:val="clear" w:color="auto" w:fill="auto"/>
+            <w:noWrap/>
+            <w:vAlign w:val="bottom"/>
+          </w:tcPr>
+          <w:p>
+            <w:pPr>
+              <w:spacing w:after="0" w:line="240" w:lineRule="auto"/>
+              <w:rPr>
+                <w:rFonts w:ascii="Calibri" w:eastAsia="Times New Roman" w:hAnsi="Calibri"/>
+                <w:color w:val="000000"/>
+              </w:rPr>
+            </w:pPr>
+            <w:r>
+              <w:rPr>
+                <w:rFonts w:ascii="Calibri" w:eastAsia="Times New Roman" w:hAnsi="Calibri"/>
+                <w:color w:val="000000"/>
+              </w:rPr>
+              <w:t>HOG</w:t>
+            </w:r>
+          </w:p>
+        </w:tc>
+        <w:tc>
+          <w:tcPr>
+            <w:tcW w:w="0" w:type="auto"/>
+            <w:shd w:val="clear" w:color="auto" w:fill="auto"/>
+            <w:noWrap/>
+            <w:vAlign w:val="bottom"/>
+          </w:tcPr>
+          <w:p>
+            <w:pPr>
+              <w:spacing w:after="0" w:line="240" w:lineRule="auto"/>
+              <w:jc w:val="right"/>
+              <w:rPr>
+                <w:rFonts w:ascii="Calibri" w:eastAsia="Times New Roman" w:hAnsi="Calibri"/>
+                <w:color w:val="000000"/>
+              </w:rPr>
+            </w:pPr>
+            <w:r>
+              <w:rPr>
+                <w:rFonts w:ascii="Calibri" w:eastAsia="Times New Roman" w:hAnsi="Calibri"/>
+                <w:color w:val="000000"/>
+              </w:rPr>
+              <w:t>50</w:t>
+            </w:r>
+          </w:p>
+        </w:tc>
+        <w:tc>
+          <w:tcPr>
+            <w:tcW w:w="0" w:type="auto"/>
+            <w:shd w:val="clear" w:color="auto" w:fill="auto"/>
+            <w:noWrap/>
+            <w:vAlign w:val="bottom"/>
+          </w:tcPr>
+          <w:p>
+            <w:pPr>
+              <w:keepNext/>
+              <w:spacing w:after="0" w:line="240" w:lineRule="auto"/>
+              <w:jc w:val="right"/>
+              <w:rPr>
+                <w:rFonts w:ascii="Calibri" w:eastAsia="Times New Roman" w:hAnsi="Calibri"/>
+                <w:color w:val="000000"/>
+              </w:rPr>
+            </w:pPr>
+            <w:r>
+              <w:rPr>
+                <w:rFonts w:ascii="Calibri" w:eastAsia="Times New Roman" w:hAnsi="Calibri"/>
+                <w:color w:val="000000"/>
+              </w:rPr>
+              <w:t>86.4</w:t>
+            </w:r>
+          </w:p>
+        </w:tc>
+        <w:tc>
+          <w:tcPr>
+            <w:tcW w:w="0" w:type="auto"/>
+            <w:vAlign w:val="bottom"/>
+          </w:tcPr>
+          <w:p>
+            <w:pPr>
+              <w:keepNext/>
+              <w:spacing w:after="0" w:line="240" w:lineRule="auto"/>
+              <w:jc w:val="right"/>
+              <w:rPr>
+                <w:rFonts w:ascii="Calibri" w:eastAsia="Times New Roman" w:hAnsi="Calibri"/>
+                <w:color w:val="000000"/>
+              </w:rPr>
+            </w:pPr>
+            <w:r>
+              <w:rPr>
+                <w:rFonts w:ascii="Calibri" w:eastAsia="Times New Roman" w:hAnsi="Calibri"/>
+                <w:color w:val="000000"/>
+              </w:rPr>
+              <w:t>25.5235</w:t>
+            </w:r>
+          </w:p>
+        </w:tc>
+      </w:tr>
+      <w:tr>
+        <w:trPr>
+          <w:trHeight w:val="300"/>
+          <w:jc w:val="center"/>
+        </w:trPr>
+        <w:tc>
+          <w:tcPr>
+            <w:tcW w:w="0" w:type="auto"/>
+            <w:shd w:val="clear" w:color="auto" w:fill="auto"/>
+            <w:noWrap/>
+            <w:vAlign w:val="bottom"/>
+          </w:tcPr>
+          <w:p>
+            <w:pPr>
+              <w:spacing w:after="0" w:line="240" w:lineRule="auto"/>
+              <w:rPr>
+                <w:rFonts w:ascii="Calibri" w:eastAsia="Times New Roman" w:hAnsi="Calibri"/>
+                <w:color w:val="000000"/>
+              </w:rPr>
+            </w:pPr>
+            <w:r>
+              <w:rPr>
+                <w:rFonts w:ascii="Calibri" w:eastAsia="Times New Roman" w:hAnsi="Calibri"/>
+                <w:color w:val="000000"/>
+              </w:rPr>
+              <w:t>PCA</w:t>
+            </w:r>
+          </w:p>
+        </w:tc>
+        <w:tc>
+          <w:tcPr>
+            <w:tcW w:w="0" w:type="auto"/>
+            <w:shd w:val="clear" w:color="auto" w:fill="auto"/>
+            <w:noWrap/>
+            <w:vAlign w:val="bottom"/>
+          </w:tcPr>
+          <w:p>
+            <w:pPr>
+              <w:spacing w:after="0" w:line="240" w:lineRule="auto"/>
+              <w:jc w:val="right"/>
+              <w:rPr>
+                <w:rFonts w:ascii="Calibri" w:eastAsia="Times New Roman" w:hAnsi="Calibri"/>
+                <w:color w:val="000000"/>
+              </w:rPr>
+            </w:pPr>
+            <w:r>
+              <w:rPr>
+                <w:rFonts w:ascii="Calibri" w:eastAsia="Times New Roman" w:hAnsi="Calibri"/>
+                <w:color w:val="000000"/>
+              </w:rPr>
+              <w:t>1</w:t>
+            </w:r>
+          </w:p>
+        </w:tc>
+        <w:tc>
+          <w:tcPr>
+            <w:tcW w:w="0" w:type="auto"/>
+            <w:shd w:val="clear" w:color="auto" w:fill="auto"/>
+            <w:noWrap/>
+            <w:vAlign w:val="bottom"/>
+          </w:tcPr>
+          <w:p>
+            <w:pPr>
+              <w:spacing w:after="0" w:line="240" w:lineRule="auto"/>
+              <w:jc w:val="right"/>
+              <w:rPr>
+                <w:rFonts w:ascii="Calibri" w:eastAsia="Times New Roman" w:hAnsi="Calibri"/>
+                <w:color w:val="000000"/>
+              </w:rPr>
+            </w:pPr>
+            <w:r>
+              <w:rPr>
+                <w:rFonts w:ascii="Calibri" w:eastAsia="Times New Roman" w:hAnsi="Calibri"/>
+                <w:color w:val="000000"/>
+              </w:rPr>
+              <w:t>69.6667</w:t>
+            </w:r>
+          </w:p>
+        </w:tc>
+        <w:tc>
+          <w:tcPr>
+            <w:tcW w:w="0" w:type="auto"/>
+            <w:vAlign w:val="bottom"/>
+          </w:tcPr>
+          <w:p>
+            <w:pPr>
+              <w:spacing w:after="0" w:line="240" w:lineRule="auto"/>
+              <w:jc w:val="right"/>
+              <w:rPr>
+                <w:rFonts w:ascii="Calibri" w:eastAsia="Times New Roman" w:hAnsi="Calibri"/>
+                <w:color w:val="000000"/>
+              </w:rPr>
+            </w:pPr>
+            <w:r>
+              <w:rPr>
+                <w:rFonts w:ascii="Calibri" w:eastAsia="Times New Roman" w:hAnsi="Calibri"/>
+                <w:color w:val="000000"/>
+              </w:rPr>
+              <w:t>0.038643</w:t>
+            </w:r>
+          </w:p>
+        </w:tc>
+      </w:tr>
+      <w:tr>
+        <w:trPr>
+          <w:trHeight w:val="300"/>
+          <w:jc w:val="center"/>
+        </w:trPr>
+        <w:tc>
+          <w:tcPr>
+            <w:tcW w:w="0" w:type="auto"/>
+            <w:shd w:val="clear" w:color="auto" w:fill="auto"/>
+            <w:noWrap/>
+            <w:vAlign w:val="bottom"/>
+          </w:tcPr>
+          <w:p>
+            <w:pPr>
+              <w:spacing w:after="0" w:line="240" w:lineRule="auto"/>
+              <w:rPr>
+                <w:rFonts w:ascii="Calibri" w:eastAsia="Times New Roman" w:hAnsi="Calibri"/>
+                <w:color w:val="000000"/>
+              </w:rPr>
+            </w:pPr>
+            <w:r>
+              <w:rPr>
+                <w:rFonts w:ascii="Calibri" w:eastAsia="Times New Roman" w:hAnsi="Calibri"/>
+                <w:color w:val="000000"/>
+              </w:rPr>
+              <w:t>PCA</w:t>
+            </w:r>
+          </w:p>
+        </w:tc>
+        <w:tc>
+          <w:tcPr>
+            <w:tcW w:w="0" w:type="auto"/>
+            <w:shd w:val="clear" w:color="auto" w:fill="auto"/>
+            <w:noWrap/>
+            <w:vAlign w:val="bottom"/>
+          </w:tcPr>
+          <w:p>
+            <w:pPr>
+              <w:spacing w:after="0" w:line="240" w:lineRule="auto"/>
+              <w:jc w:val="right"/>
+              <w:rPr>
+                <w:rFonts w:ascii="Calibri" w:eastAsia="Times New Roman" w:hAnsi="Calibri"/>
+                <w:color w:val="000000"/>
+              </w:rPr>
+            </w:pPr>
+            <w:r>
+              <w:rPr>
+                <w:rFonts w:ascii="Calibri" w:eastAsia="Times New Roman" w:hAnsi="Calibri"/>
+                <w:color w:val="000000"/>
+              </w:rPr>
+              <w:t>10</w:t>
+            </w:r>
+          </w:p>
+        </w:tc>
+        <w:tc>
+          <w:tcPr>
+            <w:tcW w:w="0" w:type="auto"/>
+            <w:shd w:val="clear" w:color="auto" w:fill="auto"/>
+            <w:noWrap/>
+            <w:vAlign w:val="bottom"/>
+          </w:tcPr>
+          <w:p>
+            <w:pPr>
+              <w:spacing w:after="0" w:line="240" w:lineRule="auto"/>
+              <w:jc w:val="right"/>
+              <w:rPr>
+                <w:rFonts w:ascii="Calibri" w:eastAsia="Times New Roman" w:hAnsi="Calibri"/>
+                <w:color w:val="000000"/>
+              </w:rPr>
+            </w:pPr>
+            <w:r>
+              <w:rPr>
+                <w:rFonts w:ascii="Calibri" w:eastAsia="Times New Roman" w:hAnsi="Calibri"/>
+                <w:color w:val="000000"/>
+              </w:rPr>
+              <w:t>74.3333</w:t>
+            </w:r>
+          </w:p>
+        </w:tc>
+        <w:tc>
+          <w:tcPr>
+            <w:tcW w:w="0" w:type="auto"/>
+            <w:vAlign w:val="bottom"/>
+          </w:tcPr>
+          <w:p>
+            <w:pPr>
+              <w:spacing w:after="0" w:line="240" w:lineRule="auto"/>
+              <w:jc w:val="right"/>
+              <w:rPr>
+                <w:rFonts w:ascii="Calibri" w:eastAsia="Times New Roman" w:hAnsi="Calibri"/>
+                <w:color w:val="000000"/>
+              </w:rPr>
+            </w:pPr>
+            <w:r>
+              <w:rPr>
+                <w:rFonts w:ascii="Calibri" w:eastAsia="Times New Roman" w:hAnsi="Calibri"/>
+                <w:color w:val="000000"/>
+              </w:rPr>
+              <w:t>0.19138</w:t>
+            </w:r>
+          </w:p>
+        </w:tc>
+      </w:tr>
+      <w:tr>
+        <w:trPr>
+          <w:trHeight w:val="300"/>
+          <w:jc w:val="center"/>
+        </w:trPr>
+        <w:tc>
+          <w:tcPr>
+            <w:tcW w:w="0" w:type="auto"/>
+            <w:shd w:val="clear" w:color="auto" w:fill="auto"/>
+            <w:noWrap/>
+            <w:vAlign w:val="bottom"/>
+          </w:tcPr>
+          <w:p>
+            <w:pPr>
+              <w:spacing w:after="0" w:line="240" w:lineRule="auto"/>
+              <w:rPr>
+                <w:rFonts w:ascii="Calibri" w:eastAsia="Times New Roman" w:hAnsi="Calibri"/>
+                <w:color w:val="000000"/>
+              </w:rPr>
+            </w:pPr>
+            <w:r>
+              <w:rPr>
+                <w:rFonts w:ascii="Calibri" w:eastAsia="Times New Roman" w:hAnsi="Calibri"/>
+                <w:color w:val="000000"/>
+              </w:rPr>
+              <w:t>PCA</w:t>
+            </w:r>
+          </w:p>
+        </w:tc>
+        <w:tc>
+          <w:tcPr>
+            <w:tcW w:w="0" w:type="auto"/>
+            <w:shd w:val="clear" w:color="auto" w:fill="auto"/>
+            <w:noWrap/>
+            <w:vAlign w:val="bottom"/>
+          </w:tcPr>
+          <w:p>
+            <w:pPr>
+              <w:spacing w:after="0" w:line="240" w:lineRule="auto"/>
+              <w:jc w:val="right"/>
+              <w:rPr>
+                <w:rFonts w:ascii="Calibri" w:eastAsia="Times New Roman" w:hAnsi="Calibri"/>
+                <w:color w:val="000000"/>
+              </w:rPr>
+            </w:pPr>
+            <w:r>
+              <w:rPr>
+                <w:rFonts w:ascii="Calibri" w:eastAsia="Times New Roman" w:hAnsi="Calibri"/>
+                <w:color w:val="000000"/>
+              </w:rPr>
+              <w:t>20</w:t>
+            </w:r>
+          </w:p>
+        </w:tc>
+        <w:tc>
+          <w:tcPr>
+            <w:tcW w:w="0" w:type="auto"/>
+            <w:shd w:val="clear" w:color="auto" w:fill="auto"/>
+            <w:noWrap/>
+            <w:vAlign w:val="bottom"/>
+          </w:tcPr>
+          <w:p>
+            <w:pPr>
+              <w:keepNext/>
+              <w:spacing w:after="0" w:line="240" w:lineRule="auto"/>
+              <w:jc w:val="right"/>
+              <w:rPr>
+                <w:rFonts w:ascii="Calibri" w:eastAsia="Times New Roman" w:hAnsi="Calibri"/>
+                <w:color w:val="000000"/>
+              </w:rPr>
+            </w:pPr>
+            <w:r>
+              <w:rPr>
+                <w:rFonts w:ascii="Calibri" w:eastAsia="Times New Roman" w:hAnsi="Calibri"/>
+                <w:color w:val="000000"/>
+              </w:rPr>
+              <w:t>77.3333</w:t>
+            </w:r>
+          </w:p>
+        </w:tc>
+        <w:tc>
+          <w:tcPr>
+            <w:tcW w:w="0" w:type="auto"/>
+            <w:vAlign w:val="bottom"/>
+          </w:tcPr>
+          <w:p>
+            <w:pPr>
+              <w:keepNext/>
+              <w:spacing w:after="0" w:line="240" w:lineRule="auto"/>
+              <w:jc w:val="right"/>
+              <w:rPr>
+                <w:rFonts w:ascii="Calibri" w:eastAsia="Times New Roman" w:hAnsi="Calibri"/>
+                <w:color w:val="000000"/>
+              </w:rPr>
+            </w:pPr>
+            <w:r>
+              <w:rPr>
+                <w:rFonts w:ascii="Calibri" w:eastAsia="Times New Roman" w:hAnsi="Calibri"/>
+                <w:color w:val="000000"/>
+              </w:rPr>
+              <w:t>0.37197</w:t>
+            </w:r>
+          </w:p>
+        </w:tc>
+      </w:tr>
+      <w:tr>
+        <w:trPr>
+          <w:trHeight w:val="300"/>
+          <w:jc w:val="center"/>
+        </w:trPr>
+        <w:tc>
+          <w:tcPr>
+            <w:tcW w:w="0" w:type="auto"/>
+            <w:shd w:val="clear" w:color="auto" w:fill="auto"/>
+            <w:noWrap/>
+            <w:vAlign w:val="bottom"/>
+          </w:tcPr>
+          <w:p>
+            <w:pPr>
+              <w:spacing w:after="0" w:line="240" w:lineRule="auto"/>
+              <w:rPr>
+                <w:rFonts w:ascii="Calibri" w:eastAsia="Times New Roman" w:hAnsi="Calibri"/>
+                <w:color w:val="000000"/>
+              </w:rPr>
+            </w:pPr>
+            <w:r>
+              <w:rPr>
+                <w:rFonts w:ascii="Calibri" w:eastAsia="Times New Roman" w:hAnsi="Calibri"/>
+                <w:color w:val="000000"/>
+              </w:rPr>
+              <w:t>PCA</w:t>
+            </w:r>
+          </w:p>
+        </w:tc>
+        <w:tc>
+          <w:tcPr>
+            <w:tcW w:w="0" w:type="auto"/>
+            <w:shd w:val="clear" w:color="auto" w:fill="auto"/>
+            <w:noWrap/>
+            <w:vAlign w:val="bottom"/>
+          </w:tcPr>
+          <w:p>
+            <w:pPr>
+              <w:spacing w:after="0" w:line="240" w:lineRule="auto"/>
+              <w:jc w:val="right"/>
+              <w:rPr>
+                <w:rFonts w:ascii="Calibri" w:eastAsia="Times New Roman" w:hAnsi="Calibri"/>
+                <w:color w:val="000000"/>
+              </w:rPr>
+            </w:pPr>
+            <w:r>
+              <w:rPr>
+                <w:rFonts w:ascii="Calibri" w:eastAsia="Times New Roman" w:hAnsi="Calibri"/>
+                <w:color w:val="000000"/>
+              </w:rPr>
+              <w:t>50</w:t>
+            </w:r>
+          </w:p>
+        </w:tc>
+        <w:tc>
+          <w:tcPr>
+            <w:tcW w:w="0" w:type="auto"/>
+            <w:shd w:val="clear" w:color="auto" w:fill="auto"/>
+            <w:noWrap/>
+            <w:vAlign w:val="bottom"/>
+          </w:tcPr>
+          <w:p>
+            <w:pPr>
+              <w:keepNext/>
+              <w:spacing w:after="0" w:line="240" w:lineRule="auto"/>
+              <w:jc w:val="right"/>
+              <w:rPr>
+                <w:rFonts w:ascii="Calibri" w:eastAsia="Times New Roman" w:hAnsi="Calibri"/>
+                <w:color w:val="000000"/>
+              </w:rPr>
+            </w:pPr>
+            <w:r>
+              <w:rPr>
+                <w:rFonts w:ascii="Calibri" w:eastAsia="Times New Roman" w:hAnsi="Calibri"/>
+                <w:color w:val="000000"/>
+              </w:rPr>
+              <w:t>80.2</w:t>
+            </w:r>
+          </w:p>
+        </w:tc>
+        <w:tc>
+          <w:tcPr>
+            <w:tcW w:w="0" w:type="auto"/>
+            <w:vAlign w:val="bottom"/>
+          </w:tcPr>
+          <w:p>
+            <w:pPr>
+              <w:keepNext/>
+              <w:spacing w:after="0" w:line="240" w:lineRule="auto"/>
+              <w:jc w:val="right"/>
+              <w:rPr>
+                <w:rFonts w:ascii="Calibri" w:eastAsia="Times New Roman" w:hAnsi="Calibri"/>
+                <w:color w:val="000000"/>
+              </w:rPr>
+            </w:pPr>
+            <w:r>
+              <w:rPr>
+                <w:rFonts w:ascii="Calibri" w:eastAsia="Times New Roman" w:hAnsi="Calibri"/>
+                <w:color w:val="000000"/>
+              </w:rPr>
+              <w:t>0.89701</w:t>
+            </w:r>
+          </w:p>
+        </w:tc>
+      </w:tr>
+    </w:tbl>
+    <w:p>
+      <w:pPr>
+        <w:pStyle w:val="Caption"/>
+        <w:jc w:val="center"/>
+        <w:rPr>
+          <w:rFonts w:cs="Calibri"/>
+        </w:rPr>
+      </w:pPr>
+      <w:r>
+        <w:t>Table 3 – Values for Adaboost Learning Cycles</w:t>
+      </w:r>
+    </w:p>
+    <w:p>
+      <w:pPr>
+        <w:widowControl w:val="0"/>
+        <w:autoSpaceDE w:val="0"/>
+        <w:autoSpaceDN w:val="0"/>
+        <w:adjustRightInd w:val="0"/>
+        <w:spacing w:after="200" w:line="276" w:lineRule="auto"/>
+        <w:rPr>
+          <w:rFonts w:cs="Calibri"/>
+        </w:rPr>
+      </w:pPr>
+      <w:r>
+        <w:rPr>
+          <w:rFonts w:cs="Calibri"/>
+        </w:rPr>
+        <w:t xml:space="preserve">As can be seen, each increase in the number of learning cycles increases the time by a similar factor – jumping from 1 cycle with raw to 10 cycles with raw results in an 1167% increase in time taken, with a 2% increase in time.  The bulk of this time taken, as explained in the description of AdaBoost, is owing to the cost of generating models. From this, it is clear that, given sufficient time to pre-generate the model, the classifier would approach a perfect detector. Owing to time constraints, 50 has been selected as the </w:t>
+      </w:r>
+      <w:r>
+        <w:rPr>
+          <w:rFonts w:cs="Calibri"/>
+        </w:rPr>
+        <w:lastRenderedPageBreak/>
+        <w:t>number of learning cycles, as it results in a sufficiently high accuracy rate  while also not being exceptionally prohibitive in terms of time taken to generate.</w:t>
+      </w:r>
+      <w:bookmarkStart w:id="0" w:name="_GoBack"/>
+      <w:bookmarkEnd w:id="0"/>
     </w:p>
     <w:p>
       <w:pPr>
@@ -5421,7 +6749,6 @@
         <w:rPr>
           <w:noProof/>
         </w:rPr>
-        <w:lastRenderedPageBreak/>
         <w:drawing>
           <wp:inline distT="0" distB="0" distL="0" distR="0" wp14:anchorId="0F93C39F" wp14:editId="32C46DD3">
             <wp:extent cx="5476875" cy="2013169"/>
@@ -5440,7 +6767,7 @@
                     </pic:cNvPicPr>
                   </pic:nvPicPr>
                   <pic:blipFill>
-                    <a:blip r:embed="rId17">
+                    <a:blip r:embed="rId16">
                       <a:extLst>
                         <a:ext uri="{28A0092B-C50C-407E-A947-70E740481C1C}">
                           <a14:useLocalDpi xmlns:a14="http://schemas.microsoft.com/office/drawing/2010/main" val="0"/>
@@ -5483,14 +6810,27 @@
       <w:r>
         <w:t xml:space="preserve">Figure </w:t>
       </w:r>
-      <w:fldSimple w:instr=" SEQ Figure \* ARABIC ">
-        <w:r>
-          <w:rPr>
-            <w:noProof/>
-          </w:rPr>
-          <w:t>9</w:t>
-        </w:r>
-      </w:fldSimple>
+      <w:r>
+        <w:fldChar w:fldCharType="begin"/>
+      </w:r>
+      <w:r>
+        <w:instrText xml:space="preserve"> SEQ Figure \* ARABIC </w:instrText>
+      </w:r>
+      <w:r>
+        <w:fldChar w:fldCharType="separate"/>
+      </w:r>
+      <w:r>
+        <w:rPr>
+          <w:noProof/>
+        </w:rPr>
+        <w:t>9</w:t>
+      </w:r>
+      <w:r>
+        <w:rPr>
+          <w:noProof/>
+        </w:rPr>
+        <w:fldChar w:fldCharType="end"/>
+      </w:r>
       <w:r>
         <w:t xml:space="preserve"> - </w:t>
       </w:r>
@@ -5567,6 +6907,7 @@
           <w:rFonts w:cs="Calibri"/>
           <w:bCs/>
         </w:rPr>
+        <w:lastRenderedPageBreak/>
         <w:t xml:space="preserve">The results obtained here and the results obtained by re-running the code may be different due to the cross-validation method randomising the training and testing sets. </w:t>
       </w:r>
     </w:p>
@@ -5574,7 +6915,6 @@
       <w:tblPr>
         <w:tblW w:w="0" w:type="auto"/>
         <w:jc w:val="center"/>
-        <w:tblInd w:w="93" w:type="dxa"/>
         <w:tblBorders>
           <w:top w:val="single" w:sz="4" w:space="0" w:color="auto"/>
           <w:left w:val="single" w:sz="4" w:space="0" w:color="auto"/>
@@ -6439,21 +7779,12 @@
                 <w:color w:val="000000"/>
               </w:rPr>
             </w:pPr>
-            <w:proofErr w:type="spellStart"/>
-            <w:r>
-              <w:rPr>
-                <w:rFonts w:ascii="Calibri" w:eastAsia="Times New Roman" w:hAnsi="Calibri"/>
-                <w:color w:val="000000"/>
-              </w:rPr>
-              <w:t>Adaboost</w:t>
-            </w:r>
-            <w:proofErr w:type="spellEnd"/>
-            <w:r>
-              <w:rPr>
-                <w:rFonts w:ascii="Calibri" w:eastAsia="Times New Roman" w:hAnsi="Calibri"/>
-                <w:color w:val="000000"/>
-              </w:rPr>
-              <w:t xml:space="preserve"> Raw</w:t>
+            <w:r>
+              <w:rPr>
+                <w:rFonts w:ascii="Calibri" w:eastAsia="Times New Roman" w:hAnsi="Calibri"/>
+                <w:color w:val="000000"/>
+              </w:rPr>
+              <w:t>Adaboost Raw</w:t>
             </w:r>
           </w:p>
         </w:tc>
@@ -6531,21 +7862,12 @@
                 <w:color w:val="000000"/>
               </w:rPr>
             </w:pPr>
-            <w:proofErr w:type="spellStart"/>
-            <w:r>
-              <w:rPr>
-                <w:rFonts w:ascii="Calibri" w:eastAsia="Times New Roman" w:hAnsi="Calibri"/>
-                <w:color w:val="000000"/>
-              </w:rPr>
-              <w:t>Adaboost</w:t>
-            </w:r>
-            <w:proofErr w:type="spellEnd"/>
-            <w:r>
-              <w:rPr>
-                <w:rFonts w:ascii="Calibri" w:eastAsia="Times New Roman" w:hAnsi="Calibri"/>
-                <w:color w:val="000000"/>
-              </w:rPr>
-              <w:t xml:space="preserve"> HOG</w:t>
+            <w:r>
+              <w:rPr>
+                <w:rFonts w:ascii="Calibri" w:eastAsia="Times New Roman" w:hAnsi="Calibri"/>
+                <w:color w:val="000000"/>
+              </w:rPr>
+              <w:t>Adaboost HOG</w:t>
             </w:r>
           </w:p>
         </w:tc>
@@ -6623,21 +7945,12 @@
                 <w:color w:val="000000"/>
               </w:rPr>
             </w:pPr>
-            <w:proofErr w:type="spellStart"/>
-            <w:r>
-              <w:rPr>
-                <w:rFonts w:ascii="Calibri" w:eastAsia="Times New Roman" w:hAnsi="Calibri"/>
-                <w:color w:val="000000"/>
-              </w:rPr>
-              <w:t>Adaboost</w:t>
-            </w:r>
-            <w:proofErr w:type="spellEnd"/>
-            <w:r>
-              <w:rPr>
-                <w:rFonts w:ascii="Calibri" w:eastAsia="Times New Roman" w:hAnsi="Calibri"/>
-                <w:color w:val="000000"/>
-              </w:rPr>
-              <w:t xml:space="preserve"> PCA</w:t>
+            <w:r>
+              <w:rPr>
+                <w:rFonts w:ascii="Calibri" w:eastAsia="Times New Roman" w:hAnsi="Calibri"/>
+                <w:color w:val="000000"/>
+              </w:rPr>
+              <w:t>Adaboost PCA</w:t>
             </w:r>
           </w:p>
         </w:tc>
@@ -6969,23 +8282,7 @@
                 <w:rFonts w:ascii="Calibri" w:eastAsia="Times New Roman" w:hAnsi="Calibri"/>
                 <w:color w:val="000000"/>
               </w:rPr>
-              <w:t>Composite (</w:t>
-            </w:r>
-            <w:proofErr w:type="spellStart"/>
-            <w:r>
-              <w:rPr>
-                <w:rFonts w:ascii="Calibri" w:eastAsia="Times New Roman" w:hAnsi="Calibri"/>
-                <w:color w:val="000000"/>
-              </w:rPr>
-              <w:t>Adaboost</w:t>
-            </w:r>
-            <w:proofErr w:type="spellEnd"/>
-            <w:r>
-              <w:rPr>
-                <w:rFonts w:ascii="Calibri" w:eastAsia="Times New Roman" w:hAnsi="Calibri"/>
-                <w:color w:val="000000"/>
-              </w:rPr>
-              <w:t xml:space="preserve"> + SVM) Raw</w:t>
+              <w:t>Composite (Adaboost + SVM) Raw</w:t>
             </w:r>
           </w:p>
         </w:tc>
@@ -7068,23 +8365,7 @@
                 <w:rFonts w:ascii="Calibri" w:eastAsia="Times New Roman" w:hAnsi="Calibri"/>
                 <w:color w:val="000000"/>
               </w:rPr>
-              <w:t>Composite (</w:t>
-            </w:r>
-            <w:proofErr w:type="spellStart"/>
-            <w:r>
-              <w:rPr>
-                <w:rFonts w:ascii="Calibri" w:eastAsia="Times New Roman" w:hAnsi="Calibri"/>
-                <w:color w:val="000000"/>
-              </w:rPr>
-              <w:t>Adaboost</w:t>
-            </w:r>
-            <w:proofErr w:type="spellEnd"/>
-            <w:r>
-              <w:rPr>
-                <w:rFonts w:ascii="Calibri" w:eastAsia="Times New Roman" w:hAnsi="Calibri"/>
-                <w:color w:val="000000"/>
-              </w:rPr>
-              <w:t xml:space="preserve"> + SVM) HOG</w:t>
+              <w:t>Composite (Adaboost + SVM) HOG</w:t>
             </w:r>
           </w:p>
         </w:tc>
@@ -7167,23 +8448,7 @@
                 <w:rFonts w:ascii="Calibri" w:eastAsia="Times New Roman" w:hAnsi="Calibri"/>
                 <w:color w:val="000000"/>
               </w:rPr>
-              <w:t>Composite (</w:t>
-            </w:r>
-            <w:proofErr w:type="spellStart"/>
-            <w:r>
-              <w:rPr>
-                <w:rFonts w:ascii="Calibri" w:eastAsia="Times New Roman" w:hAnsi="Calibri"/>
-                <w:color w:val="000000"/>
-              </w:rPr>
-              <w:t>Adaboost</w:t>
-            </w:r>
-            <w:proofErr w:type="spellEnd"/>
-            <w:r>
-              <w:rPr>
-                <w:rFonts w:ascii="Calibri" w:eastAsia="Times New Roman" w:hAnsi="Calibri"/>
-                <w:color w:val="000000"/>
-              </w:rPr>
-              <w:t xml:space="preserve"> + SVM) PCA</w:t>
+              <w:t>Composite (Adaboost + SVM) PCA</w:t>
             </w:r>
           </w:p>
         </w:tc>
@@ -7253,7 +8518,6 @@
     <w:p/>
     <w:p>
       <w:r>
-        <w:lastRenderedPageBreak/>
         <w:t>From the table, the most accurate classifier is SVM with a 97% detection rate for both HOG and PCA, making it the best choice of classifier for accurate pedestrian detection.</w:t>
       </w:r>
     </w:p>
@@ -7272,28 +8536,7 @@
     </w:p>
     <w:p>
       <w:r>
-        <w:t>As seen above, SVM-HOG and SVM-PCA are</w:t>
-      </w:r>
-      <w:r>
-        <w:t xml:space="preserve"> the most accurate classifier</w:t>
-      </w:r>
-      <w:r>
-        <w:t>s</w:t>
-      </w:r>
-      <w:r>
-        <w:t xml:space="preserve"> with a 97% accuracy rate</w:t>
-      </w:r>
-      <w:r>
-        <w:t xml:space="preserve"> each</w:t>
-      </w:r>
-      <w:r>
-        <w:t>. This is mostly expected as SVM is a strong classifier which provides optimal partitioning for datasets and the HOG feature extractor was designed for pedestrian detection</w:t>
-      </w:r>
-      <w:r>
-        <w:t xml:space="preserve"> while the PCA feature extractor reduces the testing and training data to a small set of prominent components</w:t>
-      </w:r>
-      <w:r>
-        <w:t>.</w:t>
+        <w:t>As seen above, SVM-HOG and SVM-PCA are the most accurate classifiers with a 97% accuracy rate each. This is mostly expected as SVM is a strong classifier which provides optimal partitioning for datasets and the HOG feature extractor was designed for pedestrian detection while the PCA feature extractor reduces the testing and training data to a small set of prominent components.</w:t>
       </w:r>
     </w:p>
     <w:p/>
@@ -7332,21 +8575,12 @@
           <w:bCs/>
         </w:rPr>
       </w:pPr>
-      <w:proofErr w:type="gramStart"/>
       <w:r>
         <w:rPr>
           <w:rFonts w:cs="Calibri"/>
           <w:color w:val="FF0000"/>
         </w:rPr>
-        <w:t>Table of errors.</w:t>
-      </w:r>
-      <w:proofErr w:type="gramEnd"/>
-      <w:r>
-        <w:rPr>
-          <w:rFonts w:cs="Calibri"/>
-          <w:color w:val="FF0000"/>
-        </w:rPr>
-        <w:t xml:space="preserve"> Throw in a confusion matrix per combination for maximum spook.</w:t>
+        <w:t>Table of errors. Throw in a confusion matrix per combination for maximum spook.</w:t>
       </w:r>
     </w:p>
     <w:p>
@@ -7368,6 +8602,7 @@
           <w:b/>
           <w:bCs/>
         </w:rPr>
+        <w:lastRenderedPageBreak/>
         <w:t>3.2.3 ROC Curves</w:t>
       </w:r>
     </w:p>
@@ -7471,39 +8706,7 @@
           <w:rFonts w:cs="Calibri"/>
           <w:bCs/>
         </w:rPr>
-        <w:t xml:space="preserve">The ROC curves for the SVM-HOG, SVM-PCA, </w:t>
-      </w:r>
-      <w:proofErr w:type="spellStart"/>
-      <w:r>
-        <w:rPr>
-          <w:rFonts w:cs="Calibri"/>
-          <w:bCs/>
-        </w:rPr>
-        <w:t>AdaBoost</w:t>
-      </w:r>
-      <w:proofErr w:type="spellEnd"/>
-      <w:r>
-        <w:rPr>
-          <w:rFonts w:cs="Calibri"/>
-          <w:bCs/>
-        </w:rPr>
-        <w:t xml:space="preserve">-HOG, and </w:t>
-      </w:r>
-      <w:proofErr w:type="spellStart"/>
-      <w:r>
-        <w:rPr>
-          <w:rFonts w:cs="Calibri"/>
-          <w:bCs/>
-        </w:rPr>
-        <w:t>AdaBoost</w:t>
-      </w:r>
-      <w:proofErr w:type="spellEnd"/>
-      <w:r>
-        <w:rPr>
-          <w:rFonts w:cs="Calibri"/>
-          <w:bCs/>
-        </w:rPr>
-        <w:t xml:space="preserve">-PCA combinations are shown below in figure </w:t>
+        <w:t xml:space="preserve">The ROC curves for the SVM-HOG, SVM-PCA, AdaBoost-HOG, and AdaBoost-PCA combinations are shown below in figure </w:t>
       </w:r>
       <w:r>
         <w:rPr>
@@ -7544,23 +8747,7 @@
           <w:rFonts w:cs="Calibri"/>
           <w:bCs/>
         </w:rPr>
-        <w:t xml:space="preserve"> in the examples, both </w:t>
-      </w:r>
-      <w:proofErr w:type="spellStart"/>
-      <w:r>
-        <w:rPr>
-          <w:rFonts w:cs="Calibri"/>
-          <w:bCs/>
-        </w:rPr>
-        <w:t>AdaBoost</w:t>
-      </w:r>
-      <w:proofErr w:type="spellEnd"/>
-      <w:r>
-        <w:rPr>
-          <w:rFonts w:cs="Calibri"/>
-          <w:bCs/>
-        </w:rPr>
-        <w:t xml:space="preserve"> and SVM have lower accuracies</w:t>
+        <w:t xml:space="preserve"> in the examples, both AdaBoost and SVM have lower accuracies</w:t>
       </w:r>
       <w:r>
         <w:rPr>
@@ -7585,7 +8772,6 @@
           <w:bCs/>
           <w:noProof/>
         </w:rPr>
-        <w:lastRenderedPageBreak/>
         <w:drawing>
           <wp:inline distT="0" distB="0" distL="0" distR="0" wp14:anchorId="1E895AC3" wp14:editId="166B9ED8">
             <wp:extent cx="6048375" cy="5028986"/>
@@ -7604,7 +8790,7 @@
                     </pic:cNvPicPr>
                   </pic:nvPicPr>
                   <pic:blipFill>
-                    <a:blip r:embed="rId18">
+                    <a:blip r:embed="rId17">
                       <a:extLst>
                         <a:ext uri="{28A0092B-C50C-407E-A947-70E740481C1C}">
                           <a14:useLocalDpi xmlns:a14="http://schemas.microsoft.com/office/drawing/2010/main" val="0"/>
@@ -7648,14 +8834,27 @@
       <w:r>
         <w:t xml:space="preserve">Figure </w:t>
       </w:r>
-      <w:fldSimple w:instr=" SEQ Figure \* ARABIC ">
-        <w:r>
-          <w:rPr>
-            <w:noProof/>
-          </w:rPr>
-          <w:t>10</w:t>
-        </w:r>
-      </w:fldSimple>
+      <w:r>
+        <w:fldChar w:fldCharType="begin"/>
+      </w:r>
+      <w:r>
+        <w:instrText xml:space="preserve"> SEQ Figure \* ARABIC </w:instrText>
+      </w:r>
+      <w:r>
+        <w:fldChar w:fldCharType="separate"/>
+      </w:r>
+      <w:r>
+        <w:rPr>
+          <w:noProof/>
+        </w:rPr>
+        <w:t>10</w:t>
+      </w:r>
+      <w:r>
+        <w:rPr>
+          <w:noProof/>
+        </w:rPr>
+        <w:fldChar w:fldCharType="end"/>
+      </w:r>
       <w:r>
         <w:t xml:space="preserve"> - ROC Curves samples.</w:t>
       </w:r>
@@ -7680,6 +8879,7 @@
           <w:b/>
           <w:bCs/>
         </w:rPr>
+        <w:lastRenderedPageBreak/>
         <w:t>3.3 Reflection</w:t>
       </w:r>
     </w:p>
@@ -7723,25 +8923,7 @@
           <w:rFonts w:cs="Calibri"/>
           <w:color w:val="FF0000"/>
         </w:rPr>
-        <w:t xml:space="preserve">Which is our most accurate model (SVM using HOG for full sample rate, although </w:t>
-      </w:r>
-      <w:proofErr w:type="spellStart"/>
-      <w:proofErr w:type="gramStart"/>
-      <w:r>
-        <w:rPr>
-          <w:rFonts w:cs="Calibri"/>
-          <w:color w:val="FF0000"/>
-        </w:rPr>
-        <w:t>thats</w:t>
-      </w:r>
-      <w:proofErr w:type="spellEnd"/>
-      <w:proofErr w:type="gramEnd"/>
-      <w:r>
-        <w:rPr>
-          <w:rFonts w:cs="Calibri"/>
-          <w:color w:val="FF0000"/>
-        </w:rPr>
-        <w:t xml:space="preserve"> not using full scale PCA)</w:t>
+        <w:t>Which is our most accurate model (SVM using HOG for full sample rate, although thats not using full scale PCA)</w:t>
       </w:r>
     </w:p>
     <w:p>
@@ -7851,7 +9033,6 @@
           <w:rFonts w:cs="Calibri"/>
           <w:color w:val="FF0000"/>
         </w:rPr>
-        <w:lastRenderedPageBreak/>
         <w:t>Relate to section 3.3.1. Line on why we chose it. Even if full scale PCA is faster, SVM HOG might be the better choice due to execution time.</w:t>
       </w:r>
     </w:p>
@@ -7945,7 +9126,7 @@
                     </pic:cNvPicPr>
                   </pic:nvPicPr>
                   <pic:blipFill>
-                    <a:blip r:embed="rId19" cstate="print">
+                    <a:blip r:embed="rId18" cstate="print">
                       <a:extLst>
                         <a:ext uri="{28A0092B-C50C-407E-A947-70E740481C1C}">
                           <a14:useLocalDpi xmlns:a14="http://schemas.microsoft.com/office/drawing/2010/main" val="0"/>
@@ -7989,14 +9170,27 @@
       <w:r>
         <w:t xml:space="preserve">Figure </w:t>
       </w:r>
-      <w:fldSimple w:instr=" SEQ Figure \* ARABIC ">
-        <w:r>
-          <w:rPr>
-            <w:noProof/>
-          </w:rPr>
-          <w:t>11</w:t>
-        </w:r>
-      </w:fldSimple>
+      <w:r>
+        <w:fldChar w:fldCharType="begin"/>
+      </w:r>
+      <w:r>
+        <w:instrText xml:space="preserve"> SEQ Figure \* ARABIC </w:instrText>
+      </w:r>
+      <w:r>
+        <w:fldChar w:fldCharType="separate"/>
+      </w:r>
+      <w:r>
+        <w:rPr>
+          <w:noProof/>
+        </w:rPr>
+        <w:t>11</w:t>
+      </w:r>
+      <w:r>
+        <w:rPr>
+          <w:noProof/>
+        </w:rPr>
+        <w:fldChar w:fldCharType="end"/>
+      </w:r>
       <w:r>
         <w:t xml:space="preserve"> - Sliding Window example</w:t>
       </w:r>
@@ -8018,23 +9212,7 @@
           <w:rFonts w:cs="Calibri"/>
           <w:bCs/>
         </w:rPr>
-        <w:t xml:space="preserve">This still leaves the problem of having people in the distance appear smaller in the video, and people nearby appear larger. To combat this, a multi-scale sliding window is used. Instead of making a single pass over the video, multiple passes are used with different window sizes. For this system the sizes used are the training image size, 1.5 times the training image size, and 0.5 times the training image size. The general </w:t>
-      </w:r>
-      <w:proofErr w:type="spellStart"/>
-      <w:r>
-        <w:rPr>
-          <w:rFonts w:cs="Calibri"/>
-          <w:bCs/>
-        </w:rPr>
-        <w:t>cutout</w:t>
-      </w:r>
-      <w:proofErr w:type="spellEnd"/>
-      <w:r>
-        <w:rPr>
-          <w:rFonts w:cs="Calibri"/>
-          <w:bCs/>
-        </w:rPr>
-        <w:t xml:space="preserve"> of the video for all three frame sizes can be seen in figure 1</w:t>
+        <w:t>This still leaves the problem of having people in the distance appear smaller in the video, and people nearby appear larger. To combat this, a multi-scale sliding window is used. Instead of making a single pass over the video, multiple passes are used with different window sizes. For this system the sizes used are the training image size, 1.5 times the training image size, and 0.5 times the training image size. The general cutout of the video for all three frame sizes can be seen in figure 1</w:t>
       </w:r>
       <w:r>
         <w:rPr>
@@ -8084,7 +9262,7 @@
                     <pic:cNvPicPr/>
                   </pic:nvPicPr>
                   <pic:blipFill>
-                    <a:blip r:embed="rId20" cstate="print">
+                    <a:blip r:embed="rId19" cstate="print">
                       <a:extLst>
                         <a:ext uri="{28A0092B-C50C-407E-A947-70E740481C1C}">
                           <a14:useLocalDpi xmlns:a14="http://schemas.microsoft.com/office/drawing/2010/main" val="0"/>
@@ -8123,14 +9301,27 @@
       <w:r>
         <w:t xml:space="preserve">Figure </w:t>
       </w:r>
-      <w:fldSimple w:instr=" SEQ Figure \* ARABIC ">
-        <w:r>
-          <w:rPr>
-            <w:noProof/>
-          </w:rPr>
-          <w:t>12</w:t>
-        </w:r>
-      </w:fldSimple>
+      <w:r>
+        <w:fldChar w:fldCharType="begin"/>
+      </w:r>
+      <w:r>
+        <w:instrText xml:space="preserve"> SEQ Figure \* ARABIC </w:instrText>
+      </w:r>
+      <w:r>
+        <w:fldChar w:fldCharType="separate"/>
+      </w:r>
+      <w:r>
+        <w:rPr>
+          <w:noProof/>
+        </w:rPr>
+        <w:t>12</w:t>
+      </w:r>
+      <w:r>
+        <w:rPr>
+          <w:noProof/>
+        </w:rPr>
+        <w:fldChar w:fldCharType="end"/>
+      </w:r>
       <w:r>
         <w:t xml:space="preserve"> - Multi-Scale Sliding Window Example</w:t>
       </w:r>
@@ -8275,7 +9466,7 @@
                     </pic:cNvPicPr>
                   </pic:nvPicPr>
                   <pic:blipFill>
-                    <a:blip r:embed="rId21" cstate="print">
+                    <a:blip r:embed="rId20" cstate="print">
                       <a:extLst>
                         <a:ext uri="{28A0092B-C50C-407E-A947-70E740481C1C}">
                           <a14:useLocalDpi xmlns:a14="http://schemas.microsoft.com/office/drawing/2010/main" val="0"/>
@@ -8319,14 +9510,27 @@
       <w:r>
         <w:t xml:space="preserve">Figure </w:t>
       </w:r>
-      <w:fldSimple w:instr=" SEQ Figure \* ARABIC ">
-        <w:r>
-          <w:rPr>
-            <w:noProof/>
-          </w:rPr>
-          <w:t>13</w:t>
-        </w:r>
-      </w:fldSimple>
+      <w:r>
+        <w:fldChar w:fldCharType="begin"/>
+      </w:r>
+      <w:r>
+        <w:instrText xml:space="preserve"> SEQ Figure \* ARABIC </w:instrText>
+      </w:r>
+      <w:r>
+        <w:fldChar w:fldCharType="separate"/>
+      </w:r>
+      <w:r>
+        <w:rPr>
+          <w:noProof/>
+        </w:rPr>
+        <w:t>13</w:t>
+      </w:r>
+      <w:r>
+        <w:rPr>
+          <w:noProof/>
+        </w:rPr>
+        <w:fldChar w:fldCharType="end"/>
+      </w:r>
       <w:r>
         <w:t xml:space="preserve"> - Non-Maxima Suppression Example</w:t>
       </w:r>
@@ -8374,18 +9578,8 @@
           <w:bCs/>
         </w:rPr>
         <w:lastRenderedPageBreak/>
-        <w:t xml:space="preserve">4.4.1 Comparison to </w:t>
-      </w:r>
-      <w:proofErr w:type="spellStart"/>
-      <w:r>
-        <w:rPr>
-          <w:rFonts w:cs="Calibri"/>
-          <w:b/>
-          <w:bCs/>
-        </w:rPr>
-        <w:t>test.dataset</w:t>
-      </w:r>
-      <w:proofErr w:type="spellEnd"/>
+        <w:t>4.4.1 Comparison to test.dataset</w:t>
+      </w:r>
     </w:p>
     <w:p>
       <w:pPr>
@@ -8405,71 +9599,7 @@
           <w:rFonts w:cs="Calibri"/>
           <w:color w:val="FF0000"/>
         </w:rPr>
-        <w:t xml:space="preserve">Show a few </w:t>
-      </w:r>
-      <w:proofErr w:type="spellStart"/>
-      <w:r>
-        <w:rPr>
-          <w:rFonts w:cs="Calibri"/>
-          <w:color w:val="FF0000"/>
-        </w:rPr>
-        <w:t>screencaps</w:t>
-      </w:r>
-      <w:proofErr w:type="spellEnd"/>
-      <w:r>
-        <w:rPr>
-          <w:rFonts w:cs="Calibri"/>
-          <w:color w:val="FF0000"/>
-        </w:rPr>
-        <w:t xml:space="preserve"> of our detection </w:t>
-      </w:r>
-      <w:proofErr w:type="spellStart"/>
-      <w:r>
-        <w:rPr>
-          <w:rFonts w:cs="Calibri"/>
-          <w:color w:val="FF0000"/>
-        </w:rPr>
-        <w:t>vs</w:t>
-      </w:r>
-      <w:proofErr w:type="spellEnd"/>
-      <w:r>
-        <w:rPr>
-          <w:rFonts w:cs="Calibri"/>
-          <w:color w:val="FF0000"/>
-        </w:rPr>
-        <w:t xml:space="preserve"> the testing one. We need to get </w:t>
-      </w:r>
-      <w:proofErr w:type="spellStart"/>
-      <w:r>
-        <w:rPr>
-          <w:rFonts w:cs="Calibri"/>
-          <w:color w:val="FF0000"/>
-        </w:rPr>
-        <w:t>test.dataset</w:t>
-      </w:r>
-      <w:proofErr w:type="spellEnd"/>
-      <w:r>
-        <w:rPr>
-          <w:rFonts w:cs="Calibri"/>
-          <w:color w:val="FF0000"/>
-        </w:rPr>
-        <w:t xml:space="preserve"> drawn on top of the video for this. I can do that </w:t>
-      </w:r>
-      <w:proofErr w:type="spellStart"/>
-      <w:r>
-        <w:rPr>
-          <w:rFonts w:cs="Calibri"/>
-          <w:color w:val="FF0000"/>
-        </w:rPr>
-        <w:t>ezpz</w:t>
-      </w:r>
-      <w:proofErr w:type="spellEnd"/>
-      <w:r>
-        <w:rPr>
-          <w:rFonts w:cs="Calibri"/>
-          <w:color w:val="FF0000"/>
-        </w:rPr>
-        <w:t>.</w:t>
+        <w:t>Show a few screencaps of our detection vs the testing one. We need to get test.dataset drawn on top of the video for this. I can do that ezpz.</w:t>
       </w:r>
     </w:p>
     <w:p>
@@ -8512,39 +9642,7 @@
           <w:rFonts w:cs="Calibri"/>
           <w:color w:val="FF0000"/>
         </w:rPr>
-        <w:t xml:space="preserve">Which frames or people are we missing? Do visual inspection </w:t>
-      </w:r>
-      <w:proofErr w:type="spellStart"/>
-      <w:r>
-        <w:rPr>
-          <w:rFonts w:cs="Calibri"/>
-          <w:color w:val="FF0000"/>
-        </w:rPr>
-        <w:t>vs</w:t>
-      </w:r>
-      <w:proofErr w:type="spellEnd"/>
-      <w:r>
-        <w:rPr>
-          <w:rFonts w:cs="Calibri"/>
-          <w:color w:val="FF0000"/>
-        </w:rPr>
-        <w:t xml:space="preserve"> </w:t>
-      </w:r>
-      <w:proofErr w:type="spellStart"/>
-      <w:r>
-        <w:rPr>
-          <w:rFonts w:cs="Calibri"/>
-          <w:color w:val="FF0000"/>
-        </w:rPr>
-        <w:t>test.dataset</w:t>
-      </w:r>
-      <w:proofErr w:type="spellEnd"/>
-      <w:r>
-        <w:rPr>
-          <w:rFonts w:cs="Calibri"/>
-          <w:color w:val="FF0000"/>
-        </w:rPr>
-        <w:t xml:space="preserve"> to see if we can spot anyone who stands out. All those tiny people in the background probably don't count.</w:t>
+        <w:t>Which frames or people are we missing? Do visual inspection vs test.dataset to see if we can spot anyone who stands out. All those tiny people in the background probably don't count.</w:t>
       </w:r>
     </w:p>
     <w:p>
@@ -8682,6 +9780,87 @@
             <wp:extent cx="2714625" cy="361950"/>
             <wp:effectExtent l="0" t="0" r="9525" b="0"/>
             <wp:docPr id="18" name="Picture 18"/>
+            <wp:cNvGraphicFramePr>
+              <a:graphicFrameLocks xmlns:a="http://schemas.openxmlformats.org/drawingml/2006/main" noChangeAspect="1"/>
+            </wp:cNvGraphicFramePr>
+            <a:graphic xmlns:a="http://schemas.openxmlformats.org/drawingml/2006/main">
+              <a:graphicData uri="http://schemas.openxmlformats.org/drawingml/2006/picture">
+                <pic:pic xmlns:pic="http://schemas.openxmlformats.org/drawingml/2006/picture">
+                  <pic:nvPicPr>
+                    <pic:cNvPr id="0" name=""/>
+                    <pic:cNvPicPr/>
+                  </pic:nvPicPr>
+                  <pic:blipFill>
+                    <a:blip r:embed="rId21"/>
+                    <a:stretch>
+                      <a:fillRect/>
+                    </a:stretch>
+                  </pic:blipFill>
+                  <pic:spPr>
+                    <a:xfrm>
+                      <a:off x="0" y="0"/>
+                      <a:ext cx="2714625" cy="361950"/>
+                    </a:xfrm>
+                    <a:prstGeom prst="rect">
+                      <a:avLst/>
+                    </a:prstGeom>
+                  </pic:spPr>
+                </pic:pic>
+              </a:graphicData>
+            </a:graphic>
+          </wp:inline>
+        </w:drawing>
+      </w:r>
+    </w:p>
+    <w:p>
+      <w:pPr>
+        <w:rPr>
+          <w:rFonts w:cs="Calibri"/>
+          <w:b/>
+          <w:bCs/>
+        </w:rPr>
+      </w:pPr>
+      <w:r>
+        <w:rPr>
+          <w:rFonts w:cs="Calibri"/>
+          <w:b/>
+          <w:bCs/>
+        </w:rPr>
+        <w:t>5.2 ROC Curves</w:t>
+      </w:r>
+    </w:p>
+    <w:p>
+      <w:pPr>
+        <w:rPr>
+          <w:rFonts w:cs="Calibri"/>
+          <w:bCs/>
+        </w:rPr>
+      </w:pPr>
+      <w:r>
+        <w:rPr>
+          <w:rFonts w:cs="Calibri"/>
+          <w:bCs/>
+        </w:rPr>
+        <w:t>ROC Curves are generated by creating a model, testing the model, and calling the rocCurves method.</w:t>
+      </w:r>
+    </w:p>
+    <w:p>
+      <w:pPr>
+        <w:jc w:val="center"/>
+        <w:rPr>
+          <w:rFonts w:cs="Calibri"/>
+          <w:bCs/>
+        </w:rPr>
+      </w:pPr>
+      <w:r>
+        <w:rPr>
+          <w:noProof/>
+        </w:rPr>
+        <w:drawing>
+          <wp:inline distT="0" distB="0" distL="0" distR="0" wp14:anchorId="6DF707E4" wp14:editId="677F1305">
+            <wp:extent cx="5372100" cy="733425"/>
+            <wp:effectExtent l="0" t="0" r="0" b="9525"/>
+            <wp:docPr id="15" name="Picture 15"/>
             <wp:cNvGraphicFramePr>
               <a:graphicFrameLocks xmlns:a="http://schemas.openxmlformats.org/drawingml/2006/main" noChangeAspect="1"/>
             </wp:cNvGraphicFramePr>
@@ -8701,7 +9880,7 @@
                   <pic:spPr>
                     <a:xfrm>
                       <a:off x="0" y="0"/>
-                      <a:ext cx="2714625" cy="361950"/>
+                      <a:ext cx="5372100" cy="733425"/>
                     </a:xfrm>
                     <a:prstGeom prst="rect">
                       <a:avLst/>
@@ -8728,43 +9907,26 @@
           <w:b/>
           <w:bCs/>
         </w:rPr>
-        <w:t>5.2 ROC Curves</w:t>
-      </w:r>
-    </w:p>
-    <w:p>
-      <w:pPr>
-        <w:rPr>
-          <w:rFonts w:cs="Calibri"/>
-          <w:bCs/>
-        </w:rPr>
-      </w:pPr>
-      <w:r>
-        <w:rPr>
-          <w:rFonts w:cs="Calibri"/>
-          <w:bCs/>
-        </w:rPr>
-        <w:t xml:space="preserve">ROC Curves are generated by creating a model, testing the model, and calling the </w:t>
-      </w:r>
-      <w:proofErr w:type="spellStart"/>
-      <w:r>
-        <w:rPr>
-          <w:rFonts w:cs="Calibri"/>
-          <w:bCs/>
-        </w:rPr>
-        <w:t>rocCurves</w:t>
-      </w:r>
-      <w:proofErr w:type="spellEnd"/>
-      <w:r>
-        <w:rPr>
-          <w:rFonts w:cs="Calibri"/>
-          <w:bCs/>
-        </w:rPr>
-        <w:t xml:space="preserve"> method.</w:t>
-      </w:r>
-    </w:p>
-    <w:p>
-      <w:pPr>
-        <w:jc w:val="center"/>
+        <w:t>5.3 Cross Validation</w:t>
+      </w:r>
+    </w:p>
+    <w:p>
+      <w:pPr>
+        <w:rPr>
+          <w:rFonts w:cs="Calibri"/>
+          <w:bCs/>
+        </w:rPr>
+      </w:pPr>
+      <w:r>
+        <w:rPr>
+          <w:rFonts w:cs="Calibri"/>
+          <w:bCs/>
+        </w:rPr>
+        <w:t>The cross validated results can be viewed by uncommenting these lines in the main script.</w:t>
+      </w:r>
+    </w:p>
+    <w:p>
+      <w:pPr>
         <w:rPr>
           <w:rFonts w:cs="Calibri"/>
           <w:bCs/>
@@ -8775,10 +9937,10 @@
           <w:noProof/>
         </w:rPr>
         <w:drawing>
-          <wp:inline distT="0" distB="0" distL="0" distR="0" wp14:anchorId="6DF707E4" wp14:editId="677F1305">
-            <wp:extent cx="5372100" cy="733425"/>
-            <wp:effectExtent l="0" t="0" r="0" b="9525"/>
-            <wp:docPr id="15" name="Picture 15"/>
+          <wp:inline distT="0" distB="0" distL="0" distR="0" wp14:anchorId="1EE3DF55" wp14:editId="1951270A">
+            <wp:extent cx="5943600" cy="481330"/>
+            <wp:effectExtent l="0" t="0" r="0" b="0"/>
+            <wp:docPr id="16" name="Picture 16"/>
             <wp:cNvGraphicFramePr>
               <a:graphicFrameLocks xmlns:a="http://schemas.openxmlformats.org/drawingml/2006/main" noChangeAspect="1"/>
             </wp:cNvGraphicFramePr>
@@ -8798,7 +9960,7 @@
                   <pic:spPr>
                     <a:xfrm>
                       <a:off x="0" y="0"/>
-                      <a:ext cx="5372100" cy="733425"/>
+                      <a:ext cx="5943600" cy="481330"/>
                     </a:xfrm>
                     <a:prstGeom prst="rect">
                       <a:avLst/>
@@ -8825,26 +9987,27 @@
           <w:b/>
           <w:bCs/>
         </w:rPr>
-        <w:t>5.3 Cross Validation</w:t>
-      </w:r>
-    </w:p>
-    <w:p>
-      <w:pPr>
-        <w:rPr>
-          <w:rFonts w:cs="Calibri"/>
-          <w:bCs/>
-        </w:rPr>
-      </w:pPr>
-      <w:r>
-        <w:rPr>
-          <w:rFonts w:cs="Calibri"/>
-          <w:bCs/>
-        </w:rPr>
-        <w:t>The cross validated results can be viewed by uncommenting these lines in the main script.</w:t>
-      </w:r>
-    </w:p>
-    <w:p>
-      <w:pPr>
+        <w:t>5.4 Type 1 and 2 errors, sensitivity, precision, etc</w:t>
+      </w:r>
+    </w:p>
+    <w:p>
+      <w:pPr>
+        <w:rPr>
+          <w:rFonts w:cs="Calibri"/>
+          <w:bCs/>
+        </w:rPr>
+      </w:pPr>
+      <w:r>
+        <w:rPr>
+          <w:rFonts w:cs="Calibri"/>
+          <w:bCs/>
+        </w:rPr>
+        <w:t>These are viewable with the following lines of code (example for SVM-PCA)</w:t>
+      </w:r>
+    </w:p>
+    <w:p>
+      <w:pPr>
+        <w:jc w:val="center"/>
         <w:rPr>
           <w:rFonts w:cs="Calibri"/>
           <w:bCs/>
@@ -8855,10 +10018,10 @@
           <w:noProof/>
         </w:rPr>
         <w:drawing>
-          <wp:inline distT="0" distB="0" distL="0" distR="0" wp14:anchorId="1EE3DF55" wp14:editId="1951270A">
-            <wp:extent cx="5943600" cy="481330"/>
+          <wp:inline distT="0" distB="0" distL="0" distR="0" wp14:anchorId="79652343" wp14:editId="73D77EDD">
+            <wp:extent cx="5105400" cy="648706"/>
             <wp:effectExtent l="0" t="0" r="0" b="0"/>
-            <wp:docPr id="16" name="Picture 16"/>
+            <wp:docPr id="17" name="Picture 17"/>
             <wp:cNvGraphicFramePr>
               <a:graphicFrameLocks xmlns:a="http://schemas.openxmlformats.org/drawingml/2006/main" noChangeAspect="1"/>
             </wp:cNvGraphicFramePr>
@@ -8878,7 +10041,7 @@
                   <pic:spPr>
                     <a:xfrm>
                       <a:off x="0" y="0"/>
-                      <a:ext cx="5943600" cy="481330"/>
+                      <a:ext cx="5105400" cy="648706"/>
                     </a:xfrm>
                     <a:prstGeom prst="rect">
                       <a:avLst/>
@@ -8905,40 +10068,53 @@
           <w:b/>
           <w:bCs/>
         </w:rPr>
-        <w:t xml:space="preserve">5.4 Type 1 and 2 errors, sensitivity, precision, </w:t>
-      </w:r>
-      <w:proofErr w:type="spellStart"/>
-      <w:r>
-        <w:rPr>
-          <w:rFonts w:cs="Calibri"/>
-          <w:b/>
-          <w:bCs/>
-        </w:rPr>
-        <w:t>etc</w:t>
-      </w:r>
-      <w:proofErr w:type="spellEnd"/>
-    </w:p>
-    <w:p>
-      <w:pPr>
-        <w:rPr>
-          <w:rFonts w:cs="Calibri"/>
-          <w:bCs/>
-        </w:rPr>
-      </w:pPr>
-      <w:r>
-        <w:rPr>
-          <w:rFonts w:cs="Calibri"/>
-          <w:bCs/>
-        </w:rPr>
-        <w:t>These are viewable with the following lines of code (example for SVM-PCA)</w:t>
-      </w:r>
-    </w:p>
-    <w:p>
-      <w:pPr>
+        <w:t>5.5 Changing Cross-Validation Iterations</w:t>
+      </w:r>
+    </w:p>
+    <w:p>
+      <w:pPr>
+        <w:autoSpaceDE w:val="0"/>
+        <w:autoSpaceDN w:val="0"/>
+        <w:adjustRightInd w:val="0"/>
+        <w:spacing w:after="0" w:line="240" w:lineRule="auto"/>
+        <w:rPr>
+          <w:rFonts w:eastAsiaTheme="minorHAnsi" w:cs="Courier New"/>
+          <w:lang w:eastAsia="en-US"/>
+        </w:rPr>
+      </w:pPr>
+      <w:r>
+        <w:rPr>
+          <w:rFonts w:cs="Calibri"/>
+          <w:bCs/>
+        </w:rPr>
+        <w:t>The number of iterations and ratios can be changed in CrossValidateResults-&gt;</w:t>
+      </w:r>
+      <w:r>
+        <w:rPr>
+          <w:rFonts w:eastAsiaTheme="minorHAnsi" w:cs="Courier New"/>
+          <w:color w:val="000000"/>
+          <w:lang w:eastAsia="en-US"/>
+        </w:rPr>
+        <w:t>CrossValidateIterateCall</w:t>
+      </w:r>
+      <w:r>
+        <w:rPr>
+          <w:rFonts w:eastAsiaTheme="minorHAnsi" w:cs="Courier New"/>
+          <w:lang w:eastAsia="en-US"/>
+        </w:rPr>
+        <w:t xml:space="preserve">. </w:t>
+      </w:r>
+    </w:p>
+    <w:p>
+      <w:pPr>
+        <w:autoSpaceDE w:val="0"/>
+        <w:autoSpaceDN w:val="0"/>
+        <w:adjustRightInd w:val="0"/>
+        <w:spacing w:after="0" w:line="240" w:lineRule="auto"/>
         <w:jc w:val="center"/>
         <w:rPr>
-          <w:rFonts w:cs="Calibri"/>
-          <w:bCs/>
+          <w:rFonts w:eastAsiaTheme="minorHAnsi" w:cs="Courier New"/>
+          <w:lang w:eastAsia="en-US"/>
         </w:rPr>
       </w:pPr>
       <w:r>
@@ -8946,10 +10122,10 @@
           <w:noProof/>
         </w:rPr>
         <w:drawing>
-          <wp:inline distT="0" distB="0" distL="0" distR="0" wp14:anchorId="79652343" wp14:editId="73D77EDD">
-            <wp:extent cx="5105400" cy="648706"/>
-            <wp:effectExtent l="0" t="0" r="0" b="0"/>
-            <wp:docPr id="17" name="Picture 17"/>
+          <wp:inline distT="0" distB="0" distL="0" distR="0" wp14:anchorId="2C0BD37E" wp14:editId="689F7127">
+            <wp:extent cx="4781550" cy="1077773"/>
+            <wp:effectExtent l="0" t="0" r="0" b="8255"/>
+            <wp:docPr id="19" name="Picture 19"/>
             <wp:cNvGraphicFramePr>
               <a:graphicFrameLocks xmlns:a="http://schemas.openxmlformats.org/drawingml/2006/main" noChangeAspect="1"/>
             </wp:cNvGraphicFramePr>
@@ -8969,128 +10145,6 @@
                   <pic:spPr>
                     <a:xfrm>
                       <a:off x="0" y="0"/>
-                      <a:ext cx="5105400" cy="648706"/>
-                    </a:xfrm>
-                    <a:prstGeom prst="rect">
-                      <a:avLst/>
-                    </a:prstGeom>
-                  </pic:spPr>
-                </pic:pic>
-              </a:graphicData>
-            </a:graphic>
-          </wp:inline>
-        </w:drawing>
-      </w:r>
-    </w:p>
-    <w:p>
-      <w:pPr>
-        <w:rPr>
-          <w:rFonts w:cs="Calibri"/>
-          <w:b/>
-          <w:bCs/>
-        </w:rPr>
-      </w:pPr>
-      <w:r>
-        <w:rPr>
-          <w:rFonts w:cs="Calibri"/>
-          <w:b/>
-          <w:bCs/>
-        </w:rPr>
-        <w:t>5.5 Changing Cross-Validation Iterations</w:t>
-      </w:r>
-    </w:p>
-    <w:p>
-      <w:pPr>
-        <w:autoSpaceDE w:val="0"/>
-        <w:autoSpaceDN w:val="0"/>
-        <w:adjustRightInd w:val="0"/>
-        <w:spacing w:after="0" w:line="240" w:lineRule="auto"/>
-        <w:rPr>
-          <w:rFonts w:eastAsiaTheme="minorHAnsi" w:cs="Courier New"/>
-          <w:lang w:eastAsia="en-US"/>
-        </w:rPr>
-      </w:pPr>
-      <w:r>
-        <w:rPr>
-          <w:rFonts w:cs="Calibri"/>
-          <w:bCs/>
-        </w:rPr>
-        <w:t xml:space="preserve">The number of iterations and ratios can be changed in </w:t>
-      </w:r>
-      <w:proofErr w:type="spellStart"/>
-      <w:r>
-        <w:rPr>
-          <w:rFonts w:cs="Calibri"/>
-          <w:bCs/>
-        </w:rPr>
-        <w:t>CrossValidateResults</w:t>
-      </w:r>
-      <w:proofErr w:type="spellEnd"/>
-      <w:r>
-        <w:rPr>
-          <w:rFonts w:cs="Calibri"/>
-          <w:bCs/>
-        </w:rPr>
-        <w:t>-&gt;</w:t>
-      </w:r>
-      <w:proofErr w:type="spellStart"/>
-      <w:r>
-        <w:rPr>
-          <w:rFonts w:eastAsiaTheme="minorHAnsi" w:cs="Courier New"/>
-          <w:color w:val="000000"/>
-          <w:lang w:eastAsia="en-US"/>
-        </w:rPr>
-        <w:t>CrossValidateIterateCall</w:t>
-      </w:r>
-      <w:proofErr w:type="spellEnd"/>
-      <w:r>
-        <w:rPr>
-          <w:rFonts w:eastAsiaTheme="minorHAnsi" w:cs="Courier New"/>
-          <w:lang w:eastAsia="en-US"/>
-        </w:rPr>
-        <w:t xml:space="preserve">. </w:t>
-      </w:r>
-    </w:p>
-    <w:p>
-      <w:pPr>
-        <w:autoSpaceDE w:val="0"/>
-        <w:autoSpaceDN w:val="0"/>
-        <w:adjustRightInd w:val="0"/>
-        <w:spacing w:after="0" w:line="240" w:lineRule="auto"/>
-        <w:jc w:val="center"/>
-        <w:rPr>
-          <w:rFonts w:eastAsiaTheme="minorHAnsi" w:cs="Courier New"/>
-          <w:lang w:eastAsia="en-US"/>
-        </w:rPr>
-      </w:pPr>
-      <w:r>
-        <w:rPr>
-          <w:noProof/>
-        </w:rPr>
-        <w:drawing>
-          <wp:inline distT="0" distB="0" distL="0" distR="0" wp14:anchorId="2C0BD37E" wp14:editId="689F7127">
-            <wp:extent cx="4781550" cy="1077773"/>
-            <wp:effectExtent l="0" t="0" r="0" b="8255"/>
-            <wp:docPr id="19" name="Picture 19"/>
-            <wp:cNvGraphicFramePr>
-              <a:graphicFrameLocks xmlns:a="http://schemas.openxmlformats.org/drawingml/2006/main" noChangeAspect="1"/>
-            </wp:cNvGraphicFramePr>
-            <a:graphic xmlns:a="http://schemas.openxmlformats.org/drawingml/2006/main">
-              <a:graphicData uri="http://schemas.openxmlformats.org/drawingml/2006/picture">
-                <pic:pic xmlns:pic="http://schemas.openxmlformats.org/drawingml/2006/picture">
-                  <pic:nvPicPr>
-                    <pic:cNvPr id="0" name=""/>
-                    <pic:cNvPicPr/>
-                  </pic:nvPicPr>
-                  <pic:blipFill>
-                    <a:blip r:embed="rId26"/>
-                    <a:stretch>
-                      <a:fillRect/>
-                    </a:stretch>
-                  </pic:blipFill>
-                  <pic:spPr>
-                    <a:xfrm>
-                      <a:off x="0" y="0"/>
                       <a:ext cx="4781550" cy="1077773"/>
                     </a:xfrm>
                     <a:prstGeom prst="rect">
@@ -9170,21 +10224,7 @@
         <w:rPr>
           <w:rStyle w:val="selectable"/>
         </w:rPr>
-        <w:t>[1]"</w:t>
-      </w:r>
-      <w:proofErr w:type="spellStart"/>
-      <w:r>
-        <w:rPr>
-          <w:rStyle w:val="selectable"/>
-        </w:rPr>
-        <w:t>xkcd</w:t>
-      </w:r>
-      <w:proofErr w:type="spellEnd"/>
-      <w:r>
-        <w:rPr>
-          <w:rStyle w:val="selectable"/>
-        </w:rPr>
-        <w:t xml:space="preserve">: Electoral Precedent", </w:t>
+        <w:t xml:space="preserve">[1]"xkcd: Electoral Precedent", </w:t>
       </w:r>
       <w:r>
         <w:rPr>
@@ -9198,23 +10238,9 @@
         <w:rPr>
           <w:rStyle w:val="selectable"/>
         </w:rPr>
-        <w:t xml:space="preserve">, 2016. </w:t>
-      </w:r>
-      <w:proofErr w:type="gramStart"/>
-      <w:r>
-        <w:rPr>
-          <w:rStyle w:val="selectable"/>
-        </w:rPr>
-        <w:t>[Online].</w:t>
-      </w:r>
-      <w:proofErr w:type="gramEnd"/>
-      <w:r>
-        <w:rPr>
-          <w:rStyle w:val="selectable"/>
-        </w:rPr>
-        <w:t xml:space="preserve"> Available: </w:t>
-      </w:r>
-      <w:hyperlink r:id="rId27" w:history="1">
+        <w:t xml:space="preserve">, 2016. [Online]. Available: </w:t>
+      </w:r>
+      <w:hyperlink r:id="rId26" w:history="1">
         <w:r>
           <w:rPr>
             <w:rStyle w:val="Hyperlink"/>
@@ -9255,23 +10281,9 @@
         <w:rPr>
           <w:rStyle w:val="selectable"/>
         </w:rPr>
-        <w:t xml:space="preserve">, 2016. </w:t>
-      </w:r>
-      <w:proofErr w:type="gramStart"/>
-      <w:r>
-        <w:rPr>
-          <w:rStyle w:val="selectable"/>
-        </w:rPr>
-        <w:t>[Online].</w:t>
-      </w:r>
-      <w:proofErr w:type="gramEnd"/>
-      <w:r>
-        <w:rPr>
-          <w:rStyle w:val="selectable"/>
-        </w:rPr>
-        <w:t xml:space="preserve"> Available: </w:t>
-      </w:r>
-      <w:hyperlink r:id="rId28" w:history="1">
+        <w:t xml:space="preserve">, 2016. [Online]. Available: </w:t>
+      </w:r>
+      <w:hyperlink r:id="rId27" w:history="1">
         <w:r>
           <w:rPr>
             <w:rStyle w:val="Hyperlink"/>
@@ -9316,23 +10328,9 @@
         <w:rPr>
           <w:rStyle w:val="selectable"/>
         </w:rPr>
-        <w:t xml:space="preserve">, 2013. </w:t>
-      </w:r>
-      <w:proofErr w:type="gramStart"/>
-      <w:r>
-        <w:rPr>
-          <w:rStyle w:val="selectable"/>
-        </w:rPr>
-        <w:t>[Online].</w:t>
-      </w:r>
-      <w:proofErr w:type="gramEnd"/>
-      <w:r>
-        <w:rPr>
-          <w:rStyle w:val="selectable"/>
-        </w:rPr>
-        <w:t xml:space="preserve"> Available: </w:t>
-      </w:r>
-      <w:hyperlink r:id="rId29" w:history="1">
+        <w:t xml:space="preserve">, 2013. [Online]. Available: </w:t>
+      </w:r>
+      <w:hyperlink r:id="rId28" w:history="1">
         <w:r>
           <w:rPr>
             <w:rStyle w:val="Hyperlink"/>
@@ -9362,35 +10360,7 @@
         <w:rPr>
           <w:rStyle w:val="selectable"/>
         </w:rPr>
-        <w:t xml:space="preserve">[4]N. </w:t>
-      </w:r>
-      <w:proofErr w:type="spellStart"/>
-      <w:r>
-        <w:rPr>
-          <w:rStyle w:val="selectable"/>
-        </w:rPr>
-        <w:t>Dalal</w:t>
-      </w:r>
-      <w:proofErr w:type="spellEnd"/>
-      <w:r>
-        <w:rPr>
-          <w:rStyle w:val="selectable"/>
-        </w:rPr>
-        <w:t xml:space="preserve"> and B. </w:t>
-      </w:r>
-      <w:proofErr w:type="spellStart"/>
-      <w:r>
-        <w:rPr>
-          <w:rStyle w:val="selectable"/>
-        </w:rPr>
-        <w:t>Triggs</w:t>
-      </w:r>
-      <w:proofErr w:type="spellEnd"/>
-      <w:r>
-        <w:rPr>
-          <w:rStyle w:val="selectable"/>
-        </w:rPr>
-        <w:t xml:space="preserve">, "Histograms of Oriented Gradients for Human Detection", </w:t>
+        <w:t xml:space="preserve">[4]N. Dalal and B. Triggs, "Histograms of Oriented Gradients for Human Detection", </w:t>
       </w:r>
       <w:r>
         <w:rPr>
@@ -9439,23 +10409,9 @@
         <w:rPr>
           <w:rStyle w:val="selectable"/>
         </w:rPr>
-        <w:t xml:space="preserve">, 2016. </w:t>
-      </w:r>
-      <w:proofErr w:type="gramStart"/>
-      <w:r>
-        <w:rPr>
-          <w:rStyle w:val="selectable"/>
-        </w:rPr>
-        <w:t>[Online].</w:t>
-      </w:r>
-      <w:proofErr w:type="gramEnd"/>
-      <w:r>
-        <w:rPr>
-          <w:rStyle w:val="selectable"/>
-        </w:rPr>
-        <w:t xml:space="preserve"> Available: </w:t>
-      </w:r>
-      <w:hyperlink r:id="rId30" w:history="1">
+        <w:t xml:space="preserve">, 2016. [Online]. Available: </w:t>
+      </w:r>
+      <w:hyperlink r:id="rId29" w:history="1">
         <w:r>
           <w:rPr>
             <w:rStyle w:val="Hyperlink"/>
@@ -9484,21 +10440,13 @@
           <w:rStyle w:val="selectable"/>
         </w:rPr>
       </w:pPr>
-      <w:proofErr w:type="gramStart"/>
       <w:r>
         <w:rPr>
           <w:rStyle w:val="selectable"/>
         </w:rPr>
-        <w:t>[6]”Analysis of SVMs” [Online].</w:t>
-      </w:r>
-      <w:proofErr w:type="gramEnd"/>
-      <w:r>
-        <w:rPr>
-          <w:rStyle w:val="selectable"/>
-        </w:rPr>
-        <w:t xml:space="preserve"> Available: </w:t>
-      </w:r>
-      <w:hyperlink r:id="rId31" w:history="1">
+        <w:t xml:space="preserve">[6]”Analysis of SVMs” [Online]. Available: </w:t>
+      </w:r>
+      <w:hyperlink r:id="rId30" w:history="1">
         <w:r>
           <w:rPr>
             <w:rStyle w:val="Hyperlink"/>
@@ -9526,7 +10474,7 @@
       </w:pPr>
     </w:p>
     <w:sectPr>
-      <w:footerReference w:type="default" r:id="rId32"/>
+      <w:footerReference w:type="default" r:id="rId31"/>
       <w:pgSz w:w="12240" w:h="15840"/>
       <w:pgMar w:top="1440" w:right="1440" w:bottom="1440" w:left="1440" w:header="720" w:footer="720" w:gutter="0"/>
       <w:cols w:space="720"/>
@@ -9537,7 +10485,7 @@
 </file>
 
 <file path=word/endnotes.xml><?xml version="1.0" encoding="utf-8"?>
-<w:endnotes xmlns:wpc="http://schemas.microsoft.com/office/word/2010/wordprocessingCanvas" xmlns:mc="http://schemas.openxmlformats.org/markup-compatibility/2006" xmlns:o="urn:schemas-microsoft-com:office:office" xmlns:r="http://schemas.openxmlformats.org/officeDocument/2006/relationships" xmlns:m="http://schemas.openxmlformats.org/officeDocument/2006/math" xmlns:v="urn:schemas-microsoft-com:vml" xmlns:wp14="http://schemas.microsoft.com/office/word/2010/wordprocessingDrawing" xmlns:wp="http://schemas.openxmlformats.org/drawingml/2006/wordprocessingDrawing" xmlns:w10="urn:schemas-microsoft-com:office:word" xmlns:w="http://schemas.openxmlformats.org/wordprocessingml/2006/main" xmlns:w14="http://schemas.microsoft.com/office/word/2010/wordml" xmlns:wpg="http://schemas.microsoft.com/office/word/2010/wordprocessingGroup" xmlns:wpi="http://schemas.microsoft.com/office/word/2010/wordprocessingInk" xmlns:wne="http://schemas.microsoft.com/office/word/2006/wordml" xmlns:wps="http://schemas.microsoft.com/office/word/2010/wordprocessingShape" mc:Ignorable="w14 wp14">
+<w:endnotes xmlns:wpc="http://schemas.microsoft.com/office/word/2010/wordprocessingCanvas" xmlns:mc="http://schemas.openxmlformats.org/markup-compatibility/2006" xmlns:o="urn:schemas-microsoft-com:office:office" xmlns:r="http://schemas.openxmlformats.org/officeDocument/2006/relationships" xmlns:m="http://schemas.openxmlformats.org/officeDocument/2006/math" xmlns:v="urn:schemas-microsoft-com:vml" xmlns:wp14="http://schemas.microsoft.com/office/word/2010/wordprocessingDrawing" xmlns:wp="http://schemas.openxmlformats.org/drawingml/2006/wordprocessingDrawing" xmlns:w10="urn:schemas-microsoft-com:office:word" xmlns:w="http://schemas.openxmlformats.org/wordprocessingml/2006/main" xmlns:w14="http://schemas.microsoft.com/office/word/2010/wordml" xmlns:w15="http://schemas.microsoft.com/office/word/2012/wordml" xmlns:wpg="http://schemas.microsoft.com/office/word/2010/wordprocessingGroup" xmlns:wpi="http://schemas.microsoft.com/office/word/2010/wordprocessingInk" xmlns:wne="http://schemas.microsoft.com/office/word/2006/wordml" xmlns:wps="http://schemas.microsoft.com/office/word/2010/wordprocessingShape" mc:Ignorable="w14 w15 wp14">
   <w:endnote w:type="separator" w:id="-1">
     <w:p>
       <w:pPr>
@@ -9562,7 +10510,7 @@
 </file>
 
 <file path=word/footer1.xml><?xml version="1.0" encoding="utf-8"?>
-<w:ftr xmlns:wpc="http://schemas.microsoft.com/office/word/2010/wordprocessingCanvas" xmlns:mc="http://schemas.openxmlformats.org/markup-compatibility/2006" xmlns:o="urn:schemas-microsoft-com:office:office" xmlns:r="http://schemas.openxmlformats.org/officeDocument/2006/relationships" xmlns:m="http://schemas.openxmlformats.org/officeDocument/2006/math" xmlns:v="urn:schemas-microsoft-com:vml" xmlns:wp14="http://schemas.microsoft.com/office/word/2010/wordprocessingDrawing" xmlns:wp="http://schemas.openxmlformats.org/drawingml/2006/wordprocessingDrawing" xmlns:w10="urn:schemas-microsoft-com:office:word" xmlns:w="http://schemas.openxmlformats.org/wordprocessingml/2006/main" xmlns:w14="http://schemas.microsoft.com/office/word/2010/wordml" xmlns:wpg="http://schemas.microsoft.com/office/word/2010/wordprocessingGroup" xmlns:wpi="http://schemas.microsoft.com/office/word/2010/wordprocessingInk" xmlns:wne="http://schemas.microsoft.com/office/word/2006/wordml" xmlns:wps="http://schemas.microsoft.com/office/word/2010/wordprocessingShape" mc:Ignorable="w14 wp14">
+<w:ftr xmlns:wpc="http://schemas.microsoft.com/office/word/2010/wordprocessingCanvas" xmlns:mc="http://schemas.openxmlformats.org/markup-compatibility/2006" xmlns:o="urn:schemas-microsoft-com:office:office" xmlns:r="http://schemas.openxmlformats.org/officeDocument/2006/relationships" xmlns:m="http://schemas.openxmlformats.org/officeDocument/2006/math" xmlns:v="urn:schemas-microsoft-com:vml" xmlns:wp14="http://schemas.microsoft.com/office/word/2010/wordprocessingDrawing" xmlns:wp="http://schemas.openxmlformats.org/drawingml/2006/wordprocessingDrawing" xmlns:w10="urn:schemas-microsoft-com:office:word" xmlns:w="http://schemas.openxmlformats.org/wordprocessingml/2006/main" xmlns:w14="http://schemas.microsoft.com/office/word/2010/wordml" xmlns:w15="http://schemas.microsoft.com/office/word/2012/wordml" xmlns:wpg="http://schemas.microsoft.com/office/word/2010/wordprocessingGroup" xmlns:wpi="http://schemas.microsoft.com/office/word/2010/wordprocessingInk" xmlns:wne="http://schemas.microsoft.com/office/word/2006/wordml" xmlns:wps="http://schemas.microsoft.com/office/word/2010/wordprocessingShape" mc:Ignorable="w14 w15 wp14">
   <w:sdt>
     <w:sdtPr>
       <w:id w:val="-238406137"/>
@@ -9615,7 +10563,7 @@
 </file>
 
 <file path=word/footnotes.xml><?xml version="1.0" encoding="utf-8"?>
-<w:footnotes xmlns:wpc="http://schemas.microsoft.com/office/word/2010/wordprocessingCanvas" xmlns:mc="http://schemas.openxmlformats.org/markup-compatibility/2006" xmlns:o="urn:schemas-microsoft-com:office:office" xmlns:r="http://schemas.openxmlformats.org/officeDocument/2006/relationships" xmlns:m="http://schemas.openxmlformats.org/officeDocument/2006/math" xmlns:v="urn:schemas-microsoft-com:vml" xmlns:wp14="http://schemas.microsoft.com/office/word/2010/wordprocessingDrawing" xmlns:wp="http://schemas.openxmlformats.org/drawingml/2006/wordprocessingDrawing" xmlns:w10="urn:schemas-microsoft-com:office:word" xmlns:w="http://schemas.openxmlformats.org/wordprocessingml/2006/main" xmlns:w14="http://schemas.microsoft.com/office/word/2010/wordml" xmlns:wpg="http://schemas.microsoft.com/office/word/2010/wordprocessingGroup" xmlns:wpi="http://schemas.microsoft.com/office/word/2010/wordprocessingInk" xmlns:wne="http://schemas.microsoft.com/office/word/2006/wordml" xmlns:wps="http://schemas.microsoft.com/office/word/2010/wordprocessingShape" mc:Ignorable="w14 wp14">
+<w:footnotes xmlns:wpc="http://schemas.microsoft.com/office/word/2010/wordprocessingCanvas" xmlns:mc="http://schemas.openxmlformats.org/markup-compatibility/2006" xmlns:o="urn:schemas-microsoft-com:office:office" xmlns:r="http://schemas.openxmlformats.org/officeDocument/2006/relationships" xmlns:m="http://schemas.openxmlformats.org/officeDocument/2006/math" xmlns:v="urn:schemas-microsoft-com:vml" xmlns:wp14="http://schemas.microsoft.com/office/word/2010/wordprocessingDrawing" xmlns:wp="http://schemas.openxmlformats.org/drawingml/2006/wordprocessingDrawing" xmlns:w10="urn:schemas-microsoft-com:office:word" xmlns:w="http://schemas.openxmlformats.org/wordprocessingml/2006/main" xmlns:w14="http://schemas.microsoft.com/office/word/2010/wordml" xmlns:w15="http://schemas.microsoft.com/office/word/2012/wordml" xmlns:wpg="http://schemas.microsoft.com/office/word/2010/wordprocessingGroup" xmlns:wpi="http://schemas.microsoft.com/office/word/2010/wordprocessingInk" xmlns:wne="http://schemas.microsoft.com/office/word/2006/wordml" xmlns:wps="http://schemas.microsoft.com/office/word/2010/wordprocessingShape" mc:Ignorable="w14 w15 wp14">
   <w:footnote w:type="separator" w:id="-1">
     <w:p>
       <w:pPr>
@@ -9640,8 +10588,8 @@
 </file>
 
 <file path=word/numbering.xml><?xml version="1.0" encoding="utf-8"?>
-<w:numbering xmlns:wpc="http://schemas.microsoft.com/office/word/2010/wordprocessingCanvas" xmlns:mc="http://schemas.openxmlformats.org/markup-compatibility/2006" xmlns:o="urn:schemas-microsoft-com:office:office" xmlns:r="http://schemas.openxmlformats.org/officeDocument/2006/relationships" xmlns:m="http://schemas.openxmlformats.org/officeDocument/2006/math" xmlns:v="urn:schemas-microsoft-com:vml" xmlns:wp14="http://schemas.microsoft.com/office/word/2010/wordprocessingDrawing" xmlns:wp="http://schemas.openxmlformats.org/drawingml/2006/wordprocessingDrawing" xmlns:w10="urn:schemas-microsoft-com:office:word" xmlns:w="http://schemas.openxmlformats.org/wordprocessingml/2006/main" xmlns:w14="http://schemas.microsoft.com/office/word/2010/wordml" xmlns:wpg="http://schemas.microsoft.com/office/word/2010/wordprocessingGroup" xmlns:wpi="http://schemas.microsoft.com/office/word/2010/wordprocessingInk" xmlns:wne="http://schemas.microsoft.com/office/word/2006/wordml" xmlns:wps="http://schemas.microsoft.com/office/word/2010/wordprocessingShape" mc:Ignorable="w14 wp14">
-  <w:abstractNum w:abstractNumId="0">
+<w:numbering xmlns:wpc="http://schemas.microsoft.com/office/word/2010/wordprocessingCanvas" xmlns:mc="http://schemas.openxmlformats.org/markup-compatibility/2006" xmlns:o="urn:schemas-microsoft-com:office:office" xmlns:r="http://schemas.openxmlformats.org/officeDocument/2006/relationships" xmlns:m="http://schemas.openxmlformats.org/officeDocument/2006/math" xmlns:v="urn:schemas-microsoft-com:vml" xmlns:wp14="http://schemas.microsoft.com/office/word/2010/wordprocessingDrawing" xmlns:wp="http://schemas.openxmlformats.org/drawingml/2006/wordprocessingDrawing" xmlns:w10="urn:schemas-microsoft-com:office:word" xmlns:w="http://schemas.openxmlformats.org/wordprocessingml/2006/main" xmlns:w14="http://schemas.microsoft.com/office/word/2010/wordml" xmlns:w15="http://schemas.microsoft.com/office/word/2012/wordml" xmlns:wpg="http://schemas.microsoft.com/office/word/2010/wordprocessingGroup" xmlns:wpi="http://schemas.microsoft.com/office/word/2010/wordprocessingInk" xmlns:wne="http://schemas.microsoft.com/office/word/2006/wordml" xmlns:wps="http://schemas.microsoft.com/office/word/2010/wordprocessingShape" mc:Ignorable="w14 w15 wp14">
+  <w:abstractNum w:abstractNumId="0" w15:restartNumberingAfterBreak="0">
     <w:nsid w:val="5E012154"/>
     <w:multiLevelType w:val="hybridMultilevel"/>
     <w:tmpl w:val="1532758E"/>
@@ -9761,7 +10709,7 @@
 </file>
 
 <file path=word/styles.xml><?xml version="1.0" encoding="utf-8"?>
-<w:styles xmlns:mc="http://schemas.openxmlformats.org/markup-compatibility/2006" xmlns:r="http://schemas.openxmlformats.org/officeDocument/2006/relationships" xmlns:w="http://schemas.openxmlformats.org/wordprocessingml/2006/main" xmlns:w14="http://schemas.microsoft.com/office/word/2010/wordml" mc:Ignorable="w14">
+<w:styles xmlns:mc="http://schemas.openxmlformats.org/markup-compatibility/2006" xmlns:r="http://schemas.openxmlformats.org/officeDocument/2006/relationships" xmlns:w="http://schemas.openxmlformats.org/wordprocessingml/2006/main" xmlns:w14="http://schemas.microsoft.com/office/word/2010/wordml" xmlns:w15="http://schemas.microsoft.com/office/word/2012/wordml" mc:Ignorable="w14 w15">
   <w:docDefaults>
     <w:rPrDefault>
       <w:rPr>
@@ -9777,484 +10725,378 @@
       </w:pPr>
     </w:pPrDefault>
   </w:docDefaults>
-  <w:latentStyles w:defLockedState="0" w:defUIPriority="99" w:defSemiHidden="1" w:defUnhideWhenUsed="1" w:defQFormat="0" w:count="267">
-    <w:lsdException w:name="Normal" w:semiHidden="0" w:uiPriority="0" w:unhideWhenUsed="0" w:qFormat="1"/>
-    <w:lsdException w:name="heading 1" w:semiHidden="0" w:uiPriority="9" w:unhideWhenUsed="0" w:qFormat="1"/>
-    <w:lsdException w:name="heading 2" w:uiPriority="9" w:qFormat="1"/>
-    <w:lsdException w:name="heading 3" w:uiPriority="9" w:qFormat="1"/>
-    <w:lsdException w:name="heading 4" w:uiPriority="9" w:qFormat="1"/>
-    <w:lsdException w:name="heading 5" w:uiPriority="9" w:qFormat="1"/>
-    <w:lsdException w:name="heading 6" w:uiPriority="9" w:qFormat="1"/>
-    <w:lsdException w:name="heading 7" w:uiPriority="9" w:qFormat="1"/>
-    <w:lsdException w:name="heading 8" w:uiPriority="9" w:qFormat="1"/>
-    <w:lsdException w:name="heading 9" w:uiPriority="9" w:qFormat="1"/>
-    <w:lsdException w:name="toc 1" w:uiPriority="39"/>
-    <w:lsdException w:name="toc 2" w:uiPriority="39"/>
-    <w:lsdException w:name="toc 3" w:uiPriority="39"/>
-    <w:lsdException w:name="toc 4" w:uiPriority="39"/>
-    <w:lsdException w:name="toc 5" w:uiPriority="39"/>
-    <w:lsdException w:name="toc 6" w:uiPriority="39"/>
-    <w:lsdException w:name="toc 7" w:uiPriority="39"/>
-    <w:lsdException w:name="toc 8" w:uiPriority="39"/>
-    <w:lsdException w:name="toc 9" w:uiPriority="39"/>
-    <w:lsdException w:name="caption" w:uiPriority="35" w:qFormat="1"/>
-    <w:lsdException w:name="Title" w:semiHidden="0" w:uiPriority="10" w:unhideWhenUsed="0" w:qFormat="1"/>
-    <w:lsdException w:name="Default Paragraph Font" w:uiPriority="1"/>
-    <w:lsdException w:name="Subtitle" w:semiHidden="0" w:uiPriority="11" w:unhideWhenUsed="0" w:qFormat="1"/>
-    <w:lsdException w:name="Strong" w:semiHidden="0" w:uiPriority="22" w:unhideWhenUsed="0" w:qFormat="1"/>
-    <w:lsdException w:name="Emphasis" w:semiHidden="0" w:uiPriority="20" w:unhideWhenUsed="0" w:qFormat="1"/>
-    <w:lsdException w:name="Table Grid" w:semiHidden="0" w:uiPriority="59" w:unhideWhenUsed="0"/>
-    <w:lsdException w:name="Placeholder Text" w:unhideWhenUsed="0"/>
-    <w:lsdException w:name="No Spacing" w:semiHidden="0" w:uiPriority="1" w:unhideWhenUsed="0" w:qFormat="1"/>
-    <w:lsdException w:name="Light Shading" w:semiHidden="0" w:uiPriority="60" w:unhideWhenUsed="0"/>
-    <w:lsdException w:name="Light List" w:semiHidden="0" w:uiPriority="61" w:unhideWhenUsed="0"/>
-    <w:lsdException w:name="Light Grid" w:semiHidden="0" w:uiPriority="62" w:unhideWhenUsed="0"/>
-    <w:lsdException w:name="Medium Shading 1" w:semiHidden="0" w:uiPriority="63" w:unhideWhenUsed="0"/>
-    <w:lsdException w:name="Medium Shading 2" w:semiHidden="0" w:uiPriority="64" w:unhideWhenUsed="0"/>
-    <w:lsdException w:name="Medium List 1" w:semiHidden="0" w:uiPriority="65" w:unhideWhenUsed="0"/>
-    <w:lsdException w:name="Medium List 2" w:semiHidden="0" w:uiPriority="66" w:unhideWhenUsed="0"/>
-    <w:lsdException w:name="Medium Grid 1" w:semiHidden="0" w:uiPriority="67" w:unhideWhenUsed="0"/>
-    <w:lsdException w:name="Medium Grid 2" w:semiHidden="0" w:uiPriority="68" w:unhideWhenUsed="0"/>
-    <w:lsdException w:name="Medium Grid 3" w:semiHidden="0" w:uiPriority="69" w:unhideWhenUsed="0"/>
-    <w:lsdException w:name="Dark List" w:semiHidden="0" w:uiPriority="70" w:unhideWhenUsed="0"/>
-    <w:lsdException w:name="Colorful Shading" w:semiHidden="0" w:uiPriority="71" w:unhideWhenUsed="0"/>
-    <w:lsdException w:name="Colorful List" w:semiHidden="0" w:uiPriority="72" w:unhideWhenUsed="0"/>
-    <w:lsdException w:name="Colorful Grid" w:semiHidden="0" w:uiPriority="73" w:unhideWhenUsed="0"/>
-    <w:lsdException w:name="Light Shading Accent 1" w:semiHidden="0" w:uiPriority="60" w:unhideWhenUsed="0"/>
-    <w:lsdException w:name="Light List Accent 1" w:semiHidden="0" w:uiPriority="61" w:unhideWhenUsed="0"/>
-    <w:lsdException w:name="Light Grid Accent 1" w:semiHidden="0" w:uiPriority="62" w:unhideWhenUsed="0"/>
-    <w:lsdException w:name="Medium Shading 1 Accent 1" w:semiHidden="0" w:uiPriority="63" w:unhideWhenUsed="0"/>
-    <w:lsdException w:name="Medium Shading 2 Accent 1" w:semiHidden="0" w:uiPriority="64" w:unhideWhenUsed="0"/>
-    <w:lsdException w:name="Medium List 1 Accent 1" w:semiHidden="0" w:uiPriority="65" w:unhideWhenUsed="0"/>
-    <w:lsdException w:name="Revision" w:unhideWhenUsed="0"/>
-    <w:lsdException w:name="List Paragraph" w:semiHidden="0" w:uiPriority="34" w:unhideWhenUsed="0" w:qFormat="1"/>
-    <w:lsdException w:name="Quote" w:semiHidden="0" w:uiPriority="29" w:unhideWhenUsed="0" w:qFormat="1"/>
-    <w:lsdException w:name="Intense Quote" w:semiHidden="0" w:uiPriority="30" w:unhideWhenUsed="0" w:qFormat="1"/>
-    <w:lsdException w:name="Medium List 2 Accent 1" w:semiHidden="0" w:uiPriority="66" w:unhideWhenUsed="0"/>
-    <w:lsdException w:name="Medium Grid 1 Accent 1" w:semiHidden="0" w:uiPriority="67" w:unhideWhenUsed="0"/>
-    <w:lsdException w:name="Medium Grid 2 Accent 1" w:semiHidden="0" w:uiPriority="68" w:unhideWhenUsed="0"/>
-    <w:lsdException w:name="Medium Grid 3 Accent 1" w:semiHidden="0" w:uiPriority="69" w:unhideWhenUsed="0"/>
-    <w:lsdException w:name="Dark List Accent 1" w:semiHidden="0" w:uiPriority="70" w:unhideWhenUsed="0"/>
-    <w:lsdException w:name="Colorful Shading Accent 1" w:semiHidden="0" w:uiPriority="71" w:unhideWhenUsed="0"/>
-    <w:lsdException w:name="Colorful List Accent 1" w:semiHidden="0" w:uiPriority="72" w:unhideWhenUsed="0"/>
-    <w:lsdException w:name="Colorful Grid Accent 1" w:semiHidden="0" w:uiPriority="73" w:unhideWhenUsed="0"/>
-    <w:lsdException w:name="Light Shading Accent 2" w:semiHidden="0" w:uiPriority="60" w:unhideWhenUsed="0"/>
-    <w:lsdException w:name="Light List Accent 2" w:semiHidden="0" w:uiPriority="61" w:unhideWhenUsed="0"/>
-    <w:lsdException w:name="Light Grid Accent 2" w:semiHidden="0" w:uiPriority="62" w:unhideWhenUsed="0"/>
-    <w:lsdException w:name="Medium Shading 1 Accent 2" w:semiHidden="0" w:uiPriority="63" w:unhideWhenUsed="0"/>
-    <w:lsdException w:name="Medium Shading 2 Accent 2" w:semiHidden="0" w:uiPriority="64" w:unhideWhenUsed="0"/>
-    <w:lsdException w:name="Medium List 1 Accent 2" w:semiHidden="0" w:uiPriority="65" w:unhideWhenUsed="0"/>
-    <w:lsdException w:name="Medium List 2 Accent 2" w:semiHidden="0" w:uiPriority="66" w:unhideWhenUsed="0"/>
-    <w:lsdException w:name="Medium Grid 1 Accent 2" w:semiHidden="0" w:uiPriority="67" w:unhideWhenUsed="0"/>
-    <w:lsdException w:name="Medium Grid 2 Accent 2" w:semiHidden="0" w:uiPriority="68" w:unhideWhenUsed="0"/>
-    <w:lsdException w:name="Medium Grid 3 Accent 2" w:semiHidden="0" w:uiPriority="69" w:unhideWhenUsed="0"/>
-    <w:lsdException w:name="Dark List Accent 2" w:semiHidden="0" w:uiPriority="70" w:unhideWhenUsed="0"/>
-    <w:lsdException w:name="Colorful Shading Accent 2" w:semiHidden="0" w:uiPriority="71" w:unhideWhenUsed="0"/>
-    <w:lsdException w:name="Colorful List Accent 2" w:semiHidden="0" w:uiPriority="72" w:unhideWhenUsed="0"/>
-    <w:lsdException w:name="Colorful Grid Accent 2" w:semiHidden="0" w:uiPriority="73" w:unhideWhenUsed="0"/>
-    <w:lsdException w:name="Light Shading Accent 3" w:semiHidden="0" w:uiPriority="60" w:unhideWhenUsed="0"/>
-    <w:lsdException w:name="Light List Accent 3" w:semiHidden="0" w:uiPriority="61" w:unhideWhenUsed="0"/>
-    <w:lsdException w:name="Light Grid Accent 3" w:semiHidden="0" w:uiPriority="62" w:unhideWhenUsed="0"/>
-    <w:lsdException w:name="Medium Shading 1 Accent 3" w:semiHidden="0" w:uiPriority="63" w:unhideWhenUsed="0"/>
-    <w:lsdException w:name="Medium Shading 2 Accent 3" w:semiHidden="0" w:uiPriority="64" w:unhideWhenUsed="0"/>
-    <w:lsdException w:name="Medium List 1 Accent 3" w:semiHidden="0" w:uiPriority="65" w:unhideWhenUsed="0"/>
-    <w:lsdException w:name="Medium List 2 Accent 3" w:semiHidden="0" w:uiPriority="66" w:unhideWhenUsed="0"/>
-    <w:lsdException w:name="Medium Grid 1 Accent 3" w:semiHidden="0" w:uiPriority="67" w:unhideWhenUsed="0"/>
-    <w:lsdException w:name="Medium Grid 2 Accent 3" w:semiHidden="0" w:uiPriority="68" w:unhideWhenUsed="0"/>
-    <w:lsdException w:name="Medium Grid 3 Accent 3" w:semiHidden="0" w:uiPriority="69" w:unhideWhenUsed="0"/>
-    <w:lsdException w:name="Dark List Accent 3" w:semiHidden="0" w:uiPriority="70" w:unhideWhenUsed="0"/>
-    <w:lsdException w:name="Colorful Shading Accent 3" w:semiHidden="0" w:uiPriority="71" w:unhideWhenUsed="0"/>
-    <w:lsdException w:name="Colorful List Accent 3" w:semiHidden="0" w:uiPriority="72" w:unhideWhenUsed="0"/>
-    <w:lsdException w:name="Colorful Grid Accent 3" w:semiHidden="0" w:uiPriority="73" w:unhideWhenUsed="0"/>
-    <w:lsdException w:name="Light Shading Accent 4" w:semiHidden="0" w:uiPriority="60" w:unhideWhenUsed="0"/>
-    <w:lsdException w:name="Light List Accent 4" w:semiHidden="0" w:uiPriority="61" w:unhideWhenUsed="0"/>
-    <w:lsdException w:name="Light Grid Accent 4" w:semiHidden="0" w:uiPriority="62" w:unhideWhenUsed="0"/>
-    <w:lsdException w:name="Medium Shading 1 Accent 4" w:semiHidden="0" w:uiPriority="63" w:unhideWhenUsed="0"/>
-    <w:lsdException w:name="Medium Shading 2 Accent 4" w:semiHidden="0" w:uiPriority="64" w:unhideWhenUsed="0"/>
-    <w:lsdException w:name="Medium List 1 Accent 4" w:semiHidden="0" w:uiPriority="65" w:unhideWhenUsed="0"/>
-    <w:lsdException w:name="Medium List 2 Accent 4" w:semiHidden="0" w:uiPriority="66" w:unhideWhenUsed="0"/>
-    <w:lsdException w:name="Medium Grid 1 Accent 4" w:semiHidden="0" w:uiPriority="67" w:unhideWhenUsed="0"/>
-    <w:lsdException w:name="Medium Grid 2 Accent 4" w:semiHidden="0" w:uiPriority="68" w:unhideWhenUsed="0"/>
-    <w:lsdException w:name="Medium Grid 3 Accent 4" w:semiHidden="0" w:uiPriority="69" w:unhideWhenUsed="0"/>
-    <w:lsdException w:name="Dark List Accent 4" w:semiHidden="0" w:uiPriority="70" w:unhideWhenUsed="0"/>
-    <w:lsdException w:name="Colorful Shading Accent 4" w:semiHidden="0" w:uiPriority="71" w:unhideWhenUsed="0"/>
-    <w:lsdException w:name="Colorful List Accent 4" w:semiHidden="0" w:uiPriority="72" w:unhideWhenUsed="0"/>
-    <w:lsdException w:name="Colorful Grid Accent 4" w:semiHidden="0" w:uiPriority="73" w:unhideWhenUsed="0"/>
-    <w:lsdException w:name="Light Shading Accent 5" w:semiHidden="0" w:uiPriority="60" w:unhideWhenUsed="0"/>
-    <w:lsdException w:name="Light List Accent 5" w:semiHidden="0" w:uiPriority="61" w:unhideWhenUsed="0"/>
-    <w:lsdException w:name="Light Grid Accent 5" w:semiHidden="0" w:uiPriority="62" w:unhideWhenUsed="0"/>
-    <w:lsdException w:name="Medium Shading 1 Accent 5" w:semiHidden="0" w:uiPriority="63" w:unhideWhenUsed="0"/>
-    <w:lsdException w:name="Medium Shading 2 Accent 5" w:semiHidden="0" w:uiPriority="64" w:unhideWhenUsed="0"/>
-    <w:lsdException w:name="Medium List 1 Accent 5" w:semiHidden="0" w:uiPriority="65" w:unhideWhenUsed="0"/>
-    <w:lsdException w:name="Medium List 2 Accent 5" w:semiHidden="0" w:uiPriority="66" w:unhideWhenUsed="0"/>
-    <w:lsdException w:name="Medium Grid 1 Accent 5" w:semiHidden="0" w:uiPriority="67" w:unhideWhenUsed="0"/>
-    <w:lsdException w:name="Medium Grid 2 Accent 5" w:semiHidden="0" w:uiPriority="68" w:unhideWhenUsed="0"/>
-    <w:lsdException w:name="Medium Grid 3 Accent 5" w:semiHidden="0" w:uiPriority="69" w:unhideWhenUsed="0"/>
-    <w:lsdException w:name="Dark List Accent 5" w:semiHidden="0" w:uiPriority="70" w:unhideWhenUsed="0"/>
-    <w:lsdException w:name="Colorful Shading Accent 5" w:semiHidden="0" w:uiPriority="71" w:unhideWhenUsed="0"/>
-    <w:lsdException w:name="Colorful List Accent 5" w:semiHidden="0" w:uiPriority="72" w:unhideWhenUsed="0"/>
-    <w:lsdException w:name="Colorful Grid Accent 5" w:semiHidden="0" w:uiPriority="73" w:unhideWhenUsed="0"/>
-    <w:lsdException w:name="Light Shading Accent 6" w:semiHidden="0" w:uiPriority="60" w:unhideWhenUsed="0"/>
-    <w:lsdException w:name="Light List Accent 6" w:semiHidden="0" w:uiPriority="61" w:unhideWhenUsed="0"/>
-    <w:lsdException w:name="Light Grid Accent 6" w:semiHidden="0" w:uiPriority="62" w:unhideWhenUsed="0"/>
-    <w:lsdException w:name="Medium Shading 1 Accent 6" w:semiHidden="0" w:uiPriority="63" w:unhideWhenUsed="0"/>
-    <w:lsdException w:name="Medium Shading 2 Accent 6" w:semiHidden="0" w:uiPriority="64" w:unhideWhenUsed="0"/>
-    <w:lsdException w:name="Medium List 1 Accent 6" w:semiHidden="0" w:uiPriority="65" w:unhideWhenUsed="0"/>
-    <w:lsdException w:name="Medium List 2 Accent 6" w:semiHidden="0" w:uiPriority="66" w:unhideWhenUsed="0"/>
-    <w:lsdException w:name="Medium Grid 1 Accent 6" w:semiHidden="0" w:uiPriority="67" w:unhideWhenUsed="0"/>
-    <w:lsdException w:name="Medium Grid 2 Accent 6" w:semiHidden="0" w:uiPriority="68" w:unhideWhenUsed="0"/>
-    <w:lsdException w:name="Medium Grid 3 Accent 6" w:semiHidden="0" w:uiPriority="69" w:unhideWhenUsed="0"/>
-    <w:lsdException w:name="Dark List Accent 6" w:semiHidden="0" w:uiPriority="70" w:unhideWhenUsed="0"/>
-    <w:lsdException w:name="Colorful Shading Accent 6" w:semiHidden="0" w:uiPriority="71" w:unhideWhenUsed="0"/>
-    <w:lsdException w:name="Colorful List Accent 6" w:semiHidden="0" w:uiPriority="72" w:unhideWhenUsed="0"/>
-    <w:lsdException w:name="Colorful Grid Accent 6" w:semiHidden="0" w:uiPriority="73" w:unhideWhenUsed="0"/>
-    <w:lsdException w:name="Subtle Emphasis" w:semiHidden="0" w:uiPriority="19" w:unhideWhenUsed="0" w:qFormat="1"/>
-    <w:lsdException w:name="Intense Emphasis" w:semiHidden="0" w:uiPriority="21" w:unhideWhenUsed="0" w:qFormat="1"/>
-    <w:lsdException w:name="Subtle Reference" w:semiHidden="0" w:uiPriority="31" w:unhideWhenUsed="0" w:qFormat="1"/>
-    <w:lsdException w:name="Intense Reference" w:semiHidden="0" w:uiPriority="32" w:unhideWhenUsed="0" w:qFormat="1"/>
-    <w:lsdException w:name="Book Title" w:semiHidden="0" w:uiPriority="33" w:unhideWhenUsed="0" w:qFormat="1"/>
-    <w:lsdException w:name="Bibliography" w:uiPriority="37"/>
-    <w:lsdException w:name="TOC Heading" w:uiPriority="39" w:qFormat="1"/>
-  </w:latentStyles>
-  <w:style w:type="paragraph" w:default="1" w:styleId="Normal">
-    <w:name w:val="Normal"/>
-    <w:qFormat/>
-    <w:rsid w:val="0020488C"/>
-    <w:pPr>
-      <w:spacing w:after="160" w:line="259" w:lineRule="auto"/>
-    </w:pPr>
-    <w:rPr>
-      <w:rFonts w:eastAsiaTheme="minorEastAsia" w:cs="Times New Roman"/>
-      <w:lang w:eastAsia="en-GB"/>
-    </w:rPr>
-  </w:style>
-  <w:style w:type="character" w:default="1" w:styleId="DefaultParagraphFont">
-    <w:name w:val="Default Paragraph Font"/>
-    <w:uiPriority w:val="1"/>
-    <w:semiHidden/>
-    <w:unhideWhenUsed/>
-  </w:style>
-  <w:style w:type="table" w:default="1" w:styleId="TableNormal">
-    <w:name w:val="Normal Table"/>
-    <w:uiPriority w:val="99"/>
-    <w:semiHidden/>
-    <w:unhideWhenUsed/>
-    <w:tblPr>
-      <w:tblInd w:w="0" w:type="dxa"/>
-      <w:tblCellMar>
-        <w:top w:w="0" w:type="dxa"/>
-        <w:left w:w="108" w:type="dxa"/>
-        <w:bottom w:w="0" w:type="dxa"/>
-        <w:right w:w="108" w:type="dxa"/>
-      </w:tblCellMar>
-    </w:tblPr>
-  </w:style>
-  <w:style w:type="numbering" w:default="1" w:styleId="NoList">
-    <w:name w:val="No List"/>
-    <w:uiPriority w:val="99"/>
-    <w:semiHidden/>
-    <w:unhideWhenUsed/>
-  </w:style>
-  <w:style w:type="character" w:styleId="Hyperlink">
-    <w:name w:val="Hyperlink"/>
-    <w:basedOn w:val="DefaultParagraphFont"/>
-    <w:uiPriority w:val="99"/>
-    <w:unhideWhenUsed/>
-    <w:rsid w:val="0020488C"/>
-    <w:rPr>
-      <w:rFonts w:cs="Times New Roman"/>
-      <w:color w:val="0000FF" w:themeColor="hyperlink"/>
-      <w:u w:val="single"/>
-    </w:rPr>
-  </w:style>
-  <w:style w:type="paragraph" w:styleId="BalloonText">
-    <w:name w:val="Balloon Text"/>
-    <w:basedOn w:val="Normal"/>
-    <w:link w:val="BalloonTextChar"/>
-    <w:uiPriority w:val="99"/>
-    <w:semiHidden/>
-    <w:unhideWhenUsed/>
-    <w:rsid w:val="0020488C"/>
-    <w:pPr>
-      <w:spacing w:after="0" w:line="240" w:lineRule="auto"/>
-    </w:pPr>
-    <w:rPr>
-      <w:rFonts w:ascii="Tahoma" w:hAnsi="Tahoma" w:cs="Tahoma"/>
-      <w:sz w:val="16"/>
-      <w:szCs w:val="16"/>
-    </w:rPr>
-  </w:style>
-  <w:style w:type="character" w:customStyle="1" w:styleId="BalloonTextChar">
-    <w:name w:val="Balloon Text Char"/>
-    <w:basedOn w:val="DefaultParagraphFont"/>
-    <w:link w:val="BalloonText"/>
-    <w:uiPriority w:val="99"/>
-    <w:semiHidden/>
-    <w:rsid w:val="0020488C"/>
-    <w:rPr>
-      <w:rFonts w:ascii="Tahoma" w:eastAsiaTheme="minorEastAsia" w:hAnsi="Tahoma" w:cs="Tahoma"/>
-      <w:sz w:val="16"/>
-      <w:szCs w:val="16"/>
-      <w:lang w:eastAsia="en-GB"/>
-    </w:rPr>
-  </w:style>
-  <w:style w:type="character" w:customStyle="1" w:styleId="selectable">
-    <w:name w:val="selectable"/>
-    <w:basedOn w:val="DefaultParagraphFont"/>
-    <w:rsid w:val="007031C3"/>
-  </w:style>
-  <w:style w:type="paragraph" w:styleId="ListParagraph">
-    <w:name w:val="List Paragraph"/>
-    <w:basedOn w:val="Normal"/>
-    <w:uiPriority w:val="34"/>
-    <w:qFormat/>
-    <w:rsid w:val="00495179"/>
-    <w:pPr>
-      <w:ind w:left="720"/>
-      <w:contextualSpacing/>
-    </w:pPr>
-  </w:style>
-  <w:style w:type="paragraph" w:styleId="Caption">
-    <w:name w:val="caption"/>
-    <w:basedOn w:val="Normal"/>
-    <w:next w:val="Normal"/>
-    <w:uiPriority w:val="35"/>
-    <w:unhideWhenUsed/>
-    <w:qFormat/>
-    <w:rsid w:val="00F2243F"/>
-    <w:pPr>
-      <w:spacing w:after="200" w:line="240" w:lineRule="auto"/>
-    </w:pPr>
-    <w:rPr>
-      <w:b/>
-      <w:bCs/>
-      <w:color w:val="4F81BD" w:themeColor="accent1"/>
-      <w:sz w:val="18"/>
-      <w:szCs w:val="18"/>
-    </w:rPr>
-  </w:style>
-  <w:style w:type="paragraph" w:styleId="Header">
-    <w:name w:val="header"/>
-    <w:basedOn w:val="Normal"/>
-    <w:link w:val="HeaderChar"/>
-    <w:uiPriority w:val="99"/>
-    <w:unhideWhenUsed/>
-    <w:rsid w:val="00833547"/>
-    <w:pPr>
-      <w:tabs>
-        <w:tab w:val="center" w:pos="4513"/>
-        <w:tab w:val="right" w:pos="9026"/>
-      </w:tabs>
-      <w:spacing w:after="0" w:line="240" w:lineRule="auto"/>
-    </w:pPr>
-  </w:style>
-  <w:style w:type="character" w:customStyle="1" w:styleId="HeaderChar">
-    <w:name w:val="Header Char"/>
-    <w:basedOn w:val="DefaultParagraphFont"/>
-    <w:link w:val="Header"/>
-    <w:uiPriority w:val="99"/>
-    <w:rsid w:val="00833547"/>
-    <w:rPr>
-      <w:rFonts w:eastAsiaTheme="minorEastAsia" w:cs="Times New Roman"/>
-      <w:lang w:eastAsia="en-GB"/>
-    </w:rPr>
-  </w:style>
-  <w:style w:type="paragraph" w:styleId="Footer">
-    <w:name w:val="footer"/>
-    <w:basedOn w:val="Normal"/>
-    <w:link w:val="FooterChar"/>
-    <w:uiPriority w:val="99"/>
-    <w:unhideWhenUsed/>
-    <w:rsid w:val="00833547"/>
-    <w:pPr>
-      <w:tabs>
-        <w:tab w:val="center" w:pos="4513"/>
-        <w:tab w:val="right" w:pos="9026"/>
-      </w:tabs>
-      <w:spacing w:after="0" w:line="240" w:lineRule="auto"/>
-    </w:pPr>
-  </w:style>
-  <w:style w:type="character" w:customStyle="1" w:styleId="FooterChar">
-    <w:name w:val="Footer Char"/>
-    <w:basedOn w:val="DefaultParagraphFont"/>
-    <w:link w:val="Footer"/>
-    <w:uiPriority w:val="99"/>
-    <w:rsid w:val="00833547"/>
-    <w:rPr>
-      <w:rFonts w:eastAsiaTheme="minorEastAsia" w:cs="Times New Roman"/>
-      <w:lang w:eastAsia="en-GB"/>
-    </w:rPr>
-  </w:style>
-  <w:style w:type="character" w:styleId="FollowedHyperlink">
-    <w:name w:val="FollowedHyperlink"/>
-    <w:basedOn w:val="DefaultParagraphFont"/>
-    <w:uiPriority w:val="99"/>
-    <w:semiHidden/>
-    <w:unhideWhenUsed/>
-    <w:rsid w:val="000F6516"/>
-    <w:rPr>
-      <w:color w:val="800080" w:themeColor="followedHyperlink"/>
-      <w:u w:val="single"/>
-    </w:rPr>
-  </w:style>
-</w:styles>
-</file>
-
-<file path=word/stylesWithEffects.xml><?xml version="1.0" encoding="utf-8"?>
-<w:styles xmlns:wpc="http://schemas.microsoft.com/office/word/2010/wordprocessingCanvas" xmlns:mc="http://schemas.openxmlformats.org/markup-compatibility/2006" xmlns:o="urn:schemas-microsoft-com:office:office" xmlns:r="http://schemas.openxmlformats.org/officeDocument/2006/relationships" xmlns:m="http://schemas.openxmlformats.org/officeDocument/2006/math" xmlns:v="urn:schemas-microsoft-com:vml" xmlns:wp14="http://schemas.microsoft.com/office/word/2010/wordprocessingDrawing" xmlns:wp="http://schemas.openxmlformats.org/drawingml/2006/wordprocessingDrawing" xmlns:w10="urn:schemas-microsoft-com:office:word" xmlns:w="http://schemas.openxmlformats.org/wordprocessingml/2006/main" xmlns:w14="http://schemas.microsoft.com/office/word/2010/wordml" xmlns:wpg="http://schemas.microsoft.com/office/word/2010/wordprocessingGroup" xmlns:wpi="http://schemas.microsoft.com/office/word/2010/wordprocessingInk" xmlns:wne="http://schemas.microsoft.com/office/word/2006/wordml" xmlns:wps="http://schemas.microsoft.com/office/word/2010/wordprocessingShape" mc:Ignorable="w14 wp14">
-  <w:docDefaults>
-    <w:rPrDefault>
-      <w:rPr>
-        <w:rFonts w:asciiTheme="minorHAnsi" w:eastAsiaTheme="minorHAnsi" w:hAnsiTheme="minorHAnsi" w:cstheme="minorBidi"/>
-        <w:sz w:val="22"/>
-        <w:szCs w:val="22"/>
-        <w:lang w:val="en-GB" w:eastAsia="en-US" w:bidi="ar-SA"/>
-      </w:rPr>
-    </w:rPrDefault>
-    <w:pPrDefault>
-      <w:pPr>
-        <w:spacing w:after="200" w:line="276" w:lineRule="auto"/>
-      </w:pPr>
-    </w:pPrDefault>
-  </w:docDefaults>
-  <w:latentStyles w:defLockedState="0" w:defUIPriority="99" w:defSemiHidden="1" w:defUnhideWhenUsed="1" w:defQFormat="0" w:count="267">
-    <w:lsdException w:name="Normal" w:semiHidden="0" w:uiPriority="0" w:unhideWhenUsed="0" w:qFormat="1"/>
-    <w:lsdException w:name="heading 1" w:semiHidden="0" w:uiPriority="9" w:unhideWhenUsed="0" w:qFormat="1"/>
-    <w:lsdException w:name="heading 2" w:uiPriority="9" w:qFormat="1"/>
-    <w:lsdException w:name="heading 3" w:uiPriority="9" w:qFormat="1"/>
-    <w:lsdException w:name="heading 4" w:uiPriority="9" w:qFormat="1"/>
-    <w:lsdException w:name="heading 5" w:uiPriority="9" w:qFormat="1"/>
-    <w:lsdException w:name="heading 6" w:uiPriority="9" w:qFormat="1"/>
-    <w:lsdException w:name="heading 7" w:uiPriority="9" w:qFormat="1"/>
-    <w:lsdException w:name="heading 8" w:uiPriority="9" w:qFormat="1"/>
-    <w:lsdException w:name="heading 9" w:uiPriority="9" w:qFormat="1"/>
-    <w:lsdException w:name="toc 1" w:uiPriority="39"/>
-    <w:lsdException w:name="toc 2" w:uiPriority="39"/>
-    <w:lsdException w:name="toc 3" w:uiPriority="39"/>
-    <w:lsdException w:name="toc 4" w:uiPriority="39"/>
-    <w:lsdException w:name="toc 5" w:uiPriority="39"/>
-    <w:lsdException w:name="toc 6" w:uiPriority="39"/>
-    <w:lsdException w:name="toc 7" w:uiPriority="39"/>
-    <w:lsdException w:name="toc 8" w:uiPriority="39"/>
-    <w:lsdException w:name="toc 9" w:uiPriority="39"/>
-    <w:lsdException w:name="caption" w:uiPriority="35" w:qFormat="1"/>
-    <w:lsdException w:name="Title" w:semiHidden="0" w:uiPriority="10" w:unhideWhenUsed="0" w:qFormat="1"/>
-    <w:lsdException w:name="Default Paragraph Font" w:uiPriority="1"/>
-    <w:lsdException w:name="Subtitle" w:semiHidden="0" w:uiPriority="11" w:unhideWhenUsed="0" w:qFormat="1"/>
-    <w:lsdException w:name="Strong" w:semiHidden="0" w:uiPriority="22" w:unhideWhenUsed="0" w:qFormat="1"/>
-    <w:lsdException w:name="Emphasis" w:semiHidden="0" w:uiPriority="20" w:unhideWhenUsed="0" w:qFormat="1"/>
-    <w:lsdException w:name="Table Grid" w:semiHidden="0" w:uiPriority="59" w:unhideWhenUsed="0"/>
-    <w:lsdException w:name="Placeholder Text" w:unhideWhenUsed="0"/>
-    <w:lsdException w:name="No Spacing" w:semiHidden="0" w:uiPriority="1" w:unhideWhenUsed="0" w:qFormat="1"/>
-    <w:lsdException w:name="Light Shading" w:semiHidden="0" w:uiPriority="60" w:unhideWhenUsed="0"/>
-    <w:lsdException w:name="Light List" w:semiHidden="0" w:uiPriority="61" w:unhideWhenUsed="0"/>
-    <w:lsdException w:name="Light Grid" w:semiHidden="0" w:uiPriority="62" w:unhideWhenUsed="0"/>
-    <w:lsdException w:name="Medium Shading 1" w:semiHidden="0" w:uiPriority="63" w:unhideWhenUsed="0"/>
-    <w:lsdException w:name="Medium Shading 2" w:semiHidden="0" w:uiPriority="64" w:unhideWhenUsed="0"/>
-    <w:lsdException w:name="Medium List 1" w:semiHidden="0" w:uiPriority="65" w:unhideWhenUsed="0"/>
-    <w:lsdException w:name="Medium List 2" w:semiHidden="0" w:uiPriority="66" w:unhideWhenUsed="0"/>
-    <w:lsdException w:name="Medium Grid 1" w:semiHidden="0" w:uiPriority="67" w:unhideWhenUsed="0"/>
-    <w:lsdException w:name="Medium Grid 2" w:semiHidden="0" w:uiPriority="68" w:unhideWhenUsed="0"/>
-    <w:lsdException w:name="Medium Grid 3" w:semiHidden="0" w:uiPriority="69" w:unhideWhenUsed="0"/>
-    <w:lsdException w:name="Dark List" w:semiHidden="0" w:uiPriority="70" w:unhideWhenUsed="0"/>
-    <w:lsdException w:name="Colorful Shading" w:semiHidden="0" w:uiPriority="71" w:unhideWhenUsed="0"/>
-    <w:lsdException w:name="Colorful List" w:semiHidden="0" w:uiPriority="72" w:unhideWhenUsed="0"/>
-    <w:lsdException w:name="Colorful Grid" w:semiHidden="0" w:uiPriority="73" w:unhideWhenUsed="0"/>
-    <w:lsdException w:name="Light Shading Accent 1" w:semiHidden="0" w:uiPriority="60" w:unhideWhenUsed="0"/>
-    <w:lsdException w:name="Light List Accent 1" w:semiHidden="0" w:uiPriority="61" w:unhideWhenUsed="0"/>
-    <w:lsdException w:name="Light Grid Accent 1" w:semiHidden="0" w:uiPriority="62" w:unhideWhenUsed="0"/>
-    <w:lsdException w:name="Medium Shading 1 Accent 1" w:semiHidden="0" w:uiPriority="63" w:unhideWhenUsed="0"/>
-    <w:lsdException w:name="Medium Shading 2 Accent 1" w:semiHidden="0" w:uiPriority="64" w:unhideWhenUsed="0"/>
-    <w:lsdException w:name="Medium List 1 Accent 1" w:semiHidden="0" w:uiPriority="65" w:unhideWhenUsed="0"/>
-    <w:lsdException w:name="Revision" w:unhideWhenUsed="0"/>
-    <w:lsdException w:name="List Paragraph" w:semiHidden="0" w:uiPriority="34" w:unhideWhenUsed="0" w:qFormat="1"/>
-    <w:lsdException w:name="Quote" w:semiHidden="0" w:uiPriority="29" w:unhideWhenUsed="0" w:qFormat="1"/>
-    <w:lsdException w:name="Intense Quote" w:semiHidden="0" w:uiPriority="30" w:unhideWhenUsed="0" w:qFormat="1"/>
-    <w:lsdException w:name="Medium List 2 Accent 1" w:semiHidden="0" w:uiPriority="66" w:unhideWhenUsed="0"/>
-    <w:lsdException w:name="Medium Grid 1 Accent 1" w:semiHidden="0" w:uiPriority="67" w:unhideWhenUsed="0"/>
-    <w:lsdException w:name="Medium Grid 2 Accent 1" w:semiHidden="0" w:uiPriority="68" w:unhideWhenUsed="0"/>
-    <w:lsdException w:name="Medium Grid 3 Accent 1" w:semiHidden="0" w:uiPriority="69" w:unhideWhenUsed="0"/>
-    <w:lsdException w:name="Dark List Accent 1" w:semiHidden="0" w:uiPriority="70" w:unhideWhenUsed="0"/>
-    <w:lsdException w:name="Colorful Shading Accent 1" w:semiHidden="0" w:uiPriority="71" w:unhideWhenUsed="0"/>
-    <w:lsdException w:name="Colorful List Accent 1" w:semiHidden="0" w:uiPriority="72" w:unhideWhenUsed="0"/>
-    <w:lsdException w:name="Colorful Grid Accent 1" w:semiHidden="0" w:uiPriority="73" w:unhideWhenUsed="0"/>
-    <w:lsdException w:name="Light Shading Accent 2" w:semiHidden="0" w:uiPriority="60" w:unhideWhenUsed="0"/>
-    <w:lsdException w:name="Light List Accent 2" w:semiHidden="0" w:uiPriority="61" w:unhideWhenUsed="0"/>
-    <w:lsdException w:name="Light Grid Accent 2" w:semiHidden="0" w:uiPriority="62" w:unhideWhenUsed="0"/>
-    <w:lsdException w:name="Medium Shading 1 Accent 2" w:semiHidden="0" w:uiPriority="63" w:unhideWhenUsed="0"/>
-    <w:lsdException w:name="Medium Shading 2 Accent 2" w:semiHidden="0" w:uiPriority="64" w:unhideWhenUsed="0"/>
-    <w:lsdException w:name="Medium List 1 Accent 2" w:semiHidden="0" w:uiPriority="65" w:unhideWhenUsed="0"/>
-    <w:lsdException w:name="Medium List 2 Accent 2" w:semiHidden="0" w:uiPriority="66" w:unhideWhenUsed="0"/>
-    <w:lsdException w:name="Medium Grid 1 Accent 2" w:semiHidden="0" w:uiPriority="67" w:unhideWhenUsed="0"/>
-    <w:lsdException w:name="Medium Grid 2 Accent 2" w:semiHidden="0" w:uiPriority="68" w:unhideWhenUsed="0"/>
-    <w:lsdException w:name="Medium Grid 3 Accent 2" w:semiHidden="0" w:uiPriority="69" w:unhideWhenUsed="0"/>
-    <w:lsdException w:name="Dark List Accent 2" w:semiHidden="0" w:uiPriority="70" w:unhideWhenUsed="0"/>
-    <w:lsdException w:name="Colorful Shading Accent 2" w:semiHidden="0" w:uiPriority="71" w:unhideWhenUsed="0"/>
-    <w:lsdException w:name="Colorful List Accent 2" w:semiHidden="0" w:uiPriority="72" w:unhideWhenUsed="0"/>
-    <w:lsdException w:name="Colorful Grid Accent 2" w:semiHidden="0" w:uiPriority="73" w:unhideWhenUsed="0"/>
-    <w:lsdException w:name="Light Shading Accent 3" w:semiHidden="0" w:uiPriority="60" w:unhideWhenUsed="0"/>
-    <w:lsdException w:name="Light List Accent 3" w:semiHidden="0" w:uiPriority="61" w:unhideWhenUsed="0"/>
-    <w:lsdException w:name="Light Grid Accent 3" w:semiHidden="0" w:uiPriority="62" w:unhideWhenUsed="0"/>
-    <w:lsdException w:name="Medium Shading 1 Accent 3" w:semiHidden="0" w:uiPriority="63" w:unhideWhenUsed="0"/>
-    <w:lsdException w:name="Medium Shading 2 Accent 3" w:semiHidden="0" w:uiPriority="64" w:unhideWhenUsed="0"/>
-    <w:lsdException w:name="Medium List 1 Accent 3" w:semiHidden="0" w:uiPriority="65" w:unhideWhenUsed="0"/>
-    <w:lsdException w:name="Medium List 2 Accent 3" w:semiHidden="0" w:uiPriority="66" w:unhideWhenUsed="0"/>
-    <w:lsdException w:name="Medium Grid 1 Accent 3" w:semiHidden="0" w:uiPriority="67" w:unhideWhenUsed="0"/>
-    <w:lsdException w:name="Medium Grid 2 Accent 3" w:semiHidden="0" w:uiPriority="68" w:unhideWhenUsed="0"/>
-    <w:lsdException w:name="Medium Grid 3 Accent 3" w:semiHidden="0" w:uiPriority="69" w:unhideWhenUsed="0"/>
-    <w:lsdException w:name="Dark List Accent 3" w:semiHidden="0" w:uiPriority="70" w:unhideWhenUsed="0"/>
-    <w:lsdException w:name="Colorful Shading Accent 3" w:semiHidden="0" w:uiPriority="71" w:unhideWhenUsed="0"/>
-    <w:lsdException w:name="Colorful List Accent 3" w:semiHidden="0" w:uiPriority="72" w:unhideWhenUsed="0"/>
-    <w:lsdException w:name="Colorful Grid Accent 3" w:semiHidden="0" w:uiPriority="73" w:unhideWhenUsed="0"/>
-    <w:lsdException w:name="Light Shading Accent 4" w:semiHidden="0" w:uiPriority="60" w:unhideWhenUsed="0"/>
-    <w:lsdException w:name="Light List Accent 4" w:semiHidden="0" w:uiPriority="61" w:unhideWhenUsed="0"/>
-    <w:lsdException w:name="Light Grid Accent 4" w:semiHidden="0" w:uiPriority="62" w:unhideWhenUsed="0"/>
-    <w:lsdException w:name="Medium Shading 1 Accent 4" w:semiHidden="0" w:uiPriority="63" w:unhideWhenUsed="0"/>
-    <w:lsdException w:name="Medium Shading 2 Accent 4" w:semiHidden="0" w:uiPriority="64" w:unhideWhenUsed="0"/>
-    <w:lsdException w:name="Medium List 1 Accent 4" w:semiHidden="0" w:uiPriority="65" w:unhideWhenUsed="0"/>
-    <w:lsdException w:name="Medium List 2 Accent 4" w:semiHidden="0" w:uiPriority="66" w:unhideWhenUsed="0"/>
-    <w:lsdException w:name="Medium Grid 1 Accent 4" w:semiHidden="0" w:uiPriority="67" w:unhideWhenUsed="0"/>
-    <w:lsdException w:name="Medium Grid 2 Accent 4" w:semiHidden="0" w:uiPriority="68" w:unhideWhenUsed="0"/>
-    <w:lsdException w:name="Medium Grid 3 Accent 4" w:semiHidden="0" w:uiPriority="69" w:unhideWhenUsed="0"/>
-    <w:lsdException w:name="Dark List Accent 4" w:semiHidden="0" w:uiPriority="70" w:unhideWhenUsed="0"/>
-    <w:lsdException w:name="Colorful Shading Accent 4" w:semiHidden="0" w:uiPriority="71" w:unhideWhenUsed="0"/>
-    <w:lsdException w:name="Colorful List Accent 4" w:semiHidden="0" w:uiPriority="72" w:unhideWhenUsed="0"/>
-    <w:lsdException w:name="Colorful Grid Accent 4" w:semiHidden="0" w:uiPriority="73" w:unhideWhenUsed="0"/>
-    <w:lsdException w:name="Light Shading Accent 5" w:semiHidden="0" w:uiPriority="60" w:unhideWhenUsed="0"/>
-    <w:lsdException w:name="Light List Accent 5" w:semiHidden="0" w:uiPriority="61" w:unhideWhenUsed="0"/>
-    <w:lsdException w:name="Light Grid Accent 5" w:semiHidden="0" w:uiPriority="62" w:unhideWhenUsed="0"/>
-    <w:lsdException w:name="Medium Shading 1 Accent 5" w:semiHidden="0" w:uiPriority="63" w:unhideWhenUsed="0"/>
-    <w:lsdException w:name="Medium Shading 2 Accent 5" w:semiHidden="0" w:uiPriority="64" w:unhideWhenUsed="0"/>
-    <w:lsdException w:name="Medium List 1 Accent 5" w:semiHidden="0" w:uiPriority="65" w:unhideWhenUsed="0"/>
-    <w:lsdException w:name="Medium List 2 Accent 5" w:semiHidden="0" w:uiPriority="66" w:unhideWhenUsed="0"/>
-    <w:lsdException w:name="Medium Grid 1 Accent 5" w:semiHidden="0" w:uiPriority="67" w:unhideWhenUsed="0"/>
-    <w:lsdException w:name="Medium Grid 2 Accent 5" w:semiHidden="0" w:uiPriority="68" w:unhideWhenUsed="0"/>
-    <w:lsdException w:name="Medium Grid 3 Accent 5" w:semiHidden="0" w:uiPriority="69" w:unhideWhenUsed="0"/>
-    <w:lsdException w:name="Dark List Accent 5" w:semiHidden="0" w:uiPriority="70" w:unhideWhenUsed="0"/>
-    <w:lsdException w:name="Colorful Shading Accent 5" w:semiHidden="0" w:uiPriority="71" w:unhideWhenUsed="0"/>
-    <w:lsdException w:name="Colorful List Accent 5" w:semiHidden="0" w:uiPriority="72" w:unhideWhenUsed="0"/>
-    <w:lsdException w:name="Colorful Grid Accent 5" w:semiHidden="0" w:uiPriority="73" w:unhideWhenUsed="0"/>
-    <w:lsdException w:name="Light Shading Accent 6" w:semiHidden="0" w:uiPriority="60" w:unhideWhenUsed="0"/>
-    <w:lsdException w:name="Light List Accent 6" w:semiHidden="0" w:uiPriority="61" w:unhideWhenUsed="0"/>
-    <w:lsdException w:name="Light Grid Accent 6" w:semiHidden="0" w:uiPriority="62" w:unhideWhenUsed="0"/>
-    <w:lsdException w:name="Medium Shading 1 Accent 6" w:semiHidden="0" w:uiPriority="63" w:unhideWhenUsed="0"/>
-    <w:lsdException w:name="Medium Shading 2 Accent 6" w:semiHidden="0" w:uiPriority="64" w:unhideWhenUsed="0"/>
-    <w:lsdException w:name="Medium List 1 Accent 6" w:semiHidden="0" w:uiPriority="65" w:unhideWhenUsed="0"/>
-    <w:lsdException w:name="Medium List 2 Accent 6" w:semiHidden="0" w:uiPriority="66" w:unhideWhenUsed="0"/>
-    <w:lsdException w:name="Medium Grid 1 Accent 6" w:semiHidden="0" w:uiPriority="67" w:unhideWhenUsed="0"/>
-    <w:lsdException w:name="Medium Grid 2 Accent 6" w:semiHidden="0" w:uiPriority="68" w:unhideWhenUsed="0"/>
-    <w:lsdException w:name="Medium Grid 3 Accent 6" w:semiHidden="0" w:uiPriority="69" w:unhideWhenUsed="0"/>
-    <w:lsdException w:name="Dark List Accent 6" w:semiHidden="0" w:uiPriority="70" w:unhideWhenUsed="0"/>
-    <w:lsdException w:name="Colorful Shading Accent 6" w:semiHidden="0" w:uiPriority="71" w:unhideWhenUsed="0"/>
-    <w:lsdException w:name="Colorful List Accent 6" w:semiHidden="0" w:uiPriority="72" w:unhideWhenUsed="0"/>
-    <w:lsdException w:name="Colorful Grid Accent 6" w:semiHidden="0" w:uiPriority="73" w:unhideWhenUsed="0"/>
-    <w:lsdException w:name="Subtle Emphasis" w:semiHidden="0" w:uiPriority="19" w:unhideWhenUsed="0" w:qFormat="1"/>
-    <w:lsdException w:name="Intense Emphasis" w:semiHidden="0" w:uiPriority="21" w:unhideWhenUsed="0" w:qFormat="1"/>
-    <w:lsdException w:name="Subtle Reference" w:semiHidden="0" w:uiPriority="31" w:unhideWhenUsed="0" w:qFormat="1"/>
-    <w:lsdException w:name="Intense Reference" w:semiHidden="0" w:uiPriority="32" w:unhideWhenUsed="0" w:qFormat="1"/>
-    <w:lsdException w:name="Book Title" w:semiHidden="0" w:uiPriority="33" w:unhideWhenUsed="0" w:qFormat="1"/>
-    <w:lsdException w:name="Bibliography" w:uiPriority="37"/>
-    <w:lsdException w:name="TOC Heading" w:uiPriority="39" w:qFormat="1"/>
+  <w:latentStyles w:defLockedState="0" w:defUIPriority="99" w:defSemiHidden="0" w:defUnhideWhenUsed="0" w:defQFormat="0" w:count="371">
+    <w:lsdException w:name="Normal" w:uiPriority="0" w:qFormat="1"/>
+    <w:lsdException w:name="heading 1" w:uiPriority="9" w:qFormat="1"/>
+    <w:lsdException w:name="heading 2" w:semiHidden="1" w:uiPriority="9" w:unhideWhenUsed="1" w:qFormat="1"/>
+    <w:lsdException w:name="heading 3" w:semiHidden="1" w:uiPriority="9" w:unhideWhenUsed="1" w:qFormat="1"/>
+    <w:lsdException w:name="heading 4" w:semiHidden="1" w:uiPriority="9" w:unhideWhenUsed="1" w:qFormat="1"/>
+    <w:lsdException w:name="heading 5" w:semiHidden="1" w:uiPriority="9" w:unhideWhenUsed="1" w:qFormat="1"/>
+    <w:lsdException w:name="heading 6" w:semiHidden="1" w:uiPriority="9" w:unhideWhenUsed="1" w:qFormat="1"/>
+    <w:lsdException w:name="heading 7" w:semiHidden="1" w:uiPriority="9" w:unhideWhenUsed="1" w:qFormat="1"/>
+    <w:lsdException w:name="heading 8" w:semiHidden="1" w:uiPriority="9" w:unhideWhenUsed="1" w:qFormat="1"/>
+    <w:lsdException w:name="heading 9" w:semiHidden="1" w:uiPriority="9" w:unhideWhenUsed="1" w:qFormat="1"/>
+    <w:lsdException w:name="index 1" w:semiHidden="1" w:unhideWhenUsed="1"/>
+    <w:lsdException w:name="index 2" w:semiHidden="1" w:unhideWhenUsed="1"/>
+    <w:lsdException w:name="index 3" w:semiHidden="1" w:unhideWhenUsed="1"/>
+    <w:lsdException w:name="index 4" w:semiHidden="1" w:unhideWhenUsed="1"/>
+    <w:lsdException w:name="index 5" w:semiHidden="1" w:unhideWhenUsed="1"/>
+    <w:lsdException w:name="index 6" w:semiHidden="1" w:unhideWhenUsed="1"/>
+    <w:lsdException w:name="index 7" w:semiHidden="1" w:unhideWhenUsed="1"/>
+    <w:lsdException w:name="index 8" w:semiHidden="1" w:unhideWhenUsed="1"/>
+    <w:lsdException w:name="index 9" w:semiHidden="1" w:unhideWhenUsed="1"/>
+    <w:lsdException w:name="toc 1" w:semiHidden="1" w:uiPriority="39" w:unhideWhenUsed="1"/>
+    <w:lsdException w:name="toc 2" w:semiHidden="1" w:uiPriority="39" w:unhideWhenUsed="1"/>
+    <w:lsdException w:name="toc 3" w:semiHidden="1" w:uiPriority="39" w:unhideWhenUsed="1"/>
+    <w:lsdException w:name="toc 4" w:semiHidden="1" w:uiPriority="39" w:unhideWhenUsed="1"/>
+    <w:lsdException w:name="toc 5" w:semiHidden="1" w:uiPriority="39" w:unhideWhenUsed="1"/>
+    <w:lsdException w:name="toc 6" w:semiHidden="1" w:uiPriority="39" w:unhideWhenUsed="1"/>
+    <w:lsdException w:name="toc 7" w:semiHidden="1" w:uiPriority="39" w:unhideWhenUsed="1"/>
+    <w:lsdException w:name="toc 8" w:semiHidden="1" w:uiPriority="39" w:unhideWhenUsed="1"/>
+    <w:lsdException w:name="toc 9" w:semiHidden="1" w:uiPriority="39" w:unhideWhenUsed="1"/>
+    <w:lsdException w:name="Normal Indent" w:semiHidden="1" w:unhideWhenUsed="1"/>
+    <w:lsdException w:name="footnote text" w:semiHidden="1" w:unhideWhenUsed="1"/>
+    <w:lsdException w:name="annotation text" w:semiHidden="1" w:unhideWhenUsed="1"/>
+    <w:lsdException w:name="header" w:semiHidden="1" w:unhideWhenUsed="1"/>
+    <w:lsdException w:name="footer" w:semiHidden="1" w:unhideWhenUsed="1"/>
+    <w:lsdException w:name="index heading" w:semiHidden="1" w:unhideWhenUsed="1"/>
+    <w:lsdException w:name="caption" w:semiHidden="1" w:uiPriority="35" w:unhideWhenUsed="1" w:qFormat="1"/>
+    <w:lsdException w:name="table of figures" w:semiHidden="1" w:unhideWhenUsed="1"/>
+    <w:lsdException w:name="envelope address" w:semiHidden="1" w:unhideWhenUsed="1"/>
+    <w:lsdException w:name="envelope return" w:semiHidden="1" w:unhideWhenUsed="1"/>
+    <w:lsdException w:name="footnote reference" w:semiHidden="1" w:unhideWhenUsed="1"/>
+    <w:lsdException w:name="annotation reference" w:semiHidden="1" w:unhideWhenUsed="1"/>
+    <w:lsdException w:name="line number" w:semiHidden="1" w:unhideWhenUsed="1"/>
+    <w:lsdException w:name="page number" w:semiHidden="1" w:unhideWhenUsed="1"/>
+    <w:lsdException w:name="endnote reference" w:semiHidden="1" w:unhideWhenUsed="1"/>
+    <w:lsdException w:name="endnote text" w:semiHidden="1" w:unhideWhenUsed="1"/>
+    <w:lsdException w:name="table of authorities" w:semiHidden="1" w:unhideWhenUsed="1"/>
+    <w:lsdException w:name="macro" w:semiHidden="1" w:unhideWhenUsed="1"/>
+    <w:lsdException w:name="toa heading" w:semiHidden="1" w:unhideWhenUsed="1"/>
+    <w:lsdException w:name="List" w:semiHidden="1" w:unhideWhenUsed="1"/>
+    <w:lsdException w:name="List Bullet" w:semiHidden="1" w:unhideWhenUsed="1"/>
+    <w:lsdException w:name="List Number" w:semiHidden="1" w:unhideWhenUsed="1"/>
+    <w:lsdException w:name="List 2" w:semiHidden="1" w:unhideWhenUsed="1"/>
+    <w:lsdException w:name="List 3" w:semiHidden="1" w:unhideWhenUsed="1"/>
+    <w:lsdException w:name="List 4" w:semiHidden="1" w:unhideWhenUsed="1"/>
+    <w:lsdException w:name="List 5" w:semiHidden="1" w:unhideWhenUsed="1"/>
+    <w:lsdException w:name="List Bullet 2" w:semiHidden="1" w:unhideWhenUsed="1"/>
+    <w:lsdException w:name="List Bullet 3" w:semiHidden="1" w:unhideWhenUsed="1"/>
+    <w:lsdException w:name="List Bullet 4" w:semiHidden="1" w:unhideWhenUsed="1"/>
+    <w:lsdException w:name="List Bullet 5" w:semiHidden="1" w:unhideWhenUsed="1"/>
+    <w:lsdException w:name="List Number 2" w:semiHidden="1" w:unhideWhenUsed="1"/>
+    <w:lsdException w:name="List Number 3" w:semiHidden="1" w:unhideWhenUsed="1"/>
+    <w:lsdException w:name="List Number 4" w:semiHidden="1" w:unhideWhenUsed="1"/>
+    <w:lsdException w:name="List Number 5" w:semiHidden="1" w:unhideWhenUsed="1"/>
+    <w:lsdException w:name="Title" w:uiPriority="10" w:qFormat="1"/>
+    <w:lsdException w:name="Closing" w:semiHidden="1" w:unhideWhenUsed="1"/>
+    <w:lsdException w:name="Signature" w:semiHidden="1" w:unhideWhenUsed="1"/>
+    <w:lsdException w:name="Default Paragraph Font" w:semiHidden="1" w:uiPriority="1" w:unhideWhenUsed="1"/>
+    <w:lsdException w:name="Body Text" w:semiHidden="1" w:unhideWhenUsed="1"/>
+    <w:lsdException w:name="Body Text Indent" w:semiHidden="1" w:unhideWhenUsed="1"/>
+    <w:lsdException w:name="List Continue" w:semiHidden="1" w:unhideWhenUsed="1"/>
+    <w:lsdException w:name="List Continue 2" w:semiHidden="1" w:unhideWhenUsed="1"/>
+    <w:lsdException w:name="List Continue 3" w:semiHidden="1" w:unhideWhenUsed="1"/>
+    <w:lsdException w:name="List Continue 4" w:semiHidden="1" w:unhideWhenUsed="1"/>
+    <w:lsdException w:name="List Continue 5" w:semiHidden="1" w:unhideWhenUsed="1"/>
+    <w:lsdException w:name="Message Header" w:semiHidden="1" w:unhideWhenUsed="1"/>
+    <w:lsdException w:name="Subtitle" w:uiPriority="11" w:qFormat="1"/>
+    <w:lsdException w:name="Salutation" w:semiHidden="1" w:unhideWhenUsed="1"/>
+    <w:lsdException w:name="Date" w:semiHidden="1" w:unhideWhenUsed="1"/>
+    <w:lsdException w:name="Body Text First Indent" w:semiHidden="1" w:unhideWhenUsed="1"/>
+    <w:lsdException w:name="Body Text First Indent 2" w:semiHidden="1" w:unhideWhenUsed="1"/>
+    <w:lsdException w:name="Note Heading" w:semiHidden="1" w:unhideWhenUsed="1"/>
+    <w:lsdException w:name="Body Text 2" w:semiHidden="1" w:unhideWhenUsed="1"/>
+    <w:lsdException w:name="Body Text 3" w:semiHidden="1" w:unhideWhenUsed="1"/>
+    <w:lsdException w:name="Body Text Indent 2" w:semiHidden="1" w:unhideWhenUsed="1"/>
+    <w:lsdException w:name="Body Text Indent 3" w:semiHidden="1" w:unhideWhenUsed="1"/>
+    <w:lsdException w:name="Block Text" w:semiHidden="1" w:unhideWhenUsed="1"/>
+    <w:lsdException w:name="Hyperlink" w:semiHidden="1" w:unhideWhenUsed="1"/>
+    <w:lsdException w:name="FollowedHyperlink" w:semiHidden="1" w:unhideWhenUsed="1"/>
+    <w:lsdException w:name="Strong" w:uiPriority="22" w:qFormat="1"/>
+    <w:lsdException w:name="Emphasis" w:uiPriority="20" w:qFormat="1"/>
+    <w:lsdException w:name="Document Map" w:semiHidden="1" w:unhideWhenUsed="1"/>
+    <w:lsdException w:name="Plain Text" w:semiHidden="1" w:unhideWhenUsed="1"/>
+    <w:lsdException w:name="E-mail Signature" w:semiHidden="1" w:unhideWhenUsed="1"/>
+    <w:lsdException w:name="HTML Top of Form" w:semiHidden="1" w:unhideWhenUsed="1"/>
+    <w:lsdException w:name="HTML Bottom of Form" w:semiHidden="1" w:unhideWhenUsed="1"/>
+    <w:lsdException w:name="Normal (Web)" w:semiHidden="1" w:unhideWhenUsed="1"/>
+    <w:lsdException w:name="HTML Acronym" w:semiHidden="1" w:unhideWhenUsed="1"/>
+    <w:lsdException w:name="HTML Address" w:semiHidden="1" w:unhideWhenUsed="1"/>
+    <w:lsdException w:name="HTML Cite" w:semiHidden="1" w:unhideWhenUsed="1"/>
+    <w:lsdException w:name="HTML Code" w:semiHidden="1" w:unhideWhenUsed="1"/>
+    <w:lsdException w:name="HTML Definition" w:semiHidden="1" w:unhideWhenUsed="1"/>
+    <w:lsdException w:name="HTML Keyboard" w:semiHidden="1" w:unhideWhenUsed="1"/>
+    <w:lsdException w:name="HTML Preformatted" w:semiHidden="1" w:unhideWhenUsed="1"/>
+    <w:lsdException w:name="HTML Sample" w:semiHidden="1" w:unhideWhenUsed="1"/>
+    <w:lsdException w:name="HTML Typewriter" w:semiHidden="1" w:unhideWhenUsed="1"/>
+    <w:lsdException w:name="HTML Variable" w:semiHidden="1" w:unhideWhenUsed="1"/>
+    <w:lsdException w:name="Normal Table" w:semiHidden="1" w:unhideWhenUsed="1"/>
+    <w:lsdException w:name="annotation subject" w:semiHidden="1" w:unhideWhenUsed="1"/>
+    <w:lsdException w:name="No List" w:semiHidden="1" w:unhideWhenUsed="1"/>
+    <w:lsdException w:name="Outline List 1" w:semiHidden="1" w:unhideWhenUsed="1"/>
+    <w:lsdException w:name="Outline List 2" w:semiHidden="1" w:unhideWhenUsed="1"/>
+    <w:lsdException w:name="Outline List 3" w:semiHidden="1" w:unhideWhenUsed="1"/>
+    <w:lsdException w:name="Table Simple 1" w:semiHidden="1" w:unhideWhenUsed="1"/>
+    <w:lsdException w:name="Table Simple 2" w:semiHidden="1" w:unhideWhenUsed="1"/>
+    <w:lsdException w:name="Table Simple 3" w:semiHidden="1" w:unhideWhenUsed="1"/>
+    <w:lsdException w:name="Table Classic 1" w:semiHidden="1" w:unhideWhenUsed="1"/>
+    <w:lsdException w:name="Table Classic 2" w:semiHidden="1" w:unhideWhenUsed="1"/>
+    <w:lsdException w:name="Table Classic 3" w:semiHidden="1" w:unhideWhenUsed="1"/>
+    <w:lsdException w:name="Table Classic 4" w:semiHidden="1" w:unhideWhenUsed="1"/>
+    <w:lsdException w:name="Table Colorful 1" w:semiHidden="1" w:unhideWhenUsed="1"/>
+    <w:lsdException w:name="Table Colorful 2" w:semiHidden="1" w:unhideWhenUsed="1"/>
+    <w:lsdException w:name="Table Colorful 3" w:semiHidden="1" w:unhideWhenUsed="1"/>
+    <w:lsdException w:name="Table Columns 1" w:semiHidden="1" w:unhideWhenUsed="1"/>
+    <w:lsdException w:name="Table Columns 2" w:semiHidden="1" w:unhideWhenUsed="1"/>
+    <w:lsdException w:name="Table Columns 3" w:semiHidden="1" w:unhideWhenUsed="1"/>
+    <w:lsdException w:name="Table Columns 4" w:semiHidden="1" w:unhideWhenUsed="1"/>
+    <w:lsdException w:name="Table Columns 5" w:semiHidden="1" w:unhideWhenUsed="1"/>
+    <w:lsdException w:name="Table Grid 1" w:semiHidden="1" w:unhideWhenUsed="1"/>
+    <w:lsdException w:name="Table Grid 2" w:semiHidden="1" w:unhideWhenUsed="1"/>
+    <w:lsdException w:name="Table Grid 3" w:semiHidden="1" w:unhideWhenUsed="1"/>
+    <w:lsdException w:name="Table Grid 4" w:semiHidden="1" w:unhideWhenUsed="1"/>
+    <w:lsdException w:name="Table Grid 5" w:semiHidden="1" w:unhideWhenUsed="1"/>
+    <w:lsdException w:name="Table Grid 6" w:semiHidden="1" w:unhideWhenUsed="1"/>
+    <w:lsdException w:name="Table Grid 7" w:semiHidden="1" w:unhideWhenUsed="1"/>
+    <w:lsdException w:name="Table Grid 8" w:semiHidden="1" w:unhideWhenUsed="1"/>
+    <w:lsdException w:name="Table List 1" w:semiHidden="1" w:unhideWhenUsed="1"/>
+    <w:lsdException w:name="Table List 2" w:semiHidden="1" w:unhideWhenUsed="1"/>
+    <w:lsdException w:name="Table List 3" w:semiHidden="1" w:unhideWhenUsed="1"/>
+    <w:lsdException w:name="Table List 4" w:semiHidden="1" w:unhideWhenUsed="1"/>
+    <w:lsdException w:name="Table List 5" w:semiHidden="1" w:unhideWhenUsed="1"/>
+    <w:lsdException w:name="Table List 6" w:semiHidden="1" w:unhideWhenUsed="1"/>
+    <w:lsdException w:name="Table List 7" w:semiHidden="1" w:unhideWhenUsed="1"/>
+    <w:lsdException w:name="Table List 8" w:semiHidden="1" w:unhideWhenUsed="1"/>
+    <w:lsdException w:name="Table 3D effects 1" w:semiHidden="1" w:unhideWhenUsed="1"/>
+    <w:lsdException w:name="Table 3D effects 2" w:semiHidden="1" w:unhideWhenUsed="1"/>
+    <w:lsdException w:name="Table 3D effects 3" w:semiHidden="1" w:unhideWhenUsed="1"/>
+    <w:lsdException w:name="Table Contemporary" w:semiHidden="1" w:unhideWhenUsed="1"/>
+    <w:lsdException w:name="Table Elegant" w:semiHidden="1" w:unhideWhenUsed="1"/>
+    <w:lsdException w:name="Table Professional" w:semiHidden="1" w:unhideWhenUsed="1"/>
+    <w:lsdException w:name="Table Subtle 1" w:semiHidden="1" w:unhideWhenUsed="1"/>
+    <w:lsdException w:name="Table Subtle 2" w:semiHidden="1" w:unhideWhenUsed="1"/>
+    <w:lsdException w:name="Table Web 1" w:semiHidden="1" w:unhideWhenUsed="1"/>
+    <w:lsdException w:name="Table Web 2" w:semiHidden="1" w:unhideWhenUsed="1"/>
+    <w:lsdException w:name="Table Web 3" w:semiHidden="1" w:unhideWhenUsed="1"/>
+    <w:lsdException w:name="Balloon Text" w:semiHidden="1" w:unhideWhenUsed="1"/>
+    <w:lsdException w:name="Table Grid" w:uiPriority="59"/>
+    <w:lsdException w:name="Table Theme" w:semiHidden="1" w:unhideWhenUsed="1"/>
+    <w:lsdException w:name="Placeholder Text" w:semiHidden="1"/>
+    <w:lsdException w:name="No Spacing" w:uiPriority="1" w:qFormat="1"/>
+    <w:lsdException w:name="Light Shading" w:uiPriority="60"/>
+    <w:lsdException w:name="Light List" w:uiPriority="61"/>
+    <w:lsdException w:name="Light Grid" w:uiPriority="62"/>
+    <w:lsdException w:name="Medium Shading 1" w:uiPriority="63"/>
+    <w:lsdException w:name="Medium Shading 2" w:uiPriority="64"/>
+    <w:lsdException w:name="Medium List 1" w:uiPriority="65"/>
+    <w:lsdException w:name="Medium List 2" w:uiPriority="66"/>
+    <w:lsdException w:name="Medium Grid 1" w:uiPriority="67"/>
+    <w:lsdException w:name="Medium Grid 2" w:uiPriority="68"/>
+    <w:lsdException w:name="Medium Grid 3" w:uiPriority="69"/>
+    <w:lsdException w:name="Dark List" w:uiPriority="70"/>
+    <w:lsdException w:name="Colorful Shading" w:uiPriority="71"/>
+    <w:lsdException w:name="Colorful List" w:uiPriority="72"/>
+    <w:lsdException w:name="Colorful Grid" w:uiPriority="73"/>
+    <w:lsdException w:name="Light Shading Accent 1" w:uiPriority="60"/>
+    <w:lsdException w:name="Light List Accent 1" w:uiPriority="61"/>
+    <w:lsdException w:name="Light Grid Accent 1" w:uiPriority="62"/>
+    <w:lsdException w:name="Medium Shading 1 Accent 1" w:uiPriority="63"/>
+    <w:lsdException w:name="Medium Shading 2 Accent 1" w:uiPriority="64"/>
+    <w:lsdException w:name="Medium List 1 Accent 1" w:uiPriority="65"/>
+    <w:lsdException w:name="Revision" w:semiHidden="1"/>
+    <w:lsdException w:name="List Paragraph" w:uiPriority="34" w:qFormat="1"/>
+    <w:lsdException w:name="Quote" w:uiPriority="29" w:qFormat="1"/>
+    <w:lsdException w:name="Intense Quote" w:uiPriority="30" w:qFormat="1"/>
+    <w:lsdException w:name="Medium List 2 Accent 1" w:uiPriority="66"/>
+    <w:lsdException w:name="Medium Grid 1 Accent 1" w:uiPriority="67"/>
+    <w:lsdException w:name="Medium Grid 2 Accent 1" w:uiPriority="68"/>
+    <w:lsdException w:name="Medium Grid 3 Accent 1" w:uiPriority="69"/>
+    <w:lsdException w:name="Dark List Accent 1" w:uiPriority="70"/>
+    <w:lsdException w:name="Colorful Shading Accent 1" w:uiPriority="71"/>
+    <w:lsdException w:name="Colorful List Accent 1" w:uiPriority="72"/>
+    <w:lsdException w:name="Colorful Grid Accent 1" w:uiPriority="73"/>
+    <w:lsdException w:name="Light Shading Accent 2" w:uiPriority="60"/>
+    <w:lsdException w:name="Light List Accent 2" w:uiPriority="61"/>
+    <w:lsdException w:name="Light Grid Accent 2" w:uiPriority="62"/>
+    <w:lsdException w:name="Medium Shading 1 Accent 2" w:uiPriority="63"/>
+    <w:lsdException w:name="Medium Shading 2 Accent 2" w:uiPriority="64"/>
+    <w:lsdException w:name="Medium List 1 Accent 2" w:uiPriority="65"/>
+    <w:lsdException w:name="Medium List 2 Accent 2" w:uiPriority="66"/>
+    <w:lsdException w:name="Medium Grid 1 Accent 2" w:uiPriority="67"/>
+    <w:lsdException w:name="Medium Grid 2 Accent 2" w:uiPriority="68"/>
+    <w:lsdException w:name="Medium Grid 3 Accent 2" w:uiPriority="69"/>
+    <w:lsdException w:name="Dark List Accent 2" w:uiPriority="70"/>
+    <w:lsdException w:name="Colorful Shading Accent 2" w:uiPriority="71"/>
+    <w:lsdException w:name="Colorful List Accent 2" w:uiPriority="72"/>
+    <w:lsdException w:name="Colorful Grid Accent 2" w:uiPriority="73"/>
+    <w:lsdException w:name="Light Shading Accent 3" w:uiPriority="60"/>
+    <w:lsdException w:name="Light List Accent 3" w:uiPriority="61"/>
+    <w:lsdException w:name="Light Grid Accent 3" w:uiPriority="62"/>
+    <w:lsdException w:name="Medium Shading 1 Accent 3" w:uiPriority="63"/>
+    <w:lsdException w:name="Medium Shading 2 Accent 3" w:uiPriority="64"/>
+    <w:lsdException w:name="Medium List 1 Accent 3" w:uiPriority="65"/>
+    <w:lsdException w:name="Medium List 2 Accent 3" w:uiPriority="66"/>
+    <w:lsdException w:name="Medium Grid 1 Accent 3" w:uiPriority="67"/>
+    <w:lsdException w:name="Medium Grid 2 Accent 3" w:uiPriority="68"/>
+    <w:lsdException w:name="Medium Grid 3 Accent 3" w:uiPriority="69"/>
+    <w:lsdException w:name="Dark List Accent 3" w:uiPriority="70"/>
+    <w:lsdException w:name="Colorful Shading Accent 3" w:uiPriority="71"/>
+    <w:lsdException w:name="Colorful List Accent 3" w:uiPriority="72"/>
+    <w:lsdException w:name="Colorful Grid Accent 3" w:uiPriority="73"/>
+    <w:lsdException w:name="Light Shading Accent 4" w:uiPriority="60"/>
+    <w:lsdException w:name="Light List Accent 4" w:uiPriority="61"/>
+    <w:lsdException w:name="Light Grid Accent 4" w:uiPriority="62"/>
+    <w:lsdException w:name="Medium Shading 1 Accent 4" w:uiPriority="63"/>
+    <w:lsdException w:name="Medium Shading 2 Accent 4" w:uiPriority="64"/>
+    <w:lsdException w:name="Medium List 1 Accent 4" w:uiPriority="65"/>
+    <w:lsdException w:name="Medium List 2 Accent 4" w:uiPriority="66"/>
+    <w:lsdException w:name="Medium Grid 1 Accent 4" w:uiPriority="67"/>
+    <w:lsdException w:name="Medium Grid 2 Accent 4" w:uiPriority="68"/>
+    <w:lsdException w:name="Medium Grid 3 Accent 4" w:uiPriority="69"/>
+    <w:lsdException w:name="Dark List Accent 4" w:uiPriority="70"/>
+    <w:lsdException w:name="Colorful Shading Accent 4" w:uiPriority="71"/>
+    <w:lsdException w:name="Colorful List Accent 4" w:uiPriority="72"/>
+    <w:lsdException w:name="Colorful Grid Accent 4" w:uiPriority="73"/>
+    <w:lsdException w:name="Light Shading Accent 5" w:uiPriority="60"/>
+    <w:lsdException w:name="Light List Accent 5" w:uiPriority="61"/>
+    <w:lsdException w:name="Light Grid Accent 5" w:uiPriority="62"/>
+    <w:lsdException w:name="Medium Shading 1 Accent 5" w:uiPriority="63"/>
+    <w:lsdException w:name="Medium Shading 2 Accent 5" w:uiPriority="64"/>
+    <w:lsdException w:name="Medium List 1 Accent 5" w:uiPriority="65"/>
+    <w:lsdException w:name="Medium List 2 Accent 5" w:uiPriority="66"/>
+    <w:lsdException w:name="Medium Grid 1 Accent 5" w:uiPriority="67"/>
+    <w:lsdException w:name="Medium Grid 2 Accent 5" w:uiPriority="68"/>
+    <w:lsdException w:name="Medium Grid 3 Accent 5" w:uiPriority="69"/>
+    <w:lsdException w:name="Dark List Accent 5" w:uiPriority="70"/>
+    <w:lsdException w:name="Colorful Shading Accent 5" w:uiPriority="71"/>
+    <w:lsdException w:name="Colorful List Accent 5" w:uiPriority="72"/>
+    <w:lsdException w:name="Colorful Grid Accent 5" w:uiPriority="73"/>
+    <w:lsdException w:name="Light Shading Accent 6" w:uiPriority="60"/>
+    <w:lsdException w:name="Light List Accent 6" w:uiPriority="61"/>
+    <w:lsdException w:name="Light Grid Accent 6" w:uiPriority="62"/>
+    <w:lsdException w:name="Medium Shading 1 Accent 6" w:uiPriority="63"/>
+    <w:lsdException w:name="Medium Shading 2 Accent 6" w:uiPriority="64"/>
+    <w:lsdException w:name="Medium List 1 Accent 6" w:uiPriority="65"/>
+    <w:lsdException w:name="Medium List 2 Accent 6" w:uiPriority="66"/>
+    <w:lsdException w:name="Medium Grid 1 Accent 6" w:uiPriority="67"/>
+    <w:lsdException w:name="Medium Grid 2 Accent 6" w:uiPriority="68"/>
+    <w:lsdException w:name="Medium Grid 3 Accent 6" w:uiPriority="69"/>
+    <w:lsdException w:name="Dark List Accent 6" w:uiPriority="70"/>
+    <w:lsdException w:name="Colorful Shading Accent 6" w:uiPriority="71"/>
+    <w:lsdException w:name="Colorful List Accent 6" w:uiPriority="72"/>
+    <w:lsdException w:name="Colorful Grid Accent 6" w:uiPriority="73"/>
+    <w:lsdException w:name="Subtle Emphasis" w:uiPriority="19" w:qFormat="1"/>
+    <w:lsdException w:name="Intense Emphasis" w:uiPriority="21" w:qFormat="1"/>
+    <w:lsdException w:name="Subtle Reference" w:uiPriority="31" w:qFormat="1"/>
+    <w:lsdException w:name="Intense Reference" w:uiPriority="32" w:qFormat="1"/>
+    <w:lsdException w:name="Book Title" w:uiPriority="33" w:qFormat="1"/>
+    <w:lsdException w:name="Bibliography" w:semiHidden="1" w:uiPriority="37" w:unhideWhenUsed="1"/>
+    <w:lsdException w:name="TOC Heading" w:semiHidden="1" w:uiPriority="39" w:unhideWhenUsed="1" w:qFormat="1"/>
+    <w:lsdException w:name="Plain Table 1" w:uiPriority="41"/>
+    <w:lsdException w:name="Plain Table 2" w:uiPriority="42"/>
+    <w:lsdException w:name="Plain Table 3" w:uiPriority="43"/>
+    <w:lsdException w:name="Plain Table 4" w:uiPriority="44"/>
+    <w:lsdException w:name="Plain Table 5" w:uiPriority="45"/>
+    <w:lsdException w:name="Grid Table Light" w:uiPriority="40"/>
+    <w:lsdException w:name="Grid Table 1 Light" w:uiPriority="46"/>
+    <w:lsdException w:name="Grid Table 2" w:uiPriority="47"/>
+    <w:lsdException w:name="Grid Table 3" w:uiPriority="48"/>
+    <w:lsdException w:name="Grid Table 4" w:uiPriority="49"/>
+    <w:lsdException w:name="Grid Table 5 Dark" w:uiPriority="50"/>
+    <w:lsdException w:name="Grid Table 6 Colorful" w:uiPriority="51"/>
+    <w:lsdException w:name="Grid Table 7 Colorful" w:uiPriority="52"/>
+    <w:lsdException w:name="Grid Table 1 Light Accent 1" w:uiPriority="46"/>
+    <w:lsdException w:name="Grid Table 2 Accent 1" w:uiPriority="47"/>
+    <w:lsdException w:name="Grid Table 3 Accent 1" w:uiPriority="48"/>
+    <w:lsdException w:name="Grid Table 4 Accent 1" w:uiPriority="49"/>
+    <w:lsdException w:name="Grid Table 5 Dark Accent 1" w:uiPriority="50"/>
+    <w:lsdException w:name="Grid Table 6 Colorful Accent 1" w:uiPriority="51"/>
+    <w:lsdException w:name="Grid Table 7 Colorful Accent 1" w:uiPriority="52"/>
+    <w:lsdException w:name="Grid Table 1 Light Accent 2" w:uiPriority="46"/>
+    <w:lsdException w:name="Grid Table 2 Accent 2" w:uiPriority="47"/>
+    <w:lsdException w:name="Grid Table 3 Accent 2" w:uiPriority="48"/>
+    <w:lsdException w:name="Grid Table 4 Accent 2" w:uiPriority="49"/>
+    <w:lsdException w:name="Grid Table 5 Dark Accent 2" w:uiPriority="50"/>
+    <w:lsdException w:name="Grid Table 6 Colorful Accent 2" w:uiPriority="51"/>
+    <w:lsdException w:name="Grid Table 7 Colorful Accent 2" w:uiPriority="52"/>
+    <w:lsdException w:name="Grid Table 1 Light Accent 3" w:uiPriority="46"/>
+    <w:lsdException w:name="Grid Table 2 Accent 3" w:uiPriority="47"/>
+    <w:lsdException w:name="Grid Table 3 Accent 3" w:uiPriority="48"/>
+    <w:lsdException w:name="Grid Table 4 Accent 3" w:uiPriority="49"/>
+    <w:lsdException w:name="Grid Table 5 Dark Accent 3" w:uiPriority="50"/>
+    <w:lsdException w:name="Grid Table 6 Colorful Accent 3" w:uiPriority="51"/>
+    <w:lsdException w:name="Grid Table 7 Colorful Accent 3" w:uiPriority="52"/>
+    <w:lsdException w:name="Grid Table 1 Light Accent 4" w:uiPriority="46"/>
+    <w:lsdException w:name="Grid Table 2 Accent 4" w:uiPriority="47"/>
+    <w:lsdException w:name="Grid Table 3 Accent 4" w:uiPriority="48"/>
+    <w:lsdException w:name="Grid Table 4 Accent 4" w:uiPriority="49"/>
+    <w:lsdException w:name="Grid Table 5 Dark Accent 4" w:uiPriority="50"/>
+    <w:lsdException w:name="Grid Table 6 Colorful Accent 4" w:uiPriority="51"/>
+    <w:lsdException w:name="Grid Table 7 Colorful Accent 4" w:uiPriority="52"/>
+    <w:lsdException w:name="Grid Table 1 Light Accent 5" w:uiPriority="46"/>
+    <w:lsdException w:name="Grid Table 2 Accent 5" w:uiPriority="47"/>
+    <w:lsdException w:name="Grid Table 3 Accent 5" w:uiPriority="48"/>
+    <w:lsdException w:name="Grid Table 4 Accent 5" w:uiPriority="49"/>
+    <w:lsdException w:name="Grid Table 5 Dark Accent 5" w:uiPriority="50"/>
+    <w:lsdException w:name="Grid Table 6 Colorful Accent 5" w:uiPriority="51"/>
+    <w:lsdException w:name="Grid Table 7 Colorful Accent 5" w:uiPriority="52"/>
+    <w:lsdException w:name="Grid Table 1 Light Accent 6" w:uiPriority="46"/>
+    <w:lsdException w:name="Grid Table 2 Accent 6" w:uiPriority="47"/>
+    <w:lsdException w:name="Grid Table 3 Accent 6" w:uiPriority="48"/>
+    <w:lsdException w:name="Grid Table 4 Accent 6" w:uiPriority="49"/>
+    <w:lsdException w:name="Grid Table 5 Dark Accent 6" w:uiPriority="50"/>
+    <w:lsdException w:name="Grid Table 6 Colorful Accent 6" w:uiPriority="51"/>
+    <w:lsdException w:name="Grid Table 7 Colorful Accent 6" w:uiPriority="52"/>
+    <w:lsdException w:name="List Table 1 Light" w:uiPriority="46"/>
+    <w:lsdException w:name="List Table 2" w:uiPriority="47"/>
+    <w:lsdException w:name="List Table 3" w:uiPriority="48"/>
+    <w:lsdException w:name="List Table 4" w:uiPriority="49"/>
+    <w:lsdException w:name="List Table 5 Dark" w:uiPriority="50"/>
+    <w:lsdException w:name="List Table 6 Colorful" w:uiPriority="51"/>
+    <w:lsdException w:name="List Table 7 Colorful" w:uiPriority="52"/>
+    <w:lsdException w:name="List Table 1 Light Accent 1" w:uiPriority="46"/>
+    <w:lsdException w:name="List Table 2 Accent 1" w:uiPriority="47"/>
+    <w:lsdException w:name="List Table 3 Accent 1" w:uiPriority="48"/>
+    <w:lsdException w:name="List Table 4 Accent 1" w:uiPriority="49"/>
+    <w:lsdException w:name="List Table 5 Dark Accent 1" w:uiPriority="50"/>
+    <w:lsdException w:name="List Table 6 Colorful Accent 1" w:uiPriority="51"/>
+    <w:lsdException w:name="List Table 7 Colorful Accent 1" w:uiPriority="52"/>
+    <w:lsdException w:name="List Table 1 Light Accent 2" w:uiPriority="46"/>
+    <w:lsdException w:name="List Table 2 Accent 2" w:uiPriority="47"/>
+    <w:lsdException w:name="List Table 3 Accent 2" w:uiPriority="48"/>
+    <w:lsdException w:name="List Table 4 Accent 2" w:uiPriority="49"/>
+    <w:lsdException w:name="List Table 5 Dark Accent 2" w:uiPriority="50"/>
+    <w:lsdException w:name="List Table 6 Colorful Accent 2" w:uiPriority="51"/>
+    <w:lsdException w:name="List Table 7 Colorful Accent 2" w:uiPriority="52"/>
+    <w:lsdException w:name="List Table 1 Light Accent 3" w:uiPriority="46"/>
+    <w:lsdException w:name="List Table 2 Accent 3" w:uiPriority="47"/>
+    <w:lsdException w:name="List Table 3 Accent 3" w:uiPriority="48"/>
+    <w:lsdException w:name="List Table 4 Accent 3" w:uiPriority="49"/>
+    <w:lsdException w:name="List Table 5 Dark Accent 3" w:uiPriority="50"/>
+    <w:lsdException w:name="List Table 6 Colorful Accent 3" w:uiPriority="51"/>
+    <w:lsdException w:name="List Table 7 Colorful Accent 3" w:uiPriority="52"/>
+    <w:lsdException w:name="List Table 1 Light Accent 4" w:uiPriority="46"/>
+    <w:lsdException w:name="List Table 2 Accent 4" w:uiPriority="47"/>
+    <w:lsdException w:name="List Table 3 Accent 4" w:uiPriority="48"/>
+    <w:lsdException w:name="List Table 4 Accent 4" w:uiPriority="49"/>
+    <w:lsdException w:name="List Table 5 Dark Accent 4" w:uiPriority="50"/>
+    <w:lsdException w:name="List Table 6 Colorful Accent 4" w:uiPriority="51"/>
+    <w:lsdException w:name="List Table 7 Colorful Accent 4" w:uiPriority="52"/>
+    <w:lsdException w:name="List Table 1 Light Accent 5" w:uiPriority="46"/>
+    <w:lsdException w:name="List Table 2 Accent 5" w:uiPriority="47"/>
+    <w:lsdException w:name="List Table 3 Accent 5" w:uiPriority="48"/>
+    <w:lsdException w:name="List Table 4 Accent 5" w:uiPriority="49"/>
+    <w:lsdException w:name="List Table 5 Dark Accent 5" w:uiPriority="50"/>
+    <w:lsdException w:name="List Table 6 Colorful Accent 5" w:uiPriority="51"/>
+    <w:lsdException w:name="List Table 7 Colorful Accent 5" w:uiPriority="52"/>
+    <w:lsdException w:name="List Table 1 Light Accent 6" w:uiPriority="46"/>
+    <w:lsdException w:name="List Table 2 Accent 6" w:uiPriority="47"/>
+    <w:lsdException w:name="List Table 3 Accent 6" w:uiPriority="48"/>
+    <w:lsdException w:name="List Table 4 Accent 6" w:uiPriority="49"/>
+    <w:lsdException w:name="List Table 5 Dark Accent 6" w:uiPriority="50"/>
+    <w:lsdException w:name="List Table 6 Colorful Accent 6" w:uiPriority="51"/>
+    <w:lsdException w:name="List Table 7 Colorful Accent 6" w:uiPriority="52"/>
   </w:latentStyles>
   <w:style w:type="paragraph" w:default="1" w:styleId="Normal">
     <w:name w:val="Normal"/>
@@ -10730,7 +11572,7 @@
 </file>
 
 <file path=customXml/itemProps1.xml><?xml version="1.0" encoding="utf-8"?>
-<ds:datastoreItem xmlns:ds="http://schemas.openxmlformats.org/officeDocument/2006/customXml" ds:itemID="{EF1C8F71-5B61-4714-8236-4FAB8FFA176F}">
+<ds:datastoreItem xmlns:ds="http://schemas.openxmlformats.org/officeDocument/2006/customXml" ds:itemID="{B7E5F4DF-12E2-44A5-9F43-82CCAE741AD6}">
   <ds:schemaRefs>
     <ds:schemaRef ds:uri="http://schemas.openxmlformats.org/officeDocument/2006/bibliography"/>
   </ds:schemaRefs>

</xml_diff>

<commit_message>
Updated report with method comparison
</commit_message>
<xml_diff>
--- a/Documents/Report.docx
+++ b/Documents/Report.docx
@@ -1,6 +1,6 @@
 
 <file path=word/document.xml><?xml version="1.0" encoding="utf-8"?>
-<w:document xmlns:wpc="http://schemas.microsoft.com/office/word/2010/wordprocessingCanvas" xmlns:mc="http://schemas.openxmlformats.org/markup-compatibility/2006" xmlns:o="urn:schemas-microsoft-com:office:office" xmlns:r="http://schemas.openxmlformats.org/officeDocument/2006/relationships" xmlns:m="http://schemas.openxmlformats.org/officeDocument/2006/math" xmlns:v="urn:schemas-microsoft-com:vml" xmlns:wp14="http://schemas.microsoft.com/office/word/2010/wordprocessingDrawing" xmlns:wp="http://schemas.openxmlformats.org/drawingml/2006/wordprocessingDrawing" xmlns:w10="urn:schemas-microsoft-com:office:word" xmlns:w="http://schemas.openxmlformats.org/wordprocessingml/2006/main" xmlns:w14="http://schemas.microsoft.com/office/word/2010/wordml" xmlns:w15="http://schemas.microsoft.com/office/word/2012/wordml" xmlns:wpg="http://schemas.microsoft.com/office/word/2010/wordprocessingGroup" xmlns:wpi="http://schemas.microsoft.com/office/word/2010/wordprocessingInk" xmlns:wne="http://schemas.microsoft.com/office/word/2006/wordml" xmlns:wps="http://schemas.microsoft.com/office/word/2010/wordprocessingShape" mc:Ignorable="w14 w15 wp14">
+<w:document xmlns:wpc="http://schemas.microsoft.com/office/word/2010/wordprocessingCanvas" xmlns:mc="http://schemas.openxmlformats.org/markup-compatibility/2006" xmlns:o="urn:schemas-microsoft-com:office:office" xmlns:r="http://schemas.openxmlformats.org/officeDocument/2006/relationships" xmlns:m="http://schemas.openxmlformats.org/officeDocument/2006/math" xmlns:v="urn:schemas-microsoft-com:vml" xmlns:wp14="http://schemas.microsoft.com/office/word/2010/wordprocessingDrawing" xmlns:wp="http://schemas.openxmlformats.org/drawingml/2006/wordprocessingDrawing" xmlns:w10="urn:schemas-microsoft-com:office:word" xmlns:w="http://schemas.openxmlformats.org/wordprocessingml/2006/main" xmlns:w14="http://schemas.microsoft.com/office/word/2010/wordml" xmlns:wpg="http://schemas.microsoft.com/office/word/2010/wordprocessingGroup" xmlns:wpi="http://schemas.microsoft.com/office/word/2010/wordprocessingInk" xmlns:wne="http://schemas.microsoft.com/office/word/2006/wordml" xmlns:wps="http://schemas.microsoft.com/office/word/2010/wordprocessingShape" mc:Ignorable="w14 wp14">
   <w:body>
     <w:p>
       <w:pPr>
@@ -244,7 +244,15 @@
           <w:rFonts w:cs="Calibri"/>
           <w:color w:val="000000" w:themeColor="text1"/>
         </w:rPr>
-        <w:t>An issue to keep in mind during feature extraction and classification is that of overfitting</w:t>
+        <w:t xml:space="preserve">An issue to keep in mind during feature extraction and classification is that of </w:t>
+      </w:r>
+      <w:proofErr w:type="gramStart"/>
+      <w:r>
+        <w:rPr>
+          <w:rFonts w:cs="Calibri"/>
+          <w:color w:val="000000" w:themeColor="text1"/>
+        </w:rPr>
+        <w:t>overfitting</w:t>
       </w:r>
       <w:r>
         <w:rPr>
@@ -252,7 +260,16 @@
           <w:color w:val="000000" w:themeColor="text1"/>
           <w:vertAlign w:val="superscript"/>
         </w:rPr>
-        <w:t>[1</w:t>
+        <w:t>[</w:t>
+      </w:r>
+      <w:proofErr w:type="gramEnd"/>
+      <w:r>
+        <w:rPr>
+          <w:rFonts w:cs="Calibri"/>
+          <w:color w:val="000000" w:themeColor="text1"/>
+          <w:vertAlign w:val="superscript"/>
+        </w:rPr>
+        <w:t>1</w:t>
       </w:r>
       <w:r>
         <w:rPr>
@@ -288,7 +305,23 @@
           <w:rFonts w:cs="Calibri"/>
           <w:color w:val="000000" w:themeColor="text1"/>
         </w:rPr>
-        <w:t xml:space="preserve">Before implementing the pedestrian detection for video, we first tested multiple combinations of feature extraction and classification to see which one would be most suited to our needs based on a combination of prediction accuracy and computation time. The accuracy of each combination is required because without an accurate prediction model we would have the same amount of success if we </w:t>
+        <w:t xml:space="preserve">Before implementing the pedestrian detection for video, we first tested multiple combinations of feature extraction and classification to see which one would be most suited to our needs based on a </w:t>
+      </w:r>
+      <w:proofErr w:type="gramStart"/>
+      <w:r>
+        <w:rPr>
+          <w:rFonts w:cs="Calibri"/>
+          <w:color w:val="000000" w:themeColor="text1"/>
+        </w:rPr>
+        <w:t>combination</w:t>
+      </w:r>
+      <w:proofErr w:type="gramEnd"/>
+      <w:r>
+        <w:rPr>
+          <w:rFonts w:cs="Calibri"/>
+          <w:color w:val="000000" w:themeColor="text1"/>
+        </w:rPr>
+        <w:t xml:space="preserve"> of prediction accuracy and computation time. The accuracy of each combination is required because without an accurate prediction model we would have the same amount of success if we </w:t>
       </w:r>
       <w:r>
         <w:rPr>
@@ -540,7 +573,25 @@
           <w:bCs/>
           <w:color w:val="000000" w:themeColor="text1"/>
         </w:rPr>
-        <w:t xml:space="preserve">Grayscale conversion is simply converting each of the images used from RGB to 255 shades of gray. </w:t>
+        <w:t xml:space="preserve">Grayscale conversion is simply converting each of the images used from RGB to 255 shades of </w:t>
+      </w:r>
+      <w:proofErr w:type="spellStart"/>
+      <w:r>
+        <w:rPr>
+          <w:rFonts w:cs="Calibri"/>
+          <w:bCs/>
+          <w:color w:val="000000" w:themeColor="text1"/>
+        </w:rPr>
+        <w:t>gray</w:t>
+      </w:r>
+      <w:proofErr w:type="spellEnd"/>
+      <w:r>
+        <w:rPr>
+          <w:rFonts w:cs="Calibri"/>
+          <w:bCs/>
+          <w:color w:val="000000" w:themeColor="text1"/>
+        </w:rPr>
+        <w:t xml:space="preserve">. </w:t>
       </w:r>
       <w:r>
         <w:rPr>
@@ -661,7 +712,7 @@
                     </pic:cNvPicPr>
                   </pic:nvPicPr>
                   <pic:blipFill>
-                    <a:blip r:embed="rId8" cstate="print">
+                    <a:blip r:embed="rId9" cstate="print">
                       <a:extLst>
                         <a:ext uri="{28A0092B-C50C-407E-A947-70E740481C1C}">
                           <a14:useLocalDpi xmlns:a14="http://schemas.microsoft.com/office/drawing/2010/main" val="0"/>
@@ -706,30 +757,14 @@
       <w:r>
         <w:t xml:space="preserve">Figure </w:t>
       </w:r>
-      <w:r>
-        <w:fldChar w:fldCharType="begin"/>
-      </w:r>
-      <w:r>
-        <w:instrText xml:space="preserve"> </w:instrText>
-      </w:r>
-      <w:r>
-        <w:instrText xml:space="preserve">SEQ Figure \* ARABIC </w:instrText>
-      </w:r>
-      <w:r>
-        <w:fldChar w:fldCharType="separate"/>
-      </w:r>
-      <w:r>
-        <w:rPr>
-          <w:noProof/>
-        </w:rPr>
-        <w:t>1</w:t>
-      </w:r>
-      <w:r>
-        <w:rPr>
-          <w:noProof/>
-        </w:rPr>
-        <w:fldChar w:fldCharType="end"/>
-      </w:r>
+      <w:fldSimple w:instr=" SEQ Figure \* ARABIC ">
+        <w:r>
+          <w:rPr>
+            <w:noProof/>
+          </w:rPr>
+          <w:t>1</w:t>
+        </w:r>
+      </w:fldSimple>
       <w:r>
         <w:t xml:space="preserve"> - Luminance and Chrominance</w:t>
       </w:r>
@@ -761,14 +796,32 @@
           <w:bCs/>
           <w:color w:val="000000" w:themeColor="text1"/>
         </w:rPr>
-        <w:t xml:space="preserve"> This changes the range of intensity values from the grayscale image from 0..255 to 0..1. To normalise </w:t>
-      </w:r>
+        <w:t xml:space="preserve"> This changes the range of intensity values from the grayscale image from 0</w:t>
+      </w:r>
+      <w:proofErr w:type="gramStart"/>
       <w:r>
         <w:rPr>
           <w:rFonts w:cs="Calibri"/>
           <w:bCs/>
           <w:color w:val="000000" w:themeColor="text1"/>
         </w:rPr>
+        <w:t>..255</w:t>
+      </w:r>
+      <w:proofErr w:type="gramEnd"/>
+      <w:r>
+        <w:rPr>
+          <w:rFonts w:cs="Calibri"/>
+          <w:bCs/>
+          <w:color w:val="000000" w:themeColor="text1"/>
+        </w:rPr>
+        <w:t xml:space="preserve"> to 0..1. To normalise </w:t>
+      </w:r>
+      <w:r>
+        <w:rPr>
+          <w:rFonts w:cs="Calibri"/>
+          <w:bCs/>
+          <w:color w:val="000000" w:themeColor="text1"/>
+        </w:rPr>
         <w:t>the</w:t>
       </w:r>
       <w:r>
@@ -777,7 +830,16 @@
           <w:bCs/>
           <w:color w:val="000000" w:themeColor="text1"/>
         </w:rPr>
-        <w:t xml:space="preserve"> images the MatLab built in function im2double</w:t>
+        <w:t xml:space="preserve"> images the MatLab built in function </w:t>
+      </w:r>
+      <w:proofErr w:type="gramStart"/>
+      <w:r>
+        <w:rPr>
+          <w:rFonts w:cs="Calibri"/>
+          <w:bCs/>
+          <w:color w:val="000000" w:themeColor="text1"/>
+        </w:rPr>
+        <w:t>im2double</w:t>
       </w:r>
       <w:r>
         <w:rPr>
@@ -786,13 +848,23 @@
           <w:color w:val="000000" w:themeColor="text1"/>
           <w:vertAlign w:val="superscript"/>
         </w:rPr>
-        <w:t>[2]</w:t>
-      </w:r>
+        <w:t>[</w:t>
+      </w:r>
+      <w:proofErr w:type="gramEnd"/>
       <w:r>
         <w:rPr>
           <w:rFonts w:cs="Calibri"/>
           <w:bCs/>
           <w:color w:val="000000" w:themeColor="text1"/>
+          <w:vertAlign w:val="superscript"/>
+        </w:rPr>
+        <w:t>2]</w:t>
+      </w:r>
+      <w:r>
+        <w:rPr>
+          <w:rFonts w:cs="Calibri"/>
+          <w:bCs/>
+          <w:color w:val="000000" w:themeColor="text1"/>
         </w:rPr>
         <w:t xml:space="preserve"> is used. This function </w:t>
       </w:r>
@@ -802,7 +874,25 @@
           <w:bCs/>
           <w:color w:val="000000" w:themeColor="text1"/>
         </w:rPr>
-        <w:t>also converts the 0..1 value to fill the entire dynamic range of the image.</w:t>
+        <w:t>also converts the 0</w:t>
+      </w:r>
+      <w:proofErr w:type="gramStart"/>
+      <w:r>
+        <w:rPr>
+          <w:rFonts w:cs="Calibri"/>
+          <w:bCs/>
+          <w:color w:val="000000" w:themeColor="text1"/>
+        </w:rPr>
+        <w:t>..1</w:t>
+      </w:r>
+      <w:proofErr w:type="gramEnd"/>
+      <w:r>
+        <w:rPr>
+          <w:rFonts w:cs="Calibri"/>
+          <w:bCs/>
+          <w:color w:val="000000" w:themeColor="text1"/>
+        </w:rPr>
+        <w:t xml:space="preserve"> value to fill the entire dynamic range of the image.</w:t>
       </w:r>
     </w:p>
     <w:p>
@@ -2052,12 +2142,21 @@
                 <w:color w:val="000000"/>
               </w:rPr>
             </w:pPr>
-            <w:r>
-              <w:rPr>
-                <w:rFonts w:ascii="Calibri" w:eastAsia="Times New Roman" w:hAnsi="Calibri"/>
-                <w:color w:val="000000"/>
-              </w:rPr>
-              <w:t>Adaboost Raw</w:t>
+            <w:proofErr w:type="spellStart"/>
+            <w:r>
+              <w:rPr>
+                <w:rFonts w:ascii="Calibri" w:eastAsia="Times New Roman" w:hAnsi="Calibri"/>
+                <w:color w:val="000000"/>
+              </w:rPr>
+              <w:t>Adaboost</w:t>
+            </w:r>
+            <w:proofErr w:type="spellEnd"/>
+            <w:r>
+              <w:rPr>
+                <w:rFonts w:ascii="Calibri" w:eastAsia="Times New Roman" w:hAnsi="Calibri"/>
+                <w:color w:val="000000"/>
+              </w:rPr>
+              <w:t xml:space="preserve"> Raw</w:t>
             </w:r>
           </w:p>
         </w:tc>
@@ -2161,12 +2260,21 @@
                 <w:color w:val="000000"/>
               </w:rPr>
             </w:pPr>
-            <w:r>
-              <w:rPr>
-                <w:rFonts w:ascii="Calibri" w:eastAsia="Times New Roman" w:hAnsi="Calibri"/>
-                <w:color w:val="000000"/>
-              </w:rPr>
-              <w:t>Adaboost HOG</w:t>
+            <w:proofErr w:type="spellStart"/>
+            <w:r>
+              <w:rPr>
+                <w:rFonts w:ascii="Calibri" w:eastAsia="Times New Roman" w:hAnsi="Calibri"/>
+                <w:color w:val="000000"/>
+              </w:rPr>
+              <w:t>Adaboost</w:t>
+            </w:r>
+            <w:proofErr w:type="spellEnd"/>
+            <w:r>
+              <w:rPr>
+                <w:rFonts w:ascii="Calibri" w:eastAsia="Times New Roman" w:hAnsi="Calibri"/>
+                <w:color w:val="000000"/>
+              </w:rPr>
+              <w:t xml:space="preserve"> HOG</w:t>
             </w:r>
           </w:p>
         </w:tc>
@@ -2270,12 +2378,21 @@
                 <w:color w:val="000000"/>
               </w:rPr>
             </w:pPr>
-            <w:r>
-              <w:rPr>
-                <w:rFonts w:ascii="Calibri" w:eastAsia="Times New Roman" w:hAnsi="Calibri"/>
-                <w:color w:val="000000"/>
-              </w:rPr>
-              <w:t>Adaboost PCA</w:t>
+            <w:proofErr w:type="spellStart"/>
+            <w:r>
+              <w:rPr>
+                <w:rFonts w:ascii="Calibri" w:eastAsia="Times New Roman" w:hAnsi="Calibri"/>
+                <w:color w:val="000000"/>
+              </w:rPr>
+              <w:t>Adaboost</w:t>
+            </w:r>
+            <w:proofErr w:type="spellEnd"/>
+            <w:r>
+              <w:rPr>
+                <w:rFonts w:ascii="Calibri" w:eastAsia="Times New Roman" w:hAnsi="Calibri"/>
+                <w:color w:val="000000"/>
+              </w:rPr>
+              <w:t xml:space="preserve"> PCA</w:t>
             </w:r>
           </w:p>
         </w:tc>
@@ -2478,12 +2595,21 @@
           <w:bCs/>
         </w:rPr>
       </w:pPr>
-      <w:r>
-        <w:rPr>
-          <w:rFonts w:cs="Calibri"/>
-          <w:bCs/>
-        </w:rPr>
-        <w:t>A “feature extractor” with nothing exciting. This is simply using the images as they are loaded in our classifiers. As each image is a 2 dimensional matrix of floats, it can be used as a set of numbers which can be compared to other sets of numbers. This extractor tends to have poor acc</w:t>
+      <w:proofErr w:type="gramStart"/>
+      <w:r>
+        <w:rPr>
+          <w:rFonts w:cs="Calibri"/>
+          <w:bCs/>
+        </w:rPr>
+        <w:t>A “feature extractor” with nothing exciting.</w:t>
+      </w:r>
+      <w:proofErr w:type="gramEnd"/>
+      <w:r>
+        <w:rPr>
+          <w:rFonts w:cs="Calibri"/>
+          <w:bCs/>
+        </w:rPr>
+        <w:t xml:space="preserve"> This is simply using the images as they are loaded in our classifiers. As each image is a 2 dimensional matrix of floats, it can be used as a set of numbers which can be compared to other sets of numbers. This extractor tends to have poor acc</w:t>
       </w:r>
       <w:r>
         <w:rPr>
@@ -2523,7 +2649,7 @@
                     <pic:cNvPicPr/>
                   </pic:nvPicPr>
                   <pic:blipFill>
-                    <a:blip r:embed="rId9"/>
+                    <a:blip r:embed="rId10"/>
                     <a:stretch>
                       <a:fillRect/>
                     </a:stretch>
@@ -2556,27 +2682,14 @@
       <w:r>
         <w:t xml:space="preserve">Figure </w:t>
       </w:r>
-      <w:r>
-        <w:fldChar w:fldCharType="begin"/>
-      </w:r>
-      <w:r>
-        <w:instrText xml:space="preserve"> SEQ Figure \* ARABIC </w:instrText>
-      </w:r>
-      <w:r>
-        <w:fldChar w:fldCharType="separate"/>
-      </w:r>
-      <w:r>
-        <w:rPr>
-          <w:noProof/>
-        </w:rPr>
-        <w:t>2</w:t>
-      </w:r>
-      <w:r>
-        <w:rPr>
-          <w:noProof/>
-        </w:rPr>
-        <w:fldChar w:fldCharType="end"/>
-      </w:r>
+      <w:fldSimple w:instr=" SEQ Figure \* ARABIC ">
+        <w:r>
+          <w:rPr>
+            <w:noProof/>
+          </w:rPr>
+          <w:t>2</w:t>
+        </w:r>
+      </w:fldSimple>
       <w:r>
         <w:t xml:space="preserve"> - Sample of raw images</w:t>
       </w:r>
@@ -2733,7 +2846,7 @@
                     </pic:cNvPicPr>
                   </pic:nvPicPr>
                   <pic:blipFill>
-                    <a:blip r:embed="rId10">
+                    <a:blip r:embed="rId11">
                       <a:extLst>
                         <a:ext uri="{28A0092B-C50C-407E-A947-70E740481C1C}">
                           <a14:useLocalDpi xmlns:a14="http://schemas.microsoft.com/office/drawing/2010/main" val="0"/>
@@ -2773,35 +2886,33 @@
       <w:r>
         <w:t xml:space="preserve">Figure </w:t>
       </w:r>
-      <w:r>
-        <w:fldChar w:fldCharType="begin"/>
-      </w:r>
-      <w:r>
-        <w:instrText xml:space="preserve"> SEQ Figure \* ARABIC </w:instrText>
-      </w:r>
-      <w:r>
-        <w:fldChar w:fldCharType="separate"/>
-      </w:r>
-      <w:r>
-        <w:rPr>
-          <w:noProof/>
-        </w:rPr>
-        <w:t>3</w:t>
-      </w:r>
-      <w:r>
-        <w:rPr>
-          <w:noProof/>
-        </w:rPr>
-        <w:fldChar w:fldCharType="end"/>
-      </w:r>
-      <w:r>
-        <w:t xml:space="preserve"> - Simple dimensionality reduction with triangles</w:t>
+      <w:fldSimple w:instr=" SEQ Figure \* ARABIC ">
+        <w:r>
+          <w:rPr>
+            <w:noProof/>
+          </w:rPr>
+          <w:t>3</w:t>
+        </w:r>
+      </w:fldSimple>
+      <w:r>
+        <w:t xml:space="preserve"> - Simple dimensionality reduction with </w:t>
+      </w:r>
+      <w:proofErr w:type="gramStart"/>
+      <w:r>
+        <w:t>triangles</w:t>
       </w:r>
       <w:r>
         <w:rPr>
           <w:vertAlign w:val="superscript"/>
         </w:rPr>
-        <w:t>[3]</w:t>
+        <w:t>[</w:t>
+      </w:r>
+      <w:proofErr w:type="gramEnd"/>
+      <w:r>
+        <w:rPr>
+          <w:vertAlign w:val="superscript"/>
+        </w:rPr>
+        <w:t>3]</w:t>
       </w:r>
     </w:p>
     <w:p>
@@ -2871,7 +2982,15 @@
           <w:rFonts w:cs="Calibri"/>
           <w:bCs/>
         </w:rPr>
-        <w:t>The Histogram of Oriented Gradients is a feature extraction method designed for use with pedestrian detection</w:t>
+        <w:t xml:space="preserve">The Histogram of Oriented Gradients is a feature extraction method designed for use with pedestrian </w:t>
+      </w:r>
+      <w:proofErr w:type="gramStart"/>
+      <w:r>
+        <w:rPr>
+          <w:rFonts w:cs="Calibri"/>
+          <w:bCs/>
+        </w:rPr>
+        <w:t>detection</w:t>
       </w:r>
       <w:r>
         <w:rPr>
@@ -2879,7 +2998,16 @@
           <w:bCs/>
           <w:vertAlign w:val="superscript"/>
         </w:rPr>
-        <w:t>[4]</w:t>
+        <w:t>[</w:t>
+      </w:r>
+      <w:proofErr w:type="gramEnd"/>
+      <w:r>
+        <w:rPr>
+          <w:rFonts w:cs="Calibri"/>
+          <w:bCs/>
+          <w:vertAlign w:val="superscript"/>
+        </w:rPr>
+        <w:t>4]</w:t>
       </w:r>
       <w:r>
         <w:rPr>
@@ -2964,7 +3092,7 @@
                     </pic:cNvPicPr>
                   </pic:nvPicPr>
                   <pic:blipFill rotWithShape="1">
-                    <a:blip r:embed="rId11">
+                    <a:blip r:embed="rId12">
                       <a:extLst>
                         <a:ext uri="{28A0092B-C50C-407E-A947-70E740481C1C}">
                           <a14:useLocalDpi xmlns:a14="http://schemas.microsoft.com/office/drawing/2010/main" val="0"/>
@@ -3011,27 +3139,14 @@
       <w:r>
         <w:t xml:space="preserve">Figure </w:t>
       </w:r>
-      <w:r>
-        <w:fldChar w:fldCharType="begin"/>
-      </w:r>
-      <w:r>
-        <w:instrText xml:space="preserve"> SEQ Figure \* ARABIC </w:instrText>
-      </w:r>
-      <w:r>
-        <w:fldChar w:fldCharType="separate"/>
-      </w:r>
-      <w:r>
-        <w:rPr>
-          <w:noProof/>
-        </w:rPr>
-        <w:t>4</w:t>
-      </w:r>
-      <w:r>
-        <w:rPr>
-          <w:noProof/>
-        </w:rPr>
-        <w:fldChar w:fldCharType="end"/>
-      </w:r>
+      <w:fldSimple w:instr=" SEQ Figure \* ARABIC ">
+        <w:r>
+          <w:rPr>
+            <w:noProof/>
+          </w:rPr>
+          <w:t>4</w:t>
+        </w:r>
+      </w:fldSimple>
       <w:r>
         <w:t xml:space="preserve"> - Lena and her Histogram of Oriented Gradients</w:t>
       </w:r>
@@ -3305,7 +3420,7 @@
                     </pic:cNvPicPr>
                   </pic:nvPicPr>
                   <pic:blipFill>
-                    <a:blip r:embed="rId12">
+                    <a:blip r:embed="rId13">
                       <a:extLst>
                         <a:ext uri="{28A0092B-C50C-407E-A947-70E740481C1C}">
                           <a14:useLocalDpi xmlns:a14="http://schemas.microsoft.com/office/drawing/2010/main" val="0"/>
@@ -3345,27 +3460,14 @@
       <w:r>
         <w:t xml:space="preserve">Figure </w:t>
       </w:r>
-      <w:r>
-        <w:fldChar w:fldCharType="begin"/>
-      </w:r>
-      <w:r>
-        <w:instrText xml:space="preserve"> SEQ Figure \* ARABIC </w:instrText>
-      </w:r>
-      <w:r>
-        <w:fldChar w:fldCharType="separate"/>
-      </w:r>
-      <w:r>
-        <w:rPr>
-          <w:noProof/>
-        </w:rPr>
-        <w:t>5</w:t>
-      </w:r>
-      <w:r>
-        <w:rPr>
-          <w:noProof/>
-        </w:rPr>
-        <w:fldChar w:fldCharType="end"/>
-      </w:r>
+      <w:fldSimple w:instr=" SEQ Figure \* ARABIC ">
+        <w:r>
+          <w:rPr>
+            <w:noProof/>
+          </w:rPr>
+          <w:t>5</w:t>
+        </w:r>
+      </w:fldSimple>
       <w:r>
         <w:t xml:space="preserve"> - Nearest Neighbour example</w:t>
       </w:r>
@@ -3613,7 +3715,7 @@
                     </pic:cNvPicPr>
                   </pic:nvPicPr>
                   <pic:blipFill>
-                    <a:blip r:embed="rId13">
+                    <a:blip r:embed="rId14">
                       <a:extLst>
                         <a:ext uri="{28A0092B-C50C-407E-A947-70E740481C1C}">
                           <a14:useLocalDpi xmlns:a14="http://schemas.microsoft.com/office/drawing/2010/main" val="0"/>
@@ -3653,30 +3755,14 @@
       <w:r>
         <w:t xml:space="preserve">Figure </w:t>
       </w:r>
-      <w:r>
-        <w:fldChar w:fldCharType="begin"/>
-      </w:r>
-      <w:r>
-        <w:instrText xml:space="preserve"> </w:instrText>
-      </w:r>
-      <w:r>
-        <w:instrText xml:space="preserve">SEQ Figure \* ARABIC </w:instrText>
-      </w:r>
-      <w:r>
-        <w:fldChar w:fldCharType="separate"/>
-      </w:r>
-      <w:r>
-        <w:rPr>
-          <w:noProof/>
-        </w:rPr>
-        <w:t>6</w:t>
-      </w:r>
-      <w:r>
-        <w:rPr>
-          <w:noProof/>
-        </w:rPr>
-        <w:fldChar w:fldCharType="end"/>
-      </w:r>
+      <w:fldSimple w:instr=" SEQ Figure \* ARABIC ">
+        <w:r>
+          <w:rPr>
+            <w:noProof/>
+          </w:rPr>
+          <w:t>6</w:t>
+        </w:r>
+      </w:fldSimple>
       <w:r>
         <w:t xml:space="preserve"> - 2d SVM example</w:t>
       </w:r>
@@ -3753,7 +3839,31 @@
           <w:sz w:val="22"/>
           <w:szCs w:val="22"/>
         </w:rPr>
-        <w:t>g the boundary. An example of this can be seen in figure 7. There is no straight line which can divide red and blue, so the system is converted to a 3 dimensional space where a plane can separate them. For higher dimensions a hyperplane can be constructed to separate them. A further example of</w:t>
+        <w:t xml:space="preserve">g the boundary. An example of this can be seen in figure 7. There is no straight line which can divide red and blue, so the system is converted to a 3 dimensional space where a plane can separate them. For higher dimensions a </w:t>
+      </w:r>
+      <w:proofErr w:type="spellStart"/>
+      <w:r>
+        <w:rPr>
+          <w:rFonts w:cs="Calibri"/>
+          <w:b w:val="0"/>
+          <w:bCs w:val="0"/>
+          <w:color w:val="000000" w:themeColor="text1"/>
+          <w:sz w:val="22"/>
+          <w:szCs w:val="22"/>
+        </w:rPr>
+        <w:t>hyperplane</w:t>
+      </w:r>
+      <w:proofErr w:type="spellEnd"/>
+      <w:r>
+        <w:rPr>
+          <w:rFonts w:cs="Calibri"/>
+          <w:b w:val="0"/>
+          <w:bCs w:val="0"/>
+          <w:color w:val="000000" w:themeColor="text1"/>
+          <w:sz w:val="22"/>
+          <w:szCs w:val="22"/>
+        </w:rPr>
+        <w:t xml:space="preserve"> can be constructed to separate them. A further example of</w:t>
       </w:r>
       <w:r>
         <w:rPr>
@@ -3837,7 +3947,7 @@
                     </pic:cNvPicPr>
                   </pic:nvPicPr>
                   <pic:blipFill>
-                    <a:blip r:embed="rId14">
+                    <a:blip r:embed="rId15">
                       <a:extLst>
                         <a:ext uri="{28A0092B-C50C-407E-A947-70E740481C1C}">
                           <a14:useLocalDpi xmlns:a14="http://schemas.microsoft.com/office/drawing/2010/main" val="0"/>
@@ -3882,27 +3992,14 @@
       <w:r>
         <w:t xml:space="preserve">Figure </w:t>
       </w:r>
-      <w:r>
-        <w:fldChar w:fldCharType="begin"/>
-      </w:r>
-      <w:r>
-        <w:instrText xml:space="preserve"> SEQ Figure \* ARABIC </w:instrText>
-      </w:r>
-      <w:r>
-        <w:fldChar w:fldCharType="separate"/>
-      </w:r>
-      <w:r>
-        <w:rPr>
-          <w:noProof/>
-        </w:rPr>
-        <w:t>7</w:t>
-      </w:r>
-      <w:r>
-        <w:rPr>
-          <w:noProof/>
-        </w:rPr>
-        <w:fldChar w:fldCharType="end"/>
-      </w:r>
+      <w:fldSimple w:instr=" SEQ Figure \* ARABIC ">
+        <w:r>
+          <w:rPr>
+            <w:noProof/>
+          </w:rPr>
+          <w:t>7</w:t>
+        </w:r>
+      </w:fldSimple>
       <w:r>
         <w:t xml:space="preserve"> - SVM for non-linear partitions</w:t>
       </w:r>
@@ -3924,7 +4021,15 @@
           <w:rFonts w:cs="Calibri"/>
           <w:bCs/>
         </w:rPr>
-        <w:t>SVM is a good classifier which works well in practice and works very quickly during the testing stage. It also guarantees an optimal solution for a dataset</w:t>
+        <w:t xml:space="preserve">SVM is a good classifier which works well in practice and works very quickly during the testing stage. It also guarantees an optimal solution for a </w:t>
+      </w:r>
+      <w:proofErr w:type="gramStart"/>
+      <w:r>
+        <w:rPr>
+          <w:rFonts w:cs="Calibri"/>
+          <w:bCs/>
+        </w:rPr>
+        <w:t>dataset</w:t>
       </w:r>
       <w:r>
         <w:rPr>
@@ -3932,7 +4037,16 @@
           <w:bCs/>
           <w:vertAlign w:val="superscript"/>
         </w:rPr>
-        <w:t>[6]</w:t>
+        <w:t>[</w:t>
+      </w:r>
+      <w:proofErr w:type="gramEnd"/>
+      <w:r>
+        <w:rPr>
+          <w:rFonts w:cs="Calibri"/>
+          <w:bCs/>
+          <w:vertAlign w:val="superscript"/>
+        </w:rPr>
+        <w:t>6]</w:t>
       </w:r>
       <w:r>
         <w:rPr>
@@ -3998,16 +4112,26 @@
           <w:b/>
           <w:bCs/>
         </w:rPr>
-        <w:t xml:space="preserve"> AdaB</w:t>
-      </w:r>
+        <w:t xml:space="preserve"> </w:t>
+      </w:r>
+      <w:proofErr w:type="spellStart"/>
       <w:r>
         <w:rPr>
           <w:rFonts w:cs="Calibri"/>
           <w:b/>
           <w:bCs/>
         </w:rPr>
+        <w:t>AdaB</w:t>
+      </w:r>
+      <w:r>
+        <w:rPr>
+          <w:rFonts w:cs="Calibri"/>
+          <w:b/>
+          <w:bCs/>
+        </w:rPr>
         <w:t>oost</w:t>
       </w:r>
+      <w:proofErr w:type="spellEnd"/>
     </w:p>
     <w:p>
       <w:pPr>
@@ -4017,11 +4141,19 @@
           <w:color w:val="000000"/>
         </w:rPr>
       </w:pPr>
+      <w:proofErr w:type="spellStart"/>
       <w:r>
         <w:rPr>
           <w:color w:val="000000"/>
         </w:rPr>
-        <w:t xml:space="preserve">AdaBoosting, or Adaptive Boosting, is a boosting machine learning technique. As a boosting technique, it is a supervised learning mode, and consists of multiple weak learners. This is in contrast to techniques such as SVM, which consist of a single arbitrary strong classifier. A weak learner is any classifier that shows only marginal correlation with the dataset – that is, is typically only slightly better than randomly guessing the label of a sample.  </w:t>
+        <w:t>AdaBoosting</w:t>
+      </w:r>
+      <w:proofErr w:type="spellEnd"/>
+      <w:r>
+        <w:rPr>
+          <w:color w:val="000000"/>
+        </w:rPr>
+        <w:t xml:space="preserve">, or Adaptive Boosting, is a boosting machine learning technique. As a boosting technique, it is a supervised learning mode, and consists of multiple weak learners. This is in contrast to techniques such as SVM, which consist of a single arbitrary strong classifier. A weak learner is any classifier that shows only marginal correlation with the dataset – that is, is typically only slightly better than randomly guessing the label of a sample.  </w:t>
       </w:r>
     </w:p>
     <w:p>
@@ -4097,7 +4229,7 @@
                     </pic:cNvPicPr>
                   </pic:nvPicPr>
                   <pic:blipFill>
-                    <a:blip r:embed="rId15">
+                    <a:blip r:embed="rId16">
                       <a:extLst>
                         <a:ext uri="{28A0092B-C50C-407E-A947-70E740481C1C}">
                           <a14:useLocalDpi xmlns:a14="http://schemas.microsoft.com/office/drawing/2010/main" val="0"/>
@@ -4143,27 +4275,14 @@
       <w:r>
         <w:t xml:space="preserve">Figure </w:t>
       </w:r>
-      <w:r>
-        <w:fldChar w:fldCharType="begin"/>
-      </w:r>
-      <w:r>
-        <w:instrText xml:space="preserve"> SEQ Figure \* ARABIC </w:instrText>
-      </w:r>
-      <w:r>
-        <w:fldChar w:fldCharType="separate"/>
-      </w:r>
-      <w:r>
-        <w:rPr>
-          <w:noProof/>
-        </w:rPr>
-        <w:t>8</w:t>
-      </w:r>
-      <w:r>
-        <w:rPr>
-          <w:noProof/>
-        </w:rPr>
-        <w:fldChar w:fldCharType="end"/>
-      </w:r>
+      <w:fldSimple w:instr=" SEQ Figure \* ARABIC ">
+        <w:r>
+          <w:rPr>
+            <w:noProof/>
+          </w:rPr>
+          <w:t>8</w:t>
+        </w:r>
+      </w:fldSimple>
       <w:r>
         <w:t xml:space="preserve"> - </w:t>
       </w:r>
@@ -4324,7 +4443,21 @@
         <w:rPr>
           <w:rFonts w:cs="Calibri"/>
         </w:rPr>
-        <w:t>As PCA changes the way data is viewed by giving the eigenvectors that best represent the data, it is possible to choose a set of eigenvectors to work on which provide the greatest variance. In the code for this project, that is found as the second parameter of the applyPCA method. As changing the number of dimensions to retain changes the results, there was some evaluation of accuracies before settling on a final value for the number of dimensions. The results of this experimentation are found below in table 2.</w:t>
+        <w:t xml:space="preserve">As PCA changes the way data is viewed by giving the eigenvectors that best represent the data, it is possible to choose a set of eigenvectors to work on which provide the greatest variance. In the code for this project, that is found as the second parameter of the </w:t>
+      </w:r>
+      <w:proofErr w:type="spellStart"/>
+      <w:r>
+        <w:rPr>
+          <w:rFonts w:cs="Calibri"/>
+        </w:rPr>
+        <w:t>applyPCA</w:t>
+      </w:r>
+      <w:proofErr w:type="spellEnd"/>
+      <w:r>
+        <w:rPr>
+          <w:rFonts w:cs="Calibri"/>
+        </w:rPr>
+        <w:t xml:space="preserve"> method. As changing the number of dimensions to retain changes the results, there was some evaluation of accuracies before settling on a final value for the number of dimensions. The results of this experimentation are found below in table 2.</w:t>
       </w:r>
     </w:p>
     <w:p>
@@ -4793,6 +4926,7 @@
                 <w:color w:val="000000"/>
               </w:rPr>
             </w:pPr>
+            <w:proofErr w:type="spellStart"/>
             <w:r>
               <w:rPr>
                 <w:rFonts w:ascii="Calibri" w:eastAsia="Times New Roman" w:hAnsi="Calibri"/>
@@ -4800,6 +4934,7 @@
               </w:rPr>
               <w:t>AdaBoost</w:t>
             </w:r>
+            <w:proofErr w:type="spellEnd"/>
           </w:p>
         </w:tc>
         <w:tc>
@@ -4876,6 +5011,7 @@
                 <w:color w:val="000000"/>
               </w:rPr>
             </w:pPr>
+            <w:proofErr w:type="spellStart"/>
             <w:r>
               <w:rPr>
                 <w:rFonts w:ascii="Calibri" w:eastAsia="Times New Roman" w:hAnsi="Calibri"/>
@@ -4883,6 +5019,7 @@
               </w:rPr>
               <w:t>AdaBoost</w:t>
             </w:r>
+            <w:proofErr w:type="spellEnd"/>
           </w:p>
         </w:tc>
         <w:tc>
@@ -4959,6 +5096,7 @@
                 <w:color w:val="000000"/>
               </w:rPr>
             </w:pPr>
+            <w:proofErr w:type="spellStart"/>
             <w:r>
               <w:rPr>
                 <w:rFonts w:ascii="Calibri" w:eastAsia="Times New Roman" w:hAnsi="Calibri"/>
@@ -4966,6 +5104,7 @@
               </w:rPr>
               <w:t>AdaBoost</w:t>
             </w:r>
+            <w:proofErr w:type="spellEnd"/>
           </w:p>
         </w:tc>
         <w:tc>
@@ -5042,6 +5181,7 @@
                 <w:color w:val="000000"/>
               </w:rPr>
             </w:pPr>
+            <w:proofErr w:type="spellStart"/>
             <w:r>
               <w:rPr>
                 <w:rFonts w:ascii="Calibri" w:eastAsia="Times New Roman" w:hAnsi="Calibri"/>
@@ -5049,6 +5189,7 @@
               </w:rPr>
               <w:t>AdaBoost</w:t>
             </w:r>
+            <w:proofErr w:type="spellEnd"/>
           </w:p>
         </w:tc>
         <w:tc>
@@ -5133,7 +5274,21 @@
         <w:rPr>
           <w:rFonts w:cs="Calibri"/>
         </w:rPr>
-        <w:t>The numbers of dimensions chosen were the numbers which represent keeping 95% of data, 90%, 85%, and 80% respectively. These values were tested with both the SVM and AdaBoost classifiers and the final value found to be used is 101, or 90% of data.</w:t>
+        <w:t xml:space="preserve">The numbers of dimensions chosen were the numbers which represent keeping 95% of data, 90%, 85%, and 80% respectively. These values were tested with both the SVM and </w:t>
+      </w:r>
+      <w:proofErr w:type="spellStart"/>
+      <w:r>
+        <w:rPr>
+          <w:rFonts w:cs="Calibri"/>
+        </w:rPr>
+        <w:t>AdaBoost</w:t>
+      </w:r>
+      <w:proofErr w:type="spellEnd"/>
+      <w:r>
+        <w:rPr>
+          <w:rFonts w:cs="Calibri"/>
+        </w:rPr>
+        <w:t xml:space="preserve"> classifiers and the final value found to be used is 101, or 90% of data.</w:t>
       </w:r>
       <w:r>
         <w:rPr>
@@ -5159,7 +5314,23 @@
           <w:rFonts w:cs="Calibri"/>
           <w:b/>
         </w:rPr>
-        <w:t>2.4.2 Adaboost Learning Cycles</w:t>
+        <w:t xml:space="preserve">2.4.2 </w:t>
+      </w:r>
+      <w:proofErr w:type="spellStart"/>
+      <w:r>
+        <w:rPr>
+          <w:rFonts w:cs="Calibri"/>
+          <w:b/>
+        </w:rPr>
+        <w:t>Adaboost</w:t>
+      </w:r>
+      <w:proofErr w:type="spellEnd"/>
+      <w:r>
+        <w:rPr>
+          <w:rFonts w:cs="Calibri"/>
+          <w:b/>
+        </w:rPr>
+        <w:t xml:space="preserve"> Learning Cycles</w:t>
       </w:r>
     </w:p>
     <w:p>
@@ -5177,7 +5348,21 @@
         <w:rPr>
           <w:rFonts w:cs="Calibri"/>
         </w:rPr>
-        <w:t xml:space="preserve">Owing to the nature of Adaboost, that of generating a number of weak classifiers and compositing them, both the accuracy and performance of the function depends on the number of classifiers created. Through experimentation, the effects of varying this parameter were examined, and this was used to choose the number of classifiers generated. This is shown below. Note that these results were cross-validated with ten iterations using a 1:1 split. </w:t>
+        <w:t xml:space="preserve">Owing to the nature of </w:t>
+      </w:r>
+      <w:proofErr w:type="spellStart"/>
+      <w:r>
+        <w:rPr>
+          <w:rFonts w:cs="Calibri"/>
+        </w:rPr>
+        <w:t>Adaboost</w:t>
+      </w:r>
+      <w:proofErr w:type="spellEnd"/>
+      <w:r>
+        <w:rPr>
+          <w:rFonts w:cs="Calibri"/>
+        </w:rPr>
+        <w:t xml:space="preserve">, that of generating a number of weak classifiers and compositing them, both the accuracy and performance of the function depends on the number of classifiers created. Through experimentation, the effects of varying this parameter were examined, and this was used to choose the number of classifiers generated. This is shown below. Note that these results were cross-validated with ten iterations using a 1:1 split. </w:t>
       </w:r>
     </w:p>
     <w:tbl>
@@ -6583,7 +6768,15 @@
         </w:rPr>
       </w:pPr>
       <w:r>
-        <w:t>Table 3 – Values for Adaboost Learning Cycles</w:t>
+        <w:t xml:space="preserve">Table 3 – Values for </w:t>
+      </w:r>
+      <w:proofErr w:type="spellStart"/>
+      <w:r>
+        <w:t>Adaboost</w:t>
+      </w:r>
+      <w:proofErr w:type="spellEnd"/>
+      <w:r>
+        <w:t xml:space="preserve"> Learning Cycles</w:t>
       </w:r>
     </w:p>
     <w:p>
@@ -6601,7 +6794,21 @@
         <w:rPr>
           <w:rFonts w:cs="Calibri"/>
         </w:rPr>
-        <w:t xml:space="preserve">As can be seen, each increase in the number of learning cycles increases the time by a similar factor – jumping from 1 cycle with raw to 10 cycles with raw results in an 1167% increase in time taken, with a 2% increase in time.  The bulk of this time taken, as explained in the description of AdaBoost, is owing to the cost of generating models. From this, it is clear that, given sufficient time to pre-generate the model, the classifier would approach a perfect detector. Owing to time constraints, 50 has been selected as the </w:t>
+        <w:t xml:space="preserve">As can be seen, each increase in the number of learning cycles increases the time by a similar factor – jumping from 1 cycle with raw to 10 cycles with raw results in an 1167% increase in time taken, with a 2% increase in time.  The bulk of this time taken, as explained in the description of </w:t>
+      </w:r>
+      <w:proofErr w:type="spellStart"/>
+      <w:r>
+        <w:rPr>
+          <w:rFonts w:cs="Calibri"/>
+        </w:rPr>
+        <w:t>AdaBoost</w:t>
+      </w:r>
+      <w:proofErr w:type="spellEnd"/>
+      <w:r>
+        <w:rPr>
+          <w:rFonts w:cs="Calibri"/>
+        </w:rPr>
+        <w:t xml:space="preserve">, is owing to the cost of generating models. From this, it is clear that, given sufficient time to pre-generate the model, the classifier would approach a perfect detector. Owing to time constraints, 50 has been selected as the </w:t>
       </w:r>
       <w:r>
         <w:rPr>
@@ -6610,8 +6817,6 @@
         <w:lastRenderedPageBreak/>
         <w:t>number of learning cycles, as it results in a sufficiently high accuracy rate  while also not being exceptionally prohibitive in terms of time taken to generate.</w:t>
       </w:r>
-      <w:bookmarkStart w:id="0" w:name="_GoBack"/>
-      <w:bookmarkEnd w:id="0"/>
     </w:p>
     <w:p>
       <w:pPr>
@@ -6767,7 +6972,7 @@
                     </pic:cNvPicPr>
                   </pic:nvPicPr>
                   <pic:blipFill>
-                    <a:blip r:embed="rId16">
+                    <a:blip r:embed="rId17">
                       <a:extLst>
                         <a:ext uri="{28A0092B-C50C-407E-A947-70E740481C1C}">
                           <a14:useLocalDpi xmlns:a14="http://schemas.microsoft.com/office/drawing/2010/main" val="0"/>
@@ -6810,27 +7015,14 @@
       <w:r>
         <w:t xml:space="preserve">Figure </w:t>
       </w:r>
-      <w:r>
-        <w:fldChar w:fldCharType="begin"/>
-      </w:r>
-      <w:r>
-        <w:instrText xml:space="preserve"> SEQ Figure \* ARABIC </w:instrText>
-      </w:r>
-      <w:r>
-        <w:fldChar w:fldCharType="separate"/>
-      </w:r>
-      <w:r>
-        <w:rPr>
-          <w:noProof/>
-        </w:rPr>
-        <w:t>9</w:t>
-      </w:r>
-      <w:r>
-        <w:rPr>
-          <w:noProof/>
-        </w:rPr>
-        <w:fldChar w:fldCharType="end"/>
-      </w:r>
+      <w:fldSimple w:instr=" SEQ Figure \* ARABIC ">
+        <w:r>
+          <w:rPr>
+            <w:noProof/>
+          </w:rPr>
+          <w:t>9</w:t>
+        </w:r>
+      </w:fldSimple>
       <w:r>
         <w:t xml:space="preserve"> - </w:t>
       </w:r>
@@ -7779,12 +7971,21 @@
                 <w:color w:val="000000"/>
               </w:rPr>
             </w:pPr>
-            <w:r>
-              <w:rPr>
-                <w:rFonts w:ascii="Calibri" w:eastAsia="Times New Roman" w:hAnsi="Calibri"/>
-                <w:color w:val="000000"/>
-              </w:rPr>
-              <w:t>Adaboost Raw</w:t>
+            <w:proofErr w:type="spellStart"/>
+            <w:r>
+              <w:rPr>
+                <w:rFonts w:ascii="Calibri" w:eastAsia="Times New Roman" w:hAnsi="Calibri"/>
+                <w:color w:val="000000"/>
+              </w:rPr>
+              <w:t>Adaboost</w:t>
+            </w:r>
+            <w:proofErr w:type="spellEnd"/>
+            <w:r>
+              <w:rPr>
+                <w:rFonts w:ascii="Calibri" w:eastAsia="Times New Roman" w:hAnsi="Calibri"/>
+                <w:color w:val="000000"/>
+              </w:rPr>
+              <w:t xml:space="preserve"> Raw</w:t>
             </w:r>
           </w:p>
         </w:tc>
@@ -7862,12 +8063,21 @@
                 <w:color w:val="000000"/>
               </w:rPr>
             </w:pPr>
-            <w:r>
-              <w:rPr>
-                <w:rFonts w:ascii="Calibri" w:eastAsia="Times New Roman" w:hAnsi="Calibri"/>
-                <w:color w:val="000000"/>
-              </w:rPr>
-              <w:t>Adaboost HOG</w:t>
+            <w:proofErr w:type="spellStart"/>
+            <w:r>
+              <w:rPr>
+                <w:rFonts w:ascii="Calibri" w:eastAsia="Times New Roman" w:hAnsi="Calibri"/>
+                <w:color w:val="000000"/>
+              </w:rPr>
+              <w:t>Adaboost</w:t>
+            </w:r>
+            <w:proofErr w:type="spellEnd"/>
+            <w:r>
+              <w:rPr>
+                <w:rFonts w:ascii="Calibri" w:eastAsia="Times New Roman" w:hAnsi="Calibri"/>
+                <w:color w:val="000000"/>
+              </w:rPr>
+              <w:t xml:space="preserve"> HOG</w:t>
             </w:r>
           </w:p>
         </w:tc>
@@ -7945,12 +8155,21 @@
                 <w:color w:val="000000"/>
               </w:rPr>
             </w:pPr>
-            <w:r>
-              <w:rPr>
-                <w:rFonts w:ascii="Calibri" w:eastAsia="Times New Roman" w:hAnsi="Calibri"/>
-                <w:color w:val="000000"/>
-              </w:rPr>
-              <w:t>Adaboost PCA</w:t>
+            <w:proofErr w:type="spellStart"/>
+            <w:r>
+              <w:rPr>
+                <w:rFonts w:ascii="Calibri" w:eastAsia="Times New Roman" w:hAnsi="Calibri"/>
+                <w:color w:val="000000"/>
+              </w:rPr>
+              <w:t>Adaboost</w:t>
+            </w:r>
+            <w:proofErr w:type="spellEnd"/>
+            <w:r>
+              <w:rPr>
+                <w:rFonts w:ascii="Calibri" w:eastAsia="Times New Roman" w:hAnsi="Calibri"/>
+                <w:color w:val="000000"/>
+              </w:rPr>
+              <w:t xml:space="preserve"> PCA</w:t>
             </w:r>
           </w:p>
         </w:tc>
@@ -8282,7 +8501,23 @@
                 <w:rFonts w:ascii="Calibri" w:eastAsia="Times New Roman" w:hAnsi="Calibri"/>
                 <w:color w:val="000000"/>
               </w:rPr>
-              <w:t>Composite (Adaboost + SVM) Raw</w:t>
+              <w:t>Composite (</w:t>
+            </w:r>
+            <w:proofErr w:type="spellStart"/>
+            <w:r>
+              <w:rPr>
+                <w:rFonts w:ascii="Calibri" w:eastAsia="Times New Roman" w:hAnsi="Calibri"/>
+                <w:color w:val="000000"/>
+              </w:rPr>
+              <w:t>Adaboost</w:t>
+            </w:r>
+            <w:proofErr w:type="spellEnd"/>
+            <w:r>
+              <w:rPr>
+                <w:rFonts w:ascii="Calibri" w:eastAsia="Times New Roman" w:hAnsi="Calibri"/>
+                <w:color w:val="000000"/>
+              </w:rPr>
+              <w:t xml:space="preserve"> + SVM) Raw</w:t>
             </w:r>
           </w:p>
         </w:tc>
@@ -8365,7 +8600,23 @@
                 <w:rFonts w:ascii="Calibri" w:eastAsia="Times New Roman" w:hAnsi="Calibri"/>
                 <w:color w:val="000000"/>
               </w:rPr>
-              <w:t>Composite (Adaboost + SVM) HOG</w:t>
+              <w:t>Composite (</w:t>
+            </w:r>
+            <w:proofErr w:type="spellStart"/>
+            <w:r>
+              <w:rPr>
+                <w:rFonts w:ascii="Calibri" w:eastAsia="Times New Roman" w:hAnsi="Calibri"/>
+                <w:color w:val="000000"/>
+              </w:rPr>
+              <w:t>Adaboost</w:t>
+            </w:r>
+            <w:proofErr w:type="spellEnd"/>
+            <w:r>
+              <w:rPr>
+                <w:rFonts w:ascii="Calibri" w:eastAsia="Times New Roman" w:hAnsi="Calibri"/>
+                <w:color w:val="000000"/>
+              </w:rPr>
+              <w:t xml:space="preserve"> + SVM) HOG</w:t>
             </w:r>
           </w:p>
         </w:tc>
@@ -8448,7 +8699,23 @@
                 <w:rFonts w:ascii="Calibri" w:eastAsia="Times New Roman" w:hAnsi="Calibri"/>
                 <w:color w:val="000000"/>
               </w:rPr>
-              <w:t>Composite (Adaboost + SVM) PCA</w:t>
+              <w:t>Composite (</w:t>
+            </w:r>
+            <w:proofErr w:type="spellStart"/>
+            <w:r>
+              <w:rPr>
+                <w:rFonts w:ascii="Calibri" w:eastAsia="Times New Roman" w:hAnsi="Calibri"/>
+                <w:color w:val="000000"/>
+              </w:rPr>
+              <w:t>Adaboost</w:t>
+            </w:r>
+            <w:proofErr w:type="spellEnd"/>
+            <w:r>
+              <w:rPr>
+                <w:rFonts w:ascii="Calibri" w:eastAsia="Times New Roman" w:hAnsi="Calibri"/>
+                <w:color w:val="000000"/>
+              </w:rPr>
+              <w:t xml:space="preserve"> + SVM) PCA</w:t>
             </w:r>
           </w:p>
         </w:tc>
@@ -8575,12 +8842,21 @@
           <w:bCs/>
         </w:rPr>
       </w:pPr>
+      <w:proofErr w:type="gramStart"/>
       <w:r>
         <w:rPr>
           <w:rFonts w:cs="Calibri"/>
           <w:color w:val="FF0000"/>
         </w:rPr>
-        <w:t>Table of errors. Throw in a confusion matrix per combination for maximum spook.</w:t>
+        <w:t>Table of errors.</w:t>
+      </w:r>
+      <w:proofErr w:type="gramEnd"/>
+      <w:r>
+        <w:rPr>
+          <w:rFonts w:cs="Calibri"/>
+          <w:color w:val="FF0000"/>
+        </w:rPr>
+        <w:t xml:space="preserve"> Throw in a confusion matrix per combination for maximum spook.</w:t>
       </w:r>
     </w:p>
     <w:p>
@@ -8706,7 +8982,39 @@
           <w:rFonts w:cs="Calibri"/>
           <w:bCs/>
         </w:rPr>
-        <w:t xml:space="preserve">The ROC curves for the SVM-HOG, SVM-PCA, AdaBoost-HOG, and AdaBoost-PCA combinations are shown below in figure </w:t>
+        <w:t xml:space="preserve">The ROC curves for the SVM-HOG, SVM-PCA, </w:t>
+      </w:r>
+      <w:proofErr w:type="spellStart"/>
+      <w:r>
+        <w:rPr>
+          <w:rFonts w:cs="Calibri"/>
+          <w:bCs/>
+        </w:rPr>
+        <w:t>AdaBoost</w:t>
+      </w:r>
+      <w:proofErr w:type="spellEnd"/>
+      <w:r>
+        <w:rPr>
+          <w:rFonts w:cs="Calibri"/>
+          <w:bCs/>
+        </w:rPr>
+        <w:t xml:space="preserve">-HOG, and </w:t>
+      </w:r>
+      <w:proofErr w:type="spellStart"/>
+      <w:r>
+        <w:rPr>
+          <w:rFonts w:cs="Calibri"/>
+          <w:bCs/>
+        </w:rPr>
+        <w:t>AdaBoost</w:t>
+      </w:r>
+      <w:proofErr w:type="spellEnd"/>
+      <w:r>
+        <w:rPr>
+          <w:rFonts w:cs="Calibri"/>
+          <w:bCs/>
+        </w:rPr>
+        <w:t xml:space="preserve">-PCA combinations are shown below in figure </w:t>
       </w:r>
       <w:r>
         <w:rPr>
@@ -8747,7 +9055,23 @@
           <w:rFonts w:cs="Calibri"/>
           <w:bCs/>
         </w:rPr>
-        <w:t xml:space="preserve"> in the examples, both AdaBoost and SVM have lower accuracies</w:t>
+        <w:t xml:space="preserve"> in the examples, both </w:t>
+      </w:r>
+      <w:proofErr w:type="spellStart"/>
+      <w:r>
+        <w:rPr>
+          <w:rFonts w:cs="Calibri"/>
+          <w:bCs/>
+        </w:rPr>
+        <w:t>AdaBoost</w:t>
+      </w:r>
+      <w:proofErr w:type="spellEnd"/>
+      <w:r>
+        <w:rPr>
+          <w:rFonts w:cs="Calibri"/>
+          <w:bCs/>
+        </w:rPr>
+        <w:t xml:space="preserve"> and SVM have lower accuracies</w:t>
       </w:r>
       <w:r>
         <w:rPr>
@@ -8790,7 +9114,7 @@
                     </pic:cNvPicPr>
                   </pic:nvPicPr>
                   <pic:blipFill>
-                    <a:blip r:embed="rId17">
+                    <a:blip r:embed="rId18">
                       <a:extLst>
                         <a:ext uri="{28A0092B-C50C-407E-A947-70E740481C1C}">
                           <a14:useLocalDpi xmlns:a14="http://schemas.microsoft.com/office/drawing/2010/main" val="0"/>
@@ -8834,27 +9158,14 @@
       <w:r>
         <w:t xml:space="preserve">Figure </w:t>
       </w:r>
-      <w:r>
-        <w:fldChar w:fldCharType="begin"/>
-      </w:r>
-      <w:r>
-        <w:instrText xml:space="preserve"> SEQ Figure \* ARABIC </w:instrText>
-      </w:r>
-      <w:r>
-        <w:fldChar w:fldCharType="separate"/>
-      </w:r>
-      <w:r>
-        <w:rPr>
-          <w:noProof/>
-        </w:rPr>
-        <w:t>10</w:t>
-      </w:r>
-      <w:r>
-        <w:rPr>
-          <w:noProof/>
-        </w:rPr>
-        <w:fldChar w:fldCharType="end"/>
-      </w:r>
+      <w:fldSimple w:instr=" SEQ Figure \* ARABIC ">
+        <w:r>
+          <w:rPr>
+            <w:noProof/>
+          </w:rPr>
+          <w:t>10</w:t>
+        </w:r>
+      </w:fldSimple>
       <w:r>
         <w:t xml:space="preserve"> - ROC Curves samples.</w:t>
       </w:r>
@@ -8907,6 +9218,761 @@
     </w:p>
     <w:p>
       <w:pPr>
+        <w:rPr>
+          <w:rFonts w:cs="Calibri"/>
+        </w:rPr>
+      </w:pPr>
+      <w:r>
+        <w:rPr>
+          <w:rFonts w:cs="Calibri"/>
+        </w:rPr>
+        <w:t xml:space="preserve">As stated in section 3.2.1 the most accurate combinations of feature extractor and classifier are </w:t>
+      </w:r>
+      <w:proofErr w:type="gramStart"/>
+      <w:r>
+        <w:rPr>
+          <w:rFonts w:cs="Calibri"/>
+        </w:rPr>
+        <w:t>joint</w:t>
+      </w:r>
+      <w:proofErr w:type="gramEnd"/>
+      <w:r>
+        <w:rPr>
+          <w:rFonts w:cs="Calibri"/>
+        </w:rPr>
+        <w:t xml:space="preserve"> between SVM-HOG and SVM-PCA at 97% accuracy. The only difference between the two </w:t>
+      </w:r>
+      <w:proofErr w:type="gramStart"/>
+      <w:r>
+        <w:rPr>
+          <w:rFonts w:cs="Calibri"/>
+        </w:rPr>
+        <w:t>combinations  is</w:t>
+      </w:r>
+      <w:proofErr w:type="gramEnd"/>
+      <w:r>
+        <w:rPr>
+          <w:rFonts w:cs="Calibri"/>
+        </w:rPr>
+        <w:t xml:space="preserve"> a 6 second timing difference.</w:t>
+      </w:r>
+    </w:p>
+    <w:p>
+      <w:pPr>
+        <w:rPr>
+          <w:rFonts w:cs="Calibri"/>
+        </w:rPr>
+      </w:pPr>
+      <w:r>
+        <w:rPr>
+          <w:rFonts w:cs="Calibri"/>
+        </w:rPr>
+        <w:t>Table 3 below shows the feature extractors and classifiers ranked in order of both speed and accuracy.</w:t>
+      </w:r>
+    </w:p>
+    <w:p>
+      <w:pPr>
+        <w:rPr>
+          <w:rFonts w:cs="Calibri"/>
+        </w:rPr>
+      </w:pPr>
+      <w:r>
+        <w:rPr>
+          <w:rFonts w:cs="Calibri"/>
+        </w:rPr>
+        <w:t xml:space="preserve">PCA is reliably the fastest feature extractor while HOG is the most accurate. Using the raw image is both the slowest and least accurate, ruling it out as a choice for the detection algorithm entirely. For the classifiers, the blind classifier is by far the fastest however it is approximately equal in performance to a random classifier and mainly gives insight to the split of positive and negative images. The second fastest classifier and the most accurate classifier is SVM. </w:t>
+      </w:r>
+    </w:p>
+    <w:tbl>
+      <w:tblPr>
+        <w:tblW w:w="0" w:type="auto"/>
+        <w:jc w:val="center"/>
+        <w:tblInd w:w="93" w:type="dxa"/>
+        <w:tblBorders>
+          <w:top w:val="single" w:sz="4" w:space="0" w:color="auto"/>
+          <w:left w:val="single" w:sz="4" w:space="0" w:color="auto"/>
+          <w:bottom w:val="single" w:sz="4" w:space="0" w:color="auto"/>
+          <w:right w:val="single" w:sz="4" w:space="0" w:color="auto"/>
+          <w:insideH w:val="single" w:sz="4" w:space="0" w:color="auto"/>
+          <w:insideV w:val="single" w:sz="4" w:space="0" w:color="auto"/>
+        </w:tblBorders>
+        <w:tblLook w:val="04A0" w:firstRow="1" w:lastRow="0" w:firstColumn="1" w:lastColumn="0" w:noHBand="0" w:noVBand="1"/>
+      </w:tblPr>
+      <w:tblGrid>
+        <w:gridCol w:w="2376"/>
+        <w:gridCol w:w="2629"/>
+        <w:gridCol w:w="1617"/>
+        <w:gridCol w:w="1869"/>
+      </w:tblGrid>
+      <w:tr>
+        <w:trPr>
+          <w:trHeight w:val="300"/>
+          <w:jc w:val="center"/>
+        </w:trPr>
+        <w:tc>
+          <w:tcPr>
+            <w:tcW w:w="0" w:type="auto"/>
+            <w:shd w:val="clear" w:color="auto" w:fill="auto"/>
+            <w:noWrap/>
+            <w:vAlign w:val="bottom"/>
+            <w:hideMark/>
+          </w:tcPr>
+          <w:p>
+            <w:pPr>
+              <w:spacing w:after="0" w:line="240" w:lineRule="auto"/>
+              <w:rPr>
+                <w:rFonts w:ascii="Calibri" w:eastAsia="Times New Roman" w:hAnsi="Calibri"/>
+                <w:color w:val="000000"/>
+              </w:rPr>
+            </w:pPr>
+            <w:r>
+              <w:rPr>
+                <w:rFonts w:ascii="Calibri" w:eastAsia="Times New Roman" w:hAnsi="Calibri"/>
+                <w:color w:val="000000"/>
+              </w:rPr>
+              <w:t>Feature Extractor Speed</w:t>
+            </w:r>
+          </w:p>
+        </w:tc>
+        <w:tc>
+          <w:tcPr>
+            <w:tcW w:w="0" w:type="auto"/>
+            <w:shd w:val="clear" w:color="auto" w:fill="auto"/>
+            <w:noWrap/>
+            <w:vAlign w:val="bottom"/>
+            <w:hideMark/>
+          </w:tcPr>
+          <w:p>
+            <w:pPr>
+              <w:spacing w:after="0" w:line="240" w:lineRule="auto"/>
+              <w:rPr>
+                <w:rFonts w:ascii="Calibri" w:eastAsia="Times New Roman" w:hAnsi="Calibri"/>
+                <w:color w:val="000000"/>
+              </w:rPr>
+            </w:pPr>
+            <w:r>
+              <w:rPr>
+                <w:rFonts w:ascii="Calibri" w:eastAsia="Times New Roman" w:hAnsi="Calibri"/>
+                <w:color w:val="000000"/>
+              </w:rPr>
+              <w:t>Feature Extractor Accuracy</w:t>
+            </w:r>
+          </w:p>
+        </w:tc>
+        <w:tc>
+          <w:tcPr>
+            <w:tcW w:w="0" w:type="auto"/>
+            <w:shd w:val="clear" w:color="auto" w:fill="auto"/>
+            <w:noWrap/>
+            <w:vAlign w:val="bottom"/>
+            <w:hideMark/>
+          </w:tcPr>
+          <w:p>
+            <w:pPr>
+              <w:spacing w:after="0" w:line="240" w:lineRule="auto"/>
+              <w:rPr>
+                <w:rFonts w:ascii="Calibri" w:eastAsia="Times New Roman" w:hAnsi="Calibri"/>
+                <w:color w:val="000000"/>
+              </w:rPr>
+            </w:pPr>
+            <w:r>
+              <w:rPr>
+                <w:rFonts w:ascii="Calibri" w:eastAsia="Times New Roman" w:hAnsi="Calibri"/>
+                <w:color w:val="000000"/>
+              </w:rPr>
+              <w:t>Classifier Speed</w:t>
+            </w:r>
+          </w:p>
+        </w:tc>
+        <w:tc>
+          <w:tcPr>
+            <w:tcW w:w="0" w:type="auto"/>
+            <w:shd w:val="clear" w:color="auto" w:fill="auto"/>
+            <w:noWrap/>
+            <w:vAlign w:val="bottom"/>
+            <w:hideMark/>
+          </w:tcPr>
+          <w:p>
+            <w:pPr>
+              <w:spacing w:after="0" w:line="240" w:lineRule="auto"/>
+              <w:rPr>
+                <w:rFonts w:ascii="Calibri" w:eastAsia="Times New Roman" w:hAnsi="Calibri"/>
+                <w:color w:val="000000"/>
+              </w:rPr>
+            </w:pPr>
+            <w:r>
+              <w:rPr>
+                <w:rFonts w:ascii="Calibri" w:eastAsia="Times New Roman" w:hAnsi="Calibri"/>
+                <w:color w:val="000000"/>
+              </w:rPr>
+              <w:t>Classifier Accuracy</w:t>
+            </w:r>
+          </w:p>
+        </w:tc>
+      </w:tr>
+      <w:tr>
+        <w:trPr>
+          <w:trHeight w:val="300"/>
+          <w:jc w:val="center"/>
+        </w:trPr>
+        <w:tc>
+          <w:tcPr>
+            <w:tcW w:w="0" w:type="auto"/>
+            <w:shd w:val="clear" w:color="auto" w:fill="auto"/>
+            <w:noWrap/>
+            <w:vAlign w:val="bottom"/>
+            <w:hideMark/>
+          </w:tcPr>
+          <w:p>
+            <w:pPr>
+              <w:spacing w:after="0" w:line="240" w:lineRule="auto"/>
+              <w:rPr>
+                <w:rFonts w:ascii="Calibri" w:eastAsia="Times New Roman" w:hAnsi="Calibri"/>
+                <w:color w:val="000000"/>
+              </w:rPr>
+            </w:pPr>
+            <w:r>
+              <w:rPr>
+                <w:rFonts w:ascii="Calibri" w:eastAsia="Times New Roman" w:hAnsi="Calibri"/>
+                <w:color w:val="000000"/>
+              </w:rPr>
+              <w:t>PCA</w:t>
+            </w:r>
+          </w:p>
+        </w:tc>
+        <w:tc>
+          <w:tcPr>
+            <w:tcW w:w="0" w:type="auto"/>
+            <w:shd w:val="clear" w:color="auto" w:fill="auto"/>
+            <w:noWrap/>
+            <w:vAlign w:val="bottom"/>
+            <w:hideMark/>
+          </w:tcPr>
+          <w:p>
+            <w:pPr>
+              <w:spacing w:after="0" w:line="240" w:lineRule="auto"/>
+              <w:rPr>
+                <w:rFonts w:ascii="Calibri" w:eastAsia="Times New Roman" w:hAnsi="Calibri"/>
+                <w:color w:val="000000"/>
+              </w:rPr>
+            </w:pPr>
+            <w:r>
+              <w:rPr>
+                <w:rFonts w:ascii="Calibri" w:eastAsia="Times New Roman" w:hAnsi="Calibri"/>
+                <w:color w:val="000000"/>
+              </w:rPr>
+              <w:t>HOG</w:t>
+            </w:r>
+          </w:p>
+        </w:tc>
+        <w:tc>
+          <w:tcPr>
+            <w:tcW w:w="0" w:type="auto"/>
+            <w:shd w:val="clear" w:color="auto" w:fill="auto"/>
+            <w:noWrap/>
+            <w:vAlign w:val="bottom"/>
+            <w:hideMark/>
+          </w:tcPr>
+          <w:p>
+            <w:pPr>
+              <w:spacing w:after="0" w:line="240" w:lineRule="auto"/>
+              <w:rPr>
+                <w:rFonts w:ascii="Calibri" w:eastAsia="Times New Roman" w:hAnsi="Calibri"/>
+                <w:color w:val="000000"/>
+              </w:rPr>
+            </w:pPr>
+            <w:r>
+              <w:rPr>
+                <w:rFonts w:ascii="Calibri" w:eastAsia="Times New Roman" w:hAnsi="Calibri"/>
+                <w:color w:val="000000"/>
+              </w:rPr>
+              <w:t>Blind</w:t>
+            </w:r>
+          </w:p>
+        </w:tc>
+        <w:tc>
+          <w:tcPr>
+            <w:tcW w:w="0" w:type="auto"/>
+            <w:shd w:val="clear" w:color="auto" w:fill="auto"/>
+            <w:noWrap/>
+            <w:vAlign w:val="bottom"/>
+            <w:hideMark/>
+          </w:tcPr>
+          <w:p>
+            <w:pPr>
+              <w:spacing w:after="0" w:line="240" w:lineRule="auto"/>
+              <w:rPr>
+                <w:rFonts w:ascii="Calibri" w:eastAsia="Times New Roman" w:hAnsi="Calibri"/>
+                <w:color w:val="000000"/>
+              </w:rPr>
+            </w:pPr>
+            <w:r>
+              <w:rPr>
+                <w:rFonts w:ascii="Calibri" w:eastAsia="Times New Roman" w:hAnsi="Calibri"/>
+                <w:color w:val="000000"/>
+              </w:rPr>
+              <w:t>SVM</w:t>
+            </w:r>
+          </w:p>
+        </w:tc>
+      </w:tr>
+      <w:tr>
+        <w:trPr>
+          <w:trHeight w:val="300"/>
+          <w:jc w:val="center"/>
+        </w:trPr>
+        <w:tc>
+          <w:tcPr>
+            <w:tcW w:w="0" w:type="auto"/>
+            <w:shd w:val="clear" w:color="auto" w:fill="auto"/>
+            <w:noWrap/>
+            <w:vAlign w:val="bottom"/>
+            <w:hideMark/>
+          </w:tcPr>
+          <w:p>
+            <w:pPr>
+              <w:spacing w:after="0" w:line="240" w:lineRule="auto"/>
+              <w:rPr>
+                <w:rFonts w:ascii="Calibri" w:eastAsia="Times New Roman" w:hAnsi="Calibri"/>
+                <w:color w:val="000000"/>
+              </w:rPr>
+            </w:pPr>
+            <w:r>
+              <w:rPr>
+                <w:rFonts w:ascii="Calibri" w:eastAsia="Times New Roman" w:hAnsi="Calibri"/>
+                <w:color w:val="000000"/>
+              </w:rPr>
+              <w:t>HOG</w:t>
+            </w:r>
+          </w:p>
+        </w:tc>
+        <w:tc>
+          <w:tcPr>
+            <w:tcW w:w="0" w:type="auto"/>
+            <w:shd w:val="clear" w:color="auto" w:fill="auto"/>
+            <w:noWrap/>
+            <w:vAlign w:val="bottom"/>
+            <w:hideMark/>
+          </w:tcPr>
+          <w:p>
+            <w:pPr>
+              <w:spacing w:after="0" w:line="240" w:lineRule="auto"/>
+              <w:rPr>
+                <w:rFonts w:ascii="Calibri" w:eastAsia="Times New Roman" w:hAnsi="Calibri"/>
+                <w:color w:val="000000"/>
+              </w:rPr>
+            </w:pPr>
+            <w:r>
+              <w:rPr>
+                <w:rFonts w:ascii="Calibri" w:eastAsia="Times New Roman" w:hAnsi="Calibri"/>
+                <w:color w:val="000000"/>
+              </w:rPr>
+              <w:t>PCA</w:t>
+            </w:r>
+          </w:p>
+        </w:tc>
+        <w:tc>
+          <w:tcPr>
+            <w:tcW w:w="0" w:type="auto"/>
+            <w:shd w:val="clear" w:color="auto" w:fill="auto"/>
+            <w:noWrap/>
+            <w:vAlign w:val="bottom"/>
+            <w:hideMark/>
+          </w:tcPr>
+          <w:p>
+            <w:pPr>
+              <w:spacing w:after="0" w:line="240" w:lineRule="auto"/>
+              <w:rPr>
+                <w:rFonts w:ascii="Calibri" w:eastAsia="Times New Roman" w:hAnsi="Calibri"/>
+                <w:color w:val="000000"/>
+              </w:rPr>
+            </w:pPr>
+            <w:r>
+              <w:rPr>
+                <w:rFonts w:ascii="Calibri" w:eastAsia="Times New Roman" w:hAnsi="Calibri"/>
+                <w:color w:val="000000"/>
+              </w:rPr>
+              <w:t>SVM</w:t>
+            </w:r>
+          </w:p>
+        </w:tc>
+        <w:tc>
+          <w:tcPr>
+            <w:tcW w:w="0" w:type="auto"/>
+            <w:shd w:val="clear" w:color="auto" w:fill="auto"/>
+            <w:noWrap/>
+            <w:vAlign w:val="bottom"/>
+            <w:hideMark/>
+          </w:tcPr>
+          <w:p>
+            <w:pPr>
+              <w:spacing w:after="0" w:line="240" w:lineRule="auto"/>
+              <w:rPr>
+                <w:rFonts w:ascii="Calibri" w:eastAsia="Times New Roman" w:hAnsi="Calibri"/>
+                <w:color w:val="000000"/>
+              </w:rPr>
+            </w:pPr>
+            <w:r>
+              <w:rPr>
+                <w:rFonts w:ascii="Calibri" w:eastAsia="Times New Roman" w:hAnsi="Calibri"/>
+                <w:color w:val="000000"/>
+              </w:rPr>
+              <w:t>Composite</w:t>
+            </w:r>
+          </w:p>
+        </w:tc>
+      </w:tr>
+      <w:tr>
+        <w:trPr>
+          <w:trHeight w:val="300"/>
+          <w:jc w:val="center"/>
+        </w:trPr>
+        <w:tc>
+          <w:tcPr>
+            <w:tcW w:w="0" w:type="auto"/>
+            <w:shd w:val="clear" w:color="auto" w:fill="auto"/>
+            <w:noWrap/>
+            <w:vAlign w:val="bottom"/>
+            <w:hideMark/>
+          </w:tcPr>
+          <w:p>
+            <w:pPr>
+              <w:spacing w:after="0" w:line="240" w:lineRule="auto"/>
+              <w:rPr>
+                <w:rFonts w:ascii="Calibri" w:eastAsia="Times New Roman" w:hAnsi="Calibri"/>
+                <w:color w:val="000000"/>
+              </w:rPr>
+            </w:pPr>
+            <w:r>
+              <w:rPr>
+                <w:rFonts w:ascii="Calibri" w:eastAsia="Times New Roman" w:hAnsi="Calibri"/>
+                <w:color w:val="000000"/>
+              </w:rPr>
+              <w:t>RAW</w:t>
+            </w:r>
+          </w:p>
+        </w:tc>
+        <w:tc>
+          <w:tcPr>
+            <w:tcW w:w="0" w:type="auto"/>
+            <w:shd w:val="clear" w:color="auto" w:fill="auto"/>
+            <w:noWrap/>
+            <w:vAlign w:val="bottom"/>
+            <w:hideMark/>
+          </w:tcPr>
+          <w:p>
+            <w:pPr>
+              <w:spacing w:after="0" w:line="240" w:lineRule="auto"/>
+              <w:rPr>
+                <w:rFonts w:ascii="Calibri" w:eastAsia="Times New Roman" w:hAnsi="Calibri"/>
+                <w:color w:val="000000"/>
+              </w:rPr>
+            </w:pPr>
+            <w:r>
+              <w:rPr>
+                <w:rFonts w:ascii="Calibri" w:eastAsia="Times New Roman" w:hAnsi="Calibri"/>
+                <w:color w:val="000000"/>
+              </w:rPr>
+              <w:t>RAW</w:t>
+            </w:r>
+          </w:p>
+        </w:tc>
+        <w:tc>
+          <w:tcPr>
+            <w:tcW w:w="0" w:type="auto"/>
+            <w:shd w:val="clear" w:color="auto" w:fill="auto"/>
+            <w:noWrap/>
+            <w:vAlign w:val="bottom"/>
+            <w:hideMark/>
+          </w:tcPr>
+          <w:p>
+            <w:pPr>
+              <w:spacing w:after="0" w:line="240" w:lineRule="auto"/>
+              <w:rPr>
+                <w:rFonts w:ascii="Calibri" w:eastAsia="Times New Roman" w:hAnsi="Calibri"/>
+                <w:color w:val="000000"/>
+              </w:rPr>
+            </w:pPr>
+            <w:proofErr w:type="spellStart"/>
+            <w:r>
+              <w:rPr>
+                <w:rFonts w:ascii="Calibri" w:eastAsia="Times New Roman" w:hAnsi="Calibri"/>
+                <w:color w:val="000000"/>
+              </w:rPr>
+              <w:t>AdaBoost</w:t>
+            </w:r>
+            <w:proofErr w:type="spellEnd"/>
+          </w:p>
+        </w:tc>
+        <w:tc>
+          <w:tcPr>
+            <w:tcW w:w="0" w:type="auto"/>
+            <w:shd w:val="clear" w:color="auto" w:fill="auto"/>
+            <w:noWrap/>
+            <w:vAlign w:val="bottom"/>
+            <w:hideMark/>
+          </w:tcPr>
+          <w:p>
+            <w:pPr>
+              <w:spacing w:after="0" w:line="240" w:lineRule="auto"/>
+              <w:rPr>
+                <w:rFonts w:ascii="Calibri" w:eastAsia="Times New Roman" w:hAnsi="Calibri"/>
+                <w:color w:val="000000"/>
+              </w:rPr>
+            </w:pPr>
+            <w:proofErr w:type="spellStart"/>
+            <w:r>
+              <w:rPr>
+                <w:rFonts w:ascii="Calibri" w:eastAsia="Times New Roman" w:hAnsi="Calibri"/>
+                <w:color w:val="000000"/>
+              </w:rPr>
+              <w:t>AdaBoost</w:t>
+            </w:r>
+            <w:proofErr w:type="spellEnd"/>
+          </w:p>
+        </w:tc>
+      </w:tr>
+      <w:tr>
+        <w:trPr>
+          <w:trHeight w:val="300"/>
+          <w:jc w:val="center"/>
+        </w:trPr>
+        <w:tc>
+          <w:tcPr>
+            <w:tcW w:w="0" w:type="auto"/>
+            <w:gridSpan w:val="2"/>
+            <w:vMerge w:val="restart"/>
+            <w:shd w:val="clear" w:color="auto" w:fill="auto"/>
+            <w:noWrap/>
+            <w:vAlign w:val="bottom"/>
+            <w:hideMark/>
+          </w:tcPr>
+          <w:p>
+            <w:pPr>
+              <w:spacing w:after="0" w:line="240" w:lineRule="auto"/>
+              <w:rPr>
+                <w:rFonts w:ascii="Calibri" w:eastAsia="Times New Roman" w:hAnsi="Calibri"/>
+                <w:color w:val="000000"/>
+              </w:rPr>
+            </w:pPr>
+          </w:p>
+        </w:tc>
+        <w:tc>
+          <w:tcPr>
+            <w:tcW w:w="0" w:type="auto"/>
+            <w:shd w:val="clear" w:color="auto" w:fill="auto"/>
+            <w:noWrap/>
+            <w:vAlign w:val="bottom"/>
+            <w:hideMark/>
+          </w:tcPr>
+          <w:p>
+            <w:pPr>
+              <w:spacing w:after="0" w:line="240" w:lineRule="auto"/>
+              <w:rPr>
+                <w:rFonts w:ascii="Calibri" w:eastAsia="Times New Roman" w:hAnsi="Calibri"/>
+                <w:color w:val="000000"/>
+              </w:rPr>
+            </w:pPr>
+            <w:r>
+              <w:rPr>
+                <w:rFonts w:ascii="Calibri" w:eastAsia="Times New Roman" w:hAnsi="Calibri"/>
+                <w:color w:val="000000"/>
+              </w:rPr>
+              <w:t>Composite</w:t>
+            </w:r>
+          </w:p>
+        </w:tc>
+        <w:tc>
+          <w:tcPr>
+            <w:tcW w:w="0" w:type="auto"/>
+            <w:shd w:val="clear" w:color="auto" w:fill="auto"/>
+            <w:noWrap/>
+            <w:vAlign w:val="bottom"/>
+            <w:hideMark/>
+          </w:tcPr>
+          <w:p>
+            <w:pPr>
+              <w:spacing w:after="0" w:line="240" w:lineRule="auto"/>
+              <w:rPr>
+                <w:rFonts w:ascii="Calibri" w:eastAsia="Times New Roman" w:hAnsi="Calibri"/>
+                <w:color w:val="000000"/>
+              </w:rPr>
+            </w:pPr>
+            <w:r>
+              <w:rPr>
+                <w:rFonts w:ascii="Calibri" w:eastAsia="Times New Roman" w:hAnsi="Calibri"/>
+                <w:color w:val="000000"/>
+              </w:rPr>
+              <w:t>KNN</w:t>
+            </w:r>
+          </w:p>
+        </w:tc>
+      </w:tr>
+      <w:tr>
+        <w:trPr>
+          <w:trHeight w:val="300"/>
+          <w:jc w:val="center"/>
+        </w:trPr>
+        <w:tc>
+          <w:tcPr>
+            <w:tcW w:w="0" w:type="auto"/>
+            <w:gridSpan w:val="2"/>
+            <w:vMerge/>
+            <w:shd w:val="clear" w:color="auto" w:fill="auto"/>
+            <w:noWrap/>
+            <w:vAlign w:val="bottom"/>
+            <w:hideMark/>
+          </w:tcPr>
+          <w:p>
+            <w:pPr>
+              <w:spacing w:after="0" w:line="240" w:lineRule="auto"/>
+              <w:rPr>
+                <w:rFonts w:ascii="Calibri" w:eastAsia="Times New Roman" w:hAnsi="Calibri"/>
+                <w:color w:val="000000"/>
+              </w:rPr>
+            </w:pPr>
+          </w:p>
+        </w:tc>
+        <w:tc>
+          <w:tcPr>
+            <w:tcW w:w="0" w:type="auto"/>
+            <w:shd w:val="clear" w:color="auto" w:fill="auto"/>
+            <w:noWrap/>
+            <w:vAlign w:val="bottom"/>
+            <w:hideMark/>
+          </w:tcPr>
+          <w:p>
+            <w:pPr>
+              <w:spacing w:after="0" w:line="240" w:lineRule="auto"/>
+              <w:rPr>
+                <w:rFonts w:ascii="Calibri" w:eastAsia="Times New Roman" w:hAnsi="Calibri"/>
+                <w:color w:val="000000"/>
+              </w:rPr>
+            </w:pPr>
+            <w:r>
+              <w:rPr>
+                <w:rFonts w:ascii="Calibri" w:eastAsia="Times New Roman" w:hAnsi="Calibri"/>
+                <w:color w:val="000000"/>
+              </w:rPr>
+              <w:t>NN</w:t>
+            </w:r>
+          </w:p>
+        </w:tc>
+        <w:tc>
+          <w:tcPr>
+            <w:tcW w:w="0" w:type="auto"/>
+            <w:shd w:val="clear" w:color="auto" w:fill="auto"/>
+            <w:noWrap/>
+            <w:vAlign w:val="bottom"/>
+            <w:hideMark/>
+          </w:tcPr>
+          <w:p>
+            <w:pPr>
+              <w:spacing w:after="0" w:line="240" w:lineRule="auto"/>
+              <w:rPr>
+                <w:rFonts w:ascii="Calibri" w:eastAsia="Times New Roman" w:hAnsi="Calibri"/>
+                <w:color w:val="000000"/>
+              </w:rPr>
+            </w:pPr>
+            <w:r>
+              <w:rPr>
+                <w:rFonts w:ascii="Calibri" w:eastAsia="Times New Roman" w:hAnsi="Calibri"/>
+                <w:color w:val="000000"/>
+              </w:rPr>
+              <w:t>NN</w:t>
+            </w:r>
+          </w:p>
+        </w:tc>
+      </w:tr>
+      <w:tr>
+        <w:trPr>
+          <w:trHeight w:val="300"/>
+          <w:jc w:val="center"/>
+        </w:trPr>
+        <w:tc>
+          <w:tcPr>
+            <w:tcW w:w="0" w:type="auto"/>
+            <w:gridSpan w:val="2"/>
+            <w:vMerge/>
+            <w:shd w:val="clear" w:color="auto" w:fill="auto"/>
+            <w:noWrap/>
+            <w:vAlign w:val="bottom"/>
+            <w:hideMark/>
+          </w:tcPr>
+          <w:p>
+            <w:pPr>
+              <w:spacing w:after="0" w:line="240" w:lineRule="auto"/>
+              <w:rPr>
+                <w:rFonts w:ascii="Calibri" w:eastAsia="Times New Roman" w:hAnsi="Calibri"/>
+                <w:color w:val="000000"/>
+              </w:rPr>
+            </w:pPr>
+          </w:p>
+        </w:tc>
+        <w:tc>
+          <w:tcPr>
+            <w:tcW w:w="0" w:type="auto"/>
+            <w:shd w:val="clear" w:color="auto" w:fill="auto"/>
+            <w:noWrap/>
+            <w:vAlign w:val="bottom"/>
+            <w:hideMark/>
+          </w:tcPr>
+          <w:p>
+            <w:pPr>
+              <w:spacing w:after="0" w:line="240" w:lineRule="auto"/>
+              <w:rPr>
+                <w:rFonts w:ascii="Calibri" w:eastAsia="Times New Roman" w:hAnsi="Calibri"/>
+                <w:color w:val="000000"/>
+              </w:rPr>
+            </w:pPr>
+            <w:r>
+              <w:rPr>
+                <w:rFonts w:ascii="Calibri" w:eastAsia="Times New Roman" w:hAnsi="Calibri"/>
+                <w:color w:val="000000"/>
+              </w:rPr>
+              <w:t>KNN</w:t>
+            </w:r>
+          </w:p>
+        </w:tc>
+        <w:tc>
+          <w:tcPr>
+            <w:tcW w:w="0" w:type="auto"/>
+            <w:shd w:val="clear" w:color="auto" w:fill="auto"/>
+            <w:noWrap/>
+            <w:vAlign w:val="bottom"/>
+            <w:hideMark/>
+          </w:tcPr>
+          <w:p>
+            <w:pPr>
+              <w:keepNext/>
+              <w:spacing w:after="0" w:line="240" w:lineRule="auto"/>
+              <w:rPr>
+                <w:rFonts w:ascii="Calibri" w:eastAsia="Times New Roman" w:hAnsi="Calibri"/>
+                <w:color w:val="000000"/>
+              </w:rPr>
+            </w:pPr>
+            <w:r>
+              <w:rPr>
+                <w:rFonts w:ascii="Calibri" w:eastAsia="Times New Roman" w:hAnsi="Calibri"/>
+                <w:color w:val="000000"/>
+              </w:rPr>
+              <w:t>Blind</w:t>
+            </w:r>
+          </w:p>
+        </w:tc>
+      </w:tr>
+    </w:tbl>
+    <w:p>
+      <w:pPr>
+        <w:pStyle w:val="Caption"/>
+        <w:jc w:val="center"/>
+      </w:pPr>
+      <w:r>
+        <w:t>Table 3 - Speed and Accuracy tables</w:t>
+      </w:r>
+    </w:p>
+    <w:p>
+      <w:pPr>
         <w:widowControl w:val="0"/>
         <w:autoSpaceDE w:val="0"/>
         <w:autoSpaceDN w:val="0"/>
@@ -8914,16 +9980,31 @@
         <w:spacing w:after="200" w:line="276" w:lineRule="auto"/>
         <w:rPr>
           <w:rFonts w:cs="Calibri"/>
-          <w:b/>
-          <w:bCs/>
-        </w:rPr>
-      </w:pPr>
-      <w:r>
-        <w:rPr>
-          <w:rFonts w:cs="Calibri"/>
-          <w:color w:val="FF0000"/>
-        </w:rPr>
-        <w:t>Which is our most accurate model (SVM using HOG for full sample rate, although thats not using full scale PCA)</w:t>
+          <w:bCs/>
+        </w:rPr>
+      </w:pPr>
+      <w:r>
+        <w:rPr>
+          <w:rFonts w:cs="Calibri"/>
+          <w:bCs/>
+        </w:rPr>
+        <w:t xml:space="preserve">Using the information found from these comparisons, the chosen feature extractor and classifier combination used for detection is SVM-HOG. SVM-HOG was chosen because it and SVM-PCA are the most accurate classifiers by 3% over </w:t>
+      </w:r>
+      <w:proofErr w:type="spellStart"/>
+      <w:r>
+        <w:rPr>
+          <w:rFonts w:cs="Calibri"/>
+          <w:bCs/>
+        </w:rPr>
+        <w:t>AdaBoost</w:t>
+      </w:r>
+      <w:proofErr w:type="spellEnd"/>
+      <w:r>
+        <w:rPr>
+          <w:rFonts w:cs="Calibri"/>
+          <w:bCs/>
+        </w:rPr>
+        <w:t xml:space="preserve"> HOG while running in approximately one fifth of the time, and SVM-HOG runs approximately 5% faster than SVM-PCA.</w:t>
       </w:r>
     </w:p>
     <w:p>
@@ -8939,6 +10020,8 @@
           <w:bCs/>
         </w:rPr>
       </w:pPr>
+      <w:bookmarkStart w:id="0" w:name="_GoBack"/>
+      <w:bookmarkEnd w:id="0"/>
       <w:r>
         <w:rPr>
           <w:rFonts w:cs="Calibri"/>
@@ -9076,7 +10159,15 @@
           <w:rFonts w:cs="Calibri"/>
           <w:bCs/>
         </w:rPr>
-        <w:t>Due to the difference in size between the training images and the video, using an entire video frame as a testing image is not a valid way to check for the presence of a person. Instead, each frame of the video is cut down into chunks and those chunks are used as the testing images. This is done using a sliding window which moves across the frame like a typewriter and cuts out pieces of the frame. The result of this process can be seen in figure 1</w:t>
+        <w:t xml:space="preserve">Due to the difference in size between the training images and the video, using an entire video frame as a testing image is not a valid way to check for the presence of a person. Instead, each frame of the video is cut down into chunks and those chunks are used as the testing images. This is done using a sliding </w:t>
+      </w:r>
+      <w:r>
+        <w:rPr>
+          <w:rFonts w:cs="Calibri"/>
+          <w:bCs/>
+        </w:rPr>
+        <w:lastRenderedPageBreak/>
+        <w:t>window which moves across the frame like a typewriter and cuts out pieces of the frame. The result of this process can be seen in figure 1</w:t>
       </w:r>
       <w:r>
         <w:rPr>
@@ -9126,7 +10217,7 @@
                     </pic:cNvPicPr>
                   </pic:nvPicPr>
                   <pic:blipFill>
-                    <a:blip r:embed="rId18" cstate="print">
+                    <a:blip r:embed="rId19" cstate="print">
                       <a:extLst>
                         <a:ext uri="{28A0092B-C50C-407E-A947-70E740481C1C}">
                           <a14:useLocalDpi xmlns:a14="http://schemas.microsoft.com/office/drawing/2010/main" val="0"/>
@@ -9170,27 +10261,14 @@
       <w:r>
         <w:t xml:space="preserve">Figure </w:t>
       </w:r>
-      <w:r>
-        <w:fldChar w:fldCharType="begin"/>
-      </w:r>
-      <w:r>
-        <w:instrText xml:space="preserve"> SEQ Figure \* ARABIC </w:instrText>
-      </w:r>
-      <w:r>
-        <w:fldChar w:fldCharType="separate"/>
-      </w:r>
-      <w:r>
-        <w:rPr>
-          <w:noProof/>
-        </w:rPr>
-        <w:t>11</w:t>
-      </w:r>
-      <w:r>
-        <w:rPr>
-          <w:noProof/>
-        </w:rPr>
-        <w:fldChar w:fldCharType="end"/>
-      </w:r>
+      <w:fldSimple w:instr=" SEQ Figure \* ARABIC ">
+        <w:r>
+          <w:rPr>
+            <w:noProof/>
+          </w:rPr>
+          <w:t>11</w:t>
+        </w:r>
+      </w:fldSimple>
       <w:r>
         <w:t xml:space="preserve"> - Sliding Window example</w:t>
       </w:r>
@@ -9212,7 +10290,23 @@
           <w:rFonts w:cs="Calibri"/>
           <w:bCs/>
         </w:rPr>
-        <w:t>This still leaves the problem of having people in the distance appear smaller in the video, and people nearby appear larger. To combat this, a multi-scale sliding window is used. Instead of making a single pass over the video, multiple passes are used with different window sizes. For this system the sizes used are the training image size, 1.5 times the training image size, and 0.5 times the training image size. The general cutout of the video for all three frame sizes can be seen in figure 1</w:t>
+        <w:t xml:space="preserve">This still leaves the problem of having people in the distance appear smaller in the video, and people nearby appear larger. To combat this, a multi-scale sliding window is used. Instead of making a single pass over the video, multiple passes are used with different window sizes. For this system the sizes used are the training image size, 1.5 times the training image size, and 0.5 times the training image size. The general </w:t>
+      </w:r>
+      <w:proofErr w:type="spellStart"/>
+      <w:r>
+        <w:rPr>
+          <w:rFonts w:cs="Calibri"/>
+          <w:bCs/>
+        </w:rPr>
+        <w:t>cutout</w:t>
+      </w:r>
+      <w:proofErr w:type="spellEnd"/>
+      <w:r>
+        <w:rPr>
+          <w:rFonts w:cs="Calibri"/>
+          <w:bCs/>
+        </w:rPr>
+        <w:t xml:space="preserve"> of the video for all three frame sizes can be seen in figure 1</w:t>
       </w:r>
       <w:r>
         <w:rPr>
@@ -9245,7 +10339,6 @@
           <w:bCs/>
           <w:noProof/>
         </w:rPr>
-        <w:lastRenderedPageBreak/>
         <w:drawing>
           <wp:inline distT="0" distB="0" distL="0" distR="0" wp14:anchorId="6237C228" wp14:editId="10206E06">
             <wp:extent cx="4657725" cy="3349979"/>
@@ -9262,7 +10355,7 @@
                     <pic:cNvPicPr/>
                   </pic:nvPicPr>
                   <pic:blipFill>
-                    <a:blip r:embed="rId19" cstate="print">
+                    <a:blip r:embed="rId20" cstate="print">
                       <a:extLst>
                         <a:ext uri="{28A0092B-C50C-407E-A947-70E740481C1C}">
                           <a14:useLocalDpi xmlns:a14="http://schemas.microsoft.com/office/drawing/2010/main" val="0"/>
@@ -9301,27 +10394,14 @@
       <w:r>
         <w:t xml:space="preserve">Figure </w:t>
       </w:r>
-      <w:r>
-        <w:fldChar w:fldCharType="begin"/>
-      </w:r>
-      <w:r>
-        <w:instrText xml:space="preserve"> SEQ Figure \* ARABIC </w:instrText>
-      </w:r>
-      <w:r>
-        <w:fldChar w:fldCharType="separate"/>
-      </w:r>
-      <w:r>
-        <w:rPr>
-          <w:noProof/>
-        </w:rPr>
-        <w:t>12</w:t>
-      </w:r>
-      <w:r>
-        <w:rPr>
-          <w:noProof/>
-        </w:rPr>
-        <w:fldChar w:fldCharType="end"/>
-      </w:r>
+      <w:fldSimple w:instr=" SEQ Figure \* ARABIC ">
+        <w:r>
+          <w:rPr>
+            <w:noProof/>
+          </w:rPr>
+          <w:t>12</w:t>
+        </w:r>
+      </w:fldSimple>
       <w:r>
         <w:t xml:space="preserve"> - Multi-Scale Sliding Window Example</w:t>
       </w:r>
@@ -9366,6 +10446,7 @@
           <w:rFonts w:cs="Calibri"/>
           <w:bCs/>
         </w:rPr>
+        <w:lastRenderedPageBreak/>
         <w:t>As shown</w:t>
       </w:r>
       <w:r>
@@ -9466,7 +10547,7 @@
                     </pic:cNvPicPr>
                   </pic:nvPicPr>
                   <pic:blipFill>
-                    <a:blip r:embed="rId20" cstate="print">
+                    <a:blip r:embed="rId21" cstate="print">
                       <a:extLst>
                         <a:ext uri="{28A0092B-C50C-407E-A947-70E740481C1C}">
                           <a14:useLocalDpi xmlns:a14="http://schemas.microsoft.com/office/drawing/2010/main" val="0"/>
@@ -9510,27 +10591,14 @@
       <w:r>
         <w:t xml:space="preserve">Figure </w:t>
       </w:r>
-      <w:r>
-        <w:fldChar w:fldCharType="begin"/>
-      </w:r>
-      <w:r>
-        <w:instrText xml:space="preserve"> SEQ Figure \* ARABIC </w:instrText>
-      </w:r>
-      <w:r>
-        <w:fldChar w:fldCharType="separate"/>
-      </w:r>
-      <w:r>
-        <w:rPr>
-          <w:noProof/>
-        </w:rPr>
-        <w:t>13</w:t>
-      </w:r>
-      <w:r>
-        <w:rPr>
-          <w:noProof/>
-        </w:rPr>
-        <w:fldChar w:fldCharType="end"/>
-      </w:r>
+      <w:fldSimple w:instr=" SEQ Figure \* ARABIC ">
+        <w:r>
+          <w:rPr>
+            <w:noProof/>
+          </w:rPr>
+          <w:t>13</w:t>
+        </w:r>
+      </w:fldSimple>
       <w:r>
         <w:t xml:space="preserve"> - Non-Maxima Suppression Example</w:t>
       </w:r>
@@ -9577,9 +10645,18 @@
           <w:b/>
           <w:bCs/>
         </w:rPr>
-        <w:lastRenderedPageBreak/>
-        <w:t>4.4.1 Comparison to test.dataset</w:t>
-      </w:r>
+        <w:t xml:space="preserve">4.4.1 Comparison to </w:t>
+      </w:r>
+      <w:proofErr w:type="spellStart"/>
+      <w:r>
+        <w:rPr>
+          <w:rFonts w:cs="Calibri"/>
+          <w:b/>
+          <w:bCs/>
+        </w:rPr>
+        <w:t>test.dataset</w:t>
+      </w:r>
+      <w:proofErr w:type="spellEnd"/>
     </w:p>
     <w:p>
       <w:pPr>
@@ -9599,7 +10676,71 @@
           <w:rFonts w:cs="Calibri"/>
           <w:color w:val="FF0000"/>
         </w:rPr>
-        <w:t>Show a few screencaps of our detection vs the testing one. We need to get test.dataset drawn on top of the video for this. I can do that ezpz.</w:t>
+        <w:t xml:space="preserve">Show a few </w:t>
+      </w:r>
+      <w:proofErr w:type="spellStart"/>
+      <w:r>
+        <w:rPr>
+          <w:rFonts w:cs="Calibri"/>
+          <w:color w:val="FF0000"/>
+        </w:rPr>
+        <w:t>screencaps</w:t>
+      </w:r>
+      <w:proofErr w:type="spellEnd"/>
+      <w:r>
+        <w:rPr>
+          <w:rFonts w:cs="Calibri"/>
+          <w:color w:val="FF0000"/>
+        </w:rPr>
+        <w:t xml:space="preserve"> of our detection </w:t>
+      </w:r>
+      <w:proofErr w:type="spellStart"/>
+      <w:r>
+        <w:rPr>
+          <w:rFonts w:cs="Calibri"/>
+          <w:color w:val="FF0000"/>
+        </w:rPr>
+        <w:t>vs</w:t>
+      </w:r>
+      <w:proofErr w:type="spellEnd"/>
+      <w:r>
+        <w:rPr>
+          <w:rFonts w:cs="Calibri"/>
+          <w:color w:val="FF0000"/>
+        </w:rPr>
+        <w:t xml:space="preserve"> the testing one. We need to get </w:t>
+      </w:r>
+      <w:proofErr w:type="spellStart"/>
+      <w:r>
+        <w:rPr>
+          <w:rFonts w:cs="Calibri"/>
+          <w:color w:val="FF0000"/>
+        </w:rPr>
+        <w:t>test.dataset</w:t>
+      </w:r>
+      <w:proofErr w:type="spellEnd"/>
+      <w:r>
+        <w:rPr>
+          <w:rFonts w:cs="Calibri"/>
+          <w:color w:val="FF0000"/>
+        </w:rPr>
+        <w:t xml:space="preserve"> drawn on top of the video for this. I can do that </w:t>
+      </w:r>
+      <w:proofErr w:type="spellStart"/>
+      <w:r>
+        <w:rPr>
+          <w:rFonts w:cs="Calibri"/>
+          <w:color w:val="FF0000"/>
+        </w:rPr>
+        <w:t>ezpz</w:t>
+      </w:r>
+      <w:proofErr w:type="spellEnd"/>
+      <w:r>
+        <w:rPr>
+          <w:rFonts w:cs="Calibri"/>
+          <w:color w:val="FF0000"/>
+        </w:rPr>
+        <w:t>.</w:t>
       </w:r>
     </w:p>
     <w:p>
@@ -9642,7 +10783,39 @@
           <w:rFonts w:cs="Calibri"/>
           <w:color w:val="FF0000"/>
         </w:rPr>
-        <w:t>Which frames or people are we missing? Do visual inspection vs test.dataset to see if we can spot anyone who stands out. All those tiny people in the background probably don't count.</w:t>
+        <w:t xml:space="preserve">Which frames or people are we missing? Do visual inspection </w:t>
+      </w:r>
+      <w:proofErr w:type="spellStart"/>
+      <w:r>
+        <w:rPr>
+          <w:rFonts w:cs="Calibri"/>
+          <w:color w:val="FF0000"/>
+        </w:rPr>
+        <w:t>vs</w:t>
+      </w:r>
+      <w:proofErr w:type="spellEnd"/>
+      <w:r>
+        <w:rPr>
+          <w:rFonts w:cs="Calibri"/>
+          <w:color w:val="FF0000"/>
+        </w:rPr>
+        <w:t xml:space="preserve"> </w:t>
+      </w:r>
+      <w:proofErr w:type="spellStart"/>
+      <w:r>
+        <w:rPr>
+          <w:rFonts w:cs="Calibri"/>
+          <w:color w:val="FF0000"/>
+        </w:rPr>
+        <w:t>test.dataset</w:t>
+      </w:r>
+      <w:proofErr w:type="spellEnd"/>
+      <w:r>
+        <w:rPr>
+          <w:rFonts w:cs="Calibri"/>
+          <w:color w:val="FF0000"/>
+        </w:rPr>
+        <w:t xml:space="preserve"> to see if we can spot anyone who stands out. All those tiny people in the background probably don't count.</w:t>
       </w:r>
     </w:p>
     <w:p>
@@ -9780,87 +10953,6 @@
             <wp:extent cx="2714625" cy="361950"/>
             <wp:effectExtent l="0" t="0" r="9525" b="0"/>
             <wp:docPr id="18" name="Picture 18"/>
-            <wp:cNvGraphicFramePr>
-              <a:graphicFrameLocks xmlns:a="http://schemas.openxmlformats.org/drawingml/2006/main" noChangeAspect="1"/>
-            </wp:cNvGraphicFramePr>
-            <a:graphic xmlns:a="http://schemas.openxmlformats.org/drawingml/2006/main">
-              <a:graphicData uri="http://schemas.openxmlformats.org/drawingml/2006/picture">
-                <pic:pic xmlns:pic="http://schemas.openxmlformats.org/drawingml/2006/picture">
-                  <pic:nvPicPr>
-                    <pic:cNvPr id="0" name=""/>
-                    <pic:cNvPicPr/>
-                  </pic:nvPicPr>
-                  <pic:blipFill>
-                    <a:blip r:embed="rId21"/>
-                    <a:stretch>
-                      <a:fillRect/>
-                    </a:stretch>
-                  </pic:blipFill>
-                  <pic:spPr>
-                    <a:xfrm>
-                      <a:off x="0" y="0"/>
-                      <a:ext cx="2714625" cy="361950"/>
-                    </a:xfrm>
-                    <a:prstGeom prst="rect">
-                      <a:avLst/>
-                    </a:prstGeom>
-                  </pic:spPr>
-                </pic:pic>
-              </a:graphicData>
-            </a:graphic>
-          </wp:inline>
-        </w:drawing>
-      </w:r>
-    </w:p>
-    <w:p>
-      <w:pPr>
-        <w:rPr>
-          <w:rFonts w:cs="Calibri"/>
-          <w:b/>
-          <w:bCs/>
-        </w:rPr>
-      </w:pPr>
-      <w:r>
-        <w:rPr>
-          <w:rFonts w:cs="Calibri"/>
-          <w:b/>
-          <w:bCs/>
-        </w:rPr>
-        <w:t>5.2 ROC Curves</w:t>
-      </w:r>
-    </w:p>
-    <w:p>
-      <w:pPr>
-        <w:rPr>
-          <w:rFonts w:cs="Calibri"/>
-          <w:bCs/>
-        </w:rPr>
-      </w:pPr>
-      <w:r>
-        <w:rPr>
-          <w:rFonts w:cs="Calibri"/>
-          <w:bCs/>
-        </w:rPr>
-        <w:t>ROC Curves are generated by creating a model, testing the model, and calling the rocCurves method.</w:t>
-      </w:r>
-    </w:p>
-    <w:p>
-      <w:pPr>
-        <w:jc w:val="center"/>
-        <w:rPr>
-          <w:rFonts w:cs="Calibri"/>
-          <w:bCs/>
-        </w:rPr>
-      </w:pPr>
-      <w:r>
-        <w:rPr>
-          <w:noProof/>
-        </w:rPr>
-        <w:drawing>
-          <wp:inline distT="0" distB="0" distL="0" distR="0" wp14:anchorId="6DF707E4" wp14:editId="677F1305">
-            <wp:extent cx="5372100" cy="733425"/>
-            <wp:effectExtent l="0" t="0" r="0" b="9525"/>
-            <wp:docPr id="15" name="Picture 15"/>
             <wp:cNvGraphicFramePr>
               <a:graphicFrameLocks xmlns:a="http://schemas.openxmlformats.org/drawingml/2006/main" noChangeAspect="1"/>
             </wp:cNvGraphicFramePr>
@@ -9880,7 +10972,7 @@
                   <pic:spPr>
                     <a:xfrm>
                       <a:off x="0" y="0"/>
-                      <a:ext cx="5372100" cy="733425"/>
+                      <a:ext cx="2714625" cy="361950"/>
                     </a:xfrm>
                     <a:prstGeom prst="rect">
                       <a:avLst/>
@@ -9907,26 +10999,43 @@
           <w:b/>
           <w:bCs/>
         </w:rPr>
-        <w:t>5.3 Cross Validation</w:t>
-      </w:r>
-    </w:p>
-    <w:p>
-      <w:pPr>
-        <w:rPr>
-          <w:rFonts w:cs="Calibri"/>
-          <w:bCs/>
-        </w:rPr>
-      </w:pPr>
-      <w:r>
-        <w:rPr>
-          <w:rFonts w:cs="Calibri"/>
-          <w:bCs/>
-        </w:rPr>
-        <w:t>The cross validated results can be viewed by uncommenting these lines in the main script.</w:t>
-      </w:r>
-    </w:p>
-    <w:p>
-      <w:pPr>
+        <w:t>5.2 ROC Curves</w:t>
+      </w:r>
+    </w:p>
+    <w:p>
+      <w:pPr>
+        <w:rPr>
+          <w:rFonts w:cs="Calibri"/>
+          <w:bCs/>
+        </w:rPr>
+      </w:pPr>
+      <w:r>
+        <w:rPr>
+          <w:rFonts w:cs="Calibri"/>
+          <w:bCs/>
+        </w:rPr>
+        <w:t xml:space="preserve">ROC Curves are generated by creating a model, testing the model, and calling the </w:t>
+      </w:r>
+      <w:proofErr w:type="spellStart"/>
+      <w:r>
+        <w:rPr>
+          <w:rFonts w:cs="Calibri"/>
+          <w:bCs/>
+        </w:rPr>
+        <w:t>rocCurves</w:t>
+      </w:r>
+      <w:proofErr w:type="spellEnd"/>
+      <w:r>
+        <w:rPr>
+          <w:rFonts w:cs="Calibri"/>
+          <w:bCs/>
+        </w:rPr>
+        <w:t xml:space="preserve"> method.</w:t>
+      </w:r>
+    </w:p>
+    <w:p>
+      <w:pPr>
+        <w:jc w:val="center"/>
         <w:rPr>
           <w:rFonts w:cs="Calibri"/>
           <w:bCs/>
@@ -9937,10 +11046,10 @@
           <w:noProof/>
         </w:rPr>
         <w:drawing>
-          <wp:inline distT="0" distB="0" distL="0" distR="0" wp14:anchorId="1EE3DF55" wp14:editId="1951270A">
-            <wp:extent cx="5943600" cy="481330"/>
-            <wp:effectExtent l="0" t="0" r="0" b="0"/>
-            <wp:docPr id="16" name="Picture 16"/>
+          <wp:inline distT="0" distB="0" distL="0" distR="0" wp14:anchorId="6DF707E4" wp14:editId="677F1305">
+            <wp:extent cx="5372100" cy="733425"/>
+            <wp:effectExtent l="0" t="0" r="0" b="9525"/>
+            <wp:docPr id="15" name="Picture 15"/>
             <wp:cNvGraphicFramePr>
               <a:graphicFrameLocks xmlns:a="http://schemas.openxmlformats.org/drawingml/2006/main" noChangeAspect="1"/>
             </wp:cNvGraphicFramePr>
@@ -9960,7 +11069,7 @@
                   <pic:spPr>
                     <a:xfrm>
                       <a:off x="0" y="0"/>
-                      <a:ext cx="5943600" cy="481330"/>
+                      <a:ext cx="5372100" cy="733425"/>
                     </a:xfrm>
                     <a:prstGeom prst="rect">
                       <a:avLst/>
@@ -9987,27 +11096,26 @@
           <w:b/>
           <w:bCs/>
         </w:rPr>
-        <w:t>5.4 Type 1 and 2 errors, sensitivity, precision, etc</w:t>
-      </w:r>
-    </w:p>
-    <w:p>
-      <w:pPr>
-        <w:rPr>
-          <w:rFonts w:cs="Calibri"/>
-          <w:bCs/>
-        </w:rPr>
-      </w:pPr>
-      <w:r>
-        <w:rPr>
-          <w:rFonts w:cs="Calibri"/>
-          <w:bCs/>
-        </w:rPr>
-        <w:t>These are viewable with the following lines of code (example for SVM-PCA)</w:t>
-      </w:r>
-    </w:p>
-    <w:p>
-      <w:pPr>
-        <w:jc w:val="center"/>
+        <w:t>5.3 Cross Validation</w:t>
+      </w:r>
+    </w:p>
+    <w:p>
+      <w:pPr>
+        <w:rPr>
+          <w:rFonts w:cs="Calibri"/>
+          <w:bCs/>
+        </w:rPr>
+      </w:pPr>
+      <w:r>
+        <w:rPr>
+          <w:rFonts w:cs="Calibri"/>
+          <w:bCs/>
+        </w:rPr>
+        <w:t>The cross validated results can be viewed by uncommenting these lines in the main script.</w:t>
+      </w:r>
+    </w:p>
+    <w:p>
+      <w:pPr>
         <w:rPr>
           <w:rFonts w:cs="Calibri"/>
           <w:bCs/>
@@ -10018,10 +11126,10 @@
           <w:noProof/>
         </w:rPr>
         <w:drawing>
-          <wp:inline distT="0" distB="0" distL="0" distR="0" wp14:anchorId="79652343" wp14:editId="73D77EDD">
-            <wp:extent cx="5105400" cy="648706"/>
+          <wp:inline distT="0" distB="0" distL="0" distR="0" wp14:anchorId="1EE3DF55" wp14:editId="1951270A">
+            <wp:extent cx="5943600" cy="481330"/>
             <wp:effectExtent l="0" t="0" r="0" b="0"/>
-            <wp:docPr id="17" name="Picture 17"/>
+            <wp:docPr id="16" name="Picture 16"/>
             <wp:cNvGraphicFramePr>
               <a:graphicFrameLocks xmlns:a="http://schemas.openxmlformats.org/drawingml/2006/main" noChangeAspect="1"/>
             </wp:cNvGraphicFramePr>
@@ -10041,7 +11149,7 @@
                   <pic:spPr>
                     <a:xfrm>
                       <a:off x="0" y="0"/>
-                      <a:ext cx="5105400" cy="648706"/>
+                      <a:ext cx="5943600" cy="481330"/>
                     </a:xfrm>
                     <a:prstGeom prst="rect">
                       <a:avLst/>
@@ -10068,53 +11176,40 @@
           <w:b/>
           <w:bCs/>
         </w:rPr>
-        <w:t>5.5 Changing Cross-Validation Iterations</w:t>
-      </w:r>
-    </w:p>
-    <w:p>
-      <w:pPr>
-        <w:autoSpaceDE w:val="0"/>
-        <w:autoSpaceDN w:val="0"/>
-        <w:adjustRightInd w:val="0"/>
-        <w:spacing w:after="0" w:line="240" w:lineRule="auto"/>
-        <w:rPr>
-          <w:rFonts w:eastAsiaTheme="minorHAnsi" w:cs="Courier New"/>
-          <w:lang w:eastAsia="en-US"/>
-        </w:rPr>
-      </w:pPr>
-      <w:r>
-        <w:rPr>
-          <w:rFonts w:cs="Calibri"/>
-          <w:bCs/>
-        </w:rPr>
-        <w:t>The number of iterations and ratios can be changed in CrossValidateResults-&gt;</w:t>
-      </w:r>
-      <w:r>
-        <w:rPr>
-          <w:rFonts w:eastAsiaTheme="minorHAnsi" w:cs="Courier New"/>
-          <w:color w:val="000000"/>
-          <w:lang w:eastAsia="en-US"/>
-        </w:rPr>
-        <w:t>CrossValidateIterateCall</w:t>
-      </w:r>
-      <w:r>
-        <w:rPr>
-          <w:rFonts w:eastAsiaTheme="minorHAnsi" w:cs="Courier New"/>
-          <w:lang w:eastAsia="en-US"/>
-        </w:rPr>
-        <w:t xml:space="preserve">. </w:t>
-      </w:r>
-    </w:p>
-    <w:p>
-      <w:pPr>
-        <w:autoSpaceDE w:val="0"/>
-        <w:autoSpaceDN w:val="0"/>
-        <w:adjustRightInd w:val="0"/>
-        <w:spacing w:after="0" w:line="240" w:lineRule="auto"/>
+        <w:t xml:space="preserve">5.4 Type 1 and 2 errors, sensitivity, precision, </w:t>
+      </w:r>
+      <w:proofErr w:type="spellStart"/>
+      <w:r>
+        <w:rPr>
+          <w:rFonts w:cs="Calibri"/>
+          <w:b/>
+          <w:bCs/>
+        </w:rPr>
+        <w:t>etc</w:t>
+      </w:r>
+      <w:proofErr w:type="spellEnd"/>
+    </w:p>
+    <w:p>
+      <w:pPr>
+        <w:rPr>
+          <w:rFonts w:cs="Calibri"/>
+          <w:bCs/>
+        </w:rPr>
+      </w:pPr>
+      <w:r>
+        <w:rPr>
+          <w:rFonts w:cs="Calibri"/>
+          <w:bCs/>
+        </w:rPr>
+        <w:t>These are viewable with the following lines of code (example for SVM-PCA)</w:t>
+      </w:r>
+    </w:p>
+    <w:p>
+      <w:pPr>
         <w:jc w:val="center"/>
         <w:rPr>
-          <w:rFonts w:eastAsiaTheme="minorHAnsi" w:cs="Courier New"/>
-          <w:lang w:eastAsia="en-US"/>
+          <w:rFonts w:cs="Calibri"/>
+          <w:bCs/>
         </w:rPr>
       </w:pPr>
       <w:r>
@@ -10122,10 +11217,10 @@
           <w:noProof/>
         </w:rPr>
         <w:drawing>
-          <wp:inline distT="0" distB="0" distL="0" distR="0" wp14:anchorId="2C0BD37E" wp14:editId="689F7127">
-            <wp:extent cx="4781550" cy="1077773"/>
-            <wp:effectExtent l="0" t="0" r="0" b="8255"/>
-            <wp:docPr id="19" name="Picture 19"/>
+          <wp:inline distT="0" distB="0" distL="0" distR="0" wp14:anchorId="79652343" wp14:editId="73D77EDD">
+            <wp:extent cx="5105400" cy="648706"/>
+            <wp:effectExtent l="0" t="0" r="0" b="0"/>
+            <wp:docPr id="17" name="Picture 17"/>
             <wp:cNvGraphicFramePr>
               <a:graphicFrameLocks xmlns:a="http://schemas.openxmlformats.org/drawingml/2006/main" noChangeAspect="1"/>
             </wp:cNvGraphicFramePr>
@@ -10145,6 +11240,128 @@
                   <pic:spPr>
                     <a:xfrm>
                       <a:off x="0" y="0"/>
+                      <a:ext cx="5105400" cy="648706"/>
+                    </a:xfrm>
+                    <a:prstGeom prst="rect">
+                      <a:avLst/>
+                    </a:prstGeom>
+                  </pic:spPr>
+                </pic:pic>
+              </a:graphicData>
+            </a:graphic>
+          </wp:inline>
+        </w:drawing>
+      </w:r>
+    </w:p>
+    <w:p>
+      <w:pPr>
+        <w:rPr>
+          <w:rFonts w:cs="Calibri"/>
+          <w:b/>
+          <w:bCs/>
+        </w:rPr>
+      </w:pPr>
+      <w:r>
+        <w:rPr>
+          <w:rFonts w:cs="Calibri"/>
+          <w:b/>
+          <w:bCs/>
+        </w:rPr>
+        <w:t>5.5 Changing Cross-Validation Iterations</w:t>
+      </w:r>
+    </w:p>
+    <w:p>
+      <w:pPr>
+        <w:autoSpaceDE w:val="0"/>
+        <w:autoSpaceDN w:val="0"/>
+        <w:adjustRightInd w:val="0"/>
+        <w:spacing w:after="0" w:line="240" w:lineRule="auto"/>
+        <w:rPr>
+          <w:rFonts w:eastAsiaTheme="minorHAnsi" w:cs="Courier New"/>
+          <w:lang w:eastAsia="en-US"/>
+        </w:rPr>
+      </w:pPr>
+      <w:r>
+        <w:rPr>
+          <w:rFonts w:cs="Calibri"/>
+          <w:bCs/>
+        </w:rPr>
+        <w:t xml:space="preserve">The number of iterations and ratios can be changed in </w:t>
+      </w:r>
+      <w:proofErr w:type="spellStart"/>
+      <w:r>
+        <w:rPr>
+          <w:rFonts w:cs="Calibri"/>
+          <w:bCs/>
+        </w:rPr>
+        <w:t>CrossValidateResults</w:t>
+      </w:r>
+      <w:proofErr w:type="spellEnd"/>
+      <w:r>
+        <w:rPr>
+          <w:rFonts w:cs="Calibri"/>
+          <w:bCs/>
+        </w:rPr>
+        <w:t>-&gt;</w:t>
+      </w:r>
+      <w:proofErr w:type="spellStart"/>
+      <w:r>
+        <w:rPr>
+          <w:rFonts w:eastAsiaTheme="minorHAnsi" w:cs="Courier New"/>
+          <w:color w:val="000000"/>
+          <w:lang w:eastAsia="en-US"/>
+        </w:rPr>
+        <w:t>CrossValidateIterateCall</w:t>
+      </w:r>
+      <w:proofErr w:type="spellEnd"/>
+      <w:r>
+        <w:rPr>
+          <w:rFonts w:eastAsiaTheme="minorHAnsi" w:cs="Courier New"/>
+          <w:lang w:eastAsia="en-US"/>
+        </w:rPr>
+        <w:t xml:space="preserve">. </w:t>
+      </w:r>
+    </w:p>
+    <w:p>
+      <w:pPr>
+        <w:autoSpaceDE w:val="0"/>
+        <w:autoSpaceDN w:val="0"/>
+        <w:adjustRightInd w:val="0"/>
+        <w:spacing w:after="0" w:line="240" w:lineRule="auto"/>
+        <w:jc w:val="center"/>
+        <w:rPr>
+          <w:rFonts w:eastAsiaTheme="minorHAnsi" w:cs="Courier New"/>
+          <w:lang w:eastAsia="en-US"/>
+        </w:rPr>
+      </w:pPr>
+      <w:r>
+        <w:rPr>
+          <w:noProof/>
+        </w:rPr>
+        <w:drawing>
+          <wp:inline distT="0" distB="0" distL="0" distR="0" wp14:anchorId="2C0BD37E" wp14:editId="689F7127">
+            <wp:extent cx="4781550" cy="1077773"/>
+            <wp:effectExtent l="0" t="0" r="0" b="8255"/>
+            <wp:docPr id="19" name="Picture 19"/>
+            <wp:cNvGraphicFramePr>
+              <a:graphicFrameLocks xmlns:a="http://schemas.openxmlformats.org/drawingml/2006/main" noChangeAspect="1"/>
+            </wp:cNvGraphicFramePr>
+            <a:graphic xmlns:a="http://schemas.openxmlformats.org/drawingml/2006/main">
+              <a:graphicData uri="http://schemas.openxmlformats.org/drawingml/2006/picture">
+                <pic:pic xmlns:pic="http://schemas.openxmlformats.org/drawingml/2006/picture">
+                  <pic:nvPicPr>
+                    <pic:cNvPr id="0" name=""/>
+                    <pic:cNvPicPr/>
+                  </pic:nvPicPr>
+                  <pic:blipFill>
+                    <a:blip r:embed="rId26"/>
+                    <a:stretch>
+                      <a:fillRect/>
+                    </a:stretch>
+                  </pic:blipFill>
+                  <pic:spPr>
+                    <a:xfrm>
+                      <a:off x="0" y="0"/>
                       <a:ext cx="4781550" cy="1077773"/>
                     </a:xfrm>
                     <a:prstGeom prst="rect">
@@ -10224,7 +11441,21 @@
         <w:rPr>
           <w:rStyle w:val="selectable"/>
         </w:rPr>
-        <w:t xml:space="preserve">[1]"xkcd: Electoral Precedent", </w:t>
+        <w:t>[1]"</w:t>
+      </w:r>
+      <w:proofErr w:type="spellStart"/>
+      <w:r>
+        <w:rPr>
+          <w:rStyle w:val="selectable"/>
+        </w:rPr>
+        <w:t>xkcd</w:t>
+      </w:r>
+      <w:proofErr w:type="spellEnd"/>
+      <w:r>
+        <w:rPr>
+          <w:rStyle w:val="selectable"/>
+        </w:rPr>
+        <w:t xml:space="preserve">: Electoral Precedent", </w:t>
       </w:r>
       <w:r>
         <w:rPr>
@@ -10238,9 +11469,23 @@
         <w:rPr>
           <w:rStyle w:val="selectable"/>
         </w:rPr>
-        <w:t xml:space="preserve">, 2016. [Online]. Available: </w:t>
-      </w:r>
-      <w:hyperlink r:id="rId26" w:history="1">
+        <w:t xml:space="preserve">, 2016. </w:t>
+      </w:r>
+      <w:proofErr w:type="gramStart"/>
+      <w:r>
+        <w:rPr>
+          <w:rStyle w:val="selectable"/>
+        </w:rPr>
+        <w:t>[Online].</w:t>
+      </w:r>
+      <w:proofErr w:type="gramEnd"/>
+      <w:r>
+        <w:rPr>
+          <w:rStyle w:val="selectable"/>
+        </w:rPr>
+        <w:t xml:space="preserve"> Available: </w:t>
+      </w:r>
+      <w:hyperlink r:id="rId27" w:history="1">
         <w:r>
           <w:rPr>
             <w:rStyle w:val="Hyperlink"/>
@@ -10281,9 +11526,23 @@
         <w:rPr>
           <w:rStyle w:val="selectable"/>
         </w:rPr>
-        <w:t xml:space="preserve">, 2016. [Online]. Available: </w:t>
-      </w:r>
-      <w:hyperlink r:id="rId27" w:history="1">
+        <w:t xml:space="preserve">, 2016. </w:t>
+      </w:r>
+      <w:proofErr w:type="gramStart"/>
+      <w:r>
+        <w:rPr>
+          <w:rStyle w:val="selectable"/>
+        </w:rPr>
+        <w:t>[Online].</w:t>
+      </w:r>
+      <w:proofErr w:type="gramEnd"/>
+      <w:r>
+        <w:rPr>
+          <w:rStyle w:val="selectable"/>
+        </w:rPr>
+        <w:t xml:space="preserve"> Available: </w:t>
+      </w:r>
+      <w:hyperlink r:id="rId28" w:history="1">
         <w:r>
           <w:rPr>
             <w:rStyle w:val="Hyperlink"/>
@@ -10328,9 +11587,23 @@
         <w:rPr>
           <w:rStyle w:val="selectable"/>
         </w:rPr>
-        <w:t xml:space="preserve">, 2013. [Online]. Available: </w:t>
-      </w:r>
-      <w:hyperlink r:id="rId28" w:history="1">
+        <w:t xml:space="preserve">, 2013. </w:t>
+      </w:r>
+      <w:proofErr w:type="gramStart"/>
+      <w:r>
+        <w:rPr>
+          <w:rStyle w:val="selectable"/>
+        </w:rPr>
+        <w:t>[Online].</w:t>
+      </w:r>
+      <w:proofErr w:type="gramEnd"/>
+      <w:r>
+        <w:rPr>
+          <w:rStyle w:val="selectable"/>
+        </w:rPr>
+        <w:t xml:space="preserve"> Available: </w:t>
+      </w:r>
+      <w:hyperlink r:id="rId29" w:history="1">
         <w:r>
           <w:rPr>
             <w:rStyle w:val="Hyperlink"/>
@@ -10360,7 +11633,35 @@
         <w:rPr>
           <w:rStyle w:val="selectable"/>
         </w:rPr>
-        <w:t xml:space="preserve">[4]N. Dalal and B. Triggs, "Histograms of Oriented Gradients for Human Detection", </w:t>
+        <w:t xml:space="preserve">[4]N. </w:t>
+      </w:r>
+      <w:proofErr w:type="spellStart"/>
+      <w:r>
+        <w:rPr>
+          <w:rStyle w:val="selectable"/>
+        </w:rPr>
+        <w:t>Dalal</w:t>
+      </w:r>
+      <w:proofErr w:type="spellEnd"/>
+      <w:r>
+        <w:rPr>
+          <w:rStyle w:val="selectable"/>
+        </w:rPr>
+        <w:t xml:space="preserve"> and B. </w:t>
+      </w:r>
+      <w:proofErr w:type="spellStart"/>
+      <w:r>
+        <w:rPr>
+          <w:rStyle w:val="selectable"/>
+        </w:rPr>
+        <w:t>Triggs</w:t>
+      </w:r>
+      <w:proofErr w:type="spellEnd"/>
+      <w:r>
+        <w:rPr>
+          <w:rStyle w:val="selectable"/>
+        </w:rPr>
+        <w:t xml:space="preserve">, "Histograms of Oriented Gradients for Human Detection", </w:t>
       </w:r>
       <w:r>
         <w:rPr>
@@ -10409,9 +11710,23 @@
         <w:rPr>
           <w:rStyle w:val="selectable"/>
         </w:rPr>
-        <w:t xml:space="preserve">, 2016. [Online]. Available: </w:t>
-      </w:r>
-      <w:hyperlink r:id="rId29" w:history="1">
+        <w:t xml:space="preserve">, 2016. </w:t>
+      </w:r>
+      <w:proofErr w:type="gramStart"/>
+      <w:r>
+        <w:rPr>
+          <w:rStyle w:val="selectable"/>
+        </w:rPr>
+        <w:t>[Online].</w:t>
+      </w:r>
+      <w:proofErr w:type="gramEnd"/>
+      <w:r>
+        <w:rPr>
+          <w:rStyle w:val="selectable"/>
+        </w:rPr>
+        <w:t xml:space="preserve"> Available: </w:t>
+      </w:r>
+      <w:hyperlink r:id="rId30" w:history="1">
         <w:r>
           <w:rPr>
             <w:rStyle w:val="Hyperlink"/>
@@ -10440,13 +11755,21 @@
           <w:rStyle w:val="selectable"/>
         </w:rPr>
       </w:pPr>
+      <w:proofErr w:type="gramStart"/>
       <w:r>
         <w:rPr>
           <w:rStyle w:val="selectable"/>
         </w:rPr>
-        <w:t xml:space="preserve">[6]”Analysis of SVMs” [Online]. Available: </w:t>
-      </w:r>
-      <w:hyperlink r:id="rId30" w:history="1">
+        <w:t>[6]”Analysis of SVMs” [Online].</w:t>
+      </w:r>
+      <w:proofErr w:type="gramEnd"/>
+      <w:r>
+        <w:rPr>
+          <w:rStyle w:val="selectable"/>
+        </w:rPr>
+        <w:t xml:space="preserve"> Available: </w:t>
+      </w:r>
+      <w:hyperlink r:id="rId31" w:history="1">
         <w:r>
           <w:rPr>
             <w:rStyle w:val="Hyperlink"/>
@@ -10474,7 +11797,7 @@
       </w:pPr>
     </w:p>
     <w:sectPr>
-      <w:footerReference w:type="default" r:id="rId31"/>
+      <w:footerReference w:type="default" r:id="rId32"/>
       <w:pgSz w:w="12240" w:h="15840"/>
       <w:pgMar w:top="1440" w:right="1440" w:bottom="1440" w:left="1440" w:header="720" w:footer="720" w:gutter="0"/>
       <w:cols w:space="720"/>
@@ -10485,7 +11808,7 @@
 </file>
 
 <file path=word/endnotes.xml><?xml version="1.0" encoding="utf-8"?>
-<w:endnotes xmlns:wpc="http://schemas.microsoft.com/office/word/2010/wordprocessingCanvas" xmlns:mc="http://schemas.openxmlformats.org/markup-compatibility/2006" xmlns:o="urn:schemas-microsoft-com:office:office" xmlns:r="http://schemas.openxmlformats.org/officeDocument/2006/relationships" xmlns:m="http://schemas.openxmlformats.org/officeDocument/2006/math" xmlns:v="urn:schemas-microsoft-com:vml" xmlns:wp14="http://schemas.microsoft.com/office/word/2010/wordprocessingDrawing" xmlns:wp="http://schemas.openxmlformats.org/drawingml/2006/wordprocessingDrawing" xmlns:w10="urn:schemas-microsoft-com:office:word" xmlns:w="http://schemas.openxmlformats.org/wordprocessingml/2006/main" xmlns:w14="http://schemas.microsoft.com/office/word/2010/wordml" xmlns:w15="http://schemas.microsoft.com/office/word/2012/wordml" xmlns:wpg="http://schemas.microsoft.com/office/word/2010/wordprocessingGroup" xmlns:wpi="http://schemas.microsoft.com/office/word/2010/wordprocessingInk" xmlns:wne="http://schemas.microsoft.com/office/word/2006/wordml" xmlns:wps="http://schemas.microsoft.com/office/word/2010/wordprocessingShape" mc:Ignorable="w14 w15 wp14">
+<w:endnotes xmlns:wpc="http://schemas.microsoft.com/office/word/2010/wordprocessingCanvas" xmlns:mc="http://schemas.openxmlformats.org/markup-compatibility/2006" xmlns:o="urn:schemas-microsoft-com:office:office" xmlns:r="http://schemas.openxmlformats.org/officeDocument/2006/relationships" xmlns:m="http://schemas.openxmlformats.org/officeDocument/2006/math" xmlns:v="urn:schemas-microsoft-com:vml" xmlns:wp14="http://schemas.microsoft.com/office/word/2010/wordprocessingDrawing" xmlns:wp="http://schemas.openxmlformats.org/drawingml/2006/wordprocessingDrawing" xmlns:w10="urn:schemas-microsoft-com:office:word" xmlns:w="http://schemas.openxmlformats.org/wordprocessingml/2006/main" xmlns:w14="http://schemas.microsoft.com/office/word/2010/wordml" xmlns:wpg="http://schemas.microsoft.com/office/word/2010/wordprocessingGroup" xmlns:wpi="http://schemas.microsoft.com/office/word/2010/wordprocessingInk" xmlns:wne="http://schemas.microsoft.com/office/word/2006/wordml" xmlns:wps="http://schemas.microsoft.com/office/word/2010/wordprocessingShape" mc:Ignorable="w14 wp14">
   <w:endnote w:type="separator" w:id="-1">
     <w:p>
       <w:pPr>
@@ -10510,7 +11833,7 @@
 </file>
 
 <file path=word/footer1.xml><?xml version="1.0" encoding="utf-8"?>
-<w:ftr xmlns:wpc="http://schemas.microsoft.com/office/word/2010/wordprocessingCanvas" xmlns:mc="http://schemas.openxmlformats.org/markup-compatibility/2006" xmlns:o="urn:schemas-microsoft-com:office:office" xmlns:r="http://schemas.openxmlformats.org/officeDocument/2006/relationships" xmlns:m="http://schemas.openxmlformats.org/officeDocument/2006/math" xmlns:v="urn:schemas-microsoft-com:vml" xmlns:wp14="http://schemas.microsoft.com/office/word/2010/wordprocessingDrawing" xmlns:wp="http://schemas.openxmlformats.org/drawingml/2006/wordprocessingDrawing" xmlns:w10="urn:schemas-microsoft-com:office:word" xmlns:w="http://schemas.openxmlformats.org/wordprocessingml/2006/main" xmlns:w14="http://schemas.microsoft.com/office/word/2010/wordml" xmlns:w15="http://schemas.microsoft.com/office/word/2012/wordml" xmlns:wpg="http://schemas.microsoft.com/office/word/2010/wordprocessingGroup" xmlns:wpi="http://schemas.microsoft.com/office/word/2010/wordprocessingInk" xmlns:wne="http://schemas.microsoft.com/office/word/2006/wordml" xmlns:wps="http://schemas.microsoft.com/office/word/2010/wordprocessingShape" mc:Ignorable="w14 w15 wp14">
+<w:ftr xmlns:wpc="http://schemas.microsoft.com/office/word/2010/wordprocessingCanvas" xmlns:mc="http://schemas.openxmlformats.org/markup-compatibility/2006" xmlns:o="urn:schemas-microsoft-com:office:office" xmlns:r="http://schemas.openxmlformats.org/officeDocument/2006/relationships" xmlns:m="http://schemas.openxmlformats.org/officeDocument/2006/math" xmlns:v="urn:schemas-microsoft-com:vml" xmlns:wp14="http://schemas.microsoft.com/office/word/2010/wordprocessingDrawing" xmlns:wp="http://schemas.openxmlformats.org/drawingml/2006/wordprocessingDrawing" xmlns:w10="urn:schemas-microsoft-com:office:word" xmlns:w="http://schemas.openxmlformats.org/wordprocessingml/2006/main" xmlns:w14="http://schemas.microsoft.com/office/word/2010/wordml" xmlns:wpg="http://schemas.microsoft.com/office/word/2010/wordprocessingGroup" xmlns:wpi="http://schemas.microsoft.com/office/word/2010/wordprocessingInk" xmlns:wne="http://schemas.microsoft.com/office/word/2006/wordml" xmlns:wps="http://schemas.microsoft.com/office/word/2010/wordprocessingShape" mc:Ignorable="w14 wp14">
   <w:sdt>
     <w:sdtPr>
       <w:id w:val="-238406137"/>
@@ -10543,7 +11866,7 @@
           <w:rPr>
             <w:noProof/>
           </w:rPr>
-          <w:t>9</w:t>
+          <w:t>13</w:t>
         </w:r>
         <w:r>
           <w:rPr>
@@ -10563,7 +11886,7 @@
 </file>
 
 <file path=word/footnotes.xml><?xml version="1.0" encoding="utf-8"?>
-<w:footnotes xmlns:wpc="http://schemas.microsoft.com/office/word/2010/wordprocessingCanvas" xmlns:mc="http://schemas.openxmlformats.org/markup-compatibility/2006" xmlns:o="urn:schemas-microsoft-com:office:office" xmlns:r="http://schemas.openxmlformats.org/officeDocument/2006/relationships" xmlns:m="http://schemas.openxmlformats.org/officeDocument/2006/math" xmlns:v="urn:schemas-microsoft-com:vml" xmlns:wp14="http://schemas.microsoft.com/office/word/2010/wordprocessingDrawing" xmlns:wp="http://schemas.openxmlformats.org/drawingml/2006/wordprocessingDrawing" xmlns:w10="urn:schemas-microsoft-com:office:word" xmlns:w="http://schemas.openxmlformats.org/wordprocessingml/2006/main" xmlns:w14="http://schemas.microsoft.com/office/word/2010/wordml" xmlns:w15="http://schemas.microsoft.com/office/word/2012/wordml" xmlns:wpg="http://schemas.microsoft.com/office/word/2010/wordprocessingGroup" xmlns:wpi="http://schemas.microsoft.com/office/word/2010/wordprocessingInk" xmlns:wne="http://schemas.microsoft.com/office/word/2006/wordml" xmlns:wps="http://schemas.microsoft.com/office/word/2010/wordprocessingShape" mc:Ignorable="w14 w15 wp14">
+<w:footnotes xmlns:wpc="http://schemas.microsoft.com/office/word/2010/wordprocessingCanvas" xmlns:mc="http://schemas.openxmlformats.org/markup-compatibility/2006" xmlns:o="urn:schemas-microsoft-com:office:office" xmlns:r="http://schemas.openxmlformats.org/officeDocument/2006/relationships" xmlns:m="http://schemas.openxmlformats.org/officeDocument/2006/math" xmlns:v="urn:schemas-microsoft-com:vml" xmlns:wp14="http://schemas.microsoft.com/office/word/2010/wordprocessingDrawing" xmlns:wp="http://schemas.openxmlformats.org/drawingml/2006/wordprocessingDrawing" xmlns:w10="urn:schemas-microsoft-com:office:word" xmlns:w="http://schemas.openxmlformats.org/wordprocessingml/2006/main" xmlns:w14="http://schemas.microsoft.com/office/word/2010/wordml" xmlns:wpg="http://schemas.microsoft.com/office/word/2010/wordprocessingGroup" xmlns:wpi="http://schemas.microsoft.com/office/word/2010/wordprocessingInk" xmlns:wne="http://schemas.microsoft.com/office/word/2006/wordml" xmlns:wps="http://schemas.microsoft.com/office/word/2010/wordprocessingShape" mc:Ignorable="w14 wp14">
   <w:footnote w:type="separator" w:id="-1">
     <w:p>
       <w:pPr>
@@ -10588,8 +11911,8 @@
 </file>
 
 <file path=word/numbering.xml><?xml version="1.0" encoding="utf-8"?>
-<w:numbering xmlns:wpc="http://schemas.microsoft.com/office/word/2010/wordprocessingCanvas" xmlns:mc="http://schemas.openxmlformats.org/markup-compatibility/2006" xmlns:o="urn:schemas-microsoft-com:office:office" xmlns:r="http://schemas.openxmlformats.org/officeDocument/2006/relationships" xmlns:m="http://schemas.openxmlformats.org/officeDocument/2006/math" xmlns:v="urn:schemas-microsoft-com:vml" xmlns:wp14="http://schemas.microsoft.com/office/word/2010/wordprocessingDrawing" xmlns:wp="http://schemas.openxmlformats.org/drawingml/2006/wordprocessingDrawing" xmlns:w10="urn:schemas-microsoft-com:office:word" xmlns:w="http://schemas.openxmlformats.org/wordprocessingml/2006/main" xmlns:w14="http://schemas.microsoft.com/office/word/2010/wordml" xmlns:w15="http://schemas.microsoft.com/office/word/2012/wordml" xmlns:wpg="http://schemas.microsoft.com/office/word/2010/wordprocessingGroup" xmlns:wpi="http://schemas.microsoft.com/office/word/2010/wordprocessingInk" xmlns:wne="http://schemas.microsoft.com/office/word/2006/wordml" xmlns:wps="http://schemas.microsoft.com/office/word/2010/wordprocessingShape" mc:Ignorable="w14 w15 wp14">
-  <w:abstractNum w:abstractNumId="0" w15:restartNumberingAfterBreak="0">
+<w:numbering xmlns:wpc="http://schemas.microsoft.com/office/word/2010/wordprocessingCanvas" xmlns:mc="http://schemas.openxmlformats.org/markup-compatibility/2006" xmlns:o="urn:schemas-microsoft-com:office:office" xmlns:r="http://schemas.openxmlformats.org/officeDocument/2006/relationships" xmlns:m="http://schemas.openxmlformats.org/officeDocument/2006/math" xmlns:v="urn:schemas-microsoft-com:vml" xmlns:wp14="http://schemas.microsoft.com/office/word/2010/wordprocessingDrawing" xmlns:wp="http://schemas.openxmlformats.org/drawingml/2006/wordprocessingDrawing" xmlns:w10="urn:schemas-microsoft-com:office:word" xmlns:w="http://schemas.openxmlformats.org/wordprocessingml/2006/main" xmlns:w14="http://schemas.microsoft.com/office/word/2010/wordml" xmlns:wpg="http://schemas.microsoft.com/office/word/2010/wordprocessingGroup" xmlns:wpi="http://schemas.microsoft.com/office/word/2010/wordprocessingInk" xmlns:wne="http://schemas.microsoft.com/office/word/2006/wordml" xmlns:wps="http://schemas.microsoft.com/office/word/2010/wordprocessingShape" mc:Ignorable="w14 wp14">
+  <w:abstractNum w:abstractNumId="0">
     <w:nsid w:val="5E012154"/>
     <w:multiLevelType w:val="hybridMultilevel"/>
     <w:tmpl w:val="1532758E"/>
@@ -10709,7 +12032,7 @@
 </file>
 
 <file path=word/styles.xml><?xml version="1.0" encoding="utf-8"?>
-<w:styles xmlns:mc="http://schemas.openxmlformats.org/markup-compatibility/2006" xmlns:r="http://schemas.openxmlformats.org/officeDocument/2006/relationships" xmlns:w="http://schemas.openxmlformats.org/wordprocessingml/2006/main" xmlns:w14="http://schemas.microsoft.com/office/word/2010/wordml" xmlns:w15="http://schemas.microsoft.com/office/word/2012/wordml" mc:Ignorable="w14 w15">
+<w:styles xmlns:mc="http://schemas.openxmlformats.org/markup-compatibility/2006" xmlns:r="http://schemas.openxmlformats.org/officeDocument/2006/relationships" xmlns:w="http://schemas.openxmlformats.org/wordprocessingml/2006/main" xmlns:w14="http://schemas.microsoft.com/office/word/2010/wordml" mc:Ignorable="w14">
   <w:docDefaults>
     <w:rPrDefault>
       <w:rPr>
@@ -10725,378 +12048,484 @@
       </w:pPr>
     </w:pPrDefault>
   </w:docDefaults>
-  <w:latentStyles w:defLockedState="0" w:defUIPriority="99" w:defSemiHidden="0" w:defUnhideWhenUsed="0" w:defQFormat="0" w:count="371">
-    <w:lsdException w:name="Normal" w:uiPriority="0" w:qFormat="1"/>
-    <w:lsdException w:name="heading 1" w:uiPriority="9" w:qFormat="1"/>
-    <w:lsdException w:name="heading 2" w:semiHidden="1" w:uiPriority="9" w:unhideWhenUsed="1" w:qFormat="1"/>
-    <w:lsdException w:name="heading 3" w:semiHidden="1" w:uiPriority="9" w:unhideWhenUsed="1" w:qFormat="1"/>
-    <w:lsdException w:name="heading 4" w:semiHidden="1" w:uiPriority="9" w:unhideWhenUsed="1" w:qFormat="1"/>
-    <w:lsdException w:name="heading 5" w:semiHidden="1" w:uiPriority="9" w:unhideWhenUsed="1" w:qFormat="1"/>
-    <w:lsdException w:name="heading 6" w:semiHidden="1" w:uiPriority="9" w:unhideWhenUsed="1" w:qFormat="1"/>
-    <w:lsdException w:name="heading 7" w:semiHidden="1" w:uiPriority="9" w:unhideWhenUsed="1" w:qFormat="1"/>
-    <w:lsdException w:name="heading 8" w:semiHidden="1" w:uiPriority="9" w:unhideWhenUsed="1" w:qFormat="1"/>
-    <w:lsdException w:name="heading 9" w:semiHidden="1" w:uiPriority="9" w:unhideWhenUsed="1" w:qFormat="1"/>
-    <w:lsdException w:name="index 1" w:semiHidden="1" w:unhideWhenUsed="1"/>
-    <w:lsdException w:name="index 2" w:semiHidden="1" w:unhideWhenUsed="1"/>
-    <w:lsdException w:name="index 3" w:semiHidden="1" w:unhideWhenUsed="1"/>
-    <w:lsdException w:name="index 4" w:semiHidden="1" w:unhideWhenUsed="1"/>
-    <w:lsdException w:name="index 5" w:semiHidden="1" w:unhideWhenUsed="1"/>
-    <w:lsdException w:name="index 6" w:semiHidden="1" w:unhideWhenUsed="1"/>
-    <w:lsdException w:name="index 7" w:semiHidden="1" w:unhideWhenUsed="1"/>
-    <w:lsdException w:name="index 8" w:semiHidden="1" w:unhideWhenUsed="1"/>
-    <w:lsdException w:name="index 9" w:semiHidden="1" w:unhideWhenUsed="1"/>
-    <w:lsdException w:name="toc 1" w:semiHidden="1" w:uiPriority="39" w:unhideWhenUsed="1"/>
-    <w:lsdException w:name="toc 2" w:semiHidden="1" w:uiPriority="39" w:unhideWhenUsed="1"/>
-    <w:lsdException w:name="toc 3" w:semiHidden="1" w:uiPriority="39" w:unhideWhenUsed="1"/>
-    <w:lsdException w:name="toc 4" w:semiHidden="1" w:uiPriority="39" w:unhideWhenUsed="1"/>
-    <w:lsdException w:name="toc 5" w:semiHidden="1" w:uiPriority="39" w:unhideWhenUsed="1"/>
-    <w:lsdException w:name="toc 6" w:semiHidden="1" w:uiPriority="39" w:unhideWhenUsed="1"/>
-    <w:lsdException w:name="toc 7" w:semiHidden="1" w:uiPriority="39" w:unhideWhenUsed="1"/>
-    <w:lsdException w:name="toc 8" w:semiHidden="1" w:uiPriority="39" w:unhideWhenUsed="1"/>
-    <w:lsdException w:name="toc 9" w:semiHidden="1" w:uiPriority="39" w:unhideWhenUsed="1"/>
-    <w:lsdException w:name="Normal Indent" w:semiHidden="1" w:unhideWhenUsed="1"/>
-    <w:lsdException w:name="footnote text" w:semiHidden="1" w:unhideWhenUsed="1"/>
-    <w:lsdException w:name="annotation text" w:semiHidden="1" w:unhideWhenUsed="1"/>
-    <w:lsdException w:name="header" w:semiHidden="1" w:unhideWhenUsed="1"/>
-    <w:lsdException w:name="footer" w:semiHidden="1" w:unhideWhenUsed="1"/>
-    <w:lsdException w:name="index heading" w:semiHidden="1" w:unhideWhenUsed="1"/>
-    <w:lsdException w:name="caption" w:semiHidden="1" w:uiPriority="35" w:unhideWhenUsed="1" w:qFormat="1"/>
-    <w:lsdException w:name="table of figures" w:semiHidden="1" w:unhideWhenUsed="1"/>
-    <w:lsdException w:name="envelope address" w:semiHidden="1" w:unhideWhenUsed="1"/>
-    <w:lsdException w:name="envelope return" w:semiHidden="1" w:unhideWhenUsed="1"/>
-    <w:lsdException w:name="footnote reference" w:semiHidden="1" w:unhideWhenUsed="1"/>
-    <w:lsdException w:name="annotation reference" w:semiHidden="1" w:unhideWhenUsed="1"/>
-    <w:lsdException w:name="line number" w:semiHidden="1" w:unhideWhenUsed="1"/>
-    <w:lsdException w:name="page number" w:semiHidden="1" w:unhideWhenUsed="1"/>
-    <w:lsdException w:name="endnote reference" w:semiHidden="1" w:unhideWhenUsed="1"/>
-    <w:lsdException w:name="endnote text" w:semiHidden="1" w:unhideWhenUsed="1"/>
-    <w:lsdException w:name="table of authorities" w:semiHidden="1" w:unhideWhenUsed="1"/>
-    <w:lsdException w:name="macro" w:semiHidden="1" w:unhideWhenUsed="1"/>
-    <w:lsdException w:name="toa heading" w:semiHidden="1" w:unhideWhenUsed="1"/>
-    <w:lsdException w:name="List" w:semiHidden="1" w:unhideWhenUsed="1"/>
-    <w:lsdException w:name="List Bullet" w:semiHidden="1" w:unhideWhenUsed="1"/>
-    <w:lsdException w:name="List Number" w:semiHidden="1" w:unhideWhenUsed="1"/>
-    <w:lsdException w:name="List 2" w:semiHidden="1" w:unhideWhenUsed="1"/>
-    <w:lsdException w:name="List 3" w:semiHidden="1" w:unhideWhenUsed="1"/>
-    <w:lsdException w:name="List 4" w:semiHidden="1" w:unhideWhenUsed="1"/>
-    <w:lsdException w:name="List 5" w:semiHidden="1" w:unhideWhenUsed="1"/>
-    <w:lsdException w:name="List Bullet 2" w:semiHidden="1" w:unhideWhenUsed="1"/>
-    <w:lsdException w:name="List Bullet 3" w:semiHidden="1" w:unhideWhenUsed="1"/>
-    <w:lsdException w:name="List Bullet 4" w:semiHidden="1" w:unhideWhenUsed="1"/>
-    <w:lsdException w:name="List Bullet 5" w:semiHidden="1" w:unhideWhenUsed="1"/>
-    <w:lsdException w:name="List Number 2" w:semiHidden="1" w:unhideWhenUsed="1"/>
-    <w:lsdException w:name="List Number 3" w:semiHidden="1" w:unhideWhenUsed="1"/>
-    <w:lsdException w:name="List Number 4" w:semiHidden="1" w:unhideWhenUsed="1"/>
-    <w:lsdException w:name="List Number 5" w:semiHidden="1" w:unhideWhenUsed="1"/>
-    <w:lsdException w:name="Title" w:uiPriority="10" w:qFormat="1"/>
-    <w:lsdException w:name="Closing" w:semiHidden="1" w:unhideWhenUsed="1"/>
-    <w:lsdException w:name="Signature" w:semiHidden="1" w:unhideWhenUsed="1"/>
-    <w:lsdException w:name="Default Paragraph Font" w:semiHidden="1" w:uiPriority="1" w:unhideWhenUsed="1"/>
-    <w:lsdException w:name="Body Text" w:semiHidden="1" w:unhideWhenUsed="1"/>
-    <w:lsdException w:name="Body Text Indent" w:semiHidden="1" w:unhideWhenUsed="1"/>
-    <w:lsdException w:name="List Continue" w:semiHidden="1" w:unhideWhenUsed="1"/>
-    <w:lsdException w:name="List Continue 2" w:semiHidden="1" w:unhideWhenUsed="1"/>
-    <w:lsdException w:name="List Continue 3" w:semiHidden="1" w:unhideWhenUsed="1"/>
-    <w:lsdException w:name="List Continue 4" w:semiHidden="1" w:unhideWhenUsed="1"/>
-    <w:lsdException w:name="List Continue 5" w:semiHidden="1" w:unhideWhenUsed="1"/>
-    <w:lsdException w:name="Message Header" w:semiHidden="1" w:unhideWhenUsed="1"/>
-    <w:lsdException w:name="Subtitle" w:uiPriority="11" w:qFormat="1"/>
-    <w:lsdException w:name="Salutation" w:semiHidden="1" w:unhideWhenUsed="1"/>
-    <w:lsdException w:name="Date" w:semiHidden="1" w:unhideWhenUsed="1"/>
-    <w:lsdException w:name="Body Text First Indent" w:semiHidden="1" w:unhideWhenUsed="1"/>
-    <w:lsdException w:name="Body Text First Indent 2" w:semiHidden="1" w:unhideWhenUsed="1"/>
-    <w:lsdException w:name="Note Heading" w:semiHidden="1" w:unhideWhenUsed="1"/>
-    <w:lsdException w:name="Body Text 2" w:semiHidden="1" w:unhideWhenUsed="1"/>
-    <w:lsdException w:name="Body Text 3" w:semiHidden="1" w:unhideWhenUsed="1"/>
-    <w:lsdException w:name="Body Text Indent 2" w:semiHidden="1" w:unhideWhenUsed="1"/>
-    <w:lsdException w:name="Body Text Indent 3" w:semiHidden="1" w:unhideWhenUsed="1"/>
-    <w:lsdException w:name="Block Text" w:semiHidden="1" w:unhideWhenUsed="1"/>
-    <w:lsdException w:name="Hyperlink" w:semiHidden="1" w:unhideWhenUsed="1"/>
-    <w:lsdException w:name="FollowedHyperlink" w:semiHidden="1" w:unhideWhenUsed="1"/>
-    <w:lsdException w:name="Strong" w:uiPriority="22" w:qFormat="1"/>
-    <w:lsdException w:name="Emphasis" w:uiPriority="20" w:qFormat="1"/>
-    <w:lsdException w:name="Document Map" w:semiHidden="1" w:unhideWhenUsed="1"/>
-    <w:lsdException w:name="Plain Text" w:semiHidden="1" w:unhideWhenUsed="1"/>
-    <w:lsdException w:name="E-mail Signature" w:semiHidden="1" w:unhideWhenUsed="1"/>
-    <w:lsdException w:name="HTML Top of Form" w:semiHidden="1" w:unhideWhenUsed="1"/>
-    <w:lsdException w:name="HTML Bottom of Form" w:semiHidden="1" w:unhideWhenUsed="1"/>
-    <w:lsdException w:name="Normal (Web)" w:semiHidden="1" w:unhideWhenUsed="1"/>
-    <w:lsdException w:name="HTML Acronym" w:semiHidden="1" w:unhideWhenUsed="1"/>
-    <w:lsdException w:name="HTML Address" w:semiHidden="1" w:unhideWhenUsed="1"/>
-    <w:lsdException w:name="HTML Cite" w:semiHidden="1" w:unhideWhenUsed="1"/>
-    <w:lsdException w:name="HTML Code" w:semiHidden="1" w:unhideWhenUsed="1"/>
-    <w:lsdException w:name="HTML Definition" w:semiHidden="1" w:unhideWhenUsed="1"/>
-    <w:lsdException w:name="HTML Keyboard" w:semiHidden="1" w:unhideWhenUsed="1"/>
-    <w:lsdException w:name="HTML Preformatted" w:semiHidden="1" w:unhideWhenUsed="1"/>
-    <w:lsdException w:name="HTML Sample" w:semiHidden="1" w:unhideWhenUsed="1"/>
-    <w:lsdException w:name="HTML Typewriter" w:semiHidden="1" w:unhideWhenUsed="1"/>
-    <w:lsdException w:name="HTML Variable" w:semiHidden="1" w:unhideWhenUsed="1"/>
-    <w:lsdException w:name="Normal Table" w:semiHidden="1" w:unhideWhenUsed="1"/>
-    <w:lsdException w:name="annotation subject" w:semiHidden="1" w:unhideWhenUsed="1"/>
-    <w:lsdException w:name="No List" w:semiHidden="1" w:unhideWhenUsed="1"/>
-    <w:lsdException w:name="Outline List 1" w:semiHidden="1" w:unhideWhenUsed="1"/>
-    <w:lsdException w:name="Outline List 2" w:semiHidden="1" w:unhideWhenUsed="1"/>
-    <w:lsdException w:name="Outline List 3" w:semiHidden="1" w:unhideWhenUsed="1"/>
-    <w:lsdException w:name="Table Simple 1" w:semiHidden="1" w:unhideWhenUsed="1"/>
-    <w:lsdException w:name="Table Simple 2" w:semiHidden="1" w:unhideWhenUsed="1"/>
-    <w:lsdException w:name="Table Simple 3" w:semiHidden="1" w:unhideWhenUsed="1"/>
-    <w:lsdException w:name="Table Classic 1" w:semiHidden="1" w:unhideWhenUsed="1"/>
-    <w:lsdException w:name="Table Classic 2" w:semiHidden="1" w:unhideWhenUsed="1"/>
-    <w:lsdException w:name="Table Classic 3" w:semiHidden="1" w:unhideWhenUsed="1"/>
-    <w:lsdException w:name="Table Classic 4" w:semiHidden="1" w:unhideWhenUsed="1"/>
-    <w:lsdException w:name="Table Colorful 1" w:semiHidden="1" w:unhideWhenUsed="1"/>
-    <w:lsdException w:name="Table Colorful 2" w:semiHidden="1" w:unhideWhenUsed="1"/>
-    <w:lsdException w:name="Table Colorful 3" w:semiHidden="1" w:unhideWhenUsed="1"/>
-    <w:lsdException w:name="Table Columns 1" w:semiHidden="1" w:unhideWhenUsed="1"/>
-    <w:lsdException w:name="Table Columns 2" w:semiHidden="1" w:unhideWhenUsed="1"/>
-    <w:lsdException w:name="Table Columns 3" w:semiHidden="1" w:unhideWhenUsed="1"/>
-    <w:lsdException w:name="Table Columns 4" w:semiHidden="1" w:unhideWhenUsed="1"/>
-    <w:lsdException w:name="Table Columns 5" w:semiHidden="1" w:unhideWhenUsed="1"/>
-    <w:lsdException w:name="Table Grid 1" w:semiHidden="1" w:unhideWhenUsed="1"/>
-    <w:lsdException w:name="Table Grid 2" w:semiHidden="1" w:unhideWhenUsed="1"/>
-    <w:lsdException w:name="Table Grid 3" w:semiHidden="1" w:unhideWhenUsed="1"/>
-    <w:lsdException w:name="Table Grid 4" w:semiHidden="1" w:unhideWhenUsed="1"/>
-    <w:lsdException w:name="Table Grid 5" w:semiHidden="1" w:unhideWhenUsed="1"/>
-    <w:lsdException w:name="Table Grid 6" w:semiHidden="1" w:unhideWhenUsed="1"/>
-    <w:lsdException w:name="Table Grid 7" w:semiHidden="1" w:unhideWhenUsed="1"/>
-    <w:lsdException w:name="Table Grid 8" w:semiHidden="1" w:unhideWhenUsed="1"/>
-    <w:lsdException w:name="Table List 1" w:semiHidden="1" w:unhideWhenUsed="1"/>
-    <w:lsdException w:name="Table List 2" w:semiHidden="1" w:unhideWhenUsed="1"/>
-    <w:lsdException w:name="Table List 3" w:semiHidden="1" w:unhideWhenUsed="1"/>
-    <w:lsdException w:name="Table List 4" w:semiHidden="1" w:unhideWhenUsed="1"/>
-    <w:lsdException w:name="Table List 5" w:semiHidden="1" w:unhideWhenUsed="1"/>
-    <w:lsdException w:name="Table List 6" w:semiHidden="1" w:unhideWhenUsed="1"/>
-    <w:lsdException w:name="Table List 7" w:semiHidden="1" w:unhideWhenUsed="1"/>
-    <w:lsdException w:name="Table List 8" w:semiHidden="1" w:unhideWhenUsed="1"/>
-    <w:lsdException w:name="Table 3D effects 1" w:semiHidden="1" w:unhideWhenUsed="1"/>
-    <w:lsdException w:name="Table 3D effects 2" w:semiHidden="1" w:unhideWhenUsed="1"/>
-    <w:lsdException w:name="Table 3D effects 3" w:semiHidden="1" w:unhideWhenUsed="1"/>
-    <w:lsdException w:name="Table Contemporary" w:semiHidden="1" w:unhideWhenUsed="1"/>
-    <w:lsdException w:name="Table Elegant" w:semiHidden="1" w:unhideWhenUsed="1"/>
-    <w:lsdException w:name="Table Professional" w:semiHidden="1" w:unhideWhenUsed="1"/>
-    <w:lsdException w:name="Table Subtle 1" w:semiHidden="1" w:unhideWhenUsed="1"/>
-    <w:lsdException w:name="Table Subtle 2" w:semiHidden="1" w:unhideWhenUsed="1"/>
-    <w:lsdException w:name="Table Web 1" w:semiHidden="1" w:unhideWhenUsed="1"/>
-    <w:lsdException w:name="Table Web 2" w:semiHidden="1" w:unhideWhenUsed="1"/>
-    <w:lsdException w:name="Table Web 3" w:semiHidden="1" w:unhideWhenUsed="1"/>
-    <w:lsdException w:name="Balloon Text" w:semiHidden="1" w:unhideWhenUsed="1"/>
-    <w:lsdException w:name="Table Grid" w:uiPriority="59"/>
-    <w:lsdException w:name="Table Theme" w:semiHidden="1" w:unhideWhenUsed="1"/>
-    <w:lsdException w:name="Placeholder Text" w:semiHidden="1"/>
-    <w:lsdException w:name="No Spacing" w:uiPriority="1" w:qFormat="1"/>
-    <w:lsdException w:name="Light Shading" w:uiPriority="60"/>
-    <w:lsdException w:name="Light List" w:uiPriority="61"/>
-    <w:lsdException w:name="Light Grid" w:uiPriority="62"/>
-    <w:lsdException w:name="Medium Shading 1" w:uiPriority="63"/>
-    <w:lsdException w:name="Medium Shading 2" w:uiPriority="64"/>
-    <w:lsdException w:name="Medium List 1" w:uiPriority="65"/>
-    <w:lsdException w:name="Medium List 2" w:uiPriority="66"/>
-    <w:lsdException w:name="Medium Grid 1" w:uiPriority="67"/>
-    <w:lsdException w:name="Medium Grid 2" w:uiPriority="68"/>
-    <w:lsdException w:name="Medium Grid 3" w:uiPriority="69"/>
-    <w:lsdException w:name="Dark List" w:uiPriority="70"/>
-    <w:lsdException w:name="Colorful Shading" w:uiPriority="71"/>
-    <w:lsdException w:name="Colorful List" w:uiPriority="72"/>
-    <w:lsdException w:name="Colorful Grid" w:uiPriority="73"/>
-    <w:lsdException w:name="Light Shading Accent 1" w:uiPriority="60"/>
-    <w:lsdException w:name="Light List Accent 1" w:uiPriority="61"/>
-    <w:lsdException w:name="Light Grid Accent 1" w:uiPriority="62"/>
-    <w:lsdException w:name="Medium Shading 1 Accent 1" w:uiPriority="63"/>
-    <w:lsdException w:name="Medium Shading 2 Accent 1" w:uiPriority="64"/>
-    <w:lsdException w:name="Medium List 1 Accent 1" w:uiPriority="65"/>
-    <w:lsdException w:name="Revision" w:semiHidden="1"/>
-    <w:lsdException w:name="List Paragraph" w:uiPriority="34" w:qFormat="1"/>
-    <w:lsdException w:name="Quote" w:uiPriority="29" w:qFormat="1"/>
-    <w:lsdException w:name="Intense Quote" w:uiPriority="30" w:qFormat="1"/>
-    <w:lsdException w:name="Medium List 2 Accent 1" w:uiPriority="66"/>
-    <w:lsdException w:name="Medium Grid 1 Accent 1" w:uiPriority="67"/>
-    <w:lsdException w:name="Medium Grid 2 Accent 1" w:uiPriority="68"/>
-    <w:lsdException w:name="Medium Grid 3 Accent 1" w:uiPriority="69"/>
-    <w:lsdException w:name="Dark List Accent 1" w:uiPriority="70"/>
-    <w:lsdException w:name="Colorful Shading Accent 1" w:uiPriority="71"/>
-    <w:lsdException w:name="Colorful List Accent 1" w:uiPriority="72"/>
-    <w:lsdException w:name="Colorful Grid Accent 1" w:uiPriority="73"/>
-    <w:lsdException w:name="Light Shading Accent 2" w:uiPriority="60"/>
-    <w:lsdException w:name="Light List Accent 2" w:uiPriority="61"/>
-    <w:lsdException w:name="Light Grid Accent 2" w:uiPriority="62"/>
-    <w:lsdException w:name="Medium Shading 1 Accent 2" w:uiPriority="63"/>
-    <w:lsdException w:name="Medium Shading 2 Accent 2" w:uiPriority="64"/>
-    <w:lsdException w:name="Medium List 1 Accent 2" w:uiPriority="65"/>
-    <w:lsdException w:name="Medium List 2 Accent 2" w:uiPriority="66"/>
-    <w:lsdException w:name="Medium Grid 1 Accent 2" w:uiPriority="67"/>
-    <w:lsdException w:name="Medium Grid 2 Accent 2" w:uiPriority="68"/>
-    <w:lsdException w:name="Medium Grid 3 Accent 2" w:uiPriority="69"/>
-    <w:lsdException w:name="Dark List Accent 2" w:uiPriority="70"/>
-    <w:lsdException w:name="Colorful Shading Accent 2" w:uiPriority="71"/>
-    <w:lsdException w:name="Colorful List Accent 2" w:uiPriority="72"/>
-    <w:lsdException w:name="Colorful Grid Accent 2" w:uiPriority="73"/>
-    <w:lsdException w:name="Light Shading Accent 3" w:uiPriority="60"/>
-    <w:lsdException w:name="Light List Accent 3" w:uiPriority="61"/>
-    <w:lsdException w:name="Light Grid Accent 3" w:uiPriority="62"/>
-    <w:lsdException w:name="Medium Shading 1 Accent 3" w:uiPriority="63"/>
-    <w:lsdException w:name="Medium Shading 2 Accent 3" w:uiPriority="64"/>
-    <w:lsdException w:name="Medium List 1 Accent 3" w:uiPriority="65"/>
-    <w:lsdException w:name="Medium List 2 Accent 3" w:uiPriority="66"/>
-    <w:lsdException w:name="Medium Grid 1 Accent 3" w:uiPriority="67"/>
-    <w:lsdException w:name="Medium Grid 2 Accent 3" w:uiPriority="68"/>
-    <w:lsdException w:name="Medium Grid 3 Accent 3" w:uiPriority="69"/>
-    <w:lsdException w:name="Dark List Accent 3" w:uiPriority="70"/>
-    <w:lsdException w:name="Colorful Shading Accent 3" w:uiPriority="71"/>
-    <w:lsdException w:name="Colorful List Accent 3" w:uiPriority="72"/>
-    <w:lsdException w:name="Colorful Grid Accent 3" w:uiPriority="73"/>
-    <w:lsdException w:name="Light Shading Accent 4" w:uiPriority="60"/>
-    <w:lsdException w:name="Light List Accent 4" w:uiPriority="61"/>
-    <w:lsdException w:name="Light Grid Accent 4" w:uiPriority="62"/>
-    <w:lsdException w:name="Medium Shading 1 Accent 4" w:uiPriority="63"/>
-    <w:lsdException w:name="Medium Shading 2 Accent 4" w:uiPriority="64"/>
-    <w:lsdException w:name="Medium List 1 Accent 4" w:uiPriority="65"/>
-    <w:lsdException w:name="Medium List 2 Accent 4" w:uiPriority="66"/>
-    <w:lsdException w:name="Medium Grid 1 Accent 4" w:uiPriority="67"/>
-    <w:lsdException w:name="Medium Grid 2 Accent 4" w:uiPriority="68"/>
-    <w:lsdException w:name="Medium Grid 3 Accent 4" w:uiPriority="69"/>
-    <w:lsdException w:name="Dark List Accent 4" w:uiPriority="70"/>
-    <w:lsdException w:name="Colorful Shading Accent 4" w:uiPriority="71"/>
-    <w:lsdException w:name="Colorful List Accent 4" w:uiPriority="72"/>
-    <w:lsdException w:name="Colorful Grid Accent 4" w:uiPriority="73"/>
-    <w:lsdException w:name="Light Shading Accent 5" w:uiPriority="60"/>
-    <w:lsdException w:name="Light List Accent 5" w:uiPriority="61"/>
-    <w:lsdException w:name="Light Grid Accent 5" w:uiPriority="62"/>
-    <w:lsdException w:name="Medium Shading 1 Accent 5" w:uiPriority="63"/>
-    <w:lsdException w:name="Medium Shading 2 Accent 5" w:uiPriority="64"/>
-    <w:lsdException w:name="Medium List 1 Accent 5" w:uiPriority="65"/>
-    <w:lsdException w:name="Medium List 2 Accent 5" w:uiPriority="66"/>
-    <w:lsdException w:name="Medium Grid 1 Accent 5" w:uiPriority="67"/>
-    <w:lsdException w:name="Medium Grid 2 Accent 5" w:uiPriority="68"/>
-    <w:lsdException w:name="Medium Grid 3 Accent 5" w:uiPriority="69"/>
-    <w:lsdException w:name="Dark List Accent 5" w:uiPriority="70"/>
-    <w:lsdException w:name="Colorful Shading Accent 5" w:uiPriority="71"/>
-    <w:lsdException w:name="Colorful List Accent 5" w:uiPriority="72"/>
-    <w:lsdException w:name="Colorful Grid Accent 5" w:uiPriority="73"/>
-    <w:lsdException w:name="Light Shading Accent 6" w:uiPriority="60"/>
-    <w:lsdException w:name="Light List Accent 6" w:uiPriority="61"/>
-    <w:lsdException w:name="Light Grid Accent 6" w:uiPriority="62"/>
-    <w:lsdException w:name="Medium Shading 1 Accent 6" w:uiPriority="63"/>
-    <w:lsdException w:name="Medium Shading 2 Accent 6" w:uiPriority="64"/>
-    <w:lsdException w:name="Medium List 1 Accent 6" w:uiPriority="65"/>
-    <w:lsdException w:name="Medium List 2 Accent 6" w:uiPriority="66"/>
-    <w:lsdException w:name="Medium Grid 1 Accent 6" w:uiPriority="67"/>
-    <w:lsdException w:name="Medium Grid 2 Accent 6" w:uiPriority="68"/>
-    <w:lsdException w:name="Medium Grid 3 Accent 6" w:uiPriority="69"/>
-    <w:lsdException w:name="Dark List Accent 6" w:uiPriority="70"/>
-    <w:lsdException w:name="Colorful Shading Accent 6" w:uiPriority="71"/>
-    <w:lsdException w:name="Colorful List Accent 6" w:uiPriority="72"/>
-    <w:lsdException w:name="Colorful Grid Accent 6" w:uiPriority="73"/>
-    <w:lsdException w:name="Subtle Emphasis" w:uiPriority="19" w:qFormat="1"/>
-    <w:lsdException w:name="Intense Emphasis" w:uiPriority="21" w:qFormat="1"/>
-    <w:lsdException w:name="Subtle Reference" w:uiPriority="31" w:qFormat="1"/>
-    <w:lsdException w:name="Intense Reference" w:uiPriority="32" w:qFormat="1"/>
-    <w:lsdException w:name="Book Title" w:uiPriority="33" w:qFormat="1"/>
-    <w:lsdException w:name="Bibliography" w:semiHidden="1" w:uiPriority="37" w:unhideWhenUsed="1"/>
-    <w:lsdException w:name="TOC Heading" w:semiHidden="1" w:uiPriority="39" w:unhideWhenUsed="1" w:qFormat="1"/>
-    <w:lsdException w:name="Plain Table 1" w:uiPriority="41"/>
-    <w:lsdException w:name="Plain Table 2" w:uiPriority="42"/>
-    <w:lsdException w:name="Plain Table 3" w:uiPriority="43"/>
-    <w:lsdException w:name="Plain Table 4" w:uiPriority="44"/>
-    <w:lsdException w:name="Plain Table 5" w:uiPriority="45"/>
-    <w:lsdException w:name="Grid Table Light" w:uiPriority="40"/>
-    <w:lsdException w:name="Grid Table 1 Light" w:uiPriority="46"/>
-    <w:lsdException w:name="Grid Table 2" w:uiPriority="47"/>
-    <w:lsdException w:name="Grid Table 3" w:uiPriority="48"/>
-    <w:lsdException w:name="Grid Table 4" w:uiPriority="49"/>
-    <w:lsdException w:name="Grid Table 5 Dark" w:uiPriority="50"/>
-    <w:lsdException w:name="Grid Table 6 Colorful" w:uiPriority="51"/>
-    <w:lsdException w:name="Grid Table 7 Colorful" w:uiPriority="52"/>
-    <w:lsdException w:name="Grid Table 1 Light Accent 1" w:uiPriority="46"/>
-    <w:lsdException w:name="Grid Table 2 Accent 1" w:uiPriority="47"/>
-    <w:lsdException w:name="Grid Table 3 Accent 1" w:uiPriority="48"/>
-    <w:lsdException w:name="Grid Table 4 Accent 1" w:uiPriority="49"/>
-    <w:lsdException w:name="Grid Table 5 Dark Accent 1" w:uiPriority="50"/>
-    <w:lsdException w:name="Grid Table 6 Colorful Accent 1" w:uiPriority="51"/>
-    <w:lsdException w:name="Grid Table 7 Colorful Accent 1" w:uiPriority="52"/>
-    <w:lsdException w:name="Grid Table 1 Light Accent 2" w:uiPriority="46"/>
-    <w:lsdException w:name="Grid Table 2 Accent 2" w:uiPriority="47"/>
-    <w:lsdException w:name="Grid Table 3 Accent 2" w:uiPriority="48"/>
-    <w:lsdException w:name="Grid Table 4 Accent 2" w:uiPriority="49"/>
-    <w:lsdException w:name="Grid Table 5 Dark Accent 2" w:uiPriority="50"/>
-    <w:lsdException w:name="Grid Table 6 Colorful Accent 2" w:uiPriority="51"/>
-    <w:lsdException w:name="Grid Table 7 Colorful Accent 2" w:uiPriority="52"/>
-    <w:lsdException w:name="Grid Table 1 Light Accent 3" w:uiPriority="46"/>
-    <w:lsdException w:name="Grid Table 2 Accent 3" w:uiPriority="47"/>
-    <w:lsdException w:name="Grid Table 3 Accent 3" w:uiPriority="48"/>
-    <w:lsdException w:name="Grid Table 4 Accent 3" w:uiPriority="49"/>
-    <w:lsdException w:name="Grid Table 5 Dark Accent 3" w:uiPriority="50"/>
-    <w:lsdException w:name="Grid Table 6 Colorful Accent 3" w:uiPriority="51"/>
-    <w:lsdException w:name="Grid Table 7 Colorful Accent 3" w:uiPriority="52"/>
-    <w:lsdException w:name="Grid Table 1 Light Accent 4" w:uiPriority="46"/>
-    <w:lsdException w:name="Grid Table 2 Accent 4" w:uiPriority="47"/>
-    <w:lsdException w:name="Grid Table 3 Accent 4" w:uiPriority="48"/>
-    <w:lsdException w:name="Grid Table 4 Accent 4" w:uiPriority="49"/>
-    <w:lsdException w:name="Grid Table 5 Dark Accent 4" w:uiPriority="50"/>
-    <w:lsdException w:name="Grid Table 6 Colorful Accent 4" w:uiPriority="51"/>
-    <w:lsdException w:name="Grid Table 7 Colorful Accent 4" w:uiPriority="52"/>
-    <w:lsdException w:name="Grid Table 1 Light Accent 5" w:uiPriority="46"/>
-    <w:lsdException w:name="Grid Table 2 Accent 5" w:uiPriority="47"/>
-    <w:lsdException w:name="Grid Table 3 Accent 5" w:uiPriority="48"/>
-    <w:lsdException w:name="Grid Table 4 Accent 5" w:uiPriority="49"/>
-    <w:lsdException w:name="Grid Table 5 Dark Accent 5" w:uiPriority="50"/>
-    <w:lsdException w:name="Grid Table 6 Colorful Accent 5" w:uiPriority="51"/>
-    <w:lsdException w:name="Grid Table 7 Colorful Accent 5" w:uiPriority="52"/>
-    <w:lsdException w:name="Grid Table 1 Light Accent 6" w:uiPriority="46"/>
-    <w:lsdException w:name="Grid Table 2 Accent 6" w:uiPriority="47"/>
-    <w:lsdException w:name="Grid Table 3 Accent 6" w:uiPriority="48"/>
-    <w:lsdException w:name="Grid Table 4 Accent 6" w:uiPriority="49"/>
-    <w:lsdException w:name="Grid Table 5 Dark Accent 6" w:uiPriority="50"/>
-    <w:lsdException w:name="Grid Table 6 Colorful Accent 6" w:uiPriority="51"/>
-    <w:lsdException w:name="Grid Table 7 Colorful Accent 6" w:uiPriority="52"/>
-    <w:lsdException w:name="List Table 1 Light" w:uiPriority="46"/>
-    <w:lsdException w:name="List Table 2" w:uiPriority="47"/>
-    <w:lsdException w:name="List Table 3" w:uiPriority="48"/>
-    <w:lsdException w:name="List Table 4" w:uiPriority="49"/>
-    <w:lsdException w:name="List Table 5 Dark" w:uiPriority="50"/>
-    <w:lsdException w:name="List Table 6 Colorful" w:uiPriority="51"/>
-    <w:lsdException w:name="List Table 7 Colorful" w:uiPriority="52"/>
-    <w:lsdException w:name="List Table 1 Light Accent 1" w:uiPriority="46"/>
-    <w:lsdException w:name="List Table 2 Accent 1" w:uiPriority="47"/>
-    <w:lsdException w:name="List Table 3 Accent 1" w:uiPriority="48"/>
-    <w:lsdException w:name="List Table 4 Accent 1" w:uiPriority="49"/>
-    <w:lsdException w:name="List Table 5 Dark Accent 1" w:uiPriority="50"/>
-    <w:lsdException w:name="List Table 6 Colorful Accent 1" w:uiPriority="51"/>
-    <w:lsdException w:name="List Table 7 Colorful Accent 1" w:uiPriority="52"/>
-    <w:lsdException w:name="List Table 1 Light Accent 2" w:uiPriority="46"/>
-    <w:lsdException w:name="List Table 2 Accent 2" w:uiPriority="47"/>
-    <w:lsdException w:name="List Table 3 Accent 2" w:uiPriority="48"/>
-    <w:lsdException w:name="List Table 4 Accent 2" w:uiPriority="49"/>
-    <w:lsdException w:name="List Table 5 Dark Accent 2" w:uiPriority="50"/>
-    <w:lsdException w:name="List Table 6 Colorful Accent 2" w:uiPriority="51"/>
-    <w:lsdException w:name="List Table 7 Colorful Accent 2" w:uiPriority="52"/>
-    <w:lsdException w:name="List Table 1 Light Accent 3" w:uiPriority="46"/>
-    <w:lsdException w:name="List Table 2 Accent 3" w:uiPriority="47"/>
-    <w:lsdException w:name="List Table 3 Accent 3" w:uiPriority="48"/>
-    <w:lsdException w:name="List Table 4 Accent 3" w:uiPriority="49"/>
-    <w:lsdException w:name="List Table 5 Dark Accent 3" w:uiPriority="50"/>
-    <w:lsdException w:name="List Table 6 Colorful Accent 3" w:uiPriority="51"/>
-    <w:lsdException w:name="List Table 7 Colorful Accent 3" w:uiPriority="52"/>
-    <w:lsdException w:name="List Table 1 Light Accent 4" w:uiPriority="46"/>
-    <w:lsdException w:name="List Table 2 Accent 4" w:uiPriority="47"/>
-    <w:lsdException w:name="List Table 3 Accent 4" w:uiPriority="48"/>
-    <w:lsdException w:name="List Table 4 Accent 4" w:uiPriority="49"/>
-    <w:lsdException w:name="List Table 5 Dark Accent 4" w:uiPriority="50"/>
-    <w:lsdException w:name="List Table 6 Colorful Accent 4" w:uiPriority="51"/>
-    <w:lsdException w:name="List Table 7 Colorful Accent 4" w:uiPriority="52"/>
-    <w:lsdException w:name="List Table 1 Light Accent 5" w:uiPriority="46"/>
-    <w:lsdException w:name="List Table 2 Accent 5" w:uiPriority="47"/>
-    <w:lsdException w:name="List Table 3 Accent 5" w:uiPriority="48"/>
-    <w:lsdException w:name="List Table 4 Accent 5" w:uiPriority="49"/>
-    <w:lsdException w:name="List Table 5 Dark Accent 5" w:uiPriority="50"/>
-    <w:lsdException w:name="List Table 6 Colorful Accent 5" w:uiPriority="51"/>
-    <w:lsdException w:name="List Table 7 Colorful Accent 5" w:uiPriority="52"/>
-    <w:lsdException w:name="List Table 1 Light Accent 6" w:uiPriority="46"/>
-    <w:lsdException w:name="List Table 2 Accent 6" w:uiPriority="47"/>
-    <w:lsdException w:name="List Table 3 Accent 6" w:uiPriority="48"/>
-    <w:lsdException w:name="List Table 4 Accent 6" w:uiPriority="49"/>
-    <w:lsdException w:name="List Table 5 Dark Accent 6" w:uiPriority="50"/>
-    <w:lsdException w:name="List Table 6 Colorful Accent 6" w:uiPriority="51"/>
-    <w:lsdException w:name="List Table 7 Colorful Accent 6" w:uiPriority="52"/>
+  <w:latentStyles w:defLockedState="0" w:defUIPriority="99" w:defSemiHidden="1" w:defUnhideWhenUsed="1" w:defQFormat="0" w:count="267">
+    <w:lsdException w:name="Normal" w:semiHidden="0" w:uiPriority="0" w:unhideWhenUsed="0" w:qFormat="1"/>
+    <w:lsdException w:name="heading 1" w:semiHidden="0" w:uiPriority="9" w:unhideWhenUsed="0" w:qFormat="1"/>
+    <w:lsdException w:name="heading 2" w:uiPriority="9" w:qFormat="1"/>
+    <w:lsdException w:name="heading 3" w:uiPriority="9" w:qFormat="1"/>
+    <w:lsdException w:name="heading 4" w:uiPriority="9" w:qFormat="1"/>
+    <w:lsdException w:name="heading 5" w:uiPriority="9" w:qFormat="1"/>
+    <w:lsdException w:name="heading 6" w:uiPriority="9" w:qFormat="1"/>
+    <w:lsdException w:name="heading 7" w:uiPriority="9" w:qFormat="1"/>
+    <w:lsdException w:name="heading 8" w:uiPriority="9" w:qFormat="1"/>
+    <w:lsdException w:name="heading 9" w:uiPriority="9" w:qFormat="1"/>
+    <w:lsdException w:name="toc 1" w:uiPriority="39"/>
+    <w:lsdException w:name="toc 2" w:uiPriority="39"/>
+    <w:lsdException w:name="toc 3" w:uiPriority="39"/>
+    <w:lsdException w:name="toc 4" w:uiPriority="39"/>
+    <w:lsdException w:name="toc 5" w:uiPriority="39"/>
+    <w:lsdException w:name="toc 6" w:uiPriority="39"/>
+    <w:lsdException w:name="toc 7" w:uiPriority="39"/>
+    <w:lsdException w:name="toc 8" w:uiPriority="39"/>
+    <w:lsdException w:name="toc 9" w:uiPriority="39"/>
+    <w:lsdException w:name="caption" w:uiPriority="35" w:qFormat="1"/>
+    <w:lsdException w:name="Title" w:semiHidden="0" w:uiPriority="10" w:unhideWhenUsed="0" w:qFormat="1"/>
+    <w:lsdException w:name="Default Paragraph Font" w:uiPriority="1"/>
+    <w:lsdException w:name="Subtitle" w:semiHidden="0" w:uiPriority="11" w:unhideWhenUsed="0" w:qFormat="1"/>
+    <w:lsdException w:name="Strong" w:semiHidden="0" w:uiPriority="22" w:unhideWhenUsed="0" w:qFormat="1"/>
+    <w:lsdException w:name="Emphasis" w:semiHidden="0" w:uiPriority="20" w:unhideWhenUsed="0" w:qFormat="1"/>
+    <w:lsdException w:name="Table Grid" w:semiHidden="0" w:uiPriority="59" w:unhideWhenUsed="0"/>
+    <w:lsdException w:name="Placeholder Text" w:unhideWhenUsed="0"/>
+    <w:lsdException w:name="No Spacing" w:semiHidden="0" w:uiPriority="1" w:unhideWhenUsed="0" w:qFormat="1"/>
+    <w:lsdException w:name="Light Shading" w:semiHidden="0" w:uiPriority="60" w:unhideWhenUsed="0"/>
+    <w:lsdException w:name="Light List" w:semiHidden="0" w:uiPriority="61" w:unhideWhenUsed="0"/>
+    <w:lsdException w:name="Light Grid" w:semiHidden="0" w:uiPriority="62" w:unhideWhenUsed="0"/>
+    <w:lsdException w:name="Medium Shading 1" w:semiHidden="0" w:uiPriority="63" w:unhideWhenUsed="0"/>
+    <w:lsdException w:name="Medium Shading 2" w:semiHidden="0" w:uiPriority="64" w:unhideWhenUsed="0"/>
+    <w:lsdException w:name="Medium List 1" w:semiHidden="0" w:uiPriority="65" w:unhideWhenUsed="0"/>
+    <w:lsdException w:name="Medium List 2" w:semiHidden="0" w:uiPriority="66" w:unhideWhenUsed="0"/>
+    <w:lsdException w:name="Medium Grid 1" w:semiHidden="0" w:uiPriority="67" w:unhideWhenUsed="0"/>
+    <w:lsdException w:name="Medium Grid 2" w:semiHidden="0" w:uiPriority="68" w:unhideWhenUsed="0"/>
+    <w:lsdException w:name="Medium Grid 3" w:semiHidden="0" w:uiPriority="69" w:unhideWhenUsed="0"/>
+    <w:lsdException w:name="Dark List" w:semiHidden="0" w:uiPriority="70" w:unhideWhenUsed="0"/>
+    <w:lsdException w:name="Colorful Shading" w:semiHidden="0" w:uiPriority="71" w:unhideWhenUsed="0"/>
+    <w:lsdException w:name="Colorful List" w:semiHidden="0" w:uiPriority="72" w:unhideWhenUsed="0"/>
+    <w:lsdException w:name="Colorful Grid" w:semiHidden="0" w:uiPriority="73" w:unhideWhenUsed="0"/>
+    <w:lsdException w:name="Light Shading Accent 1" w:semiHidden="0" w:uiPriority="60" w:unhideWhenUsed="0"/>
+    <w:lsdException w:name="Light List Accent 1" w:semiHidden="0" w:uiPriority="61" w:unhideWhenUsed="0"/>
+    <w:lsdException w:name="Light Grid Accent 1" w:semiHidden="0" w:uiPriority="62" w:unhideWhenUsed="0"/>
+    <w:lsdException w:name="Medium Shading 1 Accent 1" w:semiHidden="0" w:uiPriority="63" w:unhideWhenUsed="0"/>
+    <w:lsdException w:name="Medium Shading 2 Accent 1" w:semiHidden="0" w:uiPriority="64" w:unhideWhenUsed="0"/>
+    <w:lsdException w:name="Medium List 1 Accent 1" w:semiHidden="0" w:uiPriority="65" w:unhideWhenUsed="0"/>
+    <w:lsdException w:name="Revision" w:unhideWhenUsed="0"/>
+    <w:lsdException w:name="List Paragraph" w:semiHidden="0" w:uiPriority="34" w:unhideWhenUsed="0" w:qFormat="1"/>
+    <w:lsdException w:name="Quote" w:semiHidden="0" w:uiPriority="29" w:unhideWhenUsed="0" w:qFormat="1"/>
+    <w:lsdException w:name="Intense Quote" w:semiHidden="0" w:uiPriority="30" w:unhideWhenUsed="0" w:qFormat="1"/>
+    <w:lsdException w:name="Medium List 2 Accent 1" w:semiHidden="0" w:uiPriority="66" w:unhideWhenUsed="0"/>
+    <w:lsdException w:name="Medium Grid 1 Accent 1" w:semiHidden="0" w:uiPriority="67" w:unhideWhenUsed="0"/>
+    <w:lsdException w:name="Medium Grid 2 Accent 1" w:semiHidden="0" w:uiPriority="68" w:unhideWhenUsed="0"/>
+    <w:lsdException w:name="Medium Grid 3 Accent 1" w:semiHidden="0" w:uiPriority="69" w:unhideWhenUsed="0"/>
+    <w:lsdException w:name="Dark List Accent 1" w:semiHidden="0" w:uiPriority="70" w:unhideWhenUsed="0"/>
+    <w:lsdException w:name="Colorful Shading Accent 1" w:semiHidden="0" w:uiPriority="71" w:unhideWhenUsed="0"/>
+    <w:lsdException w:name="Colorful List Accent 1" w:semiHidden="0" w:uiPriority="72" w:unhideWhenUsed="0"/>
+    <w:lsdException w:name="Colorful Grid Accent 1" w:semiHidden="0" w:uiPriority="73" w:unhideWhenUsed="0"/>
+    <w:lsdException w:name="Light Shading Accent 2" w:semiHidden="0" w:uiPriority="60" w:unhideWhenUsed="0"/>
+    <w:lsdException w:name="Light List Accent 2" w:semiHidden="0" w:uiPriority="61" w:unhideWhenUsed="0"/>
+    <w:lsdException w:name="Light Grid Accent 2" w:semiHidden="0" w:uiPriority="62" w:unhideWhenUsed="0"/>
+    <w:lsdException w:name="Medium Shading 1 Accent 2" w:semiHidden="0" w:uiPriority="63" w:unhideWhenUsed="0"/>
+    <w:lsdException w:name="Medium Shading 2 Accent 2" w:semiHidden="0" w:uiPriority="64" w:unhideWhenUsed="0"/>
+    <w:lsdException w:name="Medium List 1 Accent 2" w:semiHidden="0" w:uiPriority="65" w:unhideWhenUsed="0"/>
+    <w:lsdException w:name="Medium List 2 Accent 2" w:semiHidden="0" w:uiPriority="66" w:unhideWhenUsed="0"/>
+    <w:lsdException w:name="Medium Grid 1 Accent 2" w:semiHidden="0" w:uiPriority="67" w:unhideWhenUsed="0"/>
+    <w:lsdException w:name="Medium Grid 2 Accent 2" w:semiHidden="0" w:uiPriority="68" w:unhideWhenUsed="0"/>
+    <w:lsdException w:name="Medium Grid 3 Accent 2" w:semiHidden="0" w:uiPriority="69" w:unhideWhenUsed="0"/>
+    <w:lsdException w:name="Dark List Accent 2" w:semiHidden="0" w:uiPriority="70" w:unhideWhenUsed="0"/>
+    <w:lsdException w:name="Colorful Shading Accent 2" w:semiHidden="0" w:uiPriority="71" w:unhideWhenUsed="0"/>
+    <w:lsdException w:name="Colorful List Accent 2" w:semiHidden="0" w:uiPriority="72" w:unhideWhenUsed="0"/>
+    <w:lsdException w:name="Colorful Grid Accent 2" w:semiHidden="0" w:uiPriority="73" w:unhideWhenUsed="0"/>
+    <w:lsdException w:name="Light Shading Accent 3" w:semiHidden="0" w:uiPriority="60" w:unhideWhenUsed="0"/>
+    <w:lsdException w:name="Light List Accent 3" w:semiHidden="0" w:uiPriority="61" w:unhideWhenUsed="0"/>
+    <w:lsdException w:name="Light Grid Accent 3" w:semiHidden="0" w:uiPriority="62" w:unhideWhenUsed="0"/>
+    <w:lsdException w:name="Medium Shading 1 Accent 3" w:semiHidden="0" w:uiPriority="63" w:unhideWhenUsed="0"/>
+    <w:lsdException w:name="Medium Shading 2 Accent 3" w:semiHidden="0" w:uiPriority="64" w:unhideWhenUsed="0"/>
+    <w:lsdException w:name="Medium List 1 Accent 3" w:semiHidden="0" w:uiPriority="65" w:unhideWhenUsed="0"/>
+    <w:lsdException w:name="Medium List 2 Accent 3" w:semiHidden="0" w:uiPriority="66" w:unhideWhenUsed="0"/>
+    <w:lsdException w:name="Medium Grid 1 Accent 3" w:semiHidden="0" w:uiPriority="67" w:unhideWhenUsed="0"/>
+    <w:lsdException w:name="Medium Grid 2 Accent 3" w:semiHidden="0" w:uiPriority="68" w:unhideWhenUsed="0"/>
+    <w:lsdException w:name="Medium Grid 3 Accent 3" w:semiHidden="0" w:uiPriority="69" w:unhideWhenUsed="0"/>
+    <w:lsdException w:name="Dark List Accent 3" w:semiHidden="0" w:uiPriority="70" w:unhideWhenUsed="0"/>
+    <w:lsdException w:name="Colorful Shading Accent 3" w:semiHidden="0" w:uiPriority="71" w:unhideWhenUsed="0"/>
+    <w:lsdException w:name="Colorful List Accent 3" w:semiHidden="0" w:uiPriority="72" w:unhideWhenUsed="0"/>
+    <w:lsdException w:name="Colorful Grid Accent 3" w:semiHidden="0" w:uiPriority="73" w:unhideWhenUsed="0"/>
+    <w:lsdException w:name="Light Shading Accent 4" w:semiHidden="0" w:uiPriority="60" w:unhideWhenUsed="0"/>
+    <w:lsdException w:name="Light List Accent 4" w:semiHidden="0" w:uiPriority="61" w:unhideWhenUsed="0"/>
+    <w:lsdException w:name="Light Grid Accent 4" w:semiHidden="0" w:uiPriority="62" w:unhideWhenUsed="0"/>
+    <w:lsdException w:name="Medium Shading 1 Accent 4" w:semiHidden="0" w:uiPriority="63" w:unhideWhenUsed="0"/>
+    <w:lsdException w:name="Medium Shading 2 Accent 4" w:semiHidden="0" w:uiPriority="64" w:unhideWhenUsed="0"/>
+    <w:lsdException w:name="Medium List 1 Accent 4" w:semiHidden="0" w:uiPriority="65" w:unhideWhenUsed="0"/>
+    <w:lsdException w:name="Medium List 2 Accent 4" w:semiHidden="0" w:uiPriority="66" w:unhideWhenUsed="0"/>
+    <w:lsdException w:name="Medium Grid 1 Accent 4" w:semiHidden="0" w:uiPriority="67" w:unhideWhenUsed="0"/>
+    <w:lsdException w:name="Medium Grid 2 Accent 4" w:semiHidden="0" w:uiPriority="68" w:unhideWhenUsed="0"/>
+    <w:lsdException w:name="Medium Grid 3 Accent 4" w:semiHidden="0" w:uiPriority="69" w:unhideWhenUsed="0"/>
+    <w:lsdException w:name="Dark List Accent 4" w:semiHidden="0" w:uiPriority="70" w:unhideWhenUsed="0"/>
+    <w:lsdException w:name="Colorful Shading Accent 4" w:semiHidden="0" w:uiPriority="71" w:unhideWhenUsed="0"/>
+    <w:lsdException w:name="Colorful List Accent 4" w:semiHidden="0" w:uiPriority="72" w:unhideWhenUsed="0"/>
+    <w:lsdException w:name="Colorful Grid Accent 4" w:semiHidden="0" w:uiPriority="73" w:unhideWhenUsed="0"/>
+    <w:lsdException w:name="Light Shading Accent 5" w:semiHidden="0" w:uiPriority="60" w:unhideWhenUsed="0"/>
+    <w:lsdException w:name="Light List Accent 5" w:semiHidden="0" w:uiPriority="61" w:unhideWhenUsed="0"/>
+    <w:lsdException w:name="Light Grid Accent 5" w:semiHidden="0" w:uiPriority="62" w:unhideWhenUsed="0"/>
+    <w:lsdException w:name="Medium Shading 1 Accent 5" w:semiHidden="0" w:uiPriority="63" w:unhideWhenUsed="0"/>
+    <w:lsdException w:name="Medium Shading 2 Accent 5" w:semiHidden="0" w:uiPriority="64" w:unhideWhenUsed="0"/>
+    <w:lsdException w:name="Medium List 1 Accent 5" w:semiHidden="0" w:uiPriority="65" w:unhideWhenUsed="0"/>
+    <w:lsdException w:name="Medium List 2 Accent 5" w:semiHidden="0" w:uiPriority="66" w:unhideWhenUsed="0"/>
+    <w:lsdException w:name="Medium Grid 1 Accent 5" w:semiHidden="0" w:uiPriority="67" w:unhideWhenUsed="0"/>
+    <w:lsdException w:name="Medium Grid 2 Accent 5" w:semiHidden="0" w:uiPriority="68" w:unhideWhenUsed="0"/>
+    <w:lsdException w:name="Medium Grid 3 Accent 5" w:semiHidden="0" w:uiPriority="69" w:unhideWhenUsed="0"/>
+    <w:lsdException w:name="Dark List Accent 5" w:semiHidden="0" w:uiPriority="70" w:unhideWhenUsed="0"/>
+    <w:lsdException w:name="Colorful Shading Accent 5" w:semiHidden="0" w:uiPriority="71" w:unhideWhenUsed="0"/>
+    <w:lsdException w:name="Colorful List Accent 5" w:semiHidden="0" w:uiPriority="72" w:unhideWhenUsed="0"/>
+    <w:lsdException w:name="Colorful Grid Accent 5" w:semiHidden="0" w:uiPriority="73" w:unhideWhenUsed="0"/>
+    <w:lsdException w:name="Light Shading Accent 6" w:semiHidden="0" w:uiPriority="60" w:unhideWhenUsed="0"/>
+    <w:lsdException w:name="Light List Accent 6" w:semiHidden="0" w:uiPriority="61" w:unhideWhenUsed="0"/>
+    <w:lsdException w:name="Light Grid Accent 6" w:semiHidden="0" w:uiPriority="62" w:unhideWhenUsed="0"/>
+    <w:lsdException w:name="Medium Shading 1 Accent 6" w:semiHidden="0" w:uiPriority="63" w:unhideWhenUsed="0"/>
+    <w:lsdException w:name="Medium Shading 2 Accent 6" w:semiHidden="0" w:uiPriority="64" w:unhideWhenUsed="0"/>
+    <w:lsdException w:name="Medium List 1 Accent 6" w:semiHidden="0" w:uiPriority="65" w:unhideWhenUsed="0"/>
+    <w:lsdException w:name="Medium List 2 Accent 6" w:semiHidden="0" w:uiPriority="66" w:unhideWhenUsed="0"/>
+    <w:lsdException w:name="Medium Grid 1 Accent 6" w:semiHidden="0" w:uiPriority="67" w:unhideWhenUsed="0"/>
+    <w:lsdException w:name="Medium Grid 2 Accent 6" w:semiHidden="0" w:uiPriority="68" w:unhideWhenUsed="0"/>
+    <w:lsdException w:name="Medium Grid 3 Accent 6" w:semiHidden="0" w:uiPriority="69" w:unhideWhenUsed="0"/>
+    <w:lsdException w:name="Dark List Accent 6" w:semiHidden="0" w:uiPriority="70" w:unhideWhenUsed="0"/>
+    <w:lsdException w:name="Colorful Shading Accent 6" w:semiHidden="0" w:uiPriority="71" w:unhideWhenUsed="0"/>
+    <w:lsdException w:name="Colorful List Accent 6" w:semiHidden="0" w:uiPriority="72" w:unhideWhenUsed="0"/>
+    <w:lsdException w:name="Colorful Grid Accent 6" w:semiHidden="0" w:uiPriority="73" w:unhideWhenUsed="0"/>
+    <w:lsdException w:name="Subtle Emphasis" w:semiHidden="0" w:uiPriority="19" w:unhideWhenUsed="0" w:qFormat="1"/>
+    <w:lsdException w:name="Intense Emphasis" w:semiHidden="0" w:uiPriority="21" w:unhideWhenUsed="0" w:qFormat="1"/>
+    <w:lsdException w:name="Subtle Reference" w:semiHidden="0" w:uiPriority="31" w:unhideWhenUsed="0" w:qFormat="1"/>
+    <w:lsdException w:name="Intense Reference" w:semiHidden="0" w:uiPriority="32" w:unhideWhenUsed="0" w:qFormat="1"/>
+    <w:lsdException w:name="Book Title" w:semiHidden="0" w:uiPriority="33" w:unhideWhenUsed="0" w:qFormat="1"/>
+    <w:lsdException w:name="Bibliography" w:uiPriority="37"/>
+    <w:lsdException w:name="TOC Heading" w:uiPriority="39" w:qFormat="1"/>
+  </w:latentStyles>
+  <w:style w:type="paragraph" w:default="1" w:styleId="Normal">
+    <w:name w:val="Normal"/>
+    <w:qFormat/>
+    <w:rsid w:val="0020488C"/>
+    <w:pPr>
+      <w:spacing w:after="160" w:line="259" w:lineRule="auto"/>
+    </w:pPr>
+    <w:rPr>
+      <w:rFonts w:eastAsiaTheme="minorEastAsia" w:cs="Times New Roman"/>
+      <w:lang w:eastAsia="en-GB"/>
+    </w:rPr>
+  </w:style>
+  <w:style w:type="character" w:default="1" w:styleId="DefaultParagraphFont">
+    <w:name w:val="Default Paragraph Font"/>
+    <w:uiPriority w:val="1"/>
+    <w:semiHidden/>
+    <w:unhideWhenUsed/>
+  </w:style>
+  <w:style w:type="table" w:default="1" w:styleId="TableNormal">
+    <w:name w:val="Normal Table"/>
+    <w:uiPriority w:val="99"/>
+    <w:semiHidden/>
+    <w:unhideWhenUsed/>
+    <w:tblPr>
+      <w:tblInd w:w="0" w:type="dxa"/>
+      <w:tblCellMar>
+        <w:top w:w="0" w:type="dxa"/>
+        <w:left w:w="108" w:type="dxa"/>
+        <w:bottom w:w="0" w:type="dxa"/>
+        <w:right w:w="108" w:type="dxa"/>
+      </w:tblCellMar>
+    </w:tblPr>
+  </w:style>
+  <w:style w:type="numbering" w:default="1" w:styleId="NoList">
+    <w:name w:val="No List"/>
+    <w:uiPriority w:val="99"/>
+    <w:semiHidden/>
+    <w:unhideWhenUsed/>
+  </w:style>
+  <w:style w:type="character" w:styleId="Hyperlink">
+    <w:name w:val="Hyperlink"/>
+    <w:basedOn w:val="DefaultParagraphFont"/>
+    <w:uiPriority w:val="99"/>
+    <w:unhideWhenUsed/>
+    <w:rsid w:val="0020488C"/>
+    <w:rPr>
+      <w:rFonts w:cs="Times New Roman"/>
+      <w:color w:val="0000FF" w:themeColor="hyperlink"/>
+      <w:u w:val="single"/>
+    </w:rPr>
+  </w:style>
+  <w:style w:type="paragraph" w:styleId="BalloonText">
+    <w:name w:val="Balloon Text"/>
+    <w:basedOn w:val="Normal"/>
+    <w:link w:val="BalloonTextChar"/>
+    <w:uiPriority w:val="99"/>
+    <w:semiHidden/>
+    <w:unhideWhenUsed/>
+    <w:rsid w:val="0020488C"/>
+    <w:pPr>
+      <w:spacing w:after="0" w:line="240" w:lineRule="auto"/>
+    </w:pPr>
+    <w:rPr>
+      <w:rFonts w:ascii="Tahoma" w:hAnsi="Tahoma" w:cs="Tahoma"/>
+      <w:sz w:val="16"/>
+      <w:szCs w:val="16"/>
+    </w:rPr>
+  </w:style>
+  <w:style w:type="character" w:customStyle="1" w:styleId="BalloonTextChar">
+    <w:name w:val="Balloon Text Char"/>
+    <w:basedOn w:val="DefaultParagraphFont"/>
+    <w:link w:val="BalloonText"/>
+    <w:uiPriority w:val="99"/>
+    <w:semiHidden/>
+    <w:rsid w:val="0020488C"/>
+    <w:rPr>
+      <w:rFonts w:ascii="Tahoma" w:eastAsiaTheme="minorEastAsia" w:hAnsi="Tahoma" w:cs="Tahoma"/>
+      <w:sz w:val="16"/>
+      <w:szCs w:val="16"/>
+      <w:lang w:eastAsia="en-GB"/>
+    </w:rPr>
+  </w:style>
+  <w:style w:type="character" w:customStyle="1" w:styleId="selectable">
+    <w:name w:val="selectable"/>
+    <w:basedOn w:val="DefaultParagraphFont"/>
+    <w:rsid w:val="007031C3"/>
+  </w:style>
+  <w:style w:type="paragraph" w:styleId="ListParagraph">
+    <w:name w:val="List Paragraph"/>
+    <w:basedOn w:val="Normal"/>
+    <w:uiPriority w:val="34"/>
+    <w:qFormat/>
+    <w:rsid w:val="00495179"/>
+    <w:pPr>
+      <w:ind w:left="720"/>
+      <w:contextualSpacing/>
+    </w:pPr>
+  </w:style>
+  <w:style w:type="paragraph" w:styleId="Caption">
+    <w:name w:val="caption"/>
+    <w:basedOn w:val="Normal"/>
+    <w:next w:val="Normal"/>
+    <w:uiPriority w:val="35"/>
+    <w:unhideWhenUsed/>
+    <w:qFormat/>
+    <w:rsid w:val="00F2243F"/>
+    <w:pPr>
+      <w:spacing w:after="200" w:line="240" w:lineRule="auto"/>
+    </w:pPr>
+    <w:rPr>
+      <w:b/>
+      <w:bCs/>
+      <w:color w:val="4F81BD" w:themeColor="accent1"/>
+      <w:sz w:val="18"/>
+      <w:szCs w:val="18"/>
+    </w:rPr>
+  </w:style>
+  <w:style w:type="paragraph" w:styleId="Header">
+    <w:name w:val="header"/>
+    <w:basedOn w:val="Normal"/>
+    <w:link w:val="HeaderChar"/>
+    <w:uiPriority w:val="99"/>
+    <w:unhideWhenUsed/>
+    <w:rsid w:val="00833547"/>
+    <w:pPr>
+      <w:tabs>
+        <w:tab w:val="center" w:pos="4513"/>
+        <w:tab w:val="right" w:pos="9026"/>
+      </w:tabs>
+      <w:spacing w:after="0" w:line="240" w:lineRule="auto"/>
+    </w:pPr>
+  </w:style>
+  <w:style w:type="character" w:customStyle="1" w:styleId="HeaderChar">
+    <w:name w:val="Header Char"/>
+    <w:basedOn w:val="DefaultParagraphFont"/>
+    <w:link w:val="Header"/>
+    <w:uiPriority w:val="99"/>
+    <w:rsid w:val="00833547"/>
+    <w:rPr>
+      <w:rFonts w:eastAsiaTheme="minorEastAsia" w:cs="Times New Roman"/>
+      <w:lang w:eastAsia="en-GB"/>
+    </w:rPr>
+  </w:style>
+  <w:style w:type="paragraph" w:styleId="Footer">
+    <w:name w:val="footer"/>
+    <w:basedOn w:val="Normal"/>
+    <w:link w:val="FooterChar"/>
+    <w:uiPriority w:val="99"/>
+    <w:unhideWhenUsed/>
+    <w:rsid w:val="00833547"/>
+    <w:pPr>
+      <w:tabs>
+        <w:tab w:val="center" w:pos="4513"/>
+        <w:tab w:val="right" w:pos="9026"/>
+      </w:tabs>
+      <w:spacing w:after="0" w:line="240" w:lineRule="auto"/>
+    </w:pPr>
+  </w:style>
+  <w:style w:type="character" w:customStyle="1" w:styleId="FooterChar">
+    <w:name w:val="Footer Char"/>
+    <w:basedOn w:val="DefaultParagraphFont"/>
+    <w:link w:val="Footer"/>
+    <w:uiPriority w:val="99"/>
+    <w:rsid w:val="00833547"/>
+    <w:rPr>
+      <w:rFonts w:eastAsiaTheme="minorEastAsia" w:cs="Times New Roman"/>
+      <w:lang w:eastAsia="en-GB"/>
+    </w:rPr>
+  </w:style>
+  <w:style w:type="character" w:styleId="FollowedHyperlink">
+    <w:name w:val="FollowedHyperlink"/>
+    <w:basedOn w:val="DefaultParagraphFont"/>
+    <w:uiPriority w:val="99"/>
+    <w:semiHidden/>
+    <w:unhideWhenUsed/>
+    <w:rsid w:val="000F6516"/>
+    <w:rPr>
+      <w:color w:val="800080" w:themeColor="followedHyperlink"/>
+      <w:u w:val="single"/>
+    </w:rPr>
+  </w:style>
+</w:styles>
+</file>
+
+<file path=word/stylesWithEffects.xml><?xml version="1.0" encoding="utf-8"?>
+<w:styles xmlns:wpc="http://schemas.microsoft.com/office/word/2010/wordprocessingCanvas" xmlns:mc="http://schemas.openxmlformats.org/markup-compatibility/2006" xmlns:o="urn:schemas-microsoft-com:office:office" xmlns:r="http://schemas.openxmlformats.org/officeDocument/2006/relationships" xmlns:m="http://schemas.openxmlformats.org/officeDocument/2006/math" xmlns:v="urn:schemas-microsoft-com:vml" xmlns:wp14="http://schemas.microsoft.com/office/word/2010/wordprocessingDrawing" xmlns:wp="http://schemas.openxmlformats.org/drawingml/2006/wordprocessingDrawing" xmlns:w10="urn:schemas-microsoft-com:office:word" xmlns:w="http://schemas.openxmlformats.org/wordprocessingml/2006/main" xmlns:w14="http://schemas.microsoft.com/office/word/2010/wordml" xmlns:wpg="http://schemas.microsoft.com/office/word/2010/wordprocessingGroup" xmlns:wpi="http://schemas.microsoft.com/office/word/2010/wordprocessingInk" xmlns:wne="http://schemas.microsoft.com/office/word/2006/wordml" xmlns:wps="http://schemas.microsoft.com/office/word/2010/wordprocessingShape" mc:Ignorable="w14 wp14">
+  <w:docDefaults>
+    <w:rPrDefault>
+      <w:rPr>
+        <w:rFonts w:asciiTheme="minorHAnsi" w:eastAsiaTheme="minorHAnsi" w:hAnsiTheme="minorHAnsi" w:cstheme="minorBidi"/>
+        <w:sz w:val="22"/>
+        <w:szCs w:val="22"/>
+        <w:lang w:val="en-GB" w:eastAsia="en-US" w:bidi="ar-SA"/>
+      </w:rPr>
+    </w:rPrDefault>
+    <w:pPrDefault>
+      <w:pPr>
+        <w:spacing w:after="200" w:line="276" w:lineRule="auto"/>
+      </w:pPr>
+    </w:pPrDefault>
+  </w:docDefaults>
+  <w:latentStyles w:defLockedState="0" w:defUIPriority="99" w:defSemiHidden="1" w:defUnhideWhenUsed="1" w:defQFormat="0" w:count="267">
+    <w:lsdException w:name="Normal" w:semiHidden="0" w:uiPriority="0" w:unhideWhenUsed="0" w:qFormat="1"/>
+    <w:lsdException w:name="heading 1" w:semiHidden="0" w:uiPriority="9" w:unhideWhenUsed="0" w:qFormat="1"/>
+    <w:lsdException w:name="heading 2" w:uiPriority="9" w:qFormat="1"/>
+    <w:lsdException w:name="heading 3" w:uiPriority="9" w:qFormat="1"/>
+    <w:lsdException w:name="heading 4" w:uiPriority="9" w:qFormat="1"/>
+    <w:lsdException w:name="heading 5" w:uiPriority="9" w:qFormat="1"/>
+    <w:lsdException w:name="heading 6" w:uiPriority="9" w:qFormat="1"/>
+    <w:lsdException w:name="heading 7" w:uiPriority="9" w:qFormat="1"/>
+    <w:lsdException w:name="heading 8" w:uiPriority="9" w:qFormat="1"/>
+    <w:lsdException w:name="heading 9" w:uiPriority="9" w:qFormat="1"/>
+    <w:lsdException w:name="toc 1" w:uiPriority="39"/>
+    <w:lsdException w:name="toc 2" w:uiPriority="39"/>
+    <w:lsdException w:name="toc 3" w:uiPriority="39"/>
+    <w:lsdException w:name="toc 4" w:uiPriority="39"/>
+    <w:lsdException w:name="toc 5" w:uiPriority="39"/>
+    <w:lsdException w:name="toc 6" w:uiPriority="39"/>
+    <w:lsdException w:name="toc 7" w:uiPriority="39"/>
+    <w:lsdException w:name="toc 8" w:uiPriority="39"/>
+    <w:lsdException w:name="toc 9" w:uiPriority="39"/>
+    <w:lsdException w:name="caption" w:uiPriority="35" w:qFormat="1"/>
+    <w:lsdException w:name="Title" w:semiHidden="0" w:uiPriority="10" w:unhideWhenUsed="0" w:qFormat="1"/>
+    <w:lsdException w:name="Default Paragraph Font" w:uiPriority="1"/>
+    <w:lsdException w:name="Subtitle" w:semiHidden="0" w:uiPriority="11" w:unhideWhenUsed="0" w:qFormat="1"/>
+    <w:lsdException w:name="Strong" w:semiHidden="0" w:uiPriority="22" w:unhideWhenUsed="0" w:qFormat="1"/>
+    <w:lsdException w:name="Emphasis" w:semiHidden="0" w:uiPriority="20" w:unhideWhenUsed="0" w:qFormat="1"/>
+    <w:lsdException w:name="Table Grid" w:semiHidden="0" w:uiPriority="59" w:unhideWhenUsed="0"/>
+    <w:lsdException w:name="Placeholder Text" w:unhideWhenUsed="0"/>
+    <w:lsdException w:name="No Spacing" w:semiHidden="0" w:uiPriority="1" w:unhideWhenUsed="0" w:qFormat="1"/>
+    <w:lsdException w:name="Light Shading" w:semiHidden="0" w:uiPriority="60" w:unhideWhenUsed="0"/>
+    <w:lsdException w:name="Light List" w:semiHidden="0" w:uiPriority="61" w:unhideWhenUsed="0"/>
+    <w:lsdException w:name="Light Grid" w:semiHidden="0" w:uiPriority="62" w:unhideWhenUsed="0"/>
+    <w:lsdException w:name="Medium Shading 1" w:semiHidden="0" w:uiPriority="63" w:unhideWhenUsed="0"/>
+    <w:lsdException w:name="Medium Shading 2" w:semiHidden="0" w:uiPriority="64" w:unhideWhenUsed="0"/>
+    <w:lsdException w:name="Medium List 1" w:semiHidden="0" w:uiPriority="65" w:unhideWhenUsed="0"/>
+    <w:lsdException w:name="Medium List 2" w:semiHidden="0" w:uiPriority="66" w:unhideWhenUsed="0"/>
+    <w:lsdException w:name="Medium Grid 1" w:semiHidden="0" w:uiPriority="67" w:unhideWhenUsed="0"/>
+    <w:lsdException w:name="Medium Grid 2" w:semiHidden="0" w:uiPriority="68" w:unhideWhenUsed="0"/>
+    <w:lsdException w:name="Medium Grid 3" w:semiHidden="0" w:uiPriority="69" w:unhideWhenUsed="0"/>
+    <w:lsdException w:name="Dark List" w:semiHidden="0" w:uiPriority="70" w:unhideWhenUsed="0"/>
+    <w:lsdException w:name="Colorful Shading" w:semiHidden="0" w:uiPriority="71" w:unhideWhenUsed="0"/>
+    <w:lsdException w:name="Colorful List" w:semiHidden="0" w:uiPriority="72" w:unhideWhenUsed="0"/>
+    <w:lsdException w:name="Colorful Grid" w:semiHidden="0" w:uiPriority="73" w:unhideWhenUsed="0"/>
+    <w:lsdException w:name="Light Shading Accent 1" w:semiHidden="0" w:uiPriority="60" w:unhideWhenUsed="0"/>
+    <w:lsdException w:name="Light List Accent 1" w:semiHidden="0" w:uiPriority="61" w:unhideWhenUsed="0"/>
+    <w:lsdException w:name="Light Grid Accent 1" w:semiHidden="0" w:uiPriority="62" w:unhideWhenUsed="0"/>
+    <w:lsdException w:name="Medium Shading 1 Accent 1" w:semiHidden="0" w:uiPriority="63" w:unhideWhenUsed="0"/>
+    <w:lsdException w:name="Medium Shading 2 Accent 1" w:semiHidden="0" w:uiPriority="64" w:unhideWhenUsed="0"/>
+    <w:lsdException w:name="Medium List 1 Accent 1" w:semiHidden="0" w:uiPriority="65" w:unhideWhenUsed="0"/>
+    <w:lsdException w:name="Revision" w:unhideWhenUsed="0"/>
+    <w:lsdException w:name="List Paragraph" w:semiHidden="0" w:uiPriority="34" w:unhideWhenUsed="0" w:qFormat="1"/>
+    <w:lsdException w:name="Quote" w:semiHidden="0" w:uiPriority="29" w:unhideWhenUsed="0" w:qFormat="1"/>
+    <w:lsdException w:name="Intense Quote" w:semiHidden="0" w:uiPriority="30" w:unhideWhenUsed="0" w:qFormat="1"/>
+    <w:lsdException w:name="Medium List 2 Accent 1" w:semiHidden="0" w:uiPriority="66" w:unhideWhenUsed="0"/>
+    <w:lsdException w:name="Medium Grid 1 Accent 1" w:semiHidden="0" w:uiPriority="67" w:unhideWhenUsed="0"/>
+    <w:lsdException w:name="Medium Grid 2 Accent 1" w:semiHidden="0" w:uiPriority="68" w:unhideWhenUsed="0"/>
+    <w:lsdException w:name="Medium Grid 3 Accent 1" w:semiHidden="0" w:uiPriority="69" w:unhideWhenUsed="0"/>
+    <w:lsdException w:name="Dark List Accent 1" w:semiHidden="0" w:uiPriority="70" w:unhideWhenUsed="0"/>
+    <w:lsdException w:name="Colorful Shading Accent 1" w:semiHidden="0" w:uiPriority="71" w:unhideWhenUsed="0"/>
+    <w:lsdException w:name="Colorful List Accent 1" w:semiHidden="0" w:uiPriority="72" w:unhideWhenUsed="0"/>
+    <w:lsdException w:name="Colorful Grid Accent 1" w:semiHidden="0" w:uiPriority="73" w:unhideWhenUsed="0"/>
+    <w:lsdException w:name="Light Shading Accent 2" w:semiHidden="0" w:uiPriority="60" w:unhideWhenUsed="0"/>
+    <w:lsdException w:name="Light List Accent 2" w:semiHidden="0" w:uiPriority="61" w:unhideWhenUsed="0"/>
+    <w:lsdException w:name="Light Grid Accent 2" w:semiHidden="0" w:uiPriority="62" w:unhideWhenUsed="0"/>
+    <w:lsdException w:name="Medium Shading 1 Accent 2" w:semiHidden="0" w:uiPriority="63" w:unhideWhenUsed="0"/>
+    <w:lsdException w:name="Medium Shading 2 Accent 2" w:semiHidden="0" w:uiPriority="64" w:unhideWhenUsed="0"/>
+    <w:lsdException w:name="Medium List 1 Accent 2" w:semiHidden="0" w:uiPriority="65" w:unhideWhenUsed="0"/>
+    <w:lsdException w:name="Medium List 2 Accent 2" w:semiHidden="0" w:uiPriority="66" w:unhideWhenUsed="0"/>
+    <w:lsdException w:name="Medium Grid 1 Accent 2" w:semiHidden="0" w:uiPriority="67" w:unhideWhenUsed="0"/>
+    <w:lsdException w:name="Medium Grid 2 Accent 2" w:semiHidden="0" w:uiPriority="68" w:unhideWhenUsed="0"/>
+    <w:lsdException w:name="Medium Grid 3 Accent 2" w:semiHidden="0" w:uiPriority="69" w:unhideWhenUsed="0"/>
+    <w:lsdException w:name="Dark List Accent 2" w:semiHidden="0" w:uiPriority="70" w:unhideWhenUsed="0"/>
+    <w:lsdException w:name="Colorful Shading Accent 2" w:semiHidden="0" w:uiPriority="71" w:unhideWhenUsed="0"/>
+    <w:lsdException w:name="Colorful List Accent 2" w:semiHidden="0" w:uiPriority="72" w:unhideWhenUsed="0"/>
+    <w:lsdException w:name="Colorful Grid Accent 2" w:semiHidden="0" w:uiPriority="73" w:unhideWhenUsed="0"/>
+    <w:lsdException w:name="Light Shading Accent 3" w:semiHidden="0" w:uiPriority="60" w:unhideWhenUsed="0"/>
+    <w:lsdException w:name="Light List Accent 3" w:semiHidden="0" w:uiPriority="61" w:unhideWhenUsed="0"/>
+    <w:lsdException w:name="Light Grid Accent 3" w:semiHidden="0" w:uiPriority="62" w:unhideWhenUsed="0"/>
+    <w:lsdException w:name="Medium Shading 1 Accent 3" w:semiHidden="0" w:uiPriority="63" w:unhideWhenUsed="0"/>
+    <w:lsdException w:name="Medium Shading 2 Accent 3" w:semiHidden="0" w:uiPriority="64" w:unhideWhenUsed="0"/>
+    <w:lsdException w:name="Medium List 1 Accent 3" w:semiHidden="0" w:uiPriority="65" w:unhideWhenUsed="0"/>
+    <w:lsdException w:name="Medium List 2 Accent 3" w:semiHidden="0" w:uiPriority="66" w:unhideWhenUsed="0"/>
+    <w:lsdException w:name="Medium Grid 1 Accent 3" w:semiHidden="0" w:uiPriority="67" w:unhideWhenUsed="0"/>
+    <w:lsdException w:name="Medium Grid 2 Accent 3" w:semiHidden="0" w:uiPriority="68" w:unhideWhenUsed="0"/>
+    <w:lsdException w:name="Medium Grid 3 Accent 3" w:semiHidden="0" w:uiPriority="69" w:unhideWhenUsed="0"/>
+    <w:lsdException w:name="Dark List Accent 3" w:semiHidden="0" w:uiPriority="70" w:unhideWhenUsed="0"/>
+    <w:lsdException w:name="Colorful Shading Accent 3" w:semiHidden="0" w:uiPriority="71" w:unhideWhenUsed="0"/>
+    <w:lsdException w:name="Colorful List Accent 3" w:semiHidden="0" w:uiPriority="72" w:unhideWhenUsed="0"/>
+    <w:lsdException w:name="Colorful Grid Accent 3" w:semiHidden="0" w:uiPriority="73" w:unhideWhenUsed="0"/>
+    <w:lsdException w:name="Light Shading Accent 4" w:semiHidden="0" w:uiPriority="60" w:unhideWhenUsed="0"/>
+    <w:lsdException w:name="Light List Accent 4" w:semiHidden="0" w:uiPriority="61" w:unhideWhenUsed="0"/>
+    <w:lsdException w:name="Light Grid Accent 4" w:semiHidden="0" w:uiPriority="62" w:unhideWhenUsed="0"/>
+    <w:lsdException w:name="Medium Shading 1 Accent 4" w:semiHidden="0" w:uiPriority="63" w:unhideWhenUsed="0"/>
+    <w:lsdException w:name="Medium Shading 2 Accent 4" w:semiHidden="0" w:uiPriority="64" w:unhideWhenUsed="0"/>
+    <w:lsdException w:name="Medium List 1 Accent 4" w:semiHidden="0" w:uiPriority="65" w:unhideWhenUsed="0"/>
+    <w:lsdException w:name="Medium List 2 Accent 4" w:semiHidden="0" w:uiPriority="66" w:unhideWhenUsed="0"/>
+    <w:lsdException w:name="Medium Grid 1 Accent 4" w:semiHidden="0" w:uiPriority="67" w:unhideWhenUsed="0"/>
+    <w:lsdException w:name="Medium Grid 2 Accent 4" w:semiHidden="0" w:uiPriority="68" w:unhideWhenUsed="0"/>
+    <w:lsdException w:name="Medium Grid 3 Accent 4" w:semiHidden="0" w:uiPriority="69" w:unhideWhenUsed="0"/>
+    <w:lsdException w:name="Dark List Accent 4" w:semiHidden="0" w:uiPriority="70" w:unhideWhenUsed="0"/>
+    <w:lsdException w:name="Colorful Shading Accent 4" w:semiHidden="0" w:uiPriority="71" w:unhideWhenUsed="0"/>
+    <w:lsdException w:name="Colorful List Accent 4" w:semiHidden="0" w:uiPriority="72" w:unhideWhenUsed="0"/>
+    <w:lsdException w:name="Colorful Grid Accent 4" w:semiHidden="0" w:uiPriority="73" w:unhideWhenUsed="0"/>
+    <w:lsdException w:name="Light Shading Accent 5" w:semiHidden="0" w:uiPriority="60" w:unhideWhenUsed="0"/>
+    <w:lsdException w:name="Light List Accent 5" w:semiHidden="0" w:uiPriority="61" w:unhideWhenUsed="0"/>
+    <w:lsdException w:name="Light Grid Accent 5" w:semiHidden="0" w:uiPriority="62" w:unhideWhenUsed="0"/>
+    <w:lsdException w:name="Medium Shading 1 Accent 5" w:semiHidden="0" w:uiPriority="63" w:unhideWhenUsed="0"/>
+    <w:lsdException w:name="Medium Shading 2 Accent 5" w:semiHidden="0" w:uiPriority="64" w:unhideWhenUsed="0"/>
+    <w:lsdException w:name="Medium List 1 Accent 5" w:semiHidden="0" w:uiPriority="65" w:unhideWhenUsed="0"/>
+    <w:lsdException w:name="Medium List 2 Accent 5" w:semiHidden="0" w:uiPriority="66" w:unhideWhenUsed="0"/>
+    <w:lsdException w:name="Medium Grid 1 Accent 5" w:semiHidden="0" w:uiPriority="67" w:unhideWhenUsed="0"/>
+    <w:lsdException w:name="Medium Grid 2 Accent 5" w:semiHidden="0" w:uiPriority="68" w:unhideWhenUsed="0"/>
+    <w:lsdException w:name="Medium Grid 3 Accent 5" w:semiHidden="0" w:uiPriority="69" w:unhideWhenUsed="0"/>
+    <w:lsdException w:name="Dark List Accent 5" w:semiHidden="0" w:uiPriority="70" w:unhideWhenUsed="0"/>
+    <w:lsdException w:name="Colorful Shading Accent 5" w:semiHidden="0" w:uiPriority="71" w:unhideWhenUsed="0"/>
+    <w:lsdException w:name="Colorful List Accent 5" w:semiHidden="0" w:uiPriority="72" w:unhideWhenUsed="0"/>
+    <w:lsdException w:name="Colorful Grid Accent 5" w:semiHidden="0" w:uiPriority="73" w:unhideWhenUsed="0"/>
+    <w:lsdException w:name="Light Shading Accent 6" w:semiHidden="0" w:uiPriority="60" w:unhideWhenUsed="0"/>
+    <w:lsdException w:name="Light List Accent 6" w:semiHidden="0" w:uiPriority="61" w:unhideWhenUsed="0"/>
+    <w:lsdException w:name="Light Grid Accent 6" w:semiHidden="0" w:uiPriority="62" w:unhideWhenUsed="0"/>
+    <w:lsdException w:name="Medium Shading 1 Accent 6" w:semiHidden="0" w:uiPriority="63" w:unhideWhenUsed="0"/>
+    <w:lsdException w:name="Medium Shading 2 Accent 6" w:semiHidden="0" w:uiPriority="64" w:unhideWhenUsed="0"/>
+    <w:lsdException w:name="Medium List 1 Accent 6" w:semiHidden="0" w:uiPriority="65" w:unhideWhenUsed="0"/>
+    <w:lsdException w:name="Medium List 2 Accent 6" w:semiHidden="0" w:uiPriority="66" w:unhideWhenUsed="0"/>
+    <w:lsdException w:name="Medium Grid 1 Accent 6" w:semiHidden="0" w:uiPriority="67" w:unhideWhenUsed="0"/>
+    <w:lsdException w:name="Medium Grid 2 Accent 6" w:semiHidden="0" w:uiPriority="68" w:unhideWhenUsed="0"/>
+    <w:lsdException w:name="Medium Grid 3 Accent 6" w:semiHidden="0" w:uiPriority="69" w:unhideWhenUsed="0"/>
+    <w:lsdException w:name="Dark List Accent 6" w:semiHidden="0" w:uiPriority="70" w:unhideWhenUsed="0"/>
+    <w:lsdException w:name="Colorful Shading Accent 6" w:semiHidden="0" w:uiPriority="71" w:unhideWhenUsed="0"/>
+    <w:lsdException w:name="Colorful List Accent 6" w:semiHidden="0" w:uiPriority="72" w:unhideWhenUsed="0"/>
+    <w:lsdException w:name="Colorful Grid Accent 6" w:semiHidden="0" w:uiPriority="73" w:unhideWhenUsed="0"/>
+    <w:lsdException w:name="Subtle Emphasis" w:semiHidden="0" w:uiPriority="19" w:unhideWhenUsed="0" w:qFormat="1"/>
+    <w:lsdException w:name="Intense Emphasis" w:semiHidden="0" w:uiPriority="21" w:unhideWhenUsed="0" w:qFormat="1"/>
+    <w:lsdException w:name="Subtle Reference" w:semiHidden="0" w:uiPriority="31" w:unhideWhenUsed="0" w:qFormat="1"/>
+    <w:lsdException w:name="Intense Reference" w:semiHidden="0" w:uiPriority="32" w:unhideWhenUsed="0" w:qFormat="1"/>
+    <w:lsdException w:name="Book Title" w:semiHidden="0" w:uiPriority="33" w:unhideWhenUsed="0" w:qFormat="1"/>
+    <w:lsdException w:name="Bibliography" w:uiPriority="37"/>
+    <w:lsdException w:name="TOC Heading" w:uiPriority="39" w:qFormat="1"/>
   </w:latentStyles>
   <w:style w:type="paragraph" w:default="1" w:styleId="Normal">
     <w:name w:val="Normal"/>
@@ -11572,7 +13001,7 @@
 </file>
 
 <file path=customXml/itemProps1.xml><?xml version="1.0" encoding="utf-8"?>
-<ds:datastoreItem xmlns:ds="http://schemas.openxmlformats.org/officeDocument/2006/customXml" ds:itemID="{B7E5F4DF-12E2-44A5-9F43-82CCAE741AD6}">
+<ds:datastoreItem xmlns:ds="http://schemas.openxmlformats.org/officeDocument/2006/customXml" ds:itemID="{2BD054EA-0B2D-4C39-B49E-DEC8AC93AB1B}">
   <ds:schemaRefs>
     <ds:schemaRef ds:uri="http://schemas.openxmlformats.org/officeDocument/2006/bibliography"/>
   </ds:schemaRefs>

</xml_diff>